<commit_message>
-Arreglado un problema de visibilidad de la Interfaz ILighting -Arreglado algunos problemas con Serial -Añadido eleccion de respuesta de idiomas para la API de google Weather -Cambios en la Documentacion
</commit_message>
<xml_diff>
--- a/Documentacion/Documentacion.docx
+++ b/Documentacion/Documentacion.docx
@@ -440,7 +440,7 @@
           <w:r>
             <w:fldChar w:fldCharType="separate"/>
           </w:r>
-          <w:hyperlink w:anchor="_Toc291001876" w:history="1">
+          <w:hyperlink w:anchor="_Toc291098364" w:history="1">
             <w:r>
               <w:rPr>
                 <w:rStyle w:val="Hipervnculo"/>
@@ -482,7 +482,7 @@
                 <w:noProof/>
                 <w:webHidden/>
               </w:rPr>
-              <w:instrText xml:space="preserve"> PAGEREF _Toc291001876 \h </w:instrText>
+              <w:instrText xml:space="preserve"> PAGEREF _Toc291098364 \h </w:instrText>
             </w:r>
             <w:r>
               <w:rPr>
@@ -526,7 +526,7 @@
               <w:lang w:eastAsia="es-ES"/>
             </w:rPr>
           </w:pPr>
-          <w:hyperlink w:anchor="_Toc291001877" w:history="1">
+          <w:hyperlink w:anchor="_Toc291098365" w:history="1">
             <w:r>
               <w:rPr>
                 <w:rStyle w:val="Hipervnculo"/>
@@ -568,7 +568,7 @@
                 <w:noProof/>
                 <w:webHidden/>
               </w:rPr>
-              <w:instrText xml:space="preserve"> PAGEREF _Toc291001877 \h </w:instrText>
+              <w:instrText xml:space="preserve"> PAGEREF _Toc291098365 \h </w:instrText>
             </w:r>
             <w:r>
               <w:rPr>
@@ -612,7 +612,7 @@
               <w:lang w:eastAsia="es-ES"/>
             </w:rPr>
           </w:pPr>
-          <w:hyperlink w:anchor="_Toc291001878" w:history="1">
+          <w:hyperlink w:anchor="_Toc291098366" w:history="1">
             <w:r>
               <w:rPr>
                 <w:rStyle w:val="Hipervnculo"/>
@@ -654,7 +654,7 @@
                 <w:noProof/>
                 <w:webHidden/>
               </w:rPr>
-              <w:instrText xml:space="preserve"> PAGEREF _Toc291001878 \h </w:instrText>
+              <w:instrText xml:space="preserve"> PAGEREF _Toc291098366 \h </w:instrText>
             </w:r>
             <w:r>
               <w:rPr>
@@ -698,7 +698,7 @@
               <w:lang w:eastAsia="es-ES"/>
             </w:rPr>
           </w:pPr>
-          <w:hyperlink w:anchor="_Toc291001879" w:history="1">
+          <w:hyperlink w:anchor="_Toc291098367" w:history="1">
             <w:r>
               <w:rPr>
                 <w:rStyle w:val="Hipervnculo"/>
@@ -740,7 +740,7 @@
                 <w:noProof/>
                 <w:webHidden/>
               </w:rPr>
-              <w:instrText xml:space="preserve"> PAGEREF _Toc291001879 \h </w:instrText>
+              <w:instrText xml:space="preserve"> PAGEREF _Toc291098367 \h </w:instrText>
             </w:r>
             <w:r>
               <w:rPr>
@@ -784,7 +784,7 @@
               <w:lang w:eastAsia="es-ES"/>
             </w:rPr>
           </w:pPr>
-          <w:hyperlink w:anchor="_Toc291001880" w:history="1">
+          <w:hyperlink w:anchor="_Toc291098368" w:history="1">
             <w:r>
               <w:rPr>
                 <w:rStyle w:val="Hipervnculo"/>
@@ -826,7 +826,7 @@
                 <w:noProof/>
                 <w:webHidden/>
               </w:rPr>
-              <w:instrText xml:space="preserve"> PAGEREF _Toc291001880 \h </w:instrText>
+              <w:instrText xml:space="preserve"> PAGEREF _Toc291098368 \h </w:instrText>
             </w:r>
             <w:r>
               <w:rPr>
@@ -870,7 +870,7 @@
               <w:lang w:eastAsia="es-ES"/>
             </w:rPr>
           </w:pPr>
-          <w:hyperlink w:anchor="_Toc291001881" w:history="1">
+          <w:hyperlink w:anchor="_Toc291098369" w:history="1">
             <w:r>
               <w:rPr>
                 <w:rStyle w:val="Hipervnculo"/>
@@ -912,7 +912,7 @@
                 <w:noProof/>
                 <w:webHidden/>
               </w:rPr>
-              <w:instrText xml:space="preserve"> PAGEREF _Toc291001881 \h </w:instrText>
+              <w:instrText xml:space="preserve"> PAGEREF _Toc291098369 \h </w:instrText>
             </w:r>
             <w:r>
               <w:rPr>
@@ -956,7 +956,7 @@
               <w:lang w:eastAsia="es-ES"/>
             </w:rPr>
           </w:pPr>
-          <w:hyperlink w:anchor="_Toc291001882" w:history="1">
+          <w:hyperlink w:anchor="_Toc291098370" w:history="1">
             <w:r>
               <w:rPr>
                 <w:rStyle w:val="Hipervnculo"/>
@@ -998,7 +998,7 @@
                 <w:noProof/>
                 <w:webHidden/>
               </w:rPr>
-              <w:instrText xml:space="preserve"> PAGEREF _Toc291001882 \h </w:instrText>
+              <w:instrText xml:space="preserve"> PAGEREF _Toc291098370 \h </w:instrText>
             </w:r>
             <w:r>
               <w:rPr>
@@ -1042,7 +1042,7 @@
               <w:lang w:eastAsia="es-ES"/>
             </w:rPr>
           </w:pPr>
-          <w:hyperlink w:anchor="_Toc291001883" w:history="1">
+          <w:hyperlink w:anchor="_Toc291098371" w:history="1">
             <w:r>
               <w:rPr>
                 <w:rStyle w:val="Hipervnculo"/>
@@ -1084,7 +1084,7 @@
                 <w:noProof/>
                 <w:webHidden/>
               </w:rPr>
-              <w:instrText xml:space="preserve"> PAGEREF _Toc291001883 \h </w:instrText>
+              <w:instrText xml:space="preserve"> PAGEREF _Toc291098371 \h </w:instrText>
             </w:r>
             <w:r>
               <w:rPr>
@@ -1128,7 +1128,7 @@
               <w:lang w:eastAsia="es-ES"/>
             </w:rPr>
           </w:pPr>
-          <w:hyperlink w:anchor="_Toc291001884" w:history="1">
+          <w:hyperlink w:anchor="_Toc291098372" w:history="1">
             <w:r>
               <w:rPr>
                 <w:rStyle w:val="Hipervnculo"/>
@@ -1170,7 +1170,7 @@
                 <w:noProof/>
                 <w:webHidden/>
               </w:rPr>
-              <w:instrText xml:space="preserve"> PAGEREF _Toc291001884 \h </w:instrText>
+              <w:instrText xml:space="preserve"> PAGEREF _Toc291098372 \h </w:instrText>
             </w:r>
             <w:r>
               <w:rPr>
@@ -1214,7 +1214,7 @@
               <w:lang w:eastAsia="es-ES"/>
             </w:rPr>
           </w:pPr>
-          <w:hyperlink w:anchor="_Toc291001885" w:history="1">
+          <w:hyperlink w:anchor="_Toc291098373" w:history="1">
             <w:r>
               <w:rPr>
                 <w:rStyle w:val="Hipervnculo"/>
@@ -1256,7 +1256,7 @@
                 <w:noProof/>
                 <w:webHidden/>
               </w:rPr>
-              <w:instrText xml:space="preserve"> PAGEREF _Toc291001885 \h </w:instrText>
+              <w:instrText xml:space="preserve"> PAGEREF _Toc291098373 \h </w:instrText>
             </w:r>
             <w:r>
               <w:rPr>
@@ -1300,7 +1300,7 @@
               <w:lang w:eastAsia="es-ES"/>
             </w:rPr>
           </w:pPr>
-          <w:hyperlink w:anchor="_Toc291001886" w:history="1">
+          <w:hyperlink w:anchor="_Toc291098374" w:history="1">
             <w:r>
               <w:rPr>
                 <w:rStyle w:val="Hipervnculo"/>
@@ -1342,7 +1342,7 @@
                 <w:noProof/>
                 <w:webHidden/>
               </w:rPr>
-              <w:instrText xml:space="preserve"> PAGEREF _Toc291001886 \h </w:instrText>
+              <w:instrText xml:space="preserve"> PAGEREF _Toc291098374 \h </w:instrText>
             </w:r>
             <w:r>
               <w:rPr>
@@ -1386,7 +1386,7 @@
               <w:lang w:eastAsia="es-ES"/>
             </w:rPr>
           </w:pPr>
-          <w:hyperlink w:anchor="_Toc291001887" w:history="1">
+          <w:hyperlink w:anchor="_Toc291098375" w:history="1">
             <w:r>
               <w:rPr>
                 <w:rStyle w:val="Hipervnculo"/>
@@ -1428,7 +1428,7 @@
                 <w:noProof/>
                 <w:webHidden/>
               </w:rPr>
-              <w:instrText xml:space="preserve"> PAGEREF _Toc291001887 \h </w:instrText>
+              <w:instrText xml:space="preserve"> PAGEREF _Toc291098375 \h </w:instrText>
             </w:r>
             <w:r>
               <w:rPr>
@@ -1472,7 +1472,7 @@
               <w:lang w:eastAsia="es-ES"/>
             </w:rPr>
           </w:pPr>
-          <w:hyperlink w:anchor="_Toc291001888" w:history="1">
+          <w:hyperlink w:anchor="_Toc291098376" w:history="1">
             <w:r>
               <w:rPr>
                 <w:rStyle w:val="Hipervnculo"/>
@@ -1514,7 +1514,7 @@
                 <w:noProof/>
                 <w:webHidden/>
               </w:rPr>
-              <w:instrText xml:space="preserve"> PAGEREF _Toc291001888 \h </w:instrText>
+              <w:instrText xml:space="preserve"> PAGEREF _Toc291098376 \h </w:instrText>
             </w:r>
             <w:r>
               <w:rPr>
@@ -1558,7 +1558,7 @@
               <w:lang w:eastAsia="es-ES"/>
             </w:rPr>
           </w:pPr>
-          <w:hyperlink w:anchor="_Toc291001889" w:history="1">
+          <w:hyperlink w:anchor="_Toc291098377" w:history="1">
             <w:r>
               <w:rPr>
                 <w:rStyle w:val="Hipervnculo"/>
@@ -1600,7 +1600,7 @@
                 <w:noProof/>
                 <w:webHidden/>
               </w:rPr>
-              <w:instrText xml:space="preserve"> PAGEREF _Toc291001889 \h </w:instrText>
+              <w:instrText xml:space="preserve"> PAGEREF _Toc291098377 \h </w:instrText>
             </w:r>
             <w:r>
               <w:rPr>
@@ -1644,7 +1644,7 @@
               <w:lang w:eastAsia="es-ES"/>
             </w:rPr>
           </w:pPr>
-          <w:hyperlink w:anchor="_Toc291001890" w:history="1">
+          <w:hyperlink w:anchor="_Toc291098378" w:history="1">
             <w:r>
               <w:rPr>
                 <w:rStyle w:val="Hipervnculo"/>
@@ -1686,7 +1686,7 @@
                 <w:noProof/>
                 <w:webHidden/>
               </w:rPr>
-              <w:instrText xml:space="preserve"> PAGEREF _Toc291001890 \h </w:instrText>
+              <w:instrText xml:space="preserve"> PAGEREF _Toc291098378 \h </w:instrText>
             </w:r>
             <w:r>
               <w:rPr>
@@ -1730,7 +1730,7 @@
               <w:lang w:eastAsia="es-ES"/>
             </w:rPr>
           </w:pPr>
-          <w:hyperlink w:anchor="_Toc291001891" w:history="1">
+          <w:hyperlink w:anchor="_Toc291098379" w:history="1">
             <w:r>
               <w:rPr>
                 <w:rStyle w:val="Hipervnculo"/>
@@ -1772,7 +1772,7 @@
                 <w:noProof/>
                 <w:webHidden/>
               </w:rPr>
-              <w:instrText xml:space="preserve"> PAGEREF _Toc291001891 \h </w:instrText>
+              <w:instrText xml:space="preserve"> PAGEREF _Toc291098379 \h </w:instrText>
             </w:r>
             <w:r>
               <w:rPr>
@@ -1816,7 +1816,7 @@
               <w:lang w:eastAsia="es-ES"/>
             </w:rPr>
           </w:pPr>
-          <w:hyperlink w:anchor="_Toc291001892" w:history="1">
+          <w:hyperlink w:anchor="_Toc291098380" w:history="1">
             <w:r>
               <w:rPr>
                 <w:rStyle w:val="Hipervnculo"/>
@@ -1858,7 +1858,7 @@
                 <w:noProof/>
                 <w:webHidden/>
               </w:rPr>
-              <w:instrText xml:space="preserve"> PAGEREF _Toc291001892 \h </w:instrText>
+              <w:instrText xml:space="preserve"> PAGEREF _Toc291098380 \h </w:instrText>
             </w:r>
             <w:r>
               <w:rPr>
@@ -1902,7 +1902,7 @@
               <w:lang w:eastAsia="es-ES"/>
             </w:rPr>
           </w:pPr>
-          <w:hyperlink w:anchor="_Toc291001893" w:history="1">
+          <w:hyperlink w:anchor="_Toc291098381" w:history="1">
             <w:r>
               <w:rPr>
                 <w:rStyle w:val="Hipervnculo"/>
@@ -1944,7 +1944,7 @@
                 <w:noProof/>
                 <w:webHidden/>
               </w:rPr>
-              <w:instrText xml:space="preserve"> PAGEREF _Toc291001893 \h </w:instrText>
+              <w:instrText xml:space="preserve"> PAGEREF _Toc291098381 \h </w:instrText>
             </w:r>
             <w:r>
               <w:rPr>
@@ -1988,7 +1988,7 @@
               <w:lang w:eastAsia="es-ES"/>
             </w:rPr>
           </w:pPr>
-          <w:hyperlink w:anchor="_Toc291001894" w:history="1">
+          <w:hyperlink w:anchor="_Toc291098382" w:history="1">
             <w:r>
               <w:rPr>
                 <w:rStyle w:val="Hipervnculo"/>
@@ -2030,7 +2030,7 @@
                 <w:noProof/>
                 <w:webHidden/>
               </w:rPr>
-              <w:instrText xml:space="preserve"> PAGEREF _Toc291001894 \h </w:instrText>
+              <w:instrText xml:space="preserve"> PAGEREF _Toc291098382 \h </w:instrText>
             </w:r>
             <w:r>
               <w:rPr>
@@ -2074,7 +2074,7 @@
               <w:lang w:eastAsia="es-ES"/>
             </w:rPr>
           </w:pPr>
-          <w:hyperlink w:anchor="_Toc291001895" w:history="1">
+          <w:hyperlink w:anchor="_Toc291098383" w:history="1">
             <w:r>
               <w:rPr>
                 <w:rStyle w:val="Hipervnculo"/>
@@ -2095,7 +2095,7 @@
                 <w:rStyle w:val="Hipervnculo"/>
                 <w:noProof/>
               </w:rPr>
-              <w:t>El por qué de esta distribución</w:t>
+              <w:t>El porqué de esta distribución</w:t>
             </w:r>
             <w:r>
               <w:rPr>
@@ -2116,7 +2116,7 @@
                 <w:noProof/>
                 <w:webHidden/>
               </w:rPr>
-              <w:instrText xml:space="preserve"> PAGEREF _Toc291001895 \h </w:instrText>
+              <w:instrText xml:space="preserve"> PAGEREF _Toc291098383 \h </w:instrText>
             </w:r>
             <w:r>
               <w:rPr>
@@ -2160,7 +2160,7 @@
               <w:lang w:eastAsia="es-ES"/>
             </w:rPr>
           </w:pPr>
-          <w:hyperlink w:anchor="_Toc291001896" w:history="1">
+          <w:hyperlink w:anchor="_Toc291098384" w:history="1">
             <w:r>
               <w:rPr>
                 <w:rStyle w:val="Hipervnculo"/>
@@ -2202,7 +2202,7 @@
                 <w:noProof/>
                 <w:webHidden/>
               </w:rPr>
-              <w:instrText xml:space="preserve"> PAGEREF _Toc291001896 \h </w:instrText>
+              <w:instrText xml:space="preserve"> PAGEREF _Toc291098384 \h </w:instrText>
             </w:r>
             <w:r>
               <w:rPr>
@@ -2246,7 +2246,7 @@
               <w:lang w:eastAsia="es-ES"/>
             </w:rPr>
           </w:pPr>
-          <w:hyperlink w:anchor="_Toc291001897" w:history="1">
+          <w:hyperlink w:anchor="_Toc291098385" w:history="1">
             <w:r>
               <w:rPr>
                 <w:rStyle w:val="Hipervnculo"/>
@@ -2267,7 +2267,21 @@
                 <w:rStyle w:val="Hipervnculo"/>
                 <w:noProof/>
               </w:rPr>
-              <w:t>Introducción</w:t>
+              <w:t>Intr</w:t>
+            </w:r>
+            <w:r>
+              <w:rPr>
+                <w:rStyle w:val="Hipervnculo"/>
+                <w:noProof/>
+              </w:rPr>
+              <w:t>o</w:t>
+            </w:r>
+            <w:r>
+              <w:rPr>
+                <w:rStyle w:val="Hipervnculo"/>
+                <w:noProof/>
+              </w:rPr>
+              <w:t>ducción</w:t>
             </w:r>
             <w:r>
               <w:rPr>
@@ -2288,7 +2302,7 @@
                 <w:noProof/>
                 <w:webHidden/>
               </w:rPr>
-              <w:instrText xml:space="preserve"> PAGEREF _Toc291001897 \h </w:instrText>
+              <w:instrText xml:space="preserve"> PAGEREF _Toc291098385 \h </w:instrText>
             </w:r>
             <w:r>
               <w:rPr>
@@ -2332,7 +2346,7 @@
               <w:lang w:eastAsia="es-ES"/>
             </w:rPr>
           </w:pPr>
-          <w:hyperlink w:anchor="_Toc291001898" w:history="1">
+          <w:hyperlink w:anchor="_Toc291098386" w:history="1">
             <w:r>
               <w:rPr>
                 <w:rStyle w:val="Hipervnculo"/>
@@ -2374,7 +2388,7 @@
                 <w:noProof/>
                 <w:webHidden/>
               </w:rPr>
-              <w:instrText xml:space="preserve"> PAGEREF _Toc291001898 \h </w:instrText>
+              <w:instrText xml:space="preserve"> PAGEREF _Toc291098386 \h </w:instrText>
             </w:r>
             <w:r>
               <w:rPr>
@@ -2418,7 +2432,7 @@
               <w:lang w:eastAsia="es-ES"/>
             </w:rPr>
           </w:pPr>
-          <w:hyperlink w:anchor="_Toc291001899" w:history="1">
+          <w:hyperlink w:anchor="_Toc291098387" w:history="1">
             <w:r>
               <w:rPr>
                 <w:rStyle w:val="Hipervnculo"/>
@@ -2460,7 +2474,7 @@
                 <w:noProof/>
                 <w:webHidden/>
               </w:rPr>
-              <w:instrText xml:space="preserve"> PAGEREF _Toc291001899 \h </w:instrText>
+              <w:instrText xml:space="preserve"> PAGEREF _Toc291098387 \h </w:instrText>
             </w:r>
             <w:r>
               <w:rPr>
@@ -2504,7 +2518,7 @@
               <w:lang w:eastAsia="es-ES"/>
             </w:rPr>
           </w:pPr>
-          <w:hyperlink w:anchor="_Toc291001900" w:history="1">
+          <w:hyperlink w:anchor="_Toc291098388" w:history="1">
             <w:r>
               <w:rPr>
                 <w:rStyle w:val="Hipervnculo"/>
@@ -2546,7 +2560,7 @@
                 <w:noProof/>
                 <w:webHidden/>
               </w:rPr>
-              <w:instrText xml:space="preserve"> PAGEREF _Toc291001900 \h </w:instrText>
+              <w:instrText xml:space="preserve"> PAGEREF _Toc291098388 \h </w:instrText>
             </w:r>
             <w:r>
               <w:rPr>
@@ -2590,7 +2604,7 @@
               <w:lang w:eastAsia="es-ES"/>
             </w:rPr>
           </w:pPr>
-          <w:hyperlink w:anchor="_Toc291001901" w:history="1">
+          <w:hyperlink w:anchor="_Toc291098389" w:history="1">
             <w:r>
               <w:rPr>
                 <w:rStyle w:val="Hipervnculo"/>
@@ -2632,7 +2646,7 @@
                 <w:noProof/>
                 <w:webHidden/>
               </w:rPr>
-              <w:instrText xml:space="preserve"> PAGEREF _Toc291001901 \h </w:instrText>
+              <w:instrText xml:space="preserve"> PAGEREF _Toc291098389 \h </w:instrText>
             </w:r>
             <w:r>
               <w:rPr>
@@ -2676,7 +2690,7 @@
               <w:lang w:eastAsia="es-ES"/>
             </w:rPr>
           </w:pPr>
-          <w:hyperlink w:anchor="_Toc291001902" w:history="1">
+          <w:hyperlink w:anchor="_Toc291098390" w:history="1">
             <w:r>
               <w:rPr>
                 <w:rStyle w:val="Hipervnculo"/>
@@ -2718,7 +2732,7 @@
                 <w:noProof/>
                 <w:webHidden/>
               </w:rPr>
-              <w:instrText xml:space="preserve"> PAGEREF _Toc291001902 \h </w:instrText>
+              <w:instrText xml:space="preserve"> PAGEREF _Toc291098390 \h </w:instrText>
             </w:r>
             <w:r>
               <w:rPr>
@@ -2762,7 +2776,7 @@
               <w:lang w:eastAsia="es-ES"/>
             </w:rPr>
           </w:pPr>
-          <w:hyperlink w:anchor="_Toc291001903" w:history="1">
+          <w:hyperlink w:anchor="_Toc291098391" w:history="1">
             <w:r>
               <w:rPr>
                 <w:rStyle w:val="Hipervnculo"/>
@@ -2804,7 +2818,7 @@
                 <w:noProof/>
                 <w:webHidden/>
               </w:rPr>
-              <w:instrText xml:space="preserve"> PAGEREF _Toc291001903 \h </w:instrText>
+              <w:instrText xml:space="preserve"> PAGEREF _Toc291098391 \h </w:instrText>
             </w:r>
             <w:r>
               <w:rPr>
@@ -2848,7 +2862,7 @@
               <w:lang w:eastAsia="es-ES"/>
             </w:rPr>
           </w:pPr>
-          <w:hyperlink w:anchor="_Toc291001904" w:history="1">
+          <w:hyperlink w:anchor="_Toc291098392" w:history="1">
             <w:r>
               <w:rPr>
                 <w:rStyle w:val="Hipervnculo"/>
@@ -2890,7 +2904,7 @@
                 <w:noProof/>
                 <w:webHidden/>
               </w:rPr>
-              <w:instrText xml:space="preserve"> PAGEREF _Toc291001904 \h </w:instrText>
+              <w:instrText xml:space="preserve"> PAGEREF _Toc291098392 \h </w:instrText>
             </w:r>
             <w:r>
               <w:rPr>
@@ -2934,7 +2948,7 @@
               <w:lang w:eastAsia="es-ES"/>
             </w:rPr>
           </w:pPr>
-          <w:hyperlink w:anchor="_Toc291001905" w:history="1">
+          <w:hyperlink w:anchor="_Toc291098393" w:history="1">
             <w:r>
               <w:rPr>
                 <w:rStyle w:val="Hipervnculo"/>
@@ -2976,7 +2990,7 @@
                 <w:noProof/>
                 <w:webHidden/>
               </w:rPr>
-              <w:instrText xml:space="preserve"> PAGEREF _Toc291001905 \h </w:instrText>
+              <w:instrText xml:space="preserve"> PAGEREF _Toc291098393 \h </w:instrText>
             </w:r>
             <w:r>
               <w:rPr>
@@ -3020,7 +3034,7 @@
               <w:lang w:eastAsia="es-ES"/>
             </w:rPr>
           </w:pPr>
-          <w:hyperlink w:anchor="_Toc291001906" w:history="1">
+          <w:hyperlink w:anchor="_Toc291098394" w:history="1">
             <w:r>
               <w:rPr>
                 <w:rStyle w:val="Hipervnculo"/>
@@ -3062,7 +3076,7 @@
                 <w:noProof/>
                 <w:webHidden/>
               </w:rPr>
-              <w:instrText xml:space="preserve"> PAGEREF _Toc291001906 \h </w:instrText>
+              <w:instrText xml:space="preserve"> PAGEREF _Toc291098394 \h </w:instrText>
             </w:r>
             <w:r>
               <w:rPr>
@@ -3106,7 +3120,7 @@
               <w:lang w:eastAsia="es-ES"/>
             </w:rPr>
           </w:pPr>
-          <w:hyperlink w:anchor="_Toc291001907" w:history="1">
+          <w:hyperlink w:anchor="_Toc291098395" w:history="1">
             <w:r>
               <w:rPr>
                 <w:rStyle w:val="Hipervnculo"/>
@@ -3148,7 +3162,7 @@
                 <w:noProof/>
                 <w:webHidden/>
               </w:rPr>
-              <w:instrText xml:space="preserve"> PAGEREF _Toc291001907 \h </w:instrText>
+              <w:instrText xml:space="preserve"> PAGEREF _Toc291098395 \h </w:instrText>
             </w:r>
             <w:r>
               <w:rPr>
@@ -3192,7 +3206,7 @@
               <w:lang w:eastAsia="es-ES"/>
             </w:rPr>
           </w:pPr>
-          <w:hyperlink w:anchor="_Toc291001908" w:history="1">
+          <w:hyperlink w:anchor="_Toc291098396" w:history="1">
             <w:r>
               <w:rPr>
                 <w:rStyle w:val="Hipervnculo"/>
@@ -3234,7 +3248,7 @@
                 <w:noProof/>
                 <w:webHidden/>
               </w:rPr>
-              <w:instrText xml:space="preserve"> PAGEREF _Toc291001908 \h </w:instrText>
+              <w:instrText xml:space="preserve"> PAGEREF _Toc291098396 \h </w:instrText>
             </w:r>
             <w:r>
               <w:rPr>
@@ -3278,7 +3292,7 @@
               <w:lang w:eastAsia="es-ES"/>
             </w:rPr>
           </w:pPr>
-          <w:hyperlink w:anchor="_Toc291001909" w:history="1">
+          <w:hyperlink w:anchor="_Toc291098397" w:history="1">
             <w:r>
               <w:rPr>
                 <w:rStyle w:val="Hipervnculo"/>
@@ -3320,7 +3334,7 @@
                 <w:noProof/>
                 <w:webHidden/>
               </w:rPr>
-              <w:instrText xml:space="preserve"> PAGEREF _Toc291001909 \h </w:instrText>
+              <w:instrText xml:space="preserve"> PAGEREF _Toc291098397 \h </w:instrText>
             </w:r>
             <w:r>
               <w:rPr>
@@ -3364,7 +3378,7 @@
               <w:lang w:eastAsia="es-ES"/>
             </w:rPr>
           </w:pPr>
-          <w:hyperlink w:anchor="_Toc291001910" w:history="1">
+          <w:hyperlink w:anchor="_Toc291098398" w:history="1">
             <w:r>
               <w:rPr>
                 <w:rStyle w:val="Hipervnculo"/>
@@ -3406,7 +3420,7 @@
                 <w:noProof/>
                 <w:webHidden/>
               </w:rPr>
-              <w:instrText xml:space="preserve"> PAGEREF _Toc291001910 \h </w:instrText>
+              <w:instrText xml:space="preserve"> PAGEREF _Toc291098398 \h </w:instrText>
             </w:r>
             <w:r>
               <w:rPr>
@@ -3450,7 +3464,7 @@
               <w:lang w:eastAsia="es-ES"/>
             </w:rPr>
           </w:pPr>
-          <w:hyperlink w:anchor="_Toc291001911" w:history="1">
+          <w:hyperlink w:anchor="_Toc291098399" w:history="1">
             <w:r>
               <w:rPr>
                 <w:rStyle w:val="Hipervnculo"/>
@@ -3492,7 +3506,7 @@
                 <w:noProof/>
                 <w:webHidden/>
               </w:rPr>
-              <w:instrText xml:space="preserve"> PAGEREF _Toc291001911 \h </w:instrText>
+              <w:instrText xml:space="preserve"> PAGEREF _Toc291098399 \h </w:instrText>
             </w:r>
             <w:r>
               <w:rPr>
@@ -3536,7 +3550,7 @@
               <w:lang w:eastAsia="es-ES"/>
             </w:rPr>
           </w:pPr>
-          <w:hyperlink w:anchor="_Toc291001912" w:history="1">
+          <w:hyperlink w:anchor="_Toc291098400" w:history="1">
             <w:r>
               <w:rPr>
                 <w:rStyle w:val="Hipervnculo"/>
@@ -3578,7 +3592,7 @@
                 <w:noProof/>
                 <w:webHidden/>
               </w:rPr>
-              <w:instrText xml:space="preserve"> PAGEREF _Toc291001912 \h </w:instrText>
+              <w:instrText xml:space="preserve"> PAGEREF _Toc291098400 \h </w:instrText>
             </w:r>
             <w:r>
               <w:rPr>
@@ -3598,7 +3612,7 @@
                 <w:noProof/>
                 <w:webHidden/>
               </w:rPr>
-              <w:t>22</w:t>
+              <w:t>23</w:t>
             </w:r>
             <w:r>
               <w:rPr>
@@ -3622,7 +3636,7 @@
               <w:lang w:eastAsia="es-ES"/>
             </w:rPr>
           </w:pPr>
-          <w:hyperlink w:anchor="_Toc291001913" w:history="1">
+          <w:hyperlink w:anchor="_Toc291098401" w:history="1">
             <w:r>
               <w:rPr>
                 <w:rStyle w:val="Hipervnculo"/>
@@ -3664,7 +3678,7 @@
                 <w:noProof/>
                 <w:webHidden/>
               </w:rPr>
-              <w:instrText xml:space="preserve"> PAGEREF _Toc291001913 \h </w:instrText>
+              <w:instrText xml:space="preserve"> PAGEREF _Toc291098401 \h </w:instrText>
             </w:r>
             <w:r>
               <w:rPr>
@@ -3684,7 +3698,7 @@
                 <w:noProof/>
                 <w:webHidden/>
               </w:rPr>
-              <w:t>22</w:t>
+              <w:t>23</w:t>
             </w:r>
             <w:r>
               <w:rPr>
@@ -3708,7 +3722,7 @@
               <w:lang w:eastAsia="es-ES"/>
             </w:rPr>
           </w:pPr>
-          <w:hyperlink w:anchor="_Toc291001914" w:history="1">
+          <w:hyperlink w:anchor="_Toc291098402" w:history="1">
             <w:r>
               <w:rPr>
                 <w:rStyle w:val="Hipervnculo"/>
@@ -3750,7 +3764,7 @@
                 <w:noProof/>
                 <w:webHidden/>
               </w:rPr>
-              <w:instrText xml:space="preserve"> PAGEREF _Toc291001914 \h </w:instrText>
+              <w:instrText xml:space="preserve"> PAGEREF _Toc291098402 \h </w:instrText>
             </w:r>
             <w:r>
               <w:rPr>
@@ -3770,7 +3784,7 @@
                 <w:noProof/>
                 <w:webHidden/>
               </w:rPr>
-              <w:t>22</w:t>
+              <w:t>23</w:t>
             </w:r>
             <w:r>
               <w:rPr>
@@ -3794,7 +3808,7 @@
               <w:lang w:eastAsia="es-ES"/>
             </w:rPr>
           </w:pPr>
-          <w:hyperlink w:anchor="_Toc291001915" w:history="1">
+          <w:hyperlink w:anchor="_Toc291098403" w:history="1">
             <w:r>
               <w:rPr>
                 <w:rStyle w:val="Hipervnculo"/>
@@ -3836,7 +3850,7 @@
                 <w:noProof/>
                 <w:webHidden/>
               </w:rPr>
-              <w:instrText xml:space="preserve"> PAGEREF _Toc291001915 \h </w:instrText>
+              <w:instrText xml:space="preserve"> PAGEREF _Toc291098403 \h </w:instrText>
             </w:r>
             <w:r>
               <w:rPr>
@@ -3856,7 +3870,7 @@
                 <w:noProof/>
                 <w:webHidden/>
               </w:rPr>
-              <w:t>22</w:t>
+              <w:t>23</w:t>
             </w:r>
             <w:r>
               <w:rPr>
@@ -3880,7 +3894,7 @@
               <w:lang w:eastAsia="es-ES"/>
             </w:rPr>
           </w:pPr>
-          <w:hyperlink w:anchor="_Toc291001916" w:history="1">
+          <w:hyperlink w:anchor="_Toc291098404" w:history="1">
             <w:r>
               <w:rPr>
                 <w:rStyle w:val="Hipervnculo"/>
@@ -3922,7 +3936,7 @@
                 <w:noProof/>
                 <w:webHidden/>
               </w:rPr>
-              <w:instrText xml:space="preserve"> PAGEREF _Toc291001916 \h </w:instrText>
+              <w:instrText xml:space="preserve"> PAGEREF _Toc291098404 \h </w:instrText>
             </w:r>
             <w:r>
               <w:rPr>
@@ -3942,7 +3956,7 @@
                 <w:noProof/>
                 <w:webHidden/>
               </w:rPr>
-              <w:t>22</w:t>
+              <w:t>23</w:t>
             </w:r>
             <w:r>
               <w:rPr>
@@ -3966,7 +3980,7 @@
               <w:lang w:eastAsia="es-ES"/>
             </w:rPr>
           </w:pPr>
-          <w:hyperlink w:anchor="_Toc291001917" w:history="1">
+          <w:hyperlink w:anchor="_Toc291098405" w:history="1">
             <w:r>
               <w:rPr>
                 <w:rStyle w:val="Hipervnculo"/>
@@ -4008,7 +4022,7 @@
                 <w:noProof/>
                 <w:webHidden/>
               </w:rPr>
-              <w:instrText xml:space="preserve"> PAGEREF _Toc291001917 \h </w:instrText>
+              <w:instrText xml:space="preserve"> PAGEREF _Toc291098405 \h </w:instrText>
             </w:r>
             <w:r>
               <w:rPr>
@@ -4028,7 +4042,7 @@
                 <w:noProof/>
                 <w:webHidden/>
               </w:rPr>
-              <w:t>23</w:t>
+              <w:t>24</w:t>
             </w:r>
             <w:r>
               <w:rPr>
@@ -4052,7 +4066,7 @@
               <w:lang w:eastAsia="es-ES"/>
             </w:rPr>
           </w:pPr>
-          <w:hyperlink w:anchor="_Toc291001918" w:history="1">
+          <w:hyperlink w:anchor="_Toc291098406" w:history="1">
             <w:r>
               <w:rPr>
                 <w:rStyle w:val="Hipervnculo"/>
@@ -4094,7 +4108,7 @@
                 <w:noProof/>
                 <w:webHidden/>
               </w:rPr>
-              <w:instrText xml:space="preserve"> PAGEREF _Toc291001918 \h </w:instrText>
+              <w:instrText xml:space="preserve"> PAGEREF _Toc291098406 \h </w:instrText>
             </w:r>
             <w:r>
               <w:rPr>
@@ -4114,7 +4128,7 @@
                 <w:noProof/>
                 <w:webHidden/>
               </w:rPr>
-              <w:t>23</w:t>
+              <w:t>24</w:t>
             </w:r>
             <w:r>
               <w:rPr>
@@ -4138,7 +4152,7 @@
               <w:lang w:eastAsia="es-ES"/>
             </w:rPr>
           </w:pPr>
-          <w:hyperlink w:anchor="_Toc291001919" w:history="1">
+          <w:hyperlink w:anchor="_Toc291098407" w:history="1">
             <w:r>
               <w:rPr>
                 <w:rStyle w:val="Hipervnculo"/>
@@ -4180,7 +4194,7 @@
                 <w:noProof/>
                 <w:webHidden/>
               </w:rPr>
-              <w:instrText xml:space="preserve"> PAGEREF _Toc291001919 \h </w:instrText>
+              <w:instrText xml:space="preserve"> PAGEREF _Toc291098407 \h </w:instrText>
             </w:r>
             <w:r>
               <w:rPr>
@@ -4200,7 +4214,7 @@
                 <w:noProof/>
                 <w:webHidden/>
               </w:rPr>
-              <w:t>23</w:t>
+              <w:t>24</w:t>
             </w:r>
             <w:r>
               <w:rPr>
@@ -4224,7 +4238,7 @@
               <w:lang w:eastAsia="es-ES"/>
             </w:rPr>
           </w:pPr>
-          <w:hyperlink w:anchor="_Toc291001920" w:history="1">
+          <w:hyperlink w:anchor="_Toc291098408" w:history="1">
             <w:r>
               <w:rPr>
                 <w:rStyle w:val="Hipervnculo"/>
@@ -4266,7 +4280,7 @@
                 <w:noProof/>
                 <w:webHidden/>
               </w:rPr>
-              <w:instrText xml:space="preserve"> PAGEREF _Toc291001920 \h </w:instrText>
+              <w:instrText xml:space="preserve"> PAGEREF _Toc291098408 \h </w:instrText>
             </w:r>
             <w:r>
               <w:rPr>
@@ -4286,7 +4300,7 @@
                 <w:noProof/>
                 <w:webHidden/>
               </w:rPr>
-              <w:t>23</w:t>
+              <w:t>24</w:t>
             </w:r>
             <w:r>
               <w:rPr>
@@ -4310,7 +4324,7 @@
               <w:lang w:eastAsia="es-ES"/>
             </w:rPr>
           </w:pPr>
-          <w:hyperlink w:anchor="_Toc291001921" w:history="1">
+          <w:hyperlink w:anchor="_Toc291098409" w:history="1">
             <w:r>
               <w:rPr>
                 <w:rStyle w:val="Hipervnculo"/>
@@ -4352,7 +4366,7 @@
                 <w:noProof/>
                 <w:webHidden/>
               </w:rPr>
-              <w:instrText xml:space="preserve"> PAGEREF _Toc291001921 \h </w:instrText>
+              <w:instrText xml:space="preserve"> PAGEREF _Toc291098409 \h </w:instrText>
             </w:r>
             <w:r>
               <w:rPr>
@@ -4372,7 +4386,7 @@
                 <w:noProof/>
                 <w:webHidden/>
               </w:rPr>
-              <w:t>23</w:t>
+              <w:t>24</w:t>
             </w:r>
             <w:r>
               <w:rPr>
@@ -4396,7 +4410,7 @@
               <w:lang w:eastAsia="es-ES"/>
             </w:rPr>
           </w:pPr>
-          <w:hyperlink w:anchor="_Toc291001922" w:history="1">
+          <w:hyperlink w:anchor="_Toc291098410" w:history="1">
             <w:r>
               <w:rPr>
                 <w:rStyle w:val="Hipervnculo"/>
@@ -4438,7 +4452,7 @@
                 <w:noProof/>
                 <w:webHidden/>
               </w:rPr>
-              <w:instrText xml:space="preserve"> PAGEREF _Toc291001922 \h </w:instrText>
+              <w:instrText xml:space="preserve"> PAGEREF _Toc291098410 \h </w:instrText>
             </w:r>
             <w:r>
               <w:rPr>
@@ -4458,7 +4472,7 @@
                 <w:noProof/>
                 <w:webHidden/>
               </w:rPr>
-              <w:t>23</w:t>
+              <w:t>25</w:t>
             </w:r>
             <w:r>
               <w:rPr>
@@ -4482,7 +4496,7 @@
               <w:lang w:eastAsia="es-ES"/>
             </w:rPr>
           </w:pPr>
-          <w:hyperlink w:anchor="_Toc291001923" w:history="1">
+          <w:hyperlink w:anchor="_Toc291098411" w:history="1">
             <w:r>
               <w:rPr>
                 <w:rStyle w:val="Hipervnculo"/>
@@ -4524,7 +4538,7 @@
                 <w:noProof/>
                 <w:webHidden/>
               </w:rPr>
-              <w:instrText xml:space="preserve"> PAGEREF _Toc291001923 \h </w:instrText>
+              <w:instrText xml:space="preserve"> PAGEREF _Toc291098411 \h </w:instrText>
             </w:r>
             <w:r>
               <w:rPr>
@@ -4544,7 +4558,7 @@
                 <w:noProof/>
                 <w:webHidden/>
               </w:rPr>
-              <w:t>25</w:t>
+              <w:t>26</w:t>
             </w:r>
             <w:r>
               <w:rPr>
@@ -4568,7 +4582,7 @@
               <w:lang w:eastAsia="es-ES"/>
             </w:rPr>
           </w:pPr>
-          <w:hyperlink w:anchor="_Toc291001924" w:history="1">
+          <w:hyperlink w:anchor="_Toc291098412" w:history="1">
             <w:r>
               <w:rPr>
                 <w:rStyle w:val="Hipervnculo"/>
@@ -4610,7 +4624,7 @@
                 <w:noProof/>
                 <w:webHidden/>
               </w:rPr>
-              <w:instrText xml:space="preserve"> PAGEREF _Toc291001924 \h </w:instrText>
+              <w:instrText xml:space="preserve"> PAGEREF _Toc291098412 \h </w:instrText>
             </w:r>
             <w:r>
               <w:rPr>
@@ -4630,7 +4644,7 @@
                 <w:noProof/>
                 <w:webHidden/>
               </w:rPr>
-              <w:t>25</w:t>
+              <w:t>26</w:t>
             </w:r>
             <w:r>
               <w:rPr>
@@ -4654,7 +4668,7 @@
               <w:lang w:eastAsia="es-ES"/>
             </w:rPr>
           </w:pPr>
-          <w:hyperlink w:anchor="_Toc291001925" w:history="1">
+          <w:hyperlink w:anchor="_Toc291098413" w:history="1">
             <w:r>
               <w:rPr>
                 <w:rStyle w:val="Hipervnculo"/>
@@ -4696,7 +4710,7 @@
                 <w:noProof/>
                 <w:webHidden/>
               </w:rPr>
-              <w:instrText xml:space="preserve"> PAGEREF _Toc291001925 \h </w:instrText>
+              <w:instrText xml:space="preserve"> PAGEREF _Toc291098413 \h </w:instrText>
             </w:r>
             <w:r>
               <w:rPr>
@@ -4716,7 +4730,7 @@
                 <w:noProof/>
                 <w:webHidden/>
               </w:rPr>
-              <w:t>25</w:t>
+              <w:t>26</w:t>
             </w:r>
             <w:r>
               <w:rPr>
@@ -4740,7 +4754,7 @@
               <w:lang w:eastAsia="es-ES"/>
             </w:rPr>
           </w:pPr>
-          <w:hyperlink w:anchor="_Toc291001926" w:history="1">
+          <w:hyperlink w:anchor="_Toc291098414" w:history="1">
             <w:r>
               <w:rPr>
                 <w:rStyle w:val="Hipervnculo"/>
@@ -4782,7 +4796,7 @@
                 <w:noProof/>
                 <w:webHidden/>
               </w:rPr>
-              <w:instrText xml:space="preserve"> PAGEREF _Toc291001926 \h </w:instrText>
+              <w:instrText xml:space="preserve"> PAGEREF _Toc291098414 \h </w:instrText>
             </w:r>
             <w:r>
               <w:rPr>
@@ -4802,7 +4816,7 @@
                 <w:noProof/>
                 <w:webHidden/>
               </w:rPr>
-              <w:t>25</w:t>
+              <w:t>26</w:t>
             </w:r>
             <w:r>
               <w:rPr>
@@ -4826,7 +4840,7 @@
               <w:lang w:eastAsia="es-ES"/>
             </w:rPr>
           </w:pPr>
-          <w:hyperlink w:anchor="_Toc291001927" w:history="1">
+          <w:hyperlink w:anchor="_Toc291098415" w:history="1">
             <w:r>
               <w:rPr>
                 <w:rStyle w:val="Hipervnculo"/>
@@ -4868,7 +4882,7 @@
                 <w:noProof/>
                 <w:webHidden/>
               </w:rPr>
-              <w:instrText xml:space="preserve"> PAGEREF _Toc291001927 \h </w:instrText>
+              <w:instrText xml:space="preserve"> PAGEREF _Toc291098415 \h </w:instrText>
             </w:r>
             <w:r>
               <w:rPr>
@@ -4888,7 +4902,7 @@
                 <w:noProof/>
                 <w:webHidden/>
               </w:rPr>
-              <w:t>25</w:t>
+              <w:t>26</w:t>
             </w:r>
             <w:r>
               <w:rPr>
@@ -4912,7 +4926,7 @@
               <w:lang w:eastAsia="es-ES"/>
             </w:rPr>
           </w:pPr>
-          <w:hyperlink w:anchor="_Toc291001928" w:history="1">
+          <w:hyperlink w:anchor="_Toc291098416" w:history="1">
             <w:r>
               <w:rPr>
                 <w:rStyle w:val="Hipervnculo"/>
@@ -4954,7 +4968,7 @@
                 <w:noProof/>
                 <w:webHidden/>
               </w:rPr>
-              <w:instrText xml:space="preserve"> PAGEREF _Toc291001928 \h </w:instrText>
+              <w:instrText xml:space="preserve"> PAGEREF _Toc291098416 \h </w:instrText>
             </w:r>
             <w:r>
               <w:rPr>
@@ -4974,7 +4988,7 @@
                 <w:noProof/>
                 <w:webHidden/>
               </w:rPr>
-              <w:t>25</w:t>
+              <w:t>26</w:t>
             </w:r>
             <w:r>
               <w:rPr>
@@ -4998,7 +5012,7 @@
               <w:lang w:eastAsia="es-ES"/>
             </w:rPr>
           </w:pPr>
-          <w:hyperlink w:anchor="_Toc291001929" w:history="1">
+          <w:hyperlink w:anchor="_Toc291098417" w:history="1">
             <w:r>
               <w:rPr>
                 <w:rStyle w:val="Hipervnculo"/>
@@ -5040,7 +5054,7 @@
                 <w:noProof/>
                 <w:webHidden/>
               </w:rPr>
-              <w:instrText xml:space="preserve"> PAGEREF _Toc291001929 \h </w:instrText>
+              <w:instrText xml:space="preserve"> PAGEREF _Toc291098417 \h </w:instrText>
             </w:r>
             <w:r>
               <w:rPr>
@@ -5060,7 +5074,7 @@
                 <w:noProof/>
                 <w:webHidden/>
               </w:rPr>
-              <w:t>25</w:t>
+              <w:t>26</w:t>
             </w:r>
             <w:r>
               <w:rPr>
@@ -5084,7 +5098,7 @@
               <w:lang w:eastAsia="es-ES"/>
             </w:rPr>
           </w:pPr>
-          <w:hyperlink w:anchor="_Toc291001930" w:history="1">
+          <w:hyperlink w:anchor="_Toc291098418" w:history="1">
             <w:r>
               <w:rPr>
                 <w:rStyle w:val="Hipervnculo"/>
@@ -5126,7 +5140,7 @@
                 <w:noProof/>
                 <w:webHidden/>
               </w:rPr>
-              <w:instrText xml:space="preserve"> PAGEREF _Toc291001930 \h </w:instrText>
+              <w:instrText xml:space="preserve"> PAGEREF _Toc291098418 \h </w:instrText>
             </w:r>
             <w:r>
               <w:rPr>
@@ -5146,7 +5160,7 @@
                 <w:noProof/>
                 <w:webHidden/>
               </w:rPr>
-              <w:t>26</w:t>
+              <w:t>27</w:t>
             </w:r>
             <w:r>
               <w:rPr>
@@ -5170,7 +5184,7 @@
               <w:lang w:eastAsia="es-ES"/>
             </w:rPr>
           </w:pPr>
-          <w:hyperlink w:anchor="_Toc291001931" w:history="1">
+          <w:hyperlink w:anchor="_Toc291098419" w:history="1">
             <w:r>
               <w:rPr>
                 <w:rStyle w:val="Hipervnculo"/>
@@ -5212,7 +5226,7 @@
                 <w:noProof/>
                 <w:webHidden/>
               </w:rPr>
-              <w:instrText xml:space="preserve"> PAGEREF _Toc291001931 \h </w:instrText>
+              <w:instrText xml:space="preserve"> PAGEREF _Toc291098419 \h </w:instrText>
             </w:r>
             <w:r>
               <w:rPr>
@@ -5232,7 +5246,7 @@
                 <w:noProof/>
                 <w:webHidden/>
               </w:rPr>
-              <w:t>26</w:t>
+              <w:t>27</w:t>
             </w:r>
             <w:r>
               <w:rPr>
@@ -5256,7 +5270,7 @@
               <w:lang w:eastAsia="es-ES"/>
             </w:rPr>
           </w:pPr>
-          <w:hyperlink w:anchor="_Toc291001932" w:history="1">
+          <w:hyperlink w:anchor="_Toc291098420" w:history="1">
             <w:r>
               <w:rPr>
                 <w:rStyle w:val="Hipervnculo"/>
@@ -5298,7 +5312,7 @@
                 <w:noProof/>
                 <w:webHidden/>
               </w:rPr>
-              <w:instrText xml:space="preserve"> PAGEREF _Toc291001932 \h </w:instrText>
+              <w:instrText xml:space="preserve"> PAGEREF _Toc291098420 \h </w:instrText>
             </w:r>
             <w:r>
               <w:rPr>
@@ -5318,7 +5332,7 @@
                 <w:noProof/>
                 <w:webHidden/>
               </w:rPr>
-              <w:t>27</w:t>
+              <w:t>28</w:t>
             </w:r>
             <w:r>
               <w:rPr>
@@ -5342,12 +5356,11 @@
               <w:lang w:eastAsia="es-ES"/>
             </w:rPr>
           </w:pPr>
-          <w:hyperlink w:anchor="_Toc291001933" w:history="1">
+          <w:hyperlink w:anchor="_Toc291098421" w:history="1">
             <w:r>
               <w:rPr>
                 <w:rStyle w:val="Hipervnculo"/>
                 <w:noProof/>
-                <w:lang w:val="en-US"/>
               </w:rPr>
               <w:t>10.1</w:t>
             </w:r>
@@ -5363,9 +5376,8 @@
               <w:rPr>
                 <w:rStyle w:val="Hipervnculo"/>
                 <w:noProof/>
-                <w:lang w:val="en-US"/>
-              </w:rPr>
-              <w:t>WMP SDK</w:t>
+              </w:rPr>
+              <w:t>Introducción</w:t>
             </w:r>
             <w:r>
               <w:rPr>
@@ -5386,7 +5398,7 @@
                 <w:noProof/>
                 <w:webHidden/>
               </w:rPr>
-              <w:instrText xml:space="preserve"> PAGEREF _Toc291001933 \h </w:instrText>
+              <w:instrText xml:space="preserve"> PAGEREF _Toc291098421 \h </w:instrText>
             </w:r>
             <w:r>
               <w:rPr>
@@ -5406,7 +5418,7 @@
                 <w:noProof/>
                 <w:webHidden/>
               </w:rPr>
-              <w:t>27</w:t>
+              <w:t>28</w:t>
             </w:r>
             <w:r>
               <w:rPr>
@@ -5430,11 +5442,12 @@
               <w:lang w:eastAsia="es-ES"/>
             </w:rPr>
           </w:pPr>
-          <w:hyperlink w:anchor="_Toc291001934" w:history="1">
+          <w:hyperlink w:anchor="_Toc291098422" w:history="1">
             <w:r>
               <w:rPr>
                 <w:rStyle w:val="Hipervnculo"/>
                 <w:noProof/>
+                <w:lang w:val="en-US"/>
               </w:rPr>
               <w:t>10.2</w:t>
             </w:r>
@@ -5450,8 +5463,9 @@
               <w:rPr>
                 <w:rStyle w:val="Hipervnculo"/>
                 <w:noProof/>
-              </w:rPr>
-              <w:t>Objetivos</w:t>
+                <w:lang w:val="en-US"/>
+              </w:rPr>
+              <w:t>WMP SDK</w:t>
             </w:r>
             <w:r>
               <w:rPr>
@@ -5472,7 +5486,7 @@
                 <w:noProof/>
                 <w:webHidden/>
               </w:rPr>
-              <w:instrText xml:space="preserve"> PAGEREF _Toc291001934 \h </w:instrText>
+              <w:instrText xml:space="preserve"> PAGEREF _Toc291098422 \h </w:instrText>
             </w:r>
             <w:r>
               <w:rPr>
@@ -5492,7 +5506,7 @@
                 <w:noProof/>
                 <w:webHidden/>
               </w:rPr>
-              <w:t>27</w:t>
+              <w:t>28</w:t>
             </w:r>
             <w:r>
               <w:rPr>
@@ -5516,7 +5530,7 @@
               <w:lang w:eastAsia="es-ES"/>
             </w:rPr>
           </w:pPr>
-          <w:hyperlink w:anchor="_Toc291001935" w:history="1">
+          <w:hyperlink w:anchor="_Toc291098423" w:history="1">
             <w:r>
               <w:rPr>
                 <w:rStyle w:val="Hipervnculo"/>
@@ -5537,6 +5551,92 @@
                 <w:rStyle w:val="Hipervnculo"/>
                 <w:noProof/>
               </w:rPr>
+              <w:t>Objetivos</w:t>
+            </w:r>
+            <w:r>
+              <w:rPr>
+                <w:noProof/>
+                <w:webHidden/>
+              </w:rPr>
+              <w:tab/>
+            </w:r>
+            <w:r>
+              <w:rPr>
+                <w:noProof/>
+                <w:webHidden/>
+              </w:rPr>
+              <w:fldChar w:fldCharType="begin"/>
+            </w:r>
+            <w:r>
+              <w:rPr>
+                <w:noProof/>
+                <w:webHidden/>
+              </w:rPr>
+              <w:instrText xml:space="preserve"> PAGEREF _Toc291098423 \h </w:instrText>
+            </w:r>
+            <w:r>
+              <w:rPr>
+                <w:noProof/>
+                <w:webHidden/>
+              </w:rPr>
+            </w:r>
+            <w:r>
+              <w:rPr>
+                <w:noProof/>
+                <w:webHidden/>
+              </w:rPr>
+              <w:fldChar w:fldCharType="separate"/>
+            </w:r>
+            <w:r>
+              <w:rPr>
+                <w:noProof/>
+                <w:webHidden/>
+              </w:rPr>
+              <w:t>28</w:t>
+            </w:r>
+            <w:r>
+              <w:rPr>
+                <w:noProof/>
+                <w:webHidden/>
+              </w:rPr>
+              <w:fldChar w:fldCharType="end"/>
+            </w:r>
+          </w:hyperlink>
+        </w:p>
+        <w:p>
+          <w:pPr>
+            <w:pStyle w:val="TDC2"/>
+            <w:tabs>
+              <w:tab w:val="left" w:pos="880"/>
+              <w:tab w:val="right" w:leader="dot" w:pos="8494"/>
+            </w:tabs>
+            <w:rPr>
+              <w:noProof/>
+              <w:szCs w:val="22"/>
+              <w:lang w:eastAsia="es-ES"/>
+            </w:rPr>
+          </w:pPr>
+          <w:hyperlink w:anchor="_Toc291098424" w:history="1">
+            <w:r>
+              <w:rPr>
+                <w:rStyle w:val="Hipervnculo"/>
+                <w:noProof/>
+              </w:rPr>
+              <w:t>10.4</w:t>
+            </w:r>
+            <w:r>
+              <w:rPr>
+                <w:noProof/>
+                <w:szCs w:val="22"/>
+                <w:lang w:eastAsia="es-ES"/>
+              </w:rPr>
+              <w:tab/>
+            </w:r>
+            <w:r>
+              <w:rPr>
+                <w:rStyle w:val="Hipervnculo"/>
+                <w:noProof/>
+              </w:rPr>
               <w:t>Casos de usos relevantes</w:t>
             </w:r>
             <w:r>
@@ -5558,7 +5658,7 @@
                 <w:noProof/>
                 <w:webHidden/>
               </w:rPr>
-              <w:instrText xml:space="preserve"> PAGEREF _Toc291001935 \h </w:instrText>
+              <w:instrText xml:space="preserve"> PAGEREF _Toc291098424 \h </w:instrText>
             </w:r>
             <w:r>
               <w:rPr>
@@ -5578,7 +5678,7 @@
                 <w:noProof/>
                 <w:webHidden/>
               </w:rPr>
-              <w:t>27</w:t>
+              <w:t>28</w:t>
             </w:r>
             <w:r>
               <w:rPr>
@@ -5602,13 +5702,13 @@
               <w:lang w:eastAsia="es-ES"/>
             </w:rPr>
           </w:pPr>
-          <w:hyperlink w:anchor="_Toc291001936" w:history="1">
+          <w:hyperlink w:anchor="_Toc291098425" w:history="1">
             <w:r>
               <w:rPr>
                 <w:rStyle w:val="Hipervnculo"/>
                 <w:noProof/>
               </w:rPr>
-              <w:t>10.3.1</w:t>
+              <w:t>10.4.1</w:t>
             </w:r>
             <w:r>
               <w:rPr>
@@ -5644,7 +5744,7 @@
                 <w:noProof/>
                 <w:webHidden/>
               </w:rPr>
-              <w:instrText xml:space="preserve"> PAGEREF _Toc291001936 \h </w:instrText>
+              <w:instrText xml:space="preserve"> PAGEREF _Toc291098425 \h </w:instrText>
             </w:r>
             <w:r>
               <w:rPr>
@@ -5664,7 +5764,7 @@
                 <w:noProof/>
                 <w:webHidden/>
               </w:rPr>
-              <w:t>27</w:t>
+              <w:t>28</w:t>
             </w:r>
             <w:r>
               <w:rPr>
@@ -5688,13 +5788,13 @@
               <w:lang w:eastAsia="es-ES"/>
             </w:rPr>
           </w:pPr>
-          <w:hyperlink w:anchor="_Toc291001937" w:history="1">
+          <w:hyperlink w:anchor="_Toc291098426" w:history="1">
             <w:r>
               <w:rPr>
                 <w:rStyle w:val="Hipervnculo"/>
                 <w:noProof/>
               </w:rPr>
-              <w:t>10.4</w:t>
+              <w:t>10.5</w:t>
             </w:r>
             <w:r>
               <w:rPr>
@@ -5730,7 +5830,7 @@
                 <w:noProof/>
                 <w:webHidden/>
               </w:rPr>
-              <w:instrText xml:space="preserve"> PAGEREF _Toc291001937 \h </w:instrText>
+              <w:instrText xml:space="preserve"> PAGEREF _Toc291098426 \h </w:instrText>
             </w:r>
             <w:r>
               <w:rPr>
@@ -5750,7 +5850,7 @@
                 <w:noProof/>
                 <w:webHidden/>
               </w:rPr>
-              <w:t>27</w:t>
+              <w:t>28</w:t>
             </w:r>
             <w:r>
               <w:rPr>
@@ -5774,7 +5874,7 @@
               <w:lang w:eastAsia="es-ES"/>
             </w:rPr>
           </w:pPr>
-          <w:hyperlink w:anchor="_Toc291001938" w:history="1">
+          <w:hyperlink w:anchor="_Toc291098427" w:history="1">
             <w:r>
               <w:rPr>
                 <w:rStyle w:val="Hipervnculo"/>
@@ -5816,7 +5916,7 @@
                 <w:noProof/>
                 <w:webHidden/>
               </w:rPr>
-              <w:instrText xml:space="preserve"> PAGEREF _Toc291001938 \h </w:instrText>
+              <w:instrText xml:space="preserve"> PAGEREF _Toc291098427 \h </w:instrText>
             </w:r>
             <w:r>
               <w:rPr>
@@ -5836,7 +5936,7 @@
                 <w:noProof/>
                 <w:webHidden/>
               </w:rPr>
-              <w:t>28</w:t>
+              <w:t>29</w:t>
             </w:r>
             <w:r>
               <w:rPr>
@@ -5860,7 +5960,7 @@
               <w:lang w:eastAsia="es-ES"/>
             </w:rPr>
           </w:pPr>
-          <w:hyperlink w:anchor="_Toc291001939" w:history="1">
+          <w:hyperlink w:anchor="_Toc291098428" w:history="1">
             <w:r>
               <w:rPr>
                 <w:rStyle w:val="Hipervnculo"/>
@@ -5902,7 +6002,7 @@
                 <w:noProof/>
                 <w:webHidden/>
               </w:rPr>
-              <w:instrText xml:space="preserve"> PAGEREF _Toc291001939 \h </w:instrText>
+              <w:instrText xml:space="preserve"> PAGEREF _Toc291098428 \h </w:instrText>
             </w:r>
             <w:r>
               <w:rPr>
@@ -5922,7 +6022,7 @@
                 <w:noProof/>
                 <w:webHidden/>
               </w:rPr>
-              <w:t>28</w:t>
+              <w:t>29</w:t>
             </w:r>
             <w:r>
               <w:rPr>
@@ -5946,7 +6046,7 @@
               <w:lang w:eastAsia="es-ES"/>
             </w:rPr>
           </w:pPr>
-          <w:hyperlink w:anchor="_Toc291001940" w:history="1">
+          <w:hyperlink w:anchor="_Toc291098429" w:history="1">
             <w:r>
               <w:rPr>
                 <w:rStyle w:val="Hipervnculo"/>
@@ -5988,7 +6088,7 @@
                 <w:noProof/>
                 <w:webHidden/>
               </w:rPr>
-              <w:instrText xml:space="preserve"> PAGEREF _Toc291001940 \h </w:instrText>
+              <w:instrText xml:space="preserve"> PAGEREF _Toc291098429 \h </w:instrText>
             </w:r>
             <w:r>
               <w:rPr>
@@ -6008,7 +6108,7 @@
                 <w:noProof/>
                 <w:webHidden/>
               </w:rPr>
-              <w:t>28</w:t>
+              <w:t>29</w:t>
             </w:r>
             <w:r>
               <w:rPr>
@@ -6032,7 +6132,7 @@
               <w:lang w:eastAsia="es-ES"/>
             </w:rPr>
           </w:pPr>
-          <w:hyperlink w:anchor="_Toc291001941" w:history="1">
+          <w:hyperlink w:anchor="_Toc291098430" w:history="1">
             <w:r>
               <w:rPr>
                 <w:rStyle w:val="Hipervnculo"/>
@@ -6074,7 +6174,7 @@
                 <w:noProof/>
                 <w:webHidden/>
               </w:rPr>
-              <w:instrText xml:space="preserve"> PAGEREF _Toc291001941 \h </w:instrText>
+              <w:instrText xml:space="preserve"> PAGEREF _Toc291098430 \h </w:instrText>
             </w:r>
             <w:r>
               <w:rPr>
@@ -6094,7 +6194,7 @@
                 <w:noProof/>
                 <w:webHidden/>
               </w:rPr>
-              <w:t>29</w:t>
+              <w:t>30</w:t>
             </w:r>
             <w:r>
               <w:rPr>
@@ -6118,7 +6218,7 @@
               <w:lang w:eastAsia="es-ES"/>
             </w:rPr>
           </w:pPr>
-          <w:hyperlink w:anchor="_Toc291001942" w:history="1">
+          <w:hyperlink w:anchor="_Toc291098431" w:history="1">
             <w:r>
               <w:rPr>
                 <w:rStyle w:val="Hipervnculo"/>
@@ -6160,7 +6260,7 @@
                 <w:noProof/>
                 <w:webHidden/>
               </w:rPr>
-              <w:instrText xml:space="preserve"> PAGEREF _Toc291001942 \h </w:instrText>
+              <w:instrText xml:space="preserve"> PAGEREF _Toc291098431 \h </w:instrText>
             </w:r>
             <w:r>
               <w:rPr>
@@ -6180,7 +6280,7 @@
                 <w:noProof/>
                 <w:webHidden/>
               </w:rPr>
-              <w:t>29</w:t>
+              <w:t>30</w:t>
             </w:r>
             <w:r>
               <w:rPr>
@@ -6198,7 +6298,6 @@
               <w:bCs/>
               <w:noProof/>
             </w:rPr>
-            <w:lastRenderedPageBreak/>
             <w:fldChar w:fldCharType="end"/>
           </w:r>
         </w:p>
@@ -6211,7 +6310,7 @@
       <w:r>
         <w:br w:type="page"/>
       </w:r>
-      <w:bookmarkStart w:id="0" w:name="_Toc291001876"/>
+      <w:bookmarkStart w:id="0" w:name="_Toc291098364"/>
       <w:r>
         <w:lastRenderedPageBreak/>
         <w:t>IntelliRoom como asignatura</w:t>
@@ -6228,7 +6327,7 @@
       <w:pPr>
         <w:pStyle w:val="Ttulo2"/>
       </w:pPr>
-      <w:bookmarkStart w:id="1" w:name="_Toc291001877"/>
+      <w:bookmarkStart w:id="1" w:name="_Toc291098365"/>
       <w:r>
         <w:t>¿</w:t>
       </w:r>
@@ -6250,7 +6349,7 @@
       <w:pPr>
         <w:pStyle w:val="Ttulo2"/>
       </w:pPr>
-      <w:bookmarkStart w:id="2" w:name="_Toc291001878"/>
+      <w:bookmarkStart w:id="2" w:name="_Toc291098366"/>
       <w:r>
         <w:t>Objetivos que pretendía con el proyecto</w:t>
       </w:r>
@@ -6314,7 +6413,7 @@
         <w:pStyle w:val="Ttulo2"/>
         <w:ind w:left="0" w:firstLine="0"/>
       </w:pPr>
-      <w:bookmarkStart w:id="3" w:name="_Toc291001879"/>
+      <w:bookmarkStart w:id="3" w:name="_Toc291098367"/>
       <w:r>
         <w:t>Habilidades o conocimientos adquiridos con el proyecto</w:t>
       </w:r>
@@ -6931,7 +7030,7 @@
       <w:pPr>
         <w:pStyle w:val="Ttulo2"/>
       </w:pPr>
-      <w:bookmarkStart w:id="4" w:name="_Toc291001880"/>
+      <w:bookmarkStart w:id="4" w:name="_Toc291098368"/>
       <w:r>
         <w:t>Agradecimientos</w:t>
       </w:r>
@@ -6957,7 +7056,7 @@
       <w:pPr>
         <w:pStyle w:val="Ttulo1"/>
       </w:pPr>
-      <w:bookmarkStart w:id="5" w:name="_Toc291001881"/>
+      <w:bookmarkStart w:id="5" w:name="_Toc291098369"/>
       <w:r>
         <w:lastRenderedPageBreak/>
         <w:t>Introducción</w:t>
@@ -6968,7 +7067,7 @@
       <w:pPr>
         <w:pStyle w:val="Ttulo2"/>
       </w:pPr>
-      <w:bookmarkStart w:id="6" w:name="_Toc291001882"/>
+      <w:bookmarkStart w:id="6" w:name="_Toc291098370"/>
       <w:r>
         <w:t>Que es IntelliRoom</w:t>
       </w:r>
@@ -6982,19 +7081,16 @@
         <w:t>cuya idea principal es la de disponer de ciertas características que sean administradas por un ordenador principal (de uso general) que procese la información recibida por los sensores (micrófonos, cámaras…) y que la redistribuya a los periféricos (control de luz, altavoces…).</w:t>
       </w:r>
     </w:p>
-    <w:p>
-      <w:bookmarkStart w:id="7" w:name="_GoBack"/>
+    <w:p/>
+    <w:p>
+      <w:pPr>
+        <w:pStyle w:val="Ttulo2"/>
+      </w:pPr>
+      <w:bookmarkStart w:id="7" w:name="_Toc291098371"/>
+      <w:r>
+        <w:t>Autoría</w:t>
+      </w:r>
       <w:bookmarkEnd w:id="7"/>
-    </w:p>
-    <w:p>
-      <w:pPr>
-        <w:pStyle w:val="Ttulo2"/>
-      </w:pPr>
-      <w:bookmarkStart w:id="8" w:name="_Toc291001883"/>
-      <w:r>
-        <w:t>Autoría</w:t>
-      </w:r>
-      <w:bookmarkEnd w:id="8"/>
     </w:p>
     <w:p>
       <w:r>
@@ -7089,11 +7185,11 @@
       <w:pPr>
         <w:pStyle w:val="Ttulo2"/>
       </w:pPr>
-      <w:bookmarkStart w:id="9" w:name="_Toc291001884"/>
+      <w:bookmarkStart w:id="8" w:name="_Toc291098372"/>
       <w:r>
         <w:t>Licencia</w:t>
       </w:r>
-      <w:bookmarkEnd w:id="9"/>
+      <w:bookmarkEnd w:id="8"/>
     </w:p>
     <w:p/>
     <w:p>
@@ -7105,22 +7201,22 @@
       <w:pPr>
         <w:pStyle w:val="Ttulo1"/>
       </w:pPr>
-      <w:bookmarkStart w:id="10" w:name="_Toc291001885"/>
+      <w:bookmarkStart w:id="9" w:name="_Toc291098373"/>
       <w:r>
         <w:lastRenderedPageBreak/>
         <w:t>Requisitos de IntelliRoom</w:t>
       </w:r>
+      <w:bookmarkEnd w:id="9"/>
+    </w:p>
+    <w:p>
+      <w:pPr>
+        <w:pStyle w:val="Ttulo2"/>
+      </w:pPr>
+      <w:bookmarkStart w:id="10" w:name="_Toc291098374"/>
+      <w:r>
+        <w:t>Requisitos Software</w:t>
+      </w:r>
       <w:bookmarkEnd w:id="10"/>
-    </w:p>
-    <w:p>
-      <w:pPr>
-        <w:pStyle w:val="Ttulo2"/>
-      </w:pPr>
-      <w:bookmarkStart w:id="11" w:name="_Toc291001886"/>
-      <w:r>
-        <w:t>Requisitos Software</w:t>
-      </w:r>
-      <w:bookmarkEnd w:id="11"/>
     </w:p>
     <w:p>
       <w:r>
@@ -7295,11 +7391,11 @@
       <w:pPr>
         <w:pStyle w:val="Ttulo2"/>
       </w:pPr>
-      <w:bookmarkStart w:id="12" w:name="_Toc291001887"/>
+      <w:bookmarkStart w:id="11" w:name="_Toc291098375"/>
       <w:r>
         <w:t>Requisitos Hardware</w:t>
       </w:r>
-      <w:bookmarkEnd w:id="12"/>
+      <w:bookmarkEnd w:id="11"/>
     </w:p>
     <w:p>
       <w:r>
@@ -7420,12 +7516,12 @@
       <w:pPr>
         <w:pStyle w:val="Ttulo1"/>
       </w:pPr>
-      <w:bookmarkStart w:id="13" w:name="_Toc291001888"/>
+      <w:bookmarkStart w:id="12" w:name="_Toc291098376"/>
       <w:r>
         <w:lastRenderedPageBreak/>
         <w:t>Objetivos del proyecto</w:t>
       </w:r>
-      <w:bookmarkEnd w:id="13"/>
+      <w:bookmarkEnd w:id="12"/>
     </w:p>
     <w:p>
       <w:pPr>
@@ -7508,7 +7604,7 @@
       <w:pPr>
         <w:pStyle w:val="Ttulo1"/>
       </w:pPr>
-      <w:bookmarkStart w:id="14" w:name="_Toc291001889"/>
+      <w:bookmarkStart w:id="13" w:name="_Toc291098377"/>
       <w:r>
         <w:lastRenderedPageBreak/>
         <w:t>Arquitectura</w:t>
@@ -7516,44 +7612,44 @@
       <w:r>
         <w:t xml:space="preserve"> Lógica Básica</w:t>
       </w:r>
+      <w:bookmarkEnd w:id="13"/>
+    </w:p>
+    <w:p>
+      <w:r>
+        <w:t xml:space="preserve">He dividido la arquitectura </w:t>
+      </w:r>
+      <w:r>
+        <w:t xml:space="preserve">lógica </w:t>
+      </w:r>
+      <w:r>
+        <w:t>en tres niveles básicos</w:t>
+      </w:r>
+      <w:r>
+        <w:t xml:space="preserve"> siguiendo la estructura básica de programación por capas, quedando </w:t>
+      </w:r>
+      <w:r>
+        <w:t>así</w:t>
+      </w:r>
+      <w:r>
+        <w:t>: capa de presentación, capa de lógica de negocio y capa</w:t>
+      </w:r>
+      <w:r>
+        <w:t xml:space="preserve"> de datos</w:t>
+      </w:r>
+      <w:r>
+        <w:t>, vamos a hacer una breve descripción de los apartados del proyecto.</w:t>
+      </w:r>
+    </w:p>
+    <w:p/>
+    <w:p>
+      <w:pPr>
+        <w:pStyle w:val="Ttulo2"/>
+      </w:pPr>
+      <w:bookmarkStart w:id="14" w:name="_Toc291098378"/>
+      <w:r>
+        <w:t>Presentación</w:t>
+      </w:r>
       <w:bookmarkEnd w:id="14"/>
-    </w:p>
-    <w:p>
-      <w:r>
-        <w:t xml:space="preserve">He dividido la arquitectura </w:t>
-      </w:r>
-      <w:r>
-        <w:t xml:space="preserve">lógica </w:t>
-      </w:r>
-      <w:r>
-        <w:t>en tres niveles básicos</w:t>
-      </w:r>
-      <w:r>
-        <w:t xml:space="preserve"> siguiendo la estructura básica de programación por capas, quedando </w:t>
-      </w:r>
-      <w:r>
-        <w:t>así</w:t>
-      </w:r>
-      <w:r>
-        <w:t>: capa de presentación, capa de lógica de negocio y capa</w:t>
-      </w:r>
-      <w:r>
-        <w:t xml:space="preserve"> de datos</w:t>
-      </w:r>
-      <w:r>
-        <w:t>, vamos a hacer una breve descripción de los apartados del proyecto.</w:t>
-      </w:r>
-    </w:p>
-    <w:p/>
-    <w:p>
-      <w:pPr>
-        <w:pStyle w:val="Ttulo2"/>
-      </w:pPr>
-      <w:bookmarkStart w:id="15" w:name="_Toc291001890"/>
-      <w:r>
-        <w:t>Presentación</w:t>
-      </w:r>
-      <w:bookmarkEnd w:id="15"/>
     </w:p>
     <w:p>
       <w:r>
@@ -7688,14 +7784,14 @@
       <w:pPr>
         <w:pStyle w:val="Ttulo2"/>
       </w:pPr>
-      <w:bookmarkStart w:id="16" w:name="_Toc291001891"/>
+      <w:bookmarkStart w:id="15" w:name="_Toc291098379"/>
       <w:r>
         <w:t>Lógica</w:t>
       </w:r>
       <w:r>
         <w:t xml:space="preserve"> de negocio</w:t>
       </w:r>
-      <w:bookmarkEnd w:id="16"/>
+      <w:bookmarkEnd w:id="15"/>
     </w:p>
     <w:p>
       <w:r>
@@ -7907,15 +8003,16 @@
         <w:t xml:space="preserve"> como puede ser captura de información de clima, alarmas…</w:t>
       </w:r>
     </w:p>
+    <w:p/>
     <w:p>
       <w:pPr>
         <w:pStyle w:val="Ttulo2"/>
       </w:pPr>
-      <w:bookmarkStart w:id="17" w:name="_Toc291001892"/>
+      <w:bookmarkStart w:id="16" w:name="_Toc291098380"/>
       <w:r>
         <w:t>Datos</w:t>
       </w:r>
-      <w:bookmarkEnd w:id="17"/>
+      <w:bookmarkEnd w:id="16"/>
     </w:p>
     <w:p>
       <w:r>
@@ -8001,42 +8098,40 @@
       <w:pPr>
         <w:pStyle w:val="Ttulo1"/>
       </w:pPr>
-      <w:bookmarkStart w:id="18" w:name="_Toc291001893"/>
+      <w:bookmarkStart w:id="17" w:name="_Toc291098381"/>
       <w:r>
         <w:lastRenderedPageBreak/>
         <w:t>Arquitectura Hardware</w:t>
       </w:r>
+      <w:bookmarkEnd w:id="17"/>
+    </w:p>
+    <w:p>
+      <w:pPr>
+        <w:pStyle w:val="Ttulo2"/>
+      </w:pPr>
+      <w:bookmarkStart w:id="18" w:name="_Toc291098382"/>
+      <w:r>
+        <w:t>Diagrama de despliegue</w:t>
+      </w:r>
       <w:bookmarkEnd w:id="18"/>
     </w:p>
+    <w:p/>
     <w:p>
       <w:pPr>
         <w:pStyle w:val="Ttulo2"/>
       </w:pPr>
-      <w:bookmarkStart w:id="19" w:name="_Toc291001894"/>
-      <w:r>
-        <w:t>Diagrama de despliegue</w:t>
+      <w:bookmarkStart w:id="19" w:name="_Toc291098383"/>
+      <w:r>
+        <w:t xml:space="preserve">El </w:t>
+      </w:r>
+      <w:r>
+        <w:t>porqué</w:t>
+      </w:r>
+      <w:r>
+        <w:t xml:space="preserve"> de esta distribución</w:t>
       </w:r>
       <w:bookmarkEnd w:id="19"/>
     </w:p>
-    <w:p/>
-    <w:p>
-      <w:pPr>
-        <w:pStyle w:val="Ttulo2"/>
-      </w:pPr>
-      <w:bookmarkStart w:id="20" w:name="_Toc291001895"/>
-      <w:r>
-        <w:t xml:space="preserve">El </w:t>
-      </w:r>
-      <w:proofErr w:type="spellStart"/>
-      <w:r>
-        <w:t>por qué</w:t>
-      </w:r>
-      <w:proofErr w:type="spellEnd"/>
-      <w:r>
-        <w:t xml:space="preserve"> de esta distribución</w:t>
-      </w:r>
-      <w:bookmarkEnd w:id="20"/>
-    </w:p>
     <w:p>
       <w:r>
         <w:br w:type="page"/>
@@ -8046,61 +8141,126 @@
       <w:pPr>
         <w:pStyle w:val="Ttulo1"/>
       </w:pPr>
-      <w:bookmarkStart w:id="21" w:name="_Toc291001896"/>
+      <w:bookmarkStart w:id="20" w:name="_Toc291098384"/>
       <w:r>
         <w:lastRenderedPageBreak/>
         <w:t>Electrónica</w:t>
       </w:r>
+      <w:bookmarkEnd w:id="20"/>
+    </w:p>
+    <w:p>
+      <w:pPr>
+        <w:pStyle w:val="Ttulo2"/>
+      </w:pPr>
+      <w:bookmarkStart w:id="21" w:name="_Toc291098385"/>
+      <w:r>
+        <w:t>Introducción</w:t>
+      </w:r>
       <w:bookmarkEnd w:id="21"/>
     </w:p>
     <w:p>
+      <w:r>
+        <w:t>En este apartado contaré el proceso que experimenté y todo lo necesario que hay que saber para llegar a las conclusiones que posteriormente se darán.</w:t>
+      </w:r>
+    </w:p>
+    <w:p>
+      <w:r>
+        <w:t>La parte de electrónica del proyecto se divide 2 grandes partes: control de iluminación y control de dispositivos</w:t>
+      </w:r>
+    </w:p>
+    <w:p/>
+    <w:p>
       <w:pPr>
         <w:pStyle w:val="Ttulo2"/>
       </w:pPr>
-      <w:bookmarkStart w:id="22" w:name="_Toc291001897"/>
-      <w:r>
-        <w:t>Introducción</w:t>
+      <w:bookmarkStart w:id="22" w:name="_Toc291098386"/>
+      <w:r>
+        <w:t>Conceptos de electrónica necesarios</w:t>
       </w:r>
       <w:bookmarkEnd w:id="22"/>
     </w:p>
     <w:p>
-      <w:r>
-        <w:t>En este apartado contaré el proceso que experimenté y todo lo necesario que hay que saber para llegar a las conclusiones que posteriormente se darán.</w:t>
-      </w:r>
-    </w:p>
-    <w:p>
-      <w:r>
-        <w:t>La parte de electrónica del proyecto se divide 2 grandes partes: control de iluminación y control de dispositivos</w:t>
-      </w:r>
-    </w:p>
-    <w:p>
-      <w:pPr>
-        <w:pStyle w:val="Ttulo2"/>
-      </w:pPr>
-      <w:bookmarkStart w:id="23" w:name="_Toc291001898"/>
-      <w:r>
-        <w:t>Conceptos de electrónica necesarios</w:t>
+      <w:pPr>
+        <w:pStyle w:val="Ttulo3"/>
+      </w:pPr>
+      <w:bookmarkStart w:id="23" w:name="_Toc291098387"/>
+      <w:r>
+        <w:t>PWM</w:t>
       </w:r>
       <w:bookmarkEnd w:id="23"/>
     </w:p>
+    <w:p>
+      <w:r>
+        <w:t>PWM</w:t>
+      </w:r>
+      <w:r>
+        <w:t xml:space="preserve"> </w:t>
+      </w:r>
+      <w:r>
+        <w:t>(</w:t>
+      </w:r>
+      <w:r>
+        <w:rPr>
+          <w:iCs/>
+        </w:rPr>
+        <w:t>pulse-</w:t>
+      </w:r>
+      <w:proofErr w:type="spellStart"/>
+      <w:r>
+        <w:rPr>
+          <w:iCs/>
+        </w:rPr>
+        <w:t>width</w:t>
+      </w:r>
+      <w:proofErr w:type="spellEnd"/>
+      <w:r>
+        <w:rPr>
+          <w:iCs/>
+        </w:rPr>
+        <w:t xml:space="preserve"> </w:t>
+      </w:r>
+      <w:proofErr w:type="spellStart"/>
+      <w:r>
+        <w:rPr>
+          <w:iCs/>
+        </w:rPr>
+        <w:t>modulation</w:t>
+      </w:r>
+      <w:proofErr w:type="spellEnd"/>
+      <w:r>
+        <w:rPr>
+          <w:iCs/>
+        </w:rPr>
+        <w:t>)</w:t>
+      </w:r>
+      <w:r>
+        <w:t xml:space="preserve"> o modulación por ancho de pulsos es una técnica en la que modificamos el ciclo de trabajo, o </w:t>
+      </w:r>
+      <w:proofErr w:type="spellStart"/>
+      <w:r>
+        <w:t>duty</w:t>
+      </w:r>
+      <w:proofErr w:type="spellEnd"/>
+      <w:r>
+        <w:t xml:space="preserve"> </w:t>
+      </w:r>
+      <w:proofErr w:type="spellStart"/>
+      <w:r>
+        <w:t>cycle</w:t>
+      </w:r>
+      <w:proofErr w:type="spellEnd"/>
+      <w:r>
+        <w:t>, de una señal periódica para controlar la cantidad de energía  que se envía a una carga.</w:t>
+      </w:r>
+    </w:p>
     <w:p/>
     <w:p>
       <w:pPr>
         <w:pStyle w:val="Ttulo3"/>
       </w:pPr>
-      <w:bookmarkStart w:id="24" w:name="_Toc291001899"/>
-      <w:r>
-        <w:t>PWM</w:t>
-      </w:r>
-      <w:bookmarkEnd w:id="24"/>
-    </w:p>
-    <w:p>
-      <w:r>
-        <w:t xml:space="preserve">Formalizando un poco el concepto el PWM o modulación por ancho de pulsos es una técnica en la que modificamos el ciclo de trabajo, o </w:t>
-      </w:r>
       <w:proofErr w:type="spellStart"/>
       <w:r>
-        <w:t>duty</w:t>
+        <w:t>Duty</w:t>
       </w:r>
       <w:proofErr w:type="spellEnd"/>
       <w:r>
@@ -8108,12 +8268,9 @@
       </w:r>
       <w:proofErr w:type="spellStart"/>
       <w:r>
-        <w:t>cycle</w:t>
+        <w:t>Cycle</w:t>
       </w:r>
       <w:proofErr w:type="spellEnd"/>
-      <w:r>
-        <w:t>, de una señal periódica para controlar la cantidad de energía  que se envía a una carga.</w:t>
-      </w:r>
     </w:p>
     <w:p>
       <w:r>
@@ -8208,6 +8365,7 @@
     </w:p>
     <w:p>
       <w:r>
+        <w:lastRenderedPageBreak/>
         <w:t xml:space="preserve">De esta manera concluimos, muy intuitivamente, que el cálculo del </w:t>
       </w:r>
       <w:proofErr w:type="spellStart"/>
@@ -8235,7 +8393,6 @@
             <w:rPr>
               <w:rFonts w:ascii="Cambria Math" w:hAnsi="Cambria Math"/>
             </w:rPr>
-            <w:lastRenderedPageBreak/>
             <m:t>Duty Cycle o ciclo de trabajo=</m:t>
           </m:r>
           <m:f>
@@ -8276,39 +8433,62 @@
     <w:p/>
     <w:p>
       <w:r>
-        <w:t>Las aplicaciones del PWM son variadas: comunicaciones, efectos de sonido, amplificación, regulación de voltaje… Nosotros lo usaremos como regulador de voltaje que le llega al LED. Con esto ya hemos conseguido la manera de regular la potencia con la que los diodos emitirán su luminosidad. [¿¿?¿?¿]</w:t>
-      </w:r>
-    </w:p>
+        <w:t>[¿¿?¿?¿]</w:t>
+      </w:r>
+      <w:r>
+        <w:t>Las aplicaciones del PWM son variadas: comunicaciones, efectos de sonido, ampli</w:t>
+      </w:r>
+      <w:r>
+        <w:t>ficación, regulación de voltaje. En nuestro caso</w:t>
+      </w:r>
+      <w:r>
+        <w:t xml:space="preserve"> lo usaremos como regulador de voltaje que le llega al LED. Con esto ya hemos conseguido la manera de regular la potencia con la que los diodos emitirán su luminosidad.</w:t>
+      </w:r>
+      <w:r>
+        <w:t xml:space="preserve"> [¿¿?¿]</w:t>
+      </w:r>
+    </w:p>
+    <w:p/>
     <w:p>
       <w:pPr>
         <w:pStyle w:val="Ttulo2"/>
       </w:pPr>
-      <w:bookmarkStart w:id="25" w:name="_Toc291001900"/>
+      <w:bookmarkStart w:id="24" w:name="_Toc291098388"/>
       <w:r>
         <w:t>Elección del microcontrolador</w:t>
       </w:r>
+      <w:bookmarkEnd w:id="24"/>
+    </w:p>
+    <w:p>
+      <w:r>
+        <w:t xml:space="preserve">Una vez visto los conceptos de electrónica que tuve que tener en cuenta antes de plantearme que buscaba </w:t>
+      </w:r>
+      <w:proofErr w:type="spellStart"/>
+      <w:r>
+        <w:t>aho</w:t>
+      </w:r>
+      <w:proofErr w:type="spellEnd"/>
+    </w:p>
+    <w:p>
+      <w:r>
+        <w:t>Además, al ser RGB necesitare que el microcontrolador que seleccionemos para el proyecto tenga como mínimo 3 canales PWM para cada uno de los canales de colores.</w:t>
+      </w:r>
+    </w:p>
+    <w:p>
+      <w:r>
+        <w:t>Después de tener más o menos claro lo que necesitábamos para la parte de electrónica, era el momento de decidirse por un microcontrolador del mercado. Para encontrarlo primero definí lo que quería para no partir de búsquedas muy complejas. Aquí dejo la lista de las características mínimas que buscaba:</w:t>
+      </w:r>
+    </w:p>
+    <w:p/>
+    <w:p>
+      <w:pPr>
+        <w:pStyle w:val="Ttulo3"/>
+      </w:pPr>
+      <w:bookmarkStart w:id="25" w:name="_Toc291098389"/>
+      <w:r>
+        <w:t>Requisitos microcontrolador</w:t>
+      </w:r>
       <w:bookmarkEnd w:id="25"/>
-    </w:p>
-    <w:p/>
-    <w:p>
-      <w:pPr>
-        <w:pStyle w:val="Ttulo3"/>
-      </w:pPr>
-      <w:bookmarkStart w:id="26" w:name="_Toc291001901"/>
-      <w:r>
-        <w:t>Requisitos microcontrolador</w:t>
-      </w:r>
-      <w:bookmarkEnd w:id="26"/>
-    </w:p>
-    <w:p>
-      <w:r>
-        <w:t>Además, al ser RGB necesitare que el microcontrolador que seleccionemos para el proyecto tenga como mínimo 3 canales PWM para cada uno de los canales de colores.</w:t>
-      </w:r>
-    </w:p>
-    <w:p>
-      <w:r>
-        <w:t>Después de tener más o menos claro lo que necesitábamos para la parte de electrónica, era el momento de decidirse por un microcontrolador del mercado. Para encontrarlo primero definí lo que quería para no partir de búsquedas muy complejas. Aquí dejo la lista de las características mínimas que buscaba:</w:t>
-      </w:r>
     </w:p>
     <w:p>
       <w:pPr>
@@ -8404,13 +8584,18 @@
     </w:p>
     <w:p>
       <w:pPr>
+        <w:jc w:val="left"/>
+      </w:pPr>
+    </w:p>
+    <w:p>
+      <w:pPr>
         <w:pStyle w:val="Ttulo3"/>
       </w:pPr>
-      <w:bookmarkStart w:id="27" w:name="_Toc291001902"/>
+      <w:bookmarkStart w:id="26" w:name="_Toc291098390"/>
       <w:r>
         <w:t>PIC 16F1828 / 16D1824</w:t>
       </w:r>
-      <w:bookmarkEnd w:id="27"/>
+      <w:bookmarkEnd w:id="26"/>
     </w:p>
     <w:p>
       <w:r>
@@ -8467,9 +8652,9 @@
           <w:lang w:eastAsia="es-ES"/>
         </w:rPr>
         <w:drawing>
-          <wp:inline distT="0" distB="0" distL="0" distR="0" wp14:anchorId="05769E53" wp14:editId="32A48D00">
-            <wp:extent cx="5388653" cy="1095154"/>
-            <wp:effectExtent l="0" t="0" r="2540" b="0"/>
+          <wp:inline distT="0" distB="0" distL="0" distR="0" wp14:anchorId="68EB1170" wp14:editId="1D08DC91">
+            <wp:extent cx="5669280" cy="1152187"/>
+            <wp:effectExtent l="0" t="0" r="7620" b="0"/>
             <wp:docPr id="2" name="Imagen 2"/>
             <wp:cNvGraphicFramePr>
               <a:graphicFrameLocks xmlns:a="http://schemas.openxmlformats.org/drawingml/2006/main" noChangeAspect="1"/>
@@ -8497,7 +8682,7 @@
                   <pic:spPr bwMode="auto">
                     <a:xfrm>
                       <a:off x="0" y="0"/>
-                      <a:ext cx="5400040" cy="1097468"/>
+                      <a:ext cx="5679155" cy="1154194"/>
                     </a:xfrm>
                     <a:prstGeom prst="rect">
                       <a:avLst/>
@@ -8521,12 +8706,15 @@
     </w:p>
     <w:p>
       <w:pPr>
-        <w:keepNext/>
-      </w:pPr>
-    </w:p>
-    <w:p>
-      <w:pPr>
+        <w:pStyle w:val="Epgrafe"/>
         <w:jc w:val="center"/>
+      </w:pPr>
+      <w:r>
+        <w:t>Encapsulado del modelo PIC16F1824</w:t>
+      </w:r>
+    </w:p>
+    <w:p>
+      <w:pPr>
         <w:rPr>
           <w:noProof/>
           <w:lang w:eastAsia="es-ES"/>
@@ -8535,6 +8723,7 @@
     </w:p>
     <w:p>
       <w:pPr>
+        <w:keepNext/>
         <w:jc w:val="center"/>
       </w:pPr>
       <w:r>
@@ -8543,7 +8732,7 @@
           <w:lang w:eastAsia="es-ES"/>
         </w:rPr>
         <w:drawing>
-          <wp:inline distT="0" distB="0" distL="0" distR="0" wp14:anchorId="6DC21157" wp14:editId="4920165D">
+          <wp:inline distT="0" distB="0" distL="0" distR="0" wp14:anchorId="134154F6" wp14:editId="4C652AB9">
             <wp:extent cx="5603358" cy="1687759"/>
             <wp:effectExtent l="0" t="0" r="0" b="8255"/>
             <wp:docPr id="3" name="Imagen 3"/>
@@ -8596,6 +8785,19 @@
       </w:r>
     </w:p>
     <w:p>
+      <w:pPr>
+        <w:pStyle w:val="Epgrafe"/>
+        <w:jc w:val="center"/>
+      </w:pPr>
+      <w:r>
+        <w:t>ENCAPSULADO DEL MODELO PIC16F182</w:t>
+      </w:r>
+      <w:r>
+        <w:t>8</w:t>
+      </w:r>
+    </w:p>
+    <w:p/>
+    <w:p>
       <w:r>
         <w:t xml:space="preserve">Estos </w:t>
       </w:r>
@@ -8621,16 +8823,23 @@
       </w:r>
       <w:proofErr w:type="spellEnd"/>
       <w:r>
-        <w:t xml:space="preserve"> y 2 de ellos con salidas clonadas, 8 bits, salidas lógicas de sobra y un precio no superior a los 80 céntimos.</w:t>
-      </w:r>
-    </w:p>
-    <w:p/>
-    <w:p>
-      <w:r>
-        <w:t>Tan pronto como me decante por este modelo me puse a trabajar en la configuración del patillaje, llegando a la siguiente configuración:</w:t>
-      </w:r>
-    </w:p>
-    <w:p/>
+        <w:t xml:space="preserve"> y 2 de ellos con salidas clonadas, 8 bits, salidas lógicas de sobra y un precio</w:t>
+      </w:r>
+      <w:r>
+        <w:t xml:space="preserve"> no superior a los 80 céntimos.</w:t>
+      </w:r>
+    </w:p>
+    <w:p>
+      <w:r>
+        <w:t>Tan pronto como me decanté</w:t>
+      </w:r>
+      <w:r>
+        <w:t xml:space="preserve"> por este modelo me puse a trabajar en la configuración del patillaje, llegand</w:t>
+      </w:r>
+      <w:r>
+        <w:t>o a la siguiente configuración:</w:t>
+      </w:r>
+    </w:p>
     <w:p>
       <w:pPr>
         <w:pStyle w:val="Prrafodelista"/>
@@ -8800,7 +9009,6 @@
         <w:t>DACOUT: Salida del DAC, podría servir para emitir sonidos, por ejemplo si perdemos la conexión por radio.</w:t>
       </w:r>
     </w:p>
-    <w:p/>
     <w:p>
       <w:r>
         <w:lastRenderedPageBreak/>
@@ -8878,15 +9086,19 @@
     </w:p>
     <w:p>
       <w:r>
-        <w:t xml:space="preserve">Al final entre problemas decidí que era mucho más costoso utilizar un microcontrolador que requería de programadores que eran caros o difíciles de fabricar, además, mi formación en electrónica no era tan buena como para a día de hoy asegurar que este programador funcionaría, por lo que cambie la trayectoria del proyecto dirigiéndome a </w:t>
-      </w:r>
-      <w:proofErr w:type="spellStart"/>
-      <w:r>
-        <w:t>Ardunio</w:t>
-      </w:r>
-      <w:proofErr w:type="spellEnd"/>
-      <w:r>
-        <w:t>.</w:t>
+        <w:t>Al final entre problemas decidí que era mucho más costoso utilizar un microcontrolador que requería de programadores que eran caros o difíciles de fabricar, además, mi formación en electrónica no era tan buena como para a día de hoy asegurar que este programador funcionaría, por lo que cambie la trayectoria d</w:t>
+      </w:r>
+      <w:r>
+        <w:t>el proyecto dirigiéndome a Ardu</w:t>
+      </w:r>
+      <w:r>
+        <w:t>i</w:t>
+      </w:r>
+      <w:r>
+        <w:t>n</w:t>
+      </w:r>
+      <w:r>
+        <w:t>o.</w:t>
       </w:r>
     </w:p>
     <w:p/>
@@ -8894,11 +9106,11 @@
       <w:pPr>
         <w:pStyle w:val="Ttulo3"/>
       </w:pPr>
-      <w:bookmarkStart w:id="28" w:name="_Toc291001903"/>
+      <w:bookmarkStart w:id="27" w:name="_Toc291098391"/>
       <w:r>
         <w:t>Arduino</w:t>
       </w:r>
-      <w:bookmarkEnd w:id="28"/>
+      <w:bookmarkEnd w:id="27"/>
     </w:p>
     <w:p>
       <w:r>
@@ -9087,20 +9299,22 @@
       <w:pPr>
         <w:pStyle w:val="Ttulo2"/>
       </w:pPr>
-      <w:bookmarkStart w:id="29" w:name="_Toc291001904"/>
+      <w:bookmarkStart w:id="28" w:name="_Toc291098392"/>
       <w:r>
         <w:t>Coloreado</w:t>
       </w:r>
+      <w:bookmarkEnd w:id="28"/>
+    </w:p>
+    <w:p>
+      <w:pPr>
+        <w:pStyle w:val="Ttulo3"/>
+      </w:pPr>
+      <w:bookmarkStart w:id="29" w:name="_Toc291098393"/>
+      <w:r>
+        <w:t>Circuito eléctrico</w:t>
+      </w:r>
+      <w:bookmarkStart w:id="30" w:name="_GoBack"/>
       <w:bookmarkEnd w:id="29"/>
-    </w:p>
-    <w:p>
-      <w:pPr>
-        <w:pStyle w:val="Ttulo3"/>
-      </w:pPr>
-      <w:bookmarkStart w:id="30" w:name="_Toc291001905"/>
-      <w:r>
-        <w:t>Circuito eléctrico</w:t>
-      </w:r>
       <w:bookmarkEnd w:id="30"/>
     </w:p>
     <w:p>
@@ -9333,6 +9547,13 @@
     </w:p>
     <w:p>
       <w:pPr>
+        <w:rPr>
+          <w:iCs/>
+        </w:rPr>
+      </w:pPr>
+    </w:p>
+    <w:p>
+      <w:pPr>
         <w:pStyle w:val="Ttulo5"/>
       </w:pPr>
       <w:r>
@@ -9563,6 +9784,7 @@
         </w:drawing>
       </w:r>
     </w:p>
+    <w:p/>
     <w:p>
       <w:pPr>
         <w:pStyle w:val="Ttulo4"/>
@@ -9627,11 +9849,12 @@
         </w:drawing>
       </w:r>
     </w:p>
+    <w:p/>
     <w:p>
       <w:pPr>
         <w:pStyle w:val="Ttulo3"/>
       </w:pPr>
-      <w:bookmarkStart w:id="31" w:name="_Toc291001906"/>
+      <w:bookmarkStart w:id="31" w:name="_Toc291098394"/>
       <w:r>
         <w:t>Funciones y protocolo de mensajes</w:t>
       </w:r>
@@ -9648,7 +9871,6 @@
         <w:pStyle w:val="Ttulo4"/>
       </w:pPr>
       <w:r>
-        <w:lastRenderedPageBreak/>
         <w:t>Formato general</w:t>
       </w:r>
     </w:p>
@@ -9914,7 +10136,7 @@
       <w:pPr>
         <w:pStyle w:val="Ttulo2"/>
       </w:pPr>
-      <w:bookmarkStart w:id="32" w:name="_Toc291001907"/>
+      <w:bookmarkStart w:id="32" w:name="_Toc291098395"/>
       <w:r>
         <w:t>Dispositivos</w:t>
       </w:r>
@@ -9922,12 +10144,15 @@
     </w:p>
     <w:p>
       <w:r>
-        <w:t>El control de dispositivos eléctricos del hogar es otro de los apartados de IntelliRoom. En un comienzo íbamos a usar un PIC de Microchips para aislar el problema de iluminación y conexión de dispositivos, pero finalmente, al utilizar el ATMega328 tenemos muchos pines a nuestra disposición decidimos finalmente que fuera una placa Arduino la encargada de solucionar ambas necesidades.</w:t>
-      </w:r>
-    </w:p>
-    <w:p>
+        <w:t xml:space="preserve">El control de dispositivos eléctricos del hogar es otro de los apartados de IntelliRoom. En un comienzo íbamos a usar un PIC de Microchips para aislar el problema de iluminación y conexión de dispositivos, pero finalmente, al utilizar el ATMega328 tenemos muchos pines a </w:t>
+      </w:r>
       <w:r>
         <w:lastRenderedPageBreak/>
+        <w:t>nuestra disposición decidimos finalmente que fuera una placa Arduino la encargada de solucionar ambas necesidades.</w:t>
+      </w:r>
+    </w:p>
+    <w:p>
+      <w:r>
         <w:t>Para ello teníamos que hacer algunos cambios en el código, ya que anteriormente solo utilizábamos Arduino para una sola finalidad.</w:t>
       </w:r>
     </w:p>
@@ -10014,12 +10239,13 @@
       <w:pPr>
         <w:pStyle w:val="Ttulo3"/>
       </w:pPr>
-      <w:bookmarkStart w:id="33" w:name="_Toc291001908"/>
+      <w:bookmarkStart w:id="33" w:name="_Toc291098396"/>
       <w:r>
         <w:t>Circuito eléctrico</w:t>
       </w:r>
       <w:bookmarkEnd w:id="33"/>
     </w:p>
+    <w:p/>
     <w:p>
       <w:pPr>
         <w:pStyle w:val="Ttulo4"/>
@@ -10028,6 +10254,7 @@
         <w:t>Componentes necesarios</w:t>
       </w:r>
     </w:p>
+    <w:p/>
     <w:p>
       <w:pPr>
         <w:pStyle w:val="Ttulo4"/>
@@ -10036,6 +10263,7 @@
         <w:t>Tratamientos del circuito</w:t>
       </w:r>
     </w:p>
+    <w:p/>
     <w:p>
       <w:pPr>
         <w:pStyle w:val="Ttulo4"/>
@@ -10044,95 +10272,419 @@
         <w:t>Circuito en prototipo</w:t>
       </w:r>
     </w:p>
+    <w:p/>
     <w:p>
       <w:pPr>
         <w:pStyle w:val="Ttulo4"/>
       </w:pPr>
       <w:r>
+        <w:t>Circuito en esquemático</w:t>
+      </w:r>
+    </w:p>
+    <w:p/>
+    <w:p/>
+    <w:p>
+      <w:pPr>
+        <w:pStyle w:val="Ttulo3"/>
+      </w:pPr>
+      <w:bookmarkStart w:id="34" w:name="_Toc291098397"/>
+      <w:r>
+        <w:t>Funciones y protocolo de mensajes</w:t>
+      </w:r>
+      <w:bookmarkEnd w:id="34"/>
+    </w:p>
+    <w:p>
+      <w:pPr>
+        <w:pStyle w:val="Ttulo4"/>
+      </w:pPr>
+      <w:r>
+        <w:t>Formato general</w:t>
+      </w:r>
+    </w:p>
+    <w:p>
+      <w:r>
+        <w:t>Es análogo al envío de mensajes del apartado de iluminación, se hace el envío de una cadena que tiene la siguiente estructura:</w:t>
+      </w:r>
+    </w:p>
+    <w:p>
+      <w:r>
+        <w:t>[FUNCION] [Arg1] [Arg2]… [</w:t>
+      </w:r>
+      <w:proofErr w:type="spellStart"/>
+      <w:r>
+        <w:t>Argn</w:t>
+      </w:r>
+      <w:proofErr w:type="spellEnd"/>
+      <w:r>
+        <w:t>]</w:t>
+      </w:r>
+    </w:p>
+    <w:p/>
+    <w:p>
+      <w:pPr>
+        <w:pStyle w:val="Ttulo4"/>
+      </w:pPr>
+      <w:r>
+        <w:t>Encender dispositivo</w:t>
+      </w:r>
+    </w:p>
+    <w:p>
+      <w:pPr>
+        <w:pStyle w:val="Sinespaciado"/>
+      </w:pPr>
+      <w:r>
+        <w:t>Nombre función -&gt; SWITCHON</w:t>
+      </w:r>
+    </w:p>
+    <w:p>
+      <w:pPr>
+        <w:pStyle w:val="Sinespaciado"/>
+      </w:pPr>
+      <w:r>
+        <w:t>Dispositivo -&gt; Numero de referencia del dispositivo que quiere encenderse.</w:t>
+      </w:r>
+    </w:p>
+    <w:p>
+      <w:pPr>
+        <w:pStyle w:val="Sinespaciado"/>
+      </w:pPr>
+    </w:p>
+    <w:p>
+      <w:pPr>
+        <w:pStyle w:val="Sinespaciado"/>
+      </w:pPr>
+      <w:r>
+        <w:t>Comportamiento: Enciende un dispositivo conectado en la salida “Dispositivo”</w:t>
+      </w:r>
+    </w:p>
+    <w:p>
+      <w:pPr>
+        <w:pStyle w:val="Sinespaciado"/>
+      </w:pPr>
+      <w:r>
+        <w:t>Ejemplo: SWITCHON 3 -&gt; Enciende dispositivo 4 (los valores que se toman son de 0-9)</w:t>
+      </w:r>
+    </w:p>
+    <w:p>
+      <w:pPr>
+        <w:pStyle w:val="Sinespaciado"/>
+      </w:pPr>
+    </w:p>
+    <w:p>
+      <w:pPr>
+        <w:pStyle w:val="Sinespaciado"/>
+      </w:pPr>
+    </w:p>
+    <w:p>
+      <w:pPr>
+        <w:pStyle w:val="Ttulo4"/>
+      </w:pPr>
+      <w:r>
+        <w:t>Apagar dispositivo</w:t>
+      </w:r>
+    </w:p>
+    <w:p>
+      <w:pPr>
+        <w:pStyle w:val="Sinespaciado"/>
+      </w:pPr>
+      <w:r>
+        <w:t>Nombre función -&gt; SWITCHOFF</w:t>
+      </w:r>
+    </w:p>
+    <w:p>
+      <w:pPr>
+        <w:pStyle w:val="Sinespaciado"/>
+      </w:pPr>
+      <w:r>
+        <w:t>Dispositivo -&gt; Numero de referencia del dispositivo que quiere apagarse.</w:t>
+      </w:r>
+    </w:p>
+    <w:p>
+      <w:pPr>
+        <w:pStyle w:val="Sinespaciado"/>
+      </w:pPr>
+    </w:p>
+    <w:p>
+      <w:pPr>
+        <w:pStyle w:val="Sinespaciado"/>
+      </w:pPr>
+      <w:r>
+        <w:t>Comportamiento: Apaga un dispositivo conectado en la salida “Dispositivo”</w:t>
+      </w:r>
+    </w:p>
+    <w:p>
+      <w:pPr>
+        <w:pStyle w:val="Sinespaciado"/>
+      </w:pPr>
+      <w:r>
+        <w:t>Ejemplo: SWITCHON 3 -&gt; Apaga dispositivo 4 (los valores que se toman son de 0-9)</w:t>
+      </w:r>
+    </w:p>
+    <w:p>
+      <w:pPr>
+        <w:pStyle w:val="Sinespaciado"/>
+      </w:pPr>
+    </w:p>
+    <w:p/>
+    <w:p>
+      <w:pPr>
+        <w:pStyle w:val="Ttulo2"/>
+      </w:pPr>
+      <w:bookmarkStart w:id="35" w:name="_Toc291098398"/>
+      <w:r>
+        <w:t>Código Arduino</w:t>
+      </w:r>
+      <w:bookmarkEnd w:id="35"/>
+    </w:p>
+    <w:p>
+      <w:r>
+        <w:t>Con Arduino en nuestras manos y el IDE instalado procedemos a ver el código del programa para el control de luz y la explicación del mismo.</w:t>
+      </w:r>
+    </w:p>
+    <w:p/>
+    <w:p>
+      <w:pPr>
+        <w:pStyle w:val="Ttulo3"/>
+      </w:pPr>
+      <w:bookmarkStart w:id="36" w:name="_Toc291098399"/>
+      <w:r>
+        <w:t>Pseudocódigo</w:t>
+      </w:r>
+      <w:bookmarkEnd w:id="36"/>
+    </w:p>
+    <w:p>
+      <w:proofErr w:type="spellStart"/>
+      <w:proofErr w:type="gramStart"/>
+      <w:r>
+        <w:t>iniciaVariables</w:t>
+      </w:r>
+      <w:proofErr w:type="spellEnd"/>
+      <w:proofErr w:type="gramEnd"/>
+    </w:p>
+    <w:p>
+      <w:proofErr w:type="spellStart"/>
+      <w:proofErr w:type="gramStart"/>
+      <w:r>
         <w:lastRenderedPageBreak/>
-        <w:t>Circuito en esquemático</w:t>
-      </w:r>
-    </w:p>
+        <w:t>inicia</w:t>
+      </w:r>
+      <w:r>
+        <w:t>ConexionConPu</w:t>
+      </w:r>
+      <w:r>
+        <w:t>ertoSerie</w:t>
+      </w:r>
+      <w:proofErr w:type="spellEnd"/>
+      <w:proofErr w:type="gramEnd"/>
+    </w:p>
+    <w:p>
+      <w:proofErr w:type="spellStart"/>
+      <w:proofErr w:type="gramStart"/>
+      <w:r>
+        <w:t>configuraEntradaYSalida</w:t>
+      </w:r>
+      <w:proofErr w:type="spellEnd"/>
+      <w:proofErr w:type="gramEnd"/>
+    </w:p>
+    <w:p>
+      <w:proofErr w:type="gramStart"/>
+      <w:r>
+        <w:t>mientras</w:t>
+      </w:r>
+      <w:proofErr w:type="gramEnd"/>
+    </w:p>
+    <w:p>
+      <w:r>
+        <w:tab/>
+      </w:r>
+      <w:proofErr w:type="gramStart"/>
+      <w:r>
+        <w:t>si</w:t>
+      </w:r>
+      <w:proofErr w:type="gramEnd"/>
+      <w:r>
+        <w:t xml:space="preserve"> (</w:t>
+      </w:r>
+      <w:proofErr w:type="spellStart"/>
+      <w:r>
+        <w:t>HayUnMensajeDisponible</w:t>
+      </w:r>
+      <w:proofErr w:type="spellEnd"/>
+      <w:r>
+        <w:t xml:space="preserve">) -&gt; </w:t>
+      </w:r>
+      <w:proofErr w:type="spellStart"/>
+      <w:r>
+        <w:t>ConfiguraMensaje</w:t>
+      </w:r>
+      <w:proofErr w:type="spellEnd"/>
+      <w:r>
+        <w:t>()</w:t>
+      </w:r>
+    </w:p>
+    <w:p>
+      <w:r>
+        <w:tab/>
+      </w:r>
+      <w:proofErr w:type="gramStart"/>
+      <w:r>
+        <w:t>si</w:t>
+      </w:r>
+      <w:proofErr w:type="gramEnd"/>
+      <w:r>
+        <w:t xml:space="preserve"> no</w:t>
+      </w:r>
+      <w:r>
+        <w:tab/>
+        <w:t>Haz otros tratamientos si están disponibles</w:t>
+      </w:r>
+    </w:p>
+    <w:p>
+      <w:proofErr w:type="spellStart"/>
+      <w:proofErr w:type="gramStart"/>
+      <w:r>
+        <w:t>fmientras</w:t>
+      </w:r>
+      <w:proofErr w:type="spellEnd"/>
+      <w:proofErr w:type="gramEnd"/>
+    </w:p>
+    <w:p>
+      <w:proofErr w:type="spellStart"/>
+      <w:proofErr w:type="gramStart"/>
+      <w:r>
+        <w:t>configuraMensaje</w:t>
+      </w:r>
+      <w:proofErr w:type="spellEnd"/>
+      <w:proofErr w:type="gramEnd"/>
+      <w:r>
+        <w:t>()</w:t>
+      </w:r>
+    </w:p>
+    <w:p>
+      <w:r>
+        <w:tab/>
+      </w:r>
+      <w:proofErr w:type="gramStart"/>
+      <w:r>
+        <w:t>si</w:t>
+      </w:r>
+      <w:proofErr w:type="gramEnd"/>
+      <w:r>
+        <w:t xml:space="preserve"> existe el mensaje</w:t>
+      </w:r>
+    </w:p>
+    <w:p>
+      <w:r>
+        <w:tab/>
+      </w:r>
+      <w:r>
+        <w:tab/>
+      </w:r>
+      <w:proofErr w:type="spellStart"/>
+      <w:proofErr w:type="gramStart"/>
+      <w:r>
+        <w:t>configuraArduinoParaNuevoMensaje</w:t>
+      </w:r>
+      <w:proofErr w:type="spellEnd"/>
+      <w:proofErr w:type="gramEnd"/>
+      <w:r>
+        <w:t>()</w:t>
+      </w:r>
+    </w:p>
+    <w:p>
+      <w:r>
+        <w:tab/>
+      </w:r>
+      <w:proofErr w:type="spellStart"/>
+      <w:proofErr w:type="gramStart"/>
+      <w:r>
+        <w:t>eliminaPilaDeMensaje</w:t>
+      </w:r>
+      <w:proofErr w:type="spellEnd"/>
+      <w:proofErr w:type="gramEnd"/>
+    </w:p>
+    <w:p/>
     <w:p>
       <w:pPr>
         <w:pStyle w:val="Ttulo3"/>
       </w:pPr>
-      <w:bookmarkStart w:id="34" w:name="_Toc291001909"/>
-      <w:r>
-        <w:t>Funciones y protocolo de mensajes</w:t>
-      </w:r>
-      <w:bookmarkEnd w:id="34"/>
-    </w:p>
+      <w:bookmarkStart w:id="37" w:name="_Toc291098400"/>
+      <w:r>
+        <w:t>Explicación</w:t>
+      </w:r>
+      <w:bookmarkEnd w:id="37"/>
+    </w:p>
+    <w:p>
+      <w:r>
+        <w:t>El código en resumidas cuentas, obviando las variables y configuración del puerto serie, lo que hace es continuamente estar preguntando por ¿hay un nuevo mensaje?:</w:t>
+      </w:r>
+    </w:p>
+    <w:p>
+      <w:pPr>
+        <w:ind w:firstLine="708"/>
+      </w:pPr>
+      <w:r>
+        <w:t xml:space="preserve"> Si no lo hay, configura las salidas del Arduino si están activados el modo “aleatorio” o el “degradado”</w:t>
+      </w:r>
+    </w:p>
+    <w:p>
+      <w:pPr>
+        <w:ind w:firstLine="708"/>
+      </w:pPr>
+      <w:r>
+        <w:t>Si hay un nuevo mensaje, comprueba que el mensaje que ha llegado es interpretable por uno de los mensajes que tiene a disposición, si es así configura Arduino. Y vuelve al bucle principal</w:t>
+      </w:r>
+    </w:p>
+    <w:p>
+      <w:pPr>
+        <w:ind w:firstLine="708"/>
+      </w:pPr>
+    </w:p>
+    <w:p>
+      <w:pPr>
+        <w:pStyle w:val="Ttulo3"/>
+      </w:pPr>
+      <w:bookmarkStart w:id="38" w:name="_Toc291098401"/>
+      <w:r>
+        <w:t>Código final</w:t>
+      </w:r>
+      <w:bookmarkEnd w:id="38"/>
+    </w:p>
+    <w:p>
+      <w:r>
+        <w:t>[COPIAR CODIGO ARDUINO]</w:t>
+      </w:r>
+    </w:p>
+    <w:p/>
     <w:p>
       <w:pPr>
         <w:pStyle w:val="Ttulo2"/>
       </w:pPr>
-      <w:bookmarkStart w:id="35" w:name="_Toc291001910"/>
-      <w:r>
-        <w:t>Código Arduino</w:t>
-      </w:r>
-      <w:bookmarkEnd w:id="35"/>
-    </w:p>
-    <w:p>
-      <w:r>
-        <w:t>Con Arduino en nuestras manos y el IDE instalado procedemos a ver el código del programa para el control de luz y la explicación del mismo.</w:t>
-      </w:r>
-    </w:p>
-    <w:p>
-      <w:pPr>
-        <w:pStyle w:val="Ttulo3"/>
-      </w:pPr>
-      <w:bookmarkStart w:id="36" w:name="_Toc291001911"/>
-      <w:r>
-        <w:t>Pseudocódigo</w:t>
-      </w:r>
-      <w:bookmarkEnd w:id="36"/>
-    </w:p>
-    <w:p>
-      <w:pPr>
-        <w:pStyle w:val="Ttulo3"/>
-      </w:pPr>
-      <w:bookmarkStart w:id="37" w:name="_Toc291001912"/>
-      <w:r>
-        <w:t>Explicación</w:t>
-      </w:r>
-      <w:bookmarkEnd w:id="37"/>
-    </w:p>
-    <w:p>
-      <w:pPr>
-        <w:pStyle w:val="Ttulo3"/>
-      </w:pPr>
-      <w:bookmarkStart w:id="38" w:name="_Toc291001913"/>
-      <w:r>
-        <w:t>Código final</w:t>
-      </w:r>
-      <w:bookmarkEnd w:id="38"/>
-    </w:p>
+      <w:bookmarkStart w:id="39" w:name="_Toc291098402"/>
+      <w:r>
+        <w:t>Circuito completo</w:t>
+      </w:r>
+      <w:bookmarkEnd w:id="39"/>
+    </w:p>
+    <w:p/>
+    <w:p/>
     <w:p>
       <w:pPr>
         <w:pStyle w:val="Ttulo2"/>
       </w:pPr>
-      <w:bookmarkStart w:id="39" w:name="_Toc291001914"/>
-      <w:r>
-        <w:t>Circuito completo</w:t>
-      </w:r>
-      <w:bookmarkEnd w:id="39"/>
-    </w:p>
+      <w:bookmarkStart w:id="40" w:name="_Toc291098403"/>
+      <w:r>
+        <w:t>Puerto serie</w:t>
+      </w:r>
+      <w:bookmarkEnd w:id="40"/>
+    </w:p>
+    <w:p/>
+    <w:p/>
     <w:p>
       <w:pPr>
         <w:pStyle w:val="Ttulo2"/>
       </w:pPr>
-      <w:bookmarkStart w:id="40" w:name="_Toc291001915"/>
-      <w:r>
-        <w:t>Puerto serie</w:t>
-      </w:r>
-      <w:bookmarkEnd w:id="40"/>
-    </w:p>
-    <w:p>
-      <w:pPr>
-        <w:pStyle w:val="Ttulo2"/>
-      </w:pPr>
-      <w:bookmarkStart w:id="41" w:name="_Toc291001916"/>
+      <w:bookmarkStart w:id="41" w:name="_Toc291098404"/>
       <w:r>
         <w:t>Agradecimientos</w:t>
       </w:r>
@@ -10140,6 +10692,7 @@
     </w:p>
     <w:p>
       <w:r>
+        <w:lastRenderedPageBreak/>
         <w:t>Creador de la librería “</w:t>
       </w:r>
       <w:proofErr w:type="spellStart"/>
@@ -10192,17 +10745,11 @@
     </w:p>
     <w:p/>
     <w:p>
-      <w:r>
-        <w:br w:type="page"/>
-      </w:r>
-    </w:p>
-    <w:p>
       <w:pPr>
         <w:pStyle w:val="Ttulo1"/>
       </w:pPr>
-      <w:bookmarkStart w:id="42" w:name="_Toc291001917"/>
-      <w:r>
-        <w:lastRenderedPageBreak/>
+      <w:bookmarkStart w:id="42" w:name="_Toc291098405"/>
+      <w:r>
         <w:t>Módulo</w:t>
       </w:r>
       <w:r>
@@ -10245,11 +10792,12 @@
         <w:t>Sistema de mensajería que modele los comandos que, posteriormente procese Arduino</w:t>
       </w:r>
     </w:p>
+    <w:p/>
     <w:p>
       <w:pPr>
         <w:pStyle w:val="Ttulo2"/>
       </w:pPr>
-      <w:bookmarkStart w:id="43" w:name="_Toc291001918"/>
+      <w:bookmarkStart w:id="43" w:name="_Toc291098406"/>
       <w:r>
         <w:t>Objetivos</w:t>
       </w:r>
@@ -10284,11 +10832,12 @@
         <w:t>Modelar el conjunto de funciones que hemos implementado en Arduino para que puedan ser tratadas desde IntelliRoom</w:t>
       </w:r>
     </w:p>
+    <w:p/>
     <w:p>
       <w:pPr>
         <w:pStyle w:val="Ttulo2"/>
       </w:pPr>
-      <w:bookmarkStart w:id="44" w:name="_Toc291001919"/>
+      <w:bookmarkStart w:id="44" w:name="_Toc291098407"/>
       <w:r>
         <w:t>Casos de usos relevantes</w:t>
       </w:r>
@@ -10298,7 +10847,7 @@
       <w:pPr>
         <w:pStyle w:val="Ttulo3"/>
       </w:pPr>
-      <w:bookmarkStart w:id="45" w:name="_Toc291001920"/>
+      <w:bookmarkStart w:id="45" w:name="_Toc291098408"/>
       <w:r>
         <w:t>Creación de conexión Serial</w:t>
       </w:r>
@@ -10327,11 +10876,12 @@
         <w:t>¿?¿?¿ y salto de carro a ¿?¿?</w:t>
       </w:r>
     </w:p>
+    <w:p/>
     <w:p>
       <w:pPr>
         <w:pStyle w:val="Ttulo3"/>
       </w:pPr>
-      <w:bookmarkStart w:id="46" w:name="_Toc291001921"/>
+      <w:bookmarkStart w:id="46" w:name="_Toc291098409"/>
       <w:r>
         <w:t>Procesamiento de un mensaje</w:t>
       </w:r>
@@ -10362,7 +10912,7 @@
       <w:pPr>
         <w:pStyle w:val="Ttulo2"/>
       </w:pPr>
-      <w:bookmarkStart w:id="47" w:name="_Toc291001922"/>
+      <w:bookmarkStart w:id="47" w:name="_Toc291098410"/>
       <w:r>
         <w:t>Diagrama de diseño</w:t>
       </w:r>
@@ -10374,7 +10924,6 @@
           <w:noProof/>
           <w:lang w:eastAsia="es-ES"/>
         </w:rPr>
-        <w:lastRenderedPageBreak/>
         <w:drawing>
           <wp:inline distT="0" distB="0" distL="0" distR="0">
             <wp:extent cx="5400040" cy="7012705"/>
@@ -10435,7 +10984,7 @@
       <w:pPr>
         <w:pStyle w:val="Ttulo1"/>
       </w:pPr>
-      <w:bookmarkStart w:id="48" w:name="_Toc291001923"/>
+      <w:bookmarkStart w:id="48" w:name="_Toc291098411"/>
       <w:r>
         <w:lastRenderedPageBreak/>
         <w:t>Módulo</w:t>
@@ -10455,7 +11004,7 @@
       <w:pPr>
         <w:pStyle w:val="Ttulo2"/>
       </w:pPr>
-      <w:bookmarkStart w:id="49" w:name="_Toc291001924"/>
+      <w:bookmarkStart w:id="49" w:name="_Toc291098412"/>
       <w:r>
         <w:t>Introducción</w:t>
       </w:r>
@@ -10556,7 +11105,7 @@
       <w:pPr>
         <w:pStyle w:val="Ttulo2"/>
       </w:pPr>
-      <w:bookmarkStart w:id="50" w:name="_Toc291001925"/>
+      <w:bookmarkStart w:id="50" w:name="_Toc291098413"/>
       <w:r>
         <w:t>SAPI</w:t>
       </w:r>
@@ -10652,7 +11201,7 @@
       <w:pPr>
         <w:pStyle w:val="Ttulo2"/>
       </w:pPr>
-      <w:bookmarkStart w:id="51" w:name="_Toc291001926"/>
+      <w:bookmarkStart w:id="51" w:name="_Toc291098414"/>
       <w:r>
         <w:t>Objetivos</w:t>
       </w:r>
@@ -10685,7 +11234,7 @@
       <w:pPr>
         <w:pStyle w:val="Ttulo2"/>
       </w:pPr>
-      <w:bookmarkStart w:id="52" w:name="_Toc291001927"/>
+      <w:bookmarkStart w:id="52" w:name="_Toc291098415"/>
       <w:r>
         <w:t>Casos de uso relevantes</w:t>
       </w:r>
@@ -10695,7 +11244,7 @@
       <w:pPr>
         <w:pStyle w:val="Ttulo3"/>
       </w:pPr>
-      <w:bookmarkStart w:id="53" w:name="_Toc291001928"/>
+      <w:bookmarkStart w:id="53" w:name="_Toc291098416"/>
       <w:r>
         <w:t>Sintetizar</w:t>
       </w:r>
@@ -10705,7 +11254,7 @@
       <w:pPr>
         <w:pStyle w:val="Ttulo3"/>
       </w:pPr>
-      <w:bookmarkStart w:id="54" w:name="_Toc291001929"/>
+      <w:bookmarkStart w:id="54" w:name="_Toc291098417"/>
       <w:r>
         <w:t xml:space="preserve">Añadir </w:t>
       </w:r>
@@ -10718,7 +11267,7 @@
       <w:pPr>
         <w:pStyle w:val="Ttulo3"/>
       </w:pPr>
-      <w:bookmarkStart w:id="55" w:name="_Toc291001930"/>
+      <w:bookmarkStart w:id="55" w:name="_Toc291098418"/>
       <w:r>
         <w:lastRenderedPageBreak/>
         <w:t>Línea</w:t>
@@ -10734,7 +11283,7 @@
       <w:pPr>
         <w:pStyle w:val="Ttulo2"/>
       </w:pPr>
-      <w:bookmarkStart w:id="56" w:name="_Toc291001931"/>
+      <w:bookmarkStart w:id="56" w:name="_Toc291098419"/>
       <w:r>
         <w:t>Diagrama Diseño</w:t>
       </w:r>
@@ -10780,7 +11329,7 @@
       <w:pPr>
         <w:pStyle w:val="Ttulo1"/>
       </w:pPr>
-      <w:bookmarkStart w:id="57" w:name="_Toc291001932"/>
+      <w:bookmarkStart w:id="57" w:name="_Toc291098420"/>
       <w:r>
         <w:lastRenderedPageBreak/>
         <w:t>Mó</w:t>
@@ -10790,6 +11339,17 @@
       </w:r>
       <w:bookmarkEnd w:id="57"/>
     </w:p>
+    <w:p/>
+    <w:p>
+      <w:pPr>
+        <w:pStyle w:val="Ttulo2"/>
+      </w:pPr>
+      <w:bookmarkStart w:id="58" w:name="_Toc291098421"/>
+      <w:r>
+        <w:t>Introducción</w:t>
+      </w:r>
+      <w:bookmarkEnd w:id="58"/>
+    </w:p>
     <w:p>
       <w:r>
         <w:t>El módulo Media es el encargado de satisfacer todo el conjunto de problemas relacionados con reproducción de sonidos/</w:t>
@@ -10798,6 +11358,7 @@
         <w:t>música y control de los mismos, para ello utilizaremos el SKD de Windows Media Player, que se integra perfectamente con el mismo, dándonos por defecto funcionalidades tan interesantes como “reproducción de archivos en la nube”, “búsquedas por su biblioteca de medios”, “soporte para un montón de formatos de audio”</w:t>
       </w:r>
     </w:p>
+    <w:p/>
     <w:p>
       <w:pPr>
         <w:pStyle w:val="Ttulo2"/>
@@ -10805,7 +11366,7 @@
           <w:lang w:val="en-US"/>
         </w:rPr>
       </w:pPr>
-      <w:bookmarkStart w:id="58" w:name="_Toc291001933"/>
+      <w:bookmarkStart w:id="59" w:name="_Toc291098422"/>
       <w:r>
         <w:rPr>
           <w:lang w:val="en-US"/>
@@ -10818,7 +11379,7 @@
         </w:rPr>
         <w:t xml:space="preserve"> SDK</w:t>
       </w:r>
-      <w:bookmarkEnd w:id="58"/>
+      <w:bookmarkEnd w:id="59"/>
     </w:p>
     <w:p>
       <w:pPr>
@@ -10856,11 +11417,11 @@
       <w:pPr>
         <w:pStyle w:val="Ttulo2"/>
       </w:pPr>
-      <w:bookmarkStart w:id="59" w:name="_Toc291001934"/>
+      <w:bookmarkStart w:id="60" w:name="_Toc291098423"/>
       <w:r>
         <w:t>Objetivos</w:t>
       </w:r>
-      <w:bookmarkEnd w:id="59"/>
+      <w:bookmarkEnd w:id="60"/>
     </w:p>
     <w:p>
       <w:pPr>
@@ -10932,38 +11493,39 @@
         <w:t xml:space="preserve"> de esos archivos.</w:t>
       </w:r>
     </w:p>
+    <w:p/>
     <w:p>
       <w:pPr>
         <w:pStyle w:val="Ttulo2"/>
       </w:pPr>
-      <w:bookmarkStart w:id="60" w:name="_Toc291001935"/>
+      <w:bookmarkStart w:id="61" w:name="_Toc291098424"/>
       <w:r>
         <w:t>Casos de usos relevantes</w:t>
       </w:r>
-      <w:bookmarkEnd w:id="60"/>
+      <w:bookmarkEnd w:id="61"/>
     </w:p>
     <w:p>
       <w:pPr>
         <w:pStyle w:val="Ttulo3"/>
       </w:pPr>
-      <w:bookmarkStart w:id="61" w:name="_Toc291001936"/>
+      <w:bookmarkStart w:id="62" w:name="_Toc291098425"/>
       <w:r>
         <w:t xml:space="preserve">Cargar librería de </w:t>
       </w:r>
       <w:r>
         <w:t>música</w:t>
       </w:r>
-      <w:bookmarkEnd w:id="61"/>
+      <w:bookmarkEnd w:id="62"/>
     </w:p>
     <w:p>
       <w:pPr>
         <w:pStyle w:val="Ttulo2"/>
       </w:pPr>
-      <w:bookmarkStart w:id="62" w:name="_Toc291001937"/>
+      <w:bookmarkStart w:id="63" w:name="_Toc291098426"/>
       <w:r>
         <w:t>Diagrama de diseño</w:t>
       </w:r>
-      <w:bookmarkEnd w:id="62"/>
+      <w:bookmarkEnd w:id="63"/>
     </w:p>
     <w:p/>
     <w:p>
@@ -10975,7 +11537,7 @@
       <w:pPr>
         <w:pStyle w:val="Ttulo1"/>
       </w:pPr>
-      <w:bookmarkStart w:id="63" w:name="_Toc291001938"/>
+      <w:bookmarkStart w:id="64" w:name="_Toc291098427"/>
       <w:r>
         <w:lastRenderedPageBreak/>
         <w:t>Mó</w:t>
@@ -10983,7 +11545,7 @@
       <w:r>
         <w:t>dulo Camera</w:t>
       </w:r>
-      <w:bookmarkEnd w:id="63"/>
+      <w:bookmarkEnd w:id="64"/>
     </w:p>
     <w:p>
       <w:r>
@@ -10994,7 +11556,7 @@
       <w:pPr>
         <w:pStyle w:val="Ttulo2"/>
       </w:pPr>
-      <w:bookmarkStart w:id="64" w:name="_Toc291001939"/>
+      <w:bookmarkStart w:id="65" w:name="_Toc291098428"/>
       <w:proofErr w:type="spellStart"/>
       <w:r>
         <w:t>OpenCV</w:t>
@@ -11007,7 +11569,7 @@
       <w:r>
         <w:t>EmguCV</w:t>
       </w:r>
-      <w:bookmarkEnd w:id="64"/>
+      <w:bookmarkEnd w:id="65"/>
       <w:proofErr w:type="spellEnd"/>
     </w:p>
     <w:p>
@@ -11320,11 +11882,11 @@
       <w:pPr>
         <w:pStyle w:val="Ttulo2"/>
       </w:pPr>
-      <w:bookmarkStart w:id="65" w:name="_Toc291001940"/>
+      <w:bookmarkStart w:id="66" w:name="_Toc291098429"/>
       <w:r>
         <w:t>Objetivos</w:t>
       </w:r>
-      <w:bookmarkEnd w:id="65"/>
+      <w:bookmarkEnd w:id="66"/>
     </w:p>
     <w:p>
       <w:r>
@@ -11396,23 +11958,23 @@
       <w:pPr>
         <w:pStyle w:val="Ttulo2"/>
       </w:pPr>
-      <w:bookmarkStart w:id="66" w:name="_Toc291001941"/>
+      <w:bookmarkStart w:id="67" w:name="_Toc291098430"/>
       <w:r>
         <w:lastRenderedPageBreak/>
         <w:t>Casos de usos relevantes</w:t>
       </w:r>
-      <w:bookmarkEnd w:id="66"/>
+      <w:bookmarkEnd w:id="67"/>
     </w:p>
     <w:p/>
     <w:p>
       <w:pPr>
         <w:pStyle w:val="Ttulo2"/>
       </w:pPr>
-      <w:bookmarkStart w:id="67" w:name="_Toc291001942"/>
+      <w:bookmarkStart w:id="68" w:name="_Toc291098431"/>
       <w:r>
         <w:t>Diagrama de diseño</w:t>
       </w:r>
-      <w:bookmarkEnd w:id="67"/>
+      <w:bookmarkEnd w:id="68"/>
     </w:p>
     <w:p/>
     <w:p/>
@@ -16020,7 +16582,7 @@
 </file>
 
 <file path=customXml/itemProps2.xml><?xml version="1.0" encoding="utf-8"?>
-<ds:datastoreItem xmlns:ds="http://schemas.openxmlformats.org/officeDocument/2006/customXml" ds:itemID="{6FACC19D-9685-477F-81FE-54612392CAA2}">
+<ds:datastoreItem xmlns:ds="http://schemas.openxmlformats.org/officeDocument/2006/customXml" ds:itemID="{7F022AEE-1916-49DE-B431-C6E6CA7B161D}">
   <ds:schemaRefs>
     <ds:schemaRef ds:uri="http://schemas.openxmlformats.org/officeDocument/2006/bibliography"/>
   </ds:schemaRefs>

</xml_diff>

<commit_message>
-Cambios importantes en la documentacion
</commit_message>
<xml_diff>
--- a/Documentacion/Documentacion.docx
+++ b/Documentacion/Documentacion.docx
@@ -2009,7 +2009,21 @@
                 <w:rStyle w:val="Hipervnculo"/>
                 <w:noProof/>
               </w:rPr>
-              <w:t>Diagrama de despliegue</w:t>
+              <w:t>Diagrama de desplie</w:t>
+            </w:r>
+            <w:r>
+              <w:rPr>
+                <w:rStyle w:val="Hipervnculo"/>
+                <w:noProof/>
+              </w:rPr>
+              <w:t>g</w:t>
+            </w:r>
+            <w:r>
+              <w:rPr>
+                <w:rStyle w:val="Hipervnculo"/>
+                <w:noProof/>
+              </w:rPr>
+              <w:t>ue</w:t>
             </w:r>
             <w:r>
               <w:rPr>
@@ -2267,21 +2281,7 @@
                 <w:rStyle w:val="Hipervnculo"/>
                 <w:noProof/>
               </w:rPr>
-              <w:t>Intr</w:t>
-            </w:r>
-            <w:r>
-              <w:rPr>
-                <w:rStyle w:val="Hipervnculo"/>
-                <w:noProof/>
-              </w:rPr>
-              <w:t>o</w:t>
-            </w:r>
-            <w:r>
-              <w:rPr>
-                <w:rStyle w:val="Hipervnculo"/>
-                <w:noProof/>
-              </w:rPr>
-              <w:t>ducción</w:t>
+              <w:t>Introducción</w:t>
             </w:r>
             <w:r>
               <w:rPr>
@@ -6341,7 +6341,10 @@
     </w:p>
     <w:p>
       <w:r>
-        <w:t>Lo cierto es que incluso antes de entrar en la carrera todo el mundo habla del proyecto de fin de carrera y aún más cuando somos alumnos. Cuando me pregunte que quería hacer como proyecto tenía claro que tenía que ser algo que permitiera muchas posibilidades de mejora y la domótica tenía mucho juego que darme.</w:t>
+        <w:t>Lo cierto es que incluso antes de entrar en la carrera todo el mundo habla del proyecto de fin de carrera y aún más cuando somos alumnos. Cuando me pregunte que quería hacer como proyecto tenía claro que te</w:t>
+      </w:r>
+      <w:r>
+        <w:t>nía que ser algo que me permitiera poner el pie en un amplio abanico de términos y después de bastantes ideas rechazadas pensé en domótica, y más concretamente en domótica encaminada a la comodidad.</w:t>
       </w:r>
     </w:p>
     <w:p/>
@@ -6366,6 +6369,9 @@
       <w:r>
         <w:t>Conocer la plataforma .NET, en concreto conocer más a fondo el lenguaje C#</w:t>
       </w:r>
+      <w:r>
+        <w:t>.</w:t>
+      </w:r>
     </w:p>
     <w:p>
       <w:pPr>
@@ -6386,6 +6392,9 @@
       <w:r>
         <w:t xml:space="preserve"> para el tratamiento de Imagen/sonido</w:t>
       </w:r>
+      <w:r>
+        <w:t>.</w:t>
+      </w:r>
     </w:p>
     <w:p>
       <w:pPr>
@@ -6395,16 +6404,22 @@
           <w:numId w:val="4"/>
         </w:numPr>
       </w:pPr>
+      <w:r>
+        <w:t xml:space="preserve">Adquirir conocimientos básicos de </w:t>
+      </w:r>
       <w:proofErr w:type="spellStart"/>
       <w:r>
-        <w:t>Microcontroladores</w:t>
+        <w:t>microcontroladores</w:t>
       </w:r>
       <w:proofErr w:type="spellEnd"/>
       <w:r>
-        <w:t xml:space="preserve"> / </w:t>
-      </w:r>
-      <w:r>
-        <w:t>Electrónica</w:t>
+        <w:t xml:space="preserve"> y e</w:t>
+      </w:r>
+      <w:r>
+        <w:t>lectrónica</w:t>
+      </w:r>
+      <w:r>
+        <w:t>.</w:t>
       </w:r>
     </w:p>
     <w:p/>
@@ -6708,6 +6723,7 @@
         </w:numPr>
       </w:pPr>
       <w:r>
+        <w:lastRenderedPageBreak/>
         <w:t>Conocimientos básicos de cómo está construida su placa</w:t>
       </w:r>
     </w:p>
@@ -6720,7 +6736,6 @@
         </w:numPr>
       </w:pPr>
       <w:r>
-        <w:lastRenderedPageBreak/>
         <w:t xml:space="preserve">Desarrollo en su lenguaje </w:t>
       </w:r>
       <w:proofErr w:type="spellStart"/>
@@ -7094,7 +7109,13 @@
     </w:p>
     <w:p>
       <w:r>
-        <w:t>El autor de este proyecto es Rafael Gómez García (el cual posee los derechos de autor), alumno de Ingeniería Técnica en informática de gestión en la Escuela Técnica Superior de Ingeniería Informática de la Universidad de Sevilla. Este pr</w:t>
+        <w:t>El autor de este p</w:t>
+      </w:r>
+      <w:r>
+        <w:t xml:space="preserve">royecto es Rafael Gómez García, </w:t>
+      </w:r>
+      <w:r>
+        <w:t>el cual posee los derechos de autor, alumno de Ingeniería Técnica en informática de gestión en la Escuela Técnica Superior de Ingeniería Informática de la Universidad de Sevilla. Este pr</w:t>
       </w:r>
       <w:r>
         <w:t xml:space="preserve">oyecto conforma el proyecto Fin </w:t>
@@ -8133,6 +8154,9 @@
       <w:bookmarkEnd w:id="19"/>
     </w:p>
     <w:p>
+      <w:pPr>
+        <w:jc w:val="left"/>
+      </w:pPr>
       <w:r>
         <w:br w:type="page"/>
       </w:r>
@@ -9313,9 +9337,7 @@
       <w:r>
         <w:t>Circuito eléctrico</w:t>
       </w:r>
-      <w:bookmarkStart w:id="30" w:name="_GoBack"/>
       <w:bookmarkEnd w:id="29"/>
-      <w:bookmarkEnd w:id="30"/>
     </w:p>
     <w:p>
       <w:pPr>
@@ -9854,11 +9876,11 @@
       <w:pPr>
         <w:pStyle w:val="Ttulo3"/>
       </w:pPr>
-      <w:bookmarkStart w:id="31" w:name="_Toc291098394"/>
+      <w:bookmarkStart w:id="30" w:name="_Toc291098394"/>
       <w:r>
         <w:t>Funciones y protocolo de mensajes</w:t>
       </w:r>
-      <w:bookmarkEnd w:id="31"/>
+      <w:bookmarkEnd w:id="30"/>
     </w:p>
     <w:p>
       <w:r>
@@ -10136,11 +10158,11 @@
       <w:pPr>
         <w:pStyle w:val="Ttulo2"/>
       </w:pPr>
-      <w:bookmarkStart w:id="32" w:name="_Toc291098395"/>
+      <w:bookmarkStart w:id="31" w:name="_Toc291098395"/>
       <w:r>
         <w:t>Dispositivos</w:t>
       </w:r>
-      <w:bookmarkEnd w:id="32"/>
+      <w:bookmarkEnd w:id="31"/>
     </w:p>
     <w:p>
       <w:r>
@@ -10239,11 +10261,11 @@
       <w:pPr>
         <w:pStyle w:val="Ttulo3"/>
       </w:pPr>
-      <w:bookmarkStart w:id="33" w:name="_Toc291098396"/>
+      <w:bookmarkStart w:id="32" w:name="_Toc291098396"/>
       <w:r>
         <w:t>Circuito eléctrico</w:t>
       </w:r>
-      <w:bookmarkEnd w:id="33"/>
+      <w:bookmarkEnd w:id="32"/>
     </w:p>
     <w:p/>
     <w:p>
@@ -10287,170 +10309,170 @@
       <w:pPr>
         <w:pStyle w:val="Ttulo3"/>
       </w:pPr>
-      <w:bookmarkStart w:id="34" w:name="_Toc291098397"/>
+      <w:bookmarkStart w:id="33" w:name="_Toc291098397"/>
       <w:r>
         <w:t>Funciones y protocolo de mensajes</w:t>
       </w:r>
+      <w:bookmarkEnd w:id="33"/>
+    </w:p>
+    <w:p>
+      <w:pPr>
+        <w:pStyle w:val="Ttulo4"/>
+      </w:pPr>
+      <w:r>
+        <w:t>Formato general</w:t>
+      </w:r>
+    </w:p>
+    <w:p>
+      <w:r>
+        <w:t>Es análogo al envío de mensajes del apartado de iluminación, se hace el envío de una cadena que tiene la siguiente estructura:</w:t>
+      </w:r>
+    </w:p>
+    <w:p>
+      <w:r>
+        <w:t>[FUNCION] [Arg1] [Arg2]… [</w:t>
+      </w:r>
+      <w:proofErr w:type="spellStart"/>
+      <w:r>
+        <w:t>Argn</w:t>
+      </w:r>
+      <w:proofErr w:type="spellEnd"/>
+      <w:r>
+        <w:t>]</w:t>
+      </w:r>
+    </w:p>
+    <w:p/>
+    <w:p>
+      <w:pPr>
+        <w:pStyle w:val="Ttulo4"/>
+      </w:pPr>
+      <w:r>
+        <w:t>Encender dispositivo</w:t>
+      </w:r>
+    </w:p>
+    <w:p>
+      <w:pPr>
+        <w:pStyle w:val="Sinespaciado"/>
+      </w:pPr>
+      <w:r>
+        <w:t>Nombre función -&gt; SWITCHON</w:t>
+      </w:r>
+    </w:p>
+    <w:p>
+      <w:pPr>
+        <w:pStyle w:val="Sinespaciado"/>
+      </w:pPr>
+      <w:r>
+        <w:t>Dispositivo -&gt; Numero de referencia del dispositivo que quiere encenderse.</w:t>
+      </w:r>
+    </w:p>
+    <w:p>
+      <w:pPr>
+        <w:pStyle w:val="Sinespaciado"/>
+      </w:pPr>
+    </w:p>
+    <w:p>
+      <w:pPr>
+        <w:pStyle w:val="Sinespaciado"/>
+      </w:pPr>
+      <w:r>
+        <w:t>Comportamiento: Enciende un dispositivo conectado en la salida “Dispositivo”</w:t>
+      </w:r>
+    </w:p>
+    <w:p>
+      <w:pPr>
+        <w:pStyle w:val="Sinespaciado"/>
+      </w:pPr>
+      <w:r>
+        <w:t>Ejemplo: SWITCHON 3 -&gt; Enciende dispositivo 4 (los valores que se toman son de 0-9)</w:t>
+      </w:r>
+    </w:p>
+    <w:p>
+      <w:pPr>
+        <w:pStyle w:val="Sinespaciado"/>
+      </w:pPr>
+    </w:p>
+    <w:p>
+      <w:pPr>
+        <w:pStyle w:val="Sinespaciado"/>
+      </w:pPr>
+    </w:p>
+    <w:p>
+      <w:pPr>
+        <w:pStyle w:val="Ttulo4"/>
+      </w:pPr>
+      <w:r>
+        <w:t>Apagar dispositivo</w:t>
+      </w:r>
+    </w:p>
+    <w:p>
+      <w:pPr>
+        <w:pStyle w:val="Sinespaciado"/>
+      </w:pPr>
+      <w:r>
+        <w:t>Nombre función -&gt; SWITCHOFF</w:t>
+      </w:r>
+    </w:p>
+    <w:p>
+      <w:pPr>
+        <w:pStyle w:val="Sinespaciado"/>
+      </w:pPr>
+      <w:r>
+        <w:t>Dispositivo -&gt; Numero de referencia del dispositivo que quiere apagarse.</w:t>
+      </w:r>
+    </w:p>
+    <w:p>
+      <w:pPr>
+        <w:pStyle w:val="Sinespaciado"/>
+      </w:pPr>
+    </w:p>
+    <w:p>
+      <w:pPr>
+        <w:pStyle w:val="Sinespaciado"/>
+      </w:pPr>
+      <w:r>
+        <w:t>Comportamiento: Apaga un dispositivo conectado en la salida “Dispositivo”</w:t>
+      </w:r>
+    </w:p>
+    <w:p>
+      <w:pPr>
+        <w:pStyle w:val="Sinespaciado"/>
+      </w:pPr>
+      <w:r>
+        <w:t>Ejemplo: SWITCHON 3 -&gt; Apaga dispositivo 4 (los valores que se toman son de 0-9)</w:t>
+      </w:r>
+    </w:p>
+    <w:p>
+      <w:pPr>
+        <w:pStyle w:val="Sinespaciado"/>
+      </w:pPr>
+    </w:p>
+    <w:p/>
+    <w:p>
+      <w:pPr>
+        <w:pStyle w:val="Ttulo2"/>
+      </w:pPr>
+      <w:bookmarkStart w:id="34" w:name="_Toc291098398"/>
+      <w:r>
+        <w:t>Código Arduino</w:t>
+      </w:r>
       <w:bookmarkEnd w:id="34"/>
     </w:p>
     <w:p>
-      <w:pPr>
-        <w:pStyle w:val="Ttulo4"/>
-      </w:pPr>
-      <w:r>
-        <w:t>Formato general</w:t>
-      </w:r>
-    </w:p>
-    <w:p>
-      <w:r>
-        <w:t>Es análogo al envío de mensajes del apartado de iluminación, se hace el envío de una cadena que tiene la siguiente estructura:</w:t>
-      </w:r>
-    </w:p>
-    <w:p>
-      <w:r>
-        <w:t>[FUNCION] [Arg1] [Arg2]… [</w:t>
-      </w:r>
-      <w:proofErr w:type="spellStart"/>
-      <w:r>
-        <w:t>Argn</w:t>
-      </w:r>
-      <w:proofErr w:type="spellEnd"/>
-      <w:r>
-        <w:t>]</w:t>
+      <w:r>
+        <w:t>Con Arduino en nuestras manos y el IDE instalado procedemos a ver el código del programa para el control de luz y la explicación del mismo.</w:t>
       </w:r>
     </w:p>
     <w:p/>
     <w:p>
       <w:pPr>
-        <w:pStyle w:val="Ttulo4"/>
-      </w:pPr>
-      <w:r>
-        <w:t>Encender dispositivo</w:t>
-      </w:r>
-    </w:p>
-    <w:p>
-      <w:pPr>
-        <w:pStyle w:val="Sinespaciado"/>
-      </w:pPr>
-      <w:r>
-        <w:t>Nombre función -&gt; SWITCHON</w:t>
-      </w:r>
-    </w:p>
-    <w:p>
-      <w:pPr>
-        <w:pStyle w:val="Sinespaciado"/>
-      </w:pPr>
-      <w:r>
-        <w:t>Dispositivo -&gt; Numero de referencia del dispositivo que quiere encenderse.</w:t>
-      </w:r>
-    </w:p>
-    <w:p>
-      <w:pPr>
-        <w:pStyle w:val="Sinespaciado"/>
-      </w:pPr>
-    </w:p>
-    <w:p>
-      <w:pPr>
-        <w:pStyle w:val="Sinespaciado"/>
-      </w:pPr>
-      <w:r>
-        <w:t>Comportamiento: Enciende un dispositivo conectado en la salida “Dispositivo”</w:t>
-      </w:r>
-    </w:p>
-    <w:p>
-      <w:pPr>
-        <w:pStyle w:val="Sinespaciado"/>
-      </w:pPr>
-      <w:r>
-        <w:t>Ejemplo: SWITCHON 3 -&gt; Enciende dispositivo 4 (los valores que se toman son de 0-9)</w:t>
-      </w:r>
-    </w:p>
-    <w:p>
-      <w:pPr>
-        <w:pStyle w:val="Sinespaciado"/>
-      </w:pPr>
-    </w:p>
-    <w:p>
-      <w:pPr>
-        <w:pStyle w:val="Sinespaciado"/>
-      </w:pPr>
-    </w:p>
-    <w:p>
-      <w:pPr>
-        <w:pStyle w:val="Ttulo4"/>
-      </w:pPr>
-      <w:r>
-        <w:t>Apagar dispositivo</w:t>
-      </w:r>
-    </w:p>
-    <w:p>
-      <w:pPr>
-        <w:pStyle w:val="Sinespaciado"/>
-      </w:pPr>
-      <w:r>
-        <w:t>Nombre función -&gt; SWITCHOFF</w:t>
-      </w:r>
-    </w:p>
-    <w:p>
-      <w:pPr>
-        <w:pStyle w:val="Sinespaciado"/>
-      </w:pPr>
-      <w:r>
-        <w:t>Dispositivo -&gt; Numero de referencia del dispositivo que quiere apagarse.</w:t>
-      </w:r>
-    </w:p>
-    <w:p>
-      <w:pPr>
-        <w:pStyle w:val="Sinespaciado"/>
-      </w:pPr>
-    </w:p>
-    <w:p>
-      <w:pPr>
-        <w:pStyle w:val="Sinespaciado"/>
-      </w:pPr>
-      <w:r>
-        <w:t>Comportamiento: Apaga un dispositivo conectado en la salida “Dispositivo”</w:t>
-      </w:r>
-    </w:p>
-    <w:p>
-      <w:pPr>
-        <w:pStyle w:val="Sinespaciado"/>
-      </w:pPr>
-      <w:r>
-        <w:t>Ejemplo: SWITCHON 3 -&gt; Apaga dispositivo 4 (los valores que se toman son de 0-9)</w:t>
-      </w:r>
-    </w:p>
-    <w:p>
-      <w:pPr>
-        <w:pStyle w:val="Sinespaciado"/>
-      </w:pPr>
-    </w:p>
-    <w:p/>
-    <w:p>
-      <w:pPr>
-        <w:pStyle w:val="Ttulo2"/>
-      </w:pPr>
-      <w:bookmarkStart w:id="35" w:name="_Toc291098398"/>
-      <w:r>
-        <w:t>Código Arduino</w:t>
+        <w:pStyle w:val="Ttulo3"/>
+      </w:pPr>
+      <w:bookmarkStart w:id="35" w:name="_Toc291098399"/>
+      <w:r>
+        <w:t>Pseudocódigo</w:t>
       </w:r>
       <w:bookmarkEnd w:id="35"/>
-    </w:p>
-    <w:p>
-      <w:r>
-        <w:t>Con Arduino en nuestras manos y el IDE instalado procedemos a ver el código del programa para el control de luz y la explicación del mismo.</w:t>
-      </w:r>
-    </w:p>
-    <w:p/>
-    <w:p>
-      <w:pPr>
-        <w:pStyle w:val="Ttulo3"/>
-      </w:pPr>
-      <w:bookmarkStart w:id="36" w:name="_Toc291098399"/>
-      <w:r>
-        <w:t>Pseudocódigo</w:t>
-      </w:r>
-      <w:bookmarkEnd w:id="36"/>
     </w:p>
     <w:p>
       <w:proofErr w:type="spellStart"/>
@@ -10608,63 +10630,63 @@
       <w:pPr>
         <w:pStyle w:val="Ttulo3"/>
       </w:pPr>
-      <w:bookmarkStart w:id="37" w:name="_Toc291098400"/>
+      <w:bookmarkStart w:id="36" w:name="_Toc291098400"/>
       <w:r>
         <w:t>Explicación</w:t>
       </w:r>
+      <w:bookmarkEnd w:id="36"/>
+    </w:p>
+    <w:p>
+      <w:r>
+        <w:t>El código en resumidas cuentas, obviando las variables y configuración del puerto serie, lo que hace es continuamente estar preguntando por ¿hay un nuevo mensaje?:</w:t>
+      </w:r>
+    </w:p>
+    <w:p>
+      <w:pPr>
+        <w:ind w:firstLine="708"/>
+      </w:pPr>
+      <w:r>
+        <w:t xml:space="preserve"> Si no lo hay, configura las salidas del Arduino si están activados el modo “aleatorio” o el “degradado”</w:t>
+      </w:r>
+    </w:p>
+    <w:p>
+      <w:pPr>
+        <w:ind w:firstLine="708"/>
+      </w:pPr>
+      <w:r>
+        <w:t>Si hay un nuevo mensaje, comprueba que el mensaje que ha llegado es interpretable por uno de los mensajes que tiene a disposición, si es así configura Arduino. Y vuelve al bucle principal</w:t>
+      </w:r>
+    </w:p>
+    <w:p>
+      <w:pPr>
+        <w:ind w:firstLine="708"/>
+      </w:pPr>
+    </w:p>
+    <w:p>
+      <w:pPr>
+        <w:pStyle w:val="Ttulo3"/>
+      </w:pPr>
+      <w:bookmarkStart w:id="37" w:name="_Toc291098401"/>
+      <w:r>
+        <w:t>Código final</w:t>
+      </w:r>
       <w:bookmarkEnd w:id="37"/>
     </w:p>
     <w:p>
       <w:r>
-        <w:t>El código en resumidas cuentas, obviando las variables y configuración del puerto serie, lo que hace es continuamente estar preguntando por ¿hay un nuevo mensaje?:</w:t>
-      </w:r>
-    </w:p>
-    <w:p>
-      <w:pPr>
-        <w:ind w:firstLine="708"/>
-      </w:pPr>
-      <w:r>
-        <w:t xml:space="preserve"> Si no lo hay, configura las salidas del Arduino si están activados el modo “aleatorio” o el “degradado”</w:t>
-      </w:r>
-    </w:p>
-    <w:p>
-      <w:pPr>
-        <w:ind w:firstLine="708"/>
-      </w:pPr>
-      <w:r>
-        <w:t>Si hay un nuevo mensaje, comprueba que el mensaje que ha llegado es interpretable por uno de los mensajes que tiene a disposición, si es así configura Arduino. Y vuelve al bucle principal</w:t>
-      </w:r>
-    </w:p>
-    <w:p>
-      <w:pPr>
-        <w:ind w:firstLine="708"/>
-      </w:pPr>
-    </w:p>
-    <w:p>
-      <w:pPr>
-        <w:pStyle w:val="Ttulo3"/>
-      </w:pPr>
-      <w:bookmarkStart w:id="38" w:name="_Toc291098401"/>
-      <w:r>
-        <w:t>Código final</w:t>
+        <w:t>[COPIAR CODIGO ARDUINO]</w:t>
+      </w:r>
+    </w:p>
+    <w:p/>
+    <w:p>
+      <w:pPr>
+        <w:pStyle w:val="Ttulo2"/>
+      </w:pPr>
+      <w:bookmarkStart w:id="38" w:name="_Toc291098402"/>
+      <w:r>
+        <w:t>Circuito completo</w:t>
       </w:r>
       <w:bookmarkEnd w:id="38"/>
-    </w:p>
-    <w:p>
-      <w:r>
-        <w:t>[COPIAR CODIGO ARDUINO]</w:t>
-      </w:r>
-    </w:p>
-    <w:p/>
-    <w:p>
-      <w:pPr>
-        <w:pStyle w:val="Ttulo2"/>
-      </w:pPr>
-      <w:bookmarkStart w:id="39" w:name="_Toc291098402"/>
-      <w:r>
-        <w:t>Circuito completo</w:t>
-      </w:r>
-      <w:bookmarkEnd w:id="39"/>
     </w:p>
     <w:p/>
     <w:p/>
@@ -10672,11 +10694,11 @@
       <w:pPr>
         <w:pStyle w:val="Ttulo2"/>
       </w:pPr>
-      <w:bookmarkStart w:id="40" w:name="_Toc291098403"/>
+      <w:bookmarkStart w:id="39" w:name="_Toc291098403"/>
       <w:r>
         <w:t>Puerto serie</w:t>
       </w:r>
-      <w:bookmarkEnd w:id="40"/>
+      <w:bookmarkEnd w:id="39"/>
     </w:p>
     <w:p/>
     <w:p/>
@@ -10684,11 +10706,11 @@
       <w:pPr>
         <w:pStyle w:val="Ttulo2"/>
       </w:pPr>
-      <w:bookmarkStart w:id="41" w:name="_Toc291098404"/>
+      <w:bookmarkStart w:id="40" w:name="_Toc291098404"/>
       <w:r>
         <w:t>Agradecimientos</w:t>
       </w:r>
-      <w:bookmarkEnd w:id="41"/>
+      <w:bookmarkEnd w:id="40"/>
     </w:p>
     <w:p>
       <w:r>
@@ -10748,14 +10770,14 @@
       <w:pPr>
         <w:pStyle w:val="Ttulo1"/>
       </w:pPr>
-      <w:bookmarkStart w:id="42" w:name="_Toc291098405"/>
+      <w:bookmarkStart w:id="41" w:name="_Toc291098405"/>
       <w:r>
         <w:t>Módulo</w:t>
       </w:r>
       <w:r>
         <w:t xml:space="preserve"> Arduino</w:t>
       </w:r>
-      <w:bookmarkEnd w:id="42"/>
+      <w:bookmarkEnd w:id="41"/>
     </w:p>
     <w:p>
       <w:r>
@@ -10797,11 +10819,11 @@
       <w:pPr>
         <w:pStyle w:val="Ttulo2"/>
       </w:pPr>
-      <w:bookmarkStart w:id="43" w:name="_Toc291098406"/>
+      <w:bookmarkStart w:id="42" w:name="_Toc291098406"/>
       <w:r>
         <w:t>Objetivos</w:t>
       </w:r>
-      <w:bookmarkEnd w:id="43"/>
+      <w:bookmarkEnd w:id="42"/>
     </w:p>
     <w:p>
       <w:r>
@@ -10837,86 +10859,86 @@
       <w:pPr>
         <w:pStyle w:val="Ttulo2"/>
       </w:pPr>
-      <w:bookmarkStart w:id="44" w:name="_Toc291098407"/>
+      <w:bookmarkStart w:id="43" w:name="_Toc291098407"/>
       <w:r>
         <w:t>Casos de usos relevantes</w:t>
       </w:r>
+      <w:bookmarkEnd w:id="43"/>
+    </w:p>
+    <w:p>
+      <w:pPr>
+        <w:pStyle w:val="Ttulo3"/>
+      </w:pPr>
+      <w:bookmarkStart w:id="44" w:name="_Toc291098408"/>
+      <w:r>
+        <w:t>Creación de conexión Serial</w:t>
+      </w:r>
       <w:bookmarkEnd w:id="44"/>
     </w:p>
     <w:p>
+      <w:r>
+        <w:t>Miramos los puertos COM disponibles</w:t>
+      </w:r>
+    </w:p>
+    <w:p>
+      <w:r>
+        <w:t>Preguntamos cual es el nuestro</w:t>
+      </w:r>
+    </w:p>
+    <w:p>
+      <w:r>
+        <w:t xml:space="preserve">Definimos velocidad a </w:t>
+      </w:r>
+      <w:proofErr w:type="gramStart"/>
+      <w:r>
+        <w:t>¿</w:t>
+      </w:r>
+      <w:proofErr w:type="gramEnd"/>
+      <w:r>
+        <w:t>¿?¿?¿ y salto de carro a ¿?¿?</w:t>
+      </w:r>
+    </w:p>
+    <w:p/>
+    <w:p>
       <w:pPr>
         <w:pStyle w:val="Ttulo3"/>
       </w:pPr>
-      <w:bookmarkStart w:id="45" w:name="_Toc291098408"/>
-      <w:r>
-        <w:t>Creación de conexión Serial</w:t>
+      <w:bookmarkStart w:id="45" w:name="_Toc291098409"/>
+      <w:r>
+        <w:t>Procesamiento de un mensaje</w:t>
       </w:r>
       <w:bookmarkEnd w:id="45"/>
     </w:p>
     <w:p>
       <w:r>
-        <w:t>Miramos los puertos COM disponibles</w:t>
-      </w:r>
-    </w:p>
-    <w:p>
-      <w:r>
-        <w:t>Preguntamos cual es el nuestro</w:t>
-      </w:r>
-    </w:p>
-    <w:p>
-      <w:r>
-        <w:t xml:space="preserve">Definimos velocidad a </w:t>
-      </w:r>
-      <w:proofErr w:type="gramStart"/>
-      <w:r>
-        <w:t>¿</w:t>
-      </w:r>
-      <w:proofErr w:type="gramEnd"/>
-      <w:r>
-        <w:t>¿?¿?¿ y salto de carro a ¿?¿?</w:t>
+        <w:t>Creamos objeto Serial</w:t>
+      </w:r>
+    </w:p>
+    <w:p>
+      <w:r>
+        <w:t>Enviamos un mensaje</w:t>
+      </w:r>
+    </w:p>
+    <w:p>
+      <w:r>
+        <w:t>Llega a Arduino</w:t>
+      </w:r>
+    </w:p>
+    <w:p>
+      <w:r>
+        <w:t>Arduino procesa el mensaje</w:t>
       </w:r>
     </w:p>
     <w:p/>
     <w:p>
       <w:pPr>
-        <w:pStyle w:val="Ttulo3"/>
-      </w:pPr>
-      <w:bookmarkStart w:id="46" w:name="_Toc291098409"/>
-      <w:r>
-        <w:t>Procesamiento de un mensaje</w:t>
+        <w:pStyle w:val="Ttulo2"/>
+      </w:pPr>
+      <w:bookmarkStart w:id="46" w:name="_Toc291098410"/>
+      <w:r>
+        <w:t>Diagrama de diseño</w:t>
       </w:r>
       <w:bookmarkEnd w:id="46"/>
-    </w:p>
-    <w:p>
-      <w:r>
-        <w:t>Creamos objeto Serial</w:t>
-      </w:r>
-    </w:p>
-    <w:p>
-      <w:r>
-        <w:t>Enviamos un mensaje</w:t>
-      </w:r>
-    </w:p>
-    <w:p>
-      <w:r>
-        <w:t>Llega a Arduino</w:t>
-      </w:r>
-    </w:p>
-    <w:p>
-      <w:r>
-        <w:t>Arduino procesa el mensaje</w:t>
-      </w:r>
-    </w:p>
-    <w:p/>
-    <w:p>
-      <w:pPr>
-        <w:pStyle w:val="Ttulo2"/>
-      </w:pPr>
-      <w:bookmarkStart w:id="47" w:name="_Toc291098410"/>
-      <w:r>
-        <w:t>Diagrama de diseño</w:t>
-      </w:r>
-      <w:bookmarkEnd w:id="47"/>
     </w:p>
     <w:p>
       <w:r>
@@ -10984,7 +11006,7 @@
       <w:pPr>
         <w:pStyle w:val="Ttulo1"/>
       </w:pPr>
-      <w:bookmarkStart w:id="48" w:name="_Toc291098411"/>
+      <w:bookmarkStart w:id="47" w:name="_Toc291098411"/>
       <w:r>
         <w:lastRenderedPageBreak/>
         <w:t>Módulo</w:t>
@@ -10996,108 +11018,549 @@
       <w:r>
         <w:t>Voice</w:t>
       </w:r>
+      <w:bookmarkEnd w:id="47"/>
+      <w:proofErr w:type="spellEnd"/>
+    </w:p>
+    <w:p/>
+    <w:p>
+      <w:pPr>
+        <w:pStyle w:val="Ttulo2"/>
+      </w:pPr>
+      <w:bookmarkStart w:id="48" w:name="_Toc291098412"/>
+      <w:r>
+        <w:t>Introducción</w:t>
+      </w:r>
       <w:bookmarkEnd w:id="48"/>
+    </w:p>
+    <w:p>
+      <w:r>
+        <w:t xml:space="preserve">El </w:t>
+      </w:r>
+      <w:r>
+        <w:t>módulo</w:t>
+      </w:r>
+      <w:r>
+        <w:t xml:space="preserve"> </w:t>
+      </w:r>
+      <w:proofErr w:type="spellStart"/>
+      <w:r>
+        <w:t>Voice</w:t>
+      </w:r>
       <w:proofErr w:type="spellEnd"/>
+      <w:r>
+        <w:t xml:space="preserve"> es el modulo encargado de satisfacer el objetivo de interfaz usuario-maquina</w:t>
+      </w:r>
+      <w:r>
+        <w:t xml:space="preserve"> por medio de la voz</w:t>
+      </w:r>
+      <w:r>
+        <w:t xml:space="preserve">. Por un lado utilizaremos reconocimiento del habla para interpretar las funciones que el usuario le da al sistema y por otro, en caso de que sea necesario, un </w:t>
+      </w:r>
+      <w:r>
+        <w:t>sintetizador</w:t>
+      </w:r>
+      <w:r>
+        <w:t xml:space="preserve"> para que el sistema informe al sistema.</w:t>
+      </w:r>
+    </w:p>
+    <w:p>
+      <w:r>
+        <w:t>Antes de continuar en materia vamos a formalizar los conceptos de recono</w:t>
+      </w:r>
+      <w:r>
+        <w:t>ci</w:t>
+      </w:r>
+      <w:r>
+        <w:t>miento y sintetización:</w:t>
+      </w:r>
+    </w:p>
+    <w:p>
+      <w:r>
+        <w:rPr>
+          <w:b/>
+        </w:rPr>
+        <w:t xml:space="preserve">Reconocimiento de </w:t>
+      </w:r>
+      <w:r>
+        <w:rPr>
+          <w:b/>
+        </w:rPr>
+        <w:t>automático</w:t>
+      </w:r>
+      <w:r>
+        <w:rPr>
+          <w:b/>
+        </w:rPr>
+        <w:t xml:space="preserve"> del habla</w:t>
+      </w:r>
+      <w:r>
+        <w:rPr>
+          <w:b/>
+        </w:rPr>
+        <w:t xml:space="preserve"> (RAH)</w:t>
+      </w:r>
+      <w:r>
+        <w:t xml:space="preserve"> es una rama de la </w:t>
+      </w:r>
+      <w:r>
+        <w:t>inteligencia</w:t>
+      </w:r>
+      <w:r>
+        <w:t xml:space="preserve"> artificial cuya finalidad es permitir la </w:t>
+      </w:r>
+      <w:r>
+        <w:t>comunicación</w:t>
+      </w:r>
+      <w:r>
+        <w:t xml:space="preserve"> hablada entre seres humanos y computadoras electrónicas. El problema principal de esta rama es encontrar una interpretación aceptable del mensaje partiendo del conocimiento que tenemos del habla humana (como pueden ser  las áreas de acústica, fonética, fonológica, </w:t>
+      </w:r>
+      <w:r>
+        <w:t>léxica</w:t>
+      </w:r>
+      <w:r>
+        <w:t xml:space="preserve">, sintáctica…) en presencia de </w:t>
+      </w:r>
+      <w:r>
+        <w:t xml:space="preserve">posibles </w:t>
+      </w:r>
+      <w:r>
+        <w:t>errores</w:t>
+      </w:r>
+      <w:r>
+        <w:t xml:space="preserve"> (los cuales son inevitable como por ejemplo ruido de fondo…)</w:t>
+      </w:r>
+    </w:p>
+    <w:p>
+      <w:r>
+        <w:t xml:space="preserve">En estos sistemas tienen diversas características como pueden ser: </w:t>
+      </w:r>
+    </w:p>
+    <w:p>
+      <w:pPr>
+        <w:pStyle w:val="Prrafodelista"/>
+        <w:numPr>
+          <w:ilvl w:val="0"/>
+          <w:numId w:val="26"/>
+        </w:numPr>
+      </w:pPr>
+      <w:r>
+        <w:t xml:space="preserve">La </w:t>
+      </w:r>
+      <w:proofErr w:type="spellStart"/>
+      <w:r>
+        <w:t>entrenabilidad</w:t>
+      </w:r>
+      <w:proofErr w:type="spellEnd"/>
+      <w:r>
+        <w:t>: si necesitan ser entrenados previamente. En nuestro caso la semántica y la sintaxis tan muy acotadas y normalmente se proveen de paquetes que incluyen mucho entrenamiento para bastantes idiomas.</w:t>
+      </w:r>
+    </w:p>
+    <w:p>
+      <w:pPr>
+        <w:pStyle w:val="Prrafodelista"/>
+        <w:numPr>
+          <w:ilvl w:val="0"/>
+          <w:numId w:val="26"/>
+        </w:numPr>
+      </w:pPr>
+      <w:r>
+        <w:t>La dependencia del hablante: si es necesario un entrenamiento personal por cada uno de los hablantes, en nuestro caso la API que posteriormente explicaremos, va entrenándose conforme vas haciendo uso de ella, además Windows tiene un apartado de entrenamiento. Según mis pruebas es posible la independencia del hablante, pero funciona mucho mejor con entrenamiento personal.</w:t>
+      </w:r>
+    </w:p>
+    <w:p>
+      <w:pPr>
+        <w:pStyle w:val="Prrafodelista"/>
+        <w:numPr>
+          <w:ilvl w:val="0"/>
+          <w:numId w:val="26"/>
+        </w:numPr>
+      </w:pPr>
+      <w:r>
+        <w:t>Continuidad: si requiere pararse o no entre palabras.</w:t>
+      </w:r>
+    </w:p>
+    <w:p>
+      <w:pPr>
+        <w:pStyle w:val="Prrafodelista"/>
+        <w:numPr>
+          <w:ilvl w:val="0"/>
+          <w:numId w:val="26"/>
+        </w:numPr>
+      </w:pPr>
+      <w:r>
+        <w:t>Robustez: determina si es vulnerable o no ante espacios ruidosos y otros factores que generen posibles errores.</w:t>
+      </w:r>
+    </w:p>
+    <w:p>
+      <w:pPr>
+        <w:pStyle w:val="Prrafodelista"/>
+        <w:numPr>
+          <w:ilvl w:val="0"/>
+          <w:numId w:val="26"/>
+        </w:numPr>
+      </w:pPr>
+      <w:r>
+        <w:t>Tamaño del dominio: determina si el sistema está diseñado para dominio reducido de palabras o extenso.</w:t>
+      </w:r>
+    </w:p>
+    <w:p>
+      <w:r>
+        <w:t xml:space="preserve">Para más información sobre RAH en el artículo de la Wikipedia donde he extraído esta información </w:t>
+      </w:r>
+      <w:hyperlink r:id="rId25" w:history="1">
+        <w:r>
+          <w:rPr>
+            <w:rStyle w:val="Hipervnculo"/>
+          </w:rPr>
+          <w:t>http://es.wikipedia.org/wiki/Reconocimiento_del_habla</w:t>
+        </w:r>
+      </w:hyperlink>
+      <w:r>
+        <w:t>.</w:t>
+      </w:r>
+    </w:p>
+    <w:p>
+      <w:r>
+        <w:rPr>
+          <w:b/>
+        </w:rPr>
+        <w:t>Sintetización del habla</w:t>
+      </w:r>
+      <w:r>
+        <w:t xml:space="preserve"> o síntesis del habla es la producción artificial de habla humana. Este proceso puede llevarse a cabo </w:t>
+      </w:r>
+      <w:bookmarkStart w:id="49" w:name="_GoBack"/>
+      <w:bookmarkEnd w:id="49"/>
+    </w:p>
+    <w:p>
+      <w:r>
+        <w:t xml:space="preserve">En nuestro caso, el producto elegido fue SAPI, explicado posteriormente, aunque me gustaría adelantar </w:t>
+      </w:r>
+      <w:r>
+        <w:t>cómo</w:t>
+      </w:r>
+      <w:r>
+        <w:t xml:space="preserve"> se comporta aproximadamente ante estas características.</w:t>
+      </w:r>
+      <w:r>
+        <w:t xml:space="preserve"> </w:t>
+      </w:r>
+    </w:p>
+    <w:p>
+      <w:r>
+        <w:t xml:space="preserve">El </w:t>
+      </w:r>
+      <w:r>
+        <w:t>módulo</w:t>
+      </w:r>
+      <w:r>
+        <w:t xml:space="preserve"> </w:t>
+      </w:r>
+      <w:proofErr w:type="spellStart"/>
+      <w:r>
+        <w:t>Voice</w:t>
+      </w:r>
+      <w:proofErr w:type="spellEnd"/>
+      <w:r>
+        <w:t xml:space="preserve"> además implementa un patrón fachada para facilitar futuros cambios en la librería, en la actualidad el sistema utiliza SAPI (</w:t>
+      </w:r>
+      <w:proofErr w:type="spellStart"/>
+      <w:r>
+        <w:t>Speech</w:t>
+      </w:r>
+      <w:proofErr w:type="spellEnd"/>
+      <w:r>
+        <w:t xml:space="preserve"> API) que funciona bastante bien para el reconocimiento, aunque de momento los paquetes gratuitos de Microsoft para el SDK no </w:t>
+      </w:r>
+      <w:r>
+        <w:lastRenderedPageBreak/>
+        <w:t xml:space="preserve">contemplan el Español como posible idioma para la </w:t>
+      </w:r>
+      <w:r>
+        <w:t>sintetización</w:t>
+      </w:r>
+      <w:r>
+        <w:t xml:space="preserve">. Como solución a este problema podríamos </w:t>
+      </w:r>
+      <w:r>
+        <w:t xml:space="preserve">instalar </w:t>
+      </w:r>
+      <w:proofErr w:type="spellStart"/>
+      <w:r>
+        <w:t>L</w:t>
+      </w:r>
+      <w:r>
+        <w:t>oquendo</w:t>
+      </w:r>
+      <w:proofErr w:type="spellEnd"/>
+      <w:r>
+        <w:t xml:space="preserve"> o bien en un futuro utilizar Google como </w:t>
+      </w:r>
+      <w:r>
+        <w:t>sintetización</w:t>
+      </w:r>
+      <w:r>
+        <w:t xml:space="preserve">, pudiendo crear un sistema bastante interesante con multitud de </w:t>
+      </w:r>
+      <w:r>
+        <w:t>idiomas</w:t>
+      </w:r>
+      <w:r>
+        <w:t xml:space="preserve"> (aunque la pega seria que necesitaríamos siempre tener internet)</w:t>
+      </w:r>
+      <w:r>
+        <w:t>.</w:t>
+      </w:r>
     </w:p>
     <w:p/>
     <w:p>
       <w:pPr>
         <w:pStyle w:val="Ttulo2"/>
       </w:pPr>
-      <w:bookmarkStart w:id="49" w:name="_Toc291098412"/>
-      <w:r>
-        <w:t>Introducción</w:t>
-      </w:r>
-      <w:bookmarkEnd w:id="49"/>
-    </w:p>
-    <w:p>
-      <w:r>
-        <w:t xml:space="preserve">El </w:t>
-      </w:r>
-      <w:r>
-        <w:t>módulo</w:t>
-      </w:r>
-      <w:r>
+      <w:bookmarkStart w:id="50" w:name="_Toc291098413"/>
+      <w:r>
+        <w:t>SAPI</w:t>
+      </w:r>
+      <w:bookmarkEnd w:id="50"/>
+    </w:p>
+    <w:p>
+      <w:r>
+        <w:t xml:space="preserve">SAPI o </w:t>
+      </w:r>
+      <w:proofErr w:type="spellStart"/>
+      <w:r>
+        <w:rPr>
+          <w:i/>
+        </w:rPr>
+        <w:t>Speech</w:t>
+      </w:r>
+      <w:proofErr w:type="spellEnd"/>
+      <w:r>
+        <w:rPr>
+          <w:i/>
+        </w:rPr>
         <w:t xml:space="preserve"> </w:t>
       </w:r>
       <w:proofErr w:type="spellStart"/>
       <w:r>
-        <w:t>Voice</w:t>
+        <w:rPr>
+          <w:i/>
+        </w:rPr>
+        <w:t>Application</w:t>
       </w:r>
       <w:proofErr w:type="spellEnd"/>
       <w:r>
-        <w:t xml:space="preserve"> es el modulo encargado de satisfacer el objetivo de interfaz usuario-maquina</w:t>
-      </w:r>
-      <w:r>
-        <w:t xml:space="preserve"> por medio de la voz</w:t>
-      </w:r>
-      <w:r>
-        <w:t xml:space="preserve">. Por un lado utilizaremos reconocimiento del habla para interpretar las funciones que el usuario le da al sistema y por otro, en caso de que sea necesario, un </w:t>
-      </w:r>
-      <w:r>
-        <w:t>sintetizador</w:t>
-      </w:r>
-      <w:r>
-        <w:t xml:space="preserve"> para que el sistema informe al sistema.</w:t>
-      </w:r>
-    </w:p>
-    <w:p>
-      <w:r>
-        <w:t xml:space="preserve">El </w:t>
-      </w:r>
-      <w:r>
-        <w:t>módulo</w:t>
-      </w:r>
-      <w:r>
+        <w:rPr>
+          <w:i/>
+        </w:rPr>
         <w:t xml:space="preserve"> </w:t>
       </w:r>
       <w:proofErr w:type="spellStart"/>
       <w:r>
-        <w:t>Voice</w:t>
+        <w:rPr>
+          <w:i/>
+        </w:rPr>
+        <w:t>Programming</w:t>
       </w:r>
       <w:proofErr w:type="spellEnd"/>
       <w:r>
-        <w:t xml:space="preserve"> además implementa un patrón fachada para facilitar futuros cambios en la librería, en la actualidad el sistema utiliza SAPI (</w:t>
+        <w:rPr>
+          <w:i/>
+        </w:rPr>
+        <w:t xml:space="preserve"> Interface</w:t>
+      </w:r>
+      <w:r>
+        <w:t xml:space="preserve"> es una API para e</w:t>
+      </w:r>
+      <w:r>
+        <w:t xml:space="preserve">l desarrollo de </w:t>
+      </w:r>
+      <w:r>
+        <w:t>técnicas</w:t>
+      </w:r>
+      <w:r>
+        <w:t xml:space="preserve"> de </w:t>
+      </w:r>
+      <w:r>
+        <w:t>sintetización</w:t>
+      </w:r>
+      <w:r>
+        <w:t xml:space="preserve"> y reconocimiento de voz para aplicaciones desarrolladas en Windows. </w:t>
+      </w:r>
+      <w:r>
+        <w:t>Históricamente</w:t>
+      </w:r>
+      <w:r>
+        <w:t xml:space="preserve"> podemos diferenciar etapas del producto, la que nosotros usaremos en el desarrollo es la 5.x que no permite </w:t>
+      </w:r>
+      <w:proofErr w:type="gramStart"/>
+      <w:r>
+        <w:t>¿</w:t>
+      </w:r>
+      <w:proofErr w:type="gramEnd"/>
+      <w:r>
+        <w:t>¿?¿retro compatibilidad?¿?¿?</w:t>
+      </w:r>
+      <w:r>
+        <w:t xml:space="preserve"> con las versiones de la 1 a la 4 pero una de sus novedades fue </w:t>
+      </w:r>
+      <w:r>
+        <w:t>soporte para</w:t>
+      </w:r>
+      <w:r>
+        <w:t xml:space="preserve"> </w:t>
+      </w:r>
+      <w:r>
+        <w:t xml:space="preserve">la plataforma </w:t>
+      </w:r>
+      <w:r>
+        <w:t xml:space="preserve">.NET desde el </w:t>
       </w:r>
       <w:proofErr w:type="spellStart"/>
       <w:r>
+        <w:t>framework</w:t>
+      </w:r>
+      <w:proofErr w:type="spellEnd"/>
+      <w:r>
+        <w:t xml:space="preserve"> 3.0.</w:t>
+      </w:r>
+      <w:r>
+        <w:t xml:space="preserve"> Y en concreto nosotros usaremos la versión 5.4 (que es la versión para Windows 7 que es la que tengo instalada en mi máquina) pero para el uso que le vamos a dar es completamente compatible con la versión 5.3 (para Windows Vista).</w:t>
+      </w:r>
+    </w:p>
+    <w:p>
+      <w:r>
+        <w:t xml:space="preserve">SAPI se divide en </w:t>
+      </w:r>
+      <w:r>
+        <w:t>2</w:t>
+      </w:r>
+      <w:r>
+        <w:t xml:space="preserve"> grandes partes</w:t>
+      </w:r>
+      <w:r>
+        <w:t>:</w:t>
+      </w:r>
+    </w:p>
+    <w:p>
+      <w:pPr>
+        <w:pStyle w:val="Prrafodelista"/>
+        <w:numPr>
+          <w:ilvl w:val="0"/>
+          <w:numId w:val="25"/>
+        </w:numPr>
+      </w:pPr>
+      <w:r>
+        <w:rPr>
+          <w:b/>
+        </w:rPr>
+        <w:t>Reconocimiento</w:t>
+      </w:r>
+      <w:r>
+        <w:rPr>
+          <w:b/>
+        </w:rPr>
+        <w:t xml:space="preserve"> </w:t>
+      </w:r>
+      <w:r>
+        <w:rPr>
+          <w:b/>
+        </w:rPr>
+        <w:t>automático del</w:t>
+      </w:r>
+      <w:r>
+        <w:rPr>
+          <w:b/>
+        </w:rPr>
+        <w:t xml:space="preserve"> habla</w:t>
+      </w:r>
+      <w:r>
+        <w:t xml:space="preserve"> o </w:t>
+      </w:r>
+      <w:proofErr w:type="spellStart"/>
+      <w:r>
         <w:t>Speech</w:t>
       </w:r>
       <w:proofErr w:type="spellEnd"/>
       <w:r>
-        <w:t xml:space="preserve"> API) que funciona bastante bien para el reconocimiento, aunque de momento los paquetes gratuitos de Microsoft para el SDK no contemplan el Español como posible idioma para la </w:t>
+        <w:t xml:space="preserve"> </w:t>
+      </w:r>
+      <w:proofErr w:type="spellStart"/>
+      <w:r>
+        <w:t>Recognizer</w:t>
+      </w:r>
+      <w:proofErr w:type="spellEnd"/>
+    </w:p>
+    <w:p>
+      <w:pPr>
+        <w:pStyle w:val="Prrafodelista"/>
+        <w:numPr>
+          <w:ilvl w:val="0"/>
+          <w:numId w:val="25"/>
+        </w:numPr>
+      </w:pPr>
+      <w:proofErr w:type="spellStart"/>
+      <w:r>
+        <w:rPr>
+          <w:b/>
+        </w:rPr>
+        <w:t>Sintetizacion</w:t>
+      </w:r>
+      <w:proofErr w:type="spellEnd"/>
+      <w:r>
+        <w:rPr>
+          <w:b/>
+        </w:rPr>
+        <w:t xml:space="preserve"> </w:t>
+      </w:r>
+      <w:r>
+        <w:t>o Text-</w:t>
+      </w:r>
+      <w:proofErr w:type="spellStart"/>
+      <w:r>
+        <w:t>To</w:t>
+      </w:r>
+      <w:proofErr w:type="spellEnd"/>
+      <w:r>
+        <w:t>-</w:t>
+      </w:r>
+      <w:proofErr w:type="spellStart"/>
+      <w:r>
+        <w:t>Speech</w:t>
+      </w:r>
+      <w:proofErr w:type="spellEnd"/>
+    </w:p>
+    <w:p/>
+    <w:p>
+      <w:pPr>
+        <w:pStyle w:val="Ttulo2"/>
+      </w:pPr>
+      <w:bookmarkStart w:id="51" w:name="_Toc291098414"/>
+      <w:r>
+        <w:t>Objetivos</w:t>
+      </w:r>
+      <w:bookmarkEnd w:id="51"/>
+    </w:p>
+    <w:p>
+      <w:r>
+        <w:t xml:space="preserve">Crear un conjunto de clases que modele el reconocimiento y </w:t>
       </w:r>
       <w:r>
         <w:t>sintetización</w:t>
       </w:r>
       <w:r>
-        <w:t xml:space="preserve">. Como solución a este problema podríamos </w:t>
-      </w:r>
-      <w:r>
-        <w:t xml:space="preserve">instalar </w:t>
-      </w:r>
-      <w:proofErr w:type="spellStart"/>
-      <w:r>
-        <w:t>L</w:t>
-      </w:r>
-      <w:r>
-        <w:t>oquendo</w:t>
-      </w:r>
-      <w:proofErr w:type="spellEnd"/>
-      <w:r>
-        <w:t xml:space="preserve"> o bien en un futuro utilizar Google como </w:t>
-      </w:r>
-      <w:r>
-        <w:t>sintetización</w:t>
-      </w:r>
-      <w:r>
-        <w:t xml:space="preserve">, pudiendo crear un sistema bastante interesante con multitud de </w:t>
-      </w:r>
-      <w:r>
-        <w:t>idiomas</w:t>
-      </w:r>
-      <w:r>
-        <w:t xml:space="preserve"> (aunque la pega seria que necesitaríamos siempre tener internet)</w:t>
+        <w:t xml:space="preserve"> en el mismo momento.</w:t>
+      </w:r>
+    </w:p>
+    <w:p>
+      <w:r>
+        <w:t xml:space="preserve">Que sea capaz de gestionar normas sintácticas y gramaticales </w:t>
+      </w:r>
+      <w:r>
+        <w:t>así</w:t>
+      </w:r>
+      <w:r>
+        <w:t xml:space="preserve"> como la posibilidad de cambiar la sensibilidad con la que decide si una muestra escuchada pertenece a un patrón definido.</w:t>
       </w:r>
     </w:p>
     <w:p/>
@@ -11105,171 +11568,43 @@
       <w:pPr>
         <w:pStyle w:val="Ttulo2"/>
       </w:pPr>
-      <w:bookmarkStart w:id="50" w:name="_Toc291098413"/>
-      <w:r>
-        <w:t>SAPI</w:t>
-      </w:r>
-      <w:bookmarkEnd w:id="50"/>
-    </w:p>
-    <w:p>
-      <w:r>
-        <w:t xml:space="preserve">SAPI o </w:t>
-      </w:r>
-      <w:proofErr w:type="spellStart"/>
-      <w:r>
-        <w:t>Speech</w:t>
-      </w:r>
-      <w:proofErr w:type="spellEnd"/>
-      <w:r>
-        <w:t xml:space="preserve"> </w:t>
-      </w:r>
-      <w:proofErr w:type="spellStart"/>
-      <w:r>
-        <w:t>Application</w:t>
-      </w:r>
-      <w:proofErr w:type="spellEnd"/>
-      <w:r>
-        <w:t xml:space="preserve"> </w:t>
-      </w:r>
-      <w:proofErr w:type="spellStart"/>
-      <w:r>
-        <w:t>Programming</w:t>
-      </w:r>
-      <w:proofErr w:type="spellEnd"/>
-      <w:r>
-        <w:t xml:space="preserve"> Interface es una API para e</w:t>
-      </w:r>
-      <w:r>
-        <w:t xml:space="preserve">l desarrollo de </w:t>
-      </w:r>
-      <w:r>
-        <w:t>técnicas</w:t>
-      </w:r>
-      <w:r>
-        <w:t xml:space="preserve"> de </w:t>
-      </w:r>
-      <w:r>
-        <w:t>sintetización</w:t>
-      </w:r>
-      <w:r>
-        <w:t xml:space="preserve"> y reconocimiento de voz para aplicaciones desarrolladas en Windows. </w:t>
-      </w:r>
-      <w:r>
-        <w:t>Históricamente</w:t>
-      </w:r>
-      <w:r>
-        <w:t xml:space="preserve"> podemos diferenciar etapas del producto, la que nosotros usaremos en el desarrollo es la 5.x que no permite </w:t>
-      </w:r>
-      <w:proofErr w:type="gramStart"/>
-      <w:r>
-        <w:t>¿</w:t>
-      </w:r>
-      <w:proofErr w:type="gramEnd"/>
-      <w:r>
-        <w:t>¿?¿retro compatibilidad?¿?¿?</w:t>
-      </w:r>
-      <w:r>
-        <w:t xml:space="preserve"> con las versiones de la 1 a la 4 pero una de sus novedades fue </w:t>
-      </w:r>
-      <w:r>
-        <w:t>soporte para</w:t>
-      </w:r>
-      <w:r>
-        <w:t xml:space="preserve"> .NET desde el </w:t>
-      </w:r>
-      <w:proofErr w:type="spellStart"/>
-      <w:r>
-        <w:t>framework</w:t>
-      </w:r>
-      <w:proofErr w:type="spellEnd"/>
-      <w:r>
-        <w:t xml:space="preserve"> 3.0.</w:t>
-      </w:r>
-    </w:p>
-    <w:p>
-      <w:r>
-        <w:t>SAPI se divide en 3 grandes partes</w:t>
-      </w:r>
-    </w:p>
-    <w:p>
-      <w:r>
-        <w:t>Reconocimiento</w:t>
-      </w:r>
+      <w:bookmarkStart w:id="52" w:name="_Toc291098415"/>
+      <w:r>
+        <w:t>Casos de uso relevantes</w:t>
+      </w:r>
+      <w:bookmarkEnd w:id="52"/>
+    </w:p>
+    <w:p>
+      <w:pPr>
+        <w:pStyle w:val="Ttulo3"/>
+      </w:pPr>
+      <w:bookmarkStart w:id="53" w:name="_Toc291098416"/>
+      <w:r>
+        <w:t>Sintetizar</w:t>
+      </w:r>
+      <w:bookmarkEnd w:id="53"/>
     </w:p>
     <w:p/>
     <w:p>
       <w:pPr>
-        <w:pStyle w:val="Ttulo2"/>
-      </w:pPr>
-      <w:bookmarkStart w:id="51" w:name="_Toc291098414"/>
-      <w:r>
-        <w:t>Objetivos</w:t>
-      </w:r>
-      <w:bookmarkEnd w:id="51"/>
-    </w:p>
-    <w:p>
-      <w:r>
-        <w:t xml:space="preserve">Crear un conjunto de clases que modele el reconocimiento y </w:t>
-      </w:r>
-      <w:r>
-        <w:t>sintetización</w:t>
-      </w:r>
-      <w:r>
-        <w:t xml:space="preserve"> en el mismo momento.</w:t>
-      </w:r>
-    </w:p>
-    <w:p>
-      <w:r>
-        <w:t xml:space="preserve">Que sea capaz de gestionar normas sintácticas y gramaticales </w:t>
-      </w:r>
-      <w:r>
-        <w:t>así</w:t>
-      </w:r>
-      <w:r>
-        <w:t xml:space="preserve"> como la posibilidad de cambiar la sensibilidad con la que decide si una muestra escuchada pertenece a un patrón definido.</w:t>
-      </w:r>
+        <w:pStyle w:val="Ttulo3"/>
+      </w:pPr>
+      <w:bookmarkStart w:id="54" w:name="_Toc291098417"/>
+      <w:r>
+        <w:t xml:space="preserve">Añadir </w:t>
+      </w:r>
+      <w:r>
+        <w:t>gramática</w:t>
+      </w:r>
+      <w:bookmarkEnd w:id="54"/>
     </w:p>
     <w:p/>
     <w:p>
       <w:pPr>
-        <w:pStyle w:val="Ttulo2"/>
-      </w:pPr>
-      <w:bookmarkStart w:id="52" w:name="_Toc291098415"/>
-      <w:r>
-        <w:t>Casos de uso relevantes</w:t>
-      </w:r>
-      <w:bookmarkEnd w:id="52"/>
-    </w:p>
-    <w:p>
-      <w:pPr>
         <w:pStyle w:val="Ttulo3"/>
       </w:pPr>
-      <w:bookmarkStart w:id="53" w:name="_Toc291098416"/>
-      <w:r>
-        <w:t>Sintetizar</w:t>
-      </w:r>
-      <w:bookmarkEnd w:id="53"/>
-    </w:p>
-    <w:p>
-      <w:pPr>
-        <w:pStyle w:val="Ttulo3"/>
-      </w:pPr>
-      <w:bookmarkStart w:id="54" w:name="_Toc291098417"/>
-      <w:r>
-        <w:t xml:space="preserve">Añadir </w:t>
-      </w:r>
-      <w:r>
-        <w:t>gramática</w:t>
-      </w:r>
-      <w:bookmarkEnd w:id="54"/>
-    </w:p>
-    <w:p>
-      <w:pPr>
-        <w:pStyle w:val="Ttulo3"/>
-      </w:pPr>
       <w:bookmarkStart w:id="55" w:name="_Toc291098418"/>
       <w:r>
-        <w:lastRenderedPageBreak/>
         <w:t>Línea</w:t>
       </w:r>
       <w:r>
@@ -11277,7 +11612,6 @@
       </w:r>
       <w:bookmarkEnd w:id="55"/>
     </w:p>
-    <w:p/>
     <w:p/>
     <w:p>
       <w:pPr>
@@ -11298,30 +11632,8 @@
       </w:pPr>
     </w:p>
     <w:p>
-      <w:pPr>
-        <w:rPr>
-          <w:noProof/>
-          <w:lang w:eastAsia="es-ES"/>
-        </w:rPr>
-      </w:pPr>
-      <w:r>
-        <w:rPr>
-          <w:noProof/>
-          <w:lang w:eastAsia="es-ES"/>
-        </w:rPr>
-        <w:t>[TODO!!]</w:t>
-      </w:r>
-    </w:p>
-    <w:p>
-      <w:pPr>
-        <w:rPr>
-          <w:noProof/>
-          <w:lang w:eastAsia="es-ES"/>
-        </w:rPr>
-      </w:pPr>
-    </w:p>
-    <w:p>
-      <w:r>
+      <w:r>
+        <w:lastRenderedPageBreak/>
         <w:br w:type="page"/>
       </w:r>
     </w:p>
@@ -11355,7 +11667,22 @@
         <w:t>El módulo Media es el encargado de satisfacer todo el conjunto de problemas relacionados con reproducción de sonidos/</w:t>
       </w:r>
       <w:r>
-        <w:t>música y control de los mismos, para ello utilizaremos el SKD de Windows Media Player, que se integra perfectamente con el mismo, dándonos por defecto funcionalidades tan interesantes como “reproducción de archivos en la nube”, “búsquedas por su biblioteca de medios”, “soporte para un montón de formatos de audio”</w:t>
+        <w:t xml:space="preserve">música y control de los mismos, para ello utilizaremos el SKD de Windows Media Player, que se integra perfectamente con el </w:t>
+      </w:r>
+      <w:r>
+        <w:t>reproductor que tiene el mismo nombre</w:t>
+      </w:r>
+      <w:r>
+        <w:t xml:space="preserve">, dándonos por defecto funcionalidades tan interesantes como “reproducción de archivos </w:t>
+      </w:r>
+      <w:r>
+        <w:t xml:space="preserve">alojados </w:t>
+      </w:r>
+      <w:r>
+        <w:t>en la nube”, “búsquedas por su biblioteca de medios”, “soporte para un montón de formatos de audio”</w:t>
+      </w:r>
+      <w:r>
+        <w:t>.</w:t>
       </w:r>
     </w:p>
     <w:p/>
@@ -11979,14 +12306,481 @@
     <w:p/>
     <w:p/>
     <w:p>
-      <w:r>
-        <w:t>ANEXOS</w:t>
-      </w:r>
-      <w:proofErr w:type="gramStart"/>
-      <w:r>
-        <w:t>??</w:t>
-      </w:r>
-      <w:proofErr w:type="gramEnd"/>
+      <w:pPr>
+        <w:pStyle w:val="Ttulo1"/>
+      </w:pPr>
+      <w:r>
+        <w:t xml:space="preserve">Módulo </w:t>
+      </w:r>
+      <w:proofErr w:type="spellStart"/>
+      <w:r>
+        <w:t>Utils</w:t>
+      </w:r>
+      <w:proofErr w:type="spellEnd"/>
+    </w:p>
+    <w:p>
+      <w:pPr>
+        <w:pStyle w:val="Ttulo2"/>
+      </w:pPr>
+      <w:r>
+        <w:t>Introducción</w:t>
+      </w:r>
+    </w:p>
+    <w:p>
+      <w:r>
+        <w:t xml:space="preserve">El módulo </w:t>
+      </w:r>
+      <w:proofErr w:type="spellStart"/>
+      <w:r>
+        <w:rPr>
+          <w:i/>
+        </w:rPr>
+        <w:t>utils</w:t>
+      </w:r>
+      <w:proofErr w:type="spellEnd"/>
+      <w:r>
+        <w:t xml:space="preserve"> está pensado para añadir funcionalidad extra que no es posible que sea encajada en ninguno de los módulos anteriores y que no puedan estar contenida en el módulo principal del proyecto (IntelliRoom).</w:t>
+      </w:r>
+    </w:p>
+    <w:p>
+      <w:r>
+        <w:t>Como funcionalidades incluidas por defecto tenemos utilidades que nos permiten preguntar sobre la fecha/hora actual, climatología o gestión de un simple sistema de alarmas.</w:t>
+      </w:r>
+    </w:p>
+    <w:p/>
+    <w:p>
+      <w:pPr>
+        <w:pStyle w:val="Ttulo2"/>
+      </w:pPr>
+      <w:r>
+        <w:t>Objetivos</w:t>
+      </w:r>
+    </w:p>
+    <w:p>
+      <w:pPr>
+        <w:pStyle w:val="Prrafodelista"/>
+        <w:numPr>
+          <w:ilvl w:val="0"/>
+          <w:numId w:val="23"/>
+        </w:numPr>
+      </w:pPr>
+      <w:r>
+        <w:t>Proporcionar al sistema un lugar donde añadir funcionalidad variada que no está contenida en ningún otro paquete del proyecto.</w:t>
+      </w:r>
+    </w:p>
+    <w:p>
+      <w:pPr>
+        <w:pStyle w:val="Prrafodelista"/>
+        <w:numPr>
+          <w:ilvl w:val="0"/>
+          <w:numId w:val="23"/>
+        </w:numPr>
+      </w:pPr>
+      <w:r>
+        <w:t>Obtener información sobre fecha y hora.</w:t>
+      </w:r>
+    </w:p>
+    <w:p>
+      <w:pPr>
+        <w:pStyle w:val="Prrafodelista"/>
+        <w:numPr>
+          <w:ilvl w:val="0"/>
+          <w:numId w:val="23"/>
+        </w:numPr>
+      </w:pPr>
+      <w:r>
+        <w:t>Obtener información sobre climatología: temperatura, condición climatológica, humedad, dirección del viento…</w:t>
+      </w:r>
+    </w:p>
+    <w:p>
+      <w:pPr>
+        <w:pStyle w:val="Prrafodelista"/>
+        <w:numPr>
+          <w:ilvl w:val="0"/>
+          <w:numId w:val="23"/>
+        </w:numPr>
+      </w:pPr>
+      <w:r>
+        <w:t>Administración de alarmas.</w:t>
+      </w:r>
+    </w:p>
+    <w:p/>
+    <w:p>
+      <w:pPr>
+        <w:pStyle w:val="Ttulo2"/>
+      </w:pPr>
+      <w:proofErr w:type="spellStart"/>
+      <w:r>
+        <w:t>Weather</w:t>
+      </w:r>
+      <w:proofErr w:type="spellEnd"/>
+      <w:r>
+        <w:t xml:space="preserve"> API</w:t>
+      </w:r>
+    </w:p>
+    <w:p>
+      <w:r>
+        <w:t xml:space="preserve">Para satisfacer el objetivo de información climatológica usamos la API de </w:t>
+      </w:r>
+      <w:proofErr w:type="spellStart"/>
+      <w:r>
+        <w:t>google</w:t>
+      </w:r>
+      <w:proofErr w:type="spellEnd"/>
+      <w:r>
+        <w:t xml:space="preserve"> </w:t>
+      </w:r>
+      <w:proofErr w:type="spellStart"/>
+      <w:r>
+        <w:t>weather</w:t>
+      </w:r>
+      <w:proofErr w:type="spellEnd"/>
+      <w:r>
+        <w:t xml:space="preserve"> que nos da muchísima información referente al tiempo de cada ciudad del mundo, pasándole como parámetros el nombre de la ciudad.</w:t>
+      </w:r>
+    </w:p>
+    <w:p>
+      <w:pPr>
+        <w:pStyle w:val="Ttulo3"/>
+      </w:pPr>
+      <w:r>
+        <w:t xml:space="preserve">Funcionamiento de Google </w:t>
+      </w:r>
+      <w:proofErr w:type="spellStart"/>
+      <w:r>
+        <w:t>Weather</w:t>
+      </w:r>
+      <w:proofErr w:type="spellEnd"/>
+    </w:p>
+    <w:p>
+      <w:r>
+        <w:t xml:space="preserve">Google </w:t>
+      </w:r>
+      <w:proofErr w:type="spellStart"/>
+      <w:r>
+        <w:t>Weather</w:t>
+      </w:r>
+      <w:proofErr w:type="spellEnd"/>
+      <w:r>
+        <w:t xml:space="preserve"> no tiene documentación oficial, pero es tan sencilla que puede ser usada a ciegas con bastante buenos resultados.</w:t>
+      </w:r>
+    </w:p>
+    <w:p>
+      <w:r>
+        <w:t xml:space="preserve">La </w:t>
+      </w:r>
+      <w:r>
+        <w:t>URL</w:t>
+      </w:r>
+      <w:r>
+        <w:t xml:space="preserve"> principal de la API es: </w:t>
+      </w:r>
+      <w:hyperlink r:id="rId26" w:history="1">
+        <w:r>
+          <w:rPr>
+            <w:rStyle w:val="Hipervnculo"/>
+          </w:rPr>
+          <w:t>http://www.google.com/ig/api?</w:t>
+        </w:r>
+      </w:hyperlink>
+    </w:p>
+    <w:p>
+      <w:r>
+        <w:t xml:space="preserve">Esta </w:t>
+      </w:r>
+      <w:r>
+        <w:t>página</w:t>
+      </w:r>
+      <w:r>
+        <w:t xml:space="preserve"> nos proporciona un XML sin información, puesto que si queremos información al respecto tenemos que pasarle por </w:t>
+      </w:r>
+      <w:proofErr w:type="spellStart"/>
+      <w:r>
+        <w:t>get</w:t>
+      </w:r>
+      <w:proofErr w:type="spellEnd"/>
+      <w:r>
+        <w:t xml:space="preserve"> algunos de los parámetros que soporta, en concreto buscando por</w:t>
+      </w:r>
+      <w:r>
+        <w:t xml:space="preserve"> webs y probando he encontrado dos</w:t>
+      </w:r>
+      <w:r>
+        <w:t>:</w:t>
+      </w:r>
+    </w:p>
+    <w:p>
+      <w:pPr>
+        <w:pStyle w:val="Prrafodelista"/>
+        <w:numPr>
+          <w:ilvl w:val="0"/>
+          <w:numId w:val="24"/>
+        </w:numPr>
+      </w:pPr>
+      <w:proofErr w:type="spellStart"/>
+      <w:r>
+        <w:lastRenderedPageBreak/>
+        <w:t>weather</w:t>
+      </w:r>
+      <w:proofErr w:type="spellEnd"/>
+      <w:r>
+        <w:t>=: permite definir el nombre de la ciudad de la que se desea obtener información climatológica. Esta definición se puede mediante el nombre de la ciudad o su código postal. Veamos un ejemplo, en mi caso si quisiéramos información del clima de mi pueblo “Camas” con código postal 41900 la dirección quedaría de la siguiente manera:</w:t>
+      </w:r>
+    </w:p>
+    <w:p>
+      <w:pPr>
+        <w:ind w:left="1416"/>
+      </w:pPr>
+      <w:hyperlink r:id="rId27" w:history="1">
+        <w:r>
+          <w:rPr>
+            <w:rStyle w:val="Hipervnculo"/>
+          </w:rPr>
+          <w:t>http://www.google.com/ig/api?weather=Camas,Sevilla</w:t>
+        </w:r>
+      </w:hyperlink>
+    </w:p>
+    <w:p>
+      <w:pPr>
+        <w:ind w:left="1416"/>
+      </w:pPr>
+      <w:hyperlink r:id="rId28" w:history="1">
+        <w:r>
+          <w:rPr>
+            <w:rStyle w:val="Hipervnculo"/>
+          </w:rPr>
+          <w:t>http://www.google.com/ig/api?weather=41900</w:t>
+        </w:r>
+      </w:hyperlink>
+    </w:p>
+    <w:p>
+      <w:pPr>
+        <w:pStyle w:val="Prrafodelista"/>
+        <w:numPr>
+          <w:ilvl w:val="0"/>
+          <w:numId w:val="24"/>
+        </w:numPr>
+      </w:pPr>
+      <w:r>
+        <w:t>hl=: también es posible definir el idioma que en el que quieres que te devuelva el XML con este comando, de esta manera si queremos que nos la devuelva en español (es) haríamos la petición de la siguiente manera:</w:t>
+      </w:r>
+    </w:p>
+    <w:p>
+      <w:pPr>
+        <w:ind w:left="720" w:firstLine="696"/>
+      </w:pPr>
+      <w:hyperlink r:id="rId29" w:history="1">
+        <w:r>
+          <w:rPr>
+            <w:rStyle w:val="Hipervnculo"/>
+          </w:rPr>
+          <w:t>http://www.google.com/ig/api?weather=Camas,Sevilla&amp;hl=es</w:t>
+        </w:r>
+      </w:hyperlink>
+    </w:p>
+    <w:p>
+      <w:r>
+        <w:t>La respuesta a esta petición es:</w:t>
+      </w:r>
+    </w:p>
+    <w:p>
+      <w:r>
+        <w:rPr>
+          <w:noProof/>
+          <w:lang w:eastAsia="es-ES"/>
+        </w:rPr>
+        <w:drawing>
+          <wp:inline distT="0" distB="0" distL="0" distR="0">
+            <wp:extent cx="5400040" cy="4935042"/>
+            <wp:effectExtent l="0" t="0" r="0" b="0"/>
+            <wp:docPr id="13" name="Imagen 13" descr="C:\Users\Rafgomgar\Desktop\API Weather.png"/>
+            <wp:cNvGraphicFramePr>
+              <a:graphicFrameLocks xmlns:a="http://schemas.openxmlformats.org/drawingml/2006/main" noChangeAspect="1"/>
+            </wp:cNvGraphicFramePr>
+            <a:graphic xmlns:a="http://schemas.openxmlformats.org/drawingml/2006/main">
+              <a:graphicData uri="http://schemas.openxmlformats.org/drawingml/2006/picture">
+                <pic:pic xmlns:pic="http://schemas.openxmlformats.org/drawingml/2006/picture">
+                  <pic:nvPicPr>
+                    <pic:cNvPr id="0" name="Picture 1" descr="C:\Users\Rafgomgar\Desktop\API Weather.png"/>
+                    <pic:cNvPicPr>
+                      <a:picLocks noChangeAspect="1" noChangeArrowheads="1"/>
+                    </pic:cNvPicPr>
+                  </pic:nvPicPr>
+                  <pic:blipFill>
+                    <a:blip r:embed="rId30">
+                      <a:extLst>
+                        <a:ext uri="{28A0092B-C50C-407E-A947-70E740481C1C}">
+                          <a14:useLocalDpi xmlns:a14="http://schemas.microsoft.com/office/drawing/2010/main" val="0"/>
+                        </a:ext>
+                      </a:extLst>
+                    </a:blip>
+                    <a:srcRect/>
+                    <a:stretch>
+                      <a:fillRect/>
+                    </a:stretch>
+                  </pic:blipFill>
+                  <pic:spPr bwMode="auto">
+                    <a:xfrm>
+                      <a:off x="0" y="0"/>
+                      <a:ext cx="5400040" cy="4935042"/>
+                    </a:xfrm>
+                    <a:prstGeom prst="rect">
+                      <a:avLst/>
+                    </a:prstGeom>
+                    <a:noFill/>
+                    <a:ln>
+                      <a:noFill/>
+                    </a:ln>
+                  </pic:spPr>
+                </pic:pic>
+              </a:graphicData>
+            </a:graphic>
+          </wp:inline>
+        </w:drawing>
+      </w:r>
+    </w:p>
+    <w:p/>
+    <w:p>
+      <w:r>
+        <w:lastRenderedPageBreak/>
+        <w:t xml:space="preserve">Hemos visto que podemos adquirir de manera sencilla este XML, ahora solo queda </w:t>
+      </w:r>
+      <w:proofErr w:type="spellStart"/>
+      <w:r>
+        <w:t>parsearlo</w:t>
+      </w:r>
+      <w:proofErr w:type="spellEnd"/>
+      <w:r>
+        <w:t xml:space="preserve"> para tener la información necesaria, en mi caso todos esos problemas los trato en la clase “</w:t>
+      </w:r>
+      <w:proofErr w:type="spellStart"/>
+      <w:r>
+        <w:t>Weather</w:t>
+      </w:r>
+      <w:proofErr w:type="spellEnd"/>
+      <w:r>
+        <w:t>” que veremos más adelante los métodos que tiene.</w:t>
+      </w:r>
+    </w:p>
+    <w:p/>
+    <w:p>
+      <w:pPr>
+        <w:pStyle w:val="Ttulo3"/>
+      </w:pPr>
+      <w:r>
+        <w:t xml:space="preserve">La alternativa: Yahoo! </w:t>
+      </w:r>
+      <w:proofErr w:type="spellStart"/>
+      <w:r>
+        <w:t>Weather</w:t>
+      </w:r>
+      <w:proofErr w:type="spellEnd"/>
+    </w:p>
+    <w:p>
+      <w:r>
+        <w:t xml:space="preserve">Como alternativa muy atractiva encontramos la API de Yahoo! Que cuenta con muchísima </w:t>
+      </w:r>
+      <w:r>
+        <w:t>más</w:t>
+      </w:r>
+      <w:r>
+        <w:t xml:space="preserve"> documentación </w:t>
+      </w:r>
+      <w:r>
+        <w:t>(</w:t>
+      </w:r>
+      <w:proofErr w:type="spellStart"/>
+      <w:r>
+        <w:t>google</w:t>
+      </w:r>
+      <w:proofErr w:type="spellEnd"/>
+      <w:r>
+        <w:t xml:space="preserve"> carece completamente de ella) </w:t>
+      </w:r>
+      <w:r>
+        <w:t>y proporciona de información que no podemo</w:t>
+      </w:r>
+      <w:r>
+        <w:t>s obtener con la API de Google.</w:t>
+      </w:r>
+    </w:p>
+    <w:p>
+      <w:pPr>
+        <w:rPr>
+          <w:lang w:val="en-US"/>
+        </w:rPr>
+      </w:pPr>
+      <w:r>
+        <w:t xml:space="preserve">Para más información sobre Yahoo! </w:t>
+      </w:r>
+      <w:r>
+        <w:rPr>
+          <w:lang w:val="en-US"/>
+        </w:rPr>
+        <w:t xml:space="preserve">Weather: </w:t>
+      </w:r>
+      <w:hyperlink r:id="rId31" w:history="1">
+        <w:r>
+          <w:rPr>
+            <w:rStyle w:val="Hipervnculo"/>
+            <w:lang w:val="en-US"/>
+          </w:rPr>
+          <w:t>http://developer.yahoo.com/weather/</w:t>
+        </w:r>
+      </w:hyperlink>
+    </w:p>
+    <w:p>
+      <w:pPr>
+        <w:rPr>
+          <w:lang w:val="en-US"/>
+        </w:rPr>
+      </w:pPr>
+    </w:p>
+    <w:p>
+      <w:pPr>
+        <w:pStyle w:val="Ttulo2"/>
+      </w:pPr>
+      <w:r>
+        <w:t>Casos de uso relevantes</w:t>
+      </w:r>
+    </w:p>
+    <w:p/>
+    <w:p>
+      <w:pPr>
+        <w:pStyle w:val="Ttulo2"/>
+      </w:pPr>
+      <w:r>
+        <w:t>Diagrama de diseño</w:t>
+      </w:r>
+    </w:p>
+    <w:p/>
+    <w:p>
+      <w:pPr>
+        <w:pStyle w:val="Ttulo1"/>
+      </w:pPr>
+      <w:r>
+        <w:t>Capa de presentación</w:t>
+      </w:r>
+    </w:p>
+    <w:p/>
+    <w:p/>
+    <w:p>
+      <w:pPr>
+        <w:pStyle w:val="Ttulo1"/>
+      </w:pPr>
+      <w:r>
+        <w:t>Capa de Datos</w:t>
+      </w:r>
+    </w:p>
+    <w:p/>
+    <w:p/>
+    <w:p>
+      <w:pPr>
+        <w:pStyle w:val="Ttulo1"/>
+      </w:pPr>
+      <w:r>
+        <w:t>Anexos</w:t>
+      </w:r>
     </w:p>
     <w:p>
       <w:r>
@@ -12648,6 +13442,119 @@
     </w:lvl>
   </w:abstractNum>
   <w:abstractNum w:abstractNumId="6">
+    <w:nsid w:val="1EEA2BC9"/>
+    <w:multiLevelType w:val="hybridMultilevel"/>
+    <w:tmpl w:val="FE1E7E70"/>
+    <w:lvl w:ilvl="0" w:tplc="0C0A0001">
+      <w:start w:val="1"/>
+      <w:numFmt w:val="bullet"/>
+      <w:lvlText w:val=""/>
+      <w:lvlJc w:val="left"/>
+      <w:pPr>
+        <w:ind w:left="720" w:hanging="360"/>
+      </w:pPr>
+      <w:rPr>
+        <w:rFonts w:ascii="Symbol" w:hAnsi="Symbol" w:hint="default"/>
+      </w:rPr>
+    </w:lvl>
+    <w:lvl w:ilvl="1" w:tplc="0C0A0003" w:tentative="1">
+      <w:start w:val="1"/>
+      <w:numFmt w:val="bullet"/>
+      <w:lvlText w:val="o"/>
+      <w:lvlJc w:val="left"/>
+      <w:pPr>
+        <w:ind w:left="1440" w:hanging="360"/>
+      </w:pPr>
+      <w:rPr>
+        <w:rFonts w:ascii="Courier New" w:hAnsi="Courier New" w:cs="Courier New" w:hint="default"/>
+      </w:rPr>
+    </w:lvl>
+    <w:lvl w:ilvl="2" w:tplc="0C0A0005" w:tentative="1">
+      <w:start w:val="1"/>
+      <w:numFmt w:val="bullet"/>
+      <w:lvlText w:val=""/>
+      <w:lvlJc w:val="left"/>
+      <w:pPr>
+        <w:ind w:left="2160" w:hanging="360"/>
+      </w:pPr>
+      <w:rPr>
+        <w:rFonts w:ascii="Wingdings" w:hAnsi="Wingdings" w:hint="default"/>
+      </w:rPr>
+    </w:lvl>
+    <w:lvl w:ilvl="3" w:tplc="0C0A0001" w:tentative="1">
+      <w:start w:val="1"/>
+      <w:numFmt w:val="bullet"/>
+      <w:lvlText w:val=""/>
+      <w:lvlJc w:val="left"/>
+      <w:pPr>
+        <w:ind w:left="2880" w:hanging="360"/>
+      </w:pPr>
+      <w:rPr>
+        <w:rFonts w:ascii="Symbol" w:hAnsi="Symbol" w:hint="default"/>
+      </w:rPr>
+    </w:lvl>
+    <w:lvl w:ilvl="4" w:tplc="0C0A0003" w:tentative="1">
+      <w:start w:val="1"/>
+      <w:numFmt w:val="bullet"/>
+      <w:lvlText w:val="o"/>
+      <w:lvlJc w:val="left"/>
+      <w:pPr>
+        <w:ind w:left="3600" w:hanging="360"/>
+      </w:pPr>
+      <w:rPr>
+        <w:rFonts w:ascii="Courier New" w:hAnsi="Courier New" w:cs="Courier New" w:hint="default"/>
+      </w:rPr>
+    </w:lvl>
+    <w:lvl w:ilvl="5" w:tplc="0C0A0005" w:tentative="1">
+      <w:start w:val="1"/>
+      <w:numFmt w:val="bullet"/>
+      <w:lvlText w:val=""/>
+      <w:lvlJc w:val="left"/>
+      <w:pPr>
+        <w:ind w:left="4320" w:hanging="360"/>
+      </w:pPr>
+      <w:rPr>
+        <w:rFonts w:ascii="Wingdings" w:hAnsi="Wingdings" w:hint="default"/>
+      </w:rPr>
+    </w:lvl>
+    <w:lvl w:ilvl="6" w:tplc="0C0A0001" w:tentative="1">
+      <w:start w:val="1"/>
+      <w:numFmt w:val="bullet"/>
+      <w:lvlText w:val=""/>
+      <w:lvlJc w:val="left"/>
+      <w:pPr>
+        <w:ind w:left="5040" w:hanging="360"/>
+      </w:pPr>
+      <w:rPr>
+        <w:rFonts w:ascii="Symbol" w:hAnsi="Symbol" w:hint="default"/>
+      </w:rPr>
+    </w:lvl>
+    <w:lvl w:ilvl="7" w:tplc="0C0A0003" w:tentative="1">
+      <w:start w:val="1"/>
+      <w:numFmt w:val="bullet"/>
+      <w:lvlText w:val="o"/>
+      <w:lvlJc w:val="left"/>
+      <w:pPr>
+        <w:ind w:left="5760" w:hanging="360"/>
+      </w:pPr>
+      <w:rPr>
+        <w:rFonts w:ascii="Courier New" w:hAnsi="Courier New" w:cs="Courier New" w:hint="default"/>
+      </w:rPr>
+    </w:lvl>
+    <w:lvl w:ilvl="8" w:tplc="0C0A0005" w:tentative="1">
+      <w:start w:val="1"/>
+      <w:numFmt w:val="bullet"/>
+      <w:lvlText w:val=""/>
+      <w:lvlJc w:val="left"/>
+      <w:pPr>
+        <w:ind w:left="6480" w:hanging="360"/>
+      </w:pPr>
+      <w:rPr>
+        <w:rFonts w:ascii="Wingdings" w:hAnsi="Wingdings" w:hint="default"/>
+      </w:rPr>
+    </w:lvl>
+  </w:abstractNum>
+  <w:abstractNum w:abstractNumId="7">
     <w:nsid w:val="24D416AE"/>
     <w:multiLevelType w:val="multilevel"/>
     <w:tmpl w:val="0C0A001F"/>
@@ -12733,7 +13640,7 @@
       </w:pPr>
     </w:lvl>
   </w:abstractNum>
-  <w:abstractNum w:abstractNumId="7">
+  <w:abstractNum w:abstractNumId="8">
     <w:nsid w:val="34E57E62"/>
     <w:multiLevelType w:val="hybridMultilevel"/>
     <w:tmpl w:val="8B5481F4"/>
@@ -12822,7 +13729,7 @@
       </w:pPr>
     </w:lvl>
   </w:abstractNum>
-  <w:abstractNum w:abstractNumId="8">
+  <w:abstractNum w:abstractNumId="9">
     <w:nsid w:val="356C1C37"/>
     <w:multiLevelType w:val="hybridMultilevel"/>
     <w:tmpl w:val="1F0C8C94"/>
@@ -12935,7 +13842,120 @@
       </w:rPr>
     </w:lvl>
   </w:abstractNum>
-  <w:abstractNum w:abstractNumId="9">
+  <w:abstractNum w:abstractNumId="10">
+    <w:nsid w:val="448A35AF"/>
+    <w:multiLevelType w:val="hybridMultilevel"/>
+    <w:tmpl w:val="7EDA1574"/>
+    <w:lvl w:ilvl="0" w:tplc="0C0A0001">
+      <w:start w:val="1"/>
+      <w:numFmt w:val="bullet"/>
+      <w:lvlText w:val=""/>
+      <w:lvlJc w:val="left"/>
+      <w:pPr>
+        <w:ind w:left="720" w:hanging="360"/>
+      </w:pPr>
+      <w:rPr>
+        <w:rFonts w:ascii="Symbol" w:hAnsi="Symbol" w:hint="default"/>
+      </w:rPr>
+    </w:lvl>
+    <w:lvl w:ilvl="1" w:tplc="0C0A0003" w:tentative="1">
+      <w:start w:val="1"/>
+      <w:numFmt w:val="bullet"/>
+      <w:lvlText w:val="o"/>
+      <w:lvlJc w:val="left"/>
+      <w:pPr>
+        <w:ind w:left="1440" w:hanging="360"/>
+      </w:pPr>
+      <w:rPr>
+        <w:rFonts w:ascii="Courier New" w:hAnsi="Courier New" w:cs="Courier New" w:hint="default"/>
+      </w:rPr>
+    </w:lvl>
+    <w:lvl w:ilvl="2" w:tplc="0C0A0005" w:tentative="1">
+      <w:start w:val="1"/>
+      <w:numFmt w:val="bullet"/>
+      <w:lvlText w:val=""/>
+      <w:lvlJc w:val="left"/>
+      <w:pPr>
+        <w:ind w:left="2160" w:hanging="360"/>
+      </w:pPr>
+      <w:rPr>
+        <w:rFonts w:ascii="Wingdings" w:hAnsi="Wingdings" w:hint="default"/>
+      </w:rPr>
+    </w:lvl>
+    <w:lvl w:ilvl="3" w:tplc="0C0A0001" w:tentative="1">
+      <w:start w:val="1"/>
+      <w:numFmt w:val="bullet"/>
+      <w:lvlText w:val=""/>
+      <w:lvlJc w:val="left"/>
+      <w:pPr>
+        <w:ind w:left="2880" w:hanging="360"/>
+      </w:pPr>
+      <w:rPr>
+        <w:rFonts w:ascii="Symbol" w:hAnsi="Symbol" w:hint="default"/>
+      </w:rPr>
+    </w:lvl>
+    <w:lvl w:ilvl="4" w:tplc="0C0A0003" w:tentative="1">
+      <w:start w:val="1"/>
+      <w:numFmt w:val="bullet"/>
+      <w:lvlText w:val="o"/>
+      <w:lvlJc w:val="left"/>
+      <w:pPr>
+        <w:ind w:left="3600" w:hanging="360"/>
+      </w:pPr>
+      <w:rPr>
+        <w:rFonts w:ascii="Courier New" w:hAnsi="Courier New" w:cs="Courier New" w:hint="default"/>
+      </w:rPr>
+    </w:lvl>
+    <w:lvl w:ilvl="5" w:tplc="0C0A0005" w:tentative="1">
+      <w:start w:val="1"/>
+      <w:numFmt w:val="bullet"/>
+      <w:lvlText w:val=""/>
+      <w:lvlJc w:val="left"/>
+      <w:pPr>
+        <w:ind w:left="4320" w:hanging="360"/>
+      </w:pPr>
+      <w:rPr>
+        <w:rFonts w:ascii="Wingdings" w:hAnsi="Wingdings" w:hint="default"/>
+      </w:rPr>
+    </w:lvl>
+    <w:lvl w:ilvl="6" w:tplc="0C0A0001" w:tentative="1">
+      <w:start w:val="1"/>
+      <w:numFmt w:val="bullet"/>
+      <w:lvlText w:val=""/>
+      <w:lvlJc w:val="left"/>
+      <w:pPr>
+        <w:ind w:left="5040" w:hanging="360"/>
+      </w:pPr>
+      <w:rPr>
+        <w:rFonts w:ascii="Symbol" w:hAnsi="Symbol" w:hint="default"/>
+      </w:rPr>
+    </w:lvl>
+    <w:lvl w:ilvl="7" w:tplc="0C0A0003" w:tentative="1">
+      <w:start w:val="1"/>
+      <w:numFmt w:val="bullet"/>
+      <w:lvlText w:val="o"/>
+      <w:lvlJc w:val="left"/>
+      <w:pPr>
+        <w:ind w:left="5760" w:hanging="360"/>
+      </w:pPr>
+      <w:rPr>
+        <w:rFonts w:ascii="Courier New" w:hAnsi="Courier New" w:cs="Courier New" w:hint="default"/>
+      </w:rPr>
+    </w:lvl>
+    <w:lvl w:ilvl="8" w:tplc="0C0A0005" w:tentative="1">
+      <w:start w:val="1"/>
+      <w:numFmt w:val="bullet"/>
+      <w:lvlText w:val=""/>
+      <w:lvlJc w:val="left"/>
+      <w:pPr>
+        <w:ind w:left="6480" w:hanging="360"/>
+      </w:pPr>
+      <w:rPr>
+        <w:rFonts w:ascii="Wingdings" w:hAnsi="Wingdings" w:hint="default"/>
+      </w:rPr>
+    </w:lvl>
+  </w:abstractNum>
+  <w:abstractNum w:abstractNumId="11">
     <w:nsid w:val="4BFD5D81"/>
     <w:multiLevelType w:val="hybridMultilevel"/>
     <w:tmpl w:val="CC1E349A"/>
@@ -13048,7 +14068,7 @@
       </w:rPr>
     </w:lvl>
   </w:abstractNum>
-  <w:abstractNum w:abstractNumId="10">
+  <w:abstractNum w:abstractNumId="12">
     <w:nsid w:val="4C7730AC"/>
     <w:multiLevelType w:val="multilevel"/>
     <w:tmpl w:val="3F088876"/>
@@ -13134,7 +14154,120 @@
       </w:pPr>
     </w:lvl>
   </w:abstractNum>
-  <w:abstractNum w:abstractNumId="11">
+  <w:abstractNum w:abstractNumId="13">
+    <w:nsid w:val="4CD554EF"/>
+    <w:multiLevelType w:val="hybridMultilevel"/>
+    <w:tmpl w:val="4036E7D0"/>
+    <w:lvl w:ilvl="0" w:tplc="0C0A0001">
+      <w:start w:val="1"/>
+      <w:numFmt w:val="bullet"/>
+      <w:lvlText w:val=""/>
+      <w:lvlJc w:val="left"/>
+      <w:pPr>
+        <w:ind w:left="720" w:hanging="360"/>
+      </w:pPr>
+      <w:rPr>
+        <w:rFonts w:ascii="Symbol" w:hAnsi="Symbol" w:hint="default"/>
+      </w:rPr>
+    </w:lvl>
+    <w:lvl w:ilvl="1" w:tplc="0C0A0003" w:tentative="1">
+      <w:start w:val="1"/>
+      <w:numFmt w:val="bullet"/>
+      <w:lvlText w:val="o"/>
+      <w:lvlJc w:val="left"/>
+      <w:pPr>
+        <w:ind w:left="1440" w:hanging="360"/>
+      </w:pPr>
+      <w:rPr>
+        <w:rFonts w:ascii="Courier New" w:hAnsi="Courier New" w:cs="Courier New" w:hint="default"/>
+      </w:rPr>
+    </w:lvl>
+    <w:lvl w:ilvl="2" w:tplc="0C0A0005" w:tentative="1">
+      <w:start w:val="1"/>
+      <w:numFmt w:val="bullet"/>
+      <w:lvlText w:val=""/>
+      <w:lvlJc w:val="left"/>
+      <w:pPr>
+        <w:ind w:left="2160" w:hanging="360"/>
+      </w:pPr>
+      <w:rPr>
+        <w:rFonts w:ascii="Wingdings" w:hAnsi="Wingdings" w:hint="default"/>
+      </w:rPr>
+    </w:lvl>
+    <w:lvl w:ilvl="3" w:tplc="0C0A0001" w:tentative="1">
+      <w:start w:val="1"/>
+      <w:numFmt w:val="bullet"/>
+      <w:lvlText w:val=""/>
+      <w:lvlJc w:val="left"/>
+      <w:pPr>
+        <w:ind w:left="2880" w:hanging="360"/>
+      </w:pPr>
+      <w:rPr>
+        <w:rFonts w:ascii="Symbol" w:hAnsi="Symbol" w:hint="default"/>
+      </w:rPr>
+    </w:lvl>
+    <w:lvl w:ilvl="4" w:tplc="0C0A0003" w:tentative="1">
+      <w:start w:val="1"/>
+      <w:numFmt w:val="bullet"/>
+      <w:lvlText w:val="o"/>
+      <w:lvlJc w:val="left"/>
+      <w:pPr>
+        <w:ind w:left="3600" w:hanging="360"/>
+      </w:pPr>
+      <w:rPr>
+        <w:rFonts w:ascii="Courier New" w:hAnsi="Courier New" w:cs="Courier New" w:hint="default"/>
+      </w:rPr>
+    </w:lvl>
+    <w:lvl w:ilvl="5" w:tplc="0C0A0005" w:tentative="1">
+      <w:start w:val="1"/>
+      <w:numFmt w:val="bullet"/>
+      <w:lvlText w:val=""/>
+      <w:lvlJc w:val="left"/>
+      <w:pPr>
+        <w:ind w:left="4320" w:hanging="360"/>
+      </w:pPr>
+      <w:rPr>
+        <w:rFonts w:ascii="Wingdings" w:hAnsi="Wingdings" w:hint="default"/>
+      </w:rPr>
+    </w:lvl>
+    <w:lvl w:ilvl="6" w:tplc="0C0A0001" w:tentative="1">
+      <w:start w:val="1"/>
+      <w:numFmt w:val="bullet"/>
+      <w:lvlText w:val=""/>
+      <w:lvlJc w:val="left"/>
+      <w:pPr>
+        <w:ind w:left="5040" w:hanging="360"/>
+      </w:pPr>
+      <w:rPr>
+        <w:rFonts w:ascii="Symbol" w:hAnsi="Symbol" w:hint="default"/>
+      </w:rPr>
+    </w:lvl>
+    <w:lvl w:ilvl="7" w:tplc="0C0A0003" w:tentative="1">
+      <w:start w:val="1"/>
+      <w:numFmt w:val="bullet"/>
+      <w:lvlText w:val="o"/>
+      <w:lvlJc w:val="left"/>
+      <w:pPr>
+        <w:ind w:left="5760" w:hanging="360"/>
+      </w:pPr>
+      <w:rPr>
+        <w:rFonts w:ascii="Courier New" w:hAnsi="Courier New" w:cs="Courier New" w:hint="default"/>
+      </w:rPr>
+    </w:lvl>
+    <w:lvl w:ilvl="8" w:tplc="0C0A0005" w:tentative="1">
+      <w:start w:val="1"/>
+      <w:numFmt w:val="bullet"/>
+      <w:lvlText w:val=""/>
+      <w:lvlJc w:val="left"/>
+      <w:pPr>
+        <w:ind w:left="6480" w:hanging="360"/>
+      </w:pPr>
+      <w:rPr>
+        <w:rFonts w:ascii="Wingdings" w:hAnsi="Wingdings" w:hint="default"/>
+      </w:rPr>
+    </w:lvl>
+  </w:abstractNum>
+  <w:abstractNum w:abstractNumId="14">
     <w:nsid w:val="513C1E7C"/>
     <w:multiLevelType w:val="hybridMultilevel"/>
     <w:tmpl w:val="6234E198"/>
@@ -13247,7 +14380,7 @@
       </w:rPr>
     </w:lvl>
   </w:abstractNum>
-  <w:abstractNum w:abstractNumId="12">
+  <w:abstractNum w:abstractNumId="15">
     <w:nsid w:val="521D7389"/>
     <w:multiLevelType w:val="hybridMultilevel"/>
     <w:tmpl w:val="37EA5FB4"/>
@@ -13360,7 +14493,7 @@
       </w:rPr>
     </w:lvl>
   </w:abstractNum>
-  <w:abstractNum w:abstractNumId="13">
+  <w:abstractNum w:abstractNumId="16">
     <w:nsid w:val="57605970"/>
     <w:multiLevelType w:val="hybridMultilevel"/>
     <w:tmpl w:val="E0ACC038"/>
@@ -13473,7 +14606,120 @@
       </w:rPr>
     </w:lvl>
   </w:abstractNum>
-  <w:abstractNum w:abstractNumId="14">
+  <w:abstractNum w:abstractNumId="17">
+    <w:nsid w:val="58214277"/>
+    <w:multiLevelType w:val="hybridMultilevel"/>
+    <w:tmpl w:val="4D0E75CE"/>
+    <w:lvl w:ilvl="0" w:tplc="0C0A0001">
+      <w:start w:val="1"/>
+      <w:numFmt w:val="bullet"/>
+      <w:lvlText w:val=""/>
+      <w:lvlJc w:val="left"/>
+      <w:pPr>
+        <w:ind w:left="720" w:hanging="360"/>
+      </w:pPr>
+      <w:rPr>
+        <w:rFonts w:ascii="Symbol" w:hAnsi="Symbol" w:hint="default"/>
+      </w:rPr>
+    </w:lvl>
+    <w:lvl w:ilvl="1" w:tplc="0C0A0003">
+      <w:start w:val="1"/>
+      <w:numFmt w:val="bullet"/>
+      <w:lvlText w:val="o"/>
+      <w:lvlJc w:val="left"/>
+      <w:pPr>
+        <w:ind w:left="1440" w:hanging="360"/>
+      </w:pPr>
+      <w:rPr>
+        <w:rFonts w:ascii="Courier New" w:hAnsi="Courier New" w:cs="Courier New" w:hint="default"/>
+      </w:rPr>
+    </w:lvl>
+    <w:lvl w:ilvl="2" w:tplc="0C0A0005">
+      <w:start w:val="1"/>
+      <w:numFmt w:val="bullet"/>
+      <w:lvlText w:val=""/>
+      <w:lvlJc w:val="left"/>
+      <w:pPr>
+        <w:ind w:left="2160" w:hanging="360"/>
+      </w:pPr>
+      <w:rPr>
+        <w:rFonts w:ascii="Wingdings" w:hAnsi="Wingdings" w:hint="default"/>
+      </w:rPr>
+    </w:lvl>
+    <w:lvl w:ilvl="3" w:tplc="0C0A0001" w:tentative="1">
+      <w:start w:val="1"/>
+      <w:numFmt w:val="bullet"/>
+      <w:lvlText w:val=""/>
+      <w:lvlJc w:val="left"/>
+      <w:pPr>
+        <w:ind w:left="2880" w:hanging="360"/>
+      </w:pPr>
+      <w:rPr>
+        <w:rFonts w:ascii="Symbol" w:hAnsi="Symbol" w:hint="default"/>
+      </w:rPr>
+    </w:lvl>
+    <w:lvl w:ilvl="4" w:tplc="0C0A0003" w:tentative="1">
+      <w:start w:val="1"/>
+      <w:numFmt w:val="bullet"/>
+      <w:lvlText w:val="o"/>
+      <w:lvlJc w:val="left"/>
+      <w:pPr>
+        <w:ind w:left="3600" w:hanging="360"/>
+      </w:pPr>
+      <w:rPr>
+        <w:rFonts w:ascii="Courier New" w:hAnsi="Courier New" w:cs="Courier New" w:hint="default"/>
+      </w:rPr>
+    </w:lvl>
+    <w:lvl w:ilvl="5" w:tplc="0C0A0005" w:tentative="1">
+      <w:start w:val="1"/>
+      <w:numFmt w:val="bullet"/>
+      <w:lvlText w:val=""/>
+      <w:lvlJc w:val="left"/>
+      <w:pPr>
+        <w:ind w:left="4320" w:hanging="360"/>
+      </w:pPr>
+      <w:rPr>
+        <w:rFonts w:ascii="Wingdings" w:hAnsi="Wingdings" w:hint="default"/>
+      </w:rPr>
+    </w:lvl>
+    <w:lvl w:ilvl="6" w:tplc="0C0A0001" w:tentative="1">
+      <w:start w:val="1"/>
+      <w:numFmt w:val="bullet"/>
+      <w:lvlText w:val=""/>
+      <w:lvlJc w:val="left"/>
+      <w:pPr>
+        <w:ind w:left="5040" w:hanging="360"/>
+      </w:pPr>
+      <w:rPr>
+        <w:rFonts w:ascii="Symbol" w:hAnsi="Symbol" w:hint="default"/>
+      </w:rPr>
+    </w:lvl>
+    <w:lvl w:ilvl="7" w:tplc="0C0A0003" w:tentative="1">
+      <w:start w:val="1"/>
+      <w:numFmt w:val="bullet"/>
+      <w:lvlText w:val="o"/>
+      <w:lvlJc w:val="left"/>
+      <w:pPr>
+        <w:ind w:left="5760" w:hanging="360"/>
+      </w:pPr>
+      <w:rPr>
+        <w:rFonts w:ascii="Courier New" w:hAnsi="Courier New" w:cs="Courier New" w:hint="default"/>
+      </w:rPr>
+    </w:lvl>
+    <w:lvl w:ilvl="8" w:tplc="0C0A0005" w:tentative="1">
+      <w:start w:val="1"/>
+      <w:numFmt w:val="bullet"/>
+      <w:lvlText w:val=""/>
+      <w:lvlJc w:val="left"/>
+      <w:pPr>
+        <w:ind w:left="6480" w:hanging="360"/>
+      </w:pPr>
+      <w:rPr>
+        <w:rFonts w:ascii="Wingdings" w:hAnsi="Wingdings" w:hint="default"/>
+      </w:rPr>
+    </w:lvl>
+  </w:abstractNum>
+  <w:abstractNum w:abstractNumId="18">
     <w:nsid w:val="5B4656B0"/>
     <w:multiLevelType w:val="hybridMultilevel"/>
     <w:tmpl w:val="D382B966"/>
@@ -13586,7 +14832,7 @@
       </w:rPr>
     </w:lvl>
   </w:abstractNum>
-  <w:abstractNum w:abstractNumId="15">
+  <w:abstractNum w:abstractNumId="19">
     <w:nsid w:val="6120584E"/>
     <w:multiLevelType w:val="hybridMultilevel"/>
     <w:tmpl w:val="D0F83216"/>
@@ -13699,7 +14945,7 @@
       </w:rPr>
     </w:lvl>
   </w:abstractNum>
-  <w:abstractNum w:abstractNumId="16">
+  <w:abstractNum w:abstractNumId="20">
     <w:nsid w:val="661E689D"/>
     <w:multiLevelType w:val="multilevel"/>
     <w:tmpl w:val="0C0A0025"/>
@@ -13794,7 +15040,7 @@
       </w:pPr>
     </w:lvl>
   </w:abstractNum>
-  <w:abstractNum w:abstractNumId="17">
+  <w:abstractNum w:abstractNumId="21">
     <w:nsid w:val="678D4CAE"/>
     <w:multiLevelType w:val="hybridMultilevel"/>
     <w:tmpl w:val="D7AEA534"/>
@@ -13907,7 +15153,7 @@
       </w:rPr>
     </w:lvl>
   </w:abstractNum>
-  <w:abstractNum w:abstractNumId="18">
+  <w:abstractNum w:abstractNumId="22">
     <w:nsid w:val="72C122A4"/>
     <w:multiLevelType w:val="multilevel"/>
     <w:tmpl w:val="0C0A001F"/>
@@ -13993,7 +15239,7 @@
       </w:pPr>
     </w:lvl>
   </w:abstractNum>
-  <w:abstractNum w:abstractNumId="19">
+  <w:abstractNum w:abstractNumId="23">
     <w:nsid w:val="74A362BB"/>
     <w:multiLevelType w:val="hybridMultilevel"/>
     <w:tmpl w:val="D6308704"/>
@@ -14106,7 +15352,7 @@
       </w:rPr>
     </w:lvl>
   </w:abstractNum>
-  <w:abstractNum w:abstractNumId="20">
+  <w:abstractNum w:abstractNumId="24">
     <w:nsid w:val="77DF655C"/>
     <w:multiLevelType w:val="hybridMultilevel"/>
     <w:tmpl w:val="6EFC59D2"/>
@@ -14219,7 +15465,7 @@
       </w:rPr>
     </w:lvl>
   </w:abstractNum>
-  <w:abstractNum w:abstractNumId="21">
+  <w:abstractNum w:abstractNumId="25">
     <w:nsid w:val="7B48487A"/>
     <w:multiLevelType w:val="hybridMultilevel"/>
     <w:tmpl w:val="8342EAEA"/>
@@ -14333,37 +15579,37 @@
     </w:lvl>
   </w:abstractNum>
   <w:num w:numId="1">
-    <w:abstractNumId w:val="12"/>
+    <w:abstractNumId w:val="15"/>
   </w:num>
   <w:num w:numId="2">
-    <w:abstractNumId w:val="19"/>
+    <w:abstractNumId w:val="23"/>
   </w:num>
   <w:num w:numId="3">
-    <w:abstractNumId w:val="14"/>
+    <w:abstractNumId w:val="18"/>
   </w:num>
   <w:num w:numId="4">
-    <w:abstractNumId w:val="9"/>
+    <w:abstractNumId w:val="11"/>
   </w:num>
   <w:num w:numId="5">
     <w:abstractNumId w:val="1"/>
   </w:num>
   <w:num w:numId="6">
-    <w:abstractNumId w:val="15"/>
+    <w:abstractNumId w:val="19"/>
   </w:num>
   <w:num w:numId="7">
-    <w:abstractNumId w:val="11"/>
+    <w:abstractNumId w:val="14"/>
   </w:num>
   <w:num w:numId="8">
-    <w:abstractNumId w:val="20"/>
+    <w:abstractNumId w:val="24"/>
   </w:num>
   <w:num w:numId="9">
     <w:abstractNumId w:val="3"/>
   </w:num>
   <w:num w:numId="10">
-    <w:abstractNumId w:val="7"/>
+    <w:abstractNumId w:val="8"/>
   </w:num>
   <w:num w:numId="11">
-    <w:abstractNumId w:val="21"/>
+    <w:abstractNumId w:val="25"/>
   </w:num>
   <w:num w:numId="12">
     <w:abstractNumId w:val="5"/>
@@ -14378,25 +15624,37 @@
     <w:abstractNumId w:val="4"/>
   </w:num>
   <w:num w:numId="16">
-    <w:abstractNumId w:val="8"/>
+    <w:abstractNumId w:val="9"/>
   </w:num>
   <w:num w:numId="17">
+    <w:abstractNumId w:val="21"/>
+  </w:num>
+  <w:num w:numId="18">
+    <w:abstractNumId w:val="16"/>
+  </w:num>
+  <w:num w:numId="19">
+    <w:abstractNumId w:val="7"/>
+  </w:num>
+  <w:num w:numId="20">
+    <w:abstractNumId w:val="22"/>
+  </w:num>
+  <w:num w:numId="21">
+    <w:abstractNumId w:val="12"/>
+  </w:num>
+  <w:num w:numId="22">
+    <w:abstractNumId w:val="20"/>
+  </w:num>
+  <w:num w:numId="23">
+    <w:abstractNumId w:val="10"/>
+  </w:num>
+  <w:num w:numId="24">
     <w:abstractNumId w:val="17"/>
   </w:num>
-  <w:num w:numId="18">
+  <w:num w:numId="25">
     <w:abstractNumId w:val="13"/>
   </w:num>
-  <w:num w:numId="19">
+  <w:num w:numId="26">
     <w:abstractNumId w:val="6"/>
-  </w:num>
-  <w:num w:numId="20">
-    <w:abstractNumId w:val="18"/>
-  </w:num>
-  <w:num w:numId="21">
-    <w:abstractNumId w:val="10"/>
-  </w:num>
-  <w:num w:numId="22">
-    <w:abstractNumId w:val="16"/>
   </w:num>
 </w:numbering>
 </file>
@@ -14797,7 +16055,6 @@
   <w:style w:type="character" w:default="1" w:styleId="Fuentedeprrafopredeter">
     <w:name w:val="Default Paragraph Font"/>
     <w:uiPriority w:val="1"/>
-    <w:semiHidden/>
     <w:unhideWhenUsed/>
   </w:style>
   <w:style w:type="table" w:default="1" w:styleId="Tablanormal">
@@ -15334,6 +16591,54 @@
       <w:szCs w:val="20"/>
     </w:rPr>
   </w:style>
+  <w:style w:type="paragraph" w:styleId="HTMLconformatoprevio">
+    <w:name w:val="HTML Preformatted"/>
+    <w:basedOn w:val="Normal"/>
+    <w:link w:val="HTMLconformatoprevioCar"/>
+    <w:uiPriority w:val="99"/>
+    <w:semiHidden/>
+    <w:unhideWhenUsed/>
+    <w:rsid w:val="0048517F"/>
+    <w:pPr>
+      <w:tabs>
+        <w:tab w:val="left" w:pos="916"/>
+        <w:tab w:val="left" w:pos="1832"/>
+        <w:tab w:val="left" w:pos="2748"/>
+        <w:tab w:val="left" w:pos="3664"/>
+        <w:tab w:val="left" w:pos="4580"/>
+        <w:tab w:val="left" w:pos="5496"/>
+        <w:tab w:val="left" w:pos="6412"/>
+        <w:tab w:val="left" w:pos="7328"/>
+        <w:tab w:val="left" w:pos="8244"/>
+        <w:tab w:val="left" w:pos="9160"/>
+        <w:tab w:val="left" w:pos="10076"/>
+        <w:tab w:val="left" w:pos="10992"/>
+        <w:tab w:val="left" w:pos="11908"/>
+        <w:tab w:val="left" w:pos="12824"/>
+        <w:tab w:val="left" w:pos="13740"/>
+        <w:tab w:val="left" w:pos="14656"/>
+      </w:tabs>
+      <w:spacing w:after="0" w:line="240" w:lineRule="auto"/>
+      <w:jc w:val="left"/>
+    </w:pPr>
+    <w:rPr>
+      <w:rFonts w:ascii="Courier New" w:eastAsia="Times New Roman" w:hAnsi="Courier New" w:cs="Courier New"/>
+      <w:sz w:val="20"/>
+      <w:lang w:eastAsia="es-ES"/>
+    </w:rPr>
+  </w:style>
+  <w:style w:type="character" w:customStyle="1" w:styleId="HTMLconformatoprevioCar">
+    <w:name w:val="HTML con formato previo Car"/>
+    <w:basedOn w:val="Fuentedeprrafopredeter"/>
+    <w:link w:val="HTMLconformatoprevio"/>
+    <w:uiPriority w:val="99"/>
+    <w:semiHidden/>
+    <w:rsid w:val="0048517F"/>
+    <w:rPr>
+      <w:rFonts w:ascii="Courier New" w:eastAsia="Times New Roman" w:hAnsi="Courier New" w:cs="Courier New"/>
+      <w:lang w:eastAsia="es-ES"/>
+    </w:rPr>
+  </w:style>
 </w:styles>
 </file>
 
@@ -15733,7 +17038,6 @@
   <w:style w:type="character" w:default="1" w:styleId="Fuentedeprrafopredeter">
     <w:name w:val="Default Paragraph Font"/>
     <w:uiPriority w:val="1"/>
-    <w:semiHidden/>
     <w:unhideWhenUsed/>
   </w:style>
   <w:style w:type="table" w:default="1" w:styleId="Tablanormal">
@@ -16270,6 +17574,54 @@
       <w:szCs w:val="20"/>
     </w:rPr>
   </w:style>
+  <w:style w:type="paragraph" w:styleId="HTMLconformatoprevio">
+    <w:name w:val="HTML Preformatted"/>
+    <w:basedOn w:val="Normal"/>
+    <w:link w:val="HTMLconformatoprevioCar"/>
+    <w:uiPriority w:val="99"/>
+    <w:semiHidden/>
+    <w:unhideWhenUsed/>
+    <w:rsid w:val="0048517F"/>
+    <w:pPr>
+      <w:tabs>
+        <w:tab w:val="left" w:pos="916"/>
+        <w:tab w:val="left" w:pos="1832"/>
+        <w:tab w:val="left" w:pos="2748"/>
+        <w:tab w:val="left" w:pos="3664"/>
+        <w:tab w:val="left" w:pos="4580"/>
+        <w:tab w:val="left" w:pos="5496"/>
+        <w:tab w:val="left" w:pos="6412"/>
+        <w:tab w:val="left" w:pos="7328"/>
+        <w:tab w:val="left" w:pos="8244"/>
+        <w:tab w:val="left" w:pos="9160"/>
+        <w:tab w:val="left" w:pos="10076"/>
+        <w:tab w:val="left" w:pos="10992"/>
+        <w:tab w:val="left" w:pos="11908"/>
+        <w:tab w:val="left" w:pos="12824"/>
+        <w:tab w:val="left" w:pos="13740"/>
+        <w:tab w:val="left" w:pos="14656"/>
+      </w:tabs>
+      <w:spacing w:after="0" w:line="240" w:lineRule="auto"/>
+      <w:jc w:val="left"/>
+    </w:pPr>
+    <w:rPr>
+      <w:rFonts w:ascii="Courier New" w:eastAsia="Times New Roman" w:hAnsi="Courier New" w:cs="Courier New"/>
+      <w:sz w:val="20"/>
+      <w:lang w:eastAsia="es-ES"/>
+    </w:rPr>
+  </w:style>
+  <w:style w:type="character" w:customStyle="1" w:styleId="HTMLconformatoprevioCar">
+    <w:name w:val="HTML con formato previo Car"/>
+    <w:basedOn w:val="Fuentedeprrafopredeter"/>
+    <w:link w:val="HTMLconformatoprevio"/>
+    <w:uiPriority w:val="99"/>
+    <w:semiHidden/>
+    <w:rsid w:val="0048517F"/>
+    <w:rPr>
+      <w:rFonts w:ascii="Courier New" w:eastAsia="Times New Roman" w:hAnsi="Courier New" w:cs="Courier New"/>
+      <w:lang w:eastAsia="es-ES"/>
+    </w:rPr>
+  </w:style>
 </w:styles>
 </file>
 
@@ -16570,7 +17922,15 @@
 </file>
 
 <file path=customXml/item2.xml><?xml version="1.0" encoding="utf-8"?>
-<b:Sources xmlns:b="http://schemas.openxmlformats.org/officeDocument/2006/bibliography" xmlns="http://schemas.openxmlformats.org/officeDocument/2006/bibliography" SelectedStyle="\APA.XSL" StyleName="APA"/>
+<b:Sources xmlns:b="http://schemas.openxmlformats.org/officeDocument/2006/bibliography" xmlns="http://schemas.openxmlformats.org/officeDocument/2006/bibliography" SelectedStyle="\APA.XSL" StyleName="APA">
+  <b:Source>
+    <b:Tag>htt</b:Tag>
+    <b:SourceType>InternetSite</b:SourceType>
+    <b:Guid>{BA093507-3DD5-4987-8CED-F5E45E810A23}</b:Guid>
+    <b:URL>http://es.wikipedia.org/wiki/Reconocimiento_del_habla</b:URL>
+    <b:RefOrder>1</b:RefOrder>
+  </b:Source>
+</b:Sources>
 </file>
 
 <file path=customXml/itemProps1.xml><?xml version="1.0" encoding="utf-8"?>
@@ -16582,7 +17942,7 @@
 </file>
 
 <file path=customXml/itemProps2.xml><?xml version="1.0" encoding="utf-8"?>
-<ds:datastoreItem xmlns:ds="http://schemas.openxmlformats.org/officeDocument/2006/customXml" ds:itemID="{7F022AEE-1916-49DE-B431-C6E6CA7B161D}">
+<ds:datastoreItem xmlns:ds="http://schemas.openxmlformats.org/officeDocument/2006/customXml" ds:itemID="{48196374-B10B-4934-B748-A0506093AEA1}">
   <ds:schemaRefs>
     <ds:schemaRef ds:uri="http://schemas.openxmlformats.org/officeDocument/2006/bibliography"/>
   </ds:schemaRefs>

</xml_diff>

<commit_message>
Cambios en documentacion y nuevos diagramas
</commit_message>
<xml_diff>
--- a/Documentacion/Documentacion.docx
+++ b/Documentacion/Documentacion.docx
@@ -42469,8 +42469,6 @@
       <w:r>
         <w:t>, este me</w:t>
       </w:r>
-      <w:bookmarkStart w:id="73" w:name="_GoBack"/>
-      <w:bookmarkEnd w:id="73"/>
     </w:p>
     <w:p/>
     <w:p>
@@ -42485,7 +42483,7 @@
       <w:pPr>
         <w:pStyle w:val="Ttulo1"/>
       </w:pPr>
-      <w:bookmarkStart w:id="74" w:name="_Toc292641500"/>
+      <w:bookmarkStart w:id="73" w:name="_Toc292641500"/>
       <w:r>
         <w:lastRenderedPageBreak/>
         <w:t>Mó</w:t>
@@ -42493,370 +42491,370 @@
       <w:r>
         <w:t>dulo Camera</w:t>
       </w:r>
+      <w:bookmarkEnd w:id="73"/>
+    </w:p>
+    <w:p>
+      <w:r>
+        <w:t>El módulo de tratamiento de imágenes o “camera” es la única que toca el apartado de domótica enfocada a la seguridad ya que contiene una función de detección de movimiento y otra búsqueda de rostros (</w:t>
+      </w:r>
+      <w:r>
+        <w:t>así</w:t>
+      </w:r>
+      <w:r>
+        <w:t xml:space="preserve"> como cualquier otro elemento del que se tenga el XML de entrenamiento) y un método de iluminación para, por ejemplo, encender una lámpara en caso de que la habitación se encuentre deficientemente iluminada.</w:t>
+      </w:r>
+    </w:p>
+    <w:p>
+      <w:pPr>
+        <w:pStyle w:val="Ttulo2"/>
+      </w:pPr>
+      <w:bookmarkStart w:id="74" w:name="_Toc292641501"/>
+      <w:proofErr w:type="spellStart"/>
+      <w:r>
+        <w:t>OpenCV</w:t>
+      </w:r>
+      <w:proofErr w:type="spellEnd"/>
+      <w:r>
+        <w:t xml:space="preserve"> / </w:t>
+      </w:r>
+      <w:proofErr w:type="spellStart"/>
+      <w:r>
+        <w:t>EmguCV</w:t>
+      </w:r>
       <w:bookmarkEnd w:id="74"/>
-    </w:p>
-    <w:p>
-      <w:r>
-        <w:t>El módulo de tratamiento de imágenes o “camera” es la única que toca el apartado de domótica enfocada a la seguridad ya que contiene una función de detección de movimiento y otra búsqueda de rostros (</w:t>
-      </w:r>
-      <w:r>
-        <w:t>así</w:t>
-      </w:r>
-      <w:r>
-        <w:t xml:space="preserve"> como cualquier otro elemento del que se tenga el XML de entrenamiento) y un método de iluminación para, por ejemplo, encender una lámpara en caso de que la habitación se encuentre deficientemente iluminada.</w:t>
-      </w:r>
-    </w:p>
+      <w:proofErr w:type="spellEnd"/>
+    </w:p>
+    <w:p>
+      <w:r>
+        <w:t xml:space="preserve">Para el tratamiento de imágenes hemos usado </w:t>
+      </w:r>
+      <w:proofErr w:type="spellStart"/>
+      <w:r>
+        <w:t>OpenCV</w:t>
+      </w:r>
+      <w:proofErr w:type="spellEnd"/>
+      <w:r>
+        <w:t xml:space="preserve"> o </w:t>
+      </w:r>
+      <w:r>
+        <w:t xml:space="preserve">(Open </w:t>
+      </w:r>
+      <w:proofErr w:type="spellStart"/>
+      <w:r>
+        <w:t>Computer</w:t>
+      </w:r>
+      <w:proofErr w:type="spellEnd"/>
+      <w:r>
+        <w:t xml:space="preserve"> </w:t>
+      </w:r>
+      <w:proofErr w:type="spellStart"/>
+      <w:r>
+        <w:t>Vision</w:t>
+      </w:r>
+      <w:proofErr w:type="spellEnd"/>
+      <w:r>
+        <w:t>)</w:t>
+      </w:r>
+      <w:r>
+        <w:t xml:space="preserve"> que</w:t>
+      </w:r>
+      <w:r>
+        <w:t xml:space="preserve"> es una biblioteca libre de tratamiento de imagen, desarrolla</w:t>
+      </w:r>
+      <w:r>
+        <w:t>da originalmente por Intel en</w:t>
+      </w:r>
+      <w:r>
+        <w:t xml:space="preserve"> 1999. </w:t>
+      </w:r>
+      <w:proofErr w:type="spellStart"/>
+      <w:r>
+        <w:t>OpenCV</w:t>
+      </w:r>
+      <w:proofErr w:type="spellEnd"/>
+      <w:r>
+        <w:t xml:space="preserve"> es multiplat</w:t>
+      </w:r>
+      <w:r>
+        <w:t>aforma (Linux, Mac y Windows),</w:t>
+      </w:r>
+      <w:r>
+        <w:t xml:space="preserve"> muy efic</w:t>
+      </w:r>
+      <w:r>
+        <w:t>iente (desarrollada en C y C++) y</w:t>
+      </w:r>
+      <w:r>
+        <w:t xml:space="preserve"> contiene </w:t>
+      </w:r>
+      <w:r>
+        <w:t>más</w:t>
+      </w:r>
+      <w:r>
+        <w:t xml:space="preserve"> de 500 funciones de tratamiento de imagen</w:t>
+      </w:r>
+      <w:r>
+        <w:t xml:space="preserve">. Por lo que </w:t>
+      </w:r>
+      <w:proofErr w:type="spellStart"/>
+      <w:r>
+        <w:t>OpenCV</w:t>
+      </w:r>
+      <w:proofErr w:type="spellEnd"/>
+      <w:r>
+        <w:t xml:space="preserve"> satisface todas nuestras posibles necesidades.</w:t>
+      </w:r>
+    </w:p>
+    <w:p>
+      <w:r>
+        <w:t xml:space="preserve">Solo tenemos un problema, como hemos comentado </w:t>
+      </w:r>
+      <w:proofErr w:type="spellStart"/>
+      <w:r>
+        <w:t>OpenCV</w:t>
+      </w:r>
+      <w:proofErr w:type="spellEnd"/>
+      <w:r>
+        <w:t xml:space="preserve"> </w:t>
+      </w:r>
+      <w:r>
+        <w:t xml:space="preserve">está </w:t>
+      </w:r>
+      <w:r>
+        <w:t xml:space="preserve">desarrollado en C y C++ </w:t>
+      </w:r>
+      <w:r>
+        <w:t>entonces</w:t>
+      </w:r>
+      <w:r>
+        <w:t>...</w:t>
+      </w:r>
+      <w:r>
+        <w:t xml:space="preserve"> ¿Cómo podemos utilizar esta biblioteca en nuestro proyecto desarrollado en .NET</w:t>
+      </w:r>
+      <w:r>
+        <w:t>?</w:t>
+      </w:r>
+      <w:r>
+        <w:t xml:space="preserve"> [HABLAR DE COMO ESTA HECHO .NET PARA EL INTERPRETADO DE CODIGO C y C++]</w:t>
+      </w:r>
+      <w:r>
+        <w:t xml:space="preserve">. Por lo que concluimos que podemos ejecutar código C y C++ en la plataforma .NET gracias a sus funciones nativas. Y aquí es donde entra en juego </w:t>
+      </w:r>
+      <w:proofErr w:type="spellStart"/>
+      <w:r>
+        <w:t>EmguCV</w:t>
+      </w:r>
+      <w:proofErr w:type="spellEnd"/>
+    </w:p>
+    <w:p>
+      <w:proofErr w:type="spellStart"/>
+      <w:r>
+        <w:t>EmguCV</w:t>
+      </w:r>
+      <w:proofErr w:type="spellEnd"/>
+      <w:r>
+        <w:t xml:space="preserve"> es un </w:t>
+      </w:r>
+      <w:proofErr w:type="spellStart"/>
+      <w:r>
+        <w:t>wrapper</w:t>
+      </w:r>
+      <w:proofErr w:type="spellEnd"/>
+      <w:r>
+        <w:t xml:space="preserve"> para .NET de la librería </w:t>
+      </w:r>
+      <w:proofErr w:type="spellStart"/>
+      <w:r>
+        <w:t>OpenCV</w:t>
+      </w:r>
+      <w:proofErr w:type="spellEnd"/>
+      <w:r>
+        <w:t xml:space="preserve">. Este </w:t>
+      </w:r>
+      <w:proofErr w:type="spellStart"/>
+      <w:r>
+        <w:t>wrapper</w:t>
+      </w:r>
+      <w:proofErr w:type="spellEnd"/>
+      <w:r>
+        <w:t xml:space="preserve"> es compatible con lenguajes como C#, </w:t>
+      </w:r>
+      <w:proofErr w:type="spellStart"/>
+      <w:r>
+        <w:t>VisualBasic</w:t>
+      </w:r>
+      <w:proofErr w:type="spellEnd"/>
+      <w:r>
+        <w:t xml:space="preserve">, </w:t>
+      </w:r>
+      <w:proofErr w:type="spellStart"/>
+      <w:r>
+        <w:t>VisualC</w:t>
+      </w:r>
+      <w:proofErr w:type="spellEnd"/>
+      <w:r>
+        <w:t xml:space="preserve">++, </w:t>
+      </w:r>
+      <w:proofErr w:type="spellStart"/>
+      <w:r>
+        <w:t>IronPython</w:t>
+      </w:r>
+      <w:proofErr w:type="spellEnd"/>
+      <w:r>
+        <w:t>… incluso puede ser compilado en mono para ser ejecutado en entornos Linux o Mac OSX.</w:t>
+      </w:r>
+    </w:p>
+    <w:p>
+      <w:proofErr w:type="spellStart"/>
+      <w:r>
+        <w:t>EmguCV</w:t>
+      </w:r>
+      <w:proofErr w:type="spellEnd"/>
+      <w:r>
+        <w:t xml:space="preserve"> aun siendo un </w:t>
+      </w:r>
+      <w:proofErr w:type="spellStart"/>
+      <w:r>
+        <w:t>wrapper</w:t>
+      </w:r>
+      <w:proofErr w:type="spellEnd"/>
+      <w:r>
+        <w:t xml:space="preserve"> tiene a sus espaldas </w:t>
+      </w:r>
+      <w:proofErr w:type="spellStart"/>
+      <w:r>
+        <w:t>OpenCV</w:t>
+      </w:r>
+      <w:proofErr w:type="spellEnd"/>
+      <w:r>
+        <w:t xml:space="preserve"> que es una librería con una extensísima bibliografías. En mi caso, para conocer conceptos básicos, utilice las siguientes referencias:</w:t>
+      </w:r>
+    </w:p>
+    <w:p>
+      <w:r>
+        <w:t>Para los conceptos básicos los apuntes de la asignatura procesamientos de imagen documental.</w:t>
+      </w:r>
+    </w:p>
+    <w:p>
+      <w:r>
+        <w:t>Para la</w:t>
+      </w:r>
+      <w:r>
+        <w:t xml:space="preserve"> ampliación de conceptos utilicé</w:t>
+      </w:r>
+      <w:r>
+        <w:t xml:space="preserve"> el libro: “Tratamiento digital de imágenes” escrito por Rafael C. </w:t>
+      </w:r>
+      <w:r>
+        <w:t xml:space="preserve">González, </w:t>
+      </w:r>
+      <w:proofErr w:type="spellStart"/>
+      <w:r>
+        <w:t>editiorial</w:t>
+      </w:r>
+      <w:proofErr w:type="spellEnd"/>
+      <w:r>
+        <w:t xml:space="preserve"> “Addison-Wesley”</w:t>
+      </w:r>
+    </w:p>
+    <w:p>
+      <w:r>
+        <w:t xml:space="preserve">Para el uso de la librería </w:t>
+      </w:r>
+      <w:proofErr w:type="spellStart"/>
+      <w:r>
+        <w:t>OpenCV</w:t>
+      </w:r>
+      <w:proofErr w:type="spellEnd"/>
+      <w:r>
+        <w:t xml:space="preserve"> el libro: “</w:t>
+      </w:r>
+      <w:proofErr w:type="spellStart"/>
+      <w:r>
+        <w:t>Learning</w:t>
+      </w:r>
+      <w:proofErr w:type="spellEnd"/>
+      <w:r>
+        <w:t xml:space="preserve"> </w:t>
+      </w:r>
+      <w:proofErr w:type="spellStart"/>
+      <w:r>
+        <w:t>OpenCV</w:t>
+      </w:r>
+      <w:proofErr w:type="spellEnd"/>
+      <w:r>
+        <w:t>” de</w:t>
+      </w:r>
+      <w:r>
+        <w:t xml:space="preserve"> Gary </w:t>
+      </w:r>
+      <w:proofErr w:type="spellStart"/>
+      <w:r>
+        <w:t>Bradski</w:t>
+      </w:r>
+      <w:proofErr w:type="spellEnd"/>
+      <w:r>
+        <w:t xml:space="preserve"> y </w:t>
+      </w:r>
+      <w:proofErr w:type="spellStart"/>
+      <w:r>
+        <w:t>Adrian</w:t>
+      </w:r>
+      <w:proofErr w:type="spellEnd"/>
+      <w:r>
+        <w:t xml:space="preserve"> </w:t>
+      </w:r>
+      <w:proofErr w:type="spellStart"/>
+      <w:r>
+        <w:t>Kaehler</w:t>
+      </w:r>
+      <w:proofErr w:type="spellEnd"/>
+      <w:r>
+        <w:t xml:space="preserve">, </w:t>
+      </w:r>
+      <w:r>
+        <w:t xml:space="preserve">editorial </w:t>
+      </w:r>
+      <w:r>
+        <w:t>“</w:t>
+      </w:r>
+      <w:proofErr w:type="spellStart"/>
+      <w:r>
+        <w:t>O’</w:t>
+      </w:r>
+      <w:r>
+        <w:t>Reilly</w:t>
+      </w:r>
+      <w:proofErr w:type="spellEnd"/>
+      <w:r>
+        <w:t>”</w:t>
+      </w:r>
+    </w:p>
+    <w:p>
+      <w:r>
+        <w:t xml:space="preserve">Y por último los ejemplos que incluyen tras su instalación </w:t>
+      </w:r>
+      <w:proofErr w:type="spellStart"/>
+      <w:r>
+        <w:t>EmguCV</w:t>
+      </w:r>
+      <w:proofErr w:type="spellEnd"/>
+      <w:r>
+        <w:t xml:space="preserve"> y búsquedas en internet.</w:t>
+      </w:r>
+    </w:p>
+    <w:p/>
     <w:p>
       <w:pPr>
         <w:pStyle w:val="Ttulo2"/>
       </w:pPr>
-      <w:bookmarkStart w:id="75" w:name="_Toc292641501"/>
-      <w:proofErr w:type="spellStart"/>
-      <w:r>
-        <w:t>OpenCV</w:t>
-      </w:r>
-      <w:proofErr w:type="spellEnd"/>
-      <w:r>
-        <w:t xml:space="preserve"> / </w:t>
-      </w:r>
-      <w:proofErr w:type="spellStart"/>
-      <w:r>
-        <w:t>EmguCV</w:t>
-      </w:r>
-      <w:bookmarkEnd w:id="75"/>
-      <w:proofErr w:type="spellEnd"/>
-    </w:p>
-    <w:p>
-      <w:r>
-        <w:t xml:space="preserve">Para el tratamiento de imágenes hemos usado </w:t>
-      </w:r>
-      <w:proofErr w:type="spellStart"/>
-      <w:r>
-        <w:t>OpenCV</w:t>
-      </w:r>
-      <w:proofErr w:type="spellEnd"/>
-      <w:r>
-        <w:t xml:space="preserve"> o </w:t>
-      </w:r>
-      <w:r>
-        <w:t xml:space="preserve">(Open </w:t>
-      </w:r>
-      <w:proofErr w:type="spellStart"/>
-      <w:r>
-        <w:t>Computer</w:t>
-      </w:r>
-      <w:proofErr w:type="spellEnd"/>
-      <w:r>
-        <w:t xml:space="preserve"> </w:t>
-      </w:r>
-      <w:proofErr w:type="spellStart"/>
-      <w:r>
-        <w:t>Vision</w:t>
-      </w:r>
-      <w:proofErr w:type="spellEnd"/>
-      <w:r>
-        <w:t>)</w:t>
-      </w:r>
-      <w:r>
-        <w:t xml:space="preserve"> que</w:t>
-      </w:r>
-      <w:r>
-        <w:t xml:space="preserve"> es una biblioteca libre de tratamiento de imagen, desarrolla</w:t>
-      </w:r>
-      <w:r>
-        <w:t>da originalmente por Intel en</w:t>
-      </w:r>
-      <w:r>
-        <w:t xml:space="preserve"> 1999. </w:t>
-      </w:r>
-      <w:proofErr w:type="spellStart"/>
-      <w:r>
-        <w:t>OpenCV</w:t>
-      </w:r>
-      <w:proofErr w:type="spellEnd"/>
-      <w:r>
-        <w:t xml:space="preserve"> es multiplat</w:t>
-      </w:r>
-      <w:r>
-        <w:t>aforma (Linux, Mac y Windows),</w:t>
-      </w:r>
-      <w:r>
-        <w:t xml:space="preserve"> muy efic</w:t>
-      </w:r>
-      <w:r>
-        <w:t>iente (desarrollada en C y C++) y</w:t>
-      </w:r>
-      <w:r>
-        <w:t xml:space="preserve"> contiene </w:t>
-      </w:r>
-      <w:r>
-        <w:t>más</w:t>
-      </w:r>
-      <w:r>
-        <w:t xml:space="preserve"> de 500 funciones de tratamiento de imagen</w:t>
-      </w:r>
-      <w:r>
-        <w:t xml:space="preserve">. Por lo que </w:t>
-      </w:r>
-      <w:proofErr w:type="spellStart"/>
-      <w:r>
-        <w:t>OpenCV</w:t>
-      </w:r>
-      <w:proofErr w:type="spellEnd"/>
-      <w:r>
-        <w:t xml:space="preserve"> satisface todas nuestras posibles necesidades.</w:t>
-      </w:r>
-    </w:p>
-    <w:p>
-      <w:r>
-        <w:t xml:space="preserve">Solo tenemos un problema, como hemos comentado </w:t>
-      </w:r>
-      <w:proofErr w:type="spellStart"/>
-      <w:r>
-        <w:t>OpenCV</w:t>
-      </w:r>
-      <w:proofErr w:type="spellEnd"/>
-      <w:r>
-        <w:t xml:space="preserve"> </w:t>
-      </w:r>
-      <w:r>
-        <w:t xml:space="preserve">está </w:t>
-      </w:r>
-      <w:r>
-        <w:t xml:space="preserve">desarrollado en C y C++ </w:t>
-      </w:r>
-      <w:r>
-        <w:t>entonces</w:t>
-      </w:r>
-      <w:r>
-        <w:t>...</w:t>
-      </w:r>
-      <w:r>
-        <w:t xml:space="preserve"> ¿Cómo podemos utilizar esta biblioteca en nuestro proyecto desarrollado en .NET</w:t>
-      </w:r>
-      <w:r>
-        <w:t>?</w:t>
-      </w:r>
-      <w:r>
-        <w:t xml:space="preserve"> [HABLAR DE COMO ESTA HECHO .NET PARA EL INTERPRETADO DE CODIGO C y C++]</w:t>
-      </w:r>
-      <w:r>
-        <w:t xml:space="preserve">. Por lo que concluimos que podemos ejecutar código C y C++ en la plataforma .NET gracias a sus funciones nativas. Y aquí es donde entra en juego </w:t>
-      </w:r>
-      <w:proofErr w:type="spellStart"/>
-      <w:r>
-        <w:t>EmguCV</w:t>
-      </w:r>
-      <w:proofErr w:type="spellEnd"/>
-    </w:p>
-    <w:p>
-      <w:proofErr w:type="spellStart"/>
-      <w:r>
-        <w:t>EmguCV</w:t>
-      </w:r>
-      <w:proofErr w:type="spellEnd"/>
-      <w:r>
-        <w:t xml:space="preserve"> es un </w:t>
-      </w:r>
-      <w:proofErr w:type="spellStart"/>
-      <w:r>
-        <w:t>wrapper</w:t>
-      </w:r>
-      <w:proofErr w:type="spellEnd"/>
-      <w:r>
-        <w:t xml:space="preserve"> para .NET de la librería </w:t>
-      </w:r>
-      <w:proofErr w:type="spellStart"/>
-      <w:r>
-        <w:t>OpenCV</w:t>
-      </w:r>
-      <w:proofErr w:type="spellEnd"/>
-      <w:r>
-        <w:t xml:space="preserve">. Este </w:t>
-      </w:r>
-      <w:proofErr w:type="spellStart"/>
-      <w:r>
-        <w:t>wrapper</w:t>
-      </w:r>
-      <w:proofErr w:type="spellEnd"/>
-      <w:r>
-        <w:t xml:space="preserve"> es compatible con lenguajes como C#, </w:t>
-      </w:r>
-      <w:proofErr w:type="spellStart"/>
-      <w:r>
-        <w:t>VisualBasic</w:t>
-      </w:r>
-      <w:proofErr w:type="spellEnd"/>
-      <w:r>
-        <w:t xml:space="preserve">, </w:t>
-      </w:r>
-      <w:proofErr w:type="spellStart"/>
-      <w:r>
-        <w:t>VisualC</w:t>
-      </w:r>
-      <w:proofErr w:type="spellEnd"/>
-      <w:r>
-        <w:t xml:space="preserve">++, </w:t>
-      </w:r>
-      <w:proofErr w:type="spellStart"/>
-      <w:r>
-        <w:t>IronPython</w:t>
-      </w:r>
-      <w:proofErr w:type="spellEnd"/>
-      <w:r>
-        <w:t>… incluso puede ser compilado en mono para ser ejecutado en entornos Linux o Mac OSX.</w:t>
-      </w:r>
-    </w:p>
-    <w:p>
-      <w:proofErr w:type="spellStart"/>
-      <w:r>
-        <w:t>EmguCV</w:t>
-      </w:r>
-      <w:proofErr w:type="spellEnd"/>
-      <w:r>
-        <w:t xml:space="preserve"> aun siendo un </w:t>
-      </w:r>
-      <w:proofErr w:type="spellStart"/>
-      <w:r>
-        <w:t>wrapper</w:t>
-      </w:r>
-      <w:proofErr w:type="spellEnd"/>
-      <w:r>
-        <w:t xml:space="preserve"> tiene a sus espaldas </w:t>
-      </w:r>
-      <w:proofErr w:type="spellStart"/>
-      <w:r>
-        <w:t>OpenCV</w:t>
-      </w:r>
-      <w:proofErr w:type="spellEnd"/>
-      <w:r>
-        <w:t xml:space="preserve"> que es una librería con una extensísima bibliografías. En mi caso, para conocer conceptos básicos, utilice las siguientes referencias:</w:t>
-      </w:r>
-    </w:p>
-    <w:p>
-      <w:r>
-        <w:t>Para los conceptos básicos los apuntes de la asignatura procesamientos de imagen documental.</w:t>
-      </w:r>
-    </w:p>
-    <w:p>
-      <w:r>
-        <w:t>Para la</w:t>
-      </w:r>
-      <w:r>
-        <w:t xml:space="preserve"> ampliación de conceptos utilicé</w:t>
-      </w:r>
-      <w:r>
-        <w:t xml:space="preserve"> el libro: “Tratamiento digital de imágenes” escrito por Rafael C. </w:t>
-      </w:r>
-      <w:r>
-        <w:t xml:space="preserve">González, </w:t>
-      </w:r>
-      <w:proofErr w:type="spellStart"/>
-      <w:r>
-        <w:t>editiorial</w:t>
-      </w:r>
-      <w:proofErr w:type="spellEnd"/>
-      <w:r>
-        <w:t xml:space="preserve"> “Addison-Wesley”</w:t>
-      </w:r>
-    </w:p>
-    <w:p>
-      <w:r>
-        <w:t xml:space="preserve">Para el uso de la librería </w:t>
-      </w:r>
-      <w:proofErr w:type="spellStart"/>
-      <w:r>
-        <w:t>OpenCV</w:t>
-      </w:r>
-      <w:proofErr w:type="spellEnd"/>
-      <w:r>
-        <w:t xml:space="preserve"> el libro: “</w:t>
-      </w:r>
-      <w:proofErr w:type="spellStart"/>
-      <w:r>
-        <w:t>Learning</w:t>
-      </w:r>
-      <w:proofErr w:type="spellEnd"/>
-      <w:r>
-        <w:t xml:space="preserve"> </w:t>
-      </w:r>
-      <w:proofErr w:type="spellStart"/>
-      <w:r>
-        <w:t>OpenCV</w:t>
-      </w:r>
-      <w:proofErr w:type="spellEnd"/>
-      <w:r>
-        <w:t>” de</w:t>
-      </w:r>
-      <w:r>
-        <w:t xml:space="preserve"> Gary </w:t>
-      </w:r>
-      <w:proofErr w:type="spellStart"/>
-      <w:r>
-        <w:t>Bradski</w:t>
-      </w:r>
-      <w:proofErr w:type="spellEnd"/>
-      <w:r>
-        <w:t xml:space="preserve"> y </w:t>
-      </w:r>
-      <w:proofErr w:type="spellStart"/>
-      <w:r>
-        <w:t>Adrian</w:t>
-      </w:r>
-      <w:proofErr w:type="spellEnd"/>
-      <w:r>
-        <w:t xml:space="preserve"> </w:t>
-      </w:r>
-      <w:proofErr w:type="spellStart"/>
-      <w:r>
-        <w:t>Kaehler</w:t>
-      </w:r>
-      <w:proofErr w:type="spellEnd"/>
-      <w:r>
-        <w:t xml:space="preserve">, </w:t>
-      </w:r>
-      <w:r>
-        <w:t xml:space="preserve">editorial </w:t>
-      </w:r>
-      <w:r>
-        <w:t>“</w:t>
-      </w:r>
-      <w:proofErr w:type="spellStart"/>
-      <w:r>
-        <w:t>O’</w:t>
-      </w:r>
-      <w:r>
-        <w:t>Reilly</w:t>
-      </w:r>
-      <w:proofErr w:type="spellEnd"/>
-      <w:r>
-        <w:t>”</w:t>
-      </w:r>
-    </w:p>
-    <w:p>
-      <w:r>
-        <w:t xml:space="preserve">Y por último los ejemplos que incluyen tras su instalación </w:t>
-      </w:r>
-      <w:proofErr w:type="spellStart"/>
-      <w:r>
-        <w:t>EmguCV</w:t>
-      </w:r>
-      <w:proofErr w:type="spellEnd"/>
-      <w:r>
-        <w:t xml:space="preserve"> y búsquedas en internet.</w:t>
-      </w:r>
-    </w:p>
-    <w:p/>
-    <w:p>
-      <w:pPr>
-        <w:pStyle w:val="Ttulo2"/>
-      </w:pPr>
-      <w:bookmarkStart w:id="76" w:name="_Toc292641502"/>
+      <w:bookmarkStart w:id="75" w:name="_Toc292641502"/>
       <w:r>
         <w:lastRenderedPageBreak/>
         <w:t>Objetivos</w:t>
       </w:r>
-      <w:bookmarkEnd w:id="76"/>
+      <w:bookmarkEnd w:id="75"/>
     </w:p>
     <w:p>
       <w:r>
@@ -42928,27 +42926,804 @@
       <w:pPr>
         <w:pStyle w:val="Ttulo2"/>
       </w:pPr>
-      <w:bookmarkStart w:id="77" w:name="_Toc292641503"/>
+      <w:r>
+        <w:t>Estructura del módulo.</w:t>
+      </w:r>
+    </w:p>
+    <w:p>
+      <w:r>
+        <w:t>La estructura está compuest</w:t>
+      </w:r>
+      <w:r>
+        <w:t>a</w:t>
+      </w:r>
+      <w:r>
+        <w:t xml:space="preserve"> de 1 interface (</w:t>
+      </w:r>
+      <w:proofErr w:type="spellStart"/>
+      <w:r>
+        <w:rPr>
+          <w:i/>
+        </w:rPr>
+        <w:t>IImageEngine</w:t>
+      </w:r>
+      <w:proofErr w:type="spellEnd"/>
+      <w:r>
+        <w:t>) y 5 clases (</w:t>
+      </w:r>
+      <w:proofErr w:type="spellStart"/>
+      <w:r>
+        <w:rPr>
+          <w:i/>
+        </w:rPr>
+        <w:t>ImageEngine</w:t>
+      </w:r>
+      <w:proofErr w:type="spellEnd"/>
+      <w:r>
+        <w:rPr>
+          <w:i/>
+        </w:rPr>
+        <w:t xml:space="preserve">, </w:t>
+      </w:r>
+      <w:proofErr w:type="spellStart"/>
+      <w:r>
+        <w:rPr>
+          <w:i/>
+        </w:rPr>
+        <w:t>ImageUtils</w:t>
+      </w:r>
+      <w:proofErr w:type="spellEnd"/>
+      <w:r>
+        <w:rPr>
+          <w:i/>
+        </w:rPr>
+        <w:t xml:space="preserve">, </w:t>
+      </w:r>
+      <w:proofErr w:type="spellStart"/>
+      <w:r>
+        <w:rPr>
+          <w:i/>
+        </w:rPr>
+        <w:t>FaceResult</w:t>
+      </w:r>
+      <w:proofErr w:type="spellEnd"/>
+      <w:r>
+        <w:rPr>
+          <w:i/>
+        </w:rPr>
+        <w:t xml:space="preserve">, Camera, </w:t>
+      </w:r>
+      <w:proofErr w:type="spellStart"/>
+      <w:r>
+        <w:rPr>
+          <w:i/>
+        </w:rPr>
+        <w:t>Config</w:t>
+      </w:r>
+      <w:proofErr w:type="spellEnd"/>
+      <w:r>
+        <w:t xml:space="preserve"> y </w:t>
+      </w:r>
+      <w:proofErr w:type="spellStart"/>
+      <w:r>
+        <w:rPr>
+          <w:i/>
+        </w:rPr>
+        <w:t>LastResults</w:t>
+      </w:r>
+      <w:proofErr w:type="spellEnd"/>
+      <w:r>
+        <w:t xml:space="preserve">), comencemos describiendo las clases, puesto que la interface solo es el contrato para la clase principal </w:t>
+      </w:r>
+      <w:proofErr w:type="spellStart"/>
+      <w:r>
+        <w:t>ImageEngine</w:t>
+      </w:r>
+      <w:proofErr w:type="spellEnd"/>
+      <w:r>
+        <w:t>:</w:t>
+      </w:r>
+    </w:p>
+    <w:p>
+      <w:r>
+        <w:rPr>
+          <w:i/>
+        </w:rPr>
+        <w:t>Camera</w:t>
+      </w:r>
+      <w:r>
+        <w:t xml:space="preserve"> r</w:t>
+      </w:r>
+      <w:r>
+        <w:t>epresenta una cámara, encapsula en objeto Capture del paquete Emgu.CV, nos abstrae de ese objeto y nos devuelve imágenes de él y trata su conexión.</w:t>
+      </w:r>
+    </w:p>
+    <w:p>
+      <w:proofErr w:type="spellStart"/>
+      <w:r>
+        <w:rPr>
+          <w:i/>
+        </w:rPr>
+        <w:t>ImageUtils</w:t>
+      </w:r>
+      <w:proofErr w:type="spellEnd"/>
+      <w:r>
+        <w:t xml:space="preserve"> contiene métodos, todos estáticos, para el tratamiento de imágenes. Estos métodos, serán llamados desde </w:t>
+      </w:r>
+      <w:proofErr w:type="spellStart"/>
+      <w:r>
+        <w:rPr>
+          <w:i/>
+        </w:rPr>
+        <w:t>ImageEngine</w:t>
+      </w:r>
+      <w:proofErr w:type="spellEnd"/>
+      <w:r>
+        <w:t>. Los tratamientos de imágenes disponibles son:</w:t>
+      </w:r>
+    </w:p>
+    <w:p>
+      <w:pPr>
+        <w:pStyle w:val="Prrafodelista"/>
+        <w:numPr>
+          <w:ilvl w:val="0"/>
+          <w:numId w:val="43"/>
+        </w:numPr>
+      </w:pPr>
+      <w:r>
+        <w:t>Calculo de iluminación: Se basa para hacerlo en los valores dados de las componentes, por ejemplo si tenemos mucho blanco se deducirá que tenemos mucha iluminación en la habitación.</w:t>
+      </w:r>
+    </w:p>
+    <w:p>
+      <w:pPr>
+        <w:pStyle w:val="Prrafodelista"/>
+        <w:numPr>
+          <w:ilvl w:val="0"/>
+          <w:numId w:val="43"/>
+        </w:numPr>
+      </w:pPr>
+      <w:r>
+        <w:t>Calculo de movimiento: Hace operaciones entre la imagen actual y la anterior, para devolverte un valor de 0 a 100 con decimales del cambio existente entre las dos fotografías.</w:t>
+      </w:r>
+    </w:p>
+    <w:p>
+      <w:pPr>
+        <w:pStyle w:val="Prrafodelista"/>
+        <w:numPr>
+          <w:ilvl w:val="0"/>
+          <w:numId w:val="43"/>
+        </w:numPr>
+      </w:pPr>
+      <w:r>
+        <w:t>Calculo facial: se basa en hacer búsquedas en cascada por la imagen de un XML que está entrenado para reconocer rostros (mirando al frente).</w:t>
+      </w:r>
+    </w:p>
+    <w:p>
+      <w:pPr>
+        <w:pStyle w:val="Prrafodelista"/>
+        <w:numPr>
+          <w:ilvl w:val="0"/>
+          <w:numId w:val="43"/>
+        </w:numPr>
+      </w:pPr>
+      <w:r>
+        <w:t>Guardado de imágenes: tiene dos métodos, uno enfocado al guardado de imágenes completas y otro para guardar una zona específica de la imagen.</w:t>
+      </w:r>
+    </w:p>
+    <w:p>
+      <w:proofErr w:type="spellStart"/>
+      <w:r>
+        <w:rPr>
+          <w:i/>
+        </w:rPr>
+        <w:t>FaceResults</w:t>
+      </w:r>
+      <w:proofErr w:type="spellEnd"/>
+      <w:r>
+        <w:t xml:space="preserve"> es el objeto que devuelve el método </w:t>
+      </w:r>
+      <w:proofErr w:type="spellStart"/>
+      <w:r>
+        <w:rPr>
+          <w:i/>
+        </w:rPr>
+        <w:t>FaceDetect</w:t>
+      </w:r>
+      <w:proofErr w:type="spellEnd"/>
+      <w:r>
+        <w:rPr>
+          <w:i/>
+        </w:rPr>
+        <w:t xml:space="preserve"> </w:t>
+      </w:r>
+      <w:r>
+        <w:t xml:space="preserve">de la clase </w:t>
+      </w:r>
+      <w:proofErr w:type="spellStart"/>
+      <w:r>
+        <w:rPr>
+          <w:i/>
+        </w:rPr>
+        <w:t>ImageUtils</w:t>
+      </w:r>
+      <w:proofErr w:type="spellEnd"/>
+      <w:r>
+        <w:rPr>
+          <w:i/>
+        </w:rPr>
+        <w:t>,</w:t>
+      </w:r>
+      <w:r>
+        <w:t xml:space="preserve"> en esencia se trata de un encapsulado de</w:t>
+      </w:r>
+      <w:r>
+        <w:t xml:space="preserve"> una imagen y de un conjunto de rectángulos que contienen el área de la que está compuesta cada una de las caras.</w:t>
+      </w:r>
+    </w:p>
+    <w:p>
+      <w:proofErr w:type="spellStart"/>
+      <w:r>
+        <w:rPr>
+          <w:i/>
+        </w:rPr>
+        <w:t>Config</w:t>
+      </w:r>
+      <w:proofErr w:type="spellEnd"/>
+      <w:r>
+        <w:rPr>
+          <w:i/>
+        </w:rPr>
+        <w:t xml:space="preserve"> </w:t>
+      </w:r>
+      <w:r>
+        <w:t>contiene una serie de objetos estáticos de configuración y la instancia de la clase Camera, de tal manera que cualquier otra clase del paquete podría obtener una instantánea de la cámara en ese momento. La configuración disponible es sobre todo usada por el motor de imágenes y sus posibilidades son:</w:t>
+      </w:r>
+    </w:p>
+    <w:p>
+      <w:pPr>
+        <w:pStyle w:val="Prrafodelista"/>
+        <w:numPr>
+          <w:ilvl w:val="0"/>
+          <w:numId w:val="44"/>
+        </w:numPr>
+      </w:pPr>
+      <w:r>
+        <w:lastRenderedPageBreak/>
+        <w:t xml:space="preserve">Cada cuanto hacemos el procesamiento de imagen: el procesamiento de imagen es un proceso costoso y si no ponemos un valor alto en milisegundos podríamos mantener al ordenador con mucha carga de trabajo y eso se traduce en consumo y calor. Un valor a 1000 milisegundos podría ser un buen valor por defecto (el método que más consume en tiempo es </w:t>
+      </w:r>
+      <w:proofErr w:type="spellStart"/>
+      <w:r>
+        <w:rPr>
+          <w:i/>
+        </w:rPr>
+        <w:t>FaceDetect</w:t>
+      </w:r>
+      <w:proofErr w:type="spellEnd"/>
+      <w:r>
+        <w:t xml:space="preserve"> que puede tardar hasta 300 ms)</w:t>
+      </w:r>
+    </w:p>
+    <w:p>
+      <w:pPr>
+        <w:pStyle w:val="Prrafodelista"/>
+        <w:numPr>
+          <w:ilvl w:val="0"/>
+          <w:numId w:val="44"/>
+        </w:numPr>
+      </w:pPr>
+      <w:r>
+        <w:t xml:space="preserve">Que procesos vamos a calcular por cada </w:t>
+      </w:r>
+      <w:proofErr w:type="spellStart"/>
+      <w:r>
+        <w:rPr>
+          <w:i/>
+        </w:rPr>
+        <w:t>processMilliseconds</w:t>
+      </w:r>
+      <w:proofErr w:type="spellEnd"/>
+      <w:r>
+        <w:t xml:space="preserve"> milisegundos, podemos desactivar y activar cualquiera de los 3.</w:t>
+      </w:r>
+    </w:p>
+    <w:p>
+      <w:pPr>
+        <w:pStyle w:val="Prrafodelista"/>
+        <w:numPr>
+          <w:ilvl w:val="0"/>
+          <w:numId w:val="44"/>
+        </w:numPr>
+      </w:pPr>
+      <w:r>
+        <w:t>La precisión con la que diremos con cuanto es movimiento o a partir de cuanta iluminación lanzaremos el evento. Ejemplo ¿30% de movimiento entre imágenes es considerado movimiento?</w:t>
+      </w:r>
+      <w:r>
+        <w:t>, de ser así ponemos “</w:t>
+      </w:r>
+      <w:proofErr w:type="spellStart"/>
+      <w:r>
+        <w:t>isMovement</w:t>
+      </w:r>
+      <w:proofErr w:type="spellEnd"/>
+      <w:r>
+        <w:t>” a 30.</w:t>
+      </w:r>
+    </w:p>
+    <w:p>
+      <w:pPr>
+        <w:pStyle w:val="Prrafodelista"/>
+        <w:numPr>
+          <w:ilvl w:val="0"/>
+          <w:numId w:val="44"/>
+        </w:numPr>
+      </w:pPr>
+      <w:r>
+        <w:t>El guardado de imágenes: podemos decir si queremos guardar las imágenes o los rostros de las personas que aparezcan en la fotografía.</w:t>
+      </w:r>
+    </w:p>
+    <w:p>
+      <w:r>
+        <w:t xml:space="preserve">Por último </w:t>
+      </w:r>
+      <w:proofErr w:type="spellStart"/>
+      <w:r>
+        <w:rPr>
+          <w:i/>
+        </w:rPr>
+        <w:t>ImageEngine</w:t>
+      </w:r>
+      <w:proofErr w:type="spellEnd"/>
+      <w:r>
+        <w:rPr>
+          <w:i/>
+        </w:rPr>
+        <w:t xml:space="preserve"> </w:t>
+      </w:r>
+      <w:r>
+        <w:t>que organiza el control</w:t>
+      </w:r>
+      <w:r>
+        <w:t xml:space="preserve"> de todo el paquete, tiene 2 métodos </w:t>
+      </w:r>
+      <w:proofErr w:type="spellStart"/>
+      <w:r>
+        <w:t>StartEngine</w:t>
+      </w:r>
+      <w:proofErr w:type="spellEnd"/>
+      <w:r>
+        <w:t xml:space="preserve"> y </w:t>
+      </w:r>
+      <w:proofErr w:type="spellStart"/>
+      <w:r>
+        <w:t>StopEngine</w:t>
+      </w:r>
+      <w:proofErr w:type="spellEnd"/>
+      <w:r>
+        <w:t xml:space="preserve"> que activan y desactivan el gestor. Lo que hace es iniciar el cálculo de procesamiento de imágenes en un hilo aparte. La manera de ejecutarse dependerá de cómo este configurado en </w:t>
+      </w:r>
+      <w:proofErr w:type="spellStart"/>
+      <w:r>
+        <w:t>Config</w:t>
+      </w:r>
+      <w:proofErr w:type="spellEnd"/>
+      <w:r>
+        <w:t>, así como la gestión de eventos es realizada por ella misma.</w:t>
+      </w:r>
+      <w:r>
+        <w:t xml:space="preserve"> Al final de cada procesado completo guarda el resultado en una instancia de la clase “</w:t>
+      </w:r>
+      <w:proofErr w:type="spellStart"/>
+      <w:r>
+        <w:t>LastResults</w:t>
+      </w:r>
+      <w:proofErr w:type="spellEnd"/>
+      <w:r>
+        <w:t>” que tiene un resumen de todo el procesado.</w:t>
+      </w:r>
+    </w:p>
+    <w:p>
+      <w:r>
+        <w:rPr>
+          <w:noProof/>
+          <w:lang w:eastAsia="es-ES"/>
+        </w:rPr>
+        <w:lastRenderedPageBreak/>
+        <w:drawing>
+          <wp:inline distT="0" distB="0" distL="0" distR="0">
+            <wp:extent cx="5400040" cy="8622351"/>
+            <wp:effectExtent l="0" t="0" r="0" b="7620"/>
+            <wp:docPr id="8" name="Imagen 8" descr="C:\Users\Rafgomgar\Desktop\PFC\Documentacion\Imagenes\CameraDiagram.jpg"/>
+            <wp:cNvGraphicFramePr>
+              <a:graphicFrameLocks xmlns:a="http://schemas.openxmlformats.org/drawingml/2006/main" noChangeAspect="1"/>
+            </wp:cNvGraphicFramePr>
+            <a:graphic xmlns:a="http://schemas.openxmlformats.org/drawingml/2006/main">
+              <a:graphicData uri="http://schemas.openxmlformats.org/drawingml/2006/picture">
+                <pic:pic xmlns:pic="http://schemas.openxmlformats.org/drawingml/2006/picture">
+                  <pic:nvPicPr>
+                    <pic:cNvPr id="0" name="Picture 1" descr="C:\Users\Rafgomgar\Desktop\PFC\Documentacion\Imagenes\CameraDiagram.jpg"/>
+                    <pic:cNvPicPr>
+                      <a:picLocks noChangeAspect="1" noChangeArrowheads="1"/>
+                    </pic:cNvPicPr>
+                  </pic:nvPicPr>
+                  <pic:blipFill>
+                    <a:blip r:embed="rId40" cstate="print">
+                      <a:extLst>
+                        <a:ext uri="{28A0092B-C50C-407E-A947-70E740481C1C}">
+                          <a14:useLocalDpi xmlns:a14="http://schemas.microsoft.com/office/drawing/2010/main" val="0"/>
+                        </a:ext>
+                      </a:extLst>
+                    </a:blip>
+                    <a:srcRect/>
+                    <a:stretch>
+                      <a:fillRect/>
+                    </a:stretch>
+                  </pic:blipFill>
+                  <pic:spPr bwMode="auto">
+                    <a:xfrm>
+                      <a:off x="0" y="0"/>
+                      <a:ext cx="5400040" cy="8622351"/>
+                    </a:xfrm>
+                    <a:prstGeom prst="rect">
+                      <a:avLst/>
+                    </a:prstGeom>
+                    <a:noFill/>
+                    <a:ln>
+                      <a:noFill/>
+                    </a:ln>
+                  </pic:spPr>
+                </pic:pic>
+              </a:graphicData>
+            </a:graphic>
+          </wp:inline>
+        </w:drawing>
+      </w:r>
+    </w:p>
+    <w:p/>
+    <w:p>
+      <w:pPr>
+        <w:pStyle w:val="Ttulo2"/>
+      </w:pPr>
+      <w:bookmarkStart w:id="76" w:name="_Toc292641503"/>
       <w:r>
         <w:t>Casos de usos relevantes</w:t>
       </w:r>
+      <w:bookmarkEnd w:id="76"/>
+    </w:p>
+    <w:p>
+      <w:pPr>
+        <w:pStyle w:val="Ttulo3"/>
+      </w:pPr>
+      <w:r>
+        <w:t>Calculo de movimiento</w:t>
+      </w:r>
+    </w:p>
+    <w:p>
+      <w:pPr>
+        <w:autoSpaceDE w:val="0"/>
+        <w:autoSpaceDN w:val="0"/>
+        <w:adjustRightInd w:val="0"/>
+        <w:spacing w:after="0" w:line="240" w:lineRule="auto"/>
+        <w:jc w:val="left"/>
+      </w:pPr>
+      <w:r>
+        <w:t xml:space="preserve">Para calcular el movimiento, </w:t>
+      </w:r>
+      <w:r>
+        <w:t>la función</w:t>
+      </w:r>
+      <w:r>
+        <w:t xml:space="preserve"> con prototipo</w:t>
+      </w:r>
+      <w:r>
+        <w:t xml:space="preserve"> </w:t>
+      </w:r>
+    </w:p>
+    <w:p>
+      <w:pPr>
+        <w:rPr>
+          <w:lang w:val="en-US"/>
+        </w:rPr>
+      </w:pPr>
+      <w:proofErr w:type="gramStart"/>
+      <w:r>
+        <w:rPr>
+          <w:color w:val="0000FF"/>
+          <w:lang w:val="en-US"/>
+        </w:rPr>
+        <w:t>static</w:t>
+      </w:r>
+      <w:proofErr w:type="gramEnd"/>
+      <w:r>
+        <w:rPr>
+          <w:lang w:val="en-US"/>
+        </w:rPr>
+        <w:t xml:space="preserve"> </w:t>
+      </w:r>
+      <w:r>
+        <w:rPr>
+          <w:color w:val="0000FF"/>
+          <w:lang w:val="en-US"/>
+        </w:rPr>
+        <w:t>double</w:t>
+      </w:r>
+      <w:r>
+        <w:rPr>
+          <w:lang w:val="en-US"/>
+        </w:rPr>
+        <w:t xml:space="preserve"> </w:t>
+      </w:r>
+      <w:proofErr w:type="spellStart"/>
+      <w:r>
+        <w:rPr>
+          <w:lang w:val="en-US"/>
+        </w:rPr>
+        <w:t>GetMovement</w:t>
+      </w:r>
+      <w:proofErr w:type="spellEnd"/>
+      <w:r>
+        <w:rPr>
+          <w:lang w:val="en-US"/>
+        </w:rPr>
+        <w:t>(</w:t>
+      </w:r>
+      <w:r>
+        <w:rPr>
+          <w:color w:val="2B91AF"/>
+          <w:lang w:val="en-US"/>
+        </w:rPr>
+        <w:t>Image</w:t>
+      </w:r>
+      <w:r>
+        <w:rPr>
+          <w:lang w:val="en-US"/>
+        </w:rPr>
+        <w:t>&lt;</w:t>
+      </w:r>
+      <w:proofErr w:type="spellStart"/>
+      <w:r>
+        <w:rPr>
+          <w:color w:val="2B91AF"/>
+          <w:lang w:val="en-US"/>
+        </w:rPr>
+        <w:t>Bgr</w:t>
+      </w:r>
+      <w:proofErr w:type="spellEnd"/>
+      <w:r>
+        <w:rPr>
+          <w:lang w:val="en-US"/>
+        </w:rPr>
+        <w:t xml:space="preserve">, </w:t>
+      </w:r>
+      <w:r>
+        <w:rPr>
+          <w:color w:val="2B91AF"/>
+          <w:lang w:val="en-US"/>
+        </w:rPr>
+        <w:t>Byte</w:t>
+      </w:r>
+      <w:r>
+        <w:rPr>
+          <w:lang w:val="en-US"/>
+        </w:rPr>
+        <w:t xml:space="preserve">&gt; image, </w:t>
+      </w:r>
+      <w:r>
+        <w:rPr>
+          <w:color w:val="2B91AF"/>
+          <w:lang w:val="en-US"/>
+        </w:rPr>
+        <w:t>Image</w:t>
+      </w:r>
+      <w:r>
+        <w:rPr>
+          <w:lang w:val="en-US"/>
+        </w:rPr>
+        <w:t>&lt;</w:t>
+      </w:r>
+      <w:proofErr w:type="spellStart"/>
+      <w:r>
+        <w:rPr>
+          <w:color w:val="2B91AF"/>
+          <w:lang w:val="en-US"/>
+        </w:rPr>
+        <w:t>Bgr</w:t>
+      </w:r>
+      <w:proofErr w:type="spellEnd"/>
+      <w:r>
+        <w:rPr>
+          <w:lang w:val="en-US"/>
+        </w:rPr>
+        <w:t xml:space="preserve">, </w:t>
+      </w:r>
+      <w:r>
+        <w:rPr>
+          <w:color w:val="2B91AF"/>
+          <w:lang w:val="en-US"/>
+        </w:rPr>
+        <w:t>Byte</w:t>
+      </w:r>
+      <w:r>
+        <w:rPr>
+          <w:lang w:val="en-US"/>
+        </w:rPr>
+        <w:t xml:space="preserve">&gt; </w:t>
+      </w:r>
+      <w:proofErr w:type="spellStart"/>
+      <w:r>
+        <w:rPr>
+          <w:lang w:val="en-US"/>
+        </w:rPr>
+        <w:t>lastImage</w:t>
+      </w:r>
+      <w:proofErr w:type="spellEnd"/>
+      <w:r>
+        <w:rPr>
+          <w:lang w:val="en-US"/>
+        </w:rPr>
+        <w:t>)</w:t>
+      </w:r>
+    </w:p>
+    <w:p>
+      <w:proofErr w:type="gramStart"/>
+      <w:r>
+        <w:t>lo</w:t>
+      </w:r>
+      <w:proofErr w:type="gramEnd"/>
+      <w:r>
+        <w:t xml:space="preserve"> que hace es coger ambas imágenes </w:t>
+      </w:r>
+      <w:r>
+        <w:t>y seguir la siguiente secuencia explicada paso a paso:</w:t>
+      </w:r>
+    </w:p>
+    <w:p>
+      <w:pPr>
+        <w:pStyle w:val="Prrafodelista"/>
+        <w:numPr>
+          <w:ilvl w:val="0"/>
+          <w:numId w:val="45"/>
+        </w:numPr>
+      </w:pPr>
+      <w:r>
+        <w:t xml:space="preserve">Aplicamos a ambas imágenes un filtro de media con tamaño de la matriz </w:t>
+      </w:r>
+      <w:proofErr w:type="spellStart"/>
+      <w:r>
+        <w:t>convolucion</w:t>
+      </w:r>
+      <w:proofErr w:type="spellEnd"/>
+      <w:r>
+        <w:t xml:space="preserve">  9, es un filtro </w:t>
+      </w:r>
+      <w:r>
+        <w:t>alto para eliminar defectos que pueda tener la cámara conectada.</w:t>
+      </w:r>
+    </w:p>
+    <w:p>
+      <w:pPr>
+        <w:pStyle w:val="Prrafodelista"/>
+        <w:numPr>
+          <w:ilvl w:val="0"/>
+          <w:numId w:val="45"/>
+        </w:numPr>
+      </w:pPr>
+      <w:r>
+        <w:t>Restamos entre si ambas fotografías obteniendo las diferencias entre ellas, con la resta “</w:t>
+      </w:r>
+      <w:proofErr w:type="spellStart"/>
+      <w:r>
+        <w:t>lastImage-image</w:t>
+      </w:r>
+      <w:proofErr w:type="spellEnd"/>
+      <w:r>
+        <w:t xml:space="preserve">” obtendríamos </w:t>
+      </w:r>
+      <w:r>
+        <w:t xml:space="preserve"> una imagen que tiene en negro todos los pixeles que fueran iguales o más claro (con más valor en cada componente). Y con “</w:t>
+      </w:r>
+      <w:proofErr w:type="spellStart"/>
+      <w:r>
+        <w:t>image-lastImage</w:t>
+      </w:r>
+      <w:proofErr w:type="spellEnd"/>
+      <w:r>
+        <w:t>”</w:t>
+      </w:r>
+      <w:r>
+        <w:t xml:space="preserve"> nos quedamos con los iguales o más oscuros. Cuando me refiero a valores más claros o más oscuros me refiero al caso más sencillo, una fotografía en blanco y negro, cuando hablamos de fotografías a color, se restas los valores de cada componente de un pixel y serian estos los que son más claros o más oscuros.</w:t>
+      </w:r>
+    </w:p>
+    <w:p>
+      <w:pPr>
+        <w:pStyle w:val="Prrafodelista"/>
+        <w:numPr>
+          <w:ilvl w:val="0"/>
+          <w:numId w:val="45"/>
+        </w:numPr>
+      </w:pPr>
+      <w:r>
+        <w:t>Sumamos las dos restas obteniendo las diferencias de valores más claros y más oscuros en una sola imagen.</w:t>
+      </w:r>
+    </w:p>
+    <w:p>
+      <w:pPr>
+        <w:pStyle w:val="Prrafodelista"/>
+        <w:numPr>
+          <w:ilvl w:val="0"/>
+          <w:numId w:val="45"/>
+        </w:numPr>
+      </w:pPr>
+      <w:r>
+        <w:t>Dependiendo de los valores de cada pixel podemos deducir el movimiento total.</w:t>
+      </w:r>
+    </w:p>
+    <w:p>
+      <w:r>
+        <w:t>Vamos a ver este proceso con un ejemplo ilustrativo:</w:t>
+      </w:r>
+    </w:p>
+    <w:p>
+      <w:r>
+        <w:t>[EJEMPLO CON FOTOGRAFIA EN EL PASILLO]</w:t>
+      </w:r>
+    </w:p>
+    <w:p>
+      <w:r>
+        <w:t xml:space="preserve">Por ultimo veamos el código en C# para </w:t>
+      </w:r>
+      <w:proofErr w:type="spellStart"/>
+      <w:r>
+        <w:t>EmguCV</w:t>
+      </w:r>
+      <w:proofErr w:type="spellEnd"/>
+      <w:r>
+        <w:t>.</w:t>
+      </w:r>
+    </w:p>
+    <w:p>
+      <w:r>
+        <w:t>[COPIAR EL CODIGO CUANDO FUNCIONE]</w:t>
+      </w:r>
+    </w:p>
+    <w:p/>
+    <w:p>
+      <w:pPr>
+        <w:pStyle w:val="Ttulo3"/>
+      </w:pPr>
+      <w:r>
+        <w:t>Reconocimiento facial</w:t>
+      </w:r>
+    </w:p>
+    <w:p>
+      <w:r>
+        <w:t xml:space="preserve">Para el reconocimiento facial usaremos el </w:t>
+      </w:r>
+      <w:r>
+        <w:t>método</w:t>
+      </w:r>
+      <w:bookmarkStart w:id="77" w:name="_GoBack"/>
       <w:bookmarkEnd w:id="77"/>
     </w:p>
     <w:p/>
     <w:p>
       <w:pPr>
-        <w:pStyle w:val="Ttulo2"/>
-      </w:pPr>
-      <w:bookmarkStart w:id="78" w:name="_Toc292641504"/>
-      <w:r>
-        <w:t>Diagrama de diseño</w:t>
-      </w:r>
-      <w:bookmarkEnd w:id="78"/>
+        <w:pStyle w:val="Ttulo3"/>
+      </w:pPr>
+      <w:r>
+        <w:t>Cá</w:t>
+      </w:r>
+      <w:r>
+        <w:t xml:space="preserve">lculo de </w:t>
+      </w:r>
+      <w:r>
+        <w:t>iluminación</w:t>
+      </w:r>
     </w:p>
     <w:p/>
     <w:p/>
     <w:p>
       <w:r>
+        <w:lastRenderedPageBreak/>
         <w:br w:type="page"/>
       </w:r>
     </w:p>
@@ -42956,7 +43731,7 @@
       <w:pPr>
         <w:pStyle w:val="Ttulo1"/>
       </w:pPr>
-      <w:bookmarkStart w:id="79" w:name="_Toc292641505"/>
+      <w:bookmarkStart w:id="78" w:name="_Toc292641505"/>
       <w:r>
         <w:lastRenderedPageBreak/>
         <w:t xml:space="preserve">Módulo </w:t>
@@ -42965,50 +43740,50 @@
       <w:r>
         <w:t>Utils</w:t>
       </w:r>
+      <w:bookmarkEnd w:id="78"/>
+      <w:proofErr w:type="spellEnd"/>
+    </w:p>
+    <w:p>
+      <w:pPr>
+        <w:pStyle w:val="Ttulo2"/>
+      </w:pPr>
+      <w:bookmarkStart w:id="79" w:name="_Toc292641506"/>
+      <w:r>
+        <w:t>Introducción</w:t>
+      </w:r>
       <w:bookmarkEnd w:id="79"/>
-      <w:proofErr w:type="spellEnd"/>
-    </w:p>
+    </w:p>
+    <w:p>
+      <w:r>
+        <w:t xml:space="preserve">El módulo </w:t>
+      </w:r>
+      <w:proofErr w:type="spellStart"/>
+      <w:r>
+        <w:rPr>
+          <w:i/>
+        </w:rPr>
+        <w:t>utils</w:t>
+      </w:r>
+      <w:proofErr w:type="spellEnd"/>
+      <w:r>
+        <w:t xml:space="preserve"> está pensado para añadir funcionalidad extra que no es posible que sea encajada en ninguno de los módulos anteriores y que no puedan estar contenida en el módulo principal del proyecto (IntelliRoom).</w:t>
+      </w:r>
+    </w:p>
+    <w:p>
+      <w:r>
+        <w:t>Como funcionalidades incluidas por defecto tenemos utilidades que nos permiten preguntar sobre la fecha/hora actual, climatología o gestión de un simple sistema de alarmas.</w:t>
+      </w:r>
+    </w:p>
+    <w:p/>
     <w:p>
       <w:pPr>
         <w:pStyle w:val="Ttulo2"/>
       </w:pPr>
-      <w:bookmarkStart w:id="80" w:name="_Toc292641506"/>
-      <w:r>
-        <w:t>Introducción</w:t>
+      <w:bookmarkStart w:id="80" w:name="_Toc292641507"/>
+      <w:r>
+        <w:t>Objetivos</w:t>
       </w:r>
       <w:bookmarkEnd w:id="80"/>
-    </w:p>
-    <w:p>
-      <w:r>
-        <w:t xml:space="preserve">El módulo </w:t>
-      </w:r>
-      <w:proofErr w:type="spellStart"/>
-      <w:r>
-        <w:rPr>
-          <w:i/>
-        </w:rPr>
-        <w:t>utils</w:t>
-      </w:r>
-      <w:proofErr w:type="spellEnd"/>
-      <w:r>
-        <w:t xml:space="preserve"> está pensado para añadir funcionalidad extra que no es posible que sea encajada en ninguno de los módulos anteriores y que no puedan estar contenida en el módulo principal del proyecto (IntelliRoom).</w:t>
-      </w:r>
-    </w:p>
-    <w:p>
-      <w:r>
-        <w:t>Como funcionalidades incluidas por defecto tenemos utilidades que nos permiten preguntar sobre la fecha/hora actual, climatología o gestión de un simple sistema de alarmas.</w:t>
-      </w:r>
-    </w:p>
-    <w:p/>
-    <w:p>
-      <w:pPr>
-        <w:pStyle w:val="Ttulo2"/>
-      </w:pPr>
-      <w:bookmarkStart w:id="81" w:name="_Toc292641507"/>
-      <w:r>
-        <w:t>Objetivos</w:t>
-      </w:r>
-      <w:bookmarkEnd w:id="81"/>
     </w:p>
     <w:p>
       <w:pPr>
@@ -43063,7 +43838,7 @@
       <w:pPr>
         <w:pStyle w:val="Ttulo2"/>
       </w:pPr>
-      <w:bookmarkStart w:id="82" w:name="_Toc292641508"/>
+      <w:bookmarkStart w:id="81" w:name="_Toc292641508"/>
       <w:proofErr w:type="spellStart"/>
       <w:r>
         <w:t>Weather</w:t>
@@ -43072,52 +43847,52 @@
       <w:r>
         <w:t xml:space="preserve"> API</w:t>
       </w:r>
+      <w:bookmarkEnd w:id="81"/>
+    </w:p>
+    <w:p>
+      <w:r>
+        <w:t xml:space="preserve">Para satisfacer el objetivo de información climatológica usamos la API de </w:t>
+      </w:r>
+      <w:proofErr w:type="spellStart"/>
+      <w:r>
+        <w:t>google</w:t>
+      </w:r>
+      <w:proofErr w:type="spellEnd"/>
+      <w:r>
+        <w:t xml:space="preserve"> </w:t>
+      </w:r>
+      <w:proofErr w:type="spellStart"/>
+      <w:r>
+        <w:t>weather</w:t>
+      </w:r>
+      <w:proofErr w:type="spellEnd"/>
+      <w:r>
+        <w:t xml:space="preserve"> que nos da muchísima información referente al tiempo de cada ciudad del mundo, pasándole como parámetros el nombre de la ciudad.</w:t>
+      </w:r>
+    </w:p>
+    <w:p>
+      <w:pPr>
+        <w:pStyle w:val="Ttulo3"/>
+      </w:pPr>
+      <w:bookmarkStart w:id="82" w:name="_Toc292641509"/>
+      <w:r>
+        <w:t xml:space="preserve">Funcionamiento de Google </w:t>
+      </w:r>
+      <w:proofErr w:type="spellStart"/>
+      <w:r>
+        <w:t>Weather</w:t>
+      </w:r>
       <w:bookmarkEnd w:id="82"/>
-    </w:p>
-    <w:p>
-      <w:r>
-        <w:t xml:space="preserve">Para satisfacer el objetivo de información climatológica usamos la API de </w:t>
-      </w:r>
-      <w:proofErr w:type="spellStart"/>
-      <w:r>
-        <w:t>google</w:t>
-      </w:r>
-      <w:proofErr w:type="spellEnd"/>
-      <w:r>
-        <w:t xml:space="preserve"> </w:t>
-      </w:r>
-      <w:proofErr w:type="spellStart"/>
-      <w:r>
-        <w:t>weather</w:t>
-      </w:r>
-      <w:proofErr w:type="spellEnd"/>
-      <w:r>
-        <w:t xml:space="preserve"> que nos da muchísima información referente al tiempo de cada ciudad del mundo, pasándole como parámetros el nombre de la ciudad.</w:t>
-      </w:r>
-    </w:p>
-    <w:p>
-      <w:pPr>
-        <w:pStyle w:val="Ttulo3"/>
-      </w:pPr>
-      <w:bookmarkStart w:id="83" w:name="_Toc292641509"/>
-      <w:r>
-        <w:t xml:space="preserve">Funcionamiento de Google </w:t>
+      <w:proofErr w:type="spellEnd"/>
+    </w:p>
+    <w:p>
+      <w:r>
+        <w:t xml:space="preserve">Google </w:t>
       </w:r>
       <w:proofErr w:type="spellStart"/>
       <w:r>
         <w:t>Weather</w:t>
       </w:r>
-      <w:bookmarkEnd w:id="83"/>
-      <w:proofErr w:type="spellEnd"/>
-    </w:p>
-    <w:p>
-      <w:r>
-        <w:t xml:space="preserve">Google </w:t>
-      </w:r>
-      <w:proofErr w:type="spellStart"/>
-      <w:r>
-        <w:t>Weather</w:t>
-      </w:r>
       <w:proofErr w:type="spellEnd"/>
       <w:r>
         <w:t xml:space="preserve"> no tiene documentación oficial, pero es tan sencilla que puede ser usada a ciegas con bastante buenos resultados.</w:t>
@@ -43133,7 +43908,7 @@
       <w:r>
         <w:t xml:space="preserve"> principal de la API es: </w:t>
       </w:r>
-      <w:hyperlink r:id="rId40" w:history="1">
+      <w:hyperlink r:id="rId41" w:history="1">
         <w:r>
           <w:rPr>
             <w:rStyle w:val="Hipervnculo"/>
@@ -43188,7 +43963,7 @@
       <w:pPr>
         <w:ind w:left="1416"/>
       </w:pPr>
-      <w:hyperlink r:id="rId41" w:history="1">
+      <w:hyperlink r:id="rId42" w:history="1">
         <w:r>
           <w:rPr>
             <w:rStyle w:val="Hipervnculo"/>
@@ -43201,7 +43976,7 @@
       <w:pPr>
         <w:ind w:left="1416"/>
       </w:pPr>
-      <w:hyperlink r:id="rId42" w:history="1">
+      <w:hyperlink r:id="rId43" w:history="1">
         <w:r>
           <w:rPr>
             <w:rStyle w:val="Hipervnculo"/>
@@ -43226,7 +44001,7 @@
       <w:pPr>
         <w:ind w:left="720" w:firstLine="696"/>
       </w:pPr>
-      <w:hyperlink r:id="rId43" w:history="1">
+      <w:hyperlink r:id="rId44" w:history="1">
         <w:r>
           <w:rPr>
             <w:rStyle w:val="Hipervnculo"/>
@@ -43264,7 +44039,7 @@
                     </pic:cNvPicPr>
                   </pic:nvPicPr>
                   <pic:blipFill>
-                    <a:blip r:embed="rId44">
+                    <a:blip r:embed="rId45">
                       <a:extLst>
                         <a:ext uri="{28A0092B-C50C-407E-A947-70E740481C1C}">
                           <a14:useLocalDpi xmlns:a14="http://schemas.microsoft.com/office/drawing/2010/main" val="0"/>
@@ -43323,7 +44098,7 @@
       <w:pPr>
         <w:pStyle w:val="Ttulo3"/>
       </w:pPr>
-      <w:bookmarkStart w:id="84" w:name="_Toc292641510"/>
+      <w:bookmarkStart w:id="83" w:name="_Toc292641510"/>
       <w:r>
         <w:t xml:space="preserve">La alternativa: Yahoo! </w:t>
       </w:r>
@@ -43331,7 +44106,7 @@
       <w:r>
         <w:t>Weather</w:t>
       </w:r>
-      <w:bookmarkEnd w:id="84"/>
+      <w:bookmarkEnd w:id="83"/>
       <w:proofErr w:type="spellEnd"/>
     </w:p>
     <w:p>
@@ -43373,7 +44148,7 @@
         </w:rPr>
         <w:t xml:space="preserve">Weather: </w:t>
       </w:r>
-      <w:hyperlink r:id="rId45" w:history="1">
+      <w:hyperlink r:id="rId46" w:history="1">
         <w:r>
           <w:rPr>
             <w:rStyle w:val="Hipervnculo"/>
@@ -43394,22 +44169,22 @@
       <w:pPr>
         <w:pStyle w:val="Ttulo2"/>
       </w:pPr>
-      <w:bookmarkStart w:id="85" w:name="_Toc292641511"/>
+      <w:bookmarkStart w:id="84" w:name="_Toc292641511"/>
       <w:r>
         <w:t>Casos de uso relevantes</w:t>
       </w:r>
+      <w:bookmarkEnd w:id="84"/>
+    </w:p>
+    <w:p/>
+    <w:p>
+      <w:pPr>
+        <w:pStyle w:val="Ttulo2"/>
+      </w:pPr>
+      <w:bookmarkStart w:id="85" w:name="_Toc292641512"/>
+      <w:r>
+        <w:t>Diagrama de diseño</w:t>
+      </w:r>
       <w:bookmarkEnd w:id="85"/>
-    </w:p>
-    <w:p/>
-    <w:p>
-      <w:pPr>
-        <w:pStyle w:val="Ttulo2"/>
-      </w:pPr>
-      <w:bookmarkStart w:id="86" w:name="_Toc292641512"/>
-      <w:r>
-        <w:t>Diagrama de diseño</w:t>
-      </w:r>
-      <w:bookmarkEnd w:id="86"/>
     </w:p>
     <w:p/>
     <w:p>
@@ -43422,7 +44197,7 @@
           <w:szCs w:val="32"/>
         </w:rPr>
       </w:pPr>
-      <w:bookmarkStart w:id="87" w:name="_Toc292641513"/>
+      <w:bookmarkStart w:id="86" w:name="_Toc292641513"/>
       <w:r>
         <w:br w:type="page"/>
       </w:r>
@@ -43435,7 +44210,7 @@
         <w:lastRenderedPageBreak/>
         <w:t>Capa de presentación</w:t>
       </w:r>
-      <w:bookmarkEnd w:id="87"/>
+      <w:bookmarkEnd w:id="86"/>
     </w:p>
     <w:p/>
     <w:p/>
@@ -43449,7 +44224,7 @@
           <w:szCs w:val="32"/>
         </w:rPr>
       </w:pPr>
-      <w:bookmarkStart w:id="88" w:name="_Toc292641514"/>
+      <w:bookmarkStart w:id="87" w:name="_Toc292641514"/>
       <w:r>
         <w:br w:type="page"/>
       </w:r>
@@ -43462,7 +44237,7 @@
         <w:lastRenderedPageBreak/>
         <w:t>Capa de Datos</w:t>
       </w:r>
-      <w:bookmarkEnd w:id="88"/>
+      <w:bookmarkEnd w:id="87"/>
     </w:p>
     <w:p/>
     <w:p>
@@ -43474,22 +44249,22 @@
       <w:pPr>
         <w:pStyle w:val="Ttulo1"/>
       </w:pPr>
-      <w:bookmarkStart w:id="89" w:name="_Toc292641515"/>
+      <w:bookmarkStart w:id="88" w:name="_Toc292641515"/>
       <w:r>
         <w:lastRenderedPageBreak/>
         <w:t>Anexo: Instalación IntelliRoom</w:t>
       </w:r>
+      <w:bookmarkEnd w:id="88"/>
+    </w:p>
+    <w:p>
+      <w:pPr>
+        <w:pStyle w:val="Ttulo2"/>
+      </w:pPr>
+      <w:bookmarkStart w:id="89" w:name="_Toc292641516"/>
+      <w:r>
+        <w:t>Requisitos Software</w:t>
+      </w:r>
       <w:bookmarkEnd w:id="89"/>
-    </w:p>
-    <w:p>
-      <w:pPr>
-        <w:pStyle w:val="Ttulo2"/>
-      </w:pPr>
-      <w:bookmarkStart w:id="90" w:name="_Toc292641516"/>
-      <w:r>
-        <w:t>Requisitos Software</w:t>
-      </w:r>
-      <w:bookmarkEnd w:id="90"/>
     </w:p>
     <w:p>
       <w:r>
@@ -43516,7 +44291,7 @@
           <w:numId w:val="11"/>
         </w:numPr>
       </w:pPr>
-      <w:hyperlink r:id="rId46" w:history="1">
+      <w:hyperlink r:id="rId47" w:history="1">
         <w:r>
           <w:rPr>
             <w:rStyle w:val="Hipervnculo"/>
@@ -43542,7 +44317,7 @@
         </w:rPr>
         <w:t xml:space="preserve">Wrapper </w:t>
       </w:r>
-      <w:hyperlink r:id="rId47" w:history="1">
+      <w:hyperlink r:id="rId48" w:history="1">
         <w:proofErr w:type="spellStart"/>
         <w:r>
           <w:rPr>
@@ -43572,7 +44347,7 @@
           <w:lang w:val="en-US"/>
         </w:rPr>
       </w:pPr>
-      <w:hyperlink r:id="rId48" w:history="1">
+      <w:hyperlink r:id="rId49" w:history="1">
         <w:r>
           <w:rPr>
             <w:rStyle w:val="Hipervnculo"/>
@@ -43614,7 +44389,7 @@
       <w:r>
         <w:t xml:space="preserve">  y traducirlo a uno entendible por ATMega328 y programarlo, esta tarea es muy sencilla si usamos el IDE de Arduino que podrá ser fácilmente descargarlo/instalado en la siguiente dirección: </w:t>
       </w:r>
-      <w:hyperlink r:id="rId49" w:history="1">
+      <w:hyperlink r:id="rId50" w:history="1">
         <w:r>
           <w:rPr>
             <w:rStyle w:val="Hipervnculo"/>
@@ -43627,7 +44402,7 @@
       <w:r>
         <w:t xml:space="preserve">Por supuesto es necesario descargarse la última versión disponible en la forja del proyecto: </w:t>
       </w:r>
-      <w:hyperlink r:id="rId50" w:history="1">
+      <w:hyperlink r:id="rId51" w:history="1">
         <w:r>
           <w:rPr>
             <w:rStyle w:val="Hipervnculo"/>
@@ -43641,11 +44416,11 @@
       <w:pPr>
         <w:pStyle w:val="Ttulo2"/>
       </w:pPr>
-      <w:bookmarkStart w:id="91" w:name="_Toc292641517"/>
+      <w:bookmarkStart w:id="90" w:name="_Toc292641517"/>
       <w:r>
         <w:t>Requisitos Hardware</w:t>
       </w:r>
-      <w:bookmarkEnd w:id="91"/>
+      <w:bookmarkEnd w:id="90"/>
     </w:p>
     <w:p>
       <w:r>
@@ -43725,11 +44500,11 @@
       <w:pPr>
         <w:pStyle w:val="Ttulo2"/>
       </w:pPr>
-      <w:bookmarkStart w:id="92" w:name="_Toc292641518"/>
+      <w:bookmarkStart w:id="91" w:name="_Toc292641518"/>
       <w:r>
         <w:t>Organización del directorio principal del programa</w:t>
       </w:r>
-      <w:bookmarkEnd w:id="92"/>
+      <w:bookmarkEnd w:id="91"/>
     </w:p>
     <w:p>
       <w:pPr>
@@ -43769,7 +44544,7 @@
                     <pic:cNvPicPr/>
                   </pic:nvPicPr>
                   <pic:blipFill>
-                    <a:blip r:embed="rId51"/>
+                    <a:blip r:embed="rId52"/>
                     <a:stretch>
                       <a:fillRect/>
                     </a:stretch>
@@ -44392,6 +45167,119 @@
     </w:lvl>
   </w:abstractNum>
   <w:abstractNum w:abstractNumId="4">
+    <w:nsid w:val="17942D2C"/>
+    <w:multiLevelType w:val="hybridMultilevel"/>
+    <w:tmpl w:val="3D28B572"/>
+    <w:lvl w:ilvl="0" w:tplc="0C0A0001">
+      <w:start w:val="1"/>
+      <w:numFmt w:val="bullet"/>
+      <w:lvlText w:val=""/>
+      <w:lvlJc w:val="left"/>
+      <w:pPr>
+        <w:ind w:left="720" w:hanging="360"/>
+      </w:pPr>
+      <w:rPr>
+        <w:rFonts w:ascii="Symbol" w:hAnsi="Symbol" w:hint="default"/>
+      </w:rPr>
+    </w:lvl>
+    <w:lvl w:ilvl="1" w:tplc="0C0A0003" w:tentative="1">
+      <w:start w:val="1"/>
+      <w:numFmt w:val="bullet"/>
+      <w:lvlText w:val="o"/>
+      <w:lvlJc w:val="left"/>
+      <w:pPr>
+        <w:ind w:left="1440" w:hanging="360"/>
+      </w:pPr>
+      <w:rPr>
+        <w:rFonts w:ascii="Courier New" w:hAnsi="Courier New" w:cs="Courier New" w:hint="default"/>
+      </w:rPr>
+    </w:lvl>
+    <w:lvl w:ilvl="2" w:tplc="0C0A0005" w:tentative="1">
+      <w:start w:val="1"/>
+      <w:numFmt w:val="bullet"/>
+      <w:lvlText w:val=""/>
+      <w:lvlJc w:val="left"/>
+      <w:pPr>
+        <w:ind w:left="2160" w:hanging="360"/>
+      </w:pPr>
+      <w:rPr>
+        <w:rFonts w:ascii="Wingdings" w:hAnsi="Wingdings" w:hint="default"/>
+      </w:rPr>
+    </w:lvl>
+    <w:lvl w:ilvl="3" w:tplc="0C0A0001" w:tentative="1">
+      <w:start w:val="1"/>
+      <w:numFmt w:val="bullet"/>
+      <w:lvlText w:val=""/>
+      <w:lvlJc w:val="left"/>
+      <w:pPr>
+        <w:ind w:left="2880" w:hanging="360"/>
+      </w:pPr>
+      <w:rPr>
+        <w:rFonts w:ascii="Symbol" w:hAnsi="Symbol" w:hint="default"/>
+      </w:rPr>
+    </w:lvl>
+    <w:lvl w:ilvl="4" w:tplc="0C0A0003" w:tentative="1">
+      <w:start w:val="1"/>
+      <w:numFmt w:val="bullet"/>
+      <w:lvlText w:val="o"/>
+      <w:lvlJc w:val="left"/>
+      <w:pPr>
+        <w:ind w:left="3600" w:hanging="360"/>
+      </w:pPr>
+      <w:rPr>
+        <w:rFonts w:ascii="Courier New" w:hAnsi="Courier New" w:cs="Courier New" w:hint="default"/>
+      </w:rPr>
+    </w:lvl>
+    <w:lvl w:ilvl="5" w:tplc="0C0A0005" w:tentative="1">
+      <w:start w:val="1"/>
+      <w:numFmt w:val="bullet"/>
+      <w:lvlText w:val=""/>
+      <w:lvlJc w:val="left"/>
+      <w:pPr>
+        <w:ind w:left="4320" w:hanging="360"/>
+      </w:pPr>
+      <w:rPr>
+        <w:rFonts w:ascii="Wingdings" w:hAnsi="Wingdings" w:hint="default"/>
+      </w:rPr>
+    </w:lvl>
+    <w:lvl w:ilvl="6" w:tplc="0C0A0001" w:tentative="1">
+      <w:start w:val="1"/>
+      <w:numFmt w:val="bullet"/>
+      <w:lvlText w:val=""/>
+      <w:lvlJc w:val="left"/>
+      <w:pPr>
+        <w:ind w:left="5040" w:hanging="360"/>
+      </w:pPr>
+      <w:rPr>
+        <w:rFonts w:ascii="Symbol" w:hAnsi="Symbol" w:hint="default"/>
+      </w:rPr>
+    </w:lvl>
+    <w:lvl w:ilvl="7" w:tplc="0C0A0003" w:tentative="1">
+      <w:start w:val="1"/>
+      <w:numFmt w:val="bullet"/>
+      <w:lvlText w:val="o"/>
+      <w:lvlJc w:val="left"/>
+      <w:pPr>
+        <w:ind w:left="5760" w:hanging="360"/>
+      </w:pPr>
+      <w:rPr>
+        <w:rFonts w:ascii="Courier New" w:hAnsi="Courier New" w:cs="Courier New" w:hint="default"/>
+      </w:rPr>
+    </w:lvl>
+    <w:lvl w:ilvl="8" w:tplc="0C0A0005" w:tentative="1">
+      <w:start w:val="1"/>
+      <w:numFmt w:val="bullet"/>
+      <w:lvlText w:val=""/>
+      <w:lvlJc w:val="left"/>
+      <w:pPr>
+        <w:ind w:left="6480" w:hanging="360"/>
+      </w:pPr>
+      <w:rPr>
+        <w:rFonts w:ascii="Wingdings" w:hAnsi="Wingdings" w:hint="default"/>
+      </w:rPr>
+    </w:lvl>
+  </w:abstractNum>
+  <w:abstractNum w:abstractNumId="5">
     <w:nsid w:val="1A486DD9"/>
     <w:multiLevelType w:val="hybridMultilevel"/>
     <w:tmpl w:val="CAC6C5D2"/>
@@ -44480,7 +45368,7 @@
       </w:pPr>
     </w:lvl>
   </w:abstractNum>
-  <w:abstractNum w:abstractNumId="5">
+  <w:abstractNum w:abstractNumId="6">
     <w:nsid w:val="1AD47638"/>
     <w:multiLevelType w:val="multilevel"/>
     <w:tmpl w:val="47201900"/>
@@ -44629,7 +45517,7 @@
       </w:rPr>
     </w:lvl>
   </w:abstractNum>
-  <w:abstractNum w:abstractNumId="6">
+  <w:abstractNum w:abstractNumId="7">
     <w:nsid w:val="1BC03C43"/>
     <w:multiLevelType w:val="hybridMultilevel"/>
     <w:tmpl w:val="75F256C8"/>
@@ -44718,7 +45606,7 @@
       </w:pPr>
     </w:lvl>
   </w:abstractNum>
-  <w:abstractNum w:abstractNumId="7">
+  <w:abstractNum w:abstractNumId="8">
     <w:nsid w:val="1C132BB3"/>
     <w:multiLevelType w:val="hybridMultilevel"/>
     <w:tmpl w:val="5B8EC24A"/>
@@ -44831,7 +45719,7 @@
       </w:rPr>
     </w:lvl>
   </w:abstractNum>
-  <w:abstractNum w:abstractNumId="8">
+  <w:abstractNum w:abstractNumId="9">
     <w:nsid w:val="1DCF3A7C"/>
     <w:multiLevelType w:val="hybridMultilevel"/>
     <w:tmpl w:val="DF846804"/>
@@ -44944,7 +45832,7 @@
       </w:rPr>
     </w:lvl>
   </w:abstractNum>
-  <w:abstractNum w:abstractNumId="9">
+  <w:abstractNum w:abstractNumId="10">
     <w:nsid w:val="1EEA2BC9"/>
     <w:multiLevelType w:val="hybridMultilevel"/>
     <w:tmpl w:val="FE1E7E70"/>
@@ -45057,7 +45945,7 @@
       </w:rPr>
     </w:lvl>
   </w:abstractNum>
-  <w:abstractNum w:abstractNumId="10">
+  <w:abstractNum w:abstractNumId="11">
     <w:nsid w:val="21F6131A"/>
     <w:multiLevelType w:val="hybridMultilevel"/>
     <w:tmpl w:val="16EE1A7C"/>
@@ -45170,7 +46058,7 @@
       </w:rPr>
     </w:lvl>
   </w:abstractNum>
-  <w:abstractNum w:abstractNumId="11">
+  <w:abstractNum w:abstractNumId="12">
     <w:nsid w:val="24D416AE"/>
     <w:multiLevelType w:val="multilevel"/>
     <w:tmpl w:val="0C0A001F"/>
@@ -45256,7 +46144,7 @@
       </w:pPr>
     </w:lvl>
   </w:abstractNum>
-  <w:abstractNum w:abstractNumId="12">
+  <w:abstractNum w:abstractNumId="13">
     <w:nsid w:val="2E3D26FE"/>
     <w:multiLevelType w:val="hybridMultilevel"/>
     <w:tmpl w:val="3B4066E0"/>
@@ -45370,7 +46258,120 @@
       </w:rPr>
     </w:lvl>
   </w:abstractNum>
-  <w:abstractNum w:abstractNumId="13">
+  <w:abstractNum w:abstractNumId="14">
+    <w:nsid w:val="3289706C"/>
+    <w:multiLevelType w:val="hybridMultilevel"/>
+    <w:tmpl w:val="4E600B76"/>
+    <w:lvl w:ilvl="0" w:tplc="0C0A0001">
+      <w:start w:val="1"/>
+      <w:numFmt w:val="bullet"/>
+      <w:lvlText w:val=""/>
+      <w:lvlJc w:val="left"/>
+      <w:pPr>
+        <w:ind w:left="720" w:hanging="360"/>
+      </w:pPr>
+      <w:rPr>
+        <w:rFonts w:ascii="Symbol" w:hAnsi="Symbol" w:hint="default"/>
+      </w:rPr>
+    </w:lvl>
+    <w:lvl w:ilvl="1" w:tplc="0C0A0003" w:tentative="1">
+      <w:start w:val="1"/>
+      <w:numFmt w:val="bullet"/>
+      <w:lvlText w:val="o"/>
+      <w:lvlJc w:val="left"/>
+      <w:pPr>
+        <w:ind w:left="1440" w:hanging="360"/>
+      </w:pPr>
+      <w:rPr>
+        <w:rFonts w:ascii="Courier New" w:hAnsi="Courier New" w:cs="Courier New" w:hint="default"/>
+      </w:rPr>
+    </w:lvl>
+    <w:lvl w:ilvl="2" w:tplc="0C0A0005" w:tentative="1">
+      <w:start w:val="1"/>
+      <w:numFmt w:val="bullet"/>
+      <w:lvlText w:val=""/>
+      <w:lvlJc w:val="left"/>
+      <w:pPr>
+        <w:ind w:left="2160" w:hanging="360"/>
+      </w:pPr>
+      <w:rPr>
+        <w:rFonts w:ascii="Wingdings" w:hAnsi="Wingdings" w:hint="default"/>
+      </w:rPr>
+    </w:lvl>
+    <w:lvl w:ilvl="3" w:tplc="0C0A0001" w:tentative="1">
+      <w:start w:val="1"/>
+      <w:numFmt w:val="bullet"/>
+      <w:lvlText w:val=""/>
+      <w:lvlJc w:val="left"/>
+      <w:pPr>
+        <w:ind w:left="2880" w:hanging="360"/>
+      </w:pPr>
+      <w:rPr>
+        <w:rFonts w:ascii="Symbol" w:hAnsi="Symbol" w:hint="default"/>
+      </w:rPr>
+    </w:lvl>
+    <w:lvl w:ilvl="4" w:tplc="0C0A0003" w:tentative="1">
+      <w:start w:val="1"/>
+      <w:numFmt w:val="bullet"/>
+      <w:lvlText w:val="o"/>
+      <w:lvlJc w:val="left"/>
+      <w:pPr>
+        <w:ind w:left="3600" w:hanging="360"/>
+      </w:pPr>
+      <w:rPr>
+        <w:rFonts w:ascii="Courier New" w:hAnsi="Courier New" w:cs="Courier New" w:hint="default"/>
+      </w:rPr>
+    </w:lvl>
+    <w:lvl w:ilvl="5" w:tplc="0C0A0005" w:tentative="1">
+      <w:start w:val="1"/>
+      <w:numFmt w:val="bullet"/>
+      <w:lvlText w:val=""/>
+      <w:lvlJc w:val="left"/>
+      <w:pPr>
+        <w:ind w:left="4320" w:hanging="360"/>
+      </w:pPr>
+      <w:rPr>
+        <w:rFonts w:ascii="Wingdings" w:hAnsi="Wingdings" w:hint="default"/>
+      </w:rPr>
+    </w:lvl>
+    <w:lvl w:ilvl="6" w:tplc="0C0A0001" w:tentative="1">
+      <w:start w:val="1"/>
+      <w:numFmt w:val="bullet"/>
+      <w:lvlText w:val=""/>
+      <w:lvlJc w:val="left"/>
+      <w:pPr>
+        <w:ind w:left="5040" w:hanging="360"/>
+      </w:pPr>
+      <w:rPr>
+        <w:rFonts w:ascii="Symbol" w:hAnsi="Symbol" w:hint="default"/>
+      </w:rPr>
+    </w:lvl>
+    <w:lvl w:ilvl="7" w:tplc="0C0A0003" w:tentative="1">
+      <w:start w:val="1"/>
+      <w:numFmt w:val="bullet"/>
+      <w:lvlText w:val="o"/>
+      <w:lvlJc w:val="left"/>
+      <w:pPr>
+        <w:ind w:left="5760" w:hanging="360"/>
+      </w:pPr>
+      <w:rPr>
+        <w:rFonts w:ascii="Courier New" w:hAnsi="Courier New" w:cs="Courier New" w:hint="default"/>
+      </w:rPr>
+    </w:lvl>
+    <w:lvl w:ilvl="8" w:tplc="0C0A0005" w:tentative="1">
+      <w:start w:val="1"/>
+      <w:numFmt w:val="bullet"/>
+      <w:lvlText w:val=""/>
+      <w:lvlJc w:val="left"/>
+      <w:pPr>
+        <w:ind w:left="6480" w:hanging="360"/>
+      </w:pPr>
+      <w:rPr>
+        <w:rFonts w:ascii="Wingdings" w:hAnsi="Wingdings" w:hint="default"/>
+      </w:rPr>
+    </w:lvl>
+  </w:abstractNum>
+  <w:abstractNum w:abstractNumId="15">
     <w:nsid w:val="34E57E62"/>
     <w:multiLevelType w:val="hybridMultilevel"/>
     <w:tmpl w:val="8B5481F4"/>
@@ -45459,7 +46460,7 @@
       </w:pPr>
     </w:lvl>
   </w:abstractNum>
-  <w:abstractNum w:abstractNumId="14">
+  <w:abstractNum w:abstractNumId="16">
     <w:nsid w:val="35096009"/>
     <w:multiLevelType w:val="hybridMultilevel"/>
     <w:tmpl w:val="FF2C036A"/>
@@ -45572,7 +46573,7 @@
       </w:rPr>
     </w:lvl>
   </w:abstractNum>
-  <w:abstractNum w:abstractNumId="15">
+  <w:abstractNum w:abstractNumId="17">
     <w:nsid w:val="356C1C37"/>
     <w:multiLevelType w:val="hybridMultilevel"/>
     <w:tmpl w:val="1F0C8C94"/>
@@ -45685,7 +46686,7 @@
       </w:rPr>
     </w:lvl>
   </w:abstractNum>
-  <w:abstractNum w:abstractNumId="16">
+  <w:abstractNum w:abstractNumId="18">
     <w:nsid w:val="35FA656B"/>
     <w:multiLevelType w:val="hybridMultilevel"/>
     <w:tmpl w:val="F0660F0A"/>
@@ -45798,7 +46799,7 @@
       </w:rPr>
     </w:lvl>
   </w:abstractNum>
-  <w:abstractNum w:abstractNumId="17">
+  <w:abstractNum w:abstractNumId="19">
     <w:nsid w:val="3FF153D9"/>
     <w:multiLevelType w:val="hybridMultilevel"/>
     <w:tmpl w:val="E24ACEEA"/>
@@ -45911,7 +46912,7 @@
       </w:rPr>
     </w:lvl>
   </w:abstractNum>
-  <w:abstractNum w:abstractNumId="18">
+  <w:abstractNum w:abstractNumId="20">
     <w:nsid w:val="448A35AF"/>
     <w:multiLevelType w:val="hybridMultilevel"/>
     <w:tmpl w:val="7EDA1574"/>
@@ -46024,7 +47025,7 @@
       </w:rPr>
     </w:lvl>
   </w:abstractNum>
-  <w:abstractNum w:abstractNumId="19">
+  <w:abstractNum w:abstractNumId="21">
     <w:nsid w:val="47AC5689"/>
     <w:multiLevelType w:val="hybridMultilevel"/>
     <w:tmpl w:val="38B276D4"/>
@@ -46137,7 +47138,7 @@
       </w:rPr>
     </w:lvl>
   </w:abstractNum>
-  <w:abstractNum w:abstractNumId="20">
+  <w:abstractNum w:abstractNumId="22">
     <w:nsid w:val="4BFD5D81"/>
     <w:multiLevelType w:val="hybridMultilevel"/>
     <w:tmpl w:val="E0A268F2"/>
@@ -46250,7 +47251,7 @@
       </w:rPr>
     </w:lvl>
   </w:abstractNum>
-  <w:abstractNum w:abstractNumId="21">
+  <w:abstractNum w:abstractNumId="23">
     <w:nsid w:val="4C0F17E6"/>
     <w:multiLevelType w:val="hybridMultilevel"/>
     <w:tmpl w:val="1C1A65B4"/>
@@ -46363,7 +47364,7 @@
       </w:rPr>
     </w:lvl>
   </w:abstractNum>
-  <w:abstractNum w:abstractNumId="22">
+  <w:abstractNum w:abstractNumId="24">
     <w:nsid w:val="4C7730AC"/>
     <w:multiLevelType w:val="multilevel"/>
     <w:tmpl w:val="3F088876"/>
@@ -46449,7 +47450,7 @@
       </w:pPr>
     </w:lvl>
   </w:abstractNum>
-  <w:abstractNum w:abstractNumId="23">
+  <w:abstractNum w:abstractNumId="25">
     <w:nsid w:val="4CD554EF"/>
     <w:multiLevelType w:val="hybridMultilevel"/>
     <w:tmpl w:val="4036E7D0"/>
@@ -46562,7 +47563,7 @@
       </w:rPr>
     </w:lvl>
   </w:abstractNum>
-  <w:abstractNum w:abstractNumId="24">
+  <w:abstractNum w:abstractNumId="26">
     <w:nsid w:val="4DB02343"/>
     <w:multiLevelType w:val="hybridMultilevel"/>
     <w:tmpl w:val="88DCDDF6"/>
@@ -46651,7 +47652,7 @@
       </w:pPr>
     </w:lvl>
   </w:abstractNum>
-  <w:abstractNum w:abstractNumId="25">
+  <w:abstractNum w:abstractNumId="27">
     <w:nsid w:val="513C1E7C"/>
     <w:multiLevelType w:val="hybridMultilevel"/>
     <w:tmpl w:val="6234E198"/>
@@ -46764,7 +47765,7 @@
       </w:rPr>
     </w:lvl>
   </w:abstractNum>
-  <w:abstractNum w:abstractNumId="26">
+  <w:abstractNum w:abstractNumId="28">
     <w:nsid w:val="521D7389"/>
     <w:multiLevelType w:val="hybridMultilevel"/>
     <w:tmpl w:val="37EA5FB4"/>
@@ -46877,7 +47878,7 @@
       </w:rPr>
     </w:lvl>
   </w:abstractNum>
-  <w:abstractNum w:abstractNumId="27">
+  <w:abstractNum w:abstractNumId="29">
     <w:nsid w:val="546207AD"/>
     <w:multiLevelType w:val="hybridMultilevel"/>
     <w:tmpl w:val="4D5A0D1A"/>
@@ -46990,7 +47991,7 @@
       </w:rPr>
     </w:lvl>
   </w:abstractNum>
-  <w:abstractNum w:abstractNumId="28">
+  <w:abstractNum w:abstractNumId="30">
     <w:nsid w:val="5552744F"/>
     <w:multiLevelType w:val="multilevel"/>
     <w:tmpl w:val="80A6DA12"/>
@@ -47139,7 +48140,7 @@
       </w:rPr>
     </w:lvl>
   </w:abstractNum>
-  <w:abstractNum w:abstractNumId="29">
+  <w:abstractNum w:abstractNumId="31">
     <w:nsid w:val="57605970"/>
     <w:multiLevelType w:val="hybridMultilevel"/>
     <w:tmpl w:val="E0ACC038"/>
@@ -47252,7 +48253,7 @@
       </w:rPr>
     </w:lvl>
   </w:abstractNum>
-  <w:abstractNum w:abstractNumId="30">
+  <w:abstractNum w:abstractNumId="32">
     <w:nsid w:val="58214277"/>
     <w:multiLevelType w:val="hybridMultilevel"/>
     <w:tmpl w:val="4D0E75CE"/>
@@ -47365,7 +48366,7 @@
       </w:rPr>
     </w:lvl>
   </w:abstractNum>
-  <w:abstractNum w:abstractNumId="31">
+  <w:abstractNum w:abstractNumId="33">
     <w:nsid w:val="5B4656B0"/>
     <w:multiLevelType w:val="hybridMultilevel"/>
     <w:tmpl w:val="D382B966"/>
@@ -47478,7 +48479,7 @@
       </w:rPr>
     </w:lvl>
   </w:abstractNum>
-  <w:abstractNum w:abstractNumId="32">
+  <w:abstractNum w:abstractNumId="34">
     <w:nsid w:val="5E397451"/>
     <w:multiLevelType w:val="hybridMultilevel"/>
     <w:tmpl w:val="4386BF06"/>
@@ -47591,7 +48592,7 @@
       </w:rPr>
     </w:lvl>
   </w:abstractNum>
-  <w:abstractNum w:abstractNumId="33">
+  <w:abstractNum w:abstractNumId="35">
     <w:nsid w:val="6120584E"/>
     <w:multiLevelType w:val="hybridMultilevel"/>
     <w:tmpl w:val="D0F83216"/>
@@ -47704,7 +48705,7 @@
       </w:rPr>
     </w:lvl>
   </w:abstractNum>
-  <w:abstractNum w:abstractNumId="34">
+  <w:abstractNum w:abstractNumId="36">
     <w:nsid w:val="661E689D"/>
     <w:multiLevelType w:val="multilevel"/>
     <w:tmpl w:val="0C0A0025"/>
@@ -47799,7 +48800,7 @@
       </w:pPr>
     </w:lvl>
   </w:abstractNum>
-  <w:abstractNum w:abstractNumId="35">
+  <w:abstractNum w:abstractNumId="37">
     <w:nsid w:val="678D4CAE"/>
     <w:multiLevelType w:val="hybridMultilevel"/>
     <w:tmpl w:val="D7AEA534"/>
@@ -47912,7 +48913,7 @@
       </w:rPr>
     </w:lvl>
   </w:abstractNum>
-  <w:abstractNum w:abstractNumId="36">
+  <w:abstractNum w:abstractNumId="38">
     <w:nsid w:val="6B6D07FD"/>
     <w:multiLevelType w:val="hybridMultilevel"/>
     <w:tmpl w:val="5E404DEA"/>
@@ -48025,7 +49026,7 @@
       </w:rPr>
     </w:lvl>
   </w:abstractNum>
-  <w:abstractNum w:abstractNumId="37">
+  <w:abstractNum w:abstractNumId="39">
     <w:nsid w:val="72C122A4"/>
     <w:multiLevelType w:val="multilevel"/>
     <w:tmpl w:val="0C0A001F"/>
@@ -48111,7 +49112,7 @@
       </w:pPr>
     </w:lvl>
   </w:abstractNum>
-  <w:abstractNum w:abstractNumId="38">
+  <w:abstractNum w:abstractNumId="40">
     <w:nsid w:val="74A362BB"/>
     <w:multiLevelType w:val="hybridMultilevel"/>
     <w:tmpl w:val="D6308704"/>
@@ -48224,7 +49225,7 @@
       </w:rPr>
     </w:lvl>
   </w:abstractNum>
-  <w:abstractNum w:abstractNumId="39">
+  <w:abstractNum w:abstractNumId="41">
     <w:nsid w:val="762363E2"/>
     <w:multiLevelType w:val="hybridMultilevel"/>
     <w:tmpl w:val="4F222FC2"/>
@@ -48337,7 +49338,7 @@
       </w:rPr>
     </w:lvl>
   </w:abstractNum>
-  <w:abstractNum w:abstractNumId="40">
+  <w:abstractNum w:abstractNumId="42">
     <w:nsid w:val="77DF655C"/>
     <w:multiLevelType w:val="hybridMultilevel"/>
     <w:tmpl w:val="6EFC59D2"/>
@@ -48450,7 +49451,7 @@
       </w:rPr>
     </w:lvl>
   </w:abstractNum>
-  <w:abstractNum w:abstractNumId="41">
+  <w:abstractNum w:abstractNumId="43">
     <w:nsid w:val="7B48487A"/>
     <w:multiLevelType w:val="hybridMultilevel"/>
     <w:tmpl w:val="8342EAEA"/>
@@ -48563,41 +49564,127 @@
       </w:rPr>
     </w:lvl>
   </w:abstractNum>
+  <w:abstractNum w:abstractNumId="44">
+    <w:nsid w:val="7DC6572F"/>
+    <w:multiLevelType w:val="hybridMultilevel"/>
+    <w:tmpl w:val="F84E8DC4"/>
+    <w:lvl w:ilvl="0" w:tplc="0C0A000F">
+      <w:start w:val="1"/>
+      <w:numFmt w:val="decimal"/>
+      <w:lvlText w:val="%1."/>
+      <w:lvlJc w:val="left"/>
+      <w:pPr>
+        <w:ind w:left="720" w:hanging="360"/>
+      </w:pPr>
+    </w:lvl>
+    <w:lvl w:ilvl="1" w:tplc="0C0A0019">
+      <w:start w:val="1"/>
+      <w:numFmt w:val="lowerLetter"/>
+      <w:lvlText w:val="%2."/>
+      <w:lvlJc w:val="left"/>
+      <w:pPr>
+        <w:ind w:left="1440" w:hanging="360"/>
+      </w:pPr>
+    </w:lvl>
+    <w:lvl w:ilvl="2" w:tplc="0C0A001B" w:tentative="1">
+      <w:start w:val="1"/>
+      <w:numFmt w:val="lowerRoman"/>
+      <w:lvlText w:val="%3."/>
+      <w:lvlJc w:val="right"/>
+      <w:pPr>
+        <w:ind w:left="2160" w:hanging="180"/>
+      </w:pPr>
+    </w:lvl>
+    <w:lvl w:ilvl="3" w:tplc="0C0A000F" w:tentative="1">
+      <w:start w:val="1"/>
+      <w:numFmt w:val="decimal"/>
+      <w:lvlText w:val="%4."/>
+      <w:lvlJc w:val="left"/>
+      <w:pPr>
+        <w:ind w:left="2880" w:hanging="360"/>
+      </w:pPr>
+    </w:lvl>
+    <w:lvl w:ilvl="4" w:tplc="0C0A0019" w:tentative="1">
+      <w:start w:val="1"/>
+      <w:numFmt w:val="lowerLetter"/>
+      <w:lvlText w:val="%5."/>
+      <w:lvlJc w:val="left"/>
+      <w:pPr>
+        <w:ind w:left="3600" w:hanging="360"/>
+      </w:pPr>
+    </w:lvl>
+    <w:lvl w:ilvl="5" w:tplc="0C0A001B" w:tentative="1">
+      <w:start w:val="1"/>
+      <w:numFmt w:val="lowerRoman"/>
+      <w:lvlText w:val="%6."/>
+      <w:lvlJc w:val="right"/>
+      <w:pPr>
+        <w:ind w:left="4320" w:hanging="180"/>
+      </w:pPr>
+    </w:lvl>
+    <w:lvl w:ilvl="6" w:tplc="0C0A000F" w:tentative="1">
+      <w:start w:val="1"/>
+      <w:numFmt w:val="decimal"/>
+      <w:lvlText w:val="%7."/>
+      <w:lvlJc w:val="left"/>
+      <w:pPr>
+        <w:ind w:left="5040" w:hanging="360"/>
+      </w:pPr>
+    </w:lvl>
+    <w:lvl w:ilvl="7" w:tplc="0C0A0019" w:tentative="1">
+      <w:start w:val="1"/>
+      <w:numFmt w:val="lowerLetter"/>
+      <w:lvlText w:val="%8."/>
+      <w:lvlJc w:val="left"/>
+      <w:pPr>
+        <w:ind w:left="5760" w:hanging="360"/>
+      </w:pPr>
+    </w:lvl>
+    <w:lvl w:ilvl="8" w:tplc="0C0A001B" w:tentative="1">
+      <w:start w:val="1"/>
+      <w:numFmt w:val="lowerRoman"/>
+      <w:lvlText w:val="%9."/>
+      <w:lvlJc w:val="right"/>
+      <w:pPr>
+        <w:ind w:left="6480" w:hanging="180"/>
+      </w:pPr>
+    </w:lvl>
+  </w:abstractNum>
   <w:num w:numId="1">
-    <w:abstractNumId w:val="26"/>
+    <w:abstractNumId w:val="28"/>
   </w:num>
   <w:num w:numId="2">
-    <w:abstractNumId w:val="38"/>
+    <w:abstractNumId w:val="40"/>
   </w:num>
   <w:num w:numId="3">
-    <w:abstractNumId w:val="31"/>
+    <w:abstractNumId w:val="33"/>
   </w:num>
   <w:num w:numId="4">
-    <w:abstractNumId w:val="20"/>
+    <w:abstractNumId w:val="22"/>
   </w:num>
   <w:num w:numId="5">
     <w:abstractNumId w:val="2"/>
   </w:num>
   <w:num w:numId="6">
-    <w:abstractNumId w:val="33"/>
+    <w:abstractNumId w:val="35"/>
   </w:num>
   <w:num w:numId="7">
-    <w:abstractNumId w:val="25"/>
+    <w:abstractNumId w:val="27"/>
   </w:num>
   <w:num w:numId="8">
-    <w:abstractNumId w:val="40"/>
+    <w:abstractNumId w:val="42"/>
   </w:num>
   <w:num w:numId="9">
-    <w:abstractNumId w:val="4"/>
+    <w:abstractNumId w:val="5"/>
   </w:num>
   <w:num w:numId="10">
-    <w:abstractNumId w:val="13"/>
+    <w:abstractNumId w:val="15"/>
   </w:num>
   <w:num w:numId="11">
-    <w:abstractNumId w:val="41"/>
+    <w:abstractNumId w:val="43"/>
   </w:num>
   <w:num w:numId="12">
-    <w:abstractNumId w:val="7"/>
+    <w:abstractNumId w:val="8"/>
   </w:num>
   <w:num w:numId="13">
     <w:abstractNumId w:val="3"/>
@@ -48606,88 +49693,97 @@
     <w:abstractNumId w:val="0"/>
   </w:num>
   <w:num w:numId="15">
+    <w:abstractNumId w:val="7"/>
+  </w:num>
+  <w:num w:numId="16">
+    <w:abstractNumId w:val="17"/>
+  </w:num>
+  <w:num w:numId="17">
+    <w:abstractNumId w:val="37"/>
+  </w:num>
+  <w:num w:numId="18">
+    <w:abstractNumId w:val="31"/>
+  </w:num>
+  <w:num w:numId="19">
+    <w:abstractNumId w:val="12"/>
+  </w:num>
+  <w:num w:numId="20">
+    <w:abstractNumId w:val="39"/>
+  </w:num>
+  <w:num w:numId="21">
+    <w:abstractNumId w:val="24"/>
+  </w:num>
+  <w:num w:numId="22">
+    <w:abstractNumId w:val="36"/>
+  </w:num>
+  <w:num w:numId="23">
+    <w:abstractNumId w:val="20"/>
+  </w:num>
+  <w:num w:numId="24">
+    <w:abstractNumId w:val="32"/>
+  </w:num>
+  <w:num w:numId="25">
+    <w:abstractNumId w:val="25"/>
+  </w:num>
+  <w:num w:numId="26">
+    <w:abstractNumId w:val="10"/>
+  </w:num>
+  <w:num w:numId="27">
     <w:abstractNumId w:val="6"/>
   </w:num>
-  <w:num w:numId="16">
-    <w:abstractNumId w:val="15"/>
+  <w:num w:numId="28">
+    <w:abstractNumId w:val="30"/>
   </w:num>
-  <w:num w:numId="17">
-    <w:abstractNumId w:val="35"/>
+  <w:num w:numId="29">
+    <w:abstractNumId w:val="16"/>
   </w:num>
-  <w:num w:numId="18">
-    <w:abstractNumId w:val="29"/>
-  </w:num>
-  <w:num w:numId="19">
+  <w:num w:numId="30">
     <w:abstractNumId w:val="11"/>
   </w:num>
-  <w:num w:numId="20">
-    <w:abstractNumId w:val="37"/>
-  </w:num>
-  <w:num w:numId="21">
-    <w:abstractNumId w:val="22"/>
-  </w:num>
-  <w:num w:numId="22">
-    <w:abstractNumId w:val="34"/>
-  </w:num>
-  <w:num w:numId="23">
-    <w:abstractNumId w:val="18"/>
-  </w:num>
-  <w:num w:numId="24">
-    <w:abstractNumId w:val="30"/>
-  </w:num>
-  <w:num w:numId="25">
-    <w:abstractNumId w:val="23"/>
-  </w:num>
-  <w:num w:numId="26">
-    <w:abstractNumId w:val="9"/>
-  </w:num>
-  <w:num w:numId="27">
-    <w:abstractNumId w:val="5"/>
-  </w:num>
-  <w:num w:numId="28">
-    <w:abstractNumId w:val="28"/>
-  </w:num>
-  <w:num w:numId="29">
-    <w:abstractNumId w:val="14"/>
-  </w:num>
-  <w:num w:numId="30">
-    <w:abstractNumId w:val="10"/>
-  </w:num>
   <w:num w:numId="31">
-    <w:abstractNumId w:val="36"/>
+    <w:abstractNumId w:val="38"/>
   </w:num>
   <w:num w:numId="32">
     <w:abstractNumId w:val="1"/>
   </w:num>
   <w:num w:numId="33">
-    <w:abstractNumId w:val="8"/>
+    <w:abstractNumId w:val="9"/>
   </w:num>
   <w:num w:numId="34">
-    <w:abstractNumId w:val="12"/>
+    <w:abstractNumId w:val="13"/>
   </w:num>
   <w:num w:numId="35">
-    <w:abstractNumId w:val="32"/>
+    <w:abstractNumId w:val="34"/>
   </w:num>
   <w:num w:numId="36">
-    <w:abstractNumId w:val="16"/>
+    <w:abstractNumId w:val="18"/>
   </w:num>
   <w:num w:numId="37">
+    <w:abstractNumId w:val="23"/>
+  </w:num>
+  <w:num w:numId="38">
+    <w:abstractNumId w:val="26"/>
+  </w:num>
+  <w:num w:numId="39">
+    <w:abstractNumId w:val="41"/>
+  </w:num>
+  <w:num w:numId="40">
     <w:abstractNumId w:val="21"/>
   </w:num>
-  <w:num w:numId="38">
-    <w:abstractNumId w:val="24"/>
+  <w:num w:numId="41">
+    <w:abstractNumId w:val="29"/>
   </w:num>
-  <w:num w:numId="39">
-    <w:abstractNumId w:val="39"/>
-  </w:num>
-  <w:num w:numId="40">
+  <w:num w:numId="42">
     <w:abstractNumId w:val="19"/>
   </w:num>
-  <w:num w:numId="41">
-    <w:abstractNumId w:val="27"/>
+  <w:num w:numId="43">
+    <w:abstractNumId w:val="4"/>
   </w:num>
-  <w:num w:numId="42">
-    <w:abstractNumId w:val="17"/>
+  <w:num w:numId="44">
+    <w:abstractNumId w:val="14"/>
+  </w:num>
+  <w:num w:numId="45">
+    <w:abstractNumId w:val="44"/>
   </w:num>
 </w:numbering>
 </file>
@@ -53061,84 +54157,84 @@
     </dgm:pt>
   </dgm:ptLst>
   <dgm:cxnLst>
-    <dgm:cxn modelId="{24CCD960-4599-4A44-8D67-FF38A052FEEF}" type="presOf" srcId="{D1F08FF3-0E0D-4014-A7A6-1455E548C393}" destId="{537DEF55-938F-414B-BBCF-DF7F98BEAC0C}" srcOrd="1" destOrd="0" presId="urn:microsoft.com/office/officeart/2005/8/layout/hierarchy2"/>
-    <dgm:cxn modelId="{0DAEE351-0A75-4207-A039-F55A11DF4994}" type="presOf" srcId="{82DE48E3-CB1F-4106-9F1F-01F0D42EDF89}" destId="{4E4430A8-03DA-40D1-9F5D-9EBBF80B24B8}" srcOrd="0" destOrd="0" presId="urn:microsoft.com/office/officeart/2005/8/layout/hierarchy2"/>
-    <dgm:cxn modelId="{D66C5BEB-361E-4585-91C5-35F25FC5CE75}" type="presOf" srcId="{58C3F012-AE0E-4ED0-BFF3-79E8401BB77C}" destId="{CB89CBD0-8D7B-4431-B96B-DC70624FA77C}" srcOrd="1" destOrd="0" presId="urn:microsoft.com/office/officeart/2005/8/layout/hierarchy2"/>
+    <dgm:cxn modelId="{9810B548-88C2-493B-8260-962A2E83487D}" type="presOf" srcId="{910545EF-2E55-4924-A57E-7A2B4159069C}" destId="{287B243C-262F-427A-9F06-1DF4FEF99DB2}" srcOrd="1" destOrd="0" presId="urn:microsoft.com/office/officeart/2005/8/layout/hierarchy2"/>
+    <dgm:cxn modelId="{3865D663-FDF0-476C-ABB8-DD73AC659E37}" srcId="{9C4328CC-5B2C-4F54-B943-922922D1242B}" destId="{82DE48E3-CB1F-4106-9F1F-01F0D42EDF89}" srcOrd="1" destOrd="0" parTransId="{0B540C21-C7B3-443F-A69B-B6ED002E3689}" sibTransId="{CF0EA28E-801C-43DD-A87A-6DD72E50D957}"/>
     <dgm:cxn modelId="{A139DC54-D684-4A71-BD94-63342679C7F1}" srcId="{465F37F1-49E6-401F-80B4-309DD2211D96}" destId="{9C4328CC-5B2C-4F54-B943-922922D1242B}" srcOrd="0" destOrd="0" parTransId="{92BAD807-815A-4B6E-832F-C0A9371C9F40}" sibTransId="{F10F1DB0-D66D-4CC8-AB82-6D5E07AC850D}"/>
-    <dgm:cxn modelId="{FF1BF1DE-D3F7-4A73-B758-EF94AFED872C}" type="presOf" srcId="{AD53933D-69A8-4A54-96E1-30C818C99E98}" destId="{67EADA4C-88BF-4071-B7ED-630DCF3933F3}" srcOrd="0" destOrd="0" presId="urn:microsoft.com/office/officeart/2005/8/layout/hierarchy2"/>
-    <dgm:cxn modelId="{A63B102B-FBF7-4AA6-A818-42DE638C91DB}" type="presOf" srcId="{9594A952-0F8D-409E-ACBD-FBA9B4743092}" destId="{A8F69AEA-8E23-4021-AC78-1B18DD5D8CBB}" srcOrd="1" destOrd="0" presId="urn:microsoft.com/office/officeart/2005/8/layout/hierarchy2"/>
-    <dgm:cxn modelId="{97CF014E-0836-4817-AA53-6E4D27810E68}" type="presOf" srcId="{58C3F012-AE0E-4ED0-BFF3-79E8401BB77C}" destId="{BAD8E070-7718-41BA-8B55-0EDD4CBBF348}" srcOrd="0" destOrd="0" presId="urn:microsoft.com/office/officeart/2005/8/layout/hierarchy2"/>
-    <dgm:cxn modelId="{F5D4B171-8D9C-4604-9531-0B8C08502DAE}" type="presOf" srcId="{525C0D8E-87E7-4B9D-9F49-10C91BB974AA}" destId="{4604550F-CEC3-4F5D-A97E-535E53715F79}" srcOrd="0" destOrd="0" presId="urn:microsoft.com/office/officeart/2005/8/layout/hierarchy2"/>
-    <dgm:cxn modelId="{9CCD41DF-E9DC-4612-9BDF-225975FA4E61}" type="presOf" srcId="{E55DB9F5-BE52-43B6-B7F3-06A7F73ED458}" destId="{4E43DB1D-10A2-4BC3-A169-A991CB339C5B}" srcOrd="0" destOrd="0" presId="urn:microsoft.com/office/officeart/2005/8/layout/hierarchy2"/>
-    <dgm:cxn modelId="{A14AB24D-D437-452D-87E9-C7DEB25DBA48}" type="presOf" srcId="{287FEE92-3D92-42DA-8C7D-8DB1A36F49AA}" destId="{7C96C082-E055-4FBD-BCD5-683435DF9647}" srcOrd="0" destOrd="0" presId="urn:microsoft.com/office/officeart/2005/8/layout/hierarchy2"/>
-    <dgm:cxn modelId="{1E95646C-B999-4E34-A657-7C4E40A4EF45}" type="presOf" srcId="{A1DF2837-F374-4C4F-91BF-A0EB035F518E}" destId="{84BCD990-2A5B-4A25-8352-4D64D1C4C97B}" srcOrd="0" destOrd="0" presId="urn:microsoft.com/office/officeart/2005/8/layout/hierarchy2"/>
-    <dgm:cxn modelId="{650A1E0A-6A15-4F0C-AA3B-B67FEA895CE2}" type="presOf" srcId="{287FEE92-3D92-42DA-8C7D-8DB1A36F49AA}" destId="{40AECEF5-C06A-48BC-8490-E9E24886AFAE}" srcOrd="1" destOrd="0" presId="urn:microsoft.com/office/officeart/2005/8/layout/hierarchy2"/>
-    <dgm:cxn modelId="{686DDBB5-D060-435C-9C1E-5B2F8606408E}" type="presOf" srcId="{0B540C21-C7B3-443F-A69B-B6ED002E3689}" destId="{69975651-EF4B-491E-A161-CA22103276C5}" srcOrd="1" destOrd="0" presId="urn:microsoft.com/office/officeart/2005/8/layout/hierarchy2"/>
-    <dgm:cxn modelId="{D3FE94FD-0051-4A92-9E86-E8E8708D9559}" type="presOf" srcId="{9C4328CC-5B2C-4F54-B943-922922D1242B}" destId="{4E3BFC1C-D6EB-4860-AF11-3AB9E80C91E3}" srcOrd="0" destOrd="0" presId="urn:microsoft.com/office/officeart/2005/8/layout/hierarchy2"/>
+    <dgm:cxn modelId="{4BA95ABC-7735-4D34-8B2F-5016758F15DF}" srcId="{AD53933D-69A8-4A54-96E1-30C818C99E98}" destId="{544458EF-BE02-4878-83EA-745192E07775}" srcOrd="0" destOrd="0" parTransId="{E3B13B85-1A54-4F86-B81D-3A2588857034}" sibTransId="{F3725CCC-CC86-43C4-AD35-D5484AAF1304}"/>
+    <dgm:cxn modelId="{0B40879F-DEA0-4745-BEF2-4486A825D996}" type="presOf" srcId="{02CA0385-1CAD-4135-A3C0-C4C91BA6DA7D}" destId="{D05D17E2-1B51-49EE-A492-4D692B90A749}" srcOrd="0" destOrd="0" presId="urn:microsoft.com/office/officeart/2005/8/layout/hierarchy2"/>
+    <dgm:cxn modelId="{1B5600F2-97FE-43EF-A731-6549254E991E}" type="presOf" srcId="{287FEE92-3D92-42DA-8C7D-8DB1A36F49AA}" destId="{7C96C082-E055-4FBD-BCD5-683435DF9647}" srcOrd="0" destOrd="0" presId="urn:microsoft.com/office/officeart/2005/8/layout/hierarchy2"/>
+    <dgm:cxn modelId="{C0D62E7D-F1E7-4D4D-BCF1-71D06224B060}" type="presOf" srcId="{910545EF-2E55-4924-A57E-7A2B4159069C}" destId="{C3ACC755-6F94-4546-BB15-D2025D87C5CD}" srcOrd="0" destOrd="0" presId="urn:microsoft.com/office/officeart/2005/8/layout/hierarchy2"/>
+    <dgm:cxn modelId="{ACCDE423-D547-4343-B29D-25990F80942F}" type="presOf" srcId="{0B540C21-C7B3-443F-A69B-B6ED002E3689}" destId="{69975651-EF4B-491E-A161-CA22103276C5}" srcOrd="1" destOrd="0" presId="urn:microsoft.com/office/officeart/2005/8/layout/hierarchy2"/>
+    <dgm:cxn modelId="{30FB6EF8-A674-47E1-BABB-3437AFDFB362}" srcId="{82DE48E3-CB1F-4106-9F1F-01F0D42EDF89}" destId="{02CA0385-1CAD-4135-A3C0-C4C91BA6DA7D}" srcOrd="1" destOrd="0" parTransId="{58C3F012-AE0E-4ED0-BFF3-79E8401BB77C}" sibTransId="{4F9FE247-AA94-4C8A-95E5-1D6324DDA921}"/>
+    <dgm:cxn modelId="{D6F9F3C3-3A83-4A39-AD09-42A81E4A41E0}" type="presOf" srcId="{525C0D8E-87E7-4B9D-9F49-10C91BB974AA}" destId="{4604550F-CEC3-4F5D-A97E-535E53715F79}" srcOrd="0" destOrd="0" presId="urn:microsoft.com/office/officeart/2005/8/layout/hierarchy2"/>
+    <dgm:cxn modelId="{488522AF-87E9-4FBA-A932-C531DCA70322}" type="presOf" srcId="{9C4328CC-5B2C-4F54-B943-922922D1242B}" destId="{4E3BFC1C-D6EB-4860-AF11-3AB9E80C91E3}" srcOrd="0" destOrd="0" presId="urn:microsoft.com/office/officeart/2005/8/layout/hierarchy2"/>
+    <dgm:cxn modelId="{947A6243-8063-4F05-AE8C-D74978707DDE}" type="presOf" srcId="{9594A952-0F8D-409E-ACBD-FBA9B4743092}" destId="{2A3068A9-05B9-4DFD-8386-67CCEADBAE48}" srcOrd="0" destOrd="0" presId="urn:microsoft.com/office/officeart/2005/8/layout/hierarchy2"/>
+    <dgm:cxn modelId="{2F2FD82A-E868-41E8-AE81-A5B728EEBAC4}" type="presOf" srcId="{287FEE92-3D92-42DA-8C7D-8DB1A36F49AA}" destId="{40AECEF5-C06A-48BC-8490-E9E24886AFAE}" srcOrd="1" destOrd="0" presId="urn:microsoft.com/office/officeart/2005/8/layout/hierarchy2"/>
+    <dgm:cxn modelId="{C4D3E15F-3E07-4DD6-A121-74A2A7A74A21}" type="presOf" srcId="{58C3F012-AE0E-4ED0-BFF3-79E8401BB77C}" destId="{BAD8E070-7718-41BA-8B55-0EDD4CBBF348}" srcOrd="0" destOrd="0" presId="urn:microsoft.com/office/officeart/2005/8/layout/hierarchy2"/>
+    <dgm:cxn modelId="{B50968B9-113F-445F-A474-0044BD0CED12}" type="presOf" srcId="{E55DB9F5-BE52-43B6-B7F3-06A7F73ED458}" destId="{4E43DB1D-10A2-4BC3-A169-A991CB339C5B}" srcOrd="0" destOrd="0" presId="urn:microsoft.com/office/officeart/2005/8/layout/hierarchy2"/>
+    <dgm:cxn modelId="{4D7315AE-9378-44CD-9BDC-CD1B303AED9B}" type="presOf" srcId="{CF5CDB41-8574-4F71-9BB1-15B5474EC18B}" destId="{116F3B60-BCB0-4973-A150-AC311D762E3D}" srcOrd="0" destOrd="0" presId="urn:microsoft.com/office/officeart/2005/8/layout/hierarchy2"/>
+    <dgm:cxn modelId="{0A796921-1AAC-4BC5-8ED8-FDF6105D15B3}" type="presOf" srcId="{544458EF-BE02-4878-83EA-745192E07775}" destId="{DAA6E2D9-9C91-4AF0-BACF-B26DDB3ACF0A}" srcOrd="0" destOrd="0" presId="urn:microsoft.com/office/officeart/2005/8/layout/hierarchy2"/>
+    <dgm:cxn modelId="{5851A867-6477-4A86-8A80-E0A469970DC0}" type="presOf" srcId="{82DE48E3-CB1F-4106-9F1F-01F0D42EDF89}" destId="{4E4430A8-03DA-40D1-9F5D-9EBBF80B24B8}" srcOrd="0" destOrd="0" presId="urn:microsoft.com/office/officeart/2005/8/layout/hierarchy2"/>
+    <dgm:cxn modelId="{84C6F9F1-B3C6-4C13-A1DA-1D6E10655435}" type="presOf" srcId="{0B540C21-C7B3-443F-A69B-B6ED002E3689}" destId="{A5D0731E-B659-49F9-93B7-F0009E5AE68D}" srcOrd="0" destOrd="0" presId="urn:microsoft.com/office/officeart/2005/8/layout/hierarchy2"/>
+    <dgm:cxn modelId="{C997CC29-A8AC-48D4-871A-E95AE62B5AF6}" srcId="{82DE48E3-CB1F-4106-9F1F-01F0D42EDF89}" destId="{A1DF2837-F374-4C4F-91BF-A0EB035F518E}" srcOrd="0" destOrd="0" parTransId="{D1F08FF3-0E0D-4014-A7A6-1455E548C393}" sibTransId="{95AEA83A-82F9-45E3-B393-20A7F727756B}"/>
+    <dgm:cxn modelId="{F7644299-1014-4944-BBCF-7CA5644864C7}" type="presOf" srcId="{9594A952-0F8D-409E-ACBD-FBA9B4743092}" destId="{A8F69AEA-8E23-4021-AC78-1B18DD5D8CBB}" srcOrd="1" destOrd="0" presId="urn:microsoft.com/office/officeart/2005/8/layout/hierarchy2"/>
+    <dgm:cxn modelId="{B1E99FDF-0ADF-44BA-82A2-8B1F34843160}" srcId="{AD53933D-69A8-4A54-96E1-30C818C99E98}" destId="{CF5CDB41-8574-4F71-9BB1-15B5474EC18B}" srcOrd="2" destOrd="0" parTransId="{9594A952-0F8D-409E-ACBD-FBA9B4743092}" sibTransId="{21ABFDDC-A80C-42F1-AFED-22DEB5CE9981}"/>
+    <dgm:cxn modelId="{654A5B92-A914-4C61-90F6-E494916A5918}" srcId="{82DE48E3-CB1F-4106-9F1F-01F0D42EDF89}" destId="{525C0D8E-87E7-4B9D-9F49-10C91BB974AA}" srcOrd="2" destOrd="0" parTransId="{7078DD97-2FC2-491E-962A-BF7326F4C133}" sibTransId="{1FF8C41F-9802-4C5B-9603-D78C56AE666F}"/>
+    <dgm:cxn modelId="{2DEBA6B9-08D0-4D98-8501-446DD1ECA0AA}" type="presOf" srcId="{E3B13B85-1A54-4F86-B81D-3A2588857034}" destId="{7636703E-4177-405D-9F81-78D979E5F2D6}" srcOrd="1" destOrd="0" presId="urn:microsoft.com/office/officeart/2005/8/layout/hierarchy2"/>
+    <dgm:cxn modelId="{4EEBC280-262F-4575-94E7-56D8AC61F21D}" type="presOf" srcId="{A1DF2837-F374-4C4F-91BF-A0EB035F518E}" destId="{84BCD990-2A5B-4A25-8352-4D64D1C4C97B}" srcOrd="0" destOrd="0" presId="urn:microsoft.com/office/officeart/2005/8/layout/hierarchy2"/>
     <dgm:cxn modelId="{0CAC06C7-FF07-4441-AB5F-A9DC99C36664}" srcId="{AD53933D-69A8-4A54-96E1-30C818C99E98}" destId="{E55DB9F5-BE52-43B6-B7F3-06A7F73ED458}" srcOrd="1" destOrd="0" parTransId="{910545EF-2E55-4924-A57E-7A2B4159069C}" sibTransId="{39E7A864-BA42-466C-B725-9DEFABB86EBA}"/>
-    <dgm:cxn modelId="{30FB6EF8-A674-47E1-BABB-3437AFDFB362}" srcId="{82DE48E3-CB1F-4106-9F1F-01F0D42EDF89}" destId="{02CA0385-1CAD-4135-A3C0-C4C91BA6DA7D}" srcOrd="1" destOrd="0" parTransId="{58C3F012-AE0E-4ED0-BFF3-79E8401BB77C}" sibTransId="{4F9FE247-AA94-4C8A-95E5-1D6324DDA921}"/>
+    <dgm:cxn modelId="{E658AAB6-3E5F-40B0-9E2F-E067A58505E8}" type="presOf" srcId="{465F37F1-49E6-401F-80B4-309DD2211D96}" destId="{3F4EE753-9727-44B4-A9C7-BABC73E2D20C}" srcOrd="0" destOrd="0" presId="urn:microsoft.com/office/officeart/2005/8/layout/hierarchy2"/>
+    <dgm:cxn modelId="{D38D6271-0993-4034-855B-DAA3D6B57167}" type="presOf" srcId="{58C3F012-AE0E-4ED0-BFF3-79E8401BB77C}" destId="{CB89CBD0-8D7B-4431-B96B-DC70624FA77C}" srcOrd="1" destOrd="0" presId="urn:microsoft.com/office/officeart/2005/8/layout/hierarchy2"/>
+    <dgm:cxn modelId="{F13BEB59-5E01-4F22-A8AD-CF33D1A942BC}" type="presOf" srcId="{E3B13B85-1A54-4F86-B81D-3A2588857034}" destId="{219514A2-172F-496B-8195-BAF9CAECF6FB}" srcOrd="0" destOrd="0" presId="urn:microsoft.com/office/officeart/2005/8/layout/hierarchy2"/>
+    <dgm:cxn modelId="{448445B3-CAA1-4027-8FC6-F09CB30E8B80}" type="presOf" srcId="{D1F08FF3-0E0D-4014-A7A6-1455E548C393}" destId="{3295B03A-458B-46A1-98A7-460769A7AE87}" srcOrd="0" destOrd="0" presId="urn:microsoft.com/office/officeart/2005/8/layout/hierarchy2"/>
     <dgm:cxn modelId="{2B6A1D8F-7B53-4464-9B25-CD2C68FCBC27}" srcId="{9C4328CC-5B2C-4F54-B943-922922D1242B}" destId="{AD53933D-69A8-4A54-96E1-30C818C99E98}" srcOrd="0" destOrd="0" parTransId="{287FEE92-3D92-42DA-8C7D-8DB1A36F49AA}" sibTransId="{FE0068E2-A474-43A9-BDE1-EAB817561010}"/>
-    <dgm:cxn modelId="{B092FE16-B95F-452D-8717-1AA7B3707044}" type="presOf" srcId="{E3B13B85-1A54-4F86-B81D-3A2588857034}" destId="{7636703E-4177-405D-9F81-78D979E5F2D6}" srcOrd="1" destOrd="0" presId="urn:microsoft.com/office/officeart/2005/8/layout/hierarchy2"/>
-    <dgm:cxn modelId="{654A5B92-A914-4C61-90F6-E494916A5918}" srcId="{82DE48E3-CB1F-4106-9F1F-01F0D42EDF89}" destId="{525C0D8E-87E7-4B9D-9F49-10C91BB974AA}" srcOrd="2" destOrd="0" parTransId="{7078DD97-2FC2-491E-962A-BF7326F4C133}" sibTransId="{1FF8C41F-9802-4C5B-9603-D78C56AE666F}"/>
-    <dgm:cxn modelId="{3865D663-FDF0-476C-ABB8-DD73AC659E37}" srcId="{9C4328CC-5B2C-4F54-B943-922922D1242B}" destId="{82DE48E3-CB1F-4106-9F1F-01F0D42EDF89}" srcOrd="1" destOrd="0" parTransId="{0B540C21-C7B3-443F-A69B-B6ED002E3689}" sibTransId="{CF0EA28E-801C-43DD-A87A-6DD72E50D957}"/>
-    <dgm:cxn modelId="{C3DF4442-DF85-4AC1-A77E-867B9DE083AE}" type="presOf" srcId="{7078DD97-2FC2-491E-962A-BF7326F4C133}" destId="{47565275-2A81-4DB2-AAAA-2C33EEE4B163}" srcOrd="1" destOrd="0" presId="urn:microsoft.com/office/officeart/2005/8/layout/hierarchy2"/>
-    <dgm:cxn modelId="{9B837795-FCCF-4D8A-A5DF-4FF7DFA7F560}" type="presOf" srcId="{7078DD97-2FC2-491E-962A-BF7326F4C133}" destId="{30242C97-15DC-42D8-9CA7-46172D701751}" srcOrd="0" destOrd="0" presId="urn:microsoft.com/office/officeart/2005/8/layout/hierarchy2"/>
-    <dgm:cxn modelId="{C32FDAB3-FE62-4E27-9FF4-9662A7FE6983}" type="presOf" srcId="{CF5CDB41-8574-4F71-9BB1-15B5474EC18B}" destId="{116F3B60-BCB0-4973-A150-AC311D762E3D}" srcOrd="0" destOrd="0" presId="urn:microsoft.com/office/officeart/2005/8/layout/hierarchy2"/>
-    <dgm:cxn modelId="{69A7D1BB-D0D4-465D-94C7-A0D71AE9A01E}" type="presOf" srcId="{E3B13B85-1A54-4F86-B81D-3A2588857034}" destId="{219514A2-172F-496B-8195-BAF9CAECF6FB}" srcOrd="0" destOrd="0" presId="urn:microsoft.com/office/officeart/2005/8/layout/hierarchy2"/>
-    <dgm:cxn modelId="{C997CC29-A8AC-48D4-871A-E95AE62B5AF6}" srcId="{82DE48E3-CB1F-4106-9F1F-01F0D42EDF89}" destId="{A1DF2837-F374-4C4F-91BF-A0EB035F518E}" srcOrd="0" destOrd="0" parTransId="{D1F08FF3-0E0D-4014-A7A6-1455E548C393}" sibTransId="{95AEA83A-82F9-45E3-B393-20A7F727756B}"/>
-    <dgm:cxn modelId="{15A08BCA-3125-4665-B449-7B40CD64969E}" type="presOf" srcId="{0B540C21-C7B3-443F-A69B-B6ED002E3689}" destId="{A5D0731E-B659-49F9-93B7-F0009E5AE68D}" srcOrd="0" destOrd="0" presId="urn:microsoft.com/office/officeart/2005/8/layout/hierarchy2"/>
-    <dgm:cxn modelId="{86169C2F-FDAF-45BE-BE23-6D3097D0E464}" type="presOf" srcId="{465F37F1-49E6-401F-80B4-309DD2211D96}" destId="{3F4EE753-9727-44B4-A9C7-BABC73E2D20C}" srcOrd="0" destOrd="0" presId="urn:microsoft.com/office/officeart/2005/8/layout/hierarchy2"/>
-    <dgm:cxn modelId="{CA6070E0-C32D-40E0-A9F6-B4C883184E0F}" type="presOf" srcId="{910545EF-2E55-4924-A57E-7A2B4159069C}" destId="{C3ACC755-6F94-4546-BB15-D2025D87C5CD}" srcOrd="0" destOrd="0" presId="urn:microsoft.com/office/officeart/2005/8/layout/hierarchy2"/>
-    <dgm:cxn modelId="{F94C2113-C8E1-4C55-AA70-879EAC0FED1E}" type="presOf" srcId="{02CA0385-1CAD-4135-A3C0-C4C91BA6DA7D}" destId="{D05D17E2-1B51-49EE-A492-4D692B90A749}" srcOrd="0" destOrd="0" presId="urn:microsoft.com/office/officeart/2005/8/layout/hierarchy2"/>
-    <dgm:cxn modelId="{A0C9C8CA-C74E-488C-9A4F-8D2329115700}" type="presOf" srcId="{544458EF-BE02-4878-83EA-745192E07775}" destId="{DAA6E2D9-9C91-4AF0-BACF-B26DDB3ACF0A}" srcOrd="0" destOrd="0" presId="urn:microsoft.com/office/officeart/2005/8/layout/hierarchy2"/>
-    <dgm:cxn modelId="{50924B0B-F603-4F29-99EB-8753CC111498}" type="presOf" srcId="{910545EF-2E55-4924-A57E-7A2B4159069C}" destId="{287B243C-262F-427A-9F06-1DF4FEF99DB2}" srcOrd="1" destOrd="0" presId="urn:microsoft.com/office/officeart/2005/8/layout/hierarchy2"/>
-    <dgm:cxn modelId="{DFB90B96-D903-4093-9680-353EC4BD428C}" type="presOf" srcId="{D1F08FF3-0E0D-4014-A7A6-1455E548C393}" destId="{3295B03A-458B-46A1-98A7-460769A7AE87}" srcOrd="0" destOrd="0" presId="urn:microsoft.com/office/officeart/2005/8/layout/hierarchy2"/>
-    <dgm:cxn modelId="{4BA95ABC-7735-4D34-8B2F-5016758F15DF}" srcId="{AD53933D-69A8-4A54-96E1-30C818C99E98}" destId="{544458EF-BE02-4878-83EA-745192E07775}" srcOrd="0" destOrd="0" parTransId="{E3B13B85-1A54-4F86-B81D-3A2588857034}" sibTransId="{F3725CCC-CC86-43C4-AD35-D5484AAF1304}"/>
-    <dgm:cxn modelId="{3EA08A5D-2D3C-4D07-90E1-83C70360039A}" type="presOf" srcId="{9594A952-0F8D-409E-ACBD-FBA9B4743092}" destId="{2A3068A9-05B9-4DFD-8386-67CCEADBAE48}" srcOrd="0" destOrd="0" presId="urn:microsoft.com/office/officeart/2005/8/layout/hierarchy2"/>
-    <dgm:cxn modelId="{B1E99FDF-0ADF-44BA-82A2-8B1F34843160}" srcId="{AD53933D-69A8-4A54-96E1-30C818C99E98}" destId="{CF5CDB41-8574-4F71-9BB1-15B5474EC18B}" srcOrd="2" destOrd="0" parTransId="{9594A952-0F8D-409E-ACBD-FBA9B4743092}" sibTransId="{21ABFDDC-A80C-42F1-AFED-22DEB5CE9981}"/>
-    <dgm:cxn modelId="{82CEC7EE-0750-4B7F-81C9-8C1B5D6BD479}" type="presParOf" srcId="{3F4EE753-9727-44B4-A9C7-BABC73E2D20C}" destId="{B6D1E92C-AB73-4F14-A1D4-C7E150527E3F}" srcOrd="0" destOrd="0" presId="urn:microsoft.com/office/officeart/2005/8/layout/hierarchy2"/>
-    <dgm:cxn modelId="{CE324156-8C90-454E-A40F-3F5A6727AAE4}" type="presParOf" srcId="{B6D1E92C-AB73-4F14-A1D4-C7E150527E3F}" destId="{4E3BFC1C-D6EB-4860-AF11-3AB9E80C91E3}" srcOrd="0" destOrd="0" presId="urn:microsoft.com/office/officeart/2005/8/layout/hierarchy2"/>
-    <dgm:cxn modelId="{16147120-855C-484F-B944-1DED1FE819E3}" type="presParOf" srcId="{B6D1E92C-AB73-4F14-A1D4-C7E150527E3F}" destId="{A31335C1-7B76-4DF5-A164-A3B68023C168}" srcOrd="1" destOrd="0" presId="urn:microsoft.com/office/officeart/2005/8/layout/hierarchy2"/>
-    <dgm:cxn modelId="{21C3B357-0063-4108-ABCE-690C694AA52B}" type="presParOf" srcId="{A31335C1-7B76-4DF5-A164-A3B68023C168}" destId="{7C96C082-E055-4FBD-BCD5-683435DF9647}" srcOrd="0" destOrd="0" presId="urn:microsoft.com/office/officeart/2005/8/layout/hierarchy2"/>
-    <dgm:cxn modelId="{C3E714D3-DCD0-4DB3-B2BA-428ABCAE64A1}" type="presParOf" srcId="{7C96C082-E055-4FBD-BCD5-683435DF9647}" destId="{40AECEF5-C06A-48BC-8490-E9E24886AFAE}" srcOrd="0" destOrd="0" presId="urn:microsoft.com/office/officeart/2005/8/layout/hierarchy2"/>
-    <dgm:cxn modelId="{6AECDDDE-1B6D-45D9-AFBE-1A92A2538356}" type="presParOf" srcId="{A31335C1-7B76-4DF5-A164-A3B68023C168}" destId="{F6651682-29F0-4D8E-8CF4-7B1D9281C522}" srcOrd="1" destOrd="0" presId="urn:microsoft.com/office/officeart/2005/8/layout/hierarchy2"/>
-    <dgm:cxn modelId="{091DBC8B-A819-4C77-9B06-545C61CF5CF2}" type="presParOf" srcId="{F6651682-29F0-4D8E-8CF4-7B1D9281C522}" destId="{67EADA4C-88BF-4071-B7ED-630DCF3933F3}" srcOrd="0" destOrd="0" presId="urn:microsoft.com/office/officeart/2005/8/layout/hierarchy2"/>
-    <dgm:cxn modelId="{B7B088F6-C543-4E8C-B993-875DC93251D4}" type="presParOf" srcId="{F6651682-29F0-4D8E-8CF4-7B1D9281C522}" destId="{2EF1EA7D-D63C-4AD2-B05D-60DB2A58555D}" srcOrd="1" destOrd="0" presId="urn:microsoft.com/office/officeart/2005/8/layout/hierarchy2"/>
-    <dgm:cxn modelId="{5D55209A-478A-4F6B-9EA1-37BC959EDA8F}" type="presParOf" srcId="{2EF1EA7D-D63C-4AD2-B05D-60DB2A58555D}" destId="{219514A2-172F-496B-8195-BAF9CAECF6FB}" srcOrd="0" destOrd="0" presId="urn:microsoft.com/office/officeart/2005/8/layout/hierarchy2"/>
-    <dgm:cxn modelId="{22E2EA99-F701-422E-984B-310C68E3393D}" type="presParOf" srcId="{219514A2-172F-496B-8195-BAF9CAECF6FB}" destId="{7636703E-4177-405D-9F81-78D979E5F2D6}" srcOrd="0" destOrd="0" presId="urn:microsoft.com/office/officeart/2005/8/layout/hierarchy2"/>
-    <dgm:cxn modelId="{D7F99EF9-D962-4D8D-A31F-7F2E3486FEBF}" type="presParOf" srcId="{2EF1EA7D-D63C-4AD2-B05D-60DB2A58555D}" destId="{6F39B80A-07AA-464C-852B-0BD16D0AFFF1}" srcOrd="1" destOrd="0" presId="urn:microsoft.com/office/officeart/2005/8/layout/hierarchy2"/>
-    <dgm:cxn modelId="{7615C52B-570E-403B-9150-967BAD44D70E}" type="presParOf" srcId="{6F39B80A-07AA-464C-852B-0BD16D0AFFF1}" destId="{DAA6E2D9-9C91-4AF0-BACF-B26DDB3ACF0A}" srcOrd="0" destOrd="0" presId="urn:microsoft.com/office/officeart/2005/8/layout/hierarchy2"/>
-    <dgm:cxn modelId="{DC1C7990-FECB-4783-A58C-9576DA8DD86D}" type="presParOf" srcId="{6F39B80A-07AA-464C-852B-0BD16D0AFFF1}" destId="{572A4573-3120-406F-9D13-8C59422303E4}" srcOrd="1" destOrd="0" presId="urn:microsoft.com/office/officeart/2005/8/layout/hierarchy2"/>
-    <dgm:cxn modelId="{6ABBFE20-C304-4EE0-AB44-9F26884B1ED6}" type="presParOf" srcId="{2EF1EA7D-D63C-4AD2-B05D-60DB2A58555D}" destId="{C3ACC755-6F94-4546-BB15-D2025D87C5CD}" srcOrd="2" destOrd="0" presId="urn:microsoft.com/office/officeart/2005/8/layout/hierarchy2"/>
-    <dgm:cxn modelId="{04D1CB71-871F-4771-BCBA-FC74DF02B9F6}" type="presParOf" srcId="{C3ACC755-6F94-4546-BB15-D2025D87C5CD}" destId="{287B243C-262F-427A-9F06-1DF4FEF99DB2}" srcOrd="0" destOrd="0" presId="urn:microsoft.com/office/officeart/2005/8/layout/hierarchy2"/>
-    <dgm:cxn modelId="{013F83EB-6A0D-430D-B1F0-5911AE8D76E5}" type="presParOf" srcId="{2EF1EA7D-D63C-4AD2-B05D-60DB2A58555D}" destId="{E523A75F-E3E9-483B-9D68-7BF240691A8D}" srcOrd="3" destOrd="0" presId="urn:microsoft.com/office/officeart/2005/8/layout/hierarchy2"/>
-    <dgm:cxn modelId="{47A44B07-475F-4432-83A7-E6FC9F965C12}" type="presParOf" srcId="{E523A75F-E3E9-483B-9D68-7BF240691A8D}" destId="{4E43DB1D-10A2-4BC3-A169-A991CB339C5B}" srcOrd="0" destOrd="0" presId="urn:microsoft.com/office/officeart/2005/8/layout/hierarchy2"/>
-    <dgm:cxn modelId="{A3AFA7C7-585D-4A2F-B838-EE483B270653}" type="presParOf" srcId="{E523A75F-E3E9-483B-9D68-7BF240691A8D}" destId="{2F208818-430C-4035-8F47-C0C47C9A592E}" srcOrd="1" destOrd="0" presId="urn:microsoft.com/office/officeart/2005/8/layout/hierarchy2"/>
-    <dgm:cxn modelId="{607286E7-7857-430F-B466-D55E67EA632E}" type="presParOf" srcId="{2EF1EA7D-D63C-4AD2-B05D-60DB2A58555D}" destId="{2A3068A9-05B9-4DFD-8386-67CCEADBAE48}" srcOrd="4" destOrd="0" presId="urn:microsoft.com/office/officeart/2005/8/layout/hierarchy2"/>
-    <dgm:cxn modelId="{3C41029E-60CA-4FCE-BEF3-67B077E3AD6E}" type="presParOf" srcId="{2A3068A9-05B9-4DFD-8386-67CCEADBAE48}" destId="{A8F69AEA-8E23-4021-AC78-1B18DD5D8CBB}" srcOrd="0" destOrd="0" presId="urn:microsoft.com/office/officeart/2005/8/layout/hierarchy2"/>
-    <dgm:cxn modelId="{45AC2C10-F994-498E-BE04-8584EF9BBA25}" type="presParOf" srcId="{2EF1EA7D-D63C-4AD2-B05D-60DB2A58555D}" destId="{9E9BDC5E-42F6-4D35-9298-758EBC07ABA6}" srcOrd="5" destOrd="0" presId="urn:microsoft.com/office/officeart/2005/8/layout/hierarchy2"/>
-    <dgm:cxn modelId="{889EF89D-B1CB-4BA7-9720-DFA5A588268E}" type="presParOf" srcId="{9E9BDC5E-42F6-4D35-9298-758EBC07ABA6}" destId="{116F3B60-BCB0-4973-A150-AC311D762E3D}" srcOrd="0" destOrd="0" presId="urn:microsoft.com/office/officeart/2005/8/layout/hierarchy2"/>
-    <dgm:cxn modelId="{47BB3E6A-0970-4F8A-8E13-CD02E734914C}" type="presParOf" srcId="{9E9BDC5E-42F6-4D35-9298-758EBC07ABA6}" destId="{6EB9F89D-29D6-4B1D-B822-1799C960761F}" srcOrd="1" destOrd="0" presId="urn:microsoft.com/office/officeart/2005/8/layout/hierarchy2"/>
-    <dgm:cxn modelId="{56ACB7E4-BC80-4BD5-9793-89C2DE780AEB}" type="presParOf" srcId="{A31335C1-7B76-4DF5-A164-A3B68023C168}" destId="{A5D0731E-B659-49F9-93B7-F0009E5AE68D}" srcOrd="2" destOrd="0" presId="urn:microsoft.com/office/officeart/2005/8/layout/hierarchy2"/>
-    <dgm:cxn modelId="{9B259885-94A4-42D2-8887-AD9E35073E2E}" type="presParOf" srcId="{A5D0731E-B659-49F9-93B7-F0009E5AE68D}" destId="{69975651-EF4B-491E-A161-CA22103276C5}" srcOrd="0" destOrd="0" presId="urn:microsoft.com/office/officeart/2005/8/layout/hierarchy2"/>
-    <dgm:cxn modelId="{EE91B6D1-36CA-42B1-8CAA-76DB4274731F}" type="presParOf" srcId="{A31335C1-7B76-4DF5-A164-A3B68023C168}" destId="{8ECE22D8-59CA-4483-9183-9B86B9FA353E}" srcOrd="3" destOrd="0" presId="urn:microsoft.com/office/officeart/2005/8/layout/hierarchy2"/>
-    <dgm:cxn modelId="{5D9FF794-6E6E-4511-AC00-1D49443F8A32}" type="presParOf" srcId="{8ECE22D8-59CA-4483-9183-9B86B9FA353E}" destId="{4E4430A8-03DA-40D1-9F5D-9EBBF80B24B8}" srcOrd="0" destOrd="0" presId="urn:microsoft.com/office/officeart/2005/8/layout/hierarchy2"/>
-    <dgm:cxn modelId="{D58D8CA6-DDDA-48C9-87B9-5E795C362138}" type="presParOf" srcId="{8ECE22D8-59CA-4483-9183-9B86B9FA353E}" destId="{27E36944-5A7D-4FBC-ACB6-27F0EC361D07}" srcOrd="1" destOrd="0" presId="urn:microsoft.com/office/officeart/2005/8/layout/hierarchy2"/>
-    <dgm:cxn modelId="{4BCF7AC9-4585-4467-8BAC-AAC8A3B91857}" type="presParOf" srcId="{27E36944-5A7D-4FBC-ACB6-27F0EC361D07}" destId="{3295B03A-458B-46A1-98A7-460769A7AE87}" srcOrd="0" destOrd="0" presId="urn:microsoft.com/office/officeart/2005/8/layout/hierarchy2"/>
-    <dgm:cxn modelId="{C25A5C48-72BC-4140-8FB7-783262B609D1}" type="presParOf" srcId="{3295B03A-458B-46A1-98A7-460769A7AE87}" destId="{537DEF55-938F-414B-BBCF-DF7F98BEAC0C}" srcOrd="0" destOrd="0" presId="urn:microsoft.com/office/officeart/2005/8/layout/hierarchy2"/>
-    <dgm:cxn modelId="{1472A038-E61E-4322-8A87-2CBD97381F65}" type="presParOf" srcId="{27E36944-5A7D-4FBC-ACB6-27F0EC361D07}" destId="{B8A87548-C007-4CB9-94FE-D5B3C53D50AF}" srcOrd="1" destOrd="0" presId="urn:microsoft.com/office/officeart/2005/8/layout/hierarchy2"/>
-    <dgm:cxn modelId="{F4487CB4-78D6-4953-83CF-7C2E84AC8CE6}" type="presParOf" srcId="{B8A87548-C007-4CB9-94FE-D5B3C53D50AF}" destId="{84BCD990-2A5B-4A25-8352-4D64D1C4C97B}" srcOrd="0" destOrd="0" presId="urn:microsoft.com/office/officeart/2005/8/layout/hierarchy2"/>
-    <dgm:cxn modelId="{EB06A3C5-187C-4045-A511-50255B39E985}" type="presParOf" srcId="{B8A87548-C007-4CB9-94FE-D5B3C53D50AF}" destId="{9E3B1198-2FBC-451D-91AC-6613A9A4FB44}" srcOrd="1" destOrd="0" presId="urn:microsoft.com/office/officeart/2005/8/layout/hierarchy2"/>
-    <dgm:cxn modelId="{9E010564-1DF6-4535-8963-B46D8C2D5F90}" type="presParOf" srcId="{27E36944-5A7D-4FBC-ACB6-27F0EC361D07}" destId="{BAD8E070-7718-41BA-8B55-0EDD4CBBF348}" srcOrd="2" destOrd="0" presId="urn:microsoft.com/office/officeart/2005/8/layout/hierarchy2"/>
-    <dgm:cxn modelId="{04B018F4-C664-4262-B275-576B87602C5A}" type="presParOf" srcId="{BAD8E070-7718-41BA-8B55-0EDD4CBBF348}" destId="{CB89CBD0-8D7B-4431-B96B-DC70624FA77C}" srcOrd="0" destOrd="0" presId="urn:microsoft.com/office/officeart/2005/8/layout/hierarchy2"/>
-    <dgm:cxn modelId="{D5E76879-995B-4F86-A0DD-0C54A464B049}" type="presParOf" srcId="{27E36944-5A7D-4FBC-ACB6-27F0EC361D07}" destId="{7F21DC3F-C6C4-4D04-9D02-347DF7710245}" srcOrd="3" destOrd="0" presId="urn:microsoft.com/office/officeart/2005/8/layout/hierarchy2"/>
-    <dgm:cxn modelId="{13515797-DDB5-4BFD-BEA8-1C09C8D2359F}" type="presParOf" srcId="{7F21DC3F-C6C4-4D04-9D02-347DF7710245}" destId="{D05D17E2-1B51-49EE-A492-4D692B90A749}" srcOrd="0" destOrd="0" presId="urn:microsoft.com/office/officeart/2005/8/layout/hierarchy2"/>
-    <dgm:cxn modelId="{F5D0F9FD-31B1-4FB1-ADB7-C779FCE768D4}" type="presParOf" srcId="{7F21DC3F-C6C4-4D04-9D02-347DF7710245}" destId="{DEC64F24-66BB-469B-B2AF-DE375B9ED650}" srcOrd="1" destOrd="0" presId="urn:microsoft.com/office/officeart/2005/8/layout/hierarchy2"/>
-    <dgm:cxn modelId="{238C9F5D-7395-47AF-840F-FDB3F1471BC7}" type="presParOf" srcId="{27E36944-5A7D-4FBC-ACB6-27F0EC361D07}" destId="{30242C97-15DC-42D8-9CA7-46172D701751}" srcOrd="4" destOrd="0" presId="urn:microsoft.com/office/officeart/2005/8/layout/hierarchy2"/>
-    <dgm:cxn modelId="{C2F93D97-C14E-4755-97A4-7C13CCAF7D6A}" type="presParOf" srcId="{30242C97-15DC-42D8-9CA7-46172D701751}" destId="{47565275-2A81-4DB2-AAAA-2C33EEE4B163}" srcOrd="0" destOrd="0" presId="urn:microsoft.com/office/officeart/2005/8/layout/hierarchy2"/>
-    <dgm:cxn modelId="{DC5B111C-E8AC-48E6-96AE-B9DC9B13DBF3}" type="presParOf" srcId="{27E36944-5A7D-4FBC-ACB6-27F0EC361D07}" destId="{955FDCF1-7778-491B-BF79-597DB92E44A5}" srcOrd="5" destOrd="0" presId="urn:microsoft.com/office/officeart/2005/8/layout/hierarchy2"/>
-    <dgm:cxn modelId="{34A85014-E4BD-4B0F-BE2D-553393E1AEE4}" type="presParOf" srcId="{955FDCF1-7778-491B-BF79-597DB92E44A5}" destId="{4604550F-CEC3-4F5D-A97E-535E53715F79}" srcOrd="0" destOrd="0" presId="urn:microsoft.com/office/officeart/2005/8/layout/hierarchy2"/>
-    <dgm:cxn modelId="{1C3E1593-DC1F-49A3-97BC-E8DAB980B8B5}" type="presParOf" srcId="{955FDCF1-7778-491B-BF79-597DB92E44A5}" destId="{E66AFEF1-DA28-4731-A8D7-8B8A6C807BFD}" srcOrd="1" destOrd="0" presId="urn:microsoft.com/office/officeart/2005/8/layout/hierarchy2"/>
+    <dgm:cxn modelId="{3BB25127-200F-43B2-B536-D9E32B7ADA18}" type="presOf" srcId="{7078DD97-2FC2-491E-962A-BF7326F4C133}" destId="{47565275-2A81-4DB2-AAAA-2C33EEE4B163}" srcOrd="1" destOrd="0" presId="urn:microsoft.com/office/officeart/2005/8/layout/hierarchy2"/>
+    <dgm:cxn modelId="{594EF735-65BE-4DEF-B69D-9310CE53E478}" type="presOf" srcId="{7078DD97-2FC2-491E-962A-BF7326F4C133}" destId="{30242C97-15DC-42D8-9CA7-46172D701751}" srcOrd="0" destOrd="0" presId="urn:microsoft.com/office/officeart/2005/8/layout/hierarchy2"/>
+    <dgm:cxn modelId="{CEF7C55F-75EB-403C-80A0-3A4A07A93A27}" type="presOf" srcId="{AD53933D-69A8-4A54-96E1-30C818C99E98}" destId="{67EADA4C-88BF-4071-B7ED-630DCF3933F3}" srcOrd="0" destOrd="0" presId="urn:microsoft.com/office/officeart/2005/8/layout/hierarchy2"/>
+    <dgm:cxn modelId="{4B009403-6460-4E1B-8DD9-BB32BDB42A86}" type="presOf" srcId="{D1F08FF3-0E0D-4014-A7A6-1455E548C393}" destId="{537DEF55-938F-414B-BBCF-DF7F98BEAC0C}" srcOrd="1" destOrd="0" presId="urn:microsoft.com/office/officeart/2005/8/layout/hierarchy2"/>
+    <dgm:cxn modelId="{D0F01BD1-5858-406A-A865-52DE8F685C86}" type="presParOf" srcId="{3F4EE753-9727-44B4-A9C7-BABC73E2D20C}" destId="{B6D1E92C-AB73-4F14-A1D4-C7E150527E3F}" srcOrd="0" destOrd="0" presId="urn:microsoft.com/office/officeart/2005/8/layout/hierarchy2"/>
+    <dgm:cxn modelId="{34E1F1E3-329A-4583-9F13-7F9B51D1DFA2}" type="presParOf" srcId="{B6D1E92C-AB73-4F14-A1D4-C7E150527E3F}" destId="{4E3BFC1C-D6EB-4860-AF11-3AB9E80C91E3}" srcOrd="0" destOrd="0" presId="urn:microsoft.com/office/officeart/2005/8/layout/hierarchy2"/>
+    <dgm:cxn modelId="{9C6BA0F6-A18C-49B5-B9A1-95EE0DDE099D}" type="presParOf" srcId="{B6D1E92C-AB73-4F14-A1D4-C7E150527E3F}" destId="{A31335C1-7B76-4DF5-A164-A3B68023C168}" srcOrd="1" destOrd="0" presId="urn:microsoft.com/office/officeart/2005/8/layout/hierarchy2"/>
+    <dgm:cxn modelId="{40A497E2-B1A8-4E3F-9EC3-FDC2C454BEF9}" type="presParOf" srcId="{A31335C1-7B76-4DF5-A164-A3B68023C168}" destId="{7C96C082-E055-4FBD-BCD5-683435DF9647}" srcOrd="0" destOrd="0" presId="urn:microsoft.com/office/officeart/2005/8/layout/hierarchy2"/>
+    <dgm:cxn modelId="{85798A6F-5D8F-4B5B-932C-DD3A8C62C52B}" type="presParOf" srcId="{7C96C082-E055-4FBD-BCD5-683435DF9647}" destId="{40AECEF5-C06A-48BC-8490-E9E24886AFAE}" srcOrd="0" destOrd="0" presId="urn:microsoft.com/office/officeart/2005/8/layout/hierarchy2"/>
+    <dgm:cxn modelId="{D180FB9D-5F23-4340-84A8-786F4CA878B4}" type="presParOf" srcId="{A31335C1-7B76-4DF5-A164-A3B68023C168}" destId="{F6651682-29F0-4D8E-8CF4-7B1D9281C522}" srcOrd="1" destOrd="0" presId="urn:microsoft.com/office/officeart/2005/8/layout/hierarchy2"/>
+    <dgm:cxn modelId="{FDD31326-32E5-4988-BB7F-AD7D826125A3}" type="presParOf" srcId="{F6651682-29F0-4D8E-8CF4-7B1D9281C522}" destId="{67EADA4C-88BF-4071-B7ED-630DCF3933F3}" srcOrd="0" destOrd="0" presId="urn:microsoft.com/office/officeart/2005/8/layout/hierarchy2"/>
+    <dgm:cxn modelId="{9C2BCF1B-BD4F-4D8E-8FEA-7A27E574FA3C}" type="presParOf" srcId="{F6651682-29F0-4D8E-8CF4-7B1D9281C522}" destId="{2EF1EA7D-D63C-4AD2-B05D-60DB2A58555D}" srcOrd="1" destOrd="0" presId="urn:microsoft.com/office/officeart/2005/8/layout/hierarchy2"/>
+    <dgm:cxn modelId="{FB0449D0-9E2E-4694-B40E-2EA187AEB01F}" type="presParOf" srcId="{2EF1EA7D-D63C-4AD2-B05D-60DB2A58555D}" destId="{219514A2-172F-496B-8195-BAF9CAECF6FB}" srcOrd="0" destOrd="0" presId="urn:microsoft.com/office/officeart/2005/8/layout/hierarchy2"/>
+    <dgm:cxn modelId="{CEDEDC41-CCB6-42D7-B4BF-17BF1A6989E3}" type="presParOf" srcId="{219514A2-172F-496B-8195-BAF9CAECF6FB}" destId="{7636703E-4177-405D-9F81-78D979E5F2D6}" srcOrd="0" destOrd="0" presId="urn:microsoft.com/office/officeart/2005/8/layout/hierarchy2"/>
+    <dgm:cxn modelId="{C03899E4-8EB6-4CF9-944B-2EC27F04F97F}" type="presParOf" srcId="{2EF1EA7D-D63C-4AD2-B05D-60DB2A58555D}" destId="{6F39B80A-07AA-464C-852B-0BD16D0AFFF1}" srcOrd="1" destOrd="0" presId="urn:microsoft.com/office/officeart/2005/8/layout/hierarchy2"/>
+    <dgm:cxn modelId="{39AAC75D-5F66-4788-88D4-157F4813F62B}" type="presParOf" srcId="{6F39B80A-07AA-464C-852B-0BD16D0AFFF1}" destId="{DAA6E2D9-9C91-4AF0-BACF-B26DDB3ACF0A}" srcOrd="0" destOrd="0" presId="urn:microsoft.com/office/officeart/2005/8/layout/hierarchy2"/>
+    <dgm:cxn modelId="{45716DF4-FC21-44B2-9457-9D808CFEBBC8}" type="presParOf" srcId="{6F39B80A-07AA-464C-852B-0BD16D0AFFF1}" destId="{572A4573-3120-406F-9D13-8C59422303E4}" srcOrd="1" destOrd="0" presId="urn:microsoft.com/office/officeart/2005/8/layout/hierarchy2"/>
+    <dgm:cxn modelId="{B6925FB4-20ED-4677-9654-C680D27842B4}" type="presParOf" srcId="{2EF1EA7D-D63C-4AD2-B05D-60DB2A58555D}" destId="{C3ACC755-6F94-4546-BB15-D2025D87C5CD}" srcOrd="2" destOrd="0" presId="urn:microsoft.com/office/officeart/2005/8/layout/hierarchy2"/>
+    <dgm:cxn modelId="{38D4E92B-6CC9-4700-B170-D0D8FCE00DC4}" type="presParOf" srcId="{C3ACC755-6F94-4546-BB15-D2025D87C5CD}" destId="{287B243C-262F-427A-9F06-1DF4FEF99DB2}" srcOrd="0" destOrd="0" presId="urn:microsoft.com/office/officeart/2005/8/layout/hierarchy2"/>
+    <dgm:cxn modelId="{4EB7D063-6E14-4217-BC8E-77C381516EED}" type="presParOf" srcId="{2EF1EA7D-D63C-4AD2-B05D-60DB2A58555D}" destId="{E523A75F-E3E9-483B-9D68-7BF240691A8D}" srcOrd="3" destOrd="0" presId="urn:microsoft.com/office/officeart/2005/8/layout/hierarchy2"/>
+    <dgm:cxn modelId="{B847FB3D-1E33-477F-A891-F72932CBFAB8}" type="presParOf" srcId="{E523A75F-E3E9-483B-9D68-7BF240691A8D}" destId="{4E43DB1D-10A2-4BC3-A169-A991CB339C5B}" srcOrd="0" destOrd="0" presId="urn:microsoft.com/office/officeart/2005/8/layout/hierarchy2"/>
+    <dgm:cxn modelId="{61065638-E475-4029-9965-B890E1506F60}" type="presParOf" srcId="{E523A75F-E3E9-483B-9D68-7BF240691A8D}" destId="{2F208818-430C-4035-8F47-C0C47C9A592E}" srcOrd="1" destOrd="0" presId="urn:microsoft.com/office/officeart/2005/8/layout/hierarchy2"/>
+    <dgm:cxn modelId="{B2C45CD7-6122-4EFC-9E5A-DCEB0E09F23F}" type="presParOf" srcId="{2EF1EA7D-D63C-4AD2-B05D-60DB2A58555D}" destId="{2A3068A9-05B9-4DFD-8386-67CCEADBAE48}" srcOrd="4" destOrd="0" presId="urn:microsoft.com/office/officeart/2005/8/layout/hierarchy2"/>
+    <dgm:cxn modelId="{1F7B0497-EA54-4578-A988-261AF69BE1E5}" type="presParOf" srcId="{2A3068A9-05B9-4DFD-8386-67CCEADBAE48}" destId="{A8F69AEA-8E23-4021-AC78-1B18DD5D8CBB}" srcOrd="0" destOrd="0" presId="urn:microsoft.com/office/officeart/2005/8/layout/hierarchy2"/>
+    <dgm:cxn modelId="{0739867D-BBAF-4BC2-BA12-8C777F121BFE}" type="presParOf" srcId="{2EF1EA7D-D63C-4AD2-B05D-60DB2A58555D}" destId="{9E9BDC5E-42F6-4D35-9298-758EBC07ABA6}" srcOrd="5" destOrd="0" presId="urn:microsoft.com/office/officeart/2005/8/layout/hierarchy2"/>
+    <dgm:cxn modelId="{E84836E1-FFE4-4E9F-BD1B-84333C6915F4}" type="presParOf" srcId="{9E9BDC5E-42F6-4D35-9298-758EBC07ABA6}" destId="{116F3B60-BCB0-4973-A150-AC311D762E3D}" srcOrd="0" destOrd="0" presId="urn:microsoft.com/office/officeart/2005/8/layout/hierarchy2"/>
+    <dgm:cxn modelId="{E3F7A202-14DA-45E8-95BA-08DD01D77A25}" type="presParOf" srcId="{9E9BDC5E-42F6-4D35-9298-758EBC07ABA6}" destId="{6EB9F89D-29D6-4B1D-B822-1799C960761F}" srcOrd="1" destOrd="0" presId="urn:microsoft.com/office/officeart/2005/8/layout/hierarchy2"/>
+    <dgm:cxn modelId="{9099589D-8D0C-466A-9A13-4D5D5B70D595}" type="presParOf" srcId="{A31335C1-7B76-4DF5-A164-A3B68023C168}" destId="{A5D0731E-B659-49F9-93B7-F0009E5AE68D}" srcOrd="2" destOrd="0" presId="urn:microsoft.com/office/officeart/2005/8/layout/hierarchy2"/>
+    <dgm:cxn modelId="{50926E9F-4E69-4AF7-BCFA-D746ECF9E514}" type="presParOf" srcId="{A5D0731E-B659-49F9-93B7-F0009E5AE68D}" destId="{69975651-EF4B-491E-A161-CA22103276C5}" srcOrd="0" destOrd="0" presId="urn:microsoft.com/office/officeart/2005/8/layout/hierarchy2"/>
+    <dgm:cxn modelId="{A1940A49-4896-4BA3-94E0-20AEC0BC0B0E}" type="presParOf" srcId="{A31335C1-7B76-4DF5-A164-A3B68023C168}" destId="{8ECE22D8-59CA-4483-9183-9B86B9FA353E}" srcOrd="3" destOrd="0" presId="urn:microsoft.com/office/officeart/2005/8/layout/hierarchy2"/>
+    <dgm:cxn modelId="{5396C476-78F1-4C4C-8D7F-E2993BBA4B5E}" type="presParOf" srcId="{8ECE22D8-59CA-4483-9183-9B86B9FA353E}" destId="{4E4430A8-03DA-40D1-9F5D-9EBBF80B24B8}" srcOrd="0" destOrd="0" presId="urn:microsoft.com/office/officeart/2005/8/layout/hierarchy2"/>
+    <dgm:cxn modelId="{F2B91397-99F3-4742-9709-4DE61C40A1B8}" type="presParOf" srcId="{8ECE22D8-59CA-4483-9183-9B86B9FA353E}" destId="{27E36944-5A7D-4FBC-ACB6-27F0EC361D07}" srcOrd="1" destOrd="0" presId="urn:microsoft.com/office/officeart/2005/8/layout/hierarchy2"/>
+    <dgm:cxn modelId="{7EC17653-EAB6-48E5-AE59-C2ED2A917119}" type="presParOf" srcId="{27E36944-5A7D-4FBC-ACB6-27F0EC361D07}" destId="{3295B03A-458B-46A1-98A7-460769A7AE87}" srcOrd="0" destOrd="0" presId="urn:microsoft.com/office/officeart/2005/8/layout/hierarchy2"/>
+    <dgm:cxn modelId="{D02F2731-511D-469B-86DF-98EDB75AB1DD}" type="presParOf" srcId="{3295B03A-458B-46A1-98A7-460769A7AE87}" destId="{537DEF55-938F-414B-BBCF-DF7F98BEAC0C}" srcOrd="0" destOrd="0" presId="urn:microsoft.com/office/officeart/2005/8/layout/hierarchy2"/>
+    <dgm:cxn modelId="{74C9C801-8D06-4DEC-9722-4E983DEC64E7}" type="presParOf" srcId="{27E36944-5A7D-4FBC-ACB6-27F0EC361D07}" destId="{B8A87548-C007-4CB9-94FE-D5B3C53D50AF}" srcOrd="1" destOrd="0" presId="urn:microsoft.com/office/officeart/2005/8/layout/hierarchy2"/>
+    <dgm:cxn modelId="{3B0B392E-62A9-44F3-B18B-8F09F91DD40A}" type="presParOf" srcId="{B8A87548-C007-4CB9-94FE-D5B3C53D50AF}" destId="{84BCD990-2A5B-4A25-8352-4D64D1C4C97B}" srcOrd="0" destOrd="0" presId="urn:microsoft.com/office/officeart/2005/8/layout/hierarchy2"/>
+    <dgm:cxn modelId="{EBD24AF1-F640-4EB2-80E1-486AEC7C9E18}" type="presParOf" srcId="{B8A87548-C007-4CB9-94FE-D5B3C53D50AF}" destId="{9E3B1198-2FBC-451D-91AC-6613A9A4FB44}" srcOrd="1" destOrd="0" presId="urn:microsoft.com/office/officeart/2005/8/layout/hierarchy2"/>
+    <dgm:cxn modelId="{9D0934D4-DEF2-452B-9DA3-0A47FF1AB836}" type="presParOf" srcId="{27E36944-5A7D-4FBC-ACB6-27F0EC361D07}" destId="{BAD8E070-7718-41BA-8B55-0EDD4CBBF348}" srcOrd="2" destOrd="0" presId="urn:microsoft.com/office/officeart/2005/8/layout/hierarchy2"/>
+    <dgm:cxn modelId="{273E89ED-3FA8-4AB7-BD96-EBC95AEE41D4}" type="presParOf" srcId="{BAD8E070-7718-41BA-8B55-0EDD4CBBF348}" destId="{CB89CBD0-8D7B-4431-B96B-DC70624FA77C}" srcOrd="0" destOrd="0" presId="urn:microsoft.com/office/officeart/2005/8/layout/hierarchy2"/>
+    <dgm:cxn modelId="{275E6FD0-00C8-4A0F-83F6-547C93C0884C}" type="presParOf" srcId="{27E36944-5A7D-4FBC-ACB6-27F0EC361D07}" destId="{7F21DC3F-C6C4-4D04-9D02-347DF7710245}" srcOrd="3" destOrd="0" presId="urn:microsoft.com/office/officeart/2005/8/layout/hierarchy2"/>
+    <dgm:cxn modelId="{A712F719-DC41-4672-BAB2-6B900117FA62}" type="presParOf" srcId="{7F21DC3F-C6C4-4D04-9D02-347DF7710245}" destId="{D05D17E2-1B51-49EE-A492-4D692B90A749}" srcOrd="0" destOrd="0" presId="urn:microsoft.com/office/officeart/2005/8/layout/hierarchy2"/>
+    <dgm:cxn modelId="{BD572B33-6974-46B7-A01E-607BBF6A6ACB}" type="presParOf" srcId="{7F21DC3F-C6C4-4D04-9D02-347DF7710245}" destId="{DEC64F24-66BB-469B-B2AF-DE375B9ED650}" srcOrd="1" destOrd="0" presId="urn:microsoft.com/office/officeart/2005/8/layout/hierarchy2"/>
+    <dgm:cxn modelId="{9F1C6678-D10C-46EB-8B84-C15C1B86399C}" type="presParOf" srcId="{27E36944-5A7D-4FBC-ACB6-27F0EC361D07}" destId="{30242C97-15DC-42D8-9CA7-46172D701751}" srcOrd="4" destOrd="0" presId="urn:microsoft.com/office/officeart/2005/8/layout/hierarchy2"/>
+    <dgm:cxn modelId="{8E294DFC-3376-4B86-A91E-054B0DABB1C9}" type="presParOf" srcId="{30242C97-15DC-42D8-9CA7-46172D701751}" destId="{47565275-2A81-4DB2-AAAA-2C33EEE4B163}" srcOrd="0" destOrd="0" presId="urn:microsoft.com/office/officeart/2005/8/layout/hierarchy2"/>
+    <dgm:cxn modelId="{8CC151EE-CC7D-42BD-A77D-A7B2F5B1F945}" type="presParOf" srcId="{27E36944-5A7D-4FBC-ACB6-27F0EC361D07}" destId="{955FDCF1-7778-491B-BF79-597DB92E44A5}" srcOrd="5" destOrd="0" presId="urn:microsoft.com/office/officeart/2005/8/layout/hierarchy2"/>
+    <dgm:cxn modelId="{A07A6E64-A8FD-487F-A840-99276E01FF31}" type="presParOf" srcId="{955FDCF1-7778-491B-BF79-597DB92E44A5}" destId="{4604550F-CEC3-4F5D-A97E-535E53715F79}" srcOrd="0" destOrd="0" presId="urn:microsoft.com/office/officeart/2005/8/layout/hierarchy2"/>
+    <dgm:cxn modelId="{A28BA798-2532-47DC-99BC-A0D751322A54}" type="presParOf" srcId="{955FDCF1-7778-491B-BF79-597DB92E44A5}" destId="{E66AFEF1-DA28-4731-A8D7-8B8A6C807BFD}" srcOrd="1" destOrd="0" presId="urn:microsoft.com/office/officeart/2005/8/layout/hierarchy2"/>
   </dgm:cxnLst>
   <dgm:bg/>
   <dgm:whole/>
@@ -56167,7 +57263,7 @@
 </file>
 
 <file path=customXml/itemProps2.xml><?xml version="1.0" encoding="utf-8"?>
-<ds:datastoreItem xmlns:ds="http://schemas.openxmlformats.org/officeDocument/2006/customXml" ds:itemID="{E7C32EFF-4998-481A-9D30-640229C93C1C}">
+<ds:datastoreItem xmlns:ds="http://schemas.openxmlformats.org/officeDocument/2006/customXml" ds:itemID="{26213DDE-D08C-4CC8-A2F5-F0D267FAB41F}">
   <ds:schemaRefs>
     <ds:schemaRef ds:uri="http://schemas.openxmlformats.org/officeDocument/2006/bibliography"/>
   </ds:schemaRefs>

</xml_diff>

<commit_message>
Añadido el diagrama del modulo Utils.csproj Ahora es posible interpretar varios comandos por un solo comando de consola o de voz, si los separamos por "|" Actualizada documentacion.
</commit_message>
<xml_diff>
--- a/Documentacion/Documentacion.docx
+++ b/Documentacion/Documentacion.docx
@@ -34225,7 +34225,12 @@
       </w:r>
       <w:proofErr w:type="gramStart"/>
       <w:r>
-        <w:t>tantos</w:t>
+        <w:t>tan</w:t>
+      </w:r>
+      <w:bookmarkStart w:id="63" w:name="_GoBack"/>
+      <w:bookmarkEnd w:id="63"/>
+      <w:r>
+        <w:t>tos</w:t>
       </w:r>
       <w:proofErr w:type="gramEnd"/>
       <w:r>
@@ -35370,9 +35375,8 @@
           <w:sz w:val="19"/>
           <w:szCs w:val="19"/>
         </w:rPr>
-        <w:t xml:space="preserve"> </w:t>
-      </w:r>
-      <w:proofErr w:type="spellStart"/>
+        <w:t xml:space="preserve"> nombre_del_comando</w:t>
+      </w:r>
       <w:r>
         <w:rPr>
           <w:rFonts w:ascii="Consolas" w:hAnsi="Consolas" w:cs="Consolas"/>
@@ -35380,9 +35384,8 @@
           <w:sz w:val="19"/>
           <w:szCs w:val="19"/>
         </w:rPr>
-        <w:t>nombre_del_comando</w:t>
-      </w:r>
-      <w:proofErr w:type="spellEnd"/>
+        <w:t>1|nombre_del_comando2|…</w:t>
+      </w:r>
       <w:r>
         <w:rPr>
           <w:rFonts w:ascii="Consolas" w:hAnsi="Consolas" w:cs="Consolas"/>
@@ -35420,37 +35423,15 @@
           <w:rFonts w:ascii="Consolas" w:hAnsi="Consolas" w:cs="Consolas"/>
           <w:sz w:val="19"/>
           <w:szCs w:val="19"/>
-          <w:lang w:val="en-US"/>
-        </w:rPr>
-      </w:pPr>
-      <w:r>
-        <w:rPr>
-          <w:rFonts w:ascii="Consolas" w:hAnsi="Consolas" w:cs="Consolas"/>
-          <w:sz w:val="19"/>
-          <w:szCs w:val="19"/>
-          <w:lang w:val="en-US"/>
-        </w:rPr>
-        <w:t>//</w:t>
-      </w:r>
-      <w:proofErr w:type="spellStart"/>
-      <w:r>
-        <w:rPr>
-          <w:rFonts w:ascii="Consolas" w:hAnsi="Consolas" w:cs="Consolas"/>
-          <w:sz w:val="19"/>
-          <w:szCs w:val="19"/>
-          <w:lang w:val="en-US"/>
-        </w:rPr>
-        <w:t>elección</w:t>
-      </w:r>
-      <w:proofErr w:type="spellEnd"/>
-      <w:r>
-        <w:rPr>
-          <w:rFonts w:ascii="Consolas" w:hAnsi="Consolas" w:cs="Consolas"/>
-          <w:sz w:val="19"/>
-          <w:szCs w:val="19"/>
-          <w:lang w:val="en-US"/>
-        </w:rPr>
-        <w:t xml:space="preserve"> 1</w:t>
+        </w:rPr>
+      </w:pPr>
+      <w:r>
+        <w:rPr>
+          <w:rFonts w:ascii="Consolas" w:hAnsi="Consolas" w:cs="Consolas"/>
+          <w:sz w:val="19"/>
+          <w:szCs w:val="19"/>
+        </w:rPr>
+        <w:t>//elección 1</w:t>
       </w:r>
     </w:p>
     <w:p>
@@ -35473,7 +35454,6 @@
           <w:color w:val="0000FF"/>
           <w:sz w:val="19"/>
           <w:szCs w:val="19"/>
-          <w:lang w:val="en-US"/>
         </w:rPr>
         <w:t xml:space="preserve">    </w:t>
       </w:r>
@@ -36888,7 +36868,18 @@
     <w:p/>
     <w:p>
       <w:r>
-        <w:t xml:space="preserve">Con esto hemos creado un sistema rápido y como de generar gramáticas, al alcance de cualquier persona y sin necesidad de que este </w:t>
+        <w:t>También es posible la ejecución de varios comandos al mismo tiempo, si dividimos los comandos entre sí por el carácter “|”</w:t>
+      </w:r>
+    </w:p>
+    <w:p>
+      <w:r>
+        <w:t>Con esto hem</w:t>
+      </w:r>
+      <w:r>
+        <w:t xml:space="preserve">os creado un sistema rápido de generación </w:t>
+      </w:r>
+      <w:r>
+        <w:t xml:space="preserve">gramáticas, al alcance de cualquier persona y sin necesidad de que este </w:t>
       </w:r>
       <w:proofErr w:type="spellStart"/>
       <w:r>
@@ -36907,24 +36898,24 @@
       <w:pPr>
         <w:pStyle w:val="Ttulo2"/>
       </w:pPr>
-      <w:bookmarkStart w:id="63" w:name="_Toc292641488"/>
+      <w:bookmarkStart w:id="64" w:name="_Toc292641488"/>
       <w:r>
         <w:t>Casos de uso relevantes</w:t>
       </w:r>
-      <w:bookmarkEnd w:id="63"/>
+      <w:bookmarkEnd w:id="64"/>
     </w:p>
     <w:p>
       <w:pPr>
         <w:pStyle w:val="Ttulo3"/>
       </w:pPr>
-      <w:bookmarkStart w:id="64" w:name="_Toc292641490"/>
+      <w:bookmarkStart w:id="65" w:name="_Toc292641490"/>
       <w:r>
         <w:t xml:space="preserve">Añadir </w:t>
       </w:r>
       <w:r>
         <w:t>gramática</w:t>
       </w:r>
-      <w:bookmarkEnd w:id="64"/>
+      <w:bookmarkEnd w:id="65"/>
       <w:r>
         <w:t xml:space="preserve"> por documento XML</w:t>
       </w:r>
@@ -38423,6 +38414,7 @@
           <w:szCs w:val="19"/>
           <w:lang w:val="en-US"/>
         </w:rPr>
+        <w:lastRenderedPageBreak/>
         <w:t xml:space="preserve">                </w:t>
       </w:r>
       <w:proofErr w:type="spellStart"/>
@@ -38630,7 +38622,6 @@
           <w:szCs w:val="19"/>
           <w:lang w:val="en-US"/>
         </w:rPr>
-        <w:lastRenderedPageBreak/>
         <w:t xml:space="preserve">            </w:t>
       </w:r>
       <w:r>
@@ -39753,26 +39744,943 @@
       <w:pPr>
         <w:pStyle w:val="Ttulo3"/>
       </w:pPr>
-      <w:bookmarkStart w:id="65" w:name="_Toc292641491"/>
+      <w:bookmarkStart w:id="66" w:name="_Toc292641491"/>
       <w:r>
         <w:t>Línea</w:t>
       </w:r>
       <w:r>
         <w:t xml:space="preserve"> de proceso de Reconocimiento</w:t>
       </w:r>
-      <w:bookmarkEnd w:id="65"/>
-    </w:p>
-    <w:p>
-      <w:r>
-        <w:t>En este caso de uso vamos a seguir una traza estándar de lo que ocurre desde que el usuario cita un comando hasta que este es procesado.</w:t>
-      </w:r>
-    </w:p>
-    <w:p>
-      <w:pPr>
+      <w:bookmarkEnd w:id="66"/>
+    </w:p>
+    <w:p>
+      <w:r>
+        <w:t>En este caso de uso vamos a seguir una traza estándar de lo que ocurre</w:t>
+      </w:r>
+      <w:r>
+        <w:t xml:space="preserve"> en el sistema</w:t>
+      </w:r>
+      <w:r>
+        <w:t xml:space="preserve"> desde que el usuario cita un comando hasta que este es procesado.</w:t>
+      </w:r>
+    </w:p>
+    <w:p>
+      <w:r>
+        <w:t>Supuesto el sistema iniciado y la gramática cargada en el reconocedor:</w:t>
+      </w:r>
+    </w:p>
+    <w:p>
+      <w:pPr>
+        <w:pStyle w:val="Prrafodelista"/>
+        <w:numPr>
+          <w:ilvl w:val="0"/>
+          <w:numId w:val="46"/>
+        </w:numPr>
+      </w:pPr>
+      <w:r>
+        <w:t>El usuario cita al micrófono un comando de voz.</w:t>
+      </w:r>
+    </w:p>
+    <w:p>
+      <w:pPr>
+        <w:pStyle w:val="Prrafodelista"/>
+        <w:numPr>
+          <w:ilvl w:val="0"/>
+          <w:numId w:val="46"/>
+        </w:numPr>
+      </w:pPr>
+      <w:r>
+        <w:t xml:space="preserve">Desde SAPI salta un evento llamado </w:t>
+      </w:r>
+      <w:proofErr w:type="spellStart"/>
+      <w:r>
+        <w:rPr>
+          <w:i/>
+        </w:rPr>
+        <w:t>speechRecognizer</w:t>
+      </w:r>
+      <w:proofErr w:type="spellEnd"/>
+      <w:r>
+        <w:rPr>
+          <w:i/>
+        </w:rPr>
+        <w:t xml:space="preserve"> </w:t>
+      </w:r>
+      <w:r>
+        <w:t xml:space="preserve">que tiene como argumento un objeto de tipo </w:t>
+      </w:r>
+      <w:proofErr w:type="spellStart"/>
+      <w:r>
+        <w:rPr>
+          <w:i/>
+        </w:rPr>
+        <w:t>SpeechRecognizerEventArgs</w:t>
+      </w:r>
+      <w:proofErr w:type="spellEnd"/>
+      <w:r>
+        <w:rPr>
+          <w:i/>
+        </w:rPr>
+        <w:t xml:space="preserve"> </w:t>
+      </w:r>
+      <w:r>
+        <w:t xml:space="preserve">que contiene una propiedad llamada </w:t>
+      </w:r>
+      <w:proofErr w:type="spellStart"/>
+      <w:r>
+        <w:rPr>
+          <w:i/>
+        </w:rPr>
+        <w:t>Result</w:t>
+      </w:r>
+      <w:proofErr w:type="spellEnd"/>
+      <w:r>
+        <w:rPr>
+          <w:i/>
+        </w:rPr>
+        <w:t>.</w:t>
+      </w:r>
+    </w:p>
+    <w:p>
+      <w:pPr>
+        <w:pStyle w:val="Prrafodelista"/>
+        <w:jc w:val="center"/>
+      </w:pPr>
+      <w:r>
         <w:rPr>
           <w:noProof/>
           <w:lang w:eastAsia="es-ES"/>
         </w:rPr>
+        <w:drawing>
+          <wp:inline distT="0" distB="0" distL="0" distR="0" wp14:anchorId="655FA8C7" wp14:editId="21DAB52F">
+            <wp:extent cx="2907030" cy="1889125"/>
+            <wp:effectExtent l="0" t="0" r="7620" b="0"/>
+            <wp:docPr id="32" name="Imagen 32" descr="C:\Users\Rafgomgar\Desktop\eventargs.result.jpg"/>
+            <wp:cNvGraphicFramePr>
+              <a:graphicFrameLocks xmlns:a="http://schemas.openxmlformats.org/drawingml/2006/main" noChangeAspect="1"/>
+            </wp:cNvGraphicFramePr>
+            <a:graphic xmlns:a="http://schemas.openxmlformats.org/drawingml/2006/main">
+              <a:graphicData uri="http://schemas.openxmlformats.org/drawingml/2006/picture">
+                <pic:pic xmlns:pic="http://schemas.openxmlformats.org/drawingml/2006/picture">
+                  <pic:nvPicPr>
+                    <pic:cNvPr id="0" name="Picture 7" descr="C:\Users\Rafgomgar\Desktop\eventargs.result.jpg"/>
+                    <pic:cNvPicPr>
+                      <a:picLocks noChangeAspect="1" noChangeArrowheads="1"/>
+                    </pic:cNvPicPr>
+                  </pic:nvPicPr>
+                  <pic:blipFill>
+                    <a:blip r:embed="rId39">
+                      <a:extLst>
+                        <a:ext uri="{28A0092B-C50C-407E-A947-70E740481C1C}">
+                          <a14:useLocalDpi xmlns:a14="http://schemas.microsoft.com/office/drawing/2010/main" val="0"/>
+                        </a:ext>
+                      </a:extLst>
+                    </a:blip>
+                    <a:srcRect/>
+                    <a:stretch>
+                      <a:fillRect/>
+                    </a:stretch>
+                  </pic:blipFill>
+                  <pic:spPr bwMode="auto">
+                    <a:xfrm>
+                      <a:off x="0" y="0"/>
+                      <a:ext cx="2907030" cy="1889125"/>
+                    </a:xfrm>
+                    <a:prstGeom prst="rect">
+                      <a:avLst/>
+                    </a:prstGeom>
+                    <a:noFill/>
+                    <a:ln>
+                      <a:noFill/>
+                    </a:ln>
+                  </pic:spPr>
+                </pic:pic>
+              </a:graphicData>
+            </a:graphic>
+          </wp:inline>
+        </w:drawing>
+      </w:r>
+    </w:p>
+    <w:p>
+      <w:pPr>
+        <w:pStyle w:val="Prrafodelista"/>
+        <w:numPr>
+          <w:ilvl w:val="0"/>
+          <w:numId w:val="46"/>
+        </w:numPr>
+      </w:pPr>
+      <w:r>
+        <w:lastRenderedPageBreak/>
+        <w:t xml:space="preserve">Capturamos ese evento en un método que, en caso de pasar un umbral determinado del 70% de confianza (por defecto) es enviado de nuevo el evento a la próxima clase en jerarquía, la clase </w:t>
+      </w:r>
+      <w:proofErr w:type="spellStart"/>
+      <w:r>
+        <w:t>VoiceEngine</w:t>
+      </w:r>
+      <w:proofErr w:type="spellEnd"/>
+      <w:r>
+        <w:t>.</w:t>
+      </w:r>
+    </w:p>
+    <w:p>
+      <w:pPr>
+        <w:autoSpaceDE w:val="0"/>
+        <w:autoSpaceDN w:val="0"/>
+        <w:adjustRightInd w:val="0"/>
+        <w:spacing w:after="0" w:line="240" w:lineRule="auto"/>
+        <w:ind w:left="1416"/>
+        <w:jc w:val="left"/>
+        <w:rPr>
+          <w:rFonts w:ascii="Consolas" w:hAnsi="Consolas" w:cs="Consolas"/>
+          <w:sz w:val="19"/>
+          <w:szCs w:val="19"/>
+          <w:lang w:val="en-US"/>
+        </w:rPr>
+      </w:pPr>
+      <w:proofErr w:type="gramStart"/>
+      <w:r>
+        <w:rPr>
+          <w:rFonts w:ascii="Consolas" w:hAnsi="Consolas" w:cs="Consolas"/>
+          <w:color w:val="0000FF"/>
+          <w:sz w:val="19"/>
+          <w:szCs w:val="19"/>
+          <w:lang w:val="en-US"/>
+        </w:rPr>
+        <w:t>void</w:t>
+      </w:r>
+      <w:proofErr w:type="gramEnd"/>
+      <w:r>
+        <w:rPr>
+          <w:rFonts w:ascii="Consolas" w:hAnsi="Consolas" w:cs="Consolas"/>
+          <w:sz w:val="19"/>
+          <w:szCs w:val="19"/>
+          <w:lang w:val="en-US"/>
+        </w:rPr>
+        <w:t xml:space="preserve"> </w:t>
+      </w:r>
+      <w:proofErr w:type="spellStart"/>
+      <w:r>
+        <w:rPr>
+          <w:rFonts w:ascii="Consolas" w:hAnsi="Consolas" w:cs="Consolas"/>
+          <w:sz w:val="19"/>
+          <w:szCs w:val="19"/>
+          <w:lang w:val="en-US"/>
+        </w:rPr>
+        <w:t>SpeechRecognized</w:t>
+      </w:r>
+      <w:proofErr w:type="spellEnd"/>
+      <w:r>
+        <w:rPr>
+          <w:rFonts w:ascii="Consolas" w:hAnsi="Consolas" w:cs="Consolas"/>
+          <w:sz w:val="19"/>
+          <w:szCs w:val="19"/>
+          <w:lang w:val="en-US"/>
+        </w:rPr>
+        <w:t>(</w:t>
+      </w:r>
+      <w:r>
+        <w:rPr>
+          <w:rFonts w:ascii="Consolas" w:hAnsi="Consolas" w:cs="Consolas"/>
+          <w:color w:val="0000FF"/>
+          <w:sz w:val="19"/>
+          <w:szCs w:val="19"/>
+          <w:lang w:val="en-US"/>
+        </w:rPr>
+        <w:t>object</w:t>
+      </w:r>
+      <w:r>
+        <w:rPr>
+          <w:rFonts w:ascii="Consolas" w:hAnsi="Consolas" w:cs="Consolas"/>
+          <w:sz w:val="19"/>
+          <w:szCs w:val="19"/>
+          <w:lang w:val="en-US"/>
+        </w:rPr>
+        <w:t xml:space="preserve"> sender, </w:t>
+      </w:r>
+      <w:proofErr w:type="spellStart"/>
+      <w:r>
+        <w:rPr>
+          <w:rFonts w:ascii="Consolas" w:hAnsi="Consolas" w:cs="Consolas"/>
+          <w:color w:val="2B91AF"/>
+          <w:sz w:val="19"/>
+          <w:szCs w:val="19"/>
+          <w:lang w:val="en-US"/>
+        </w:rPr>
+        <w:t>SpeechRecognizedEventArgs</w:t>
+      </w:r>
+      <w:proofErr w:type="spellEnd"/>
+      <w:r>
+        <w:rPr>
+          <w:rFonts w:ascii="Consolas" w:hAnsi="Consolas" w:cs="Consolas"/>
+          <w:sz w:val="19"/>
+          <w:szCs w:val="19"/>
+          <w:lang w:val="en-US"/>
+        </w:rPr>
+        <w:t xml:space="preserve"> e)</w:t>
+      </w:r>
+    </w:p>
+    <w:p>
+      <w:pPr>
+        <w:autoSpaceDE w:val="0"/>
+        <w:autoSpaceDN w:val="0"/>
+        <w:adjustRightInd w:val="0"/>
+        <w:spacing w:after="0" w:line="240" w:lineRule="auto"/>
+        <w:ind w:left="1416"/>
+        <w:jc w:val="left"/>
+        <w:rPr>
+          <w:rFonts w:ascii="Consolas" w:hAnsi="Consolas" w:cs="Consolas"/>
+          <w:sz w:val="19"/>
+          <w:szCs w:val="19"/>
+        </w:rPr>
+      </w:pPr>
+      <w:r>
+        <w:rPr>
+          <w:rFonts w:ascii="Consolas" w:hAnsi="Consolas" w:cs="Consolas"/>
+          <w:sz w:val="19"/>
+          <w:szCs w:val="19"/>
+          <w:lang w:val="en-US"/>
+        </w:rPr>
+        <w:t xml:space="preserve">       </w:t>
+      </w:r>
+      <w:r>
+        <w:rPr>
+          <w:rFonts w:ascii="Consolas" w:hAnsi="Consolas" w:cs="Consolas"/>
+          <w:sz w:val="19"/>
+          <w:szCs w:val="19"/>
+        </w:rPr>
+        <w:t>{</w:t>
+      </w:r>
+    </w:p>
+    <w:p>
+      <w:pPr>
+        <w:autoSpaceDE w:val="0"/>
+        <w:autoSpaceDN w:val="0"/>
+        <w:adjustRightInd w:val="0"/>
+        <w:spacing w:after="0" w:line="240" w:lineRule="auto"/>
+        <w:ind w:left="1416"/>
+        <w:jc w:val="left"/>
+        <w:rPr>
+          <w:rFonts w:ascii="Consolas" w:hAnsi="Consolas" w:cs="Consolas"/>
+          <w:sz w:val="19"/>
+          <w:szCs w:val="19"/>
+          <w:lang w:val="en-US"/>
+        </w:rPr>
+      </w:pPr>
+      <w:r>
+        <w:rPr>
+          <w:rFonts w:ascii="Consolas" w:hAnsi="Consolas" w:cs="Consolas"/>
+          <w:sz w:val="19"/>
+          <w:szCs w:val="19"/>
+          <w:lang w:val="en-US"/>
+        </w:rPr>
+        <w:t xml:space="preserve">            </w:t>
+      </w:r>
+      <w:proofErr w:type="gramStart"/>
+      <w:r>
+        <w:rPr>
+          <w:rFonts w:ascii="Consolas" w:hAnsi="Consolas" w:cs="Consolas"/>
+          <w:color w:val="0000FF"/>
+          <w:sz w:val="19"/>
+          <w:szCs w:val="19"/>
+          <w:lang w:val="en-US"/>
+        </w:rPr>
+        <w:t>if</w:t>
+      </w:r>
+      <w:proofErr w:type="gramEnd"/>
+      <w:r>
+        <w:rPr>
+          <w:rFonts w:ascii="Consolas" w:hAnsi="Consolas" w:cs="Consolas"/>
+          <w:sz w:val="19"/>
+          <w:szCs w:val="19"/>
+          <w:lang w:val="en-US"/>
+        </w:rPr>
+        <w:t xml:space="preserve"> (</w:t>
+      </w:r>
+      <w:proofErr w:type="spellStart"/>
+      <w:r>
+        <w:rPr>
+          <w:rFonts w:ascii="Consolas" w:hAnsi="Consolas" w:cs="Consolas"/>
+          <w:sz w:val="19"/>
+          <w:szCs w:val="19"/>
+          <w:lang w:val="en-US"/>
+        </w:rPr>
+        <w:t>e.Result.Confidence</w:t>
+      </w:r>
+      <w:proofErr w:type="spellEnd"/>
+      <w:r>
+        <w:rPr>
+          <w:rFonts w:ascii="Consolas" w:hAnsi="Consolas" w:cs="Consolas"/>
+          <w:sz w:val="19"/>
+          <w:szCs w:val="19"/>
+          <w:lang w:val="en-US"/>
+        </w:rPr>
+        <w:t xml:space="preserve"> * 100 &gt;= precision)</w:t>
+      </w:r>
+    </w:p>
+    <w:p>
+      <w:pPr>
+        <w:autoSpaceDE w:val="0"/>
+        <w:autoSpaceDN w:val="0"/>
+        <w:adjustRightInd w:val="0"/>
+        <w:spacing w:after="0" w:line="240" w:lineRule="auto"/>
+        <w:ind w:left="1416"/>
+        <w:jc w:val="left"/>
+        <w:rPr>
+          <w:rFonts w:ascii="Consolas" w:hAnsi="Consolas" w:cs="Consolas"/>
+          <w:sz w:val="19"/>
+          <w:szCs w:val="19"/>
+        </w:rPr>
+      </w:pPr>
+      <w:r>
+        <w:rPr>
+          <w:rFonts w:ascii="Consolas" w:hAnsi="Consolas" w:cs="Consolas"/>
+          <w:sz w:val="19"/>
+          <w:szCs w:val="19"/>
+          <w:lang w:val="en-US"/>
+        </w:rPr>
+        <w:t xml:space="preserve">            </w:t>
+      </w:r>
+      <w:r>
+        <w:rPr>
+          <w:rFonts w:ascii="Consolas" w:hAnsi="Consolas" w:cs="Consolas"/>
+          <w:sz w:val="19"/>
+          <w:szCs w:val="19"/>
+        </w:rPr>
+        <w:t>{</w:t>
+      </w:r>
+    </w:p>
+    <w:p>
+      <w:pPr>
+        <w:autoSpaceDE w:val="0"/>
+        <w:autoSpaceDN w:val="0"/>
+        <w:adjustRightInd w:val="0"/>
+        <w:spacing w:after="0" w:line="240" w:lineRule="auto"/>
+        <w:ind w:left="1416"/>
+        <w:jc w:val="left"/>
+        <w:rPr>
+          <w:rFonts w:ascii="Consolas" w:hAnsi="Consolas" w:cs="Consolas"/>
+          <w:sz w:val="19"/>
+          <w:szCs w:val="19"/>
+        </w:rPr>
+      </w:pPr>
+      <w:r>
+        <w:rPr>
+          <w:rFonts w:ascii="Consolas" w:hAnsi="Consolas" w:cs="Consolas"/>
+          <w:sz w:val="19"/>
+          <w:szCs w:val="19"/>
+        </w:rPr>
+        <w:t xml:space="preserve">                </w:t>
+      </w:r>
+      <w:proofErr w:type="spellStart"/>
+      <w:proofErr w:type="gramStart"/>
+      <w:r>
+        <w:rPr>
+          <w:rFonts w:ascii="Consolas" w:hAnsi="Consolas" w:cs="Consolas"/>
+          <w:sz w:val="19"/>
+          <w:szCs w:val="19"/>
+        </w:rPr>
+        <w:t>speechRecognized</w:t>
+      </w:r>
+      <w:proofErr w:type="spellEnd"/>
+      <w:r>
+        <w:rPr>
+          <w:rFonts w:ascii="Consolas" w:hAnsi="Consolas" w:cs="Consolas"/>
+          <w:sz w:val="19"/>
+          <w:szCs w:val="19"/>
+        </w:rPr>
+        <w:t>(</w:t>
+      </w:r>
+      <w:proofErr w:type="spellStart"/>
+      <w:proofErr w:type="gramEnd"/>
+      <w:r>
+        <w:rPr>
+          <w:rFonts w:ascii="Consolas" w:hAnsi="Consolas" w:cs="Consolas"/>
+          <w:sz w:val="19"/>
+          <w:szCs w:val="19"/>
+        </w:rPr>
+        <w:t>sender</w:t>
+      </w:r>
+      <w:proofErr w:type="spellEnd"/>
+      <w:r>
+        <w:rPr>
+          <w:rFonts w:ascii="Consolas" w:hAnsi="Consolas" w:cs="Consolas"/>
+          <w:sz w:val="19"/>
+          <w:szCs w:val="19"/>
+        </w:rPr>
+        <w:t>, e);</w:t>
+      </w:r>
+    </w:p>
+    <w:p>
+      <w:pPr>
+        <w:autoSpaceDE w:val="0"/>
+        <w:autoSpaceDN w:val="0"/>
+        <w:adjustRightInd w:val="0"/>
+        <w:spacing w:after="0" w:line="240" w:lineRule="auto"/>
+        <w:ind w:left="1416"/>
+        <w:jc w:val="left"/>
+        <w:rPr>
+          <w:rFonts w:ascii="Consolas" w:hAnsi="Consolas" w:cs="Consolas"/>
+          <w:sz w:val="19"/>
+          <w:szCs w:val="19"/>
+        </w:rPr>
+      </w:pPr>
+      <w:r>
+        <w:rPr>
+          <w:rFonts w:ascii="Consolas" w:hAnsi="Consolas" w:cs="Consolas"/>
+          <w:sz w:val="19"/>
+          <w:szCs w:val="19"/>
+        </w:rPr>
+        <w:t xml:space="preserve">            }</w:t>
+      </w:r>
+    </w:p>
+    <w:p>
+      <w:pPr>
+        <w:autoSpaceDE w:val="0"/>
+        <w:autoSpaceDN w:val="0"/>
+        <w:adjustRightInd w:val="0"/>
+        <w:spacing w:after="0" w:line="240" w:lineRule="auto"/>
+        <w:ind w:left="1416"/>
+        <w:jc w:val="left"/>
+        <w:rPr>
+          <w:rFonts w:ascii="Consolas" w:hAnsi="Consolas" w:cs="Consolas"/>
+          <w:sz w:val="19"/>
+          <w:szCs w:val="19"/>
+        </w:rPr>
+      </w:pPr>
+      <w:r>
+        <w:rPr>
+          <w:rFonts w:ascii="Consolas" w:hAnsi="Consolas" w:cs="Consolas"/>
+          <w:sz w:val="19"/>
+          <w:szCs w:val="19"/>
+        </w:rPr>
+        <w:t xml:space="preserve">        }</w:t>
+      </w:r>
+    </w:p>
+    <w:p/>
+    <w:p>
+      <w:pPr>
+        <w:pStyle w:val="Prrafodelista"/>
+        <w:numPr>
+          <w:ilvl w:val="0"/>
+          <w:numId w:val="46"/>
+        </w:numPr>
+      </w:pPr>
+      <w:r>
+        <w:t xml:space="preserve">En el módulo IntelliRoom tenemos una clase llamada </w:t>
+      </w:r>
+      <w:proofErr w:type="spellStart"/>
+      <w:r>
+        <w:rPr>
+          <w:i/>
+        </w:rPr>
+        <w:t>InterpreterSpeech</w:t>
+      </w:r>
+      <w:proofErr w:type="spellEnd"/>
+      <w:r>
+        <w:rPr>
+          <w:i/>
+        </w:rPr>
+        <w:t xml:space="preserve"> </w:t>
+      </w:r>
+      <w:r>
+        <w:t xml:space="preserve">que está suscrita al evento público que está en </w:t>
+      </w:r>
+      <w:proofErr w:type="spellStart"/>
+      <w:r>
+        <w:t>VoiceEngine</w:t>
+      </w:r>
+      <w:proofErr w:type="spellEnd"/>
+      <w:r>
+        <w:t xml:space="preserve"> y especificado en </w:t>
+      </w:r>
+      <w:proofErr w:type="spellStart"/>
+      <w:r>
+        <w:t>IVoiceEngine</w:t>
+      </w:r>
+      <w:proofErr w:type="spellEnd"/>
+      <w:r>
+        <w:t>. Cada vez que el evento salta, se ejecuta el siguiente tratamiento:</w:t>
+      </w:r>
+    </w:p>
+    <w:p>
+      <w:pPr>
+        <w:autoSpaceDE w:val="0"/>
+        <w:autoSpaceDN w:val="0"/>
+        <w:adjustRightInd w:val="0"/>
+        <w:spacing w:after="0" w:line="240" w:lineRule="auto"/>
+        <w:ind w:left="1416"/>
+        <w:jc w:val="left"/>
+        <w:rPr>
+          <w:rFonts w:ascii="Consolas" w:hAnsi="Consolas" w:cs="Consolas"/>
+          <w:sz w:val="19"/>
+          <w:szCs w:val="19"/>
+          <w:lang w:val="en-US"/>
+        </w:rPr>
+      </w:pPr>
+      <w:proofErr w:type="gramStart"/>
+      <w:r>
+        <w:rPr>
+          <w:rFonts w:ascii="Consolas" w:hAnsi="Consolas" w:cs="Consolas"/>
+          <w:color w:val="0000FF"/>
+          <w:sz w:val="19"/>
+          <w:szCs w:val="19"/>
+          <w:lang w:val="en-US"/>
+        </w:rPr>
+        <w:t>void</w:t>
+      </w:r>
+      <w:proofErr w:type="gramEnd"/>
+      <w:r>
+        <w:rPr>
+          <w:rFonts w:ascii="Consolas" w:hAnsi="Consolas" w:cs="Consolas"/>
+          <w:sz w:val="19"/>
+          <w:szCs w:val="19"/>
+          <w:lang w:val="en-US"/>
+        </w:rPr>
+        <w:t xml:space="preserve"> </w:t>
+      </w:r>
+      <w:proofErr w:type="spellStart"/>
+      <w:r>
+        <w:rPr>
+          <w:rFonts w:ascii="Consolas" w:hAnsi="Consolas" w:cs="Consolas"/>
+          <w:sz w:val="19"/>
+          <w:szCs w:val="19"/>
+          <w:lang w:val="en-US"/>
+        </w:rPr>
+        <w:t>speechRecognition</w:t>
+      </w:r>
+      <w:proofErr w:type="spellEnd"/>
+      <w:r>
+        <w:rPr>
+          <w:rFonts w:ascii="Consolas" w:hAnsi="Consolas" w:cs="Consolas"/>
+          <w:sz w:val="19"/>
+          <w:szCs w:val="19"/>
+          <w:lang w:val="en-US"/>
+        </w:rPr>
+        <w:t>(</w:t>
+      </w:r>
+      <w:r>
+        <w:rPr>
+          <w:rFonts w:ascii="Consolas" w:hAnsi="Consolas" w:cs="Consolas"/>
+          <w:color w:val="0000FF"/>
+          <w:sz w:val="19"/>
+          <w:szCs w:val="19"/>
+          <w:lang w:val="en-US"/>
+        </w:rPr>
+        <w:t>object</w:t>
+      </w:r>
+      <w:r>
+        <w:rPr>
+          <w:rFonts w:ascii="Consolas" w:hAnsi="Consolas" w:cs="Consolas"/>
+          <w:sz w:val="19"/>
+          <w:szCs w:val="19"/>
+          <w:lang w:val="en-US"/>
+        </w:rPr>
+        <w:t xml:space="preserve"> sender, </w:t>
+      </w:r>
+      <w:proofErr w:type="spellStart"/>
+      <w:r>
+        <w:rPr>
+          <w:rFonts w:ascii="Consolas" w:hAnsi="Consolas" w:cs="Consolas"/>
+          <w:color w:val="2B91AF"/>
+          <w:sz w:val="19"/>
+          <w:szCs w:val="19"/>
+          <w:lang w:val="en-US"/>
+        </w:rPr>
+        <w:t>RecognitionEventArgs</w:t>
+      </w:r>
+      <w:proofErr w:type="spellEnd"/>
+      <w:r>
+        <w:rPr>
+          <w:rFonts w:ascii="Consolas" w:hAnsi="Consolas" w:cs="Consolas"/>
+          <w:sz w:val="19"/>
+          <w:szCs w:val="19"/>
+          <w:lang w:val="en-US"/>
+        </w:rPr>
+        <w:t xml:space="preserve"> e)</w:t>
+      </w:r>
+    </w:p>
+    <w:p>
+      <w:pPr>
+        <w:autoSpaceDE w:val="0"/>
+        <w:autoSpaceDN w:val="0"/>
+        <w:adjustRightInd w:val="0"/>
+        <w:spacing w:after="0" w:line="240" w:lineRule="auto"/>
+        <w:ind w:left="1416"/>
+        <w:jc w:val="left"/>
+        <w:rPr>
+          <w:rFonts w:ascii="Consolas" w:hAnsi="Consolas" w:cs="Consolas"/>
+          <w:sz w:val="19"/>
+          <w:szCs w:val="19"/>
+          <w:lang w:val="en-US"/>
+        </w:rPr>
+      </w:pPr>
+      <w:r>
+        <w:rPr>
+          <w:rFonts w:ascii="Consolas" w:hAnsi="Consolas" w:cs="Consolas"/>
+          <w:sz w:val="19"/>
+          <w:szCs w:val="19"/>
+          <w:lang w:val="en-US"/>
+        </w:rPr>
+        <w:t>{</w:t>
+      </w:r>
+    </w:p>
+    <w:p>
+      <w:pPr>
+        <w:autoSpaceDE w:val="0"/>
+        <w:autoSpaceDN w:val="0"/>
+        <w:adjustRightInd w:val="0"/>
+        <w:spacing w:after="0" w:line="240" w:lineRule="auto"/>
+        <w:ind w:left="1416"/>
+        <w:jc w:val="left"/>
+        <w:rPr>
+          <w:rFonts w:ascii="Consolas" w:hAnsi="Consolas" w:cs="Consolas"/>
+          <w:sz w:val="19"/>
+          <w:szCs w:val="19"/>
+          <w:lang w:val="en-US"/>
+        </w:rPr>
+      </w:pPr>
+      <w:r>
+        <w:rPr>
+          <w:rFonts w:ascii="Consolas" w:hAnsi="Consolas" w:cs="Consolas"/>
+          <w:color w:val="2B91AF"/>
+          <w:sz w:val="19"/>
+          <w:szCs w:val="19"/>
+          <w:lang w:val="en-US"/>
+        </w:rPr>
+        <w:t>String</w:t>
+      </w:r>
+      <w:r>
+        <w:rPr>
+          <w:rFonts w:ascii="Consolas" w:hAnsi="Consolas" w:cs="Consolas"/>
+          <w:sz w:val="19"/>
+          <w:szCs w:val="19"/>
+          <w:lang w:val="en-US"/>
+        </w:rPr>
+        <w:t xml:space="preserve"> result = </w:t>
+      </w:r>
+      <w:proofErr w:type="gramStart"/>
+      <w:r>
+        <w:rPr>
+          <w:rFonts w:ascii="Consolas" w:hAnsi="Consolas" w:cs="Consolas"/>
+          <w:sz w:val="19"/>
+          <w:szCs w:val="19"/>
+          <w:lang w:val="en-US"/>
+        </w:rPr>
+        <w:t>Command(</w:t>
+      </w:r>
+      <w:proofErr w:type="spellStart"/>
+      <w:proofErr w:type="gramEnd"/>
+      <w:r>
+        <w:rPr>
+          <w:rFonts w:ascii="Consolas" w:hAnsi="Consolas" w:cs="Consolas"/>
+          <w:sz w:val="19"/>
+          <w:szCs w:val="19"/>
+          <w:lang w:val="en-US"/>
+        </w:rPr>
+        <w:t>e.Result.Grammar.Name</w:t>
+      </w:r>
+      <w:proofErr w:type="spellEnd"/>
+      <w:r>
+        <w:rPr>
+          <w:rFonts w:ascii="Consolas" w:hAnsi="Consolas" w:cs="Consolas"/>
+          <w:sz w:val="19"/>
+          <w:szCs w:val="19"/>
+          <w:lang w:val="en-US"/>
+        </w:rPr>
+        <w:t>);</w:t>
+      </w:r>
+    </w:p>
+    <w:p>
+      <w:pPr>
+        <w:autoSpaceDE w:val="0"/>
+        <w:autoSpaceDN w:val="0"/>
+        <w:adjustRightInd w:val="0"/>
+        <w:spacing w:after="0" w:line="240" w:lineRule="auto"/>
+        <w:ind w:left="1416"/>
+        <w:jc w:val="left"/>
+        <w:rPr>
+          <w:rFonts w:ascii="Consolas" w:hAnsi="Consolas" w:cs="Consolas"/>
+          <w:sz w:val="19"/>
+          <w:szCs w:val="19"/>
+        </w:rPr>
+      </w:pPr>
+      <w:proofErr w:type="spellStart"/>
+      <w:proofErr w:type="gramStart"/>
+      <w:r>
+        <w:rPr>
+          <w:rFonts w:ascii="Consolas" w:hAnsi="Consolas" w:cs="Consolas"/>
+          <w:color w:val="2B91AF"/>
+          <w:sz w:val="19"/>
+          <w:szCs w:val="19"/>
+        </w:rPr>
+        <w:t>IntelliRoomSystem</w:t>
+      </w:r>
+      <w:r>
+        <w:rPr>
+          <w:rFonts w:ascii="Consolas" w:hAnsi="Consolas" w:cs="Consolas"/>
+          <w:sz w:val="19"/>
+          <w:szCs w:val="19"/>
+        </w:rPr>
+        <w:t>.voiceEngine.Speak</w:t>
+      </w:r>
+      <w:proofErr w:type="spellEnd"/>
+      <w:r>
+        <w:rPr>
+          <w:rFonts w:ascii="Consolas" w:hAnsi="Consolas" w:cs="Consolas"/>
+          <w:sz w:val="19"/>
+          <w:szCs w:val="19"/>
+        </w:rPr>
+        <w:t>(</w:t>
+      </w:r>
+      <w:proofErr w:type="spellStart"/>
+      <w:proofErr w:type="gramEnd"/>
+      <w:r>
+        <w:rPr>
+          <w:rFonts w:ascii="Consolas" w:hAnsi="Consolas" w:cs="Consolas"/>
+          <w:sz w:val="19"/>
+          <w:szCs w:val="19"/>
+        </w:rPr>
+        <w:t>result</w:t>
+      </w:r>
+      <w:proofErr w:type="spellEnd"/>
+      <w:r>
+        <w:rPr>
+          <w:rFonts w:ascii="Consolas" w:hAnsi="Consolas" w:cs="Consolas"/>
+          <w:sz w:val="19"/>
+          <w:szCs w:val="19"/>
+        </w:rPr>
+        <w:t>);</w:t>
+      </w:r>
+    </w:p>
+    <w:p>
+      <w:pPr>
+        <w:autoSpaceDE w:val="0"/>
+        <w:autoSpaceDN w:val="0"/>
+        <w:adjustRightInd w:val="0"/>
+        <w:spacing w:after="0" w:line="240" w:lineRule="auto"/>
+        <w:ind w:left="1416"/>
+        <w:jc w:val="left"/>
+        <w:rPr>
+          <w:rFonts w:ascii="Consolas" w:hAnsi="Consolas" w:cs="Consolas"/>
+          <w:sz w:val="19"/>
+          <w:szCs w:val="19"/>
+        </w:rPr>
+      </w:pPr>
+      <w:r>
+        <w:rPr>
+          <w:rFonts w:ascii="Consolas" w:hAnsi="Consolas" w:cs="Consolas"/>
+          <w:sz w:val="19"/>
+          <w:szCs w:val="19"/>
+        </w:rPr>
+        <w:t>}</w:t>
+      </w:r>
+    </w:p>
+    <w:p>
+      <w:pPr>
+        <w:autoSpaceDE w:val="0"/>
+        <w:autoSpaceDN w:val="0"/>
+        <w:adjustRightInd w:val="0"/>
+        <w:spacing w:after="0" w:line="240" w:lineRule="auto"/>
+        <w:ind w:left="1416"/>
+        <w:jc w:val="left"/>
+        <w:rPr>
+          <w:rFonts w:ascii="Consolas" w:hAnsi="Consolas" w:cs="Consolas"/>
+          <w:sz w:val="19"/>
+          <w:szCs w:val="19"/>
+        </w:rPr>
+      </w:pPr>
+    </w:p>
+    <w:p>
+      <w:pPr>
+        <w:pStyle w:val="Prrafodelista"/>
+        <w:numPr>
+          <w:ilvl w:val="0"/>
+          <w:numId w:val="46"/>
+        </w:numPr>
+      </w:pPr>
+      <w:r>
+        <w:t xml:space="preserve">Por ultimo llama al método </w:t>
+      </w:r>
+      <w:proofErr w:type="spellStart"/>
+      <w:r>
+        <w:t>Command</w:t>
+      </w:r>
+      <w:proofErr w:type="spellEnd"/>
+      <w:r>
+        <w:t xml:space="preserve"> que ejecutará el comando que este escr</w:t>
+      </w:r>
+      <w:r>
+        <w:t xml:space="preserve">ito en el </w:t>
+      </w:r>
+      <w:proofErr w:type="spellStart"/>
+      <w:r>
+        <w:t>e.Result.Grammar.Name</w:t>
+      </w:r>
+      <w:proofErr w:type="spellEnd"/>
+      <w:r>
+        <w:t xml:space="preserve"> que</w:t>
+      </w:r>
+      <w:r>
+        <w:t>,</w:t>
+      </w:r>
+      <w:r>
+        <w:t xml:space="preserve"> recordando conceptos anteriores</w:t>
+      </w:r>
+      <w:r>
+        <w:t>,</w:t>
+      </w:r>
+      <w:r>
+        <w:t xml:space="preserve"> es el que estará escrito en el XML con el atributo “</w:t>
+      </w:r>
+      <w:proofErr w:type="spellStart"/>
+      <w:r>
+        <w:t>name</w:t>
+      </w:r>
+      <w:proofErr w:type="spellEnd"/>
+      <w:r>
+        <w:t>” de la etiqueta &lt;</w:t>
+      </w:r>
+      <w:proofErr w:type="spellStart"/>
+      <w:r>
+        <w:t>command</w:t>
+      </w:r>
+      <w:proofErr w:type="spellEnd"/>
+      <w:r>
+        <w:t>&gt;</w:t>
+      </w:r>
+      <w:r>
+        <w:t>.</w:t>
+      </w:r>
+    </w:p>
+    <w:p>
+      <w:pPr>
+        <w:pStyle w:val="Prrafodelista"/>
+        <w:numPr>
+          <w:ilvl w:val="0"/>
+          <w:numId w:val="46"/>
+        </w:numPr>
+      </w:pPr>
+      <w:r>
+        <w:t xml:space="preserve">Por último el comando es traducido y ejecutado, si está disponible, por reflexión en la clase </w:t>
+      </w:r>
+      <w:proofErr w:type="spellStart"/>
+      <w:r>
+        <w:rPr>
+          <w:i/>
+        </w:rPr>
+        <w:t>Reflection</w:t>
+      </w:r>
+      <w:proofErr w:type="spellEnd"/>
+      <w:r>
+        <w:t>.</w:t>
+      </w:r>
+    </w:p>
+    <w:p>
+      <w:pPr>
+        <w:rPr>
+          <w:noProof/>
+          <w:lang w:eastAsia="es-ES"/>
+        </w:rPr>
       </w:pPr>
     </w:p>
     <w:p>
@@ -39784,7 +40692,7 @@
       <w:pPr>
         <w:pStyle w:val="Ttulo1"/>
       </w:pPr>
-      <w:bookmarkStart w:id="66" w:name="_Toc292641493"/>
+      <w:bookmarkStart w:id="67" w:name="_Toc292641493"/>
       <w:r>
         <w:lastRenderedPageBreak/>
         <w:t>Mó</w:t>
@@ -39792,17 +40700,17 @@
       <w:r>
         <w:t>dulo Media</w:t>
       </w:r>
-      <w:bookmarkEnd w:id="66"/>
+      <w:bookmarkEnd w:id="67"/>
     </w:p>
     <w:p>
       <w:pPr>
         <w:pStyle w:val="Ttulo2"/>
       </w:pPr>
-      <w:bookmarkStart w:id="67" w:name="_Toc292641494"/>
+      <w:bookmarkStart w:id="68" w:name="_Toc292641494"/>
       <w:r>
         <w:t>Introducción</w:t>
       </w:r>
-      <w:bookmarkEnd w:id="67"/>
+      <w:bookmarkEnd w:id="68"/>
     </w:p>
     <w:p>
       <w:r>
@@ -39835,7 +40743,7 @@
           <w:lang w:val="en-US"/>
         </w:rPr>
       </w:pPr>
-      <w:bookmarkStart w:id="68" w:name="_Toc292641495"/>
+      <w:bookmarkStart w:id="69" w:name="_Toc292641495"/>
       <w:r>
         <w:rPr>
           <w:lang w:val="en-US"/>
@@ -39848,7 +40756,7 @@
         </w:rPr>
         <w:t xml:space="preserve"> SDK</w:t>
       </w:r>
-      <w:bookmarkEnd w:id="68"/>
+      <w:bookmarkEnd w:id="69"/>
     </w:p>
     <w:p>
       <w:r>
@@ -39891,11 +40799,11 @@
       <w:pPr>
         <w:pStyle w:val="Ttulo2"/>
       </w:pPr>
-      <w:bookmarkStart w:id="69" w:name="_Toc292641496"/>
+      <w:bookmarkStart w:id="70" w:name="_Toc292641496"/>
       <w:r>
         <w:t>Objetivos</w:t>
       </w:r>
-      <w:bookmarkEnd w:id="69"/>
+      <w:bookmarkEnd w:id="70"/>
     </w:p>
     <w:p>
       <w:pPr>
@@ -39975,11 +40883,11 @@
       <w:pPr>
         <w:pStyle w:val="Ttulo2"/>
       </w:pPr>
-      <w:bookmarkStart w:id="70" w:name="_Toc292641499"/>
+      <w:bookmarkStart w:id="71" w:name="_Toc292641499"/>
       <w:r>
         <w:t>Diagrama de diseño</w:t>
       </w:r>
-      <w:bookmarkEnd w:id="70"/>
+      <w:bookmarkEnd w:id="71"/>
     </w:p>
     <w:p>
       <w:r>
@@ -40194,6 +41102,9 @@
     </w:p>
     <w:p/>
     <w:p>
+      <w:pPr>
+        <w:jc w:val="center"/>
+      </w:pPr>
       <w:r>
         <w:rPr>
           <w:noProof/>
@@ -40218,7 +41129,7 @@
                     </pic:cNvPicPr>
                   </pic:nvPicPr>
                   <pic:blipFill>
-                    <a:blip r:embed="rId39" cstate="print">
+                    <a:blip r:embed="rId40" cstate="print">
                       <a:extLst>
                         <a:ext uri="{28A0092B-C50C-407E-A947-70E740481C1C}">
                           <a14:useLocalDpi xmlns:a14="http://schemas.microsoft.com/office/drawing/2010/main" val="0"/>
@@ -40255,24 +41166,24 @@
       <w:pPr>
         <w:pStyle w:val="Ttulo2"/>
       </w:pPr>
-      <w:bookmarkStart w:id="71" w:name="_Toc292641497"/>
+      <w:bookmarkStart w:id="72" w:name="_Toc292641497"/>
       <w:r>
         <w:t>Casos de usos relevantes</w:t>
       </w:r>
-      <w:bookmarkEnd w:id="71"/>
+      <w:bookmarkEnd w:id="72"/>
     </w:p>
     <w:p>
       <w:pPr>
         <w:pStyle w:val="Ttulo3"/>
       </w:pPr>
-      <w:bookmarkStart w:id="72" w:name="_Toc292641498"/>
+      <w:bookmarkStart w:id="73" w:name="_Toc292641498"/>
       <w:r>
         <w:t xml:space="preserve">Cargar librería de </w:t>
       </w:r>
       <w:r>
         <w:t>música</w:t>
       </w:r>
-      <w:bookmarkEnd w:id="72"/>
+      <w:bookmarkEnd w:id="73"/>
     </w:p>
     <w:p>
       <w:r>
@@ -42483,7 +43394,7 @@
       <w:pPr>
         <w:pStyle w:val="Ttulo1"/>
       </w:pPr>
-      <w:bookmarkStart w:id="73" w:name="_Toc292641500"/>
+      <w:bookmarkStart w:id="74" w:name="_Toc292641500"/>
       <w:r>
         <w:lastRenderedPageBreak/>
         <w:t>Mó</w:t>
@@ -42491,7 +43402,7 @@
       <w:r>
         <w:t>dulo Camera</w:t>
       </w:r>
-      <w:bookmarkEnd w:id="73"/>
+      <w:bookmarkEnd w:id="74"/>
     </w:p>
     <w:p>
       <w:r>
@@ -42508,7 +43419,7 @@
       <w:pPr>
         <w:pStyle w:val="Ttulo2"/>
       </w:pPr>
-      <w:bookmarkStart w:id="74" w:name="_Toc292641501"/>
+      <w:bookmarkStart w:id="75" w:name="_Toc292641501"/>
       <w:proofErr w:type="spellStart"/>
       <w:r>
         <w:t>OpenCV</w:t>
@@ -42521,7 +43432,7 @@
       <w:r>
         <w:t>EmguCV</w:t>
       </w:r>
-      <w:bookmarkEnd w:id="74"/>
+      <w:bookmarkEnd w:id="75"/>
       <w:proofErr w:type="spellEnd"/>
     </w:p>
     <w:p>
@@ -42849,12 +43760,12 @@
       <w:pPr>
         <w:pStyle w:val="Ttulo2"/>
       </w:pPr>
-      <w:bookmarkStart w:id="75" w:name="_Toc292641502"/>
+      <w:bookmarkStart w:id="76" w:name="_Toc292641502"/>
       <w:r>
         <w:lastRenderedPageBreak/>
         <w:t>Objetivos</w:t>
       </w:r>
-      <w:bookmarkEnd w:id="75"/>
+      <w:bookmarkEnd w:id="76"/>
     </w:p>
     <w:p>
       <w:r>
@@ -43161,6 +44072,96 @@
       </w:r>
     </w:p>
     <w:p>
+      <w:pPr>
+        <w:rPr>
+          <w:noProof/>
+          <w:lang w:eastAsia="es-ES"/>
+        </w:rPr>
+      </w:pPr>
+    </w:p>
+    <w:p>
+      <w:pPr>
+        <w:jc w:val="center"/>
+      </w:pPr>
+      <w:r>
+        <w:rPr>
+          <w:noProof/>
+          <w:lang w:eastAsia="es-ES"/>
+        </w:rPr>
+        <w:lastRenderedPageBreak/>
+        <w:drawing>
+          <wp:inline distT="0" distB="0" distL="0" distR="0">
+            <wp:extent cx="4392019" cy="2432649"/>
+            <wp:effectExtent l="0" t="0" r="0" b="6350"/>
+            <wp:docPr id="30" name="Imagen 30" descr="C:\Users\Rafgomgar\Desktop\PFC\Documentacion\Imagenes\HC-exmple.jpg"/>
+            <wp:cNvGraphicFramePr>
+              <a:graphicFrameLocks xmlns:a="http://schemas.openxmlformats.org/drawingml/2006/main" noChangeAspect="1"/>
+            </wp:cNvGraphicFramePr>
+            <a:graphic xmlns:a="http://schemas.openxmlformats.org/drawingml/2006/main">
+              <a:graphicData uri="http://schemas.openxmlformats.org/drawingml/2006/picture">
+                <pic:pic xmlns:pic="http://schemas.openxmlformats.org/drawingml/2006/picture">
+                  <pic:nvPicPr>
+                    <pic:cNvPr id="0" name="Picture 5" descr="C:\Users\Rafgomgar\Desktop\PFC\Documentacion\Imagenes\HC-exmple.jpg"/>
+                    <pic:cNvPicPr>
+                      <a:picLocks noChangeAspect="1" noChangeArrowheads="1"/>
+                    </pic:cNvPicPr>
+                  </pic:nvPicPr>
+                  <pic:blipFill rotWithShape="1">
+                    <a:blip r:embed="rId41" cstate="print">
+                      <a:extLst>
+                        <a:ext uri="{28A0092B-C50C-407E-A947-70E740481C1C}">
+                          <a14:useLocalDpi xmlns:a14="http://schemas.microsoft.com/office/drawing/2010/main" val="0"/>
+                        </a:ext>
+                      </a:extLst>
+                    </a:blip>
+                    <a:srcRect l="206" t="14460" r="278" b="12033"/>
+                    <a:stretch/>
+                  </pic:blipFill>
+                  <pic:spPr bwMode="auto">
+                    <a:xfrm>
+                      <a:off x="0" y="0"/>
+                      <a:ext cx="4390848" cy="2432001"/>
+                    </a:xfrm>
+                    <a:prstGeom prst="rect">
+                      <a:avLst/>
+                    </a:prstGeom>
+                    <a:noFill/>
+                    <a:ln>
+                      <a:noFill/>
+                    </a:ln>
+                    <a:extLst>
+                      <a:ext uri="{53640926-AAD7-44D8-BBD7-CCE9431645EC}">
+                        <a14:shadowObscured xmlns:a14="http://schemas.microsoft.com/office/drawing/2010/main"/>
+                      </a:ext>
+                    </a:extLst>
+                  </pic:spPr>
+                </pic:pic>
+              </a:graphicData>
+            </a:graphic>
+          </wp:inline>
+        </w:drawing>
+      </w:r>
+      <w:r>
+        <w:br w:type="textWrapping" w:clear="all"/>
+      </w:r>
+    </w:p>
+    <w:p>
+      <w:r>
+        <w:t xml:space="preserve">En la fotografía anterior se puede apreciar claramente cómo quedaría el resultado de un </w:t>
+      </w:r>
+      <w:proofErr w:type="spellStart"/>
+      <w:r>
+        <w:rPr>
+          <w:i/>
+        </w:rPr>
+        <w:t>FaceResult</w:t>
+      </w:r>
+      <w:proofErr w:type="spellEnd"/>
+      <w:r>
+        <w:t>: por un lado tendríamos la imagen y por el otro, pintado en azul, los rectángulos que tenemos guardados en la lista correspondiendo a cada una de las caras.</w:t>
+      </w:r>
+    </w:p>
+    <w:p>
       <w:proofErr w:type="spellStart"/>
       <w:r>
         <w:rPr>
@@ -43188,7 +44189,6 @@
         </w:numPr>
       </w:pPr>
       <w:r>
-        <w:lastRenderedPageBreak/>
         <w:t xml:space="preserve">Cada cuanto hacemos el procesamiento de imagen: el procesamiento de imagen es un proceso costoso y si no ponemos un valor alto en milisegundos podríamos mantener al ordenador con mucha carga de trabajo y eso se traduce en consumo y calor. Un valor a 1000 milisegundos podría ser un buen valor por defecto (el método que más consume en tiempo es </w:t>
       </w:r>
       <w:proofErr w:type="spellStart"/>
@@ -43200,7 +44200,13 @@
       </w:r>
       <w:proofErr w:type="spellEnd"/>
       <w:r>
-        <w:t xml:space="preserve"> que puede tardar hasta 300 ms)</w:t>
+        <w:t xml:space="preserve"> que puede tardar hasta 300 ms</w:t>
+      </w:r>
+      <w:r>
+        <w:t xml:space="preserve"> para resoluciones de 640x480 píxeles</w:t>
+      </w:r>
+      <w:r>
+        <w:t>)</w:t>
       </w:r>
     </w:p>
     <w:p>
@@ -43307,7 +44313,11 @@
       </w:r>
       <w:proofErr w:type="spellEnd"/>
       <w:r>
-        <w:t>, así como la gestión de eventos es realizada por ella misma.</w:t>
+        <w:t xml:space="preserve">, así como la gestión de eventos es </w:t>
+      </w:r>
+      <w:r>
+        <w:lastRenderedPageBreak/>
+        <w:t>realizada por ella misma.</w:t>
       </w:r>
       <w:r>
         <w:t xml:space="preserve"> Al final de cada procesado completo guarda el resultado en una instancia de la clase “</w:t>
@@ -43346,7 +44356,7 @@
                     </pic:cNvPicPr>
                   </pic:nvPicPr>
                   <pic:blipFill>
-                    <a:blip r:embed="rId40" cstate="print">
+                    <a:blip r:embed="rId42" cstate="print">
                       <a:extLst>
                         <a:ext uri="{28A0092B-C50C-407E-A947-70E740481C1C}">
                           <a14:useLocalDpi xmlns:a14="http://schemas.microsoft.com/office/drawing/2010/main" val="0"/>
@@ -43383,11 +44393,9 @@
       <w:pPr>
         <w:pStyle w:val="Ttulo2"/>
       </w:pPr>
-      <w:bookmarkStart w:id="76" w:name="_Toc292641503"/>
-      <w:r>
-        <w:t>Casos de usos relevantes</w:t>
-      </w:r>
-      <w:bookmarkEnd w:id="76"/>
+      <w:r>
+        <w:t>Métodos Relevantes.</w:t>
+      </w:r>
     </w:p>
     <w:p>
       <w:pPr>
@@ -43417,163 +44425,148 @@
       <w:r>
         <w:t xml:space="preserve"> </w:t>
       </w:r>
-    </w:p>
-    <w:p>
-      <w:pPr>
-        <w:rPr>
-          <w:lang w:val="en-US"/>
-        </w:rPr>
-      </w:pPr>
+      <w:proofErr w:type="spellStart"/>
+      <w:r>
+        <w:rPr>
+          <w:i/>
+        </w:rPr>
+        <w:t>static</w:t>
+      </w:r>
+      <w:proofErr w:type="spellEnd"/>
+      <w:r>
+        <w:rPr>
+          <w:i/>
+        </w:rPr>
+        <w:t xml:space="preserve"> </w:t>
+      </w:r>
+      <w:proofErr w:type="spellStart"/>
+      <w:r>
+        <w:rPr>
+          <w:i/>
+        </w:rPr>
+        <w:t>double</w:t>
+      </w:r>
+      <w:proofErr w:type="spellEnd"/>
+      <w:r>
+        <w:rPr>
+          <w:i/>
+        </w:rPr>
+        <w:t xml:space="preserve"> </w:t>
+      </w:r>
+      <w:proofErr w:type="spellStart"/>
       <w:proofErr w:type="gramStart"/>
       <w:r>
         <w:rPr>
-          <w:color w:val="0000FF"/>
-          <w:lang w:val="en-US"/>
-        </w:rPr>
-        <w:t>static</w:t>
-      </w:r>
+          <w:i/>
+        </w:rPr>
+        <w:t>GetMovement</w:t>
+      </w:r>
+      <w:proofErr w:type="spellEnd"/>
+      <w:r>
+        <w:rPr>
+          <w:i/>
+        </w:rPr>
+        <w:t>(</w:t>
+      </w:r>
+      <w:proofErr w:type="spellStart"/>
       <w:proofErr w:type="gramEnd"/>
       <w:r>
         <w:rPr>
-          <w:lang w:val="en-US"/>
-        </w:rPr>
+          <w:i/>
+        </w:rPr>
+        <w:t>Image</w:t>
+      </w:r>
+      <w:proofErr w:type="spellEnd"/>
+      <w:r>
+        <w:rPr>
+          <w:i/>
+        </w:rPr>
+        <w:t>&lt;</w:t>
+      </w:r>
+      <w:proofErr w:type="spellStart"/>
+      <w:r>
+        <w:rPr>
+          <w:i/>
+        </w:rPr>
+        <w:t>Bgr</w:t>
+      </w:r>
+      <w:proofErr w:type="spellEnd"/>
+      <w:r>
+        <w:rPr>
+          <w:i/>
+        </w:rPr>
+        <w:t xml:space="preserve">, Byte&gt; </w:t>
+      </w:r>
+      <w:proofErr w:type="spellStart"/>
+      <w:r>
+        <w:rPr>
+          <w:i/>
+        </w:rPr>
+        <w:t>image</w:t>
+      </w:r>
+      <w:proofErr w:type="spellEnd"/>
+      <w:r>
+        <w:rPr>
+          <w:i/>
+        </w:rPr>
+        <w:t xml:space="preserve">, </w:t>
+      </w:r>
+      <w:proofErr w:type="spellStart"/>
+      <w:r>
+        <w:rPr>
+          <w:i/>
+        </w:rPr>
+        <w:t>Image</w:t>
+      </w:r>
+      <w:proofErr w:type="spellEnd"/>
+      <w:r>
+        <w:rPr>
+          <w:i/>
+        </w:rPr>
+        <w:t>&lt;</w:t>
+      </w:r>
+      <w:proofErr w:type="spellStart"/>
+      <w:r>
+        <w:rPr>
+          <w:i/>
+        </w:rPr>
+        <w:t>Bgr</w:t>
+      </w:r>
+      <w:proofErr w:type="spellEnd"/>
+      <w:r>
+        <w:rPr>
+          <w:i/>
+        </w:rPr>
+        <w:t xml:space="preserve">, Byte&gt; </w:t>
+      </w:r>
+      <w:proofErr w:type="spellStart"/>
+      <w:r>
+        <w:rPr>
+          <w:i/>
+        </w:rPr>
+        <w:t>lastImage</w:t>
+      </w:r>
+      <w:proofErr w:type="spellEnd"/>
+      <w:r>
+        <w:rPr>
+          <w:i/>
+        </w:rPr>
+        <w:t>)</w:t>
+      </w:r>
+      <w:r>
         <w:t xml:space="preserve"> </w:t>
       </w:r>
       <w:r>
-        <w:rPr>
-          <w:color w:val="0000FF"/>
-          <w:lang w:val="en-US"/>
-        </w:rPr>
-        <w:t>double</w:t>
-      </w:r>
-      <w:r>
-        <w:rPr>
-          <w:lang w:val="en-US"/>
-        </w:rPr>
-        <w:t xml:space="preserve"> </w:t>
-      </w:r>
-      <w:proofErr w:type="spellStart"/>
-      <w:r>
-        <w:rPr>
-          <w:lang w:val="en-US"/>
-        </w:rPr>
-        <w:t>GetMovement</w:t>
-      </w:r>
-      <w:proofErr w:type="spellEnd"/>
-      <w:r>
-        <w:rPr>
-          <w:lang w:val="en-US"/>
-        </w:rPr>
-        <w:t>(</w:t>
-      </w:r>
-      <w:r>
-        <w:rPr>
-          <w:color w:val="2B91AF"/>
-          <w:lang w:val="en-US"/>
-        </w:rPr>
-        <w:t>Image</w:t>
-      </w:r>
-      <w:r>
-        <w:rPr>
-          <w:lang w:val="en-US"/>
-        </w:rPr>
-        <w:t>&lt;</w:t>
-      </w:r>
-      <w:proofErr w:type="spellStart"/>
-      <w:r>
-        <w:rPr>
-          <w:color w:val="2B91AF"/>
-          <w:lang w:val="en-US"/>
-        </w:rPr>
-        <w:t>Bgr</w:t>
-      </w:r>
-      <w:proofErr w:type="spellEnd"/>
-      <w:r>
-        <w:rPr>
-          <w:lang w:val="en-US"/>
-        </w:rPr>
-        <w:t xml:space="preserve">, </w:t>
-      </w:r>
-      <w:r>
-        <w:rPr>
-          <w:color w:val="2B91AF"/>
-          <w:lang w:val="en-US"/>
-        </w:rPr>
-        <w:t>Byte</w:t>
-      </w:r>
-      <w:r>
-        <w:rPr>
-          <w:lang w:val="en-US"/>
-        </w:rPr>
-        <w:t xml:space="preserve">&gt; image, </w:t>
-      </w:r>
-      <w:r>
-        <w:rPr>
-          <w:color w:val="2B91AF"/>
-          <w:lang w:val="en-US"/>
-        </w:rPr>
-        <w:t>Image</w:t>
-      </w:r>
-      <w:r>
-        <w:rPr>
-          <w:lang w:val="en-US"/>
-        </w:rPr>
-        <w:t>&lt;</w:t>
-      </w:r>
-      <w:proofErr w:type="spellStart"/>
-      <w:r>
-        <w:rPr>
-          <w:color w:val="2B91AF"/>
-          <w:lang w:val="en-US"/>
-        </w:rPr>
-        <w:t>Bgr</w:t>
-      </w:r>
-      <w:proofErr w:type="spellEnd"/>
-      <w:r>
-        <w:rPr>
-          <w:lang w:val="en-US"/>
-        </w:rPr>
-        <w:t xml:space="preserve">, </w:t>
-      </w:r>
-      <w:r>
-        <w:rPr>
-          <w:color w:val="2B91AF"/>
-          <w:lang w:val="en-US"/>
-        </w:rPr>
-        <w:t>Byte</w:t>
-      </w:r>
-      <w:r>
-        <w:rPr>
-          <w:lang w:val="en-US"/>
-        </w:rPr>
-        <w:t xml:space="preserve">&gt; </w:t>
-      </w:r>
-      <w:proofErr w:type="spellStart"/>
-      <w:r>
-        <w:rPr>
-          <w:lang w:val="en-US"/>
-        </w:rPr>
-        <w:t>lastImage</w:t>
-      </w:r>
-      <w:proofErr w:type="spellEnd"/>
-      <w:r>
-        <w:rPr>
-          <w:lang w:val="en-US"/>
-        </w:rPr>
-        <w:t>)</w:t>
-      </w:r>
-    </w:p>
-    <w:p>
-      <w:proofErr w:type="gramStart"/>
-      <w:r>
-        <w:t>lo</w:t>
-      </w:r>
-      <w:proofErr w:type="gramEnd"/>
-      <w:r>
-        <w:t xml:space="preserve"> que hace es coger ambas imágenes </w:t>
-      </w:r>
-      <w:r>
-        <w:t>y seguir la siguiente secuencia explicada paso a paso:</w:t>
+        <w:t xml:space="preserve">lo que hace es coger ambas imágenes </w:t>
+      </w:r>
+      <w:r>
+        <w:t xml:space="preserve">y seguir la siguiente secuencia </w:t>
+      </w:r>
+      <w:r>
+        <w:t>p</w:t>
+      </w:r>
+      <w:r>
+        <w:t>aso a paso:</w:t>
       </w:r>
     </w:p>
     <w:p>
@@ -43585,15 +44578,18 @@
         </w:numPr>
       </w:pPr>
       <w:r>
-        <w:t xml:space="preserve">Aplicamos a ambas imágenes un filtro de media con tamaño de la matriz </w:t>
-      </w:r>
-      <w:proofErr w:type="spellStart"/>
-      <w:r>
-        <w:t>convolucion</w:t>
-      </w:r>
-      <w:proofErr w:type="spellEnd"/>
-      <w:r>
-        <w:t xml:space="preserve">  9, es un filtro </w:t>
+        <w:t>Aplicamos a ambas imágenes un filtro de media co</w:t>
+      </w:r>
+      <w:r>
+        <w:t xml:space="preserve">n tamaño de la matriz de </w:t>
+      </w:r>
+      <w:proofErr w:type="spellStart"/>
+      <w:r>
+        <w:t>convolución</w:t>
+      </w:r>
+      <w:proofErr w:type="spellEnd"/>
+      <w:r>
+        <w:t xml:space="preserve"> 9, es un filtro </w:t>
       </w:r>
       <w:r>
         <w:t>alto para eliminar defectos que pueda tener la cámara conectada.</w:t>
@@ -43695,14 +44691,1684 @@
       </w:r>
     </w:p>
     <w:p>
+      <w:pPr>
+        <w:rPr>
+          <w:i/>
+        </w:rPr>
+      </w:pPr>
       <w:r>
         <w:t xml:space="preserve">Para el reconocimiento facial usaremos el </w:t>
       </w:r>
       <w:r>
         <w:t>método</w:t>
       </w:r>
-      <w:bookmarkStart w:id="77" w:name="_GoBack"/>
-      <w:bookmarkEnd w:id="77"/>
+      <w:r>
+        <w:t xml:space="preserve"> </w:t>
+      </w:r>
+      <w:proofErr w:type="spellStart"/>
+      <w:r>
+        <w:rPr>
+          <w:rFonts w:ascii="Consolas" w:hAnsi="Consolas" w:cs="Consolas"/>
+          <w:i/>
+          <w:sz w:val="19"/>
+          <w:szCs w:val="19"/>
+        </w:rPr>
+        <w:t>public</w:t>
+      </w:r>
+      <w:proofErr w:type="spellEnd"/>
+      <w:r>
+        <w:rPr>
+          <w:rFonts w:ascii="Consolas" w:hAnsi="Consolas" w:cs="Consolas"/>
+          <w:i/>
+          <w:sz w:val="19"/>
+          <w:szCs w:val="19"/>
+        </w:rPr>
+        <w:t xml:space="preserve"> </w:t>
+      </w:r>
+      <w:proofErr w:type="spellStart"/>
+      <w:r>
+        <w:rPr>
+          <w:rFonts w:ascii="Consolas" w:hAnsi="Consolas" w:cs="Consolas"/>
+          <w:i/>
+          <w:sz w:val="19"/>
+          <w:szCs w:val="19"/>
+        </w:rPr>
+        <w:t>static</w:t>
+      </w:r>
+      <w:proofErr w:type="spellEnd"/>
+      <w:r>
+        <w:rPr>
+          <w:rFonts w:ascii="Consolas" w:hAnsi="Consolas" w:cs="Consolas"/>
+          <w:i/>
+          <w:sz w:val="19"/>
+          <w:szCs w:val="19"/>
+        </w:rPr>
+        <w:t xml:space="preserve"> </w:t>
+      </w:r>
+      <w:proofErr w:type="spellStart"/>
+      <w:r>
+        <w:rPr>
+          <w:rFonts w:ascii="Consolas" w:hAnsi="Consolas" w:cs="Consolas"/>
+          <w:i/>
+          <w:sz w:val="19"/>
+          <w:szCs w:val="19"/>
+        </w:rPr>
+        <w:t>FaceResult</w:t>
+      </w:r>
+      <w:proofErr w:type="spellEnd"/>
+      <w:r>
+        <w:rPr>
+          <w:rFonts w:ascii="Consolas" w:hAnsi="Consolas" w:cs="Consolas"/>
+          <w:i/>
+          <w:sz w:val="19"/>
+          <w:szCs w:val="19"/>
+        </w:rPr>
+        <w:t xml:space="preserve"> </w:t>
+      </w:r>
+      <w:proofErr w:type="spellStart"/>
+      <w:proofErr w:type="gramStart"/>
+      <w:r>
+        <w:rPr>
+          <w:rFonts w:ascii="Consolas" w:hAnsi="Consolas" w:cs="Consolas"/>
+          <w:i/>
+          <w:sz w:val="19"/>
+          <w:szCs w:val="19"/>
+        </w:rPr>
+        <w:t>FaceDetect</w:t>
+      </w:r>
+      <w:proofErr w:type="spellEnd"/>
+      <w:r>
+        <w:rPr>
+          <w:rFonts w:ascii="Consolas" w:hAnsi="Consolas" w:cs="Consolas"/>
+          <w:i/>
+          <w:sz w:val="19"/>
+          <w:szCs w:val="19"/>
+        </w:rPr>
+        <w:t>(</w:t>
+      </w:r>
+      <w:proofErr w:type="spellStart"/>
+      <w:proofErr w:type="gramEnd"/>
+      <w:r>
+        <w:rPr>
+          <w:rFonts w:ascii="Consolas" w:hAnsi="Consolas" w:cs="Consolas"/>
+          <w:i/>
+          <w:sz w:val="19"/>
+          <w:szCs w:val="19"/>
+        </w:rPr>
+        <w:t>Image</w:t>
+      </w:r>
+      <w:proofErr w:type="spellEnd"/>
+      <w:r>
+        <w:rPr>
+          <w:rFonts w:ascii="Consolas" w:hAnsi="Consolas" w:cs="Consolas"/>
+          <w:i/>
+          <w:sz w:val="19"/>
+          <w:szCs w:val="19"/>
+        </w:rPr>
+        <w:t>&lt;</w:t>
+      </w:r>
+      <w:proofErr w:type="spellStart"/>
+      <w:r>
+        <w:rPr>
+          <w:rFonts w:ascii="Consolas" w:hAnsi="Consolas" w:cs="Consolas"/>
+          <w:i/>
+          <w:sz w:val="19"/>
+          <w:szCs w:val="19"/>
+        </w:rPr>
+        <w:t>Bgr</w:t>
+      </w:r>
+      <w:proofErr w:type="spellEnd"/>
+      <w:r>
+        <w:rPr>
+          <w:rFonts w:ascii="Consolas" w:hAnsi="Consolas" w:cs="Consolas"/>
+          <w:i/>
+          <w:sz w:val="19"/>
+          <w:szCs w:val="19"/>
+        </w:rPr>
+        <w:t xml:space="preserve">, Byte&gt; </w:t>
+      </w:r>
+      <w:proofErr w:type="spellStart"/>
+      <w:r>
+        <w:rPr>
+          <w:rFonts w:ascii="Consolas" w:hAnsi="Consolas" w:cs="Consolas"/>
+          <w:i/>
+          <w:sz w:val="19"/>
+          <w:szCs w:val="19"/>
+        </w:rPr>
+        <w:t>image</w:t>
+      </w:r>
+      <w:proofErr w:type="spellEnd"/>
+      <w:r>
+        <w:rPr>
+          <w:rFonts w:ascii="Consolas" w:hAnsi="Consolas" w:cs="Consolas"/>
+          <w:i/>
+          <w:sz w:val="19"/>
+          <w:szCs w:val="19"/>
+        </w:rPr>
+        <w:t>)</w:t>
+      </w:r>
+      <w:r>
+        <w:rPr>
+          <w:rFonts w:ascii="Consolas" w:hAnsi="Consolas" w:cs="Consolas"/>
+          <w:sz w:val="19"/>
+          <w:szCs w:val="19"/>
+        </w:rPr>
+        <w:t xml:space="preserve">, </w:t>
+      </w:r>
+      <w:r>
+        <w:t xml:space="preserve">dada una imagen genera un </w:t>
+      </w:r>
+      <w:proofErr w:type="spellStart"/>
+      <w:r>
+        <w:t>FaceResult</w:t>
+      </w:r>
+      <w:proofErr w:type="spellEnd"/>
+      <w:r>
+        <w:t xml:space="preserve"> (que es la misma imagen y una lista con rectángulos de imágenes)</w:t>
+      </w:r>
+      <w:r>
+        <w:t xml:space="preserve">. Para el procesamiento de este </w:t>
+      </w:r>
+      <w:r>
+        <w:t xml:space="preserve">método requeriremos un objeto de la clase </w:t>
+      </w:r>
+      <w:proofErr w:type="spellStart"/>
+      <w:proofErr w:type="gramStart"/>
+      <w:r>
+        <w:t>HaarCascade</w:t>
+      </w:r>
+      <w:proofErr w:type="spellEnd"/>
+      <w:r>
+        <w:t xml:space="preserve"> ,</w:t>
+      </w:r>
+      <w:proofErr w:type="gramEnd"/>
+      <w:r>
+        <w:t xml:space="preserve"> que a su vez requiere de un XML de entrenamiento, (el XML usado por defecto en el proyecto es el de los ejemplos de </w:t>
+      </w:r>
+      <w:proofErr w:type="spellStart"/>
+      <w:r>
+        <w:t>OpenCV</w:t>
+      </w:r>
+      <w:proofErr w:type="spellEnd"/>
+      <w:r>
+        <w:t xml:space="preserve">) que es el que necesita la imagen para el método </w:t>
+      </w:r>
+      <w:proofErr w:type="spellStart"/>
+      <w:r>
+        <w:rPr>
+          <w:i/>
+        </w:rPr>
+        <w:t>DetectHaarCascade</w:t>
+      </w:r>
+      <w:proofErr w:type="spellEnd"/>
+      <w:r>
+        <w:rPr>
+          <w:i/>
+        </w:rPr>
+        <w:t>.</w:t>
+      </w:r>
+    </w:p>
+    <w:p>
+      <w:pPr>
+        <w:rPr>
+          <w:rFonts w:ascii="Consolas" w:hAnsi="Consolas" w:cs="Consolas"/>
+          <w:sz w:val="19"/>
+          <w:szCs w:val="19"/>
+        </w:rPr>
+      </w:pPr>
+      <w:r>
+        <w:t>[</w:t>
+      </w:r>
+      <w:r>
+        <w:t>Breve Explicación</w:t>
+      </w:r>
+      <w:r>
+        <w:t xml:space="preserve"> de </w:t>
+      </w:r>
+      <w:proofErr w:type="spellStart"/>
+      <w:r>
+        <w:t>HaarCascade</w:t>
+      </w:r>
+      <w:proofErr w:type="spellEnd"/>
+      <w:r>
+        <w:t>]</w:t>
+      </w:r>
+    </w:p>
+    <w:p>
+      <w:r>
+        <w:lastRenderedPageBreak/>
+        <w:t>Por ultimo podríamos ver código utilizado para la función.</w:t>
+      </w:r>
+    </w:p>
+    <w:p>
+      <w:pPr>
+        <w:autoSpaceDE w:val="0"/>
+        <w:autoSpaceDN w:val="0"/>
+        <w:adjustRightInd w:val="0"/>
+        <w:spacing w:after="0" w:line="240" w:lineRule="auto"/>
+        <w:jc w:val="left"/>
+        <w:rPr>
+          <w:rFonts w:ascii="Consolas" w:hAnsi="Consolas" w:cs="Consolas"/>
+          <w:sz w:val="19"/>
+          <w:szCs w:val="19"/>
+          <w:lang w:val="en-US"/>
+        </w:rPr>
+      </w:pPr>
+      <w:proofErr w:type="gramStart"/>
+      <w:r>
+        <w:rPr>
+          <w:rFonts w:ascii="Consolas" w:hAnsi="Consolas" w:cs="Consolas"/>
+          <w:color w:val="0000FF"/>
+          <w:sz w:val="19"/>
+          <w:szCs w:val="19"/>
+          <w:lang w:val="en-US"/>
+        </w:rPr>
+        <w:t>public</w:t>
+      </w:r>
+      <w:proofErr w:type="gramEnd"/>
+      <w:r>
+        <w:rPr>
+          <w:rFonts w:ascii="Consolas" w:hAnsi="Consolas" w:cs="Consolas"/>
+          <w:sz w:val="19"/>
+          <w:szCs w:val="19"/>
+          <w:lang w:val="en-US"/>
+        </w:rPr>
+        <w:t xml:space="preserve"> </w:t>
+      </w:r>
+      <w:r>
+        <w:rPr>
+          <w:rFonts w:ascii="Consolas" w:hAnsi="Consolas" w:cs="Consolas"/>
+          <w:color w:val="0000FF"/>
+          <w:sz w:val="19"/>
+          <w:szCs w:val="19"/>
+          <w:lang w:val="en-US"/>
+        </w:rPr>
+        <w:t>static</w:t>
+      </w:r>
+      <w:r>
+        <w:rPr>
+          <w:rFonts w:ascii="Consolas" w:hAnsi="Consolas" w:cs="Consolas"/>
+          <w:sz w:val="19"/>
+          <w:szCs w:val="19"/>
+          <w:lang w:val="en-US"/>
+        </w:rPr>
+        <w:t xml:space="preserve"> </w:t>
+      </w:r>
+      <w:proofErr w:type="spellStart"/>
+      <w:r>
+        <w:rPr>
+          <w:rFonts w:ascii="Consolas" w:hAnsi="Consolas" w:cs="Consolas"/>
+          <w:color w:val="2B91AF"/>
+          <w:sz w:val="19"/>
+          <w:szCs w:val="19"/>
+          <w:lang w:val="en-US"/>
+        </w:rPr>
+        <w:t>FaceResult</w:t>
+      </w:r>
+      <w:proofErr w:type="spellEnd"/>
+      <w:r>
+        <w:rPr>
+          <w:rFonts w:ascii="Consolas" w:hAnsi="Consolas" w:cs="Consolas"/>
+          <w:sz w:val="19"/>
+          <w:szCs w:val="19"/>
+          <w:lang w:val="en-US"/>
+        </w:rPr>
+        <w:t xml:space="preserve"> </w:t>
+      </w:r>
+      <w:proofErr w:type="spellStart"/>
+      <w:r>
+        <w:rPr>
+          <w:rFonts w:ascii="Consolas" w:hAnsi="Consolas" w:cs="Consolas"/>
+          <w:sz w:val="19"/>
+          <w:szCs w:val="19"/>
+          <w:lang w:val="en-US"/>
+        </w:rPr>
+        <w:t>FaceDetect</w:t>
+      </w:r>
+      <w:proofErr w:type="spellEnd"/>
+      <w:r>
+        <w:rPr>
+          <w:rFonts w:ascii="Consolas" w:hAnsi="Consolas" w:cs="Consolas"/>
+          <w:sz w:val="19"/>
+          <w:szCs w:val="19"/>
+          <w:lang w:val="en-US"/>
+        </w:rPr>
+        <w:t>(</w:t>
+      </w:r>
+      <w:r>
+        <w:rPr>
+          <w:rFonts w:ascii="Consolas" w:hAnsi="Consolas" w:cs="Consolas"/>
+          <w:color w:val="2B91AF"/>
+          <w:sz w:val="19"/>
+          <w:szCs w:val="19"/>
+          <w:lang w:val="en-US"/>
+        </w:rPr>
+        <w:t>Image</w:t>
+      </w:r>
+      <w:r>
+        <w:rPr>
+          <w:rFonts w:ascii="Consolas" w:hAnsi="Consolas" w:cs="Consolas"/>
+          <w:sz w:val="19"/>
+          <w:szCs w:val="19"/>
+          <w:lang w:val="en-US"/>
+        </w:rPr>
+        <w:t>&lt;</w:t>
+      </w:r>
+      <w:proofErr w:type="spellStart"/>
+      <w:r>
+        <w:rPr>
+          <w:rFonts w:ascii="Consolas" w:hAnsi="Consolas" w:cs="Consolas"/>
+          <w:color w:val="2B91AF"/>
+          <w:sz w:val="19"/>
+          <w:szCs w:val="19"/>
+          <w:lang w:val="en-US"/>
+        </w:rPr>
+        <w:t>Bgr</w:t>
+      </w:r>
+      <w:proofErr w:type="spellEnd"/>
+      <w:r>
+        <w:rPr>
+          <w:rFonts w:ascii="Consolas" w:hAnsi="Consolas" w:cs="Consolas"/>
+          <w:sz w:val="19"/>
+          <w:szCs w:val="19"/>
+          <w:lang w:val="en-US"/>
+        </w:rPr>
+        <w:t xml:space="preserve">, </w:t>
+      </w:r>
+      <w:r>
+        <w:rPr>
+          <w:rFonts w:ascii="Consolas" w:hAnsi="Consolas" w:cs="Consolas"/>
+          <w:color w:val="2B91AF"/>
+          <w:sz w:val="19"/>
+          <w:szCs w:val="19"/>
+          <w:lang w:val="en-US"/>
+        </w:rPr>
+        <w:t>Byte</w:t>
+      </w:r>
+      <w:r>
+        <w:rPr>
+          <w:rFonts w:ascii="Consolas" w:hAnsi="Consolas" w:cs="Consolas"/>
+          <w:sz w:val="19"/>
+          <w:szCs w:val="19"/>
+          <w:lang w:val="en-US"/>
+        </w:rPr>
+        <w:t>&gt; image)</w:t>
+      </w:r>
+    </w:p>
+    <w:p>
+      <w:pPr>
+        <w:autoSpaceDE w:val="0"/>
+        <w:autoSpaceDN w:val="0"/>
+        <w:adjustRightInd w:val="0"/>
+        <w:spacing w:after="0" w:line="240" w:lineRule="auto"/>
+        <w:jc w:val="left"/>
+        <w:rPr>
+          <w:rFonts w:ascii="Consolas" w:hAnsi="Consolas" w:cs="Consolas"/>
+          <w:sz w:val="19"/>
+          <w:szCs w:val="19"/>
+          <w:lang w:val="en-US"/>
+        </w:rPr>
+      </w:pPr>
+      <w:r>
+        <w:rPr>
+          <w:rFonts w:ascii="Consolas" w:hAnsi="Consolas" w:cs="Consolas"/>
+          <w:sz w:val="19"/>
+          <w:szCs w:val="19"/>
+          <w:lang w:val="en-US"/>
+        </w:rPr>
+        <w:t xml:space="preserve">        {</w:t>
+      </w:r>
+    </w:p>
+    <w:p>
+      <w:pPr>
+        <w:autoSpaceDE w:val="0"/>
+        <w:autoSpaceDN w:val="0"/>
+        <w:adjustRightInd w:val="0"/>
+        <w:spacing w:after="0" w:line="240" w:lineRule="auto"/>
+        <w:jc w:val="left"/>
+        <w:rPr>
+          <w:rFonts w:ascii="Consolas" w:hAnsi="Consolas" w:cs="Consolas"/>
+          <w:sz w:val="19"/>
+          <w:szCs w:val="19"/>
+          <w:lang w:val="en-US"/>
+        </w:rPr>
+      </w:pPr>
+      <w:r>
+        <w:rPr>
+          <w:rFonts w:ascii="Consolas" w:hAnsi="Consolas" w:cs="Consolas"/>
+          <w:sz w:val="19"/>
+          <w:szCs w:val="19"/>
+          <w:lang w:val="en-US"/>
+        </w:rPr>
+        <w:t xml:space="preserve">            </w:t>
+      </w:r>
+      <w:proofErr w:type="spellStart"/>
+      <w:r>
+        <w:rPr>
+          <w:rFonts w:ascii="Consolas" w:hAnsi="Consolas" w:cs="Consolas"/>
+          <w:color w:val="2B91AF"/>
+          <w:sz w:val="19"/>
+          <w:szCs w:val="19"/>
+          <w:lang w:val="en-US"/>
+        </w:rPr>
+        <w:t>FaceResult</w:t>
+      </w:r>
+      <w:proofErr w:type="spellEnd"/>
+      <w:r>
+        <w:rPr>
+          <w:rFonts w:ascii="Consolas" w:hAnsi="Consolas" w:cs="Consolas"/>
+          <w:sz w:val="19"/>
+          <w:szCs w:val="19"/>
+          <w:lang w:val="en-US"/>
+        </w:rPr>
+        <w:t xml:space="preserve"> result = </w:t>
+      </w:r>
+      <w:r>
+        <w:rPr>
+          <w:rFonts w:ascii="Consolas" w:hAnsi="Consolas" w:cs="Consolas"/>
+          <w:color w:val="0000FF"/>
+          <w:sz w:val="19"/>
+          <w:szCs w:val="19"/>
+          <w:lang w:val="en-US"/>
+        </w:rPr>
+        <w:t>new</w:t>
+      </w:r>
+      <w:r>
+        <w:rPr>
+          <w:rFonts w:ascii="Consolas" w:hAnsi="Consolas" w:cs="Consolas"/>
+          <w:sz w:val="19"/>
+          <w:szCs w:val="19"/>
+          <w:lang w:val="en-US"/>
+        </w:rPr>
+        <w:t xml:space="preserve"> </w:t>
+      </w:r>
+      <w:proofErr w:type="spellStart"/>
+      <w:proofErr w:type="gramStart"/>
+      <w:r>
+        <w:rPr>
+          <w:rFonts w:ascii="Consolas" w:hAnsi="Consolas" w:cs="Consolas"/>
+          <w:color w:val="2B91AF"/>
+          <w:sz w:val="19"/>
+          <w:szCs w:val="19"/>
+          <w:lang w:val="en-US"/>
+        </w:rPr>
+        <w:t>FaceResult</w:t>
+      </w:r>
+      <w:proofErr w:type="spellEnd"/>
+      <w:r>
+        <w:rPr>
+          <w:rFonts w:ascii="Consolas" w:hAnsi="Consolas" w:cs="Consolas"/>
+          <w:sz w:val="19"/>
+          <w:szCs w:val="19"/>
+          <w:lang w:val="en-US"/>
+        </w:rPr>
+        <w:t>(</w:t>
+      </w:r>
+      <w:proofErr w:type="gramEnd"/>
+      <w:r>
+        <w:rPr>
+          <w:rFonts w:ascii="Consolas" w:hAnsi="Consolas" w:cs="Consolas"/>
+          <w:sz w:val="19"/>
+          <w:szCs w:val="19"/>
+          <w:lang w:val="en-US"/>
+        </w:rPr>
+        <w:t>image);</w:t>
+      </w:r>
+    </w:p>
+    <w:p>
+      <w:pPr>
+        <w:autoSpaceDE w:val="0"/>
+        <w:autoSpaceDN w:val="0"/>
+        <w:adjustRightInd w:val="0"/>
+        <w:spacing w:after="0" w:line="240" w:lineRule="auto"/>
+        <w:jc w:val="left"/>
+        <w:rPr>
+          <w:rFonts w:ascii="Consolas" w:hAnsi="Consolas" w:cs="Consolas"/>
+          <w:sz w:val="19"/>
+          <w:szCs w:val="19"/>
+          <w:lang w:val="en-US"/>
+        </w:rPr>
+      </w:pPr>
+    </w:p>
+    <w:p>
+      <w:pPr>
+        <w:autoSpaceDE w:val="0"/>
+        <w:autoSpaceDN w:val="0"/>
+        <w:adjustRightInd w:val="0"/>
+        <w:spacing w:after="0" w:line="240" w:lineRule="auto"/>
+        <w:jc w:val="left"/>
+        <w:rPr>
+          <w:rFonts w:ascii="Consolas" w:hAnsi="Consolas" w:cs="Consolas"/>
+          <w:sz w:val="19"/>
+          <w:szCs w:val="19"/>
+        </w:rPr>
+      </w:pPr>
+      <w:r>
+        <w:rPr>
+          <w:rFonts w:ascii="Consolas" w:hAnsi="Consolas" w:cs="Consolas"/>
+          <w:sz w:val="19"/>
+          <w:szCs w:val="19"/>
+          <w:lang w:val="en-US"/>
+        </w:rPr>
+        <w:t xml:space="preserve">            </w:t>
+      </w:r>
+      <w:r>
+        <w:rPr>
+          <w:rFonts w:ascii="Consolas" w:hAnsi="Consolas" w:cs="Consolas"/>
+          <w:color w:val="008000"/>
+          <w:sz w:val="19"/>
+          <w:szCs w:val="19"/>
+        </w:rPr>
+        <w:t>//convierto a escala de grises</w:t>
+      </w:r>
+    </w:p>
+    <w:p>
+      <w:pPr>
+        <w:autoSpaceDE w:val="0"/>
+        <w:autoSpaceDN w:val="0"/>
+        <w:adjustRightInd w:val="0"/>
+        <w:spacing w:after="0" w:line="240" w:lineRule="auto"/>
+        <w:jc w:val="left"/>
+        <w:rPr>
+          <w:rFonts w:ascii="Consolas" w:hAnsi="Consolas" w:cs="Consolas"/>
+          <w:sz w:val="19"/>
+          <w:szCs w:val="19"/>
+        </w:rPr>
+      </w:pPr>
+      <w:r>
+        <w:rPr>
+          <w:rFonts w:ascii="Consolas" w:hAnsi="Consolas" w:cs="Consolas"/>
+          <w:sz w:val="19"/>
+          <w:szCs w:val="19"/>
+        </w:rPr>
+        <w:t xml:space="preserve">            </w:t>
+      </w:r>
+      <w:proofErr w:type="spellStart"/>
+      <w:r>
+        <w:rPr>
+          <w:rFonts w:ascii="Consolas" w:hAnsi="Consolas" w:cs="Consolas"/>
+          <w:color w:val="2B91AF"/>
+          <w:sz w:val="19"/>
+          <w:szCs w:val="19"/>
+        </w:rPr>
+        <w:t>Image</w:t>
+      </w:r>
+      <w:proofErr w:type="spellEnd"/>
+      <w:r>
+        <w:rPr>
+          <w:rFonts w:ascii="Consolas" w:hAnsi="Consolas" w:cs="Consolas"/>
+          <w:sz w:val="19"/>
+          <w:szCs w:val="19"/>
+        </w:rPr>
+        <w:t>&lt;</w:t>
+      </w:r>
+      <w:r>
+        <w:rPr>
+          <w:rFonts w:ascii="Consolas" w:hAnsi="Consolas" w:cs="Consolas"/>
+          <w:color w:val="2B91AF"/>
+          <w:sz w:val="19"/>
+          <w:szCs w:val="19"/>
+        </w:rPr>
+        <w:t>Gray</w:t>
+      </w:r>
+      <w:r>
+        <w:rPr>
+          <w:rFonts w:ascii="Consolas" w:hAnsi="Consolas" w:cs="Consolas"/>
+          <w:sz w:val="19"/>
+          <w:szCs w:val="19"/>
+        </w:rPr>
+        <w:t xml:space="preserve">, </w:t>
+      </w:r>
+      <w:r>
+        <w:rPr>
+          <w:rFonts w:ascii="Consolas" w:hAnsi="Consolas" w:cs="Consolas"/>
+          <w:color w:val="2B91AF"/>
+          <w:sz w:val="19"/>
+          <w:szCs w:val="19"/>
+        </w:rPr>
+        <w:t>Byte</w:t>
+      </w:r>
+      <w:r>
+        <w:rPr>
+          <w:rFonts w:ascii="Consolas" w:hAnsi="Consolas" w:cs="Consolas"/>
+          <w:sz w:val="19"/>
+          <w:szCs w:val="19"/>
+        </w:rPr>
+        <w:t xml:space="preserve">&gt; gray = </w:t>
+      </w:r>
+      <w:proofErr w:type="spellStart"/>
+      <w:r>
+        <w:rPr>
+          <w:rFonts w:ascii="Consolas" w:hAnsi="Consolas" w:cs="Consolas"/>
+          <w:sz w:val="19"/>
+          <w:szCs w:val="19"/>
+        </w:rPr>
+        <w:t>image.Convert</w:t>
+      </w:r>
+      <w:proofErr w:type="spellEnd"/>
+      <w:r>
+        <w:rPr>
+          <w:rFonts w:ascii="Consolas" w:hAnsi="Consolas" w:cs="Consolas"/>
+          <w:sz w:val="19"/>
+          <w:szCs w:val="19"/>
+        </w:rPr>
+        <w:t>&lt;</w:t>
+      </w:r>
+      <w:r>
+        <w:rPr>
+          <w:rFonts w:ascii="Consolas" w:hAnsi="Consolas" w:cs="Consolas"/>
+          <w:color w:val="2B91AF"/>
+          <w:sz w:val="19"/>
+          <w:szCs w:val="19"/>
+        </w:rPr>
+        <w:t>Gray</w:t>
+      </w:r>
+      <w:r>
+        <w:rPr>
+          <w:rFonts w:ascii="Consolas" w:hAnsi="Consolas" w:cs="Consolas"/>
+          <w:sz w:val="19"/>
+          <w:szCs w:val="19"/>
+        </w:rPr>
+        <w:t xml:space="preserve">, </w:t>
+      </w:r>
+      <w:r>
+        <w:rPr>
+          <w:rFonts w:ascii="Consolas" w:hAnsi="Consolas" w:cs="Consolas"/>
+          <w:color w:val="2B91AF"/>
+          <w:sz w:val="19"/>
+          <w:szCs w:val="19"/>
+        </w:rPr>
+        <w:t>Byte</w:t>
+      </w:r>
+      <w:proofErr w:type="gramStart"/>
+      <w:r>
+        <w:rPr>
+          <w:rFonts w:ascii="Consolas" w:hAnsi="Consolas" w:cs="Consolas"/>
+          <w:sz w:val="19"/>
+          <w:szCs w:val="19"/>
+        </w:rPr>
+        <w:t>&gt;(</w:t>
+      </w:r>
+      <w:proofErr w:type="gramEnd"/>
+      <w:r>
+        <w:rPr>
+          <w:rFonts w:ascii="Consolas" w:hAnsi="Consolas" w:cs="Consolas"/>
+          <w:sz w:val="19"/>
+          <w:szCs w:val="19"/>
+        </w:rPr>
+        <w:t>);</w:t>
+      </w:r>
+    </w:p>
+    <w:p>
+      <w:pPr>
+        <w:autoSpaceDE w:val="0"/>
+        <w:autoSpaceDN w:val="0"/>
+        <w:adjustRightInd w:val="0"/>
+        <w:spacing w:after="0" w:line="240" w:lineRule="auto"/>
+        <w:jc w:val="left"/>
+        <w:rPr>
+          <w:rFonts w:ascii="Consolas" w:hAnsi="Consolas" w:cs="Consolas"/>
+          <w:sz w:val="19"/>
+          <w:szCs w:val="19"/>
+        </w:rPr>
+      </w:pPr>
+    </w:p>
+    <w:p>
+      <w:pPr>
+        <w:autoSpaceDE w:val="0"/>
+        <w:autoSpaceDN w:val="0"/>
+        <w:adjustRightInd w:val="0"/>
+        <w:spacing w:after="0" w:line="240" w:lineRule="auto"/>
+        <w:jc w:val="left"/>
+        <w:rPr>
+          <w:rFonts w:ascii="Consolas" w:hAnsi="Consolas" w:cs="Consolas"/>
+          <w:sz w:val="19"/>
+          <w:szCs w:val="19"/>
+        </w:rPr>
+      </w:pPr>
+      <w:r>
+        <w:rPr>
+          <w:rFonts w:ascii="Consolas" w:hAnsi="Consolas" w:cs="Consolas"/>
+          <w:sz w:val="19"/>
+          <w:szCs w:val="19"/>
+        </w:rPr>
+        <w:t xml:space="preserve">            </w:t>
+      </w:r>
+      <w:r>
+        <w:rPr>
+          <w:rFonts w:ascii="Consolas" w:hAnsi="Consolas" w:cs="Consolas"/>
+          <w:color w:val="008000"/>
+          <w:sz w:val="19"/>
+          <w:szCs w:val="19"/>
+        </w:rPr>
+        <w:t>//normalizamos el brillo y mejoramos el contraste</w:t>
+      </w:r>
+    </w:p>
+    <w:p>
+      <w:pPr>
+        <w:autoSpaceDE w:val="0"/>
+        <w:autoSpaceDN w:val="0"/>
+        <w:adjustRightInd w:val="0"/>
+        <w:spacing w:after="0" w:line="240" w:lineRule="auto"/>
+        <w:jc w:val="left"/>
+        <w:rPr>
+          <w:rFonts w:ascii="Consolas" w:hAnsi="Consolas" w:cs="Consolas"/>
+          <w:sz w:val="19"/>
+          <w:szCs w:val="19"/>
+        </w:rPr>
+      </w:pPr>
+      <w:r>
+        <w:rPr>
+          <w:rFonts w:ascii="Consolas" w:hAnsi="Consolas" w:cs="Consolas"/>
+          <w:sz w:val="19"/>
+          <w:szCs w:val="19"/>
+        </w:rPr>
+        <w:t xml:space="preserve">            gray._</w:t>
+      </w:r>
+      <w:proofErr w:type="spellStart"/>
+      <w:proofErr w:type="gramStart"/>
+      <w:r>
+        <w:rPr>
+          <w:rFonts w:ascii="Consolas" w:hAnsi="Consolas" w:cs="Consolas"/>
+          <w:sz w:val="19"/>
+          <w:szCs w:val="19"/>
+        </w:rPr>
+        <w:t>EqualizeHist</w:t>
+      </w:r>
+      <w:proofErr w:type="spellEnd"/>
+      <w:r>
+        <w:rPr>
+          <w:rFonts w:ascii="Consolas" w:hAnsi="Consolas" w:cs="Consolas"/>
+          <w:sz w:val="19"/>
+          <w:szCs w:val="19"/>
+        </w:rPr>
+        <w:t>(</w:t>
+      </w:r>
+      <w:proofErr w:type="gramEnd"/>
+      <w:r>
+        <w:rPr>
+          <w:rFonts w:ascii="Consolas" w:hAnsi="Consolas" w:cs="Consolas"/>
+          <w:sz w:val="19"/>
+          <w:szCs w:val="19"/>
+        </w:rPr>
+        <w:t>);</w:t>
+      </w:r>
+    </w:p>
+    <w:p>
+      <w:pPr>
+        <w:autoSpaceDE w:val="0"/>
+        <w:autoSpaceDN w:val="0"/>
+        <w:adjustRightInd w:val="0"/>
+        <w:spacing w:after="0" w:line="240" w:lineRule="auto"/>
+        <w:jc w:val="left"/>
+        <w:rPr>
+          <w:rFonts w:ascii="Consolas" w:hAnsi="Consolas" w:cs="Consolas"/>
+          <w:sz w:val="19"/>
+          <w:szCs w:val="19"/>
+        </w:rPr>
+      </w:pPr>
+    </w:p>
+    <w:p>
+      <w:pPr>
+        <w:autoSpaceDE w:val="0"/>
+        <w:autoSpaceDN w:val="0"/>
+        <w:adjustRightInd w:val="0"/>
+        <w:spacing w:after="0" w:line="240" w:lineRule="auto"/>
+        <w:jc w:val="left"/>
+        <w:rPr>
+          <w:rFonts w:ascii="Consolas" w:hAnsi="Consolas" w:cs="Consolas"/>
+          <w:sz w:val="19"/>
+          <w:szCs w:val="19"/>
+        </w:rPr>
+      </w:pPr>
+      <w:r>
+        <w:rPr>
+          <w:rFonts w:ascii="Consolas" w:hAnsi="Consolas" w:cs="Consolas"/>
+          <w:sz w:val="19"/>
+          <w:szCs w:val="19"/>
+        </w:rPr>
+        <w:t xml:space="preserve">            </w:t>
+      </w:r>
+      <w:r>
+        <w:rPr>
+          <w:rFonts w:ascii="Consolas" w:hAnsi="Consolas" w:cs="Consolas"/>
+          <w:color w:val="008000"/>
+          <w:sz w:val="19"/>
+          <w:szCs w:val="19"/>
+        </w:rPr>
+        <w:t>//leemos el XML con el entrenamiento (en nuestros caso usamos uno de caras frontales)</w:t>
+      </w:r>
+    </w:p>
+    <w:p>
+      <w:pPr>
+        <w:autoSpaceDE w:val="0"/>
+        <w:autoSpaceDN w:val="0"/>
+        <w:adjustRightInd w:val="0"/>
+        <w:spacing w:after="0" w:line="240" w:lineRule="auto"/>
+        <w:jc w:val="left"/>
+        <w:rPr>
+          <w:rFonts w:ascii="Consolas" w:hAnsi="Consolas" w:cs="Consolas"/>
+          <w:sz w:val="19"/>
+          <w:szCs w:val="19"/>
+        </w:rPr>
+      </w:pPr>
+      <w:r>
+        <w:rPr>
+          <w:rFonts w:ascii="Consolas" w:hAnsi="Consolas" w:cs="Consolas"/>
+          <w:sz w:val="19"/>
+          <w:szCs w:val="19"/>
+        </w:rPr>
+        <w:t xml:space="preserve">            </w:t>
+      </w:r>
+      <w:proofErr w:type="spellStart"/>
+      <w:r>
+        <w:rPr>
+          <w:rFonts w:ascii="Consolas" w:hAnsi="Consolas" w:cs="Consolas"/>
+          <w:color w:val="2B91AF"/>
+          <w:sz w:val="19"/>
+          <w:szCs w:val="19"/>
+        </w:rPr>
+        <w:t>HaarCascade</w:t>
+      </w:r>
+      <w:proofErr w:type="spellEnd"/>
+      <w:r>
+        <w:rPr>
+          <w:rFonts w:ascii="Consolas" w:hAnsi="Consolas" w:cs="Consolas"/>
+          <w:sz w:val="19"/>
+          <w:szCs w:val="19"/>
+        </w:rPr>
+        <w:t xml:space="preserve"> </w:t>
+      </w:r>
+      <w:proofErr w:type="spellStart"/>
+      <w:r>
+        <w:rPr>
+          <w:rFonts w:ascii="Consolas" w:hAnsi="Consolas" w:cs="Consolas"/>
+          <w:sz w:val="19"/>
+          <w:szCs w:val="19"/>
+        </w:rPr>
+        <w:t>face</w:t>
+      </w:r>
+      <w:proofErr w:type="spellEnd"/>
+      <w:r>
+        <w:rPr>
+          <w:rFonts w:ascii="Consolas" w:hAnsi="Consolas" w:cs="Consolas"/>
+          <w:sz w:val="19"/>
+          <w:szCs w:val="19"/>
+        </w:rPr>
+        <w:t xml:space="preserve"> = </w:t>
+      </w:r>
+      <w:r>
+        <w:rPr>
+          <w:rFonts w:ascii="Consolas" w:hAnsi="Consolas" w:cs="Consolas"/>
+          <w:color w:val="0000FF"/>
+          <w:sz w:val="19"/>
+          <w:szCs w:val="19"/>
+        </w:rPr>
+        <w:t>new</w:t>
+      </w:r>
+      <w:r>
+        <w:rPr>
+          <w:rFonts w:ascii="Consolas" w:hAnsi="Consolas" w:cs="Consolas"/>
+          <w:sz w:val="19"/>
+          <w:szCs w:val="19"/>
+        </w:rPr>
+        <w:t xml:space="preserve"> </w:t>
+      </w:r>
+      <w:proofErr w:type="spellStart"/>
+      <w:proofErr w:type="gramStart"/>
+      <w:r>
+        <w:rPr>
+          <w:rFonts w:ascii="Consolas" w:hAnsi="Consolas" w:cs="Consolas"/>
+          <w:color w:val="2B91AF"/>
+          <w:sz w:val="19"/>
+          <w:szCs w:val="19"/>
+        </w:rPr>
+        <w:t>HaarCascade</w:t>
+      </w:r>
+      <w:proofErr w:type="spellEnd"/>
+      <w:r>
+        <w:rPr>
+          <w:rFonts w:ascii="Consolas" w:hAnsi="Consolas" w:cs="Consolas"/>
+          <w:sz w:val="19"/>
+          <w:szCs w:val="19"/>
+        </w:rPr>
+        <w:t>(</w:t>
+      </w:r>
+      <w:proofErr w:type="gramEnd"/>
+      <w:r>
+        <w:rPr>
+          <w:rFonts w:ascii="Consolas" w:hAnsi="Consolas" w:cs="Consolas"/>
+          <w:color w:val="A31515"/>
+          <w:sz w:val="19"/>
+          <w:szCs w:val="19"/>
+        </w:rPr>
+        <w:t>"</w:t>
+      </w:r>
+      <w:proofErr w:type="spellStart"/>
+      <w:r>
+        <w:rPr>
+          <w:rFonts w:ascii="Consolas" w:hAnsi="Consolas" w:cs="Consolas"/>
+          <w:color w:val="A31515"/>
+          <w:sz w:val="19"/>
+          <w:szCs w:val="19"/>
+        </w:rPr>
+        <w:t>HaarCascade</w:t>
+      </w:r>
+      <w:proofErr w:type="spellEnd"/>
+      <w:r>
+        <w:rPr>
+          <w:rFonts w:ascii="Consolas" w:hAnsi="Consolas" w:cs="Consolas"/>
+          <w:color w:val="A31515"/>
+          <w:sz w:val="19"/>
+          <w:szCs w:val="19"/>
+        </w:rPr>
+        <w:t>\\haarcascade_frontalface.xml"</w:t>
+      </w:r>
+      <w:r>
+        <w:rPr>
+          <w:rFonts w:ascii="Consolas" w:hAnsi="Consolas" w:cs="Consolas"/>
+          <w:sz w:val="19"/>
+          <w:szCs w:val="19"/>
+        </w:rPr>
+        <w:t>);</w:t>
+      </w:r>
+    </w:p>
+    <w:p>
+      <w:pPr>
+        <w:autoSpaceDE w:val="0"/>
+        <w:autoSpaceDN w:val="0"/>
+        <w:adjustRightInd w:val="0"/>
+        <w:spacing w:after="0" w:line="240" w:lineRule="auto"/>
+        <w:jc w:val="left"/>
+        <w:rPr>
+          <w:rFonts w:ascii="Consolas" w:hAnsi="Consolas" w:cs="Consolas"/>
+          <w:sz w:val="19"/>
+          <w:szCs w:val="19"/>
+        </w:rPr>
+      </w:pPr>
+    </w:p>
+    <w:p>
+      <w:pPr>
+        <w:autoSpaceDE w:val="0"/>
+        <w:autoSpaceDN w:val="0"/>
+        <w:adjustRightInd w:val="0"/>
+        <w:spacing w:after="0" w:line="240" w:lineRule="auto"/>
+        <w:jc w:val="left"/>
+        <w:rPr>
+          <w:rFonts w:ascii="Consolas" w:hAnsi="Consolas" w:cs="Consolas"/>
+          <w:sz w:val="19"/>
+          <w:szCs w:val="19"/>
+        </w:rPr>
+      </w:pPr>
+      <w:r>
+        <w:rPr>
+          <w:rFonts w:ascii="Consolas" w:hAnsi="Consolas" w:cs="Consolas"/>
+          <w:sz w:val="19"/>
+          <w:szCs w:val="19"/>
+        </w:rPr>
+        <w:t xml:space="preserve">            </w:t>
+      </w:r>
+      <w:r>
+        <w:rPr>
+          <w:rFonts w:ascii="Consolas" w:hAnsi="Consolas" w:cs="Consolas"/>
+          <w:color w:val="008000"/>
+          <w:sz w:val="19"/>
+          <w:szCs w:val="19"/>
+        </w:rPr>
+        <w:t>//Detectamos las caras de la imagen en blanco y negro</w:t>
+      </w:r>
+    </w:p>
+    <w:p>
+      <w:pPr>
+        <w:autoSpaceDE w:val="0"/>
+        <w:autoSpaceDN w:val="0"/>
+        <w:adjustRightInd w:val="0"/>
+        <w:spacing w:after="0" w:line="240" w:lineRule="auto"/>
+        <w:jc w:val="left"/>
+        <w:rPr>
+          <w:rFonts w:ascii="Consolas" w:hAnsi="Consolas" w:cs="Consolas"/>
+          <w:sz w:val="19"/>
+          <w:szCs w:val="19"/>
+        </w:rPr>
+      </w:pPr>
+      <w:r>
+        <w:rPr>
+          <w:rFonts w:ascii="Consolas" w:hAnsi="Consolas" w:cs="Consolas"/>
+          <w:sz w:val="19"/>
+          <w:szCs w:val="19"/>
+        </w:rPr>
+        <w:t xml:space="preserve">            </w:t>
+      </w:r>
+      <w:r>
+        <w:rPr>
+          <w:rFonts w:ascii="Consolas" w:hAnsi="Consolas" w:cs="Consolas"/>
+          <w:color w:val="008000"/>
+          <w:sz w:val="19"/>
+          <w:szCs w:val="19"/>
+        </w:rPr>
+        <w:t>//El primer dimensional contiene el canal (solo nos centraremos en el canal 0, porque estamos trabajando en blanco y negro)</w:t>
+      </w:r>
+    </w:p>
+    <w:p>
+      <w:pPr>
+        <w:autoSpaceDE w:val="0"/>
+        <w:autoSpaceDN w:val="0"/>
+        <w:adjustRightInd w:val="0"/>
+        <w:spacing w:after="0" w:line="240" w:lineRule="auto"/>
+        <w:jc w:val="left"/>
+        <w:rPr>
+          <w:rFonts w:ascii="Consolas" w:hAnsi="Consolas" w:cs="Consolas"/>
+          <w:sz w:val="19"/>
+          <w:szCs w:val="19"/>
+        </w:rPr>
+      </w:pPr>
+      <w:r>
+        <w:rPr>
+          <w:rFonts w:ascii="Consolas" w:hAnsi="Consolas" w:cs="Consolas"/>
+          <w:sz w:val="19"/>
+          <w:szCs w:val="19"/>
+        </w:rPr>
+        <w:t xml:space="preserve">            </w:t>
+      </w:r>
+      <w:r>
+        <w:rPr>
+          <w:rFonts w:ascii="Consolas" w:hAnsi="Consolas" w:cs="Consolas"/>
+          <w:color w:val="008000"/>
+          <w:sz w:val="19"/>
+          <w:szCs w:val="19"/>
+        </w:rPr>
+        <w:t xml:space="preserve">//El segundo dimensional es el </w:t>
+      </w:r>
+      <w:proofErr w:type="spellStart"/>
+      <w:r>
+        <w:rPr>
+          <w:rFonts w:ascii="Consolas" w:hAnsi="Consolas" w:cs="Consolas"/>
+          <w:color w:val="008000"/>
+          <w:sz w:val="19"/>
+          <w:szCs w:val="19"/>
+        </w:rPr>
+        <w:t>indice</w:t>
+      </w:r>
+      <w:proofErr w:type="spellEnd"/>
+      <w:r>
+        <w:rPr>
+          <w:rFonts w:ascii="Consolas" w:hAnsi="Consolas" w:cs="Consolas"/>
+          <w:color w:val="008000"/>
+          <w:sz w:val="19"/>
+          <w:szCs w:val="19"/>
+        </w:rPr>
+        <w:t xml:space="preserve"> del </w:t>
+      </w:r>
+      <w:proofErr w:type="spellStart"/>
+      <w:r>
+        <w:rPr>
+          <w:rFonts w:ascii="Consolas" w:hAnsi="Consolas" w:cs="Consolas"/>
+          <w:color w:val="008000"/>
+          <w:sz w:val="19"/>
+          <w:szCs w:val="19"/>
+        </w:rPr>
+        <w:t>rectangulo</w:t>
+      </w:r>
+      <w:proofErr w:type="spellEnd"/>
+    </w:p>
+    <w:p>
+      <w:pPr>
+        <w:autoSpaceDE w:val="0"/>
+        <w:autoSpaceDN w:val="0"/>
+        <w:adjustRightInd w:val="0"/>
+        <w:spacing w:after="0" w:line="240" w:lineRule="auto"/>
+        <w:jc w:val="left"/>
+        <w:rPr>
+          <w:rFonts w:ascii="Consolas" w:hAnsi="Consolas" w:cs="Consolas"/>
+          <w:sz w:val="19"/>
+          <w:szCs w:val="19"/>
+          <w:lang w:val="en-US"/>
+        </w:rPr>
+      </w:pPr>
+      <w:r>
+        <w:rPr>
+          <w:rFonts w:ascii="Consolas" w:hAnsi="Consolas" w:cs="Consolas"/>
+          <w:sz w:val="19"/>
+          <w:szCs w:val="19"/>
+        </w:rPr>
+        <w:t xml:space="preserve">            </w:t>
+      </w:r>
+      <w:proofErr w:type="spellStart"/>
+      <w:proofErr w:type="gramStart"/>
+      <w:r>
+        <w:rPr>
+          <w:rFonts w:ascii="Consolas" w:hAnsi="Consolas" w:cs="Consolas"/>
+          <w:color w:val="2B91AF"/>
+          <w:sz w:val="19"/>
+          <w:szCs w:val="19"/>
+          <w:lang w:val="en-US"/>
+        </w:rPr>
+        <w:t>MCvAvgComp</w:t>
+      </w:r>
+      <w:proofErr w:type="spellEnd"/>
+      <w:r>
+        <w:rPr>
+          <w:rFonts w:ascii="Consolas" w:hAnsi="Consolas" w:cs="Consolas"/>
+          <w:sz w:val="19"/>
+          <w:szCs w:val="19"/>
+          <w:lang w:val="en-US"/>
+        </w:rPr>
+        <w:t>[</w:t>
+      </w:r>
+      <w:proofErr w:type="gramEnd"/>
+      <w:r>
+        <w:rPr>
+          <w:rFonts w:ascii="Consolas" w:hAnsi="Consolas" w:cs="Consolas"/>
+          <w:sz w:val="19"/>
+          <w:szCs w:val="19"/>
+          <w:lang w:val="en-US"/>
+        </w:rPr>
+        <w:t xml:space="preserve">][] </w:t>
+      </w:r>
+      <w:proofErr w:type="spellStart"/>
+      <w:r>
+        <w:rPr>
+          <w:rFonts w:ascii="Consolas" w:hAnsi="Consolas" w:cs="Consolas"/>
+          <w:sz w:val="19"/>
+          <w:szCs w:val="19"/>
+          <w:lang w:val="en-US"/>
+        </w:rPr>
+        <w:t>facesDetected</w:t>
+      </w:r>
+      <w:proofErr w:type="spellEnd"/>
+      <w:r>
+        <w:rPr>
+          <w:rFonts w:ascii="Consolas" w:hAnsi="Consolas" w:cs="Consolas"/>
+          <w:sz w:val="19"/>
+          <w:szCs w:val="19"/>
+          <w:lang w:val="en-US"/>
+        </w:rPr>
+        <w:t xml:space="preserve"> = </w:t>
+      </w:r>
+      <w:proofErr w:type="spellStart"/>
+      <w:r>
+        <w:rPr>
+          <w:rFonts w:ascii="Consolas" w:hAnsi="Consolas" w:cs="Consolas"/>
+          <w:sz w:val="19"/>
+          <w:szCs w:val="19"/>
+          <w:lang w:val="en-US"/>
+        </w:rPr>
+        <w:t>gray.DetectHaarCascade</w:t>
+      </w:r>
+      <w:proofErr w:type="spellEnd"/>
+      <w:r>
+        <w:rPr>
+          <w:rFonts w:ascii="Consolas" w:hAnsi="Consolas" w:cs="Consolas"/>
+          <w:sz w:val="19"/>
+          <w:szCs w:val="19"/>
+          <w:lang w:val="en-US"/>
+        </w:rPr>
+        <w:t xml:space="preserve">(face, 1.1, 10, </w:t>
+      </w:r>
+      <w:proofErr w:type="spellStart"/>
+      <w:r>
+        <w:rPr>
+          <w:rFonts w:ascii="Consolas" w:hAnsi="Consolas" w:cs="Consolas"/>
+          <w:sz w:val="19"/>
+          <w:szCs w:val="19"/>
+          <w:lang w:val="en-US"/>
+        </w:rPr>
+        <w:t>Emgu.CV.CvEnum.</w:t>
+      </w:r>
+      <w:r>
+        <w:rPr>
+          <w:rFonts w:ascii="Consolas" w:hAnsi="Consolas" w:cs="Consolas"/>
+          <w:color w:val="2B91AF"/>
+          <w:sz w:val="19"/>
+          <w:szCs w:val="19"/>
+          <w:lang w:val="en-US"/>
+        </w:rPr>
+        <w:t>HAAR_DETECTION_TYPE</w:t>
+      </w:r>
+      <w:r>
+        <w:rPr>
+          <w:rFonts w:ascii="Consolas" w:hAnsi="Consolas" w:cs="Consolas"/>
+          <w:sz w:val="19"/>
+          <w:szCs w:val="19"/>
+          <w:lang w:val="en-US"/>
+        </w:rPr>
+        <w:t>.DO_CANNY_PRUNING</w:t>
+      </w:r>
+      <w:proofErr w:type="spellEnd"/>
+      <w:r>
+        <w:rPr>
+          <w:rFonts w:ascii="Consolas" w:hAnsi="Consolas" w:cs="Consolas"/>
+          <w:sz w:val="19"/>
+          <w:szCs w:val="19"/>
+          <w:lang w:val="en-US"/>
+        </w:rPr>
+        <w:t xml:space="preserve">, </w:t>
+      </w:r>
+      <w:r>
+        <w:rPr>
+          <w:rFonts w:ascii="Consolas" w:hAnsi="Consolas" w:cs="Consolas"/>
+          <w:color w:val="0000FF"/>
+          <w:sz w:val="19"/>
+          <w:szCs w:val="19"/>
+          <w:lang w:val="en-US"/>
+        </w:rPr>
+        <w:t>new</w:t>
+      </w:r>
+      <w:r>
+        <w:rPr>
+          <w:rFonts w:ascii="Consolas" w:hAnsi="Consolas" w:cs="Consolas"/>
+          <w:sz w:val="19"/>
+          <w:szCs w:val="19"/>
+          <w:lang w:val="en-US"/>
+        </w:rPr>
+        <w:t xml:space="preserve"> </w:t>
+      </w:r>
+      <w:r>
+        <w:rPr>
+          <w:rFonts w:ascii="Consolas" w:hAnsi="Consolas" w:cs="Consolas"/>
+          <w:color w:val="2B91AF"/>
+          <w:sz w:val="19"/>
+          <w:szCs w:val="19"/>
+          <w:lang w:val="en-US"/>
+        </w:rPr>
+        <w:t>Size</w:t>
+      </w:r>
+      <w:r>
+        <w:rPr>
+          <w:rFonts w:ascii="Consolas" w:hAnsi="Consolas" w:cs="Consolas"/>
+          <w:sz w:val="19"/>
+          <w:szCs w:val="19"/>
+          <w:lang w:val="en-US"/>
+        </w:rPr>
+        <w:t>(20, 20));</w:t>
+      </w:r>
+    </w:p>
+    <w:p>
+      <w:pPr>
+        <w:autoSpaceDE w:val="0"/>
+        <w:autoSpaceDN w:val="0"/>
+        <w:adjustRightInd w:val="0"/>
+        <w:spacing w:after="0" w:line="240" w:lineRule="auto"/>
+        <w:jc w:val="left"/>
+        <w:rPr>
+          <w:rFonts w:ascii="Consolas" w:hAnsi="Consolas" w:cs="Consolas"/>
+          <w:sz w:val="19"/>
+          <w:szCs w:val="19"/>
+          <w:lang w:val="en-US"/>
+        </w:rPr>
+      </w:pPr>
+      <w:r>
+        <w:rPr>
+          <w:rFonts w:ascii="Consolas" w:hAnsi="Consolas" w:cs="Consolas"/>
+          <w:sz w:val="19"/>
+          <w:szCs w:val="19"/>
+          <w:lang w:val="en-US"/>
+        </w:rPr>
+        <w:t xml:space="preserve">            </w:t>
+      </w:r>
+    </w:p>
+    <w:p>
+      <w:pPr>
+        <w:autoSpaceDE w:val="0"/>
+        <w:autoSpaceDN w:val="0"/>
+        <w:adjustRightInd w:val="0"/>
+        <w:spacing w:after="0" w:line="240" w:lineRule="auto"/>
+        <w:jc w:val="left"/>
+        <w:rPr>
+          <w:rFonts w:ascii="Consolas" w:hAnsi="Consolas" w:cs="Consolas"/>
+          <w:sz w:val="19"/>
+          <w:szCs w:val="19"/>
+        </w:rPr>
+      </w:pPr>
+      <w:r>
+        <w:rPr>
+          <w:rFonts w:ascii="Consolas" w:hAnsi="Consolas" w:cs="Consolas"/>
+          <w:sz w:val="19"/>
+          <w:szCs w:val="19"/>
+          <w:lang w:val="en-US"/>
+        </w:rPr>
+        <w:t xml:space="preserve">            </w:t>
+      </w:r>
+      <w:r>
+        <w:rPr>
+          <w:rFonts w:ascii="Consolas" w:hAnsi="Consolas" w:cs="Consolas"/>
+          <w:color w:val="008000"/>
+          <w:sz w:val="19"/>
+          <w:szCs w:val="19"/>
+        </w:rPr>
+        <w:t xml:space="preserve">//Por cada </w:t>
+      </w:r>
+      <w:proofErr w:type="spellStart"/>
+      <w:r>
+        <w:rPr>
+          <w:rFonts w:ascii="Consolas" w:hAnsi="Consolas" w:cs="Consolas"/>
+          <w:color w:val="008000"/>
+          <w:sz w:val="19"/>
+          <w:szCs w:val="19"/>
+        </w:rPr>
+        <w:t>rectangulo</w:t>
+      </w:r>
+      <w:proofErr w:type="spellEnd"/>
+      <w:r>
+        <w:rPr>
+          <w:rFonts w:ascii="Consolas" w:hAnsi="Consolas" w:cs="Consolas"/>
+          <w:color w:val="008000"/>
+          <w:sz w:val="19"/>
+          <w:szCs w:val="19"/>
+        </w:rPr>
+        <w:t xml:space="preserve"> detectado, lo incluimos en el resultado</w:t>
+      </w:r>
+    </w:p>
+    <w:p>
+      <w:pPr>
+        <w:autoSpaceDE w:val="0"/>
+        <w:autoSpaceDN w:val="0"/>
+        <w:adjustRightInd w:val="0"/>
+        <w:spacing w:after="0" w:line="240" w:lineRule="auto"/>
+        <w:jc w:val="left"/>
+        <w:rPr>
+          <w:rFonts w:ascii="Consolas" w:hAnsi="Consolas" w:cs="Consolas"/>
+          <w:sz w:val="19"/>
+          <w:szCs w:val="19"/>
+          <w:lang w:val="en-US"/>
+        </w:rPr>
+      </w:pPr>
+      <w:r>
+        <w:rPr>
+          <w:rFonts w:ascii="Consolas" w:hAnsi="Consolas" w:cs="Consolas"/>
+          <w:sz w:val="19"/>
+          <w:szCs w:val="19"/>
+        </w:rPr>
+        <w:t xml:space="preserve">            </w:t>
+      </w:r>
+      <w:proofErr w:type="spellStart"/>
+      <w:proofErr w:type="gramStart"/>
+      <w:r>
+        <w:rPr>
+          <w:rFonts w:ascii="Consolas" w:hAnsi="Consolas" w:cs="Consolas"/>
+          <w:color w:val="0000FF"/>
+          <w:sz w:val="19"/>
+          <w:szCs w:val="19"/>
+          <w:lang w:val="en-US"/>
+        </w:rPr>
+        <w:t>foreach</w:t>
+      </w:r>
+      <w:proofErr w:type="spellEnd"/>
+      <w:proofErr w:type="gramEnd"/>
+      <w:r>
+        <w:rPr>
+          <w:rFonts w:ascii="Consolas" w:hAnsi="Consolas" w:cs="Consolas"/>
+          <w:sz w:val="19"/>
+          <w:szCs w:val="19"/>
+          <w:lang w:val="en-US"/>
+        </w:rPr>
+        <w:t xml:space="preserve"> (</w:t>
+      </w:r>
+      <w:proofErr w:type="spellStart"/>
+      <w:r>
+        <w:rPr>
+          <w:rFonts w:ascii="Consolas" w:hAnsi="Consolas" w:cs="Consolas"/>
+          <w:color w:val="2B91AF"/>
+          <w:sz w:val="19"/>
+          <w:szCs w:val="19"/>
+          <w:lang w:val="en-US"/>
+        </w:rPr>
+        <w:t>MCvAvgComp</w:t>
+      </w:r>
+      <w:proofErr w:type="spellEnd"/>
+      <w:r>
+        <w:rPr>
+          <w:rFonts w:ascii="Consolas" w:hAnsi="Consolas" w:cs="Consolas"/>
+          <w:sz w:val="19"/>
+          <w:szCs w:val="19"/>
+          <w:lang w:val="en-US"/>
+        </w:rPr>
+        <w:t xml:space="preserve"> f </w:t>
+      </w:r>
+      <w:r>
+        <w:rPr>
+          <w:rFonts w:ascii="Consolas" w:hAnsi="Consolas" w:cs="Consolas"/>
+          <w:color w:val="0000FF"/>
+          <w:sz w:val="19"/>
+          <w:szCs w:val="19"/>
+          <w:lang w:val="en-US"/>
+        </w:rPr>
+        <w:t>in</w:t>
+      </w:r>
+      <w:r>
+        <w:rPr>
+          <w:rFonts w:ascii="Consolas" w:hAnsi="Consolas" w:cs="Consolas"/>
+          <w:sz w:val="19"/>
+          <w:szCs w:val="19"/>
+          <w:lang w:val="en-US"/>
+        </w:rPr>
+        <w:t xml:space="preserve"> </w:t>
+      </w:r>
+      <w:proofErr w:type="spellStart"/>
+      <w:r>
+        <w:rPr>
+          <w:rFonts w:ascii="Consolas" w:hAnsi="Consolas" w:cs="Consolas"/>
+          <w:sz w:val="19"/>
+          <w:szCs w:val="19"/>
+          <w:lang w:val="en-US"/>
+        </w:rPr>
+        <w:t>facesDetected</w:t>
+      </w:r>
+      <w:proofErr w:type="spellEnd"/>
+      <w:r>
+        <w:rPr>
+          <w:rFonts w:ascii="Consolas" w:hAnsi="Consolas" w:cs="Consolas"/>
+          <w:sz w:val="19"/>
+          <w:szCs w:val="19"/>
+          <w:lang w:val="en-US"/>
+        </w:rPr>
+        <w:t>[0])</w:t>
+      </w:r>
+    </w:p>
+    <w:p>
+      <w:pPr>
+        <w:autoSpaceDE w:val="0"/>
+        <w:autoSpaceDN w:val="0"/>
+        <w:adjustRightInd w:val="0"/>
+        <w:spacing w:after="0" w:line="240" w:lineRule="auto"/>
+        <w:jc w:val="left"/>
+        <w:rPr>
+          <w:rFonts w:ascii="Consolas" w:hAnsi="Consolas" w:cs="Consolas"/>
+          <w:sz w:val="19"/>
+          <w:szCs w:val="19"/>
+          <w:lang w:val="en-US"/>
+        </w:rPr>
+      </w:pPr>
+      <w:r>
+        <w:rPr>
+          <w:rFonts w:ascii="Consolas" w:hAnsi="Consolas" w:cs="Consolas"/>
+          <w:sz w:val="19"/>
+          <w:szCs w:val="19"/>
+          <w:lang w:val="en-US"/>
+        </w:rPr>
+        <w:t xml:space="preserve">            {</w:t>
+      </w:r>
+    </w:p>
+    <w:p>
+      <w:pPr>
+        <w:autoSpaceDE w:val="0"/>
+        <w:autoSpaceDN w:val="0"/>
+        <w:adjustRightInd w:val="0"/>
+        <w:spacing w:after="0" w:line="240" w:lineRule="auto"/>
+        <w:jc w:val="left"/>
+        <w:rPr>
+          <w:rFonts w:ascii="Consolas" w:hAnsi="Consolas" w:cs="Consolas"/>
+          <w:sz w:val="19"/>
+          <w:szCs w:val="19"/>
+          <w:lang w:val="en-US"/>
+        </w:rPr>
+      </w:pPr>
+      <w:r>
+        <w:rPr>
+          <w:rFonts w:ascii="Consolas" w:hAnsi="Consolas" w:cs="Consolas"/>
+          <w:sz w:val="19"/>
+          <w:szCs w:val="19"/>
+          <w:lang w:val="en-US"/>
+        </w:rPr>
+        <w:t xml:space="preserve">                </w:t>
+      </w:r>
+      <w:proofErr w:type="spellStart"/>
+      <w:proofErr w:type="gramStart"/>
+      <w:r>
+        <w:rPr>
+          <w:rFonts w:ascii="Consolas" w:hAnsi="Consolas" w:cs="Consolas"/>
+          <w:sz w:val="19"/>
+          <w:szCs w:val="19"/>
+          <w:lang w:val="en-US"/>
+        </w:rPr>
+        <w:t>result.AddFace</w:t>
+      </w:r>
+      <w:proofErr w:type="spellEnd"/>
+      <w:r>
+        <w:rPr>
+          <w:rFonts w:ascii="Consolas" w:hAnsi="Consolas" w:cs="Consolas"/>
+          <w:sz w:val="19"/>
+          <w:szCs w:val="19"/>
+          <w:lang w:val="en-US"/>
+        </w:rPr>
+        <w:t>(</w:t>
+      </w:r>
+      <w:proofErr w:type="spellStart"/>
+      <w:proofErr w:type="gramEnd"/>
+      <w:r>
+        <w:rPr>
+          <w:rFonts w:ascii="Consolas" w:hAnsi="Consolas" w:cs="Consolas"/>
+          <w:sz w:val="19"/>
+          <w:szCs w:val="19"/>
+          <w:lang w:val="en-US"/>
+        </w:rPr>
+        <w:t>f.rect</w:t>
+      </w:r>
+      <w:proofErr w:type="spellEnd"/>
+      <w:r>
+        <w:rPr>
+          <w:rFonts w:ascii="Consolas" w:hAnsi="Consolas" w:cs="Consolas"/>
+          <w:sz w:val="19"/>
+          <w:szCs w:val="19"/>
+          <w:lang w:val="en-US"/>
+        </w:rPr>
+        <w:t>);</w:t>
+      </w:r>
+    </w:p>
+    <w:p>
+      <w:pPr>
+        <w:autoSpaceDE w:val="0"/>
+        <w:autoSpaceDN w:val="0"/>
+        <w:adjustRightInd w:val="0"/>
+        <w:spacing w:after="0" w:line="240" w:lineRule="auto"/>
+        <w:jc w:val="left"/>
+        <w:rPr>
+          <w:rFonts w:ascii="Consolas" w:hAnsi="Consolas" w:cs="Consolas"/>
+          <w:sz w:val="19"/>
+          <w:szCs w:val="19"/>
+          <w:lang w:val="en-US"/>
+        </w:rPr>
+      </w:pPr>
+      <w:r>
+        <w:rPr>
+          <w:rFonts w:ascii="Consolas" w:hAnsi="Consolas" w:cs="Consolas"/>
+          <w:sz w:val="19"/>
+          <w:szCs w:val="19"/>
+          <w:lang w:val="en-US"/>
+        </w:rPr>
+        <w:t xml:space="preserve">            }</w:t>
+      </w:r>
+    </w:p>
+    <w:p>
+      <w:pPr>
+        <w:autoSpaceDE w:val="0"/>
+        <w:autoSpaceDN w:val="0"/>
+        <w:adjustRightInd w:val="0"/>
+        <w:spacing w:after="0" w:line="240" w:lineRule="auto"/>
+        <w:jc w:val="left"/>
+        <w:rPr>
+          <w:rFonts w:ascii="Consolas" w:hAnsi="Consolas" w:cs="Consolas"/>
+          <w:sz w:val="19"/>
+          <w:szCs w:val="19"/>
+          <w:lang w:val="en-US"/>
+        </w:rPr>
+      </w:pPr>
+    </w:p>
+    <w:p>
+      <w:pPr>
+        <w:autoSpaceDE w:val="0"/>
+        <w:autoSpaceDN w:val="0"/>
+        <w:adjustRightInd w:val="0"/>
+        <w:spacing w:after="0" w:line="240" w:lineRule="auto"/>
+        <w:jc w:val="left"/>
+        <w:rPr>
+          <w:rFonts w:ascii="Consolas" w:hAnsi="Consolas" w:cs="Consolas"/>
+          <w:sz w:val="19"/>
+          <w:szCs w:val="19"/>
+          <w:lang w:val="en-US"/>
+        </w:rPr>
+      </w:pPr>
+      <w:r>
+        <w:rPr>
+          <w:rFonts w:ascii="Consolas" w:hAnsi="Consolas" w:cs="Consolas"/>
+          <w:sz w:val="19"/>
+          <w:szCs w:val="19"/>
+          <w:lang w:val="en-US"/>
+        </w:rPr>
+        <w:t xml:space="preserve">            </w:t>
+      </w:r>
+      <w:proofErr w:type="gramStart"/>
+      <w:r>
+        <w:rPr>
+          <w:rFonts w:ascii="Consolas" w:hAnsi="Consolas" w:cs="Consolas"/>
+          <w:color w:val="0000FF"/>
+          <w:sz w:val="19"/>
+          <w:szCs w:val="19"/>
+          <w:lang w:val="en-US"/>
+        </w:rPr>
+        <w:t>return</w:t>
+      </w:r>
+      <w:proofErr w:type="gramEnd"/>
+      <w:r>
+        <w:rPr>
+          <w:rFonts w:ascii="Consolas" w:hAnsi="Consolas" w:cs="Consolas"/>
+          <w:sz w:val="19"/>
+          <w:szCs w:val="19"/>
+          <w:lang w:val="en-US"/>
+        </w:rPr>
+        <w:t xml:space="preserve"> result;</w:t>
+      </w:r>
+    </w:p>
+    <w:p>
+      <w:pPr>
+        <w:autoSpaceDE w:val="0"/>
+        <w:autoSpaceDN w:val="0"/>
+        <w:adjustRightInd w:val="0"/>
+        <w:spacing w:after="0" w:line="240" w:lineRule="auto"/>
+        <w:jc w:val="left"/>
+        <w:rPr>
+          <w:rFonts w:ascii="Consolas" w:hAnsi="Consolas" w:cs="Consolas"/>
+          <w:sz w:val="19"/>
+          <w:szCs w:val="19"/>
+        </w:rPr>
+      </w:pPr>
+      <w:r>
+        <w:rPr>
+          <w:rFonts w:ascii="Consolas" w:hAnsi="Consolas" w:cs="Consolas"/>
+          <w:sz w:val="19"/>
+          <w:szCs w:val="19"/>
+          <w:lang w:val="en-US"/>
+        </w:rPr>
+        <w:t xml:space="preserve">        </w:t>
+      </w:r>
+      <w:r>
+        <w:rPr>
+          <w:rFonts w:ascii="Consolas" w:hAnsi="Consolas" w:cs="Consolas"/>
+          <w:sz w:val="19"/>
+          <w:szCs w:val="19"/>
+        </w:rPr>
+        <w:t>}</w:t>
+      </w:r>
     </w:p>
     <w:p/>
     <w:p>
@@ -43719,11 +46385,221 @@
         <w:t>iluminación</w:t>
       </w:r>
     </w:p>
+    <w:p>
+      <w:r>
+        <w:rPr>
+          <w:noProof/>
+          <w:lang w:eastAsia="es-ES"/>
+        </w:rPr>
+        <w:drawing>
+          <wp:anchor distT="0" distB="0" distL="114300" distR="114300" simplePos="0" relativeHeight="251661312" behindDoc="0" locked="0" layoutInCell="1" allowOverlap="1" wp14:anchorId="6A20AA7A" wp14:editId="0238EE5B">
+            <wp:simplePos x="0" y="0"/>
+            <wp:positionH relativeFrom="column">
+              <wp:posOffset>3585845</wp:posOffset>
+            </wp:positionH>
+            <wp:positionV relativeFrom="paragraph">
+              <wp:posOffset>1511935</wp:posOffset>
+            </wp:positionV>
+            <wp:extent cx="1880870" cy="1405890"/>
+            <wp:effectExtent l="0" t="0" r="5080" b="3810"/>
+            <wp:wrapSquare wrapText="bothSides"/>
+            <wp:docPr id="27" name="Imagen 27" descr="C:\Users\Rafgomgar\Desktop\PFC\Documentacion\Imagenes\HSV.png"/>
+            <wp:cNvGraphicFramePr>
+              <a:graphicFrameLocks xmlns:a="http://schemas.openxmlformats.org/drawingml/2006/main" noChangeAspect="1"/>
+            </wp:cNvGraphicFramePr>
+            <a:graphic xmlns:a="http://schemas.openxmlformats.org/drawingml/2006/main">
+              <a:graphicData uri="http://schemas.openxmlformats.org/drawingml/2006/picture">
+                <pic:pic xmlns:pic="http://schemas.openxmlformats.org/drawingml/2006/picture">
+                  <pic:nvPicPr>
+                    <pic:cNvPr id="0" name="Picture 2" descr="C:\Users\Rafgomgar\Desktop\PFC\Documentacion\Imagenes\HSV.png"/>
+                    <pic:cNvPicPr>
+                      <a:picLocks noChangeAspect="1" noChangeArrowheads="1"/>
+                    </pic:cNvPicPr>
+                  </pic:nvPicPr>
+                  <pic:blipFill>
+                    <a:blip r:embed="rId43">
+                      <a:extLst>
+                        <a:ext uri="{28A0092B-C50C-407E-A947-70E740481C1C}">
+                          <a14:useLocalDpi xmlns:a14="http://schemas.microsoft.com/office/drawing/2010/main" val="0"/>
+                        </a:ext>
+                      </a:extLst>
+                    </a:blip>
+                    <a:srcRect/>
+                    <a:stretch>
+                      <a:fillRect/>
+                    </a:stretch>
+                  </pic:blipFill>
+                  <pic:spPr bwMode="auto">
+                    <a:xfrm>
+                      <a:off x="0" y="0"/>
+                      <a:ext cx="1880870" cy="1405890"/>
+                    </a:xfrm>
+                    <a:prstGeom prst="rect">
+                      <a:avLst/>
+                    </a:prstGeom>
+                    <a:noFill/>
+                    <a:ln>
+                      <a:noFill/>
+                    </a:ln>
+                  </pic:spPr>
+                </pic:pic>
+              </a:graphicData>
+            </a:graphic>
+            <wp14:sizeRelH relativeFrom="page">
+              <wp14:pctWidth>0</wp14:pctWidth>
+            </wp14:sizeRelH>
+            <wp14:sizeRelV relativeFrom="page">
+              <wp14:pctHeight>0</wp14:pctHeight>
+            </wp14:sizeRelV>
+          </wp:anchor>
+        </w:drawing>
+      </w:r>
+      <w:r>
+        <w:rPr>
+          <w:noProof/>
+          <w:lang w:eastAsia="es-ES"/>
+        </w:rPr>
+        <w:drawing>
+          <wp:anchor distT="0" distB="0" distL="114300" distR="114300" simplePos="0" relativeHeight="251660288" behindDoc="0" locked="0" layoutInCell="1" allowOverlap="1" wp14:anchorId="5771306E" wp14:editId="2C5BD649">
+            <wp:simplePos x="0" y="0"/>
+            <wp:positionH relativeFrom="column">
+              <wp:posOffset>3585845</wp:posOffset>
+            </wp:positionH>
+            <wp:positionV relativeFrom="paragraph">
+              <wp:posOffset>54610</wp:posOffset>
+            </wp:positionV>
+            <wp:extent cx="1880870" cy="1405890"/>
+            <wp:effectExtent l="0" t="0" r="5080" b="3810"/>
+            <wp:wrapSquare wrapText="bothSides"/>
+            <wp:docPr id="11" name="Imagen 11" descr="C:\Users\Rafgomgar\Desktop\PFC\Documentacion\Imagenes\RGB.png"/>
+            <wp:cNvGraphicFramePr>
+              <a:graphicFrameLocks xmlns:a="http://schemas.openxmlformats.org/drawingml/2006/main" noChangeAspect="1"/>
+            </wp:cNvGraphicFramePr>
+            <a:graphic xmlns:a="http://schemas.openxmlformats.org/drawingml/2006/main">
+              <a:graphicData uri="http://schemas.openxmlformats.org/drawingml/2006/picture">
+                <pic:pic xmlns:pic="http://schemas.openxmlformats.org/drawingml/2006/picture">
+                  <pic:nvPicPr>
+                    <pic:cNvPr id="0" name="Picture 1" descr="C:\Users\Rafgomgar\Desktop\PFC\Documentacion\Imagenes\RGB.png"/>
+                    <pic:cNvPicPr>
+                      <a:picLocks noChangeAspect="1" noChangeArrowheads="1"/>
+                    </pic:cNvPicPr>
+                  </pic:nvPicPr>
+                  <pic:blipFill>
+                    <a:blip r:embed="rId44">
+                      <a:extLst>
+                        <a:ext uri="{28A0092B-C50C-407E-A947-70E740481C1C}">
+                          <a14:useLocalDpi xmlns:a14="http://schemas.microsoft.com/office/drawing/2010/main" val="0"/>
+                        </a:ext>
+                      </a:extLst>
+                    </a:blip>
+                    <a:srcRect/>
+                    <a:stretch>
+                      <a:fillRect/>
+                    </a:stretch>
+                  </pic:blipFill>
+                  <pic:spPr bwMode="auto">
+                    <a:xfrm>
+                      <a:off x="0" y="0"/>
+                      <a:ext cx="1880870" cy="1405890"/>
+                    </a:xfrm>
+                    <a:prstGeom prst="rect">
+                      <a:avLst/>
+                    </a:prstGeom>
+                    <a:noFill/>
+                    <a:ln>
+                      <a:noFill/>
+                    </a:ln>
+                  </pic:spPr>
+                </pic:pic>
+              </a:graphicData>
+            </a:graphic>
+            <wp14:sizeRelH relativeFrom="page">
+              <wp14:pctWidth>0</wp14:pctWidth>
+            </wp14:sizeRelH>
+            <wp14:sizeRelV relativeFrom="page">
+              <wp14:pctHeight>0</wp14:pctHeight>
+            </wp14:sizeRelV>
+          </wp:anchor>
+        </w:drawing>
+      </w:r>
+      <w:r>
+        <w:t>En el cálculo de iluminación lo qu</w:t>
+      </w:r>
+      <w:r>
+        <w:t>e hacemos es cambiar de modelo de color de RGB (Red, Green, Blue), que representa cada uno de los colores primarios en intensidad, a HSV (</w:t>
+      </w:r>
+      <w:proofErr w:type="spellStart"/>
+      <w:r>
+        <w:t>Hue</w:t>
+      </w:r>
+      <w:proofErr w:type="spellEnd"/>
+      <w:r>
+        <w:t xml:space="preserve">, </w:t>
+      </w:r>
+      <w:proofErr w:type="spellStart"/>
+      <w:r>
+        <w:t>Saturation</w:t>
+      </w:r>
+      <w:proofErr w:type="spellEnd"/>
+      <w:r>
+        <w:t xml:space="preserve">, </w:t>
+      </w:r>
+      <w:proofErr w:type="spellStart"/>
+      <w:r>
+        <w:t>Value</w:t>
+      </w:r>
+      <w:proofErr w:type="spellEnd"/>
+      <w:r>
+        <w:t>) que es un modelo de color que representa el color de manera que codifica en una componente la tonalidad, en otra la saturación y por último el brillo en cada uno de los pixeles de la imagen. A esta última componente</w:t>
+      </w:r>
+      <w:r>
+        <w:t xml:space="preserve">, </w:t>
+      </w:r>
+      <w:proofErr w:type="spellStart"/>
+      <w:r>
+        <w:rPr>
+          <w:i/>
+        </w:rPr>
+        <w:t>Value</w:t>
+      </w:r>
+      <w:proofErr w:type="spellEnd"/>
+      <w:r>
+        <w:t xml:space="preserve">, </w:t>
+      </w:r>
+      <w:r>
+        <w:t xml:space="preserve"> le calculamos la media y leemos un valor de cualquier pixel de la imagen obteniendo así la iluminación media de </w:t>
+      </w:r>
+      <w:r>
+        <w:t>la captura o imagen.</w:t>
+      </w:r>
+      <w:r>
+        <w:t xml:space="preserve"> </w:t>
+      </w:r>
+    </w:p>
+    <w:p>
+      <w:r>
+        <w:t>Para tener más claro el funcionamiento, vamos a ver un ejemplo práctico con una imagen cualquiera.</w:t>
+      </w:r>
+    </w:p>
+    <w:p>
+      <w:r>
+        <w:t>[Ejemplo ilustrativo]</w:t>
+      </w:r>
+    </w:p>
     <w:p/>
-    <w:p/>
     <w:p>
       <w:r>
         <w:lastRenderedPageBreak/>
+        <w:t>Y el código para su cálculo en C#.</w:t>
+      </w:r>
+    </w:p>
+    <w:p>
+      <w:r>
+        <w:t>[PONER CODIGO]</w:t>
+      </w:r>
+    </w:p>
+    <w:p>
+      <w:r>
         <w:br w:type="page"/>
       </w:r>
     </w:p>
@@ -43731,7 +46607,7 @@
       <w:pPr>
         <w:pStyle w:val="Ttulo1"/>
       </w:pPr>
-      <w:bookmarkStart w:id="78" w:name="_Toc292641505"/>
+      <w:bookmarkStart w:id="77" w:name="_Toc292641505"/>
       <w:r>
         <w:lastRenderedPageBreak/>
         <w:t xml:space="preserve">Módulo </w:t>
@@ -43740,50 +46616,50 @@
       <w:r>
         <w:t>Utils</w:t>
       </w:r>
+      <w:bookmarkEnd w:id="77"/>
+      <w:proofErr w:type="spellEnd"/>
+    </w:p>
+    <w:p>
+      <w:pPr>
+        <w:pStyle w:val="Ttulo2"/>
+      </w:pPr>
+      <w:bookmarkStart w:id="78" w:name="_Toc292641506"/>
+      <w:r>
+        <w:t>Introducción</w:t>
+      </w:r>
       <w:bookmarkEnd w:id="78"/>
-      <w:proofErr w:type="spellEnd"/>
-    </w:p>
+    </w:p>
+    <w:p>
+      <w:r>
+        <w:t xml:space="preserve">El módulo </w:t>
+      </w:r>
+      <w:proofErr w:type="spellStart"/>
+      <w:r>
+        <w:rPr>
+          <w:i/>
+        </w:rPr>
+        <w:t>utils</w:t>
+      </w:r>
+      <w:proofErr w:type="spellEnd"/>
+      <w:r>
+        <w:t xml:space="preserve"> está pensado para añadir funcionalidad extra que no es posible que sea encajada en ninguno de los módulos anteriores y que no puedan estar contenida en el módulo principal del proyecto (IntelliRoom).</w:t>
+      </w:r>
+    </w:p>
+    <w:p>
+      <w:r>
+        <w:t>Como funcionalidades incluidas por defecto tenemos utilidades que nos permiten preguntar sobre la fecha/hora actual, climatología o gestión de un simple sistema de alarmas.</w:t>
+      </w:r>
+    </w:p>
+    <w:p/>
     <w:p>
       <w:pPr>
         <w:pStyle w:val="Ttulo2"/>
       </w:pPr>
-      <w:bookmarkStart w:id="79" w:name="_Toc292641506"/>
-      <w:r>
-        <w:t>Introducción</w:t>
+      <w:bookmarkStart w:id="79" w:name="_Toc292641507"/>
+      <w:r>
+        <w:t>Objetivos</w:t>
       </w:r>
       <w:bookmarkEnd w:id="79"/>
-    </w:p>
-    <w:p>
-      <w:r>
-        <w:t xml:space="preserve">El módulo </w:t>
-      </w:r>
-      <w:proofErr w:type="spellStart"/>
-      <w:r>
-        <w:rPr>
-          <w:i/>
-        </w:rPr>
-        <w:t>utils</w:t>
-      </w:r>
-      <w:proofErr w:type="spellEnd"/>
-      <w:r>
-        <w:t xml:space="preserve"> está pensado para añadir funcionalidad extra que no es posible que sea encajada en ninguno de los módulos anteriores y que no puedan estar contenida en el módulo principal del proyecto (IntelliRoom).</w:t>
-      </w:r>
-    </w:p>
-    <w:p>
-      <w:r>
-        <w:t>Como funcionalidades incluidas por defecto tenemos utilidades que nos permiten preguntar sobre la fecha/hora actual, climatología o gestión de un simple sistema de alarmas.</w:t>
-      </w:r>
-    </w:p>
-    <w:p/>
-    <w:p>
-      <w:pPr>
-        <w:pStyle w:val="Ttulo2"/>
-      </w:pPr>
-      <w:bookmarkStart w:id="80" w:name="_Toc292641507"/>
-      <w:r>
-        <w:t>Objetivos</w:t>
-      </w:r>
-      <w:bookmarkEnd w:id="80"/>
     </w:p>
     <w:p>
       <w:pPr>
@@ -43838,6 +46714,121 @@
       <w:pPr>
         <w:pStyle w:val="Ttulo2"/>
       </w:pPr>
+      <w:bookmarkStart w:id="80" w:name="_Toc292641512"/>
+      <w:r>
+        <w:t>Estructura</w:t>
+      </w:r>
+      <w:r>
+        <w:t xml:space="preserve"> de diseño</w:t>
+      </w:r>
+      <w:bookmarkEnd w:id="80"/>
+    </w:p>
+    <w:p>
+      <w:pPr>
+        <w:rPr>
+          <w:noProof/>
+          <w:lang w:eastAsia="es-ES"/>
+        </w:rPr>
+      </w:pPr>
+      <w:r>
+        <w:rPr>
+          <w:noProof/>
+          <w:lang w:eastAsia="es-ES"/>
+        </w:rPr>
+        <w:t xml:space="preserve">La idea de el modulo utils es ser un “cajon desastre” donde poner todo lo que no podiamos encasillar en otros modulos, por lo que tenemos un conjunto de clases bastante aleatorio, de momento tenemos 2 clases que gestionan alarmas 1 clase que gestiona consultas meteorologicas y por ultimo una clase </w:t>
+      </w:r>
+      <w:r>
+        <w:rPr>
+          <w:i/>
+          <w:noProof/>
+          <w:lang w:eastAsia="es-ES"/>
+        </w:rPr>
+        <w:t>Time</w:t>
+      </w:r>
+      <w:r>
+        <w:rPr>
+          <w:i/>
+          <w:noProof/>
+          <w:lang w:eastAsia="es-ES"/>
+        </w:rPr>
+        <w:t xml:space="preserve"> </w:t>
+      </w:r>
+      <w:r>
+        <w:rPr>
+          <w:noProof/>
+          <w:lang w:eastAsia="es-ES"/>
+        </w:rPr>
+        <w:t>a la que se le puede preguntar por fechas y horas.</w:t>
+      </w:r>
+    </w:p>
+    <w:p>
+      <w:pPr>
+        <w:jc w:val="center"/>
+      </w:pPr>
+      <w:r>
+        <w:rPr>
+          <w:noProof/>
+          <w:lang w:eastAsia="es-ES"/>
+        </w:rPr>
+        <w:lastRenderedPageBreak/>
+        <w:drawing>
+          <wp:inline distT="0" distB="0" distL="0" distR="0">
+            <wp:extent cx="5279366" cy="2848659"/>
+            <wp:effectExtent l="0" t="0" r="0" b="8890"/>
+            <wp:docPr id="31" name="Imagen 31" descr="C:\Users\Rafgomgar\Desktop\PFC\Documentacion\Imagenes\UtilsDiagram.jpg"/>
+            <wp:cNvGraphicFramePr>
+              <a:graphicFrameLocks xmlns:a="http://schemas.openxmlformats.org/drawingml/2006/main" noChangeAspect="1"/>
+            </wp:cNvGraphicFramePr>
+            <a:graphic xmlns:a="http://schemas.openxmlformats.org/drawingml/2006/main">
+              <a:graphicData uri="http://schemas.openxmlformats.org/drawingml/2006/picture">
+                <pic:pic xmlns:pic="http://schemas.openxmlformats.org/drawingml/2006/picture">
+                  <pic:nvPicPr>
+                    <pic:cNvPr id="0" name="Picture 6" descr="C:\Users\Rafgomgar\Desktop\PFC\Documentacion\Imagenes\UtilsDiagram.jpg"/>
+                    <pic:cNvPicPr>
+                      <a:picLocks noChangeAspect="1" noChangeArrowheads="1"/>
+                    </pic:cNvPicPr>
+                  </pic:nvPicPr>
+                  <pic:blipFill rotWithShape="1">
+                    <a:blip r:embed="rId45" cstate="print">
+                      <a:extLst>
+                        <a:ext uri="{28A0092B-C50C-407E-A947-70E740481C1C}">
+                          <a14:useLocalDpi xmlns:a14="http://schemas.microsoft.com/office/drawing/2010/main" val="0"/>
+                        </a:ext>
+                      </a:extLst>
+                    </a:blip>
+                    <a:srcRect l="19491" t="4063" r="3819" b="66705"/>
+                    <a:stretch/>
+                  </pic:blipFill>
+                  <pic:spPr bwMode="auto">
+                    <a:xfrm>
+                      <a:off x="0" y="0"/>
+                      <a:ext cx="5280058" cy="2849033"/>
+                    </a:xfrm>
+                    <a:prstGeom prst="rect">
+                      <a:avLst/>
+                    </a:prstGeom>
+                    <a:noFill/>
+                    <a:ln>
+                      <a:noFill/>
+                    </a:ln>
+                    <a:extLst>
+                      <a:ext uri="{53640926-AAD7-44D8-BBD7-CCE9431645EC}">
+                        <a14:shadowObscured xmlns:a14="http://schemas.microsoft.com/office/drawing/2010/main"/>
+                      </a:ext>
+                    </a:extLst>
+                  </pic:spPr>
+                </pic:pic>
+              </a:graphicData>
+            </a:graphic>
+          </wp:inline>
+        </w:drawing>
+      </w:r>
+    </w:p>
+    <w:p/>
+    <w:p>
+      <w:pPr>
+        <w:pStyle w:val="Ttulo2"/>
+      </w:pPr>
       <w:bookmarkStart w:id="81" w:name="_Toc292641508"/>
       <w:proofErr w:type="spellStart"/>
       <w:r>
@@ -43851,19 +46842,17 @@
     </w:p>
     <w:p>
       <w:r>
-        <w:t xml:space="preserve">Para satisfacer el objetivo de información climatológica usamos la API de </w:t>
-      </w:r>
-      <w:proofErr w:type="spellStart"/>
-      <w:r>
-        <w:t>google</w:t>
-      </w:r>
-      <w:proofErr w:type="spellEnd"/>
-      <w:r>
-        <w:t xml:space="preserve"> </w:t>
-      </w:r>
-      <w:proofErr w:type="spellStart"/>
-      <w:r>
-        <w:t>weather</w:t>
+        <w:t xml:space="preserve">Para satisfacer el objetivo de información </w:t>
+      </w:r>
+      <w:r>
+        <w:t xml:space="preserve">climatológica usamos la API de Google </w:t>
+      </w:r>
+      <w:proofErr w:type="spellStart"/>
+      <w:r>
+        <w:t>W</w:t>
+      </w:r>
+      <w:r>
+        <w:t>eather</w:t>
       </w:r>
       <w:proofErr w:type="spellEnd"/>
       <w:r>
@@ -43908,7 +46897,7 @@
       <w:r>
         <w:t xml:space="preserve"> principal de la API es: </w:t>
       </w:r>
-      <w:hyperlink r:id="rId41" w:history="1">
+      <w:hyperlink r:id="rId46" w:history="1">
         <w:r>
           <w:rPr>
             <w:rStyle w:val="Hipervnculo"/>
@@ -43963,7 +46952,7 @@
       <w:pPr>
         <w:ind w:left="1416"/>
       </w:pPr>
-      <w:hyperlink r:id="rId42" w:history="1">
+      <w:hyperlink r:id="rId47" w:history="1">
         <w:r>
           <w:rPr>
             <w:rStyle w:val="Hipervnculo"/>
@@ -43976,7 +46965,7 @@
       <w:pPr>
         <w:ind w:left="1416"/>
       </w:pPr>
-      <w:hyperlink r:id="rId43" w:history="1">
+      <w:hyperlink r:id="rId48" w:history="1">
         <w:r>
           <w:rPr>
             <w:rStyle w:val="Hipervnculo"/>
@@ -44001,7 +46990,7 @@
       <w:pPr>
         <w:ind w:left="720" w:firstLine="696"/>
       </w:pPr>
-      <w:hyperlink r:id="rId44" w:history="1">
+      <w:hyperlink r:id="rId49" w:history="1">
         <w:r>
           <w:rPr>
             <w:rStyle w:val="Hipervnculo"/>
@@ -44039,7 +47028,7 @@
                     </pic:cNvPicPr>
                   </pic:nvPicPr>
                   <pic:blipFill>
-                    <a:blip r:embed="rId45">
+                    <a:blip r:embed="rId50">
                       <a:extLst>
                         <a:ext uri="{28A0092B-C50C-407E-A947-70E740481C1C}">
                           <a14:useLocalDpi xmlns:a14="http://schemas.microsoft.com/office/drawing/2010/main" val="0"/>
@@ -44111,7 +47100,6 @@
     </w:p>
     <w:p>
       <w:r>
-        <w:lastRenderedPageBreak/>
         <w:t xml:space="preserve">Como alternativa muy atractiva encontramos la API de Yahoo! Que cuenta con muchísima </w:t>
       </w:r>
       <w:r>
@@ -44148,7 +47136,7 @@
         </w:rPr>
         <w:t xml:space="preserve">Weather: </w:t>
       </w:r>
-      <w:hyperlink r:id="rId46" w:history="1">
+      <w:hyperlink r:id="rId51" w:history="1">
         <w:r>
           <w:rPr>
             <w:rStyle w:val="Hipervnculo"/>
@@ -44171,21 +47159,18 @@
       </w:pPr>
       <w:bookmarkStart w:id="84" w:name="_Toc292641511"/>
       <w:r>
-        <w:t>Casos de uso relevantes</w:t>
+        <w:lastRenderedPageBreak/>
+        <w:t>Métodos</w:t>
+      </w:r>
+      <w:r>
+        <w:t xml:space="preserve"> relevantes</w:t>
       </w:r>
       <w:bookmarkEnd w:id="84"/>
+      <w:r>
+        <w:t>.</w:t>
+      </w:r>
     </w:p>
     <w:p/>
-    <w:p>
-      <w:pPr>
-        <w:pStyle w:val="Ttulo2"/>
-      </w:pPr>
-      <w:bookmarkStart w:id="85" w:name="_Toc292641512"/>
-      <w:r>
-        <w:t>Diagrama de diseño</w:t>
-      </w:r>
-      <w:bookmarkEnd w:id="85"/>
-    </w:p>
     <w:p/>
     <w:p>
       <w:pPr>
@@ -44197,7 +47182,7 @@
           <w:szCs w:val="32"/>
         </w:rPr>
       </w:pPr>
-      <w:bookmarkStart w:id="86" w:name="_Toc292641513"/>
+      <w:bookmarkStart w:id="85" w:name="_Toc292641513"/>
       <w:r>
         <w:br w:type="page"/>
       </w:r>
@@ -44210,7 +47195,7 @@
         <w:lastRenderedPageBreak/>
         <w:t>Capa de presentación</w:t>
       </w:r>
-      <w:bookmarkEnd w:id="86"/>
+      <w:bookmarkEnd w:id="85"/>
     </w:p>
     <w:p/>
     <w:p/>
@@ -44224,7 +47209,7 @@
           <w:szCs w:val="32"/>
         </w:rPr>
       </w:pPr>
-      <w:bookmarkStart w:id="87" w:name="_Toc292641514"/>
+      <w:bookmarkStart w:id="86" w:name="_Toc292641514"/>
       <w:r>
         <w:br w:type="page"/>
       </w:r>
@@ -44237,7 +47222,7 @@
         <w:lastRenderedPageBreak/>
         <w:t>Capa de Datos</w:t>
       </w:r>
-      <w:bookmarkEnd w:id="87"/>
+      <w:bookmarkEnd w:id="86"/>
     </w:p>
     <w:p/>
     <w:p>
@@ -44249,22 +47234,22 @@
       <w:pPr>
         <w:pStyle w:val="Ttulo1"/>
       </w:pPr>
-      <w:bookmarkStart w:id="88" w:name="_Toc292641515"/>
+      <w:bookmarkStart w:id="87" w:name="_Toc292641515"/>
       <w:r>
         <w:lastRenderedPageBreak/>
         <w:t>Anexo: Instalación IntelliRoom</w:t>
       </w:r>
+      <w:bookmarkEnd w:id="87"/>
+    </w:p>
+    <w:p>
+      <w:pPr>
+        <w:pStyle w:val="Ttulo2"/>
+      </w:pPr>
+      <w:bookmarkStart w:id="88" w:name="_Toc292641516"/>
+      <w:r>
+        <w:t>Requisitos Software</w:t>
+      </w:r>
       <w:bookmarkEnd w:id="88"/>
-    </w:p>
-    <w:p>
-      <w:pPr>
-        <w:pStyle w:val="Ttulo2"/>
-      </w:pPr>
-      <w:bookmarkStart w:id="89" w:name="_Toc292641516"/>
-      <w:r>
-        <w:t>Requisitos Software</w:t>
-      </w:r>
-      <w:bookmarkEnd w:id="89"/>
     </w:p>
     <w:p>
       <w:r>
@@ -44291,7 +47276,7 @@
           <w:numId w:val="11"/>
         </w:numPr>
       </w:pPr>
-      <w:hyperlink r:id="rId47" w:history="1">
+      <w:hyperlink r:id="rId52" w:history="1">
         <w:r>
           <w:rPr>
             <w:rStyle w:val="Hipervnculo"/>
@@ -44317,7 +47302,7 @@
         </w:rPr>
         <w:t xml:space="preserve">Wrapper </w:t>
       </w:r>
-      <w:hyperlink r:id="rId48" w:history="1">
+      <w:hyperlink r:id="rId53" w:history="1">
         <w:proofErr w:type="spellStart"/>
         <w:r>
           <w:rPr>
@@ -44347,7 +47332,7 @@
           <w:lang w:val="en-US"/>
         </w:rPr>
       </w:pPr>
-      <w:hyperlink r:id="rId49" w:history="1">
+      <w:hyperlink r:id="rId54" w:history="1">
         <w:r>
           <w:rPr>
             <w:rStyle w:val="Hipervnculo"/>
@@ -44389,7 +47374,7 @@
       <w:r>
         <w:t xml:space="preserve">  y traducirlo a uno entendible por ATMega328 y programarlo, esta tarea es muy sencilla si usamos el IDE de Arduino que podrá ser fácilmente descargarlo/instalado en la siguiente dirección: </w:t>
       </w:r>
-      <w:hyperlink r:id="rId50" w:history="1">
+      <w:hyperlink r:id="rId55" w:history="1">
         <w:r>
           <w:rPr>
             <w:rStyle w:val="Hipervnculo"/>
@@ -44402,7 +47387,7 @@
       <w:r>
         <w:t xml:space="preserve">Por supuesto es necesario descargarse la última versión disponible en la forja del proyecto: </w:t>
       </w:r>
-      <w:hyperlink r:id="rId51" w:history="1">
+      <w:hyperlink r:id="rId56" w:history="1">
         <w:r>
           <w:rPr>
             <w:rStyle w:val="Hipervnculo"/>
@@ -44416,11 +47401,11 @@
       <w:pPr>
         <w:pStyle w:val="Ttulo2"/>
       </w:pPr>
-      <w:bookmarkStart w:id="90" w:name="_Toc292641517"/>
+      <w:bookmarkStart w:id="89" w:name="_Toc292641517"/>
       <w:r>
         <w:t>Requisitos Hardware</w:t>
       </w:r>
-      <w:bookmarkEnd w:id="90"/>
+      <w:bookmarkEnd w:id="89"/>
     </w:p>
     <w:p>
       <w:r>
@@ -44500,11 +47485,11 @@
       <w:pPr>
         <w:pStyle w:val="Ttulo2"/>
       </w:pPr>
-      <w:bookmarkStart w:id="91" w:name="_Toc292641518"/>
+      <w:bookmarkStart w:id="90" w:name="_Toc292641518"/>
       <w:r>
         <w:t>Organización del directorio principal del programa</w:t>
       </w:r>
-      <w:bookmarkEnd w:id="91"/>
+      <w:bookmarkEnd w:id="90"/>
     </w:p>
     <w:p>
       <w:pPr>
@@ -44544,7 +47529,7 @@
                     <pic:cNvPicPr/>
                   </pic:nvPicPr>
                   <pic:blipFill>
-                    <a:blip r:embed="rId52"/>
+                    <a:blip r:embed="rId57"/>
                     <a:stretch>
                       <a:fillRect/>
                     </a:stretch>
@@ -47879,6 +50864,92 @@
     </w:lvl>
   </w:abstractNum>
   <w:abstractNum w:abstractNumId="29">
+    <w:nsid w:val="5364654D"/>
+    <w:multiLevelType w:val="hybridMultilevel"/>
+    <w:tmpl w:val="17A6BE1C"/>
+    <w:lvl w:ilvl="0" w:tplc="0C0A000F">
+      <w:start w:val="1"/>
+      <w:numFmt w:val="decimal"/>
+      <w:lvlText w:val="%1."/>
+      <w:lvlJc w:val="left"/>
+      <w:pPr>
+        <w:ind w:left="720" w:hanging="360"/>
+      </w:pPr>
+    </w:lvl>
+    <w:lvl w:ilvl="1" w:tplc="0C0A0019" w:tentative="1">
+      <w:start w:val="1"/>
+      <w:numFmt w:val="lowerLetter"/>
+      <w:lvlText w:val="%2."/>
+      <w:lvlJc w:val="left"/>
+      <w:pPr>
+        <w:ind w:left="1440" w:hanging="360"/>
+      </w:pPr>
+    </w:lvl>
+    <w:lvl w:ilvl="2" w:tplc="0C0A001B" w:tentative="1">
+      <w:start w:val="1"/>
+      <w:numFmt w:val="lowerRoman"/>
+      <w:lvlText w:val="%3."/>
+      <w:lvlJc w:val="right"/>
+      <w:pPr>
+        <w:ind w:left="2160" w:hanging="180"/>
+      </w:pPr>
+    </w:lvl>
+    <w:lvl w:ilvl="3" w:tplc="0C0A000F" w:tentative="1">
+      <w:start w:val="1"/>
+      <w:numFmt w:val="decimal"/>
+      <w:lvlText w:val="%4."/>
+      <w:lvlJc w:val="left"/>
+      <w:pPr>
+        <w:ind w:left="2880" w:hanging="360"/>
+      </w:pPr>
+    </w:lvl>
+    <w:lvl w:ilvl="4" w:tplc="0C0A0019" w:tentative="1">
+      <w:start w:val="1"/>
+      <w:numFmt w:val="lowerLetter"/>
+      <w:lvlText w:val="%5."/>
+      <w:lvlJc w:val="left"/>
+      <w:pPr>
+        <w:ind w:left="3600" w:hanging="360"/>
+      </w:pPr>
+    </w:lvl>
+    <w:lvl w:ilvl="5" w:tplc="0C0A001B" w:tentative="1">
+      <w:start w:val="1"/>
+      <w:numFmt w:val="lowerRoman"/>
+      <w:lvlText w:val="%6."/>
+      <w:lvlJc w:val="right"/>
+      <w:pPr>
+        <w:ind w:left="4320" w:hanging="180"/>
+      </w:pPr>
+    </w:lvl>
+    <w:lvl w:ilvl="6" w:tplc="0C0A000F" w:tentative="1">
+      <w:start w:val="1"/>
+      <w:numFmt w:val="decimal"/>
+      <w:lvlText w:val="%7."/>
+      <w:lvlJc w:val="left"/>
+      <w:pPr>
+        <w:ind w:left="5040" w:hanging="360"/>
+      </w:pPr>
+    </w:lvl>
+    <w:lvl w:ilvl="7" w:tplc="0C0A0019" w:tentative="1">
+      <w:start w:val="1"/>
+      <w:numFmt w:val="lowerLetter"/>
+      <w:lvlText w:val="%8."/>
+      <w:lvlJc w:val="left"/>
+      <w:pPr>
+        <w:ind w:left="5760" w:hanging="360"/>
+      </w:pPr>
+    </w:lvl>
+    <w:lvl w:ilvl="8" w:tplc="0C0A001B" w:tentative="1">
+      <w:start w:val="1"/>
+      <w:numFmt w:val="lowerRoman"/>
+      <w:lvlText w:val="%9."/>
+      <w:lvlJc w:val="right"/>
+      <w:pPr>
+        <w:ind w:left="6480" w:hanging="180"/>
+      </w:pPr>
+    </w:lvl>
+  </w:abstractNum>
+  <w:abstractNum w:abstractNumId="30">
     <w:nsid w:val="546207AD"/>
     <w:multiLevelType w:val="hybridMultilevel"/>
     <w:tmpl w:val="4D5A0D1A"/>
@@ -47991,7 +51062,7 @@
       </w:rPr>
     </w:lvl>
   </w:abstractNum>
-  <w:abstractNum w:abstractNumId="30">
+  <w:abstractNum w:abstractNumId="31">
     <w:nsid w:val="5552744F"/>
     <w:multiLevelType w:val="multilevel"/>
     <w:tmpl w:val="80A6DA12"/>
@@ -48140,7 +51211,7 @@
       </w:rPr>
     </w:lvl>
   </w:abstractNum>
-  <w:abstractNum w:abstractNumId="31">
+  <w:abstractNum w:abstractNumId="32">
     <w:nsid w:val="57605970"/>
     <w:multiLevelType w:val="hybridMultilevel"/>
     <w:tmpl w:val="E0ACC038"/>
@@ -48253,7 +51324,7 @@
       </w:rPr>
     </w:lvl>
   </w:abstractNum>
-  <w:abstractNum w:abstractNumId="32">
+  <w:abstractNum w:abstractNumId="33">
     <w:nsid w:val="58214277"/>
     <w:multiLevelType w:val="hybridMultilevel"/>
     <w:tmpl w:val="4D0E75CE"/>
@@ -48366,7 +51437,7 @@
       </w:rPr>
     </w:lvl>
   </w:abstractNum>
-  <w:abstractNum w:abstractNumId="33">
+  <w:abstractNum w:abstractNumId="34">
     <w:nsid w:val="5B4656B0"/>
     <w:multiLevelType w:val="hybridMultilevel"/>
     <w:tmpl w:val="D382B966"/>
@@ -48479,7 +51550,7 @@
       </w:rPr>
     </w:lvl>
   </w:abstractNum>
-  <w:abstractNum w:abstractNumId="34">
+  <w:abstractNum w:abstractNumId="35">
     <w:nsid w:val="5E397451"/>
     <w:multiLevelType w:val="hybridMultilevel"/>
     <w:tmpl w:val="4386BF06"/>
@@ -48592,7 +51663,7 @@
       </w:rPr>
     </w:lvl>
   </w:abstractNum>
-  <w:abstractNum w:abstractNumId="35">
+  <w:abstractNum w:abstractNumId="36">
     <w:nsid w:val="6120584E"/>
     <w:multiLevelType w:val="hybridMultilevel"/>
     <w:tmpl w:val="D0F83216"/>
@@ -48705,7 +51776,7 @@
       </w:rPr>
     </w:lvl>
   </w:abstractNum>
-  <w:abstractNum w:abstractNumId="36">
+  <w:abstractNum w:abstractNumId="37">
     <w:nsid w:val="661E689D"/>
     <w:multiLevelType w:val="multilevel"/>
     <w:tmpl w:val="0C0A0025"/>
@@ -48800,7 +51871,7 @@
       </w:pPr>
     </w:lvl>
   </w:abstractNum>
-  <w:abstractNum w:abstractNumId="37">
+  <w:abstractNum w:abstractNumId="38">
     <w:nsid w:val="678D4CAE"/>
     <w:multiLevelType w:val="hybridMultilevel"/>
     <w:tmpl w:val="D7AEA534"/>
@@ -48913,7 +51984,7 @@
       </w:rPr>
     </w:lvl>
   </w:abstractNum>
-  <w:abstractNum w:abstractNumId="38">
+  <w:abstractNum w:abstractNumId="39">
     <w:nsid w:val="6B6D07FD"/>
     <w:multiLevelType w:val="hybridMultilevel"/>
     <w:tmpl w:val="5E404DEA"/>
@@ -49026,7 +52097,7 @@
       </w:rPr>
     </w:lvl>
   </w:abstractNum>
-  <w:abstractNum w:abstractNumId="39">
+  <w:abstractNum w:abstractNumId="40">
     <w:nsid w:val="72C122A4"/>
     <w:multiLevelType w:val="multilevel"/>
     <w:tmpl w:val="0C0A001F"/>
@@ -49112,7 +52183,7 @@
       </w:pPr>
     </w:lvl>
   </w:abstractNum>
-  <w:abstractNum w:abstractNumId="40">
+  <w:abstractNum w:abstractNumId="41">
     <w:nsid w:val="74A362BB"/>
     <w:multiLevelType w:val="hybridMultilevel"/>
     <w:tmpl w:val="D6308704"/>
@@ -49225,7 +52296,7 @@
       </w:rPr>
     </w:lvl>
   </w:abstractNum>
-  <w:abstractNum w:abstractNumId="41">
+  <w:abstractNum w:abstractNumId="42">
     <w:nsid w:val="762363E2"/>
     <w:multiLevelType w:val="hybridMultilevel"/>
     <w:tmpl w:val="4F222FC2"/>
@@ -49338,7 +52409,7 @@
       </w:rPr>
     </w:lvl>
   </w:abstractNum>
-  <w:abstractNum w:abstractNumId="42">
+  <w:abstractNum w:abstractNumId="43">
     <w:nsid w:val="77DF655C"/>
     <w:multiLevelType w:val="hybridMultilevel"/>
     <w:tmpl w:val="6EFC59D2"/>
@@ -49451,7 +52522,7 @@
       </w:rPr>
     </w:lvl>
   </w:abstractNum>
-  <w:abstractNum w:abstractNumId="43">
+  <w:abstractNum w:abstractNumId="44">
     <w:nsid w:val="7B48487A"/>
     <w:multiLevelType w:val="hybridMultilevel"/>
     <w:tmpl w:val="8342EAEA"/>
@@ -49564,7 +52635,7 @@
       </w:rPr>
     </w:lvl>
   </w:abstractNum>
-  <w:abstractNum w:abstractNumId="44">
+  <w:abstractNum w:abstractNumId="45">
     <w:nsid w:val="7DC6572F"/>
     <w:multiLevelType w:val="hybridMultilevel"/>
     <w:tmpl w:val="F84E8DC4"/>
@@ -49654,10 +52725,10 @@
     <w:abstractNumId w:val="28"/>
   </w:num>
   <w:num w:numId="2">
-    <w:abstractNumId w:val="40"/>
+    <w:abstractNumId w:val="41"/>
   </w:num>
   <w:num w:numId="3">
-    <w:abstractNumId w:val="33"/>
+    <w:abstractNumId w:val="34"/>
   </w:num>
   <w:num w:numId="4">
     <w:abstractNumId w:val="22"/>
@@ -49666,13 +52737,13 @@
     <w:abstractNumId w:val="2"/>
   </w:num>
   <w:num w:numId="6">
-    <w:abstractNumId w:val="35"/>
+    <w:abstractNumId w:val="36"/>
   </w:num>
   <w:num w:numId="7">
     <w:abstractNumId w:val="27"/>
   </w:num>
   <w:num w:numId="8">
-    <w:abstractNumId w:val="42"/>
+    <w:abstractNumId w:val="43"/>
   </w:num>
   <w:num w:numId="9">
     <w:abstractNumId w:val="5"/>
@@ -49681,7 +52752,7 @@
     <w:abstractNumId w:val="15"/>
   </w:num>
   <w:num w:numId="11">
-    <w:abstractNumId w:val="43"/>
+    <w:abstractNumId w:val="44"/>
   </w:num>
   <w:num w:numId="12">
     <w:abstractNumId w:val="8"/>
@@ -49699,28 +52770,28 @@
     <w:abstractNumId w:val="17"/>
   </w:num>
   <w:num w:numId="17">
-    <w:abstractNumId w:val="37"/>
+    <w:abstractNumId w:val="38"/>
   </w:num>
   <w:num w:numId="18">
-    <w:abstractNumId w:val="31"/>
+    <w:abstractNumId w:val="32"/>
   </w:num>
   <w:num w:numId="19">
     <w:abstractNumId w:val="12"/>
   </w:num>
   <w:num w:numId="20">
-    <w:abstractNumId w:val="39"/>
+    <w:abstractNumId w:val="40"/>
   </w:num>
   <w:num w:numId="21">
     <w:abstractNumId w:val="24"/>
   </w:num>
   <w:num w:numId="22">
-    <w:abstractNumId w:val="36"/>
+    <w:abstractNumId w:val="37"/>
   </w:num>
   <w:num w:numId="23">
     <w:abstractNumId w:val="20"/>
   </w:num>
   <w:num w:numId="24">
-    <w:abstractNumId w:val="32"/>
+    <w:abstractNumId w:val="33"/>
   </w:num>
   <w:num w:numId="25">
     <w:abstractNumId w:val="25"/>
@@ -49732,7 +52803,7 @@
     <w:abstractNumId w:val="6"/>
   </w:num>
   <w:num w:numId="28">
-    <w:abstractNumId w:val="30"/>
+    <w:abstractNumId w:val="31"/>
   </w:num>
   <w:num w:numId="29">
     <w:abstractNumId w:val="16"/>
@@ -49741,7 +52812,7 @@
     <w:abstractNumId w:val="11"/>
   </w:num>
   <w:num w:numId="31">
-    <w:abstractNumId w:val="38"/>
+    <w:abstractNumId w:val="39"/>
   </w:num>
   <w:num w:numId="32">
     <w:abstractNumId w:val="1"/>
@@ -49753,7 +52824,7 @@
     <w:abstractNumId w:val="13"/>
   </w:num>
   <w:num w:numId="35">
-    <w:abstractNumId w:val="34"/>
+    <w:abstractNumId w:val="35"/>
   </w:num>
   <w:num w:numId="36">
     <w:abstractNumId w:val="18"/>
@@ -49765,13 +52836,13 @@
     <w:abstractNumId w:val="26"/>
   </w:num>
   <w:num w:numId="39">
-    <w:abstractNumId w:val="41"/>
+    <w:abstractNumId w:val="42"/>
   </w:num>
   <w:num w:numId="40">
     <w:abstractNumId w:val="21"/>
   </w:num>
   <w:num w:numId="41">
-    <w:abstractNumId w:val="29"/>
+    <w:abstractNumId w:val="30"/>
   </w:num>
   <w:num w:numId="42">
     <w:abstractNumId w:val="19"/>
@@ -49783,7 +52854,10 @@
     <w:abstractNumId w:val="14"/>
   </w:num>
   <w:num w:numId="45">
-    <w:abstractNumId w:val="44"/>
+    <w:abstractNumId w:val="45"/>
+  </w:num>
+  <w:num w:numId="46">
+    <w:abstractNumId w:val="29"/>
   </w:num>
 </w:numbering>
 </file>
@@ -50185,7 +53259,6 @@
   <w:style w:type="character" w:default="1" w:styleId="Fuentedeprrafopredeter">
     <w:name w:val="Default Paragraph Font"/>
     <w:uiPriority w:val="1"/>
-    <w:semiHidden/>
     <w:unhideWhenUsed/>
   </w:style>
   <w:style w:type="table" w:default="1" w:styleId="Tablanormal">
@@ -51625,7 +54698,6 @@
   <w:style w:type="character" w:default="1" w:styleId="Fuentedeprrafopredeter">
     <w:name w:val="Default Paragraph Font"/>
     <w:uiPriority w:val="1"/>
-    <w:semiHidden/>
     <w:unhideWhenUsed/>
   </w:style>
   <w:style w:type="table" w:default="1" w:styleId="Tablanormal">
@@ -54157,84 +57229,84 @@
     </dgm:pt>
   </dgm:ptLst>
   <dgm:cxnLst>
-    <dgm:cxn modelId="{9810B548-88C2-493B-8260-962A2E83487D}" type="presOf" srcId="{910545EF-2E55-4924-A57E-7A2B4159069C}" destId="{287B243C-262F-427A-9F06-1DF4FEF99DB2}" srcOrd="1" destOrd="0" presId="urn:microsoft.com/office/officeart/2005/8/layout/hierarchy2"/>
     <dgm:cxn modelId="{3865D663-FDF0-476C-ABB8-DD73AC659E37}" srcId="{9C4328CC-5B2C-4F54-B943-922922D1242B}" destId="{82DE48E3-CB1F-4106-9F1F-01F0D42EDF89}" srcOrd="1" destOrd="0" parTransId="{0B540C21-C7B3-443F-A69B-B6ED002E3689}" sibTransId="{CF0EA28E-801C-43DD-A87A-6DD72E50D957}"/>
     <dgm:cxn modelId="{A139DC54-D684-4A71-BD94-63342679C7F1}" srcId="{465F37F1-49E6-401F-80B4-309DD2211D96}" destId="{9C4328CC-5B2C-4F54-B943-922922D1242B}" srcOrd="0" destOrd="0" parTransId="{92BAD807-815A-4B6E-832F-C0A9371C9F40}" sibTransId="{F10F1DB0-D66D-4CC8-AB82-6D5E07AC850D}"/>
     <dgm:cxn modelId="{4BA95ABC-7735-4D34-8B2F-5016758F15DF}" srcId="{AD53933D-69A8-4A54-96E1-30C818C99E98}" destId="{544458EF-BE02-4878-83EA-745192E07775}" srcOrd="0" destOrd="0" parTransId="{E3B13B85-1A54-4F86-B81D-3A2588857034}" sibTransId="{F3725CCC-CC86-43C4-AD35-D5484AAF1304}"/>
-    <dgm:cxn modelId="{0B40879F-DEA0-4745-BEF2-4486A825D996}" type="presOf" srcId="{02CA0385-1CAD-4135-A3C0-C4C91BA6DA7D}" destId="{D05D17E2-1B51-49EE-A492-4D692B90A749}" srcOrd="0" destOrd="0" presId="urn:microsoft.com/office/officeart/2005/8/layout/hierarchy2"/>
-    <dgm:cxn modelId="{1B5600F2-97FE-43EF-A731-6549254E991E}" type="presOf" srcId="{287FEE92-3D92-42DA-8C7D-8DB1A36F49AA}" destId="{7C96C082-E055-4FBD-BCD5-683435DF9647}" srcOrd="0" destOrd="0" presId="urn:microsoft.com/office/officeart/2005/8/layout/hierarchy2"/>
-    <dgm:cxn modelId="{C0D62E7D-F1E7-4D4D-BCF1-71D06224B060}" type="presOf" srcId="{910545EF-2E55-4924-A57E-7A2B4159069C}" destId="{C3ACC755-6F94-4546-BB15-D2025D87C5CD}" srcOrd="0" destOrd="0" presId="urn:microsoft.com/office/officeart/2005/8/layout/hierarchy2"/>
-    <dgm:cxn modelId="{ACCDE423-D547-4343-B29D-25990F80942F}" type="presOf" srcId="{0B540C21-C7B3-443F-A69B-B6ED002E3689}" destId="{69975651-EF4B-491E-A161-CA22103276C5}" srcOrd="1" destOrd="0" presId="urn:microsoft.com/office/officeart/2005/8/layout/hierarchy2"/>
+    <dgm:cxn modelId="{11D0B564-C632-42D3-AFBD-906B18DEE066}" type="presOf" srcId="{7078DD97-2FC2-491E-962A-BF7326F4C133}" destId="{30242C97-15DC-42D8-9CA7-46172D701751}" srcOrd="0" destOrd="0" presId="urn:microsoft.com/office/officeart/2005/8/layout/hierarchy2"/>
+    <dgm:cxn modelId="{26F572AD-B6B4-4155-A233-DC3D9E905D53}" type="presOf" srcId="{E55DB9F5-BE52-43B6-B7F3-06A7F73ED458}" destId="{4E43DB1D-10A2-4BC3-A169-A991CB339C5B}" srcOrd="0" destOrd="0" presId="urn:microsoft.com/office/officeart/2005/8/layout/hierarchy2"/>
+    <dgm:cxn modelId="{2E8F2794-B393-4D79-9EAE-0548E94BF906}" type="presOf" srcId="{AD53933D-69A8-4A54-96E1-30C818C99E98}" destId="{67EADA4C-88BF-4071-B7ED-630DCF3933F3}" srcOrd="0" destOrd="0" presId="urn:microsoft.com/office/officeart/2005/8/layout/hierarchy2"/>
+    <dgm:cxn modelId="{8963CEC1-19E1-42FF-AD70-708348370D79}" type="presOf" srcId="{0B540C21-C7B3-443F-A69B-B6ED002E3689}" destId="{A5D0731E-B659-49F9-93B7-F0009E5AE68D}" srcOrd="0" destOrd="0" presId="urn:microsoft.com/office/officeart/2005/8/layout/hierarchy2"/>
+    <dgm:cxn modelId="{31B74E31-5CDB-456F-90FA-FCC70E505421}" type="presOf" srcId="{02CA0385-1CAD-4135-A3C0-C4C91BA6DA7D}" destId="{D05D17E2-1B51-49EE-A492-4D692B90A749}" srcOrd="0" destOrd="0" presId="urn:microsoft.com/office/officeart/2005/8/layout/hierarchy2"/>
+    <dgm:cxn modelId="{92F2B3F5-303D-4C05-B496-DFC878CBFEFC}" type="presOf" srcId="{525C0D8E-87E7-4B9D-9F49-10C91BB974AA}" destId="{4604550F-CEC3-4F5D-A97E-535E53715F79}" srcOrd="0" destOrd="0" presId="urn:microsoft.com/office/officeart/2005/8/layout/hierarchy2"/>
     <dgm:cxn modelId="{30FB6EF8-A674-47E1-BABB-3437AFDFB362}" srcId="{82DE48E3-CB1F-4106-9F1F-01F0D42EDF89}" destId="{02CA0385-1CAD-4135-A3C0-C4C91BA6DA7D}" srcOrd="1" destOrd="0" parTransId="{58C3F012-AE0E-4ED0-BFF3-79E8401BB77C}" sibTransId="{4F9FE247-AA94-4C8A-95E5-1D6324DDA921}"/>
-    <dgm:cxn modelId="{D6F9F3C3-3A83-4A39-AD09-42A81E4A41E0}" type="presOf" srcId="{525C0D8E-87E7-4B9D-9F49-10C91BB974AA}" destId="{4604550F-CEC3-4F5D-A97E-535E53715F79}" srcOrd="0" destOrd="0" presId="urn:microsoft.com/office/officeart/2005/8/layout/hierarchy2"/>
-    <dgm:cxn modelId="{488522AF-87E9-4FBA-A932-C531DCA70322}" type="presOf" srcId="{9C4328CC-5B2C-4F54-B943-922922D1242B}" destId="{4E3BFC1C-D6EB-4860-AF11-3AB9E80C91E3}" srcOrd="0" destOrd="0" presId="urn:microsoft.com/office/officeart/2005/8/layout/hierarchy2"/>
-    <dgm:cxn modelId="{947A6243-8063-4F05-AE8C-D74978707DDE}" type="presOf" srcId="{9594A952-0F8D-409E-ACBD-FBA9B4743092}" destId="{2A3068A9-05B9-4DFD-8386-67CCEADBAE48}" srcOrd="0" destOrd="0" presId="urn:microsoft.com/office/officeart/2005/8/layout/hierarchy2"/>
-    <dgm:cxn modelId="{2F2FD82A-E868-41E8-AE81-A5B728EEBAC4}" type="presOf" srcId="{287FEE92-3D92-42DA-8C7D-8DB1A36F49AA}" destId="{40AECEF5-C06A-48BC-8490-E9E24886AFAE}" srcOrd="1" destOrd="0" presId="urn:microsoft.com/office/officeart/2005/8/layout/hierarchy2"/>
-    <dgm:cxn modelId="{C4D3E15F-3E07-4DD6-A121-74A2A7A74A21}" type="presOf" srcId="{58C3F012-AE0E-4ED0-BFF3-79E8401BB77C}" destId="{BAD8E070-7718-41BA-8B55-0EDD4CBBF348}" srcOrd="0" destOrd="0" presId="urn:microsoft.com/office/officeart/2005/8/layout/hierarchy2"/>
-    <dgm:cxn modelId="{B50968B9-113F-445F-A474-0044BD0CED12}" type="presOf" srcId="{E55DB9F5-BE52-43B6-B7F3-06A7F73ED458}" destId="{4E43DB1D-10A2-4BC3-A169-A991CB339C5B}" srcOrd="0" destOrd="0" presId="urn:microsoft.com/office/officeart/2005/8/layout/hierarchy2"/>
-    <dgm:cxn modelId="{4D7315AE-9378-44CD-9BDC-CD1B303AED9B}" type="presOf" srcId="{CF5CDB41-8574-4F71-9BB1-15B5474EC18B}" destId="{116F3B60-BCB0-4973-A150-AC311D762E3D}" srcOrd="0" destOrd="0" presId="urn:microsoft.com/office/officeart/2005/8/layout/hierarchy2"/>
-    <dgm:cxn modelId="{0A796921-1AAC-4BC5-8ED8-FDF6105D15B3}" type="presOf" srcId="{544458EF-BE02-4878-83EA-745192E07775}" destId="{DAA6E2D9-9C91-4AF0-BACF-B26DDB3ACF0A}" srcOrd="0" destOrd="0" presId="urn:microsoft.com/office/officeart/2005/8/layout/hierarchy2"/>
-    <dgm:cxn modelId="{5851A867-6477-4A86-8A80-E0A469970DC0}" type="presOf" srcId="{82DE48E3-CB1F-4106-9F1F-01F0D42EDF89}" destId="{4E4430A8-03DA-40D1-9F5D-9EBBF80B24B8}" srcOrd="0" destOrd="0" presId="urn:microsoft.com/office/officeart/2005/8/layout/hierarchy2"/>
-    <dgm:cxn modelId="{84C6F9F1-B3C6-4C13-A1DA-1D6E10655435}" type="presOf" srcId="{0B540C21-C7B3-443F-A69B-B6ED002E3689}" destId="{A5D0731E-B659-49F9-93B7-F0009E5AE68D}" srcOrd="0" destOrd="0" presId="urn:microsoft.com/office/officeart/2005/8/layout/hierarchy2"/>
+    <dgm:cxn modelId="{E458A2E3-8D8A-432C-901D-5422C43A883B}" type="presOf" srcId="{287FEE92-3D92-42DA-8C7D-8DB1A36F49AA}" destId="{7C96C082-E055-4FBD-BCD5-683435DF9647}" srcOrd="0" destOrd="0" presId="urn:microsoft.com/office/officeart/2005/8/layout/hierarchy2"/>
+    <dgm:cxn modelId="{B4A9E152-43B6-4BEC-B6B2-101393898257}" type="presOf" srcId="{9594A952-0F8D-409E-ACBD-FBA9B4743092}" destId="{2A3068A9-05B9-4DFD-8386-67CCEADBAE48}" srcOrd="0" destOrd="0" presId="urn:microsoft.com/office/officeart/2005/8/layout/hierarchy2"/>
+    <dgm:cxn modelId="{1A599B30-A13C-4E58-B349-11F64B2D4EA4}" type="presOf" srcId="{9C4328CC-5B2C-4F54-B943-922922D1242B}" destId="{4E3BFC1C-D6EB-4860-AF11-3AB9E80C91E3}" srcOrd="0" destOrd="0" presId="urn:microsoft.com/office/officeart/2005/8/layout/hierarchy2"/>
+    <dgm:cxn modelId="{67660452-0B4D-4D04-9327-B3C9297A3C0B}" type="presOf" srcId="{287FEE92-3D92-42DA-8C7D-8DB1A36F49AA}" destId="{40AECEF5-C06A-48BC-8490-E9E24886AFAE}" srcOrd="1" destOrd="0" presId="urn:microsoft.com/office/officeart/2005/8/layout/hierarchy2"/>
+    <dgm:cxn modelId="{04B04C1B-8012-4C87-BE9C-059B348469C7}" type="presOf" srcId="{465F37F1-49E6-401F-80B4-309DD2211D96}" destId="{3F4EE753-9727-44B4-A9C7-BABC73E2D20C}" srcOrd="0" destOrd="0" presId="urn:microsoft.com/office/officeart/2005/8/layout/hierarchy2"/>
+    <dgm:cxn modelId="{988D1145-FD64-4561-B880-9DD07C2DF296}" type="presOf" srcId="{E3B13B85-1A54-4F86-B81D-3A2588857034}" destId="{219514A2-172F-496B-8195-BAF9CAECF6FB}" srcOrd="0" destOrd="0" presId="urn:microsoft.com/office/officeart/2005/8/layout/hierarchy2"/>
+    <dgm:cxn modelId="{1C6055CB-4B67-4DEF-B9F8-9C7BF2F250AF}" type="presOf" srcId="{9594A952-0F8D-409E-ACBD-FBA9B4743092}" destId="{A8F69AEA-8E23-4021-AC78-1B18DD5D8CBB}" srcOrd="1" destOrd="0" presId="urn:microsoft.com/office/officeart/2005/8/layout/hierarchy2"/>
+    <dgm:cxn modelId="{9FF740CD-4FCF-4B70-BA38-7A5966E83D6A}" type="presOf" srcId="{7078DD97-2FC2-491E-962A-BF7326F4C133}" destId="{47565275-2A81-4DB2-AAAA-2C33EEE4B163}" srcOrd="1" destOrd="0" presId="urn:microsoft.com/office/officeart/2005/8/layout/hierarchy2"/>
+    <dgm:cxn modelId="{0C224CEB-79C9-463A-94FD-FE7DD0716835}" type="presOf" srcId="{910545EF-2E55-4924-A57E-7A2B4159069C}" destId="{C3ACC755-6F94-4546-BB15-D2025D87C5CD}" srcOrd="0" destOrd="0" presId="urn:microsoft.com/office/officeart/2005/8/layout/hierarchy2"/>
     <dgm:cxn modelId="{C997CC29-A8AC-48D4-871A-E95AE62B5AF6}" srcId="{82DE48E3-CB1F-4106-9F1F-01F0D42EDF89}" destId="{A1DF2837-F374-4C4F-91BF-A0EB035F518E}" srcOrd="0" destOrd="0" parTransId="{D1F08FF3-0E0D-4014-A7A6-1455E548C393}" sibTransId="{95AEA83A-82F9-45E3-B393-20A7F727756B}"/>
-    <dgm:cxn modelId="{F7644299-1014-4944-BBCF-7CA5644864C7}" type="presOf" srcId="{9594A952-0F8D-409E-ACBD-FBA9B4743092}" destId="{A8F69AEA-8E23-4021-AC78-1B18DD5D8CBB}" srcOrd="1" destOrd="0" presId="urn:microsoft.com/office/officeart/2005/8/layout/hierarchy2"/>
     <dgm:cxn modelId="{B1E99FDF-0ADF-44BA-82A2-8B1F34843160}" srcId="{AD53933D-69A8-4A54-96E1-30C818C99E98}" destId="{CF5CDB41-8574-4F71-9BB1-15B5474EC18B}" srcOrd="2" destOrd="0" parTransId="{9594A952-0F8D-409E-ACBD-FBA9B4743092}" sibTransId="{21ABFDDC-A80C-42F1-AFED-22DEB5CE9981}"/>
+    <dgm:cxn modelId="{80BD869C-5F40-406C-866C-66B1532AFCBF}" type="presOf" srcId="{82DE48E3-CB1F-4106-9F1F-01F0D42EDF89}" destId="{4E4430A8-03DA-40D1-9F5D-9EBBF80B24B8}" srcOrd="0" destOrd="0" presId="urn:microsoft.com/office/officeart/2005/8/layout/hierarchy2"/>
     <dgm:cxn modelId="{654A5B92-A914-4C61-90F6-E494916A5918}" srcId="{82DE48E3-CB1F-4106-9F1F-01F0D42EDF89}" destId="{525C0D8E-87E7-4B9D-9F49-10C91BB974AA}" srcOrd="2" destOrd="0" parTransId="{7078DD97-2FC2-491E-962A-BF7326F4C133}" sibTransId="{1FF8C41F-9802-4C5B-9603-D78C56AE666F}"/>
-    <dgm:cxn modelId="{2DEBA6B9-08D0-4D98-8501-446DD1ECA0AA}" type="presOf" srcId="{E3B13B85-1A54-4F86-B81D-3A2588857034}" destId="{7636703E-4177-405D-9F81-78D979E5F2D6}" srcOrd="1" destOrd="0" presId="urn:microsoft.com/office/officeart/2005/8/layout/hierarchy2"/>
-    <dgm:cxn modelId="{4EEBC280-262F-4575-94E7-56D8AC61F21D}" type="presOf" srcId="{A1DF2837-F374-4C4F-91BF-A0EB035F518E}" destId="{84BCD990-2A5B-4A25-8352-4D64D1C4C97B}" srcOrd="0" destOrd="0" presId="urn:microsoft.com/office/officeart/2005/8/layout/hierarchy2"/>
+    <dgm:cxn modelId="{6788AA32-1288-4D2E-97A8-E57A6FAED643}" type="presOf" srcId="{0B540C21-C7B3-443F-A69B-B6ED002E3689}" destId="{69975651-EF4B-491E-A161-CA22103276C5}" srcOrd="1" destOrd="0" presId="urn:microsoft.com/office/officeart/2005/8/layout/hierarchy2"/>
+    <dgm:cxn modelId="{7A33AB3E-5713-400A-84A5-F7FE352EF5C3}" type="presOf" srcId="{E3B13B85-1A54-4F86-B81D-3A2588857034}" destId="{7636703E-4177-405D-9F81-78D979E5F2D6}" srcOrd="1" destOrd="0" presId="urn:microsoft.com/office/officeart/2005/8/layout/hierarchy2"/>
+    <dgm:cxn modelId="{310C1670-C3E0-4CBE-B8B1-F6D4DEE9880D}" type="presOf" srcId="{D1F08FF3-0E0D-4014-A7A6-1455E548C393}" destId="{537DEF55-938F-414B-BBCF-DF7F98BEAC0C}" srcOrd="1" destOrd="0" presId="urn:microsoft.com/office/officeart/2005/8/layout/hierarchy2"/>
+    <dgm:cxn modelId="{539BBA1D-F3BF-45AA-875A-5BED130073D2}" type="presOf" srcId="{58C3F012-AE0E-4ED0-BFF3-79E8401BB77C}" destId="{BAD8E070-7718-41BA-8B55-0EDD4CBBF348}" srcOrd="0" destOrd="0" presId="urn:microsoft.com/office/officeart/2005/8/layout/hierarchy2"/>
     <dgm:cxn modelId="{0CAC06C7-FF07-4441-AB5F-A9DC99C36664}" srcId="{AD53933D-69A8-4A54-96E1-30C818C99E98}" destId="{E55DB9F5-BE52-43B6-B7F3-06A7F73ED458}" srcOrd="1" destOrd="0" parTransId="{910545EF-2E55-4924-A57E-7A2B4159069C}" sibTransId="{39E7A864-BA42-466C-B725-9DEFABB86EBA}"/>
-    <dgm:cxn modelId="{E658AAB6-3E5F-40B0-9E2F-E067A58505E8}" type="presOf" srcId="{465F37F1-49E6-401F-80B4-309DD2211D96}" destId="{3F4EE753-9727-44B4-A9C7-BABC73E2D20C}" srcOrd="0" destOrd="0" presId="urn:microsoft.com/office/officeart/2005/8/layout/hierarchy2"/>
-    <dgm:cxn modelId="{D38D6271-0993-4034-855B-DAA3D6B57167}" type="presOf" srcId="{58C3F012-AE0E-4ED0-BFF3-79E8401BB77C}" destId="{CB89CBD0-8D7B-4431-B96B-DC70624FA77C}" srcOrd="1" destOrd="0" presId="urn:microsoft.com/office/officeart/2005/8/layout/hierarchy2"/>
-    <dgm:cxn modelId="{F13BEB59-5E01-4F22-A8AD-CF33D1A942BC}" type="presOf" srcId="{E3B13B85-1A54-4F86-B81D-3A2588857034}" destId="{219514A2-172F-496B-8195-BAF9CAECF6FB}" srcOrd="0" destOrd="0" presId="urn:microsoft.com/office/officeart/2005/8/layout/hierarchy2"/>
-    <dgm:cxn modelId="{448445B3-CAA1-4027-8FC6-F09CB30E8B80}" type="presOf" srcId="{D1F08FF3-0E0D-4014-A7A6-1455E548C393}" destId="{3295B03A-458B-46A1-98A7-460769A7AE87}" srcOrd="0" destOrd="0" presId="urn:microsoft.com/office/officeart/2005/8/layout/hierarchy2"/>
+    <dgm:cxn modelId="{47DDB728-C1ED-4842-B7B1-96256979DFF4}" type="presOf" srcId="{544458EF-BE02-4878-83EA-745192E07775}" destId="{DAA6E2D9-9C91-4AF0-BACF-B26DDB3ACF0A}" srcOrd="0" destOrd="0" presId="urn:microsoft.com/office/officeart/2005/8/layout/hierarchy2"/>
+    <dgm:cxn modelId="{A1FFB6F2-8CED-4E63-A283-7823CA94EA43}" type="presOf" srcId="{910545EF-2E55-4924-A57E-7A2B4159069C}" destId="{287B243C-262F-427A-9F06-1DF4FEF99DB2}" srcOrd="1" destOrd="0" presId="urn:microsoft.com/office/officeart/2005/8/layout/hierarchy2"/>
+    <dgm:cxn modelId="{CC724820-E783-4083-9F73-7ADF024F3CA3}" type="presOf" srcId="{CF5CDB41-8574-4F71-9BB1-15B5474EC18B}" destId="{116F3B60-BCB0-4973-A150-AC311D762E3D}" srcOrd="0" destOrd="0" presId="urn:microsoft.com/office/officeart/2005/8/layout/hierarchy2"/>
+    <dgm:cxn modelId="{C5B905D5-F2A3-4A28-AF24-A3F12C4689B3}" type="presOf" srcId="{A1DF2837-F374-4C4F-91BF-A0EB035F518E}" destId="{84BCD990-2A5B-4A25-8352-4D64D1C4C97B}" srcOrd="0" destOrd="0" presId="urn:microsoft.com/office/officeart/2005/8/layout/hierarchy2"/>
+    <dgm:cxn modelId="{6D053706-A816-41C6-9274-6CB6C03E4193}" type="presOf" srcId="{58C3F012-AE0E-4ED0-BFF3-79E8401BB77C}" destId="{CB89CBD0-8D7B-4431-B96B-DC70624FA77C}" srcOrd="1" destOrd="0" presId="urn:microsoft.com/office/officeart/2005/8/layout/hierarchy2"/>
     <dgm:cxn modelId="{2B6A1D8F-7B53-4464-9B25-CD2C68FCBC27}" srcId="{9C4328CC-5B2C-4F54-B943-922922D1242B}" destId="{AD53933D-69A8-4A54-96E1-30C818C99E98}" srcOrd="0" destOrd="0" parTransId="{287FEE92-3D92-42DA-8C7D-8DB1A36F49AA}" sibTransId="{FE0068E2-A474-43A9-BDE1-EAB817561010}"/>
-    <dgm:cxn modelId="{3BB25127-200F-43B2-B536-D9E32B7ADA18}" type="presOf" srcId="{7078DD97-2FC2-491E-962A-BF7326F4C133}" destId="{47565275-2A81-4DB2-AAAA-2C33EEE4B163}" srcOrd="1" destOrd="0" presId="urn:microsoft.com/office/officeart/2005/8/layout/hierarchy2"/>
-    <dgm:cxn modelId="{594EF735-65BE-4DEF-B69D-9310CE53E478}" type="presOf" srcId="{7078DD97-2FC2-491E-962A-BF7326F4C133}" destId="{30242C97-15DC-42D8-9CA7-46172D701751}" srcOrd="0" destOrd="0" presId="urn:microsoft.com/office/officeart/2005/8/layout/hierarchy2"/>
-    <dgm:cxn modelId="{CEF7C55F-75EB-403C-80A0-3A4A07A93A27}" type="presOf" srcId="{AD53933D-69A8-4A54-96E1-30C818C99E98}" destId="{67EADA4C-88BF-4071-B7ED-630DCF3933F3}" srcOrd="0" destOrd="0" presId="urn:microsoft.com/office/officeart/2005/8/layout/hierarchy2"/>
-    <dgm:cxn modelId="{4B009403-6460-4E1B-8DD9-BB32BDB42A86}" type="presOf" srcId="{D1F08FF3-0E0D-4014-A7A6-1455E548C393}" destId="{537DEF55-938F-414B-BBCF-DF7F98BEAC0C}" srcOrd="1" destOrd="0" presId="urn:microsoft.com/office/officeart/2005/8/layout/hierarchy2"/>
-    <dgm:cxn modelId="{D0F01BD1-5858-406A-A865-52DE8F685C86}" type="presParOf" srcId="{3F4EE753-9727-44B4-A9C7-BABC73E2D20C}" destId="{B6D1E92C-AB73-4F14-A1D4-C7E150527E3F}" srcOrd="0" destOrd="0" presId="urn:microsoft.com/office/officeart/2005/8/layout/hierarchy2"/>
-    <dgm:cxn modelId="{34E1F1E3-329A-4583-9F13-7F9B51D1DFA2}" type="presParOf" srcId="{B6D1E92C-AB73-4F14-A1D4-C7E150527E3F}" destId="{4E3BFC1C-D6EB-4860-AF11-3AB9E80C91E3}" srcOrd="0" destOrd="0" presId="urn:microsoft.com/office/officeart/2005/8/layout/hierarchy2"/>
-    <dgm:cxn modelId="{9C6BA0F6-A18C-49B5-B9A1-95EE0DDE099D}" type="presParOf" srcId="{B6D1E92C-AB73-4F14-A1D4-C7E150527E3F}" destId="{A31335C1-7B76-4DF5-A164-A3B68023C168}" srcOrd="1" destOrd="0" presId="urn:microsoft.com/office/officeart/2005/8/layout/hierarchy2"/>
-    <dgm:cxn modelId="{40A497E2-B1A8-4E3F-9EC3-FDC2C454BEF9}" type="presParOf" srcId="{A31335C1-7B76-4DF5-A164-A3B68023C168}" destId="{7C96C082-E055-4FBD-BCD5-683435DF9647}" srcOrd="0" destOrd="0" presId="urn:microsoft.com/office/officeart/2005/8/layout/hierarchy2"/>
-    <dgm:cxn modelId="{85798A6F-5D8F-4B5B-932C-DD3A8C62C52B}" type="presParOf" srcId="{7C96C082-E055-4FBD-BCD5-683435DF9647}" destId="{40AECEF5-C06A-48BC-8490-E9E24886AFAE}" srcOrd="0" destOrd="0" presId="urn:microsoft.com/office/officeart/2005/8/layout/hierarchy2"/>
-    <dgm:cxn modelId="{D180FB9D-5F23-4340-84A8-786F4CA878B4}" type="presParOf" srcId="{A31335C1-7B76-4DF5-A164-A3B68023C168}" destId="{F6651682-29F0-4D8E-8CF4-7B1D9281C522}" srcOrd="1" destOrd="0" presId="urn:microsoft.com/office/officeart/2005/8/layout/hierarchy2"/>
-    <dgm:cxn modelId="{FDD31326-32E5-4988-BB7F-AD7D826125A3}" type="presParOf" srcId="{F6651682-29F0-4D8E-8CF4-7B1D9281C522}" destId="{67EADA4C-88BF-4071-B7ED-630DCF3933F3}" srcOrd="0" destOrd="0" presId="urn:microsoft.com/office/officeart/2005/8/layout/hierarchy2"/>
-    <dgm:cxn modelId="{9C2BCF1B-BD4F-4D8E-8FEA-7A27E574FA3C}" type="presParOf" srcId="{F6651682-29F0-4D8E-8CF4-7B1D9281C522}" destId="{2EF1EA7D-D63C-4AD2-B05D-60DB2A58555D}" srcOrd="1" destOrd="0" presId="urn:microsoft.com/office/officeart/2005/8/layout/hierarchy2"/>
-    <dgm:cxn modelId="{FB0449D0-9E2E-4694-B40E-2EA187AEB01F}" type="presParOf" srcId="{2EF1EA7D-D63C-4AD2-B05D-60DB2A58555D}" destId="{219514A2-172F-496B-8195-BAF9CAECF6FB}" srcOrd="0" destOrd="0" presId="urn:microsoft.com/office/officeart/2005/8/layout/hierarchy2"/>
-    <dgm:cxn modelId="{CEDEDC41-CCB6-42D7-B4BF-17BF1A6989E3}" type="presParOf" srcId="{219514A2-172F-496B-8195-BAF9CAECF6FB}" destId="{7636703E-4177-405D-9F81-78D979E5F2D6}" srcOrd="0" destOrd="0" presId="urn:microsoft.com/office/officeart/2005/8/layout/hierarchy2"/>
-    <dgm:cxn modelId="{C03899E4-8EB6-4CF9-944B-2EC27F04F97F}" type="presParOf" srcId="{2EF1EA7D-D63C-4AD2-B05D-60DB2A58555D}" destId="{6F39B80A-07AA-464C-852B-0BD16D0AFFF1}" srcOrd="1" destOrd="0" presId="urn:microsoft.com/office/officeart/2005/8/layout/hierarchy2"/>
-    <dgm:cxn modelId="{39AAC75D-5F66-4788-88D4-157F4813F62B}" type="presParOf" srcId="{6F39B80A-07AA-464C-852B-0BD16D0AFFF1}" destId="{DAA6E2D9-9C91-4AF0-BACF-B26DDB3ACF0A}" srcOrd="0" destOrd="0" presId="urn:microsoft.com/office/officeart/2005/8/layout/hierarchy2"/>
-    <dgm:cxn modelId="{45716DF4-FC21-44B2-9457-9D808CFEBBC8}" type="presParOf" srcId="{6F39B80A-07AA-464C-852B-0BD16D0AFFF1}" destId="{572A4573-3120-406F-9D13-8C59422303E4}" srcOrd="1" destOrd="0" presId="urn:microsoft.com/office/officeart/2005/8/layout/hierarchy2"/>
-    <dgm:cxn modelId="{B6925FB4-20ED-4677-9654-C680D27842B4}" type="presParOf" srcId="{2EF1EA7D-D63C-4AD2-B05D-60DB2A58555D}" destId="{C3ACC755-6F94-4546-BB15-D2025D87C5CD}" srcOrd="2" destOrd="0" presId="urn:microsoft.com/office/officeart/2005/8/layout/hierarchy2"/>
-    <dgm:cxn modelId="{38D4E92B-6CC9-4700-B170-D0D8FCE00DC4}" type="presParOf" srcId="{C3ACC755-6F94-4546-BB15-D2025D87C5CD}" destId="{287B243C-262F-427A-9F06-1DF4FEF99DB2}" srcOrd="0" destOrd="0" presId="urn:microsoft.com/office/officeart/2005/8/layout/hierarchy2"/>
-    <dgm:cxn modelId="{4EB7D063-6E14-4217-BC8E-77C381516EED}" type="presParOf" srcId="{2EF1EA7D-D63C-4AD2-B05D-60DB2A58555D}" destId="{E523A75F-E3E9-483B-9D68-7BF240691A8D}" srcOrd="3" destOrd="0" presId="urn:microsoft.com/office/officeart/2005/8/layout/hierarchy2"/>
-    <dgm:cxn modelId="{B847FB3D-1E33-477F-A891-F72932CBFAB8}" type="presParOf" srcId="{E523A75F-E3E9-483B-9D68-7BF240691A8D}" destId="{4E43DB1D-10A2-4BC3-A169-A991CB339C5B}" srcOrd="0" destOrd="0" presId="urn:microsoft.com/office/officeart/2005/8/layout/hierarchy2"/>
-    <dgm:cxn modelId="{61065638-E475-4029-9965-B890E1506F60}" type="presParOf" srcId="{E523A75F-E3E9-483B-9D68-7BF240691A8D}" destId="{2F208818-430C-4035-8F47-C0C47C9A592E}" srcOrd="1" destOrd="0" presId="urn:microsoft.com/office/officeart/2005/8/layout/hierarchy2"/>
-    <dgm:cxn modelId="{B2C45CD7-6122-4EFC-9E5A-DCEB0E09F23F}" type="presParOf" srcId="{2EF1EA7D-D63C-4AD2-B05D-60DB2A58555D}" destId="{2A3068A9-05B9-4DFD-8386-67CCEADBAE48}" srcOrd="4" destOrd="0" presId="urn:microsoft.com/office/officeart/2005/8/layout/hierarchy2"/>
-    <dgm:cxn modelId="{1F7B0497-EA54-4578-A988-261AF69BE1E5}" type="presParOf" srcId="{2A3068A9-05B9-4DFD-8386-67CCEADBAE48}" destId="{A8F69AEA-8E23-4021-AC78-1B18DD5D8CBB}" srcOrd="0" destOrd="0" presId="urn:microsoft.com/office/officeart/2005/8/layout/hierarchy2"/>
-    <dgm:cxn modelId="{0739867D-BBAF-4BC2-BA12-8C777F121BFE}" type="presParOf" srcId="{2EF1EA7D-D63C-4AD2-B05D-60DB2A58555D}" destId="{9E9BDC5E-42F6-4D35-9298-758EBC07ABA6}" srcOrd="5" destOrd="0" presId="urn:microsoft.com/office/officeart/2005/8/layout/hierarchy2"/>
-    <dgm:cxn modelId="{E84836E1-FFE4-4E9F-BD1B-84333C6915F4}" type="presParOf" srcId="{9E9BDC5E-42F6-4D35-9298-758EBC07ABA6}" destId="{116F3B60-BCB0-4973-A150-AC311D762E3D}" srcOrd="0" destOrd="0" presId="urn:microsoft.com/office/officeart/2005/8/layout/hierarchy2"/>
-    <dgm:cxn modelId="{E3F7A202-14DA-45E8-95BA-08DD01D77A25}" type="presParOf" srcId="{9E9BDC5E-42F6-4D35-9298-758EBC07ABA6}" destId="{6EB9F89D-29D6-4B1D-B822-1799C960761F}" srcOrd="1" destOrd="0" presId="urn:microsoft.com/office/officeart/2005/8/layout/hierarchy2"/>
-    <dgm:cxn modelId="{9099589D-8D0C-466A-9A13-4D5D5B70D595}" type="presParOf" srcId="{A31335C1-7B76-4DF5-A164-A3B68023C168}" destId="{A5D0731E-B659-49F9-93B7-F0009E5AE68D}" srcOrd="2" destOrd="0" presId="urn:microsoft.com/office/officeart/2005/8/layout/hierarchy2"/>
-    <dgm:cxn modelId="{50926E9F-4E69-4AF7-BCFA-D746ECF9E514}" type="presParOf" srcId="{A5D0731E-B659-49F9-93B7-F0009E5AE68D}" destId="{69975651-EF4B-491E-A161-CA22103276C5}" srcOrd="0" destOrd="0" presId="urn:microsoft.com/office/officeart/2005/8/layout/hierarchy2"/>
-    <dgm:cxn modelId="{A1940A49-4896-4BA3-94E0-20AEC0BC0B0E}" type="presParOf" srcId="{A31335C1-7B76-4DF5-A164-A3B68023C168}" destId="{8ECE22D8-59CA-4483-9183-9B86B9FA353E}" srcOrd="3" destOrd="0" presId="urn:microsoft.com/office/officeart/2005/8/layout/hierarchy2"/>
-    <dgm:cxn modelId="{5396C476-78F1-4C4C-8D7F-E2993BBA4B5E}" type="presParOf" srcId="{8ECE22D8-59CA-4483-9183-9B86B9FA353E}" destId="{4E4430A8-03DA-40D1-9F5D-9EBBF80B24B8}" srcOrd="0" destOrd="0" presId="urn:microsoft.com/office/officeart/2005/8/layout/hierarchy2"/>
-    <dgm:cxn modelId="{F2B91397-99F3-4742-9709-4DE61C40A1B8}" type="presParOf" srcId="{8ECE22D8-59CA-4483-9183-9B86B9FA353E}" destId="{27E36944-5A7D-4FBC-ACB6-27F0EC361D07}" srcOrd="1" destOrd="0" presId="urn:microsoft.com/office/officeart/2005/8/layout/hierarchy2"/>
-    <dgm:cxn modelId="{7EC17653-EAB6-48E5-AE59-C2ED2A917119}" type="presParOf" srcId="{27E36944-5A7D-4FBC-ACB6-27F0EC361D07}" destId="{3295B03A-458B-46A1-98A7-460769A7AE87}" srcOrd="0" destOrd="0" presId="urn:microsoft.com/office/officeart/2005/8/layout/hierarchy2"/>
-    <dgm:cxn modelId="{D02F2731-511D-469B-86DF-98EDB75AB1DD}" type="presParOf" srcId="{3295B03A-458B-46A1-98A7-460769A7AE87}" destId="{537DEF55-938F-414B-BBCF-DF7F98BEAC0C}" srcOrd="0" destOrd="0" presId="urn:microsoft.com/office/officeart/2005/8/layout/hierarchy2"/>
-    <dgm:cxn modelId="{74C9C801-8D06-4DEC-9722-4E983DEC64E7}" type="presParOf" srcId="{27E36944-5A7D-4FBC-ACB6-27F0EC361D07}" destId="{B8A87548-C007-4CB9-94FE-D5B3C53D50AF}" srcOrd="1" destOrd="0" presId="urn:microsoft.com/office/officeart/2005/8/layout/hierarchy2"/>
-    <dgm:cxn modelId="{3B0B392E-62A9-44F3-B18B-8F09F91DD40A}" type="presParOf" srcId="{B8A87548-C007-4CB9-94FE-D5B3C53D50AF}" destId="{84BCD990-2A5B-4A25-8352-4D64D1C4C97B}" srcOrd="0" destOrd="0" presId="urn:microsoft.com/office/officeart/2005/8/layout/hierarchy2"/>
-    <dgm:cxn modelId="{EBD24AF1-F640-4EB2-80E1-486AEC7C9E18}" type="presParOf" srcId="{B8A87548-C007-4CB9-94FE-D5B3C53D50AF}" destId="{9E3B1198-2FBC-451D-91AC-6613A9A4FB44}" srcOrd="1" destOrd="0" presId="urn:microsoft.com/office/officeart/2005/8/layout/hierarchy2"/>
-    <dgm:cxn modelId="{9D0934D4-DEF2-452B-9DA3-0A47FF1AB836}" type="presParOf" srcId="{27E36944-5A7D-4FBC-ACB6-27F0EC361D07}" destId="{BAD8E070-7718-41BA-8B55-0EDD4CBBF348}" srcOrd="2" destOrd="0" presId="urn:microsoft.com/office/officeart/2005/8/layout/hierarchy2"/>
-    <dgm:cxn modelId="{273E89ED-3FA8-4AB7-BD96-EBC95AEE41D4}" type="presParOf" srcId="{BAD8E070-7718-41BA-8B55-0EDD4CBBF348}" destId="{CB89CBD0-8D7B-4431-B96B-DC70624FA77C}" srcOrd="0" destOrd="0" presId="urn:microsoft.com/office/officeart/2005/8/layout/hierarchy2"/>
-    <dgm:cxn modelId="{275E6FD0-00C8-4A0F-83F6-547C93C0884C}" type="presParOf" srcId="{27E36944-5A7D-4FBC-ACB6-27F0EC361D07}" destId="{7F21DC3F-C6C4-4D04-9D02-347DF7710245}" srcOrd="3" destOrd="0" presId="urn:microsoft.com/office/officeart/2005/8/layout/hierarchy2"/>
-    <dgm:cxn modelId="{A712F719-DC41-4672-BAB2-6B900117FA62}" type="presParOf" srcId="{7F21DC3F-C6C4-4D04-9D02-347DF7710245}" destId="{D05D17E2-1B51-49EE-A492-4D692B90A749}" srcOrd="0" destOrd="0" presId="urn:microsoft.com/office/officeart/2005/8/layout/hierarchy2"/>
-    <dgm:cxn modelId="{BD572B33-6974-46B7-A01E-607BBF6A6ACB}" type="presParOf" srcId="{7F21DC3F-C6C4-4D04-9D02-347DF7710245}" destId="{DEC64F24-66BB-469B-B2AF-DE375B9ED650}" srcOrd="1" destOrd="0" presId="urn:microsoft.com/office/officeart/2005/8/layout/hierarchy2"/>
-    <dgm:cxn modelId="{9F1C6678-D10C-46EB-8B84-C15C1B86399C}" type="presParOf" srcId="{27E36944-5A7D-4FBC-ACB6-27F0EC361D07}" destId="{30242C97-15DC-42D8-9CA7-46172D701751}" srcOrd="4" destOrd="0" presId="urn:microsoft.com/office/officeart/2005/8/layout/hierarchy2"/>
-    <dgm:cxn modelId="{8E294DFC-3376-4B86-A91E-054B0DABB1C9}" type="presParOf" srcId="{30242C97-15DC-42D8-9CA7-46172D701751}" destId="{47565275-2A81-4DB2-AAAA-2C33EEE4B163}" srcOrd="0" destOrd="0" presId="urn:microsoft.com/office/officeart/2005/8/layout/hierarchy2"/>
-    <dgm:cxn modelId="{8CC151EE-CC7D-42BD-A77D-A7B2F5B1F945}" type="presParOf" srcId="{27E36944-5A7D-4FBC-ACB6-27F0EC361D07}" destId="{955FDCF1-7778-491B-BF79-597DB92E44A5}" srcOrd="5" destOrd="0" presId="urn:microsoft.com/office/officeart/2005/8/layout/hierarchy2"/>
-    <dgm:cxn modelId="{A07A6E64-A8FD-487F-A840-99276E01FF31}" type="presParOf" srcId="{955FDCF1-7778-491B-BF79-597DB92E44A5}" destId="{4604550F-CEC3-4F5D-A97E-535E53715F79}" srcOrd="0" destOrd="0" presId="urn:microsoft.com/office/officeart/2005/8/layout/hierarchy2"/>
-    <dgm:cxn modelId="{A28BA798-2532-47DC-99BC-A0D751322A54}" type="presParOf" srcId="{955FDCF1-7778-491B-BF79-597DB92E44A5}" destId="{E66AFEF1-DA28-4731-A8D7-8B8A6C807BFD}" srcOrd="1" destOrd="0" presId="urn:microsoft.com/office/officeart/2005/8/layout/hierarchy2"/>
+    <dgm:cxn modelId="{1EEF7250-CDD4-4499-BF85-036F023CD05A}" type="presOf" srcId="{D1F08FF3-0E0D-4014-A7A6-1455E548C393}" destId="{3295B03A-458B-46A1-98A7-460769A7AE87}" srcOrd="0" destOrd="0" presId="urn:microsoft.com/office/officeart/2005/8/layout/hierarchy2"/>
+    <dgm:cxn modelId="{78D74D2C-5966-4E07-86C4-62A610F9B513}" type="presParOf" srcId="{3F4EE753-9727-44B4-A9C7-BABC73E2D20C}" destId="{B6D1E92C-AB73-4F14-A1D4-C7E150527E3F}" srcOrd="0" destOrd="0" presId="urn:microsoft.com/office/officeart/2005/8/layout/hierarchy2"/>
+    <dgm:cxn modelId="{92DD812A-5E5E-4DBE-8E9E-1AAF93214D3D}" type="presParOf" srcId="{B6D1E92C-AB73-4F14-A1D4-C7E150527E3F}" destId="{4E3BFC1C-D6EB-4860-AF11-3AB9E80C91E3}" srcOrd="0" destOrd="0" presId="urn:microsoft.com/office/officeart/2005/8/layout/hierarchy2"/>
+    <dgm:cxn modelId="{84D3D9AB-0359-4BF7-B890-77BA2F757933}" type="presParOf" srcId="{B6D1E92C-AB73-4F14-A1D4-C7E150527E3F}" destId="{A31335C1-7B76-4DF5-A164-A3B68023C168}" srcOrd="1" destOrd="0" presId="urn:microsoft.com/office/officeart/2005/8/layout/hierarchy2"/>
+    <dgm:cxn modelId="{5A6FB508-2C60-4D02-8D63-9072C1DE26EA}" type="presParOf" srcId="{A31335C1-7B76-4DF5-A164-A3B68023C168}" destId="{7C96C082-E055-4FBD-BCD5-683435DF9647}" srcOrd="0" destOrd="0" presId="urn:microsoft.com/office/officeart/2005/8/layout/hierarchy2"/>
+    <dgm:cxn modelId="{371453A1-3122-42E2-AEB1-F2F5AC03680F}" type="presParOf" srcId="{7C96C082-E055-4FBD-BCD5-683435DF9647}" destId="{40AECEF5-C06A-48BC-8490-E9E24886AFAE}" srcOrd="0" destOrd="0" presId="urn:microsoft.com/office/officeart/2005/8/layout/hierarchy2"/>
+    <dgm:cxn modelId="{23454F47-F57E-48E6-A952-D7578C73F818}" type="presParOf" srcId="{A31335C1-7B76-4DF5-A164-A3B68023C168}" destId="{F6651682-29F0-4D8E-8CF4-7B1D9281C522}" srcOrd="1" destOrd="0" presId="urn:microsoft.com/office/officeart/2005/8/layout/hierarchy2"/>
+    <dgm:cxn modelId="{9E72EFFA-D38B-40F4-BD14-94A6371CB0AE}" type="presParOf" srcId="{F6651682-29F0-4D8E-8CF4-7B1D9281C522}" destId="{67EADA4C-88BF-4071-B7ED-630DCF3933F3}" srcOrd="0" destOrd="0" presId="urn:microsoft.com/office/officeart/2005/8/layout/hierarchy2"/>
+    <dgm:cxn modelId="{15F302D7-F572-4C29-B35C-609FA425D8D5}" type="presParOf" srcId="{F6651682-29F0-4D8E-8CF4-7B1D9281C522}" destId="{2EF1EA7D-D63C-4AD2-B05D-60DB2A58555D}" srcOrd="1" destOrd="0" presId="urn:microsoft.com/office/officeart/2005/8/layout/hierarchy2"/>
+    <dgm:cxn modelId="{71581D17-CEC5-4C28-A84F-220DA9AE4029}" type="presParOf" srcId="{2EF1EA7D-D63C-4AD2-B05D-60DB2A58555D}" destId="{219514A2-172F-496B-8195-BAF9CAECF6FB}" srcOrd="0" destOrd="0" presId="urn:microsoft.com/office/officeart/2005/8/layout/hierarchy2"/>
+    <dgm:cxn modelId="{5593C3DA-A4CE-49FA-8B4F-75679C12F4B6}" type="presParOf" srcId="{219514A2-172F-496B-8195-BAF9CAECF6FB}" destId="{7636703E-4177-405D-9F81-78D979E5F2D6}" srcOrd="0" destOrd="0" presId="urn:microsoft.com/office/officeart/2005/8/layout/hierarchy2"/>
+    <dgm:cxn modelId="{A9746040-C028-40F9-8A87-847C4B3E1DE1}" type="presParOf" srcId="{2EF1EA7D-D63C-4AD2-B05D-60DB2A58555D}" destId="{6F39B80A-07AA-464C-852B-0BD16D0AFFF1}" srcOrd="1" destOrd="0" presId="urn:microsoft.com/office/officeart/2005/8/layout/hierarchy2"/>
+    <dgm:cxn modelId="{8B69429B-86AD-46AE-8ADA-4B501DA1543E}" type="presParOf" srcId="{6F39B80A-07AA-464C-852B-0BD16D0AFFF1}" destId="{DAA6E2D9-9C91-4AF0-BACF-B26DDB3ACF0A}" srcOrd="0" destOrd="0" presId="urn:microsoft.com/office/officeart/2005/8/layout/hierarchy2"/>
+    <dgm:cxn modelId="{6A879455-E7F8-470A-93F7-83EF1CB0847F}" type="presParOf" srcId="{6F39B80A-07AA-464C-852B-0BD16D0AFFF1}" destId="{572A4573-3120-406F-9D13-8C59422303E4}" srcOrd="1" destOrd="0" presId="urn:microsoft.com/office/officeart/2005/8/layout/hierarchy2"/>
+    <dgm:cxn modelId="{A7F60DAA-96AC-4F33-8ACA-DBEE9ED00680}" type="presParOf" srcId="{2EF1EA7D-D63C-4AD2-B05D-60DB2A58555D}" destId="{C3ACC755-6F94-4546-BB15-D2025D87C5CD}" srcOrd="2" destOrd="0" presId="urn:microsoft.com/office/officeart/2005/8/layout/hierarchy2"/>
+    <dgm:cxn modelId="{D913B038-86DE-4452-907C-5FE5BACCFE6E}" type="presParOf" srcId="{C3ACC755-6F94-4546-BB15-D2025D87C5CD}" destId="{287B243C-262F-427A-9F06-1DF4FEF99DB2}" srcOrd="0" destOrd="0" presId="urn:microsoft.com/office/officeart/2005/8/layout/hierarchy2"/>
+    <dgm:cxn modelId="{CAE0DF5A-3F12-40EE-867A-7593D3A96625}" type="presParOf" srcId="{2EF1EA7D-D63C-4AD2-B05D-60DB2A58555D}" destId="{E523A75F-E3E9-483B-9D68-7BF240691A8D}" srcOrd="3" destOrd="0" presId="urn:microsoft.com/office/officeart/2005/8/layout/hierarchy2"/>
+    <dgm:cxn modelId="{7F21E8BC-CB01-4C12-87E6-19A07A3031C1}" type="presParOf" srcId="{E523A75F-E3E9-483B-9D68-7BF240691A8D}" destId="{4E43DB1D-10A2-4BC3-A169-A991CB339C5B}" srcOrd="0" destOrd="0" presId="urn:microsoft.com/office/officeart/2005/8/layout/hierarchy2"/>
+    <dgm:cxn modelId="{67D22810-B1FE-4B20-B23C-E41AD0CE704A}" type="presParOf" srcId="{E523A75F-E3E9-483B-9D68-7BF240691A8D}" destId="{2F208818-430C-4035-8F47-C0C47C9A592E}" srcOrd="1" destOrd="0" presId="urn:microsoft.com/office/officeart/2005/8/layout/hierarchy2"/>
+    <dgm:cxn modelId="{429670EA-229A-4DAE-A2F7-6F84DBFECC8F}" type="presParOf" srcId="{2EF1EA7D-D63C-4AD2-B05D-60DB2A58555D}" destId="{2A3068A9-05B9-4DFD-8386-67CCEADBAE48}" srcOrd="4" destOrd="0" presId="urn:microsoft.com/office/officeart/2005/8/layout/hierarchy2"/>
+    <dgm:cxn modelId="{8C907ACA-2285-4F6C-814A-5A5CA483DEA0}" type="presParOf" srcId="{2A3068A9-05B9-4DFD-8386-67CCEADBAE48}" destId="{A8F69AEA-8E23-4021-AC78-1B18DD5D8CBB}" srcOrd="0" destOrd="0" presId="urn:microsoft.com/office/officeart/2005/8/layout/hierarchy2"/>
+    <dgm:cxn modelId="{B3BC5B2A-FC26-44F0-95D8-A858CB1FF800}" type="presParOf" srcId="{2EF1EA7D-D63C-4AD2-B05D-60DB2A58555D}" destId="{9E9BDC5E-42F6-4D35-9298-758EBC07ABA6}" srcOrd="5" destOrd="0" presId="urn:microsoft.com/office/officeart/2005/8/layout/hierarchy2"/>
+    <dgm:cxn modelId="{F8D0E77E-D6CB-47F2-9FBE-B06C4F72F215}" type="presParOf" srcId="{9E9BDC5E-42F6-4D35-9298-758EBC07ABA6}" destId="{116F3B60-BCB0-4973-A150-AC311D762E3D}" srcOrd="0" destOrd="0" presId="urn:microsoft.com/office/officeart/2005/8/layout/hierarchy2"/>
+    <dgm:cxn modelId="{27E561B8-5EE7-4207-9DC1-88B4DC400361}" type="presParOf" srcId="{9E9BDC5E-42F6-4D35-9298-758EBC07ABA6}" destId="{6EB9F89D-29D6-4B1D-B822-1799C960761F}" srcOrd="1" destOrd="0" presId="urn:microsoft.com/office/officeart/2005/8/layout/hierarchy2"/>
+    <dgm:cxn modelId="{4D868F24-F729-4287-B643-D4FC04D88FCF}" type="presParOf" srcId="{A31335C1-7B76-4DF5-A164-A3B68023C168}" destId="{A5D0731E-B659-49F9-93B7-F0009E5AE68D}" srcOrd="2" destOrd="0" presId="urn:microsoft.com/office/officeart/2005/8/layout/hierarchy2"/>
+    <dgm:cxn modelId="{6A10204C-10CF-4C10-A482-E5459381F910}" type="presParOf" srcId="{A5D0731E-B659-49F9-93B7-F0009E5AE68D}" destId="{69975651-EF4B-491E-A161-CA22103276C5}" srcOrd="0" destOrd="0" presId="urn:microsoft.com/office/officeart/2005/8/layout/hierarchy2"/>
+    <dgm:cxn modelId="{0D7D4DE8-9923-45FB-995C-1AC2714F2125}" type="presParOf" srcId="{A31335C1-7B76-4DF5-A164-A3B68023C168}" destId="{8ECE22D8-59CA-4483-9183-9B86B9FA353E}" srcOrd="3" destOrd="0" presId="urn:microsoft.com/office/officeart/2005/8/layout/hierarchy2"/>
+    <dgm:cxn modelId="{C40BFED7-54AF-41D2-8CD5-FBBCB2D59406}" type="presParOf" srcId="{8ECE22D8-59CA-4483-9183-9B86B9FA353E}" destId="{4E4430A8-03DA-40D1-9F5D-9EBBF80B24B8}" srcOrd="0" destOrd="0" presId="urn:microsoft.com/office/officeart/2005/8/layout/hierarchy2"/>
+    <dgm:cxn modelId="{16EC8FE6-9E49-40F0-9FD6-88F616DF2463}" type="presParOf" srcId="{8ECE22D8-59CA-4483-9183-9B86B9FA353E}" destId="{27E36944-5A7D-4FBC-ACB6-27F0EC361D07}" srcOrd="1" destOrd="0" presId="urn:microsoft.com/office/officeart/2005/8/layout/hierarchy2"/>
+    <dgm:cxn modelId="{FB270614-0E82-415C-B530-44720FF8B710}" type="presParOf" srcId="{27E36944-5A7D-4FBC-ACB6-27F0EC361D07}" destId="{3295B03A-458B-46A1-98A7-460769A7AE87}" srcOrd="0" destOrd="0" presId="urn:microsoft.com/office/officeart/2005/8/layout/hierarchy2"/>
+    <dgm:cxn modelId="{57BB4B46-620F-4D82-8C9C-D718E3DDF835}" type="presParOf" srcId="{3295B03A-458B-46A1-98A7-460769A7AE87}" destId="{537DEF55-938F-414B-BBCF-DF7F98BEAC0C}" srcOrd="0" destOrd="0" presId="urn:microsoft.com/office/officeart/2005/8/layout/hierarchy2"/>
+    <dgm:cxn modelId="{7FDD9199-7048-483C-9108-61712F175B70}" type="presParOf" srcId="{27E36944-5A7D-4FBC-ACB6-27F0EC361D07}" destId="{B8A87548-C007-4CB9-94FE-D5B3C53D50AF}" srcOrd="1" destOrd="0" presId="urn:microsoft.com/office/officeart/2005/8/layout/hierarchy2"/>
+    <dgm:cxn modelId="{35EB9CBD-3466-4235-8E03-5FB9CC64F854}" type="presParOf" srcId="{B8A87548-C007-4CB9-94FE-D5B3C53D50AF}" destId="{84BCD990-2A5B-4A25-8352-4D64D1C4C97B}" srcOrd="0" destOrd="0" presId="urn:microsoft.com/office/officeart/2005/8/layout/hierarchy2"/>
+    <dgm:cxn modelId="{40BA7B58-4427-42F3-B91D-3BE31056CAC3}" type="presParOf" srcId="{B8A87548-C007-4CB9-94FE-D5B3C53D50AF}" destId="{9E3B1198-2FBC-451D-91AC-6613A9A4FB44}" srcOrd="1" destOrd="0" presId="urn:microsoft.com/office/officeart/2005/8/layout/hierarchy2"/>
+    <dgm:cxn modelId="{6EF0595B-2615-4F82-8B49-5E07DF085A2F}" type="presParOf" srcId="{27E36944-5A7D-4FBC-ACB6-27F0EC361D07}" destId="{BAD8E070-7718-41BA-8B55-0EDD4CBBF348}" srcOrd="2" destOrd="0" presId="urn:microsoft.com/office/officeart/2005/8/layout/hierarchy2"/>
+    <dgm:cxn modelId="{E905C737-8EE6-460E-BF1D-CD061531AE60}" type="presParOf" srcId="{BAD8E070-7718-41BA-8B55-0EDD4CBBF348}" destId="{CB89CBD0-8D7B-4431-B96B-DC70624FA77C}" srcOrd="0" destOrd="0" presId="urn:microsoft.com/office/officeart/2005/8/layout/hierarchy2"/>
+    <dgm:cxn modelId="{A0547917-4363-4ABC-87E2-C60BECC28E75}" type="presParOf" srcId="{27E36944-5A7D-4FBC-ACB6-27F0EC361D07}" destId="{7F21DC3F-C6C4-4D04-9D02-347DF7710245}" srcOrd="3" destOrd="0" presId="urn:microsoft.com/office/officeart/2005/8/layout/hierarchy2"/>
+    <dgm:cxn modelId="{82046540-82AF-4BE9-BAAF-AAF68B6B315F}" type="presParOf" srcId="{7F21DC3F-C6C4-4D04-9D02-347DF7710245}" destId="{D05D17E2-1B51-49EE-A492-4D692B90A749}" srcOrd="0" destOrd="0" presId="urn:microsoft.com/office/officeart/2005/8/layout/hierarchy2"/>
+    <dgm:cxn modelId="{7D7823EE-6349-4FAC-AE88-C2AA846BD5D8}" type="presParOf" srcId="{7F21DC3F-C6C4-4D04-9D02-347DF7710245}" destId="{DEC64F24-66BB-469B-B2AF-DE375B9ED650}" srcOrd="1" destOrd="0" presId="urn:microsoft.com/office/officeart/2005/8/layout/hierarchy2"/>
+    <dgm:cxn modelId="{4E6CA653-C24E-47F7-BBA4-251E23CA7C1D}" type="presParOf" srcId="{27E36944-5A7D-4FBC-ACB6-27F0EC361D07}" destId="{30242C97-15DC-42D8-9CA7-46172D701751}" srcOrd="4" destOrd="0" presId="urn:microsoft.com/office/officeart/2005/8/layout/hierarchy2"/>
+    <dgm:cxn modelId="{F62768A5-3239-4CEA-ACDF-50018D453F93}" type="presParOf" srcId="{30242C97-15DC-42D8-9CA7-46172D701751}" destId="{47565275-2A81-4DB2-AAAA-2C33EEE4B163}" srcOrd="0" destOrd="0" presId="urn:microsoft.com/office/officeart/2005/8/layout/hierarchy2"/>
+    <dgm:cxn modelId="{604240A5-F6F3-4B4E-B202-69A23BC5090C}" type="presParOf" srcId="{27E36944-5A7D-4FBC-ACB6-27F0EC361D07}" destId="{955FDCF1-7778-491B-BF79-597DB92E44A5}" srcOrd="5" destOrd="0" presId="urn:microsoft.com/office/officeart/2005/8/layout/hierarchy2"/>
+    <dgm:cxn modelId="{DA6C73AA-5BA6-494E-805B-8DFEE197C185}" type="presParOf" srcId="{955FDCF1-7778-491B-BF79-597DB92E44A5}" destId="{4604550F-CEC3-4F5D-A97E-535E53715F79}" srcOrd="0" destOrd="0" presId="urn:microsoft.com/office/officeart/2005/8/layout/hierarchy2"/>
+    <dgm:cxn modelId="{98E67836-9E2D-4D91-8E1D-976B3D85E327}" type="presParOf" srcId="{955FDCF1-7778-491B-BF79-597DB92E44A5}" destId="{E66AFEF1-DA28-4731-A8D7-8B8A6C807BFD}" srcOrd="1" destOrd="0" presId="urn:microsoft.com/office/officeart/2005/8/layout/hierarchy2"/>
   </dgm:cxnLst>
   <dgm:bg/>
   <dgm:whole/>
@@ -57263,7 +60335,7 @@
 </file>
 
 <file path=customXml/itemProps2.xml><?xml version="1.0" encoding="utf-8"?>
-<ds:datastoreItem xmlns:ds="http://schemas.openxmlformats.org/officeDocument/2006/customXml" ds:itemID="{26213DDE-D08C-4CC8-A2F5-F0D267FAB41F}">
+<ds:datastoreItem xmlns:ds="http://schemas.openxmlformats.org/officeDocument/2006/customXml" ds:itemID="{AA581C05-04C3-47E2-ABC7-297418F4C307}">
   <ds:schemaRefs>
     <ds:schemaRef ds:uri="http://schemas.openxmlformats.org/officeDocument/2006/bibliography"/>
   </ds:schemaRefs>

</xml_diff>

<commit_message>
Añadido cambios en la Documentacion.docx Correccion de bastantes errores en la GUI Reescritura del interprete de comandos Cambios menores.
</commit_message>
<xml_diff>
--- a/Documentacion/Documentacion.docx
+++ b/Documentacion/Documentacion.docx
@@ -10247,31 +10247,7 @@
           <w:rPr>
             <w:rStyle w:val="Hipervnculo"/>
           </w:rPr>
-          <w:t>programación por</w:t>
-        </w:r>
-        <w:r>
-          <w:rPr>
-            <w:rStyle w:val="Hipervnculo"/>
-          </w:rPr>
-          <w:t xml:space="preserve"> </w:t>
-        </w:r>
-        <w:r>
-          <w:rPr>
-            <w:rStyle w:val="Hipervnculo"/>
-          </w:rPr>
-          <w:t>c</w:t>
-        </w:r>
-        <w:r>
-          <w:rPr>
-            <w:rStyle w:val="Hipervnculo"/>
-          </w:rPr>
-          <w:t>a</w:t>
-        </w:r>
-        <w:r>
-          <w:rPr>
-            <w:rStyle w:val="Hipervnculo"/>
-          </w:rPr>
-          <w:t>pas</w:t>
+          <w:t>programación por capas</w:t>
         </w:r>
       </w:hyperlink>
       <w:r>
@@ -10312,34 +10288,7 @@
           <w:color w:val="000000"/>
           <w:szCs w:val="24"/>
         </w:rPr>
-        <w:t>E</w:t>
-      </w:r>
-      <w:r>
-        <w:rPr>
-          <w:rStyle w:val="apple-style-span"/>
-          <w:rFonts w:cstheme="minorHAnsi"/>
-          <w:color w:val="000000"/>
-          <w:szCs w:val="24"/>
-        </w:rPr>
-        <w:t xml:space="preserve">s la </w:t>
-      </w:r>
-      <w:r>
-        <w:rPr>
-          <w:rStyle w:val="apple-style-span"/>
-          <w:rFonts w:cstheme="minorHAnsi"/>
-          <w:color w:val="000000"/>
-          <w:szCs w:val="24"/>
-        </w:rPr>
-        <w:t>más próxima al</w:t>
-      </w:r>
-      <w:r>
-        <w:rPr>
-          <w:rStyle w:val="apple-style-span"/>
-          <w:rFonts w:cstheme="minorHAnsi"/>
-          <w:color w:val="000000"/>
-          <w:szCs w:val="24"/>
-        </w:rPr>
-        <w:t xml:space="preserve"> usuario (también se la denomina "capa de usuario"), presenta el sistema al usuario, le comunica y captura la información en un mínimo de proceso (realiza un filtrado previo para comprobar que no hay errores de formato). También es conocida como interfaz gráfica y </w:t>
+        <w:t xml:space="preserve">Es la más próxima al usuario (también se la denomina "capa de usuario"), presenta el sistema al usuario, le comunica y captura la información en un mínimo de proceso (realiza un filtrado previo para comprobar que no hay errores de formato). También es conocida como interfaz gráfica y </w:t>
       </w:r>
       <w:r>
         <w:rPr>
@@ -11017,25 +10966,7 @@
     </w:p>
     <w:p>
       <w:r>
-        <w:t>Para realizar la implementación</w:t>
-      </w:r>
-      <w:r>
-        <w:t xml:space="preserve"> del controlador de dispositivos y de iluminación</w:t>
-      </w:r>
-      <w:r>
-        <w:t xml:space="preserve"> se barajaron diversas alternativas de componentes electrónicos, sin embargo muchas fueron descartadas porque no se ajustaban de manera adecuada a los requisitos. Sin embargo su estudio fue importante detectar carencias y mejoras en el sistema. </w:t>
-      </w:r>
-      <w:r>
-        <w:t>[</w:t>
-      </w:r>
-      <w:r>
-        <w:t>Se describe brevemente estas alternativas</w:t>
-      </w:r>
-      <w:r>
-        <w:t>]</w:t>
-      </w:r>
-      <w:r>
-        <w:t>.</w:t>
+        <w:t>Para realizar la implementación del controlador de dispositivos y de iluminación se barajaron diversas alternativas de componentes electrónicos, sin embargo muchas fueron descartadas porque no se ajustaban de manera adecuada a los requisitos. Sin embargo su estudio fue importante detectar carencias y mejoras en el sistema. [Se describe brevemente estas alternativas].</w:t>
       </w:r>
     </w:p>
     <w:p>
@@ -12936,8 +12867,6 @@
         </w:rPr>
         <w:t>[Capítulo de desacople]</w:t>
       </w:r>
-      <w:bookmarkStart w:id="29" w:name="_GoBack"/>
-      <w:bookmarkEnd w:id="29"/>
     </w:p>
     <w:p>
       <w:pPr>
@@ -13573,12 +13502,15 @@
       <w:pPr>
         <w:pStyle w:val="Ttulo3"/>
       </w:pPr>
-      <w:bookmarkStart w:id="30" w:name="_Toc293502697"/>
+      <w:bookmarkStart w:id="29" w:name="_Toc293502697"/>
       <w:r>
         <w:lastRenderedPageBreak/>
         <w:t>Funciones y protocolo de mensajes</w:t>
       </w:r>
-      <w:bookmarkEnd w:id="30"/>
+      <w:bookmarkEnd w:id="29"/>
+      <w:r>
+        <w:t xml:space="preserve"> [ESTO LO PONEMOS EN ARDUINO]</w:t>
+      </w:r>
     </w:p>
     <w:p>
       <w:r>
@@ -13605,6 +13537,13 @@
         <w:t xml:space="preserve"> caracteres no vamos a tener ningún problema.</w:t>
       </w:r>
     </w:p>
+    <w:p/>
+    <w:p>
+      <w:r>
+        <w:t>[ILUSTRACION DE ENVIO DE TRAMAS]</w:t>
+      </w:r>
+    </w:p>
+    <w:p/>
     <w:p>
       <w:r>
         <w:t>Vamos a definir un comando general de la siguiente manera:</w:t>
@@ -13849,6 +13788,7 @@
         <w:ind w:left="708"/>
       </w:pPr>
       <w:r>
+        <w:lastRenderedPageBreak/>
         <w:t xml:space="preserve">Ejemplo: </w:t>
       </w:r>
       <w:r>
@@ -13907,7 +13847,6 @@
       </w:pPr>
       <w:proofErr w:type="spellStart"/>
       <w:r>
-        <w:lastRenderedPageBreak/>
         <w:t>TimeRandom</w:t>
       </w:r>
       <w:proofErr w:type="spellEnd"/>
@@ -13981,60 +13920,79 @@
       <w:pPr>
         <w:pStyle w:val="Ttulo2"/>
       </w:pPr>
-      <w:bookmarkStart w:id="31" w:name="_Toc293502698"/>
+      <w:bookmarkStart w:id="30" w:name="_Toc293502698"/>
       <w:r>
         <w:t xml:space="preserve">Control de </w:t>
       </w:r>
       <w:r>
         <w:t>Dispositivos</w:t>
       </w:r>
+      <w:bookmarkEnd w:id="30"/>
+    </w:p>
+    <w:p>
+      <w:r>
+        <w:t xml:space="preserve">El control de dispositivos eléctricos del hogar es otro de los apartados de IntelliRoom. En un comienzo íbamos a usar un PIC de Microchips para aislar el problema de iluminación y conexión de dispositivos, pero finalmente, al utilizar el ATMega328 </w:t>
+      </w:r>
+      <w:r>
+        <w:t>y comprobar que teníamos</w:t>
+      </w:r>
+      <w:r>
+        <w:t xml:space="preserve"> muchos pines a nuestra disposición</w:t>
+      </w:r>
+      <w:r>
+        <w:t xml:space="preserve"> que iban a ser desaprovechados se decidió </w:t>
+      </w:r>
+      <w:r>
+        <w:t>finalmente</w:t>
+      </w:r>
+      <w:r>
+        <w:t xml:space="preserve"> por</w:t>
+      </w:r>
+      <w:r>
+        <w:t xml:space="preserve"> que fuera una placa Arduino la encargada de solucionar ambas necesidades.</w:t>
+      </w:r>
+    </w:p>
+    <w:p>
+      <w:r>
+        <w:t>Para ello teníamos que hacer algunos cambios en el código, ya que anteriormente solo utilizábamos Arduino para una sola finalidad.</w:t>
+      </w:r>
+    </w:p>
+    <w:p>
+      <w:r>
+        <w:t>En aspectos cuantitativos introducimos la nueva funcionalidad, el conectado y desconectado de dispositivos eléctricos. Pero en aspectos cualitativos teníamos que hacer un sistema que, en el caso de encontrarse haciendo un proceso de degradación (un proceso que ocupa la potencia de cálculo de Arduino) y en ese instante llegara una nueva orden del tipo “enciende el dispositivo 1” o “degrada a este otro color en t tiempo” fuera capaz de gestionarla.</w:t>
+      </w:r>
+    </w:p>
+    <w:p>
+      <w:r>
+        <w:t xml:space="preserve">¿Cómo hacemos esto? Muy sencillo </w:t>
+      </w:r>
+      <w:r>
+        <w:t>ejecutando una función</w:t>
+      </w:r>
+      <w:r>
+        <w:t xml:space="preserve"> por cada mensaje que llegue por puerto serie. En ese instante Arduino trata el nuevo comando y posteriormente continuaría con el procesamiento </w:t>
+      </w:r>
+      <w:r>
+        <w:t>que hubiéramos dejado anteriormente para tratar el mensaje.</w:t>
+      </w:r>
+    </w:p>
+    <w:p/>
+    <w:p>
+      <w:pPr>
+        <w:pStyle w:val="Ttulo3"/>
+      </w:pPr>
+      <w:bookmarkStart w:id="31" w:name="_Toc293502699"/>
+      <w:r>
+        <w:t>Circuito eléctrico</w:t>
+      </w:r>
       <w:bookmarkEnd w:id="31"/>
     </w:p>
     <w:p>
       <w:r>
-        <w:t>El control de dispositivos eléctricos del hogar es otro de los apartados de IntelliRoom. En un comienzo íbamos a usar un PIC de Microchips para aislar el problema de iluminación y conexión de dispositivos, pero finalmente, al utilizar el ATMega328 tenemos muchos pines a nuestra disposición decidimos finalmente que fuera una placa Arduino la encargada de solucionar ambas necesidades.</w:t>
-      </w:r>
-    </w:p>
-    <w:p>
-      <w:r>
-        <w:t>Para ello teníamos que hacer algunos cambios en el código, ya que anteriormente solo utilizábamos Arduino para una sola finalidad.</w:t>
-      </w:r>
-    </w:p>
-    <w:p>
-      <w:r>
-        <w:t>En aspectos cuantitativos introducimos la nueva funcionalidad, el conectado y desconectado de dispositivos eléctricos. Pero en aspectos cualitativos teníamos que hacer un sistema que, en el caso de encontrarse haciendo un proceso de degradación (un proceso que ocupa la potencia de cálculo de Arduino) y en ese instante llegara una nueva orden del tipo “enciende el dispositivo 1” o “degrada a este otro color en t tiempo” fuera capaz de gestionarla.</w:t>
-      </w:r>
-    </w:p>
-    <w:p>
-      <w:r>
-        <w:t xml:space="preserve">¿Cómo hacemos esto? Muy sencillo </w:t>
-      </w:r>
-      <w:r>
-        <w:t>ejecutando una función</w:t>
-      </w:r>
-      <w:r>
-        <w:t xml:space="preserve"> por cada mensaje que llegue por puerto serie. En ese instante Arduino trata el nuevo comando y posteriormente continuaría con el procesamiento </w:t>
-      </w:r>
-      <w:r>
-        <w:t>que hubiéramos dejado anteriormente para tratar el mensaje.</w:t>
-      </w:r>
-    </w:p>
-    <w:p/>
-    <w:p>
-      <w:pPr>
-        <w:pStyle w:val="Ttulo3"/>
-      </w:pPr>
-      <w:bookmarkStart w:id="32" w:name="_Toc293502699"/>
-      <w:r>
-        <w:t>Circuito eléctrico</w:t>
-      </w:r>
-      <w:bookmarkEnd w:id="32"/>
-    </w:p>
-    <w:p>
-      <w:r>
         <w:t xml:space="preserve">Para el la circuitería del control de dispositivo usaremos técnicas muy parecidas a las del control de luz pero algunos componentes distintos. Para el aislamiento entre la corriente generada y rectificada del transformador y los dispositivos usaremos unos </w:t>
       </w:r>
       <w:r>
+        <w:lastRenderedPageBreak/>
         <w:t>relés</w:t>
       </w:r>
       <w:r>
@@ -14095,7 +14053,6 @@
           <w:szCs w:val="22"/>
           <w:lang w:eastAsia="es-ES"/>
         </w:rPr>
-        <w:lastRenderedPageBreak/>
         <w:drawing>
           <wp:inline distT="0" distB="0" distL="0" distR="0" wp14:anchorId="5F1F114D" wp14:editId="45E79D06">
             <wp:extent cx="2752725" cy="2416420"/>
@@ -14302,6 +14259,7 @@
     <w:p/>
     <w:p>
       <w:r>
+        <w:lastRenderedPageBreak/>
         <w:t>Fotografía final</w:t>
       </w:r>
     </w:p>
@@ -14311,11 +14269,14 @@
       <w:pPr>
         <w:pStyle w:val="Ttulo3"/>
       </w:pPr>
-      <w:bookmarkStart w:id="33" w:name="_Toc293502700"/>
+      <w:bookmarkStart w:id="32" w:name="_Toc293502700"/>
       <w:r>
         <w:t>Funciones y protocolo de mensajes</w:t>
       </w:r>
-      <w:bookmarkEnd w:id="33"/>
+      <w:bookmarkEnd w:id="32"/>
+      <w:r>
+        <w:t xml:space="preserve"> [CAMBIAR A ARUDINO]</w:t>
+      </w:r>
     </w:p>
     <w:p>
       <w:r>
@@ -14330,7 +14291,6 @@
     </w:p>
     <w:p>
       <w:r>
-        <w:lastRenderedPageBreak/>
         <w:t>[FUNCION] [Arg1] [Arg2]… [</w:t>
       </w:r>
       <w:proofErr w:type="spellStart"/>
@@ -14502,34 +14462,33 @@
       <w:pPr>
         <w:pStyle w:val="Ttulo2"/>
       </w:pPr>
-      <w:bookmarkStart w:id="34" w:name="_Toc293502701"/>
+      <w:bookmarkStart w:id="33" w:name="_Toc293502701"/>
       <w:r>
         <w:t>Código Arduino</w:t>
       </w:r>
+      <w:bookmarkEnd w:id="33"/>
+    </w:p>
+    <w:p>
+      <w:r>
+        <w:t>El código de Arduino fue desarrollado con el IDE de Arduino, pero antes de ver el código estaría interesante que hiciéramos una vista por su pseudocódigo acompañado de una pequeña explicación y finalmente el código final.</w:t>
+      </w:r>
+    </w:p>
+    <w:p/>
+    <w:p>
+      <w:pPr>
+        <w:pStyle w:val="Ttulo3"/>
+      </w:pPr>
+      <w:bookmarkStart w:id="34" w:name="_Toc293502702"/>
+      <w:r>
+        <w:t>Pseudocódigo</w:t>
+      </w:r>
       <w:bookmarkEnd w:id="34"/>
-    </w:p>
-    <w:p>
-      <w:r>
-        <w:t>El código de Arduino fue desarrollado con el IDE de Arduino, pero antes de ver el código estaría interesante que hiciéramos una vista por su pseudocódigo acompañado de una pequeña explicación y finalmente el código final.</w:t>
-      </w:r>
-    </w:p>
-    <w:p/>
-    <w:p>
-      <w:pPr>
-        <w:pStyle w:val="Ttulo3"/>
-      </w:pPr>
-      <w:bookmarkStart w:id="35" w:name="_Toc293502702"/>
-      <w:r>
-        <w:t>Pseudocódigo</w:t>
-      </w:r>
-      <w:bookmarkEnd w:id="35"/>
     </w:p>
     <w:p>
       <w:pPr>
         <w:pStyle w:val="Sinespaciado"/>
         <w:ind w:left="708"/>
       </w:pPr>
-      <w:proofErr w:type="spellStart"/>
       <w:r>
         <w:t>I</w:t>
       </w:r>
@@ -14540,16 +14499,17 @@
         <w:t>mos</w:t>
       </w:r>
       <w:r>
-        <w:t>Variables</w:t>
-      </w:r>
-      <w:proofErr w:type="spellEnd"/>
+        <w:t xml:space="preserve"> las v</w:t>
+      </w:r>
+      <w:r>
+        <w:t>ariables</w:t>
+      </w:r>
     </w:p>
     <w:p>
       <w:pPr>
         <w:pStyle w:val="Sinespaciado"/>
         <w:ind w:left="708"/>
       </w:pPr>
-      <w:proofErr w:type="spellStart"/>
       <w:r>
         <w:t>I</w:t>
       </w:r>
@@ -14557,26 +14517,47 @@
         <w:t>nicia</w:t>
       </w:r>
       <w:r>
-        <w:t>ConexionConPu</w:t>
-      </w:r>
-      <w:r>
-        <w:t>ertoSerie</w:t>
-      </w:r>
-      <w:proofErr w:type="spellEnd"/>
+        <w:t>mos la conexión c</w:t>
+      </w:r>
+      <w:r>
+        <w:t>on</w:t>
+      </w:r>
+      <w:r>
+        <w:t xml:space="preserve"> p</w:t>
+      </w:r>
+      <w:r>
+        <w:t>u</w:t>
+      </w:r>
+      <w:r>
+        <w:t>erto s</w:t>
+      </w:r>
+      <w:r>
+        <w:t>erie</w:t>
+      </w:r>
     </w:p>
     <w:p>
       <w:pPr>
         <w:pStyle w:val="Sinespaciado"/>
         <w:ind w:left="708"/>
       </w:pPr>
-      <w:proofErr w:type="spellStart"/>
       <w:r>
         <w:t>C</w:t>
       </w:r>
       <w:r>
-        <w:t>onfiguraEntradaYSalida</w:t>
-      </w:r>
-      <w:proofErr w:type="spellEnd"/>
+        <w:t>onfigura</w:t>
+      </w:r>
+      <w:r>
+        <w:t xml:space="preserve">mos la </w:t>
+      </w:r>
+      <w:r>
+        <w:t>Entrada</w:t>
+      </w:r>
+      <w:r>
+        <w:t>/</w:t>
+      </w:r>
+      <w:r>
+        <w:t>Salida</w:t>
+      </w:r>
     </w:p>
     <w:p>
       <w:pPr>
@@ -14613,7 +14594,10 @@
       </w:r>
       <w:proofErr w:type="spellStart"/>
       <w:r>
-        <w:t>HayUnMensajeDisponible</w:t>
+        <w:t>HayUnMensajeD</w:t>
+      </w:r>
+      <w:r>
+        <w:t>isponible</w:t>
       </w:r>
       <w:proofErr w:type="spellEnd"/>
       <w:r>
@@ -14624,9 +14608,6 @@
         <w:t>ConfiguraMensaje</w:t>
       </w:r>
       <w:proofErr w:type="spellEnd"/>
-      <w:r>
-        <w:t>()</w:t>
-      </w:r>
     </w:p>
     <w:p>
       <w:pPr>
@@ -14657,6 +14638,7 @@
       <w:proofErr w:type="spellStart"/>
       <w:proofErr w:type="gramStart"/>
       <w:r>
+        <w:lastRenderedPageBreak/>
         <w:t>fmientras</w:t>
       </w:r>
       <w:proofErr w:type="spellEnd"/>
@@ -14728,22 +14710,6 @@
       <w:r>
         <w:t>()</w:t>
       </w:r>
-    </w:p>
-    <w:p>
-      <w:pPr>
-        <w:pStyle w:val="Sinespaciado"/>
-        <w:ind w:left="708"/>
-      </w:pPr>
-      <w:r>
-        <w:tab/>
-      </w:r>
-      <w:proofErr w:type="spellStart"/>
-      <w:proofErr w:type="gramStart"/>
-      <w:r>
-        <w:t>eliminaPilaDeMensaje</w:t>
-      </w:r>
-      <w:proofErr w:type="spellEnd"/>
-      <w:proofErr w:type="gramEnd"/>
     </w:p>
     <w:p>
       <w:pPr>
@@ -14769,7 +14735,6 @@
         </w:numPr>
       </w:pPr>
       <w:r>
-        <w:lastRenderedPageBreak/>
         <w:t xml:space="preserve">Si no lo hay, </w:t>
       </w:r>
       <w:r>
@@ -14812,11 +14777,14 @@
       <w:pPr>
         <w:pStyle w:val="Ttulo3"/>
       </w:pPr>
-      <w:bookmarkStart w:id="36" w:name="_Toc293502703"/>
+      <w:bookmarkStart w:id="35" w:name="_Toc293502703"/>
       <w:r>
         <w:t>Código</w:t>
       </w:r>
-      <w:bookmarkEnd w:id="36"/>
+      <w:bookmarkEnd w:id="35"/>
+      <w:r>
+        <w:t xml:space="preserve"> [REDUCIR Y PONER REFERENCIAS GOOGLE CODE]</w:t>
+      </w:r>
     </w:p>
     <w:p>
       <w:pPr>
@@ -15546,6 +15514,7 @@
           <w:sz w:val="20"/>
           <w:lang w:val="en-US"/>
         </w:rPr>
+        <w:lastRenderedPageBreak/>
         <w:t>uint8_t</w:t>
       </w:r>
       <w:proofErr w:type="gramEnd"/>
@@ -17528,432 +17497,6 @@
         <w:rPr>
           <w:color w:val="7F7F7F" w:themeColor="text1" w:themeTint="80"/>
           <w:sz w:val="20"/>
-        </w:rPr>
-        <w:t xml:space="preserve">  </w:t>
-      </w:r>
-      <w:proofErr w:type="spellStart"/>
-      <w:proofErr w:type="gramStart"/>
-      <w:r>
-        <w:rPr>
-          <w:color w:val="7F7F7F" w:themeColor="text1" w:themeTint="80"/>
-          <w:sz w:val="20"/>
-        </w:rPr>
-        <w:t>analogWrite</w:t>
-      </w:r>
-      <w:proofErr w:type="spellEnd"/>
-      <w:r>
-        <w:rPr>
-          <w:color w:val="7F7F7F" w:themeColor="text1" w:themeTint="80"/>
-          <w:sz w:val="20"/>
-        </w:rPr>
-        <w:t>(</w:t>
-      </w:r>
-      <w:proofErr w:type="gramEnd"/>
-      <w:r>
-        <w:rPr>
-          <w:color w:val="7F7F7F" w:themeColor="text1" w:themeTint="80"/>
-          <w:sz w:val="20"/>
-        </w:rPr>
-        <w:t>PINLEDB, b); //metemos valor en el PWM asignado al valor b</w:t>
-      </w:r>
-    </w:p>
-    <w:p>
-      <w:pPr>
-        <w:pStyle w:val="Sinespaciado"/>
-        <w:rPr>
-          <w:color w:val="7F7F7F" w:themeColor="text1" w:themeTint="80"/>
-          <w:sz w:val="20"/>
-          <w:lang w:val="en-US"/>
-        </w:rPr>
-      </w:pPr>
-      <w:r>
-        <w:rPr>
-          <w:color w:val="7F7F7F" w:themeColor="text1" w:themeTint="80"/>
-          <w:sz w:val="20"/>
-        </w:rPr>
-        <w:t xml:space="preserve">  </w:t>
-      </w:r>
-      <w:proofErr w:type="spellStart"/>
-      <w:proofErr w:type="gramStart"/>
-      <w:r>
-        <w:rPr>
-          <w:color w:val="7F7F7F" w:themeColor="text1" w:themeTint="80"/>
-          <w:sz w:val="20"/>
-          <w:lang w:val="en-US"/>
-        </w:rPr>
-        <w:t>rNow</w:t>
-      </w:r>
-      <w:proofErr w:type="spellEnd"/>
-      <w:proofErr w:type="gramEnd"/>
-      <w:r>
-        <w:rPr>
-          <w:color w:val="7F7F7F" w:themeColor="text1" w:themeTint="80"/>
-          <w:sz w:val="20"/>
-          <w:lang w:val="en-US"/>
-        </w:rPr>
-        <w:t xml:space="preserve"> = r;</w:t>
-      </w:r>
-    </w:p>
-    <w:p>
-      <w:pPr>
-        <w:pStyle w:val="Sinespaciado"/>
-        <w:rPr>
-          <w:color w:val="7F7F7F" w:themeColor="text1" w:themeTint="80"/>
-          <w:sz w:val="20"/>
-          <w:lang w:val="en-US"/>
-        </w:rPr>
-      </w:pPr>
-      <w:r>
-        <w:rPr>
-          <w:color w:val="7F7F7F" w:themeColor="text1" w:themeTint="80"/>
-          <w:sz w:val="20"/>
-          <w:lang w:val="en-US"/>
-        </w:rPr>
-        <w:t xml:space="preserve">  </w:t>
-      </w:r>
-      <w:proofErr w:type="spellStart"/>
-      <w:proofErr w:type="gramStart"/>
-      <w:r>
-        <w:rPr>
-          <w:color w:val="7F7F7F" w:themeColor="text1" w:themeTint="80"/>
-          <w:sz w:val="20"/>
-          <w:lang w:val="en-US"/>
-        </w:rPr>
-        <w:t>gNow</w:t>
-      </w:r>
-      <w:proofErr w:type="spellEnd"/>
-      <w:proofErr w:type="gramEnd"/>
-      <w:r>
-        <w:rPr>
-          <w:color w:val="7F7F7F" w:themeColor="text1" w:themeTint="80"/>
-          <w:sz w:val="20"/>
-          <w:lang w:val="en-US"/>
-        </w:rPr>
-        <w:t xml:space="preserve"> = g;</w:t>
-      </w:r>
-    </w:p>
-    <w:p>
-      <w:pPr>
-        <w:pStyle w:val="Sinespaciado"/>
-        <w:rPr>
-          <w:color w:val="7F7F7F" w:themeColor="text1" w:themeTint="80"/>
-          <w:sz w:val="20"/>
-          <w:lang w:val="en-US"/>
-        </w:rPr>
-      </w:pPr>
-      <w:r>
-        <w:rPr>
-          <w:color w:val="7F7F7F" w:themeColor="text1" w:themeTint="80"/>
-          <w:sz w:val="20"/>
-          <w:lang w:val="en-US"/>
-        </w:rPr>
-        <w:t xml:space="preserve">  </w:t>
-      </w:r>
-      <w:proofErr w:type="spellStart"/>
-      <w:proofErr w:type="gramStart"/>
-      <w:r>
-        <w:rPr>
-          <w:color w:val="7F7F7F" w:themeColor="text1" w:themeTint="80"/>
-          <w:sz w:val="20"/>
-          <w:lang w:val="en-US"/>
-        </w:rPr>
-        <w:t>bNow</w:t>
-      </w:r>
-      <w:proofErr w:type="spellEnd"/>
-      <w:proofErr w:type="gramEnd"/>
-      <w:r>
-        <w:rPr>
-          <w:color w:val="7F7F7F" w:themeColor="text1" w:themeTint="80"/>
-          <w:sz w:val="20"/>
-          <w:lang w:val="en-US"/>
-        </w:rPr>
-        <w:t xml:space="preserve"> = b;</w:t>
-      </w:r>
-    </w:p>
-    <w:p>
-      <w:pPr>
-        <w:pStyle w:val="Sinespaciado"/>
-        <w:rPr>
-          <w:color w:val="7F7F7F" w:themeColor="text1" w:themeTint="80"/>
-          <w:sz w:val="20"/>
-          <w:lang w:val="en-US"/>
-        </w:rPr>
-      </w:pPr>
-      <w:r>
-        <w:rPr>
-          <w:color w:val="7F7F7F" w:themeColor="text1" w:themeTint="80"/>
-          <w:sz w:val="20"/>
-          <w:lang w:val="en-US"/>
-        </w:rPr>
-        <w:t>}</w:t>
-      </w:r>
-    </w:p>
-    <w:p>
-      <w:pPr>
-        <w:pStyle w:val="Sinespaciado"/>
-        <w:rPr>
-          <w:color w:val="7F7F7F" w:themeColor="text1" w:themeTint="80"/>
-          <w:sz w:val="20"/>
-          <w:lang w:val="en-US"/>
-        </w:rPr>
-      </w:pPr>
-    </w:p>
-    <w:p>
-      <w:pPr>
-        <w:pStyle w:val="Sinespaciado"/>
-        <w:rPr>
-          <w:color w:val="7F7F7F" w:themeColor="text1" w:themeTint="80"/>
-          <w:sz w:val="20"/>
-          <w:lang w:val="en-US"/>
-        </w:rPr>
-      </w:pPr>
-      <w:proofErr w:type="gramStart"/>
-      <w:r>
-        <w:rPr>
-          <w:color w:val="7F7F7F" w:themeColor="text1" w:themeTint="80"/>
-          <w:sz w:val="20"/>
-          <w:lang w:val="en-US"/>
-        </w:rPr>
-        <w:t>void</w:t>
-      </w:r>
-      <w:proofErr w:type="gramEnd"/>
-      <w:r>
-        <w:rPr>
-          <w:color w:val="7F7F7F" w:themeColor="text1" w:themeTint="80"/>
-          <w:sz w:val="20"/>
-          <w:lang w:val="en-US"/>
-        </w:rPr>
-        <w:t xml:space="preserve"> </w:t>
-      </w:r>
-      <w:proofErr w:type="spellStart"/>
-      <w:r>
-        <w:rPr>
-          <w:color w:val="7F7F7F" w:themeColor="text1" w:themeTint="80"/>
-          <w:sz w:val="20"/>
-          <w:lang w:val="en-US"/>
-        </w:rPr>
-        <w:t>ConfigRandomColor</w:t>
-      </w:r>
-      <w:proofErr w:type="spellEnd"/>
-      <w:r>
-        <w:rPr>
-          <w:color w:val="7F7F7F" w:themeColor="text1" w:themeTint="80"/>
-          <w:sz w:val="20"/>
-          <w:lang w:val="en-US"/>
-        </w:rPr>
-        <w:t>()</w:t>
-      </w:r>
-    </w:p>
-    <w:p>
-      <w:pPr>
-        <w:pStyle w:val="Sinespaciado"/>
-        <w:rPr>
-          <w:color w:val="7F7F7F" w:themeColor="text1" w:themeTint="80"/>
-          <w:sz w:val="20"/>
-          <w:lang w:val="en-US"/>
-        </w:rPr>
-      </w:pPr>
-      <w:r>
-        <w:rPr>
-          <w:color w:val="7F7F7F" w:themeColor="text1" w:themeTint="80"/>
-          <w:sz w:val="20"/>
-          <w:lang w:val="en-US"/>
-        </w:rPr>
-        <w:t>{</w:t>
-      </w:r>
-    </w:p>
-    <w:p>
-      <w:pPr>
-        <w:pStyle w:val="Sinespaciado"/>
-        <w:rPr>
-          <w:color w:val="7F7F7F" w:themeColor="text1" w:themeTint="80"/>
-          <w:sz w:val="20"/>
-          <w:lang w:val="en-US"/>
-        </w:rPr>
-      </w:pPr>
-      <w:r>
-        <w:rPr>
-          <w:color w:val="7F7F7F" w:themeColor="text1" w:themeTint="80"/>
-          <w:sz w:val="20"/>
-          <w:lang w:val="en-US"/>
-        </w:rPr>
-        <w:t xml:space="preserve">  </w:t>
-      </w:r>
-      <w:proofErr w:type="spellStart"/>
-      <w:proofErr w:type="gramStart"/>
-      <w:r>
-        <w:rPr>
-          <w:color w:val="7F7F7F" w:themeColor="text1" w:themeTint="80"/>
-          <w:sz w:val="20"/>
-          <w:lang w:val="en-US"/>
-        </w:rPr>
-        <w:t>rInit</w:t>
-      </w:r>
-      <w:proofErr w:type="spellEnd"/>
-      <w:proofErr w:type="gramEnd"/>
-      <w:r>
-        <w:rPr>
-          <w:color w:val="7F7F7F" w:themeColor="text1" w:themeTint="80"/>
-          <w:sz w:val="20"/>
-          <w:lang w:val="en-US"/>
-        </w:rPr>
-        <w:t xml:space="preserve"> = </w:t>
-      </w:r>
-      <w:proofErr w:type="spellStart"/>
-      <w:r>
-        <w:rPr>
-          <w:color w:val="7F7F7F" w:themeColor="text1" w:themeTint="80"/>
-          <w:sz w:val="20"/>
-          <w:lang w:val="en-US"/>
-        </w:rPr>
-        <w:t>rEnd</w:t>
-      </w:r>
-      <w:proofErr w:type="spellEnd"/>
-      <w:r>
-        <w:rPr>
-          <w:color w:val="7F7F7F" w:themeColor="text1" w:themeTint="80"/>
-          <w:sz w:val="20"/>
-          <w:lang w:val="en-US"/>
-        </w:rPr>
-        <w:t>;</w:t>
-      </w:r>
-    </w:p>
-    <w:p>
-      <w:pPr>
-        <w:pStyle w:val="Sinespaciado"/>
-        <w:rPr>
-          <w:color w:val="7F7F7F" w:themeColor="text1" w:themeTint="80"/>
-          <w:sz w:val="20"/>
-          <w:lang w:val="en-US"/>
-        </w:rPr>
-      </w:pPr>
-      <w:r>
-        <w:rPr>
-          <w:color w:val="7F7F7F" w:themeColor="text1" w:themeTint="80"/>
-          <w:sz w:val="20"/>
-          <w:lang w:val="en-US"/>
-        </w:rPr>
-        <w:t xml:space="preserve">  </w:t>
-      </w:r>
-      <w:proofErr w:type="spellStart"/>
-      <w:proofErr w:type="gramStart"/>
-      <w:r>
-        <w:rPr>
-          <w:color w:val="7F7F7F" w:themeColor="text1" w:themeTint="80"/>
-          <w:sz w:val="20"/>
-          <w:lang w:val="en-US"/>
-        </w:rPr>
-        <w:t>gInit</w:t>
-      </w:r>
-      <w:proofErr w:type="spellEnd"/>
-      <w:proofErr w:type="gramEnd"/>
-      <w:r>
-        <w:rPr>
-          <w:color w:val="7F7F7F" w:themeColor="text1" w:themeTint="80"/>
-          <w:sz w:val="20"/>
-          <w:lang w:val="en-US"/>
-        </w:rPr>
-        <w:t xml:space="preserve"> = </w:t>
-      </w:r>
-      <w:proofErr w:type="spellStart"/>
-      <w:r>
-        <w:rPr>
-          <w:color w:val="7F7F7F" w:themeColor="text1" w:themeTint="80"/>
-          <w:sz w:val="20"/>
-          <w:lang w:val="en-US"/>
-        </w:rPr>
-        <w:t>gEnd</w:t>
-      </w:r>
-      <w:proofErr w:type="spellEnd"/>
-      <w:r>
-        <w:rPr>
-          <w:color w:val="7F7F7F" w:themeColor="text1" w:themeTint="80"/>
-          <w:sz w:val="20"/>
-          <w:lang w:val="en-US"/>
-        </w:rPr>
-        <w:t>;</w:t>
-      </w:r>
-    </w:p>
-    <w:p>
-      <w:pPr>
-        <w:pStyle w:val="Sinespaciado"/>
-        <w:rPr>
-          <w:color w:val="7F7F7F" w:themeColor="text1" w:themeTint="80"/>
-          <w:sz w:val="20"/>
-          <w:lang w:val="en-US"/>
-        </w:rPr>
-      </w:pPr>
-      <w:r>
-        <w:rPr>
-          <w:color w:val="7F7F7F" w:themeColor="text1" w:themeTint="80"/>
-          <w:sz w:val="20"/>
-          <w:lang w:val="en-US"/>
-        </w:rPr>
-        <w:t xml:space="preserve">  </w:t>
-      </w:r>
-      <w:proofErr w:type="spellStart"/>
-      <w:proofErr w:type="gramStart"/>
-      <w:r>
-        <w:rPr>
-          <w:color w:val="7F7F7F" w:themeColor="text1" w:themeTint="80"/>
-          <w:sz w:val="20"/>
-          <w:lang w:val="en-US"/>
-        </w:rPr>
-        <w:t>bInit</w:t>
-      </w:r>
-      <w:proofErr w:type="spellEnd"/>
-      <w:proofErr w:type="gramEnd"/>
-      <w:r>
-        <w:rPr>
-          <w:color w:val="7F7F7F" w:themeColor="text1" w:themeTint="80"/>
-          <w:sz w:val="20"/>
-          <w:lang w:val="en-US"/>
-        </w:rPr>
-        <w:t xml:space="preserve"> = </w:t>
-      </w:r>
-      <w:proofErr w:type="spellStart"/>
-      <w:r>
-        <w:rPr>
-          <w:color w:val="7F7F7F" w:themeColor="text1" w:themeTint="80"/>
-          <w:sz w:val="20"/>
-          <w:lang w:val="en-US"/>
-        </w:rPr>
-        <w:t>bEnd</w:t>
-      </w:r>
-      <w:proofErr w:type="spellEnd"/>
-      <w:r>
-        <w:rPr>
-          <w:color w:val="7F7F7F" w:themeColor="text1" w:themeTint="80"/>
-          <w:sz w:val="20"/>
-          <w:lang w:val="en-US"/>
-        </w:rPr>
-        <w:t>;</w:t>
-      </w:r>
-    </w:p>
-    <w:p>
-      <w:pPr>
-        <w:pStyle w:val="Sinespaciado"/>
-        <w:rPr>
-          <w:color w:val="7F7F7F" w:themeColor="text1" w:themeTint="80"/>
-          <w:sz w:val="20"/>
-          <w:lang w:val="en-US"/>
-        </w:rPr>
-      </w:pPr>
-    </w:p>
-    <w:p>
-      <w:pPr>
-        <w:pStyle w:val="Sinespaciado"/>
-        <w:rPr>
-          <w:color w:val="7F7F7F" w:themeColor="text1" w:themeTint="80"/>
-          <w:sz w:val="20"/>
-          <w:lang w:val="en-US"/>
-        </w:rPr>
-      </w:pPr>
-      <w:r>
-        <w:rPr>
-          <w:color w:val="7F7F7F" w:themeColor="text1" w:themeTint="80"/>
-          <w:sz w:val="20"/>
-          <w:lang w:val="en-US"/>
         </w:rPr>
         <w:lastRenderedPageBreak/>
         <w:t xml:space="preserve">  </w:t>
@@ -17964,11 +17507,315 @@
         <w:rPr>
           <w:color w:val="7F7F7F" w:themeColor="text1" w:themeTint="80"/>
           <w:sz w:val="20"/>
+        </w:rPr>
+        <w:t>analogWrite</w:t>
+      </w:r>
+      <w:proofErr w:type="spellEnd"/>
+      <w:r>
+        <w:rPr>
+          <w:color w:val="7F7F7F" w:themeColor="text1" w:themeTint="80"/>
+          <w:sz w:val="20"/>
+        </w:rPr>
+        <w:t>(</w:t>
+      </w:r>
+      <w:proofErr w:type="gramEnd"/>
+      <w:r>
+        <w:rPr>
+          <w:color w:val="7F7F7F" w:themeColor="text1" w:themeTint="80"/>
+          <w:sz w:val="20"/>
+        </w:rPr>
+        <w:t>PINLEDB, b); //metemos valor en el PWM asignado al valor b</w:t>
+      </w:r>
+    </w:p>
+    <w:p>
+      <w:pPr>
+        <w:pStyle w:val="Sinespaciado"/>
+        <w:rPr>
+          <w:color w:val="7F7F7F" w:themeColor="text1" w:themeTint="80"/>
+          <w:sz w:val="20"/>
+          <w:lang w:val="en-US"/>
+        </w:rPr>
+      </w:pPr>
+      <w:r>
+        <w:rPr>
+          <w:color w:val="7F7F7F" w:themeColor="text1" w:themeTint="80"/>
+          <w:sz w:val="20"/>
+        </w:rPr>
+        <w:t xml:space="preserve">  </w:t>
+      </w:r>
+      <w:proofErr w:type="spellStart"/>
+      <w:proofErr w:type="gramStart"/>
+      <w:r>
+        <w:rPr>
+          <w:color w:val="7F7F7F" w:themeColor="text1" w:themeTint="80"/>
+          <w:sz w:val="20"/>
+          <w:lang w:val="en-US"/>
+        </w:rPr>
+        <w:t>rNow</w:t>
+      </w:r>
+      <w:proofErr w:type="spellEnd"/>
+      <w:proofErr w:type="gramEnd"/>
+      <w:r>
+        <w:rPr>
+          <w:color w:val="7F7F7F" w:themeColor="text1" w:themeTint="80"/>
+          <w:sz w:val="20"/>
+          <w:lang w:val="en-US"/>
+        </w:rPr>
+        <w:t xml:space="preserve"> = r;</w:t>
+      </w:r>
+    </w:p>
+    <w:p>
+      <w:pPr>
+        <w:pStyle w:val="Sinespaciado"/>
+        <w:rPr>
+          <w:color w:val="7F7F7F" w:themeColor="text1" w:themeTint="80"/>
+          <w:sz w:val="20"/>
+          <w:lang w:val="en-US"/>
+        </w:rPr>
+      </w:pPr>
+      <w:r>
+        <w:rPr>
+          <w:color w:val="7F7F7F" w:themeColor="text1" w:themeTint="80"/>
+          <w:sz w:val="20"/>
+          <w:lang w:val="en-US"/>
+        </w:rPr>
+        <w:t xml:space="preserve">  </w:t>
+      </w:r>
+      <w:proofErr w:type="spellStart"/>
+      <w:proofErr w:type="gramStart"/>
+      <w:r>
+        <w:rPr>
+          <w:color w:val="7F7F7F" w:themeColor="text1" w:themeTint="80"/>
+          <w:sz w:val="20"/>
+          <w:lang w:val="en-US"/>
+        </w:rPr>
+        <w:t>gNow</w:t>
+      </w:r>
+      <w:proofErr w:type="spellEnd"/>
+      <w:proofErr w:type="gramEnd"/>
+      <w:r>
+        <w:rPr>
+          <w:color w:val="7F7F7F" w:themeColor="text1" w:themeTint="80"/>
+          <w:sz w:val="20"/>
+          <w:lang w:val="en-US"/>
+        </w:rPr>
+        <w:t xml:space="preserve"> = g;</w:t>
+      </w:r>
+    </w:p>
+    <w:p>
+      <w:pPr>
+        <w:pStyle w:val="Sinespaciado"/>
+        <w:rPr>
+          <w:color w:val="7F7F7F" w:themeColor="text1" w:themeTint="80"/>
+          <w:sz w:val="20"/>
+          <w:lang w:val="en-US"/>
+        </w:rPr>
+      </w:pPr>
+      <w:r>
+        <w:rPr>
+          <w:color w:val="7F7F7F" w:themeColor="text1" w:themeTint="80"/>
+          <w:sz w:val="20"/>
+          <w:lang w:val="en-US"/>
+        </w:rPr>
+        <w:t xml:space="preserve">  </w:t>
+      </w:r>
+      <w:proofErr w:type="spellStart"/>
+      <w:proofErr w:type="gramStart"/>
+      <w:r>
+        <w:rPr>
+          <w:color w:val="7F7F7F" w:themeColor="text1" w:themeTint="80"/>
+          <w:sz w:val="20"/>
+          <w:lang w:val="en-US"/>
+        </w:rPr>
+        <w:t>bNow</w:t>
+      </w:r>
+      <w:proofErr w:type="spellEnd"/>
+      <w:proofErr w:type="gramEnd"/>
+      <w:r>
+        <w:rPr>
+          <w:color w:val="7F7F7F" w:themeColor="text1" w:themeTint="80"/>
+          <w:sz w:val="20"/>
+          <w:lang w:val="en-US"/>
+        </w:rPr>
+        <w:t xml:space="preserve"> = b;</w:t>
+      </w:r>
+    </w:p>
+    <w:p>
+      <w:pPr>
+        <w:pStyle w:val="Sinespaciado"/>
+        <w:rPr>
+          <w:color w:val="7F7F7F" w:themeColor="text1" w:themeTint="80"/>
+          <w:sz w:val="20"/>
+          <w:lang w:val="en-US"/>
+        </w:rPr>
+      </w:pPr>
+      <w:r>
+        <w:rPr>
+          <w:color w:val="7F7F7F" w:themeColor="text1" w:themeTint="80"/>
+          <w:sz w:val="20"/>
+          <w:lang w:val="en-US"/>
+        </w:rPr>
+        <w:t>}</w:t>
+      </w:r>
+    </w:p>
+    <w:p>
+      <w:pPr>
+        <w:pStyle w:val="Sinespaciado"/>
+        <w:rPr>
+          <w:color w:val="7F7F7F" w:themeColor="text1" w:themeTint="80"/>
+          <w:sz w:val="20"/>
+          <w:lang w:val="en-US"/>
+        </w:rPr>
+      </w:pPr>
+    </w:p>
+    <w:p>
+      <w:pPr>
+        <w:pStyle w:val="Sinespaciado"/>
+        <w:rPr>
+          <w:color w:val="7F7F7F" w:themeColor="text1" w:themeTint="80"/>
+          <w:sz w:val="20"/>
+          <w:lang w:val="en-US"/>
+        </w:rPr>
+      </w:pPr>
+      <w:proofErr w:type="gramStart"/>
+      <w:r>
+        <w:rPr>
+          <w:color w:val="7F7F7F" w:themeColor="text1" w:themeTint="80"/>
+          <w:sz w:val="20"/>
+          <w:lang w:val="en-US"/>
+        </w:rPr>
+        <w:t>void</w:t>
+      </w:r>
+      <w:proofErr w:type="gramEnd"/>
+      <w:r>
+        <w:rPr>
+          <w:color w:val="7F7F7F" w:themeColor="text1" w:themeTint="80"/>
+          <w:sz w:val="20"/>
+          <w:lang w:val="en-US"/>
+        </w:rPr>
+        <w:t xml:space="preserve"> </w:t>
+      </w:r>
+      <w:proofErr w:type="spellStart"/>
+      <w:r>
+        <w:rPr>
+          <w:color w:val="7F7F7F" w:themeColor="text1" w:themeTint="80"/>
+          <w:sz w:val="20"/>
+          <w:lang w:val="en-US"/>
+        </w:rPr>
+        <w:t>ConfigRandomColor</w:t>
+      </w:r>
+      <w:proofErr w:type="spellEnd"/>
+      <w:r>
+        <w:rPr>
+          <w:color w:val="7F7F7F" w:themeColor="text1" w:themeTint="80"/>
+          <w:sz w:val="20"/>
+          <w:lang w:val="en-US"/>
+        </w:rPr>
+        <w:t>()</w:t>
+      </w:r>
+    </w:p>
+    <w:p>
+      <w:pPr>
+        <w:pStyle w:val="Sinespaciado"/>
+        <w:rPr>
+          <w:color w:val="7F7F7F" w:themeColor="text1" w:themeTint="80"/>
+          <w:sz w:val="20"/>
+          <w:lang w:val="en-US"/>
+        </w:rPr>
+      </w:pPr>
+      <w:r>
+        <w:rPr>
+          <w:color w:val="7F7F7F" w:themeColor="text1" w:themeTint="80"/>
+          <w:sz w:val="20"/>
+          <w:lang w:val="en-US"/>
+        </w:rPr>
+        <w:t>{</w:t>
+      </w:r>
+    </w:p>
+    <w:p>
+      <w:pPr>
+        <w:pStyle w:val="Sinespaciado"/>
+        <w:rPr>
+          <w:color w:val="7F7F7F" w:themeColor="text1" w:themeTint="80"/>
+          <w:sz w:val="20"/>
+          <w:lang w:val="en-US"/>
+        </w:rPr>
+      </w:pPr>
+      <w:r>
+        <w:rPr>
+          <w:color w:val="7F7F7F" w:themeColor="text1" w:themeTint="80"/>
+          <w:sz w:val="20"/>
+          <w:lang w:val="en-US"/>
+        </w:rPr>
+        <w:t xml:space="preserve">  </w:t>
+      </w:r>
+      <w:proofErr w:type="spellStart"/>
+      <w:proofErr w:type="gramStart"/>
+      <w:r>
+        <w:rPr>
+          <w:color w:val="7F7F7F" w:themeColor="text1" w:themeTint="80"/>
+          <w:sz w:val="20"/>
+          <w:lang w:val="en-US"/>
+        </w:rPr>
+        <w:t>rInit</w:t>
+      </w:r>
+      <w:proofErr w:type="spellEnd"/>
+      <w:proofErr w:type="gramEnd"/>
+      <w:r>
+        <w:rPr>
+          <w:color w:val="7F7F7F" w:themeColor="text1" w:themeTint="80"/>
+          <w:sz w:val="20"/>
+          <w:lang w:val="en-US"/>
+        </w:rPr>
+        <w:t xml:space="preserve"> = </w:t>
+      </w:r>
+      <w:proofErr w:type="spellStart"/>
+      <w:r>
+        <w:rPr>
+          <w:color w:val="7F7F7F" w:themeColor="text1" w:themeTint="80"/>
+          <w:sz w:val="20"/>
           <w:lang w:val="en-US"/>
         </w:rPr>
         <w:t>rEnd</w:t>
       </w:r>
       <w:proofErr w:type="spellEnd"/>
+      <w:r>
+        <w:rPr>
+          <w:color w:val="7F7F7F" w:themeColor="text1" w:themeTint="80"/>
+          <w:sz w:val="20"/>
+          <w:lang w:val="en-US"/>
+        </w:rPr>
+        <w:t>;</w:t>
+      </w:r>
+    </w:p>
+    <w:p>
+      <w:pPr>
+        <w:pStyle w:val="Sinespaciado"/>
+        <w:rPr>
+          <w:color w:val="7F7F7F" w:themeColor="text1" w:themeTint="80"/>
+          <w:sz w:val="20"/>
+          <w:lang w:val="en-US"/>
+        </w:rPr>
+      </w:pPr>
+      <w:r>
+        <w:rPr>
+          <w:color w:val="7F7F7F" w:themeColor="text1" w:themeTint="80"/>
+          <w:sz w:val="20"/>
+          <w:lang w:val="en-US"/>
+        </w:rPr>
+        <w:t xml:space="preserve">  </w:t>
+      </w:r>
+      <w:proofErr w:type="spellStart"/>
+      <w:proofErr w:type="gramStart"/>
+      <w:r>
+        <w:rPr>
+          <w:color w:val="7F7F7F" w:themeColor="text1" w:themeTint="80"/>
+          <w:sz w:val="20"/>
+          <w:lang w:val="en-US"/>
+        </w:rPr>
+        <w:t>gInit</w:t>
+      </w:r>
+      <w:proofErr w:type="spellEnd"/>
       <w:proofErr w:type="gramEnd"/>
       <w:r>
         <w:rPr>
@@ -17976,6 +17823,128 @@
           <w:sz w:val="20"/>
           <w:lang w:val="en-US"/>
         </w:rPr>
+        <w:t xml:space="preserve"> = </w:t>
+      </w:r>
+      <w:proofErr w:type="spellStart"/>
+      <w:r>
+        <w:rPr>
+          <w:color w:val="7F7F7F" w:themeColor="text1" w:themeTint="80"/>
+          <w:sz w:val="20"/>
+          <w:lang w:val="en-US"/>
+        </w:rPr>
+        <w:t>gEnd</w:t>
+      </w:r>
+      <w:proofErr w:type="spellEnd"/>
+      <w:r>
+        <w:rPr>
+          <w:color w:val="7F7F7F" w:themeColor="text1" w:themeTint="80"/>
+          <w:sz w:val="20"/>
+          <w:lang w:val="en-US"/>
+        </w:rPr>
+        <w:t>;</w:t>
+      </w:r>
+    </w:p>
+    <w:p>
+      <w:pPr>
+        <w:pStyle w:val="Sinespaciado"/>
+        <w:rPr>
+          <w:color w:val="7F7F7F" w:themeColor="text1" w:themeTint="80"/>
+          <w:sz w:val="20"/>
+          <w:lang w:val="en-US"/>
+        </w:rPr>
+      </w:pPr>
+      <w:r>
+        <w:rPr>
+          <w:color w:val="7F7F7F" w:themeColor="text1" w:themeTint="80"/>
+          <w:sz w:val="20"/>
+          <w:lang w:val="en-US"/>
+        </w:rPr>
+        <w:t xml:space="preserve">  </w:t>
+      </w:r>
+      <w:proofErr w:type="spellStart"/>
+      <w:proofErr w:type="gramStart"/>
+      <w:r>
+        <w:rPr>
+          <w:color w:val="7F7F7F" w:themeColor="text1" w:themeTint="80"/>
+          <w:sz w:val="20"/>
+          <w:lang w:val="en-US"/>
+        </w:rPr>
+        <w:t>bInit</w:t>
+      </w:r>
+      <w:proofErr w:type="spellEnd"/>
+      <w:proofErr w:type="gramEnd"/>
+      <w:r>
+        <w:rPr>
+          <w:color w:val="7F7F7F" w:themeColor="text1" w:themeTint="80"/>
+          <w:sz w:val="20"/>
+          <w:lang w:val="en-US"/>
+        </w:rPr>
+        <w:t xml:space="preserve"> = </w:t>
+      </w:r>
+      <w:proofErr w:type="spellStart"/>
+      <w:r>
+        <w:rPr>
+          <w:color w:val="7F7F7F" w:themeColor="text1" w:themeTint="80"/>
+          <w:sz w:val="20"/>
+          <w:lang w:val="en-US"/>
+        </w:rPr>
+        <w:t>bEnd</w:t>
+      </w:r>
+      <w:proofErr w:type="spellEnd"/>
+      <w:r>
+        <w:rPr>
+          <w:color w:val="7F7F7F" w:themeColor="text1" w:themeTint="80"/>
+          <w:sz w:val="20"/>
+          <w:lang w:val="en-US"/>
+        </w:rPr>
+        <w:t>;</w:t>
+      </w:r>
+    </w:p>
+    <w:p>
+      <w:pPr>
+        <w:pStyle w:val="Sinespaciado"/>
+        <w:rPr>
+          <w:color w:val="7F7F7F" w:themeColor="text1" w:themeTint="80"/>
+          <w:sz w:val="20"/>
+          <w:lang w:val="en-US"/>
+        </w:rPr>
+      </w:pPr>
+    </w:p>
+    <w:p>
+      <w:pPr>
+        <w:pStyle w:val="Sinespaciado"/>
+        <w:rPr>
+          <w:color w:val="7F7F7F" w:themeColor="text1" w:themeTint="80"/>
+          <w:sz w:val="20"/>
+          <w:lang w:val="en-US"/>
+        </w:rPr>
+      </w:pPr>
+      <w:r>
+        <w:rPr>
+          <w:color w:val="7F7F7F" w:themeColor="text1" w:themeTint="80"/>
+          <w:sz w:val="20"/>
+          <w:lang w:val="en-US"/>
+        </w:rPr>
+        <w:t xml:space="preserve">  </w:t>
+      </w:r>
+      <w:proofErr w:type="spellStart"/>
+      <w:proofErr w:type="gramStart"/>
+      <w:r>
+        <w:rPr>
+          <w:color w:val="7F7F7F" w:themeColor="text1" w:themeTint="80"/>
+          <w:sz w:val="20"/>
+          <w:lang w:val="en-US"/>
+        </w:rPr>
+        <w:t>rEnd</w:t>
+      </w:r>
+      <w:proofErr w:type="spellEnd"/>
+      <w:proofErr w:type="gramEnd"/>
+      <w:r>
+        <w:rPr>
+          <w:color w:val="7F7F7F" w:themeColor="text1" w:themeTint="80"/>
+          <w:sz w:val="20"/>
+          <w:lang w:val="en-US"/>
+        </w:rPr>
         <w:t xml:space="preserve"> = random(256);</w:t>
       </w:r>
     </w:p>
@@ -19769,6 +19738,7 @@
           <w:sz w:val="20"/>
           <w:lang w:val="en-US"/>
         </w:rPr>
+        <w:lastRenderedPageBreak/>
         <w:t xml:space="preserve">      </w:t>
       </w:r>
       <w:proofErr w:type="spellStart"/>
@@ -20309,1225 +20279,1225 @@
           <w:sz w:val="20"/>
           <w:lang w:val="en-US"/>
         </w:rPr>
+        <w:t xml:space="preserve">        </w:t>
+      </w:r>
+      <w:proofErr w:type="spellStart"/>
+      <w:proofErr w:type="gramStart"/>
+      <w:r>
+        <w:rPr>
+          <w:color w:val="7F7F7F" w:themeColor="text1" w:themeTint="80"/>
+          <w:sz w:val="20"/>
+          <w:lang w:val="en-US"/>
+        </w:rPr>
+        <w:t>randomMode</w:t>
+      </w:r>
+      <w:proofErr w:type="spellEnd"/>
+      <w:proofErr w:type="gramEnd"/>
+      <w:r>
+        <w:rPr>
+          <w:color w:val="7F7F7F" w:themeColor="text1" w:themeTint="80"/>
+          <w:sz w:val="20"/>
+          <w:lang w:val="en-US"/>
+        </w:rPr>
+        <w:t xml:space="preserve"> = true;</w:t>
+      </w:r>
+    </w:p>
+    <w:p>
+      <w:pPr>
+        <w:pStyle w:val="Sinespaciado"/>
+        <w:rPr>
+          <w:color w:val="7F7F7F" w:themeColor="text1" w:themeTint="80"/>
+          <w:sz w:val="20"/>
+          <w:lang w:val="en-US"/>
+        </w:rPr>
+      </w:pPr>
+      <w:r>
+        <w:rPr>
+          <w:color w:val="7F7F7F" w:themeColor="text1" w:themeTint="80"/>
+          <w:sz w:val="20"/>
+          <w:lang w:val="en-US"/>
+        </w:rPr>
+        <w:t xml:space="preserve">        </w:t>
+      </w:r>
+      <w:proofErr w:type="spellStart"/>
+      <w:proofErr w:type="gramStart"/>
+      <w:r>
+        <w:rPr>
+          <w:color w:val="7F7F7F" w:themeColor="text1" w:themeTint="80"/>
+          <w:sz w:val="20"/>
+          <w:lang w:val="en-US"/>
+        </w:rPr>
+        <w:t>timeRandom</w:t>
+      </w:r>
+      <w:proofErr w:type="spellEnd"/>
+      <w:proofErr w:type="gramEnd"/>
+      <w:r>
+        <w:rPr>
+          <w:color w:val="7F7F7F" w:themeColor="text1" w:themeTint="80"/>
+          <w:sz w:val="20"/>
+          <w:lang w:val="en-US"/>
+        </w:rPr>
+        <w:t xml:space="preserve"> = </w:t>
+      </w:r>
+      <w:proofErr w:type="spellStart"/>
+      <w:r>
+        <w:rPr>
+          <w:color w:val="7F7F7F" w:themeColor="text1" w:themeTint="80"/>
+          <w:sz w:val="20"/>
+          <w:lang w:val="en-US"/>
+        </w:rPr>
+        <w:t>message.readLong</w:t>
+      </w:r>
+      <w:proofErr w:type="spellEnd"/>
+      <w:r>
+        <w:rPr>
+          <w:color w:val="7F7F7F" w:themeColor="text1" w:themeTint="80"/>
+          <w:sz w:val="20"/>
+          <w:lang w:val="en-US"/>
+        </w:rPr>
+        <w:t>();</w:t>
+      </w:r>
+    </w:p>
+    <w:p>
+      <w:pPr>
+        <w:pStyle w:val="Sinespaciado"/>
+        <w:rPr>
+          <w:color w:val="7F7F7F" w:themeColor="text1" w:themeTint="80"/>
+          <w:sz w:val="20"/>
+        </w:rPr>
+      </w:pPr>
+      <w:r>
+        <w:rPr>
+          <w:color w:val="7F7F7F" w:themeColor="text1" w:themeTint="80"/>
+          <w:sz w:val="20"/>
+          <w:lang w:val="en-US"/>
+        </w:rPr>
+        <w:t xml:space="preserve">        </w:t>
+      </w:r>
+      <w:proofErr w:type="spellStart"/>
+      <w:proofErr w:type="gramStart"/>
+      <w:r>
+        <w:rPr>
+          <w:color w:val="7F7F7F" w:themeColor="text1" w:themeTint="80"/>
+          <w:sz w:val="20"/>
+        </w:rPr>
+        <w:t>ConfigRandomColor</w:t>
+      </w:r>
+      <w:proofErr w:type="spellEnd"/>
+      <w:r>
+        <w:rPr>
+          <w:color w:val="7F7F7F" w:themeColor="text1" w:themeTint="80"/>
+          <w:sz w:val="20"/>
+        </w:rPr>
+        <w:t>(</w:t>
+      </w:r>
+      <w:proofErr w:type="gramEnd"/>
+      <w:r>
+        <w:rPr>
+          <w:color w:val="7F7F7F" w:themeColor="text1" w:themeTint="80"/>
+          <w:sz w:val="20"/>
+        </w:rPr>
+        <w:t>);</w:t>
+      </w:r>
+    </w:p>
+    <w:p>
+      <w:pPr>
+        <w:pStyle w:val="Sinespaciado"/>
+        <w:rPr>
+          <w:color w:val="7F7F7F" w:themeColor="text1" w:themeTint="80"/>
+          <w:sz w:val="20"/>
+        </w:rPr>
+      </w:pPr>
+      <w:r>
+        <w:rPr>
+          <w:color w:val="7F7F7F" w:themeColor="text1" w:themeTint="80"/>
+          <w:sz w:val="20"/>
+        </w:rPr>
+        <w:t xml:space="preserve">      }</w:t>
+      </w:r>
+    </w:p>
+    <w:p>
+      <w:pPr>
+        <w:pStyle w:val="Sinespaciado"/>
+        <w:rPr>
+          <w:color w:val="7F7F7F" w:themeColor="text1" w:themeTint="80"/>
+          <w:sz w:val="20"/>
+        </w:rPr>
+      </w:pPr>
+      <w:r>
+        <w:rPr>
+          <w:color w:val="7F7F7F" w:themeColor="text1" w:themeTint="80"/>
+          <w:sz w:val="20"/>
+        </w:rPr>
+        <w:t xml:space="preserve">      //Desactivar modo RANDOM (no importa el valor del tiempo)</w:t>
+      </w:r>
+    </w:p>
+    <w:p>
+      <w:pPr>
+        <w:pStyle w:val="Sinespaciado"/>
+        <w:rPr>
+          <w:color w:val="7F7F7F" w:themeColor="text1" w:themeTint="80"/>
+          <w:sz w:val="20"/>
+          <w:lang w:val="en-US"/>
+        </w:rPr>
+      </w:pPr>
+      <w:r>
+        <w:rPr>
+          <w:color w:val="7F7F7F" w:themeColor="text1" w:themeTint="80"/>
+          <w:sz w:val="20"/>
+        </w:rPr>
+        <w:t xml:space="preserve">      </w:t>
+      </w:r>
+      <w:proofErr w:type="gramStart"/>
+      <w:r>
+        <w:rPr>
+          <w:color w:val="7F7F7F" w:themeColor="text1" w:themeTint="80"/>
+          <w:sz w:val="20"/>
+          <w:lang w:val="en-US"/>
+        </w:rPr>
+        <w:t>if</w:t>
+      </w:r>
+      <w:proofErr w:type="gramEnd"/>
+      <w:r>
+        <w:rPr>
+          <w:color w:val="7F7F7F" w:themeColor="text1" w:themeTint="80"/>
+          <w:sz w:val="20"/>
+          <w:lang w:val="en-US"/>
+        </w:rPr>
+        <w:t xml:space="preserve"> (</w:t>
+      </w:r>
+      <w:proofErr w:type="spellStart"/>
+      <w:r>
+        <w:rPr>
+          <w:color w:val="7F7F7F" w:themeColor="text1" w:themeTint="80"/>
+          <w:sz w:val="20"/>
+          <w:lang w:val="en-US"/>
+        </w:rPr>
+        <w:t>randValue</w:t>
+      </w:r>
+      <w:proofErr w:type="spellEnd"/>
+      <w:r>
+        <w:rPr>
+          <w:color w:val="7F7F7F" w:themeColor="text1" w:themeTint="80"/>
+          <w:sz w:val="20"/>
+          <w:lang w:val="en-US"/>
+        </w:rPr>
+        <w:t xml:space="preserve"> == 0)</w:t>
+      </w:r>
+    </w:p>
+    <w:p>
+      <w:pPr>
+        <w:pStyle w:val="Sinespaciado"/>
+        <w:rPr>
+          <w:color w:val="7F7F7F" w:themeColor="text1" w:themeTint="80"/>
+          <w:sz w:val="20"/>
+          <w:lang w:val="en-US"/>
+        </w:rPr>
+      </w:pPr>
+      <w:r>
+        <w:rPr>
+          <w:color w:val="7F7F7F" w:themeColor="text1" w:themeTint="80"/>
+          <w:sz w:val="20"/>
+          <w:lang w:val="en-US"/>
+        </w:rPr>
+        <w:t xml:space="preserve">      {</w:t>
+      </w:r>
+    </w:p>
+    <w:p>
+      <w:pPr>
+        <w:pStyle w:val="Sinespaciado"/>
+        <w:rPr>
+          <w:color w:val="7F7F7F" w:themeColor="text1" w:themeTint="80"/>
+          <w:sz w:val="20"/>
+          <w:lang w:val="en-US"/>
+        </w:rPr>
+      </w:pPr>
+      <w:r>
+        <w:rPr>
+          <w:color w:val="7F7F7F" w:themeColor="text1" w:themeTint="80"/>
+          <w:sz w:val="20"/>
+          <w:lang w:val="en-US"/>
+        </w:rPr>
+        <w:t xml:space="preserve">        </w:t>
+      </w:r>
+      <w:proofErr w:type="spellStart"/>
+      <w:proofErr w:type="gramStart"/>
+      <w:r>
+        <w:rPr>
+          <w:color w:val="7F7F7F" w:themeColor="text1" w:themeTint="80"/>
+          <w:sz w:val="20"/>
+          <w:lang w:val="en-US"/>
+        </w:rPr>
+        <w:t>randomMode</w:t>
+      </w:r>
+      <w:proofErr w:type="spellEnd"/>
+      <w:proofErr w:type="gramEnd"/>
+      <w:r>
+        <w:rPr>
+          <w:color w:val="7F7F7F" w:themeColor="text1" w:themeTint="80"/>
+          <w:sz w:val="20"/>
+          <w:lang w:val="en-US"/>
+        </w:rPr>
+        <w:t xml:space="preserve"> = false;</w:t>
+      </w:r>
+    </w:p>
+    <w:p>
+      <w:pPr>
+        <w:pStyle w:val="Sinespaciado"/>
+        <w:rPr>
+          <w:color w:val="7F7F7F" w:themeColor="text1" w:themeTint="80"/>
+          <w:sz w:val="20"/>
+          <w:lang w:val="en-US"/>
+        </w:rPr>
+      </w:pPr>
+      <w:r>
+        <w:rPr>
+          <w:color w:val="7F7F7F" w:themeColor="text1" w:themeTint="80"/>
+          <w:sz w:val="20"/>
+          <w:lang w:val="en-US"/>
+        </w:rPr>
+        <w:t xml:space="preserve">      }</w:t>
+      </w:r>
+    </w:p>
+    <w:p>
+      <w:pPr>
+        <w:pStyle w:val="Sinespaciado"/>
+        <w:rPr>
+          <w:color w:val="7F7F7F" w:themeColor="text1" w:themeTint="80"/>
+          <w:sz w:val="20"/>
+          <w:lang w:val="en-US"/>
+        </w:rPr>
+      </w:pPr>
+      <w:r>
+        <w:rPr>
+          <w:color w:val="7F7F7F" w:themeColor="text1" w:themeTint="80"/>
+          <w:sz w:val="20"/>
+          <w:lang w:val="en-US"/>
+        </w:rPr>
+        <w:t xml:space="preserve">    }</w:t>
+      </w:r>
+    </w:p>
+    <w:p>
+      <w:pPr>
+        <w:pStyle w:val="Sinespaciado"/>
+        <w:rPr>
+          <w:color w:val="7F7F7F" w:themeColor="text1" w:themeTint="80"/>
+          <w:sz w:val="20"/>
+          <w:lang w:val="en-US"/>
+        </w:rPr>
+      </w:pPr>
+    </w:p>
+    <w:p>
+      <w:pPr>
+        <w:pStyle w:val="Sinespaciado"/>
+        <w:rPr>
+          <w:color w:val="7F7F7F" w:themeColor="text1" w:themeTint="80"/>
+          <w:sz w:val="20"/>
+          <w:lang w:val="en-US"/>
+        </w:rPr>
+      </w:pPr>
+      <w:r>
+        <w:rPr>
+          <w:color w:val="7F7F7F" w:themeColor="text1" w:themeTint="80"/>
+          <w:sz w:val="20"/>
+          <w:lang w:val="en-US"/>
+        </w:rPr>
+        <w:t xml:space="preserve">    //METODOS DISPOSITIVO</w:t>
+      </w:r>
+    </w:p>
+    <w:p>
+      <w:pPr>
+        <w:pStyle w:val="Sinespaciado"/>
+        <w:rPr>
+          <w:color w:val="7F7F7F" w:themeColor="text1" w:themeTint="80"/>
+          <w:sz w:val="20"/>
+          <w:lang w:val="en-US"/>
+        </w:rPr>
+      </w:pPr>
+      <w:r>
+        <w:rPr>
+          <w:color w:val="7F7F7F" w:themeColor="text1" w:themeTint="80"/>
+          <w:sz w:val="20"/>
+          <w:lang w:val="en-US"/>
+        </w:rPr>
+        <w:t xml:space="preserve">    //</w:t>
+      </w:r>
+      <w:proofErr w:type="spellStart"/>
+      <w:r>
+        <w:rPr>
+          <w:color w:val="7F7F7F" w:themeColor="text1" w:themeTint="80"/>
+          <w:sz w:val="20"/>
+          <w:lang w:val="en-US"/>
+        </w:rPr>
+        <w:t>Encender</w:t>
+      </w:r>
+      <w:proofErr w:type="spellEnd"/>
+      <w:r>
+        <w:rPr>
+          <w:color w:val="7F7F7F" w:themeColor="text1" w:themeTint="80"/>
+          <w:sz w:val="20"/>
+          <w:lang w:val="en-US"/>
+        </w:rPr>
+        <w:t xml:space="preserve"> </w:t>
+      </w:r>
+      <w:proofErr w:type="spellStart"/>
+      <w:r>
+        <w:rPr>
+          <w:color w:val="7F7F7F" w:themeColor="text1" w:themeTint="80"/>
+          <w:sz w:val="20"/>
+          <w:lang w:val="en-US"/>
+        </w:rPr>
+        <w:t>dispositivo</w:t>
+      </w:r>
+      <w:proofErr w:type="spellEnd"/>
+    </w:p>
+    <w:p>
+      <w:pPr>
+        <w:pStyle w:val="Sinespaciado"/>
+        <w:rPr>
+          <w:color w:val="7F7F7F" w:themeColor="text1" w:themeTint="80"/>
+          <w:sz w:val="20"/>
+          <w:lang w:val="en-US"/>
+        </w:rPr>
+      </w:pPr>
+      <w:r>
+        <w:rPr>
+          <w:color w:val="7F7F7F" w:themeColor="text1" w:themeTint="80"/>
+          <w:sz w:val="20"/>
+          <w:lang w:val="en-US"/>
+        </w:rPr>
+        <w:t xml:space="preserve">    </w:t>
+      </w:r>
+      <w:proofErr w:type="gramStart"/>
+      <w:r>
+        <w:rPr>
+          <w:color w:val="7F7F7F" w:themeColor="text1" w:themeTint="80"/>
+          <w:sz w:val="20"/>
+          <w:lang w:val="en-US"/>
+        </w:rPr>
+        <w:t>else</w:t>
+      </w:r>
+      <w:proofErr w:type="gramEnd"/>
+      <w:r>
+        <w:rPr>
+          <w:color w:val="7F7F7F" w:themeColor="text1" w:themeTint="80"/>
+          <w:sz w:val="20"/>
+          <w:lang w:val="en-US"/>
+        </w:rPr>
+        <w:t xml:space="preserve"> if (</w:t>
+      </w:r>
+      <w:proofErr w:type="spellStart"/>
+      <w:r>
+        <w:rPr>
+          <w:color w:val="7F7F7F" w:themeColor="text1" w:themeTint="80"/>
+          <w:sz w:val="20"/>
+          <w:lang w:val="en-US"/>
+        </w:rPr>
+        <w:t>message.checkString</w:t>
+      </w:r>
+      <w:proofErr w:type="spellEnd"/>
+      <w:r>
+        <w:rPr>
+          <w:color w:val="7F7F7F" w:themeColor="text1" w:themeTint="80"/>
+          <w:sz w:val="20"/>
+          <w:lang w:val="en-US"/>
+        </w:rPr>
+        <w:t>("SWITCHON"))</w:t>
+      </w:r>
+    </w:p>
+    <w:p>
+      <w:pPr>
+        <w:pStyle w:val="Sinespaciado"/>
+        <w:rPr>
+          <w:color w:val="7F7F7F" w:themeColor="text1" w:themeTint="80"/>
+          <w:sz w:val="20"/>
+          <w:lang w:val="en-US"/>
+        </w:rPr>
+      </w:pPr>
+      <w:r>
+        <w:rPr>
+          <w:color w:val="7F7F7F" w:themeColor="text1" w:themeTint="80"/>
+          <w:sz w:val="20"/>
+          <w:lang w:val="en-US"/>
+        </w:rPr>
+        <w:t xml:space="preserve">    {</w:t>
+      </w:r>
+    </w:p>
+    <w:p>
+      <w:pPr>
+        <w:pStyle w:val="Sinespaciado"/>
+        <w:rPr>
+          <w:color w:val="7F7F7F" w:themeColor="text1" w:themeTint="80"/>
+          <w:sz w:val="20"/>
+          <w:lang w:val="en-US"/>
+        </w:rPr>
+      </w:pPr>
+      <w:r>
+        <w:rPr>
+          <w:color w:val="7F7F7F" w:themeColor="text1" w:themeTint="80"/>
+          <w:sz w:val="20"/>
+          <w:lang w:val="en-US"/>
+        </w:rPr>
+        <w:t xml:space="preserve">      </w:t>
+      </w:r>
+      <w:proofErr w:type="spellStart"/>
+      <w:proofErr w:type="gramStart"/>
+      <w:r>
+        <w:rPr>
+          <w:color w:val="7F7F7F" w:themeColor="text1" w:themeTint="80"/>
+          <w:sz w:val="20"/>
+          <w:lang w:val="en-US"/>
+        </w:rPr>
+        <w:t>int</w:t>
+      </w:r>
+      <w:proofErr w:type="spellEnd"/>
+      <w:proofErr w:type="gramEnd"/>
+      <w:r>
+        <w:rPr>
+          <w:color w:val="7F7F7F" w:themeColor="text1" w:themeTint="80"/>
+          <w:sz w:val="20"/>
+          <w:lang w:val="en-US"/>
+        </w:rPr>
+        <w:t xml:space="preserve"> device = </w:t>
+      </w:r>
+      <w:proofErr w:type="spellStart"/>
+      <w:r>
+        <w:rPr>
+          <w:color w:val="7F7F7F" w:themeColor="text1" w:themeTint="80"/>
+          <w:sz w:val="20"/>
+          <w:lang w:val="en-US"/>
+        </w:rPr>
+        <w:t>message.readInt</w:t>
+      </w:r>
+      <w:proofErr w:type="spellEnd"/>
+      <w:r>
+        <w:rPr>
+          <w:color w:val="7F7F7F" w:themeColor="text1" w:themeTint="80"/>
+          <w:sz w:val="20"/>
+          <w:lang w:val="en-US"/>
+        </w:rPr>
+        <w:t xml:space="preserve">(); </w:t>
+      </w:r>
+    </w:p>
+    <w:p>
+      <w:pPr>
+        <w:pStyle w:val="Sinespaciado"/>
+        <w:rPr>
+          <w:color w:val="7F7F7F" w:themeColor="text1" w:themeTint="80"/>
+          <w:sz w:val="20"/>
+          <w:lang w:val="en-US"/>
+        </w:rPr>
+      </w:pPr>
+      <w:r>
+        <w:rPr>
+          <w:color w:val="7F7F7F" w:themeColor="text1" w:themeTint="80"/>
+          <w:sz w:val="20"/>
+          <w:lang w:val="en-US"/>
+        </w:rPr>
+        <w:t xml:space="preserve">      </w:t>
+      </w:r>
+      <w:proofErr w:type="gramStart"/>
+      <w:r>
+        <w:rPr>
+          <w:color w:val="7F7F7F" w:themeColor="text1" w:themeTint="80"/>
+          <w:sz w:val="20"/>
+          <w:lang w:val="en-US"/>
+        </w:rPr>
+        <w:t>if(</w:t>
+      </w:r>
+      <w:proofErr w:type="gramEnd"/>
+      <w:r>
+        <w:rPr>
+          <w:color w:val="7F7F7F" w:themeColor="text1" w:themeTint="80"/>
+          <w:sz w:val="20"/>
+          <w:lang w:val="en-US"/>
+        </w:rPr>
+        <w:t xml:space="preserve">device &gt;= 0 &amp;&amp; device &lt; </w:t>
+      </w:r>
+      <w:proofErr w:type="spellStart"/>
+      <w:r>
+        <w:rPr>
+          <w:color w:val="7F7F7F" w:themeColor="text1" w:themeTint="80"/>
+          <w:sz w:val="20"/>
+          <w:lang w:val="en-US"/>
+        </w:rPr>
+        <w:t>arrayLength</w:t>
+      </w:r>
+      <w:proofErr w:type="spellEnd"/>
+      <w:r>
+        <w:rPr>
+          <w:color w:val="7F7F7F" w:themeColor="text1" w:themeTint="80"/>
+          <w:sz w:val="20"/>
+          <w:lang w:val="en-US"/>
+        </w:rPr>
+        <w:t>)</w:t>
+      </w:r>
+    </w:p>
+    <w:p>
+      <w:pPr>
+        <w:pStyle w:val="Sinespaciado"/>
+        <w:rPr>
+          <w:color w:val="7F7F7F" w:themeColor="text1" w:themeTint="80"/>
+          <w:sz w:val="20"/>
+        </w:rPr>
+      </w:pPr>
+      <w:r>
+        <w:rPr>
+          <w:color w:val="7F7F7F" w:themeColor="text1" w:themeTint="80"/>
+          <w:sz w:val="20"/>
+          <w:lang w:val="en-US"/>
+        </w:rPr>
+        <w:t xml:space="preserve">        </w:t>
+      </w:r>
+      <w:proofErr w:type="spellStart"/>
+      <w:proofErr w:type="gramStart"/>
+      <w:r>
+        <w:rPr>
+          <w:color w:val="7F7F7F" w:themeColor="text1" w:themeTint="80"/>
+          <w:sz w:val="20"/>
+        </w:rPr>
+        <w:t>digitalWrite</w:t>
+      </w:r>
+      <w:proofErr w:type="spellEnd"/>
+      <w:r>
+        <w:rPr>
+          <w:color w:val="7F7F7F" w:themeColor="text1" w:themeTint="80"/>
+          <w:sz w:val="20"/>
+        </w:rPr>
+        <w:t>(</w:t>
+      </w:r>
+      <w:proofErr w:type="spellStart"/>
+      <w:proofErr w:type="gramEnd"/>
+      <w:r>
+        <w:rPr>
+          <w:color w:val="7F7F7F" w:themeColor="text1" w:themeTint="80"/>
+          <w:sz w:val="20"/>
+        </w:rPr>
+        <w:t>devices</w:t>
+      </w:r>
+      <w:proofErr w:type="spellEnd"/>
+      <w:r>
+        <w:rPr>
+          <w:color w:val="7F7F7F" w:themeColor="text1" w:themeTint="80"/>
+          <w:sz w:val="20"/>
+        </w:rPr>
+        <w:t>[</w:t>
+      </w:r>
+      <w:proofErr w:type="spellStart"/>
+      <w:r>
+        <w:rPr>
+          <w:color w:val="7F7F7F" w:themeColor="text1" w:themeTint="80"/>
+          <w:sz w:val="20"/>
+        </w:rPr>
+        <w:t>device</w:t>
+      </w:r>
+      <w:proofErr w:type="spellEnd"/>
+      <w:r>
+        <w:rPr>
+          <w:color w:val="7F7F7F" w:themeColor="text1" w:themeTint="80"/>
+          <w:sz w:val="20"/>
+        </w:rPr>
+        <w:t xml:space="preserve">], HIGH); //activa la señal del </w:t>
+      </w:r>
+      <w:proofErr w:type="spellStart"/>
+      <w:r>
+        <w:rPr>
+          <w:color w:val="7F7F7F" w:themeColor="text1" w:themeTint="80"/>
+          <w:sz w:val="20"/>
+        </w:rPr>
+        <w:t>device</w:t>
+      </w:r>
+      <w:proofErr w:type="spellEnd"/>
+    </w:p>
+    <w:p>
+      <w:pPr>
+        <w:pStyle w:val="Sinespaciado"/>
+        <w:rPr>
+          <w:color w:val="7F7F7F" w:themeColor="text1" w:themeTint="80"/>
+          <w:sz w:val="20"/>
+          <w:lang w:val="en-US"/>
+        </w:rPr>
+      </w:pPr>
+      <w:r>
+        <w:rPr>
+          <w:color w:val="7F7F7F" w:themeColor="text1" w:themeTint="80"/>
+          <w:sz w:val="20"/>
+        </w:rPr>
+        <w:t xml:space="preserve">    </w:t>
+      </w:r>
+      <w:r>
+        <w:rPr>
+          <w:color w:val="7F7F7F" w:themeColor="text1" w:themeTint="80"/>
+          <w:sz w:val="20"/>
+          <w:lang w:val="en-US"/>
+        </w:rPr>
+        <w:t>}</w:t>
+      </w:r>
+    </w:p>
+    <w:p>
+      <w:pPr>
+        <w:pStyle w:val="Sinespaciado"/>
+        <w:rPr>
+          <w:color w:val="7F7F7F" w:themeColor="text1" w:themeTint="80"/>
+          <w:sz w:val="20"/>
+          <w:lang w:val="en-US"/>
+        </w:rPr>
+      </w:pPr>
+    </w:p>
+    <w:p>
+      <w:pPr>
+        <w:pStyle w:val="Sinespaciado"/>
+        <w:rPr>
+          <w:color w:val="7F7F7F" w:themeColor="text1" w:themeTint="80"/>
+          <w:sz w:val="20"/>
+          <w:lang w:val="en-US"/>
+        </w:rPr>
+      </w:pPr>
+      <w:r>
+        <w:rPr>
+          <w:color w:val="7F7F7F" w:themeColor="text1" w:themeTint="80"/>
+          <w:sz w:val="20"/>
+          <w:lang w:val="en-US"/>
+        </w:rPr>
+        <w:t xml:space="preserve">    //</w:t>
+      </w:r>
+      <w:proofErr w:type="spellStart"/>
+      <w:r>
+        <w:rPr>
+          <w:color w:val="7F7F7F" w:themeColor="text1" w:themeTint="80"/>
+          <w:sz w:val="20"/>
+          <w:lang w:val="en-US"/>
+        </w:rPr>
+        <w:t>Apagar</w:t>
+      </w:r>
+      <w:proofErr w:type="spellEnd"/>
+      <w:r>
+        <w:rPr>
+          <w:color w:val="7F7F7F" w:themeColor="text1" w:themeTint="80"/>
+          <w:sz w:val="20"/>
+          <w:lang w:val="en-US"/>
+        </w:rPr>
+        <w:t xml:space="preserve"> </w:t>
+      </w:r>
+      <w:proofErr w:type="spellStart"/>
+      <w:r>
+        <w:rPr>
+          <w:color w:val="7F7F7F" w:themeColor="text1" w:themeTint="80"/>
+          <w:sz w:val="20"/>
+          <w:lang w:val="en-US"/>
+        </w:rPr>
+        <w:t>dispositivo</w:t>
+      </w:r>
+      <w:proofErr w:type="spellEnd"/>
+    </w:p>
+    <w:p>
+      <w:pPr>
+        <w:pStyle w:val="Sinespaciado"/>
+        <w:rPr>
+          <w:color w:val="7F7F7F" w:themeColor="text1" w:themeTint="80"/>
+          <w:sz w:val="20"/>
+          <w:lang w:val="en-US"/>
+        </w:rPr>
+      </w:pPr>
+      <w:r>
+        <w:rPr>
+          <w:color w:val="7F7F7F" w:themeColor="text1" w:themeTint="80"/>
+          <w:sz w:val="20"/>
+          <w:lang w:val="en-US"/>
+        </w:rPr>
+        <w:t xml:space="preserve">    </w:t>
+      </w:r>
+      <w:proofErr w:type="gramStart"/>
+      <w:r>
+        <w:rPr>
+          <w:color w:val="7F7F7F" w:themeColor="text1" w:themeTint="80"/>
+          <w:sz w:val="20"/>
+          <w:lang w:val="en-US"/>
+        </w:rPr>
+        <w:t>else</w:t>
+      </w:r>
+      <w:proofErr w:type="gramEnd"/>
+      <w:r>
+        <w:rPr>
+          <w:color w:val="7F7F7F" w:themeColor="text1" w:themeTint="80"/>
+          <w:sz w:val="20"/>
+          <w:lang w:val="en-US"/>
+        </w:rPr>
+        <w:t xml:space="preserve"> if (</w:t>
+      </w:r>
+      <w:proofErr w:type="spellStart"/>
+      <w:r>
+        <w:rPr>
+          <w:color w:val="7F7F7F" w:themeColor="text1" w:themeTint="80"/>
+          <w:sz w:val="20"/>
+          <w:lang w:val="en-US"/>
+        </w:rPr>
+        <w:t>message.checkString</w:t>
+      </w:r>
+      <w:proofErr w:type="spellEnd"/>
+      <w:r>
+        <w:rPr>
+          <w:color w:val="7F7F7F" w:themeColor="text1" w:themeTint="80"/>
+          <w:sz w:val="20"/>
+          <w:lang w:val="en-US"/>
+        </w:rPr>
+        <w:t>("SWITCHOFF"))</w:t>
+      </w:r>
+    </w:p>
+    <w:p>
+      <w:pPr>
+        <w:pStyle w:val="Sinespaciado"/>
+        <w:rPr>
+          <w:color w:val="7F7F7F" w:themeColor="text1" w:themeTint="80"/>
+          <w:sz w:val="20"/>
+          <w:lang w:val="en-US"/>
+        </w:rPr>
+      </w:pPr>
+      <w:r>
+        <w:rPr>
+          <w:color w:val="7F7F7F" w:themeColor="text1" w:themeTint="80"/>
+          <w:sz w:val="20"/>
+          <w:lang w:val="en-US"/>
+        </w:rPr>
+        <w:t xml:space="preserve">    {</w:t>
+      </w:r>
+    </w:p>
+    <w:p>
+      <w:pPr>
+        <w:pStyle w:val="Sinespaciado"/>
+        <w:rPr>
+          <w:color w:val="7F7F7F" w:themeColor="text1" w:themeTint="80"/>
+          <w:sz w:val="20"/>
+          <w:lang w:val="en-US"/>
+        </w:rPr>
+      </w:pPr>
+      <w:r>
+        <w:rPr>
+          <w:color w:val="7F7F7F" w:themeColor="text1" w:themeTint="80"/>
+          <w:sz w:val="20"/>
+          <w:lang w:val="en-US"/>
+        </w:rPr>
+        <w:t xml:space="preserve">      </w:t>
+      </w:r>
+      <w:proofErr w:type="spellStart"/>
+      <w:proofErr w:type="gramStart"/>
+      <w:r>
+        <w:rPr>
+          <w:color w:val="7F7F7F" w:themeColor="text1" w:themeTint="80"/>
+          <w:sz w:val="20"/>
+          <w:lang w:val="en-US"/>
+        </w:rPr>
+        <w:t>int</w:t>
+      </w:r>
+      <w:proofErr w:type="spellEnd"/>
+      <w:proofErr w:type="gramEnd"/>
+      <w:r>
+        <w:rPr>
+          <w:color w:val="7F7F7F" w:themeColor="text1" w:themeTint="80"/>
+          <w:sz w:val="20"/>
+          <w:lang w:val="en-US"/>
+        </w:rPr>
+        <w:t xml:space="preserve"> device = </w:t>
+      </w:r>
+      <w:proofErr w:type="spellStart"/>
+      <w:r>
+        <w:rPr>
+          <w:color w:val="7F7F7F" w:themeColor="text1" w:themeTint="80"/>
+          <w:sz w:val="20"/>
+          <w:lang w:val="en-US"/>
+        </w:rPr>
+        <w:t>message.readInt</w:t>
+      </w:r>
+      <w:proofErr w:type="spellEnd"/>
+      <w:r>
+        <w:rPr>
+          <w:color w:val="7F7F7F" w:themeColor="text1" w:themeTint="80"/>
+          <w:sz w:val="20"/>
+          <w:lang w:val="en-US"/>
+        </w:rPr>
+        <w:t xml:space="preserve">(); </w:t>
+      </w:r>
+    </w:p>
+    <w:p>
+      <w:pPr>
+        <w:pStyle w:val="Sinespaciado"/>
+        <w:rPr>
+          <w:color w:val="7F7F7F" w:themeColor="text1" w:themeTint="80"/>
+          <w:sz w:val="20"/>
+          <w:lang w:val="en-US"/>
+        </w:rPr>
+      </w:pPr>
+      <w:r>
+        <w:rPr>
+          <w:color w:val="7F7F7F" w:themeColor="text1" w:themeTint="80"/>
+          <w:sz w:val="20"/>
+          <w:lang w:val="en-US"/>
+        </w:rPr>
+        <w:t xml:space="preserve">      </w:t>
+      </w:r>
+      <w:proofErr w:type="gramStart"/>
+      <w:r>
+        <w:rPr>
+          <w:color w:val="7F7F7F" w:themeColor="text1" w:themeTint="80"/>
+          <w:sz w:val="20"/>
+          <w:lang w:val="en-US"/>
+        </w:rPr>
+        <w:t>if(</w:t>
+      </w:r>
+      <w:proofErr w:type="gramEnd"/>
+      <w:r>
+        <w:rPr>
+          <w:color w:val="7F7F7F" w:themeColor="text1" w:themeTint="80"/>
+          <w:sz w:val="20"/>
+          <w:lang w:val="en-US"/>
+        </w:rPr>
+        <w:t xml:space="preserve">device &gt;= 0 &amp;&amp; device &lt; </w:t>
+      </w:r>
+      <w:proofErr w:type="spellStart"/>
+      <w:r>
+        <w:rPr>
+          <w:color w:val="7F7F7F" w:themeColor="text1" w:themeTint="80"/>
+          <w:sz w:val="20"/>
+          <w:lang w:val="en-US"/>
+        </w:rPr>
+        <w:t>arrayLength</w:t>
+      </w:r>
+      <w:proofErr w:type="spellEnd"/>
+      <w:r>
+        <w:rPr>
+          <w:color w:val="7F7F7F" w:themeColor="text1" w:themeTint="80"/>
+          <w:sz w:val="20"/>
+          <w:lang w:val="en-US"/>
+        </w:rPr>
+        <w:t>)</w:t>
+      </w:r>
+    </w:p>
+    <w:p>
+      <w:pPr>
+        <w:pStyle w:val="Sinespaciado"/>
+        <w:rPr>
+          <w:color w:val="7F7F7F" w:themeColor="text1" w:themeTint="80"/>
+          <w:sz w:val="20"/>
+        </w:rPr>
+      </w:pPr>
+      <w:r>
+        <w:rPr>
+          <w:color w:val="7F7F7F" w:themeColor="text1" w:themeTint="80"/>
+          <w:sz w:val="20"/>
+          <w:lang w:val="en-US"/>
+        </w:rPr>
+        <w:t xml:space="preserve">        </w:t>
+      </w:r>
+      <w:proofErr w:type="spellStart"/>
+      <w:proofErr w:type="gramStart"/>
+      <w:r>
+        <w:rPr>
+          <w:color w:val="7F7F7F" w:themeColor="text1" w:themeTint="80"/>
+          <w:sz w:val="20"/>
+        </w:rPr>
+        <w:t>digitalWrite</w:t>
+      </w:r>
+      <w:proofErr w:type="spellEnd"/>
+      <w:r>
+        <w:rPr>
+          <w:color w:val="7F7F7F" w:themeColor="text1" w:themeTint="80"/>
+          <w:sz w:val="20"/>
+        </w:rPr>
+        <w:t>(</w:t>
+      </w:r>
+      <w:proofErr w:type="spellStart"/>
+      <w:proofErr w:type="gramEnd"/>
+      <w:r>
+        <w:rPr>
+          <w:color w:val="7F7F7F" w:themeColor="text1" w:themeTint="80"/>
+          <w:sz w:val="20"/>
+        </w:rPr>
+        <w:t>devices</w:t>
+      </w:r>
+      <w:proofErr w:type="spellEnd"/>
+      <w:r>
+        <w:rPr>
+          <w:color w:val="7F7F7F" w:themeColor="text1" w:themeTint="80"/>
+          <w:sz w:val="20"/>
+        </w:rPr>
+        <w:t>[</w:t>
+      </w:r>
+      <w:proofErr w:type="spellStart"/>
+      <w:r>
+        <w:rPr>
+          <w:color w:val="7F7F7F" w:themeColor="text1" w:themeTint="80"/>
+          <w:sz w:val="20"/>
+        </w:rPr>
+        <w:t>device</w:t>
+      </w:r>
+      <w:proofErr w:type="spellEnd"/>
+      <w:r>
+        <w:rPr>
+          <w:color w:val="7F7F7F" w:themeColor="text1" w:themeTint="80"/>
+          <w:sz w:val="20"/>
+        </w:rPr>
+        <w:t xml:space="preserve">], LOW); //desactiva la señal del </w:t>
+      </w:r>
+      <w:proofErr w:type="spellStart"/>
+      <w:r>
+        <w:rPr>
+          <w:color w:val="7F7F7F" w:themeColor="text1" w:themeTint="80"/>
+          <w:sz w:val="20"/>
+        </w:rPr>
+        <w:t>device</w:t>
+      </w:r>
+      <w:proofErr w:type="spellEnd"/>
+    </w:p>
+    <w:p>
+      <w:pPr>
+        <w:pStyle w:val="Sinespaciado"/>
+        <w:rPr>
+          <w:color w:val="7F7F7F" w:themeColor="text1" w:themeTint="80"/>
+          <w:sz w:val="20"/>
+          <w:lang w:val="en-US"/>
+        </w:rPr>
+      </w:pPr>
+      <w:r>
+        <w:rPr>
+          <w:color w:val="7F7F7F" w:themeColor="text1" w:themeTint="80"/>
+          <w:sz w:val="20"/>
+        </w:rPr>
+        <w:t xml:space="preserve">    </w:t>
+      </w:r>
+      <w:r>
+        <w:rPr>
+          <w:color w:val="7F7F7F" w:themeColor="text1" w:themeTint="80"/>
+          <w:sz w:val="20"/>
+          <w:lang w:val="en-US"/>
+        </w:rPr>
+        <w:t>}</w:t>
+      </w:r>
+    </w:p>
+    <w:p>
+      <w:pPr>
+        <w:pStyle w:val="Sinespaciado"/>
+        <w:rPr>
+          <w:color w:val="7F7F7F" w:themeColor="text1" w:themeTint="80"/>
+          <w:sz w:val="20"/>
+          <w:lang w:val="en-US"/>
+        </w:rPr>
+      </w:pPr>
+    </w:p>
+    <w:p>
+      <w:pPr>
+        <w:pStyle w:val="Sinespaciado"/>
+        <w:rPr>
+          <w:color w:val="7F7F7F" w:themeColor="text1" w:themeTint="80"/>
+          <w:sz w:val="20"/>
+          <w:lang w:val="en-US"/>
+        </w:rPr>
+      </w:pPr>
+      <w:r>
+        <w:rPr>
+          <w:color w:val="7F7F7F" w:themeColor="text1" w:themeTint="80"/>
+          <w:sz w:val="20"/>
+          <w:lang w:val="en-US"/>
+        </w:rPr>
+        <w:t xml:space="preserve">    // METODO DETECCION</w:t>
+      </w:r>
+    </w:p>
+    <w:p>
+      <w:pPr>
+        <w:pStyle w:val="Sinespaciado"/>
+        <w:rPr>
+          <w:color w:val="7F7F7F" w:themeColor="text1" w:themeTint="80"/>
+          <w:sz w:val="20"/>
+          <w:lang w:val="en-US"/>
+        </w:rPr>
+      </w:pPr>
+      <w:r>
+        <w:rPr>
+          <w:color w:val="7F7F7F" w:themeColor="text1" w:themeTint="80"/>
+          <w:sz w:val="20"/>
+          <w:lang w:val="en-US"/>
+        </w:rPr>
+        <w:t xml:space="preserve">    </w:t>
+      </w:r>
+      <w:proofErr w:type="gramStart"/>
+      <w:r>
+        <w:rPr>
+          <w:color w:val="7F7F7F" w:themeColor="text1" w:themeTint="80"/>
+          <w:sz w:val="20"/>
+          <w:lang w:val="en-US"/>
+        </w:rPr>
+        <w:t>else</w:t>
+      </w:r>
+      <w:proofErr w:type="gramEnd"/>
+      <w:r>
+        <w:rPr>
+          <w:color w:val="7F7F7F" w:themeColor="text1" w:themeTint="80"/>
+          <w:sz w:val="20"/>
+          <w:lang w:val="en-US"/>
+        </w:rPr>
+        <w:t xml:space="preserve"> if (</w:t>
+      </w:r>
+      <w:proofErr w:type="spellStart"/>
+      <w:r>
+        <w:rPr>
+          <w:color w:val="7F7F7F" w:themeColor="text1" w:themeTint="80"/>
+          <w:sz w:val="20"/>
+          <w:lang w:val="en-US"/>
+        </w:rPr>
+        <w:t>message.checkString</w:t>
+      </w:r>
+      <w:proofErr w:type="spellEnd"/>
+      <w:r>
+        <w:rPr>
+          <w:color w:val="7F7F7F" w:themeColor="text1" w:themeTint="80"/>
+          <w:sz w:val="20"/>
+          <w:lang w:val="en-US"/>
+        </w:rPr>
+        <w:t>("CHECK"))</w:t>
+      </w:r>
+    </w:p>
+    <w:p>
+      <w:pPr>
+        <w:pStyle w:val="Sinespaciado"/>
+        <w:rPr>
+          <w:color w:val="7F7F7F" w:themeColor="text1" w:themeTint="80"/>
+          <w:sz w:val="20"/>
+        </w:rPr>
+      </w:pPr>
+      <w:r>
+        <w:rPr>
+          <w:color w:val="7F7F7F" w:themeColor="text1" w:themeTint="80"/>
+          <w:sz w:val="20"/>
+          <w:lang w:val="en-US"/>
+        </w:rPr>
+        <w:t xml:space="preserve">    </w:t>
+      </w:r>
+      <w:r>
+        <w:rPr>
+          <w:color w:val="7F7F7F" w:themeColor="text1" w:themeTint="80"/>
+          <w:sz w:val="20"/>
+        </w:rPr>
+        <w:t>{</w:t>
+      </w:r>
+    </w:p>
+    <w:p>
+      <w:pPr>
+        <w:pStyle w:val="Sinespaciado"/>
+        <w:rPr>
+          <w:color w:val="7F7F7F" w:themeColor="text1" w:themeTint="80"/>
+          <w:sz w:val="20"/>
+        </w:rPr>
+      </w:pPr>
+      <w:r>
+        <w:rPr>
+          <w:color w:val="7F7F7F" w:themeColor="text1" w:themeTint="80"/>
+          <w:sz w:val="20"/>
+        </w:rPr>
+        <w:t xml:space="preserve">      </w:t>
+      </w:r>
+      <w:proofErr w:type="spellStart"/>
+      <w:proofErr w:type="gramStart"/>
+      <w:r>
+        <w:rPr>
+          <w:color w:val="7F7F7F" w:themeColor="text1" w:themeTint="80"/>
+          <w:sz w:val="20"/>
+        </w:rPr>
+        <w:t>Serial.write</w:t>
+      </w:r>
+      <w:proofErr w:type="spellEnd"/>
+      <w:r>
+        <w:rPr>
+          <w:color w:val="7F7F7F" w:themeColor="text1" w:themeTint="80"/>
+          <w:sz w:val="20"/>
+        </w:rPr>
+        <w:t>(</w:t>
+      </w:r>
+      <w:proofErr w:type="gramEnd"/>
+      <w:r>
+        <w:rPr>
+          <w:color w:val="7F7F7F" w:themeColor="text1" w:themeTint="80"/>
+          <w:sz w:val="20"/>
+        </w:rPr>
+        <w:t>"ACK\r\n"); //devuelve el mensaje de comprobación</w:t>
+      </w:r>
+    </w:p>
+    <w:p>
+      <w:pPr>
+        <w:pStyle w:val="Sinespaciado"/>
+        <w:rPr>
+          <w:color w:val="7F7F7F" w:themeColor="text1" w:themeTint="80"/>
+          <w:sz w:val="20"/>
+        </w:rPr>
+      </w:pPr>
+      <w:r>
+        <w:rPr>
+          <w:color w:val="7F7F7F" w:themeColor="text1" w:themeTint="80"/>
+          <w:sz w:val="20"/>
+        </w:rPr>
+        <w:t xml:space="preserve">    }</w:t>
+      </w:r>
+    </w:p>
+    <w:p>
+      <w:pPr>
+        <w:pStyle w:val="Sinespaciado"/>
+        <w:rPr>
+          <w:color w:val="7F7F7F" w:themeColor="text1" w:themeTint="80"/>
+          <w:sz w:val="20"/>
+        </w:rPr>
+      </w:pPr>
+      <w:r>
+        <w:rPr>
+          <w:color w:val="7F7F7F" w:themeColor="text1" w:themeTint="80"/>
+          <w:sz w:val="20"/>
+        </w:rPr>
+        <w:t xml:space="preserve">  }</w:t>
+      </w:r>
+    </w:p>
+    <w:p>
+      <w:pPr>
+        <w:pStyle w:val="Sinespaciado"/>
+        <w:rPr>
+          <w:color w:val="7F7F7F" w:themeColor="text1" w:themeTint="80"/>
+          <w:sz w:val="20"/>
+        </w:rPr>
+      </w:pPr>
+      <w:r>
+        <w:rPr>
+          <w:color w:val="7F7F7F" w:themeColor="text1" w:themeTint="80"/>
+          <w:sz w:val="20"/>
+        </w:rPr>
+        <w:t>}</w:t>
+      </w:r>
+    </w:p>
+    <w:p/>
+    <w:p>
+      <w:pPr>
+        <w:pStyle w:val="Ttulo2"/>
+      </w:pPr>
+      <w:bookmarkStart w:id="36" w:name="_Toc293502704"/>
+      <w:r>
+        <w:t>Circuito completo</w:t>
+      </w:r>
+      <w:bookmarkEnd w:id="36"/>
+    </w:p>
+    <w:p>
+      <w:r>
+        <w:t>[¿¿¿]</w:t>
+      </w:r>
+    </w:p>
+    <w:p/>
+    <w:p>
+      <w:pPr>
+        <w:pStyle w:val="Ttulo2"/>
+      </w:pPr>
+      <w:bookmarkStart w:id="37" w:name="_Toc293502705"/>
+      <w:r>
         <w:lastRenderedPageBreak/>
-        <w:t xml:space="preserve">        </w:t>
-      </w:r>
-      <w:proofErr w:type="spellStart"/>
-      <w:proofErr w:type="gramStart"/>
-      <w:r>
-        <w:rPr>
-          <w:color w:val="7F7F7F" w:themeColor="text1" w:themeTint="80"/>
-          <w:sz w:val="20"/>
-          <w:lang w:val="en-US"/>
-        </w:rPr>
-        <w:t>randomMode</w:t>
-      </w:r>
-      <w:proofErr w:type="spellEnd"/>
-      <w:proofErr w:type="gramEnd"/>
-      <w:r>
-        <w:rPr>
-          <w:color w:val="7F7F7F" w:themeColor="text1" w:themeTint="80"/>
-          <w:sz w:val="20"/>
-          <w:lang w:val="en-US"/>
-        </w:rPr>
-        <w:t xml:space="preserve"> = true;</w:t>
-      </w:r>
-    </w:p>
-    <w:p>
-      <w:pPr>
-        <w:pStyle w:val="Sinespaciado"/>
-        <w:rPr>
-          <w:color w:val="7F7F7F" w:themeColor="text1" w:themeTint="80"/>
-          <w:sz w:val="20"/>
-          <w:lang w:val="en-US"/>
-        </w:rPr>
-      </w:pPr>
-      <w:r>
-        <w:rPr>
-          <w:color w:val="7F7F7F" w:themeColor="text1" w:themeTint="80"/>
-          <w:sz w:val="20"/>
-          <w:lang w:val="en-US"/>
-        </w:rPr>
-        <w:t xml:space="preserve">        </w:t>
-      </w:r>
-      <w:proofErr w:type="spellStart"/>
-      <w:proofErr w:type="gramStart"/>
-      <w:r>
-        <w:rPr>
-          <w:color w:val="7F7F7F" w:themeColor="text1" w:themeTint="80"/>
-          <w:sz w:val="20"/>
-          <w:lang w:val="en-US"/>
-        </w:rPr>
-        <w:t>timeRandom</w:t>
-      </w:r>
-      <w:proofErr w:type="spellEnd"/>
-      <w:proofErr w:type="gramEnd"/>
-      <w:r>
-        <w:rPr>
-          <w:color w:val="7F7F7F" w:themeColor="text1" w:themeTint="80"/>
-          <w:sz w:val="20"/>
-          <w:lang w:val="en-US"/>
-        </w:rPr>
-        <w:t xml:space="preserve"> = </w:t>
-      </w:r>
-      <w:proofErr w:type="spellStart"/>
-      <w:r>
-        <w:rPr>
-          <w:color w:val="7F7F7F" w:themeColor="text1" w:themeTint="80"/>
-          <w:sz w:val="20"/>
-          <w:lang w:val="en-US"/>
-        </w:rPr>
-        <w:t>message.readLong</w:t>
-      </w:r>
-      <w:proofErr w:type="spellEnd"/>
-      <w:r>
-        <w:rPr>
-          <w:color w:val="7F7F7F" w:themeColor="text1" w:themeTint="80"/>
-          <w:sz w:val="20"/>
-          <w:lang w:val="en-US"/>
-        </w:rPr>
-        <w:t>();</w:t>
-      </w:r>
-    </w:p>
-    <w:p>
-      <w:pPr>
-        <w:pStyle w:val="Sinespaciado"/>
-        <w:rPr>
-          <w:color w:val="7F7F7F" w:themeColor="text1" w:themeTint="80"/>
-          <w:sz w:val="20"/>
-        </w:rPr>
-      </w:pPr>
-      <w:r>
-        <w:rPr>
-          <w:color w:val="7F7F7F" w:themeColor="text1" w:themeTint="80"/>
-          <w:sz w:val="20"/>
-          <w:lang w:val="en-US"/>
-        </w:rPr>
-        <w:t xml:space="preserve">        </w:t>
-      </w:r>
-      <w:proofErr w:type="spellStart"/>
-      <w:proofErr w:type="gramStart"/>
-      <w:r>
-        <w:rPr>
-          <w:color w:val="7F7F7F" w:themeColor="text1" w:themeTint="80"/>
-          <w:sz w:val="20"/>
-        </w:rPr>
-        <w:t>ConfigRandomColor</w:t>
-      </w:r>
-      <w:proofErr w:type="spellEnd"/>
-      <w:r>
-        <w:rPr>
-          <w:color w:val="7F7F7F" w:themeColor="text1" w:themeTint="80"/>
-          <w:sz w:val="20"/>
-        </w:rPr>
-        <w:t>(</w:t>
-      </w:r>
-      <w:proofErr w:type="gramEnd"/>
-      <w:r>
-        <w:rPr>
-          <w:color w:val="7F7F7F" w:themeColor="text1" w:themeTint="80"/>
-          <w:sz w:val="20"/>
-        </w:rPr>
-        <w:t>);</w:t>
-      </w:r>
-    </w:p>
-    <w:p>
-      <w:pPr>
-        <w:pStyle w:val="Sinespaciado"/>
-        <w:rPr>
-          <w:color w:val="7F7F7F" w:themeColor="text1" w:themeTint="80"/>
-          <w:sz w:val="20"/>
-        </w:rPr>
-      </w:pPr>
-      <w:r>
-        <w:rPr>
-          <w:color w:val="7F7F7F" w:themeColor="text1" w:themeTint="80"/>
-          <w:sz w:val="20"/>
-        </w:rPr>
-        <w:t xml:space="preserve">      }</w:t>
-      </w:r>
-    </w:p>
-    <w:p>
-      <w:pPr>
-        <w:pStyle w:val="Sinespaciado"/>
-        <w:rPr>
-          <w:color w:val="7F7F7F" w:themeColor="text1" w:themeTint="80"/>
-          <w:sz w:val="20"/>
-        </w:rPr>
-      </w:pPr>
-      <w:r>
-        <w:rPr>
-          <w:color w:val="7F7F7F" w:themeColor="text1" w:themeTint="80"/>
-          <w:sz w:val="20"/>
-        </w:rPr>
-        <w:t xml:space="preserve">      //Desactivar modo RANDOM (no importa el valor del tiempo)</w:t>
-      </w:r>
-    </w:p>
-    <w:p>
-      <w:pPr>
-        <w:pStyle w:val="Sinespaciado"/>
-        <w:rPr>
-          <w:color w:val="7F7F7F" w:themeColor="text1" w:themeTint="80"/>
-          <w:sz w:val="20"/>
-          <w:lang w:val="en-US"/>
-        </w:rPr>
-      </w:pPr>
-      <w:r>
-        <w:rPr>
-          <w:color w:val="7F7F7F" w:themeColor="text1" w:themeTint="80"/>
-          <w:sz w:val="20"/>
-        </w:rPr>
-        <w:t xml:space="preserve">      </w:t>
-      </w:r>
-      <w:proofErr w:type="gramStart"/>
-      <w:r>
-        <w:rPr>
-          <w:color w:val="7F7F7F" w:themeColor="text1" w:themeTint="80"/>
-          <w:sz w:val="20"/>
-          <w:lang w:val="en-US"/>
-        </w:rPr>
-        <w:t>if</w:t>
-      </w:r>
-      <w:proofErr w:type="gramEnd"/>
-      <w:r>
-        <w:rPr>
-          <w:color w:val="7F7F7F" w:themeColor="text1" w:themeTint="80"/>
-          <w:sz w:val="20"/>
-          <w:lang w:val="en-US"/>
-        </w:rPr>
-        <w:t xml:space="preserve"> (</w:t>
-      </w:r>
-      <w:proofErr w:type="spellStart"/>
-      <w:r>
-        <w:rPr>
-          <w:color w:val="7F7F7F" w:themeColor="text1" w:themeTint="80"/>
-          <w:sz w:val="20"/>
-          <w:lang w:val="en-US"/>
-        </w:rPr>
-        <w:t>randValue</w:t>
-      </w:r>
-      <w:proofErr w:type="spellEnd"/>
-      <w:r>
-        <w:rPr>
-          <w:color w:val="7F7F7F" w:themeColor="text1" w:themeTint="80"/>
-          <w:sz w:val="20"/>
-          <w:lang w:val="en-US"/>
-        </w:rPr>
-        <w:t xml:space="preserve"> == 0)</w:t>
-      </w:r>
-    </w:p>
-    <w:p>
-      <w:pPr>
-        <w:pStyle w:val="Sinespaciado"/>
-        <w:rPr>
-          <w:color w:val="7F7F7F" w:themeColor="text1" w:themeTint="80"/>
-          <w:sz w:val="20"/>
-          <w:lang w:val="en-US"/>
-        </w:rPr>
-      </w:pPr>
-      <w:r>
-        <w:rPr>
-          <w:color w:val="7F7F7F" w:themeColor="text1" w:themeTint="80"/>
-          <w:sz w:val="20"/>
-          <w:lang w:val="en-US"/>
-        </w:rPr>
-        <w:t xml:space="preserve">      {</w:t>
-      </w:r>
-    </w:p>
-    <w:p>
-      <w:pPr>
-        <w:pStyle w:val="Sinespaciado"/>
-        <w:rPr>
-          <w:color w:val="7F7F7F" w:themeColor="text1" w:themeTint="80"/>
-          <w:sz w:val="20"/>
-          <w:lang w:val="en-US"/>
-        </w:rPr>
-      </w:pPr>
-      <w:r>
-        <w:rPr>
-          <w:color w:val="7F7F7F" w:themeColor="text1" w:themeTint="80"/>
-          <w:sz w:val="20"/>
-          <w:lang w:val="en-US"/>
-        </w:rPr>
-        <w:t xml:space="preserve">        </w:t>
-      </w:r>
-      <w:proofErr w:type="spellStart"/>
-      <w:proofErr w:type="gramStart"/>
-      <w:r>
-        <w:rPr>
-          <w:color w:val="7F7F7F" w:themeColor="text1" w:themeTint="80"/>
-          <w:sz w:val="20"/>
-          <w:lang w:val="en-US"/>
-        </w:rPr>
-        <w:t>randomMode</w:t>
-      </w:r>
-      <w:proofErr w:type="spellEnd"/>
-      <w:proofErr w:type="gramEnd"/>
-      <w:r>
-        <w:rPr>
-          <w:color w:val="7F7F7F" w:themeColor="text1" w:themeTint="80"/>
-          <w:sz w:val="20"/>
-          <w:lang w:val="en-US"/>
-        </w:rPr>
-        <w:t xml:space="preserve"> = false;</w:t>
-      </w:r>
-    </w:p>
-    <w:p>
-      <w:pPr>
-        <w:pStyle w:val="Sinespaciado"/>
-        <w:rPr>
-          <w:color w:val="7F7F7F" w:themeColor="text1" w:themeTint="80"/>
-          <w:sz w:val="20"/>
-          <w:lang w:val="en-US"/>
-        </w:rPr>
-      </w:pPr>
-      <w:r>
-        <w:rPr>
-          <w:color w:val="7F7F7F" w:themeColor="text1" w:themeTint="80"/>
-          <w:sz w:val="20"/>
-          <w:lang w:val="en-US"/>
-        </w:rPr>
-        <w:t xml:space="preserve">      }</w:t>
-      </w:r>
-    </w:p>
-    <w:p>
-      <w:pPr>
-        <w:pStyle w:val="Sinespaciado"/>
-        <w:rPr>
-          <w:color w:val="7F7F7F" w:themeColor="text1" w:themeTint="80"/>
-          <w:sz w:val="20"/>
-          <w:lang w:val="en-US"/>
-        </w:rPr>
-      </w:pPr>
-      <w:r>
-        <w:rPr>
-          <w:color w:val="7F7F7F" w:themeColor="text1" w:themeTint="80"/>
-          <w:sz w:val="20"/>
-          <w:lang w:val="en-US"/>
-        </w:rPr>
-        <w:t xml:space="preserve">    }</w:t>
-      </w:r>
-    </w:p>
-    <w:p>
-      <w:pPr>
-        <w:pStyle w:val="Sinespaciado"/>
-        <w:rPr>
-          <w:color w:val="7F7F7F" w:themeColor="text1" w:themeTint="80"/>
-          <w:sz w:val="20"/>
-          <w:lang w:val="en-US"/>
-        </w:rPr>
-      </w:pPr>
-    </w:p>
-    <w:p>
-      <w:pPr>
-        <w:pStyle w:val="Sinespaciado"/>
-        <w:rPr>
-          <w:color w:val="7F7F7F" w:themeColor="text1" w:themeTint="80"/>
-          <w:sz w:val="20"/>
-          <w:lang w:val="en-US"/>
-        </w:rPr>
-      </w:pPr>
-      <w:r>
-        <w:rPr>
-          <w:color w:val="7F7F7F" w:themeColor="text1" w:themeTint="80"/>
-          <w:sz w:val="20"/>
-          <w:lang w:val="en-US"/>
-        </w:rPr>
-        <w:t xml:space="preserve">    //METODOS DISPOSITIVO</w:t>
-      </w:r>
-    </w:p>
-    <w:p>
-      <w:pPr>
-        <w:pStyle w:val="Sinespaciado"/>
-        <w:rPr>
-          <w:color w:val="7F7F7F" w:themeColor="text1" w:themeTint="80"/>
-          <w:sz w:val="20"/>
-          <w:lang w:val="en-US"/>
-        </w:rPr>
-      </w:pPr>
-      <w:r>
-        <w:rPr>
-          <w:color w:val="7F7F7F" w:themeColor="text1" w:themeTint="80"/>
-          <w:sz w:val="20"/>
-          <w:lang w:val="en-US"/>
-        </w:rPr>
-        <w:t xml:space="preserve">    //</w:t>
-      </w:r>
-      <w:proofErr w:type="spellStart"/>
-      <w:r>
-        <w:rPr>
-          <w:color w:val="7F7F7F" w:themeColor="text1" w:themeTint="80"/>
-          <w:sz w:val="20"/>
-          <w:lang w:val="en-US"/>
-        </w:rPr>
-        <w:t>Encender</w:t>
-      </w:r>
-      <w:proofErr w:type="spellEnd"/>
-      <w:r>
-        <w:rPr>
-          <w:color w:val="7F7F7F" w:themeColor="text1" w:themeTint="80"/>
-          <w:sz w:val="20"/>
-          <w:lang w:val="en-US"/>
-        </w:rPr>
-        <w:t xml:space="preserve"> </w:t>
-      </w:r>
-      <w:proofErr w:type="spellStart"/>
-      <w:r>
-        <w:rPr>
-          <w:color w:val="7F7F7F" w:themeColor="text1" w:themeTint="80"/>
-          <w:sz w:val="20"/>
-          <w:lang w:val="en-US"/>
-        </w:rPr>
-        <w:t>dispositivo</w:t>
-      </w:r>
-      <w:proofErr w:type="spellEnd"/>
-    </w:p>
-    <w:p>
-      <w:pPr>
-        <w:pStyle w:val="Sinespaciado"/>
-        <w:rPr>
-          <w:color w:val="7F7F7F" w:themeColor="text1" w:themeTint="80"/>
-          <w:sz w:val="20"/>
-          <w:lang w:val="en-US"/>
-        </w:rPr>
-      </w:pPr>
-      <w:r>
-        <w:rPr>
-          <w:color w:val="7F7F7F" w:themeColor="text1" w:themeTint="80"/>
-          <w:sz w:val="20"/>
-          <w:lang w:val="en-US"/>
-        </w:rPr>
-        <w:t xml:space="preserve">    </w:t>
-      </w:r>
-      <w:proofErr w:type="gramStart"/>
-      <w:r>
-        <w:rPr>
-          <w:color w:val="7F7F7F" w:themeColor="text1" w:themeTint="80"/>
-          <w:sz w:val="20"/>
-          <w:lang w:val="en-US"/>
-        </w:rPr>
-        <w:t>else</w:t>
-      </w:r>
-      <w:proofErr w:type="gramEnd"/>
-      <w:r>
-        <w:rPr>
-          <w:color w:val="7F7F7F" w:themeColor="text1" w:themeTint="80"/>
-          <w:sz w:val="20"/>
-          <w:lang w:val="en-US"/>
-        </w:rPr>
-        <w:t xml:space="preserve"> if (</w:t>
-      </w:r>
-      <w:proofErr w:type="spellStart"/>
-      <w:r>
-        <w:rPr>
-          <w:color w:val="7F7F7F" w:themeColor="text1" w:themeTint="80"/>
-          <w:sz w:val="20"/>
-          <w:lang w:val="en-US"/>
-        </w:rPr>
-        <w:t>message.checkString</w:t>
-      </w:r>
-      <w:proofErr w:type="spellEnd"/>
-      <w:r>
-        <w:rPr>
-          <w:color w:val="7F7F7F" w:themeColor="text1" w:themeTint="80"/>
-          <w:sz w:val="20"/>
-          <w:lang w:val="en-US"/>
-        </w:rPr>
-        <w:t>("SWITCHON"))</w:t>
-      </w:r>
-    </w:p>
-    <w:p>
-      <w:pPr>
-        <w:pStyle w:val="Sinespaciado"/>
-        <w:rPr>
-          <w:color w:val="7F7F7F" w:themeColor="text1" w:themeTint="80"/>
-          <w:sz w:val="20"/>
-          <w:lang w:val="en-US"/>
-        </w:rPr>
-      </w:pPr>
-      <w:r>
-        <w:rPr>
-          <w:color w:val="7F7F7F" w:themeColor="text1" w:themeTint="80"/>
-          <w:sz w:val="20"/>
-          <w:lang w:val="en-US"/>
-        </w:rPr>
-        <w:t xml:space="preserve">    {</w:t>
-      </w:r>
-    </w:p>
-    <w:p>
-      <w:pPr>
-        <w:pStyle w:val="Sinespaciado"/>
-        <w:rPr>
-          <w:color w:val="7F7F7F" w:themeColor="text1" w:themeTint="80"/>
-          <w:sz w:val="20"/>
-          <w:lang w:val="en-US"/>
-        </w:rPr>
-      </w:pPr>
-      <w:r>
-        <w:rPr>
-          <w:color w:val="7F7F7F" w:themeColor="text1" w:themeTint="80"/>
-          <w:sz w:val="20"/>
-          <w:lang w:val="en-US"/>
-        </w:rPr>
-        <w:t xml:space="preserve">      </w:t>
-      </w:r>
-      <w:proofErr w:type="spellStart"/>
-      <w:proofErr w:type="gramStart"/>
-      <w:r>
-        <w:rPr>
-          <w:color w:val="7F7F7F" w:themeColor="text1" w:themeTint="80"/>
-          <w:sz w:val="20"/>
-          <w:lang w:val="en-US"/>
-        </w:rPr>
-        <w:t>int</w:t>
-      </w:r>
-      <w:proofErr w:type="spellEnd"/>
-      <w:proofErr w:type="gramEnd"/>
-      <w:r>
-        <w:rPr>
-          <w:color w:val="7F7F7F" w:themeColor="text1" w:themeTint="80"/>
-          <w:sz w:val="20"/>
-          <w:lang w:val="en-US"/>
-        </w:rPr>
-        <w:t xml:space="preserve"> device = </w:t>
-      </w:r>
-      <w:proofErr w:type="spellStart"/>
-      <w:r>
-        <w:rPr>
-          <w:color w:val="7F7F7F" w:themeColor="text1" w:themeTint="80"/>
-          <w:sz w:val="20"/>
-          <w:lang w:val="en-US"/>
-        </w:rPr>
-        <w:t>message.readInt</w:t>
-      </w:r>
-      <w:proofErr w:type="spellEnd"/>
-      <w:r>
-        <w:rPr>
-          <w:color w:val="7F7F7F" w:themeColor="text1" w:themeTint="80"/>
-          <w:sz w:val="20"/>
-          <w:lang w:val="en-US"/>
-        </w:rPr>
-        <w:t xml:space="preserve">(); </w:t>
-      </w:r>
-    </w:p>
-    <w:p>
-      <w:pPr>
-        <w:pStyle w:val="Sinespaciado"/>
-        <w:rPr>
-          <w:color w:val="7F7F7F" w:themeColor="text1" w:themeTint="80"/>
-          <w:sz w:val="20"/>
-          <w:lang w:val="en-US"/>
-        </w:rPr>
-      </w:pPr>
-      <w:r>
-        <w:rPr>
-          <w:color w:val="7F7F7F" w:themeColor="text1" w:themeTint="80"/>
-          <w:sz w:val="20"/>
-          <w:lang w:val="en-US"/>
-        </w:rPr>
-        <w:t xml:space="preserve">      </w:t>
-      </w:r>
-      <w:proofErr w:type="gramStart"/>
-      <w:r>
-        <w:rPr>
-          <w:color w:val="7F7F7F" w:themeColor="text1" w:themeTint="80"/>
-          <w:sz w:val="20"/>
-          <w:lang w:val="en-US"/>
-        </w:rPr>
-        <w:t>if(</w:t>
-      </w:r>
-      <w:proofErr w:type="gramEnd"/>
-      <w:r>
-        <w:rPr>
-          <w:color w:val="7F7F7F" w:themeColor="text1" w:themeTint="80"/>
-          <w:sz w:val="20"/>
-          <w:lang w:val="en-US"/>
-        </w:rPr>
-        <w:t xml:space="preserve">device &gt;= 0 &amp;&amp; device &lt; </w:t>
-      </w:r>
-      <w:proofErr w:type="spellStart"/>
-      <w:r>
-        <w:rPr>
-          <w:color w:val="7F7F7F" w:themeColor="text1" w:themeTint="80"/>
-          <w:sz w:val="20"/>
-          <w:lang w:val="en-US"/>
-        </w:rPr>
-        <w:t>arrayLength</w:t>
-      </w:r>
-      <w:proofErr w:type="spellEnd"/>
-      <w:r>
-        <w:rPr>
-          <w:color w:val="7F7F7F" w:themeColor="text1" w:themeTint="80"/>
-          <w:sz w:val="20"/>
-          <w:lang w:val="en-US"/>
-        </w:rPr>
-        <w:t>)</w:t>
-      </w:r>
-    </w:p>
-    <w:p>
-      <w:pPr>
-        <w:pStyle w:val="Sinespaciado"/>
-        <w:rPr>
-          <w:color w:val="7F7F7F" w:themeColor="text1" w:themeTint="80"/>
-          <w:sz w:val="20"/>
-        </w:rPr>
-      </w:pPr>
-      <w:r>
-        <w:rPr>
-          <w:color w:val="7F7F7F" w:themeColor="text1" w:themeTint="80"/>
-          <w:sz w:val="20"/>
-          <w:lang w:val="en-US"/>
-        </w:rPr>
-        <w:t xml:space="preserve">        </w:t>
-      </w:r>
-      <w:proofErr w:type="spellStart"/>
-      <w:proofErr w:type="gramStart"/>
-      <w:r>
-        <w:rPr>
-          <w:color w:val="7F7F7F" w:themeColor="text1" w:themeTint="80"/>
-          <w:sz w:val="20"/>
-        </w:rPr>
-        <w:t>digitalWrite</w:t>
-      </w:r>
-      <w:proofErr w:type="spellEnd"/>
-      <w:r>
-        <w:rPr>
-          <w:color w:val="7F7F7F" w:themeColor="text1" w:themeTint="80"/>
-          <w:sz w:val="20"/>
-        </w:rPr>
-        <w:t>(</w:t>
-      </w:r>
-      <w:proofErr w:type="spellStart"/>
-      <w:proofErr w:type="gramEnd"/>
-      <w:r>
-        <w:rPr>
-          <w:color w:val="7F7F7F" w:themeColor="text1" w:themeTint="80"/>
-          <w:sz w:val="20"/>
-        </w:rPr>
-        <w:t>devices</w:t>
-      </w:r>
-      <w:proofErr w:type="spellEnd"/>
-      <w:r>
-        <w:rPr>
-          <w:color w:val="7F7F7F" w:themeColor="text1" w:themeTint="80"/>
-          <w:sz w:val="20"/>
-        </w:rPr>
-        <w:t>[</w:t>
-      </w:r>
-      <w:proofErr w:type="spellStart"/>
-      <w:r>
-        <w:rPr>
-          <w:color w:val="7F7F7F" w:themeColor="text1" w:themeTint="80"/>
-          <w:sz w:val="20"/>
-        </w:rPr>
-        <w:t>device</w:t>
-      </w:r>
-      <w:proofErr w:type="spellEnd"/>
-      <w:r>
-        <w:rPr>
-          <w:color w:val="7F7F7F" w:themeColor="text1" w:themeTint="80"/>
-          <w:sz w:val="20"/>
-        </w:rPr>
-        <w:t xml:space="preserve">], HIGH); //activa la señal del </w:t>
-      </w:r>
-      <w:proofErr w:type="spellStart"/>
-      <w:r>
-        <w:rPr>
-          <w:color w:val="7F7F7F" w:themeColor="text1" w:themeTint="80"/>
-          <w:sz w:val="20"/>
-        </w:rPr>
-        <w:t>device</w:t>
-      </w:r>
-      <w:proofErr w:type="spellEnd"/>
-    </w:p>
-    <w:p>
-      <w:pPr>
-        <w:pStyle w:val="Sinespaciado"/>
-        <w:rPr>
-          <w:color w:val="7F7F7F" w:themeColor="text1" w:themeTint="80"/>
-          <w:sz w:val="20"/>
-          <w:lang w:val="en-US"/>
-        </w:rPr>
-      </w:pPr>
-      <w:r>
-        <w:rPr>
-          <w:color w:val="7F7F7F" w:themeColor="text1" w:themeTint="80"/>
-          <w:sz w:val="20"/>
-        </w:rPr>
-        <w:t xml:space="preserve">    </w:t>
-      </w:r>
-      <w:r>
-        <w:rPr>
-          <w:color w:val="7F7F7F" w:themeColor="text1" w:themeTint="80"/>
-          <w:sz w:val="20"/>
-          <w:lang w:val="en-US"/>
-        </w:rPr>
-        <w:t>}</w:t>
-      </w:r>
-    </w:p>
-    <w:p>
-      <w:pPr>
-        <w:pStyle w:val="Sinespaciado"/>
-        <w:rPr>
-          <w:color w:val="7F7F7F" w:themeColor="text1" w:themeTint="80"/>
-          <w:sz w:val="20"/>
-          <w:lang w:val="en-US"/>
-        </w:rPr>
-      </w:pPr>
-    </w:p>
-    <w:p>
-      <w:pPr>
-        <w:pStyle w:val="Sinespaciado"/>
-        <w:rPr>
-          <w:color w:val="7F7F7F" w:themeColor="text1" w:themeTint="80"/>
-          <w:sz w:val="20"/>
-          <w:lang w:val="en-US"/>
-        </w:rPr>
-      </w:pPr>
-      <w:r>
-        <w:rPr>
-          <w:color w:val="7F7F7F" w:themeColor="text1" w:themeTint="80"/>
-          <w:sz w:val="20"/>
-          <w:lang w:val="en-US"/>
-        </w:rPr>
-        <w:t xml:space="preserve">    //</w:t>
-      </w:r>
-      <w:proofErr w:type="spellStart"/>
-      <w:r>
-        <w:rPr>
-          <w:color w:val="7F7F7F" w:themeColor="text1" w:themeTint="80"/>
-          <w:sz w:val="20"/>
-          <w:lang w:val="en-US"/>
-        </w:rPr>
-        <w:t>Apagar</w:t>
-      </w:r>
-      <w:proofErr w:type="spellEnd"/>
-      <w:r>
-        <w:rPr>
-          <w:color w:val="7F7F7F" w:themeColor="text1" w:themeTint="80"/>
-          <w:sz w:val="20"/>
-          <w:lang w:val="en-US"/>
-        </w:rPr>
-        <w:t xml:space="preserve"> </w:t>
-      </w:r>
-      <w:proofErr w:type="spellStart"/>
-      <w:r>
-        <w:rPr>
-          <w:color w:val="7F7F7F" w:themeColor="text1" w:themeTint="80"/>
-          <w:sz w:val="20"/>
-          <w:lang w:val="en-US"/>
-        </w:rPr>
-        <w:t>dispositivo</w:t>
-      </w:r>
-      <w:proofErr w:type="spellEnd"/>
-    </w:p>
-    <w:p>
-      <w:pPr>
-        <w:pStyle w:val="Sinespaciado"/>
-        <w:rPr>
-          <w:color w:val="7F7F7F" w:themeColor="text1" w:themeTint="80"/>
-          <w:sz w:val="20"/>
-          <w:lang w:val="en-US"/>
-        </w:rPr>
-      </w:pPr>
-      <w:r>
-        <w:rPr>
-          <w:color w:val="7F7F7F" w:themeColor="text1" w:themeTint="80"/>
-          <w:sz w:val="20"/>
-          <w:lang w:val="en-US"/>
-        </w:rPr>
-        <w:t xml:space="preserve">    </w:t>
-      </w:r>
-      <w:proofErr w:type="gramStart"/>
-      <w:r>
-        <w:rPr>
-          <w:color w:val="7F7F7F" w:themeColor="text1" w:themeTint="80"/>
-          <w:sz w:val="20"/>
-          <w:lang w:val="en-US"/>
-        </w:rPr>
-        <w:t>else</w:t>
-      </w:r>
-      <w:proofErr w:type="gramEnd"/>
-      <w:r>
-        <w:rPr>
-          <w:color w:val="7F7F7F" w:themeColor="text1" w:themeTint="80"/>
-          <w:sz w:val="20"/>
-          <w:lang w:val="en-US"/>
-        </w:rPr>
-        <w:t xml:space="preserve"> if (</w:t>
-      </w:r>
-      <w:proofErr w:type="spellStart"/>
-      <w:r>
-        <w:rPr>
-          <w:color w:val="7F7F7F" w:themeColor="text1" w:themeTint="80"/>
-          <w:sz w:val="20"/>
-          <w:lang w:val="en-US"/>
-        </w:rPr>
-        <w:t>message.checkString</w:t>
-      </w:r>
-      <w:proofErr w:type="spellEnd"/>
-      <w:r>
-        <w:rPr>
-          <w:color w:val="7F7F7F" w:themeColor="text1" w:themeTint="80"/>
-          <w:sz w:val="20"/>
-          <w:lang w:val="en-US"/>
-        </w:rPr>
-        <w:t>("SWITCHOFF"))</w:t>
-      </w:r>
-    </w:p>
-    <w:p>
-      <w:pPr>
-        <w:pStyle w:val="Sinespaciado"/>
-        <w:rPr>
-          <w:color w:val="7F7F7F" w:themeColor="text1" w:themeTint="80"/>
-          <w:sz w:val="20"/>
-          <w:lang w:val="en-US"/>
-        </w:rPr>
-      </w:pPr>
-      <w:r>
-        <w:rPr>
-          <w:color w:val="7F7F7F" w:themeColor="text1" w:themeTint="80"/>
-          <w:sz w:val="20"/>
-          <w:lang w:val="en-US"/>
-        </w:rPr>
-        <w:t xml:space="preserve">    {</w:t>
-      </w:r>
-    </w:p>
-    <w:p>
-      <w:pPr>
-        <w:pStyle w:val="Sinespaciado"/>
-        <w:rPr>
-          <w:color w:val="7F7F7F" w:themeColor="text1" w:themeTint="80"/>
-          <w:sz w:val="20"/>
-          <w:lang w:val="en-US"/>
-        </w:rPr>
-      </w:pPr>
-      <w:r>
-        <w:rPr>
-          <w:color w:val="7F7F7F" w:themeColor="text1" w:themeTint="80"/>
-          <w:sz w:val="20"/>
-          <w:lang w:val="en-US"/>
-        </w:rPr>
-        <w:t xml:space="preserve">      </w:t>
-      </w:r>
-      <w:proofErr w:type="spellStart"/>
-      <w:proofErr w:type="gramStart"/>
-      <w:r>
-        <w:rPr>
-          <w:color w:val="7F7F7F" w:themeColor="text1" w:themeTint="80"/>
-          <w:sz w:val="20"/>
-          <w:lang w:val="en-US"/>
-        </w:rPr>
-        <w:t>int</w:t>
-      </w:r>
-      <w:proofErr w:type="spellEnd"/>
-      <w:proofErr w:type="gramEnd"/>
-      <w:r>
-        <w:rPr>
-          <w:color w:val="7F7F7F" w:themeColor="text1" w:themeTint="80"/>
-          <w:sz w:val="20"/>
-          <w:lang w:val="en-US"/>
-        </w:rPr>
-        <w:t xml:space="preserve"> device = </w:t>
-      </w:r>
-      <w:proofErr w:type="spellStart"/>
-      <w:r>
-        <w:rPr>
-          <w:color w:val="7F7F7F" w:themeColor="text1" w:themeTint="80"/>
-          <w:sz w:val="20"/>
-          <w:lang w:val="en-US"/>
-        </w:rPr>
-        <w:t>message.readInt</w:t>
-      </w:r>
-      <w:proofErr w:type="spellEnd"/>
-      <w:r>
-        <w:rPr>
-          <w:color w:val="7F7F7F" w:themeColor="text1" w:themeTint="80"/>
-          <w:sz w:val="20"/>
-          <w:lang w:val="en-US"/>
-        </w:rPr>
-        <w:t xml:space="preserve">(); </w:t>
-      </w:r>
-    </w:p>
-    <w:p>
-      <w:pPr>
-        <w:pStyle w:val="Sinespaciado"/>
-        <w:rPr>
-          <w:color w:val="7F7F7F" w:themeColor="text1" w:themeTint="80"/>
-          <w:sz w:val="20"/>
-          <w:lang w:val="en-US"/>
-        </w:rPr>
-      </w:pPr>
-      <w:r>
-        <w:rPr>
-          <w:color w:val="7F7F7F" w:themeColor="text1" w:themeTint="80"/>
-          <w:sz w:val="20"/>
-          <w:lang w:val="en-US"/>
-        </w:rPr>
-        <w:t xml:space="preserve">      </w:t>
-      </w:r>
-      <w:proofErr w:type="gramStart"/>
-      <w:r>
-        <w:rPr>
-          <w:color w:val="7F7F7F" w:themeColor="text1" w:themeTint="80"/>
-          <w:sz w:val="20"/>
-          <w:lang w:val="en-US"/>
-        </w:rPr>
-        <w:t>if(</w:t>
-      </w:r>
-      <w:proofErr w:type="gramEnd"/>
-      <w:r>
-        <w:rPr>
-          <w:color w:val="7F7F7F" w:themeColor="text1" w:themeTint="80"/>
-          <w:sz w:val="20"/>
-          <w:lang w:val="en-US"/>
-        </w:rPr>
-        <w:t xml:space="preserve">device &gt;= 0 &amp;&amp; device &lt; </w:t>
-      </w:r>
-      <w:proofErr w:type="spellStart"/>
-      <w:r>
-        <w:rPr>
-          <w:color w:val="7F7F7F" w:themeColor="text1" w:themeTint="80"/>
-          <w:sz w:val="20"/>
-          <w:lang w:val="en-US"/>
-        </w:rPr>
-        <w:t>arrayLength</w:t>
-      </w:r>
-      <w:proofErr w:type="spellEnd"/>
-      <w:r>
-        <w:rPr>
-          <w:color w:val="7F7F7F" w:themeColor="text1" w:themeTint="80"/>
-          <w:sz w:val="20"/>
-          <w:lang w:val="en-US"/>
-        </w:rPr>
-        <w:t>)</w:t>
-      </w:r>
-    </w:p>
-    <w:p>
-      <w:pPr>
-        <w:pStyle w:val="Sinespaciado"/>
-        <w:rPr>
-          <w:color w:val="7F7F7F" w:themeColor="text1" w:themeTint="80"/>
-          <w:sz w:val="20"/>
-        </w:rPr>
-      </w:pPr>
-      <w:r>
-        <w:rPr>
-          <w:color w:val="7F7F7F" w:themeColor="text1" w:themeTint="80"/>
-          <w:sz w:val="20"/>
-          <w:lang w:val="en-US"/>
-        </w:rPr>
-        <w:t xml:space="preserve">        </w:t>
-      </w:r>
-      <w:proofErr w:type="spellStart"/>
-      <w:proofErr w:type="gramStart"/>
-      <w:r>
-        <w:rPr>
-          <w:color w:val="7F7F7F" w:themeColor="text1" w:themeTint="80"/>
-          <w:sz w:val="20"/>
-        </w:rPr>
-        <w:t>digitalWrite</w:t>
-      </w:r>
-      <w:proofErr w:type="spellEnd"/>
-      <w:r>
-        <w:rPr>
-          <w:color w:val="7F7F7F" w:themeColor="text1" w:themeTint="80"/>
-          <w:sz w:val="20"/>
-        </w:rPr>
-        <w:t>(</w:t>
-      </w:r>
-      <w:proofErr w:type="spellStart"/>
-      <w:proofErr w:type="gramEnd"/>
-      <w:r>
-        <w:rPr>
-          <w:color w:val="7F7F7F" w:themeColor="text1" w:themeTint="80"/>
-          <w:sz w:val="20"/>
-        </w:rPr>
-        <w:t>devices</w:t>
-      </w:r>
-      <w:proofErr w:type="spellEnd"/>
-      <w:r>
-        <w:rPr>
-          <w:color w:val="7F7F7F" w:themeColor="text1" w:themeTint="80"/>
-          <w:sz w:val="20"/>
-        </w:rPr>
-        <w:t>[</w:t>
-      </w:r>
-      <w:proofErr w:type="spellStart"/>
-      <w:r>
-        <w:rPr>
-          <w:color w:val="7F7F7F" w:themeColor="text1" w:themeTint="80"/>
-          <w:sz w:val="20"/>
-        </w:rPr>
-        <w:t>device</w:t>
-      </w:r>
-      <w:proofErr w:type="spellEnd"/>
-      <w:r>
-        <w:rPr>
-          <w:color w:val="7F7F7F" w:themeColor="text1" w:themeTint="80"/>
-          <w:sz w:val="20"/>
-        </w:rPr>
-        <w:t xml:space="preserve">], LOW); //desactiva la señal del </w:t>
-      </w:r>
-      <w:proofErr w:type="spellStart"/>
-      <w:r>
-        <w:rPr>
-          <w:color w:val="7F7F7F" w:themeColor="text1" w:themeTint="80"/>
-          <w:sz w:val="20"/>
-        </w:rPr>
-        <w:t>device</w:t>
-      </w:r>
-      <w:proofErr w:type="spellEnd"/>
-    </w:p>
-    <w:p>
-      <w:pPr>
-        <w:pStyle w:val="Sinespaciado"/>
-        <w:rPr>
-          <w:color w:val="7F7F7F" w:themeColor="text1" w:themeTint="80"/>
-          <w:sz w:val="20"/>
-          <w:lang w:val="en-US"/>
-        </w:rPr>
-      </w:pPr>
-      <w:r>
-        <w:rPr>
-          <w:color w:val="7F7F7F" w:themeColor="text1" w:themeTint="80"/>
-          <w:sz w:val="20"/>
-        </w:rPr>
-        <w:t xml:space="preserve">    </w:t>
-      </w:r>
-      <w:r>
-        <w:rPr>
-          <w:color w:val="7F7F7F" w:themeColor="text1" w:themeTint="80"/>
-          <w:sz w:val="20"/>
-          <w:lang w:val="en-US"/>
-        </w:rPr>
-        <w:t>}</w:t>
-      </w:r>
-    </w:p>
-    <w:p>
-      <w:pPr>
-        <w:pStyle w:val="Sinespaciado"/>
-        <w:rPr>
-          <w:color w:val="7F7F7F" w:themeColor="text1" w:themeTint="80"/>
-          <w:sz w:val="20"/>
-          <w:lang w:val="en-US"/>
-        </w:rPr>
-      </w:pPr>
-    </w:p>
-    <w:p>
-      <w:pPr>
-        <w:pStyle w:val="Sinespaciado"/>
-        <w:rPr>
-          <w:color w:val="7F7F7F" w:themeColor="text1" w:themeTint="80"/>
-          <w:sz w:val="20"/>
-          <w:lang w:val="en-US"/>
-        </w:rPr>
-      </w:pPr>
-      <w:r>
-        <w:rPr>
-          <w:color w:val="7F7F7F" w:themeColor="text1" w:themeTint="80"/>
-          <w:sz w:val="20"/>
-          <w:lang w:val="en-US"/>
-        </w:rPr>
-        <w:t xml:space="preserve">    // METODO DETECCION</w:t>
-      </w:r>
-    </w:p>
-    <w:p>
-      <w:pPr>
-        <w:pStyle w:val="Sinespaciado"/>
-        <w:rPr>
-          <w:color w:val="7F7F7F" w:themeColor="text1" w:themeTint="80"/>
-          <w:sz w:val="20"/>
-          <w:lang w:val="en-US"/>
-        </w:rPr>
-      </w:pPr>
-      <w:r>
-        <w:rPr>
-          <w:color w:val="7F7F7F" w:themeColor="text1" w:themeTint="80"/>
-          <w:sz w:val="20"/>
-          <w:lang w:val="en-US"/>
-        </w:rPr>
-        <w:t xml:space="preserve">    </w:t>
-      </w:r>
-      <w:proofErr w:type="gramStart"/>
-      <w:r>
-        <w:rPr>
-          <w:color w:val="7F7F7F" w:themeColor="text1" w:themeTint="80"/>
-          <w:sz w:val="20"/>
-          <w:lang w:val="en-US"/>
-        </w:rPr>
-        <w:t>else</w:t>
-      </w:r>
-      <w:proofErr w:type="gramEnd"/>
-      <w:r>
-        <w:rPr>
-          <w:color w:val="7F7F7F" w:themeColor="text1" w:themeTint="80"/>
-          <w:sz w:val="20"/>
-          <w:lang w:val="en-US"/>
-        </w:rPr>
-        <w:t xml:space="preserve"> if (</w:t>
-      </w:r>
-      <w:proofErr w:type="spellStart"/>
-      <w:r>
-        <w:rPr>
-          <w:color w:val="7F7F7F" w:themeColor="text1" w:themeTint="80"/>
-          <w:sz w:val="20"/>
-          <w:lang w:val="en-US"/>
-        </w:rPr>
-        <w:t>message.checkString</w:t>
-      </w:r>
-      <w:proofErr w:type="spellEnd"/>
-      <w:r>
-        <w:rPr>
-          <w:color w:val="7F7F7F" w:themeColor="text1" w:themeTint="80"/>
-          <w:sz w:val="20"/>
-          <w:lang w:val="en-US"/>
-        </w:rPr>
-        <w:t>("CHECK"))</w:t>
-      </w:r>
-    </w:p>
-    <w:p>
-      <w:pPr>
-        <w:pStyle w:val="Sinespaciado"/>
-        <w:rPr>
-          <w:color w:val="7F7F7F" w:themeColor="text1" w:themeTint="80"/>
-          <w:sz w:val="20"/>
-        </w:rPr>
-      </w:pPr>
-      <w:r>
-        <w:rPr>
-          <w:color w:val="7F7F7F" w:themeColor="text1" w:themeTint="80"/>
-          <w:sz w:val="20"/>
-          <w:lang w:val="en-US"/>
-        </w:rPr>
-        <w:t xml:space="preserve">    </w:t>
-      </w:r>
-      <w:r>
-        <w:rPr>
-          <w:color w:val="7F7F7F" w:themeColor="text1" w:themeTint="80"/>
-          <w:sz w:val="20"/>
-        </w:rPr>
-        <w:t>{</w:t>
-      </w:r>
-    </w:p>
-    <w:p>
-      <w:pPr>
-        <w:pStyle w:val="Sinespaciado"/>
-        <w:rPr>
-          <w:color w:val="7F7F7F" w:themeColor="text1" w:themeTint="80"/>
-          <w:sz w:val="20"/>
-        </w:rPr>
-      </w:pPr>
-      <w:r>
-        <w:rPr>
-          <w:color w:val="7F7F7F" w:themeColor="text1" w:themeTint="80"/>
-          <w:sz w:val="20"/>
-        </w:rPr>
-        <w:t xml:space="preserve">      </w:t>
-      </w:r>
-      <w:proofErr w:type="spellStart"/>
-      <w:proofErr w:type="gramStart"/>
-      <w:r>
-        <w:rPr>
-          <w:color w:val="7F7F7F" w:themeColor="text1" w:themeTint="80"/>
-          <w:sz w:val="20"/>
-        </w:rPr>
-        <w:t>Serial.write</w:t>
-      </w:r>
-      <w:proofErr w:type="spellEnd"/>
-      <w:r>
-        <w:rPr>
-          <w:color w:val="7F7F7F" w:themeColor="text1" w:themeTint="80"/>
-          <w:sz w:val="20"/>
-        </w:rPr>
-        <w:t>(</w:t>
-      </w:r>
-      <w:proofErr w:type="gramEnd"/>
-      <w:r>
-        <w:rPr>
-          <w:color w:val="7F7F7F" w:themeColor="text1" w:themeTint="80"/>
-          <w:sz w:val="20"/>
-        </w:rPr>
-        <w:t>"ACK\r\n"); //devuelve el mensaje de comprobación</w:t>
-      </w:r>
-    </w:p>
-    <w:p>
-      <w:pPr>
-        <w:pStyle w:val="Sinespaciado"/>
-        <w:rPr>
-          <w:color w:val="7F7F7F" w:themeColor="text1" w:themeTint="80"/>
-          <w:sz w:val="20"/>
-        </w:rPr>
-      </w:pPr>
-      <w:r>
-        <w:rPr>
-          <w:color w:val="7F7F7F" w:themeColor="text1" w:themeTint="80"/>
-          <w:sz w:val="20"/>
-        </w:rPr>
-        <w:t xml:space="preserve">    }</w:t>
-      </w:r>
-    </w:p>
-    <w:p>
-      <w:pPr>
-        <w:pStyle w:val="Sinespaciado"/>
-        <w:rPr>
-          <w:color w:val="7F7F7F" w:themeColor="text1" w:themeTint="80"/>
-          <w:sz w:val="20"/>
-        </w:rPr>
-      </w:pPr>
-      <w:r>
-        <w:rPr>
-          <w:color w:val="7F7F7F" w:themeColor="text1" w:themeTint="80"/>
-          <w:sz w:val="20"/>
-        </w:rPr>
-        <w:t xml:space="preserve">  }</w:t>
-      </w:r>
-    </w:p>
-    <w:p>
-      <w:pPr>
-        <w:pStyle w:val="Sinespaciado"/>
-        <w:rPr>
-          <w:color w:val="7F7F7F" w:themeColor="text1" w:themeTint="80"/>
-          <w:sz w:val="20"/>
-        </w:rPr>
-      </w:pPr>
-      <w:r>
-        <w:rPr>
-          <w:color w:val="7F7F7F" w:themeColor="text1" w:themeTint="80"/>
-          <w:sz w:val="20"/>
-        </w:rPr>
-        <w:t>}</w:t>
-      </w:r>
-    </w:p>
-    <w:p/>
-    <w:p>
-      <w:pPr>
-        <w:pStyle w:val="Ttulo2"/>
-      </w:pPr>
-      <w:bookmarkStart w:id="37" w:name="_Toc293502704"/>
-      <w:r>
-        <w:t>Circuito completo</w:t>
+        <w:t>Configuración p</w:t>
+      </w:r>
+      <w:r>
+        <w:t>uerto serie</w:t>
       </w:r>
       <w:bookmarkEnd w:id="37"/>
-    </w:p>
-    <w:p>
-      <w:r>
-        <w:t>[¿¿¿]</w:t>
-      </w:r>
-    </w:p>
-    <w:p/>
-    <w:p>
-      <w:pPr>
-        <w:pStyle w:val="Ttulo2"/>
-      </w:pPr>
-      <w:bookmarkStart w:id="38" w:name="_Toc293502705"/>
-      <w:r>
-        <w:t>Configuración p</w:t>
-      </w:r>
-      <w:r>
-        <w:t>uerto serie</w:t>
-      </w:r>
-      <w:bookmarkEnd w:id="38"/>
     </w:p>
     <w:p>
       <w:r>
@@ -21591,7 +21561,7 @@
       <w:pPr>
         <w:pStyle w:val="Ttulo1"/>
       </w:pPr>
-      <w:bookmarkStart w:id="39" w:name="_Toc293502706"/>
+      <w:bookmarkStart w:id="38" w:name="_Toc293502706"/>
       <w:r>
         <w:lastRenderedPageBreak/>
         <w:t>Módulo</w:t>
@@ -21599,8 +21569,41 @@
       <w:r>
         <w:t xml:space="preserve"> Arduino</w:t>
       </w:r>
-      <w:bookmarkEnd w:id="39"/>
-    </w:p>
+      <w:bookmarkEnd w:id="38"/>
+      <w:r>
+        <w:t xml:space="preserve"> [ORDENAR LOS CAPITULOS]</w:t>
+      </w:r>
+    </w:p>
+    <w:p>
+      <w:r>
+        <w:t xml:space="preserve">[En el primer </w:t>
+      </w:r>
+      <w:proofErr w:type="spellStart"/>
+      <w:r>
+        <w:t>capitulo</w:t>
+      </w:r>
+      <w:proofErr w:type="spellEnd"/>
+      <w:r>
+        <w:t xml:space="preserve"> que pongamos de </w:t>
+      </w:r>
+      <w:proofErr w:type="spellStart"/>
+      <w:r>
+        <w:t>modulos</w:t>
+      </w:r>
+      <w:proofErr w:type="spellEnd"/>
+      <w:r>
+        <w:t xml:space="preserve"> tenemos que decir que son los </w:t>
+      </w:r>
+      <w:proofErr w:type="spellStart"/>
+      <w:r>
+        <w:t>modulos</w:t>
+      </w:r>
+      <w:proofErr w:type="spellEnd"/>
+      <w:r>
+        <w:t xml:space="preserve"> y tal CITA PABLO]</w:t>
+      </w:r>
+    </w:p>
+    <w:p/>
     <w:p>
       <w:r>
         <w:t xml:space="preserve">El </w:t>
@@ -21647,11 +21650,11 @@
       <w:pPr>
         <w:pStyle w:val="Ttulo2"/>
       </w:pPr>
-      <w:bookmarkStart w:id="40" w:name="_Toc293502707"/>
+      <w:bookmarkStart w:id="39" w:name="_Toc293502707"/>
       <w:r>
         <w:t>Objetivos</w:t>
       </w:r>
-      <w:bookmarkEnd w:id="40"/>
+      <w:bookmarkEnd w:id="39"/>
     </w:p>
     <w:p>
       <w:r>
@@ -21687,14 +21690,14 @@
       <w:pPr>
         <w:pStyle w:val="Ttulo2"/>
       </w:pPr>
-      <w:bookmarkStart w:id="41" w:name="_Toc293502708"/>
+      <w:bookmarkStart w:id="40" w:name="_Toc293502708"/>
       <w:r>
         <w:t xml:space="preserve">Estructuración </w:t>
       </w:r>
       <w:r>
         <w:t>“Arduino”</w:t>
       </w:r>
-      <w:bookmarkEnd w:id="41"/>
+      <w:bookmarkEnd w:id="40"/>
     </w:p>
     <w:p>
       <w:r>
@@ -21809,6 +21812,7 @@
         </w:numPr>
       </w:pPr>
       <w:r>
+        <w:lastRenderedPageBreak/>
         <w:t>Localizar todos los puertos COM</w:t>
       </w:r>
     </w:p>
@@ -21845,7 +21849,6 @@
         </w:numPr>
       </w:pPr>
       <w:r>
-        <w:lastRenderedPageBreak/>
         <w:t>Control de errores de conexión.</w:t>
       </w:r>
     </w:p>
@@ -21912,27 +21915,31 @@
       <w:pPr>
         <w:pStyle w:val="Ttulo2"/>
       </w:pPr>
-      <w:bookmarkStart w:id="42" w:name="_Toc293502709"/>
+      <w:bookmarkStart w:id="41" w:name="_Toc293502709"/>
       <w:r>
         <w:t>Casos de usos relevantes</w:t>
       </w:r>
+      <w:bookmarkEnd w:id="41"/>
+    </w:p>
+    <w:p>
+      <w:pPr>
+        <w:pStyle w:val="Ttulo3"/>
+      </w:pPr>
+      <w:bookmarkStart w:id="42" w:name="_Ref293343030"/>
+      <w:bookmarkStart w:id="43" w:name="_Toc293502710"/>
+      <w:r>
+        <w:t>Creación de conexión Serial</w:t>
+      </w:r>
       <w:bookmarkEnd w:id="42"/>
-    </w:p>
-    <w:p>
-      <w:pPr>
-        <w:pStyle w:val="Ttulo3"/>
-      </w:pPr>
-      <w:bookmarkStart w:id="43" w:name="_Ref293343030"/>
-      <w:bookmarkStart w:id="44" w:name="_Toc293502710"/>
-      <w:r>
-        <w:t>Creación de conexión Serial</w:t>
-      </w:r>
       <w:bookmarkEnd w:id="43"/>
-      <w:bookmarkEnd w:id="44"/>
-    </w:p>
-    <w:p>
-      <w:r>
-        <w:t xml:space="preserve">La conexión por puerto serie se inicia con este método que es llamado desde el constructor. Este método pregunta por los puertos series activos y hace un chequeo de cada uno de ellos, comprobando si alguno es Arduino. Si lo encuentra inicia la conexión con una instancia de la clase </w:t>
+    </w:p>
+    <w:p>
+      <w:r>
+        <w:t xml:space="preserve">La conexión por puerto serie se inicia con este método que es llamado desde el constructor. Este método pregunta por los puertos series activos y hace un chequeo de </w:t>
+      </w:r>
+      <w:r>
+        <w:lastRenderedPageBreak/>
+        <w:t xml:space="preserve">cada uno de ellos, comprobando si alguno es Arduino. Si lo encuentra inicia la conexión con una instancia de la clase </w:t>
       </w:r>
       <w:proofErr w:type="spellStart"/>
       <w:r>
@@ -21983,7 +21990,6 @@
           <w:szCs w:val="19"/>
           <w:lang w:val="en-US"/>
         </w:rPr>
-        <w:lastRenderedPageBreak/>
         <w:t>private</w:t>
       </w:r>
       <w:proofErr w:type="gramEnd"/>
@@ -24538,6 +24544,7 @@
     </w:p>
     <w:p>
       <w:r>
+        <w:lastRenderedPageBreak/>
         <w:t xml:space="preserve">El método </w:t>
       </w:r>
       <w:proofErr w:type="spellStart"/>
@@ -24560,11 +24567,7 @@
       </w:r>
       <w:proofErr w:type="spellEnd"/>
       <w:r>
-        <w:t xml:space="preserve"> está configurado para esperar 500ms, en caso de no recibir el mensaje </w:t>
-      </w:r>
-      <w:r>
-        <w:lastRenderedPageBreak/>
-        <w:t>devuelve falso y en caso de recibir “ACK” del envío “CHECK” entonces podemos decir que el dispositivo conectado en ese puerto COM es Arduino.</w:t>
+        <w:t xml:space="preserve"> está configurado para esperar 500ms, en caso de no recibir el mensaje devuelve falso y en caso de recibir “ACK” del envío “CHECK” entonces podemos decir que el dispositivo conectado en ese puerto COM es Arduino.</w:t>
       </w:r>
     </w:p>
     <w:p>
@@ -25151,11 +25154,11 @@
       <w:pPr>
         <w:pStyle w:val="Ttulo3"/>
       </w:pPr>
-      <w:bookmarkStart w:id="45" w:name="_Toc293502711"/>
+      <w:bookmarkStart w:id="44" w:name="_Toc293502711"/>
       <w:r>
         <w:t>Procesamiento de un mensaje</w:t>
       </w:r>
-      <w:bookmarkEnd w:id="45"/>
+      <w:bookmarkEnd w:id="44"/>
     </w:p>
     <w:p>
       <w:r>
@@ -26231,6 +26234,7 @@
           <w:sz w:val="19"/>
           <w:szCs w:val="19"/>
         </w:rPr>
+        <w:lastRenderedPageBreak/>
         <w:t xml:space="preserve">                </w:t>
       </w:r>
       <w:proofErr w:type="spellStart"/>
@@ -26346,7 +26350,6 @@
           <w:szCs w:val="19"/>
           <w:lang w:val="en-US"/>
         </w:rPr>
-        <w:lastRenderedPageBreak/>
         <w:t xml:space="preserve">            {</w:t>
       </w:r>
     </w:p>
@@ -26497,7 +26500,7 @@
       <w:pPr>
         <w:pStyle w:val="Ttulo1"/>
       </w:pPr>
-      <w:bookmarkStart w:id="46" w:name="_Toc293502712"/>
+      <w:bookmarkStart w:id="45" w:name="_Toc293502712"/>
       <w:r>
         <w:lastRenderedPageBreak/>
         <w:t>Módulo</w:t>
@@ -26509,18 +26512,18 @@
       <w:r>
         <w:t>Voice</w:t>
       </w:r>
+      <w:bookmarkEnd w:id="45"/>
+      <w:proofErr w:type="spellEnd"/>
+    </w:p>
+    <w:p>
+      <w:pPr>
+        <w:pStyle w:val="Ttulo2"/>
+      </w:pPr>
+      <w:bookmarkStart w:id="46" w:name="_Toc293502713"/>
+      <w:r>
+        <w:t>Introducción</w:t>
+      </w:r>
       <w:bookmarkEnd w:id="46"/>
-      <w:proofErr w:type="spellEnd"/>
-    </w:p>
-    <w:p>
-      <w:pPr>
-        <w:pStyle w:val="Ttulo2"/>
-      </w:pPr>
-      <w:bookmarkStart w:id="47" w:name="_Toc293502713"/>
-      <w:r>
-        <w:t>Introducción</w:t>
-      </w:r>
-      <w:bookmarkEnd w:id="47"/>
     </w:p>
     <w:p>
       <w:r>
@@ -26776,11 +26779,30 @@
       <w:pPr>
         <w:pStyle w:val="Ttulo2"/>
       </w:pPr>
-      <w:bookmarkStart w:id="48" w:name="_Toc293502714"/>
+      <w:bookmarkStart w:id="47" w:name="_Toc293502714"/>
       <w:r>
         <w:t>Objetivos</w:t>
       </w:r>
+      <w:bookmarkEnd w:id="47"/>
+    </w:p>
+    <w:p>
+      <w:r>
+        <w:t xml:space="preserve">[Cita Pablo: </w:t>
+      </w:r>
+      <w:bookmarkStart w:id="48" w:name="_GoBack"/>
       <w:bookmarkEnd w:id="48"/>
+      <w:r>
+        <w:t>Distingue mejor entre requisitos (más que objetivos) y forma de l</w:t>
+      </w:r>
+      <w:r>
+        <w:t xml:space="preserve">ograrlo, está todo muy mezclado </w:t>
+      </w:r>
+      <w:r>
+        <w:t>"crear un conjunto de clases" nunca es un requisito, y menos un objetivo</w:t>
+      </w:r>
+      <w:r>
+        <w:t>]</w:t>
+      </w:r>
     </w:p>
     <w:p>
       <w:r>
@@ -55126,6 +55148,7 @@
   <w:style w:type="character" w:default="1" w:styleId="Fuentedeprrafopredeter">
     <w:name w:val="Default Paragraph Font"/>
     <w:uiPriority w:val="1"/>
+    <w:semiHidden/>
     <w:unhideWhenUsed/>
   </w:style>
   <w:style w:type="table" w:default="1" w:styleId="Tablanormal">
@@ -56745,6 +56768,7 @@
   <w:style w:type="character" w:default="1" w:styleId="Fuentedeprrafopredeter">
     <w:name w:val="Default Paragraph Font"/>
     <w:uiPriority w:val="1"/>
+    <w:semiHidden/>
     <w:unhideWhenUsed/>
   </w:style>
   <w:style w:type="table" w:default="1" w:styleId="Tablanormal">
@@ -59456,84 +59480,84 @@
     </dgm:pt>
   </dgm:ptLst>
   <dgm:cxnLst>
-    <dgm:cxn modelId="{7B69EE15-50F2-4AD9-9011-2CB3B598D3A2}" type="presOf" srcId="{465F37F1-49E6-401F-80B4-309DD2211D96}" destId="{3F4EE753-9727-44B4-A9C7-BABC73E2D20C}" srcOrd="0" destOrd="0" presId="urn:microsoft.com/office/officeart/2005/8/layout/hierarchy2"/>
-    <dgm:cxn modelId="{E3F028E4-1BDF-42E6-A02A-D72A5D0266C0}" type="presOf" srcId="{9594A952-0F8D-409E-ACBD-FBA9B4743092}" destId="{A8F69AEA-8E23-4021-AC78-1B18DD5D8CBB}" srcOrd="1" destOrd="0" presId="urn:microsoft.com/office/officeart/2005/8/layout/hierarchy2"/>
-    <dgm:cxn modelId="{1A6C631B-2B20-48F7-90C9-B1DA3404E4E8}" type="presOf" srcId="{82DE48E3-CB1F-4106-9F1F-01F0D42EDF89}" destId="{4E4430A8-03DA-40D1-9F5D-9EBBF80B24B8}" srcOrd="0" destOrd="0" presId="urn:microsoft.com/office/officeart/2005/8/layout/hierarchy2"/>
-    <dgm:cxn modelId="{C891DFA0-B2A3-48B0-8431-BF1D4DE0EBDA}" type="presOf" srcId="{0B540C21-C7B3-443F-A69B-B6ED002E3689}" destId="{69975651-EF4B-491E-A161-CA22103276C5}" srcOrd="1" destOrd="0" presId="urn:microsoft.com/office/officeart/2005/8/layout/hierarchy2"/>
-    <dgm:cxn modelId="{9FCB5709-CE0C-42AF-8271-4D6B862C085C}" type="presOf" srcId="{910545EF-2E55-4924-A57E-7A2B4159069C}" destId="{C3ACC755-6F94-4546-BB15-D2025D87C5CD}" srcOrd="0" destOrd="0" presId="urn:microsoft.com/office/officeart/2005/8/layout/hierarchy2"/>
+    <dgm:cxn modelId="{D9DB1150-FF67-454E-ADDA-1E4D8343C079}" type="presOf" srcId="{525C0D8E-87E7-4B9D-9F49-10C91BB974AA}" destId="{4604550F-CEC3-4F5D-A97E-535E53715F79}" srcOrd="0" destOrd="0" presId="urn:microsoft.com/office/officeart/2005/8/layout/hierarchy2"/>
+    <dgm:cxn modelId="{26E96AAC-127C-4B5A-B430-4860A28577DE}" type="presOf" srcId="{9594A952-0F8D-409E-ACBD-FBA9B4743092}" destId="{A8F69AEA-8E23-4021-AC78-1B18DD5D8CBB}" srcOrd="1" destOrd="0" presId="urn:microsoft.com/office/officeart/2005/8/layout/hierarchy2"/>
+    <dgm:cxn modelId="{68627C7F-C19D-4E62-AAD9-0309ACF9271C}" type="presOf" srcId="{544458EF-BE02-4878-83EA-745192E07775}" destId="{DAA6E2D9-9C91-4AF0-BACF-B26DDB3ACF0A}" srcOrd="0" destOrd="0" presId="urn:microsoft.com/office/officeart/2005/8/layout/hierarchy2"/>
+    <dgm:cxn modelId="{7EA1E808-F1FE-4327-8344-6814F3F62629}" type="presOf" srcId="{E55DB9F5-BE52-43B6-B7F3-06A7F73ED458}" destId="{4E43DB1D-10A2-4BC3-A169-A991CB339C5B}" srcOrd="0" destOrd="0" presId="urn:microsoft.com/office/officeart/2005/8/layout/hierarchy2"/>
     <dgm:cxn modelId="{A139DC54-D684-4A71-BD94-63342679C7F1}" srcId="{465F37F1-49E6-401F-80B4-309DD2211D96}" destId="{9C4328CC-5B2C-4F54-B943-922922D1242B}" srcOrd="0" destOrd="0" parTransId="{92BAD807-815A-4B6E-832F-C0A9371C9F40}" sibTransId="{F10F1DB0-D66D-4CC8-AB82-6D5E07AC850D}"/>
-    <dgm:cxn modelId="{F9CA12DF-6437-46BD-9C31-14849A1E658A}" type="presOf" srcId="{7078DD97-2FC2-491E-962A-BF7326F4C133}" destId="{47565275-2A81-4DB2-AAAA-2C33EEE4B163}" srcOrd="1" destOrd="0" presId="urn:microsoft.com/office/officeart/2005/8/layout/hierarchy2"/>
-    <dgm:cxn modelId="{3B3508B7-8664-459B-978D-9BC88B249491}" type="presOf" srcId="{287FEE92-3D92-42DA-8C7D-8DB1A36F49AA}" destId="{40AECEF5-C06A-48BC-8490-E9E24886AFAE}" srcOrd="1" destOrd="0" presId="urn:microsoft.com/office/officeart/2005/8/layout/hierarchy2"/>
-    <dgm:cxn modelId="{FC939542-C253-4EF8-A59E-A48F171960F2}" type="presOf" srcId="{0B540C21-C7B3-443F-A69B-B6ED002E3689}" destId="{A5D0731E-B659-49F9-93B7-F0009E5AE68D}" srcOrd="0" destOrd="0" presId="urn:microsoft.com/office/officeart/2005/8/layout/hierarchy2"/>
-    <dgm:cxn modelId="{8BF507C7-2A85-4968-B99D-570BFF36B3AD}" type="presOf" srcId="{544458EF-BE02-4878-83EA-745192E07775}" destId="{DAA6E2D9-9C91-4AF0-BACF-B26DDB3ACF0A}" srcOrd="0" destOrd="0" presId="urn:microsoft.com/office/officeart/2005/8/layout/hierarchy2"/>
-    <dgm:cxn modelId="{CBD3EA23-A5BE-4278-992F-184AF03DA541}" type="presOf" srcId="{58C3F012-AE0E-4ED0-BFF3-79E8401BB77C}" destId="{CB89CBD0-8D7B-4431-B96B-DC70624FA77C}" srcOrd="1" destOrd="0" presId="urn:microsoft.com/office/officeart/2005/8/layout/hierarchy2"/>
-    <dgm:cxn modelId="{5320C132-7A6A-485D-84D0-FAACD140C4E1}" type="presOf" srcId="{D1F08FF3-0E0D-4014-A7A6-1455E548C393}" destId="{537DEF55-938F-414B-BBCF-DF7F98BEAC0C}" srcOrd="1" destOrd="0" presId="urn:microsoft.com/office/officeart/2005/8/layout/hierarchy2"/>
-    <dgm:cxn modelId="{A1776DBB-BA88-40F9-8FFC-795894AF695D}" type="presOf" srcId="{E3B13B85-1A54-4F86-B81D-3A2588857034}" destId="{7636703E-4177-405D-9F81-78D979E5F2D6}" srcOrd="1" destOrd="0" presId="urn:microsoft.com/office/officeart/2005/8/layout/hierarchy2"/>
-    <dgm:cxn modelId="{998E5B55-1DF6-4FDD-8A0A-6AD0FA440861}" type="presOf" srcId="{02CA0385-1CAD-4135-A3C0-C4C91BA6DA7D}" destId="{D05D17E2-1B51-49EE-A492-4D692B90A749}" srcOrd="0" destOrd="0" presId="urn:microsoft.com/office/officeart/2005/8/layout/hierarchy2"/>
-    <dgm:cxn modelId="{2671C92E-72A3-459D-82D5-18D5E5A35233}" type="presOf" srcId="{D1F08FF3-0E0D-4014-A7A6-1455E548C393}" destId="{3295B03A-458B-46A1-98A7-460769A7AE87}" srcOrd="0" destOrd="0" presId="urn:microsoft.com/office/officeart/2005/8/layout/hierarchy2"/>
-    <dgm:cxn modelId="{ECE928C0-3D76-4C34-94F8-21FA3CE90A70}" type="presOf" srcId="{AD53933D-69A8-4A54-96E1-30C818C99E98}" destId="{67EADA4C-88BF-4071-B7ED-630DCF3933F3}" srcOrd="0" destOrd="0" presId="urn:microsoft.com/office/officeart/2005/8/layout/hierarchy2"/>
-    <dgm:cxn modelId="{93CA0215-EF9C-4C35-8DBD-15607E730E94}" type="presOf" srcId="{E3B13B85-1A54-4F86-B81D-3A2588857034}" destId="{219514A2-172F-496B-8195-BAF9CAECF6FB}" srcOrd="0" destOrd="0" presId="urn:microsoft.com/office/officeart/2005/8/layout/hierarchy2"/>
+    <dgm:cxn modelId="{B046ECDB-E145-4F0C-A803-AAA963FA2954}" type="presOf" srcId="{7078DD97-2FC2-491E-962A-BF7326F4C133}" destId="{30242C97-15DC-42D8-9CA7-46172D701751}" srcOrd="0" destOrd="0" presId="urn:microsoft.com/office/officeart/2005/8/layout/hierarchy2"/>
+    <dgm:cxn modelId="{5D1E431E-B898-4871-A705-4593219D30EF}" type="presOf" srcId="{D1F08FF3-0E0D-4014-A7A6-1455E548C393}" destId="{3295B03A-458B-46A1-98A7-460769A7AE87}" srcOrd="0" destOrd="0" presId="urn:microsoft.com/office/officeart/2005/8/layout/hierarchy2"/>
+    <dgm:cxn modelId="{D4070838-BA3F-4E09-84CB-6AE6309BC1B0}" type="presOf" srcId="{9C4328CC-5B2C-4F54-B943-922922D1242B}" destId="{4E3BFC1C-D6EB-4860-AF11-3AB9E80C91E3}" srcOrd="0" destOrd="0" presId="urn:microsoft.com/office/officeart/2005/8/layout/hierarchy2"/>
+    <dgm:cxn modelId="{8AC9CB77-76F2-4DD0-96E2-E2E7CCF892F1}" type="presOf" srcId="{CF5CDB41-8574-4F71-9BB1-15B5474EC18B}" destId="{116F3B60-BCB0-4973-A150-AC311D762E3D}" srcOrd="0" destOrd="0" presId="urn:microsoft.com/office/officeart/2005/8/layout/hierarchy2"/>
+    <dgm:cxn modelId="{5CC16BA0-4FDC-4EE0-9261-F7AD70C8B866}" type="presOf" srcId="{0B540C21-C7B3-443F-A69B-B6ED002E3689}" destId="{A5D0731E-B659-49F9-93B7-F0009E5AE68D}" srcOrd="0" destOrd="0" presId="urn:microsoft.com/office/officeart/2005/8/layout/hierarchy2"/>
+    <dgm:cxn modelId="{4EC404E5-21C0-4D28-8325-A4039F6AE2CF}" type="presOf" srcId="{AD53933D-69A8-4A54-96E1-30C818C99E98}" destId="{67EADA4C-88BF-4071-B7ED-630DCF3933F3}" srcOrd="0" destOrd="0" presId="urn:microsoft.com/office/officeart/2005/8/layout/hierarchy2"/>
+    <dgm:cxn modelId="{3ECECECC-FE73-46D4-8D7F-8EF0FD906328}" type="presOf" srcId="{02CA0385-1CAD-4135-A3C0-C4C91BA6DA7D}" destId="{D05D17E2-1B51-49EE-A492-4D692B90A749}" srcOrd="0" destOrd="0" presId="urn:microsoft.com/office/officeart/2005/8/layout/hierarchy2"/>
+    <dgm:cxn modelId="{D408E88C-86D9-42D0-8591-194423D2630F}" type="presOf" srcId="{0B540C21-C7B3-443F-A69B-B6ED002E3689}" destId="{69975651-EF4B-491E-A161-CA22103276C5}" srcOrd="1" destOrd="0" presId="urn:microsoft.com/office/officeart/2005/8/layout/hierarchy2"/>
+    <dgm:cxn modelId="{8A33D917-58B2-4900-96D0-90B392BE2AAC}" type="presOf" srcId="{D1F08FF3-0E0D-4014-A7A6-1455E548C393}" destId="{537DEF55-938F-414B-BBCF-DF7F98BEAC0C}" srcOrd="1" destOrd="0" presId="urn:microsoft.com/office/officeart/2005/8/layout/hierarchy2"/>
+    <dgm:cxn modelId="{A1B042F5-C8FC-4DB3-990B-B3588350368A}" type="presOf" srcId="{910545EF-2E55-4924-A57E-7A2B4159069C}" destId="{C3ACC755-6F94-4546-BB15-D2025D87C5CD}" srcOrd="0" destOrd="0" presId="urn:microsoft.com/office/officeart/2005/8/layout/hierarchy2"/>
+    <dgm:cxn modelId="{3F92C127-C8DC-4B9D-8020-F555A3F4CABF}" type="presOf" srcId="{9594A952-0F8D-409E-ACBD-FBA9B4743092}" destId="{2A3068A9-05B9-4DFD-8386-67CCEADBAE48}" srcOrd="0" destOrd="0" presId="urn:microsoft.com/office/officeart/2005/8/layout/hierarchy2"/>
+    <dgm:cxn modelId="{03BB77C4-E56F-4462-9BD4-E7E2D576FCCB}" type="presOf" srcId="{58C3F012-AE0E-4ED0-BFF3-79E8401BB77C}" destId="{BAD8E070-7718-41BA-8B55-0EDD4CBBF348}" srcOrd="0" destOrd="0" presId="urn:microsoft.com/office/officeart/2005/8/layout/hierarchy2"/>
     <dgm:cxn modelId="{0CAC06C7-FF07-4441-AB5F-A9DC99C36664}" srcId="{AD53933D-69A8-4A54-96E1-30C818C99E98}" destId="{E55DB9F5-BE52-43B6-B7F3-06A7F73ED458}" srcOrd="1" destOrd="0" parTransId="{910545EF-2E55-4924-A57E-7A2B4159069C}" sibTransId="{39E7A864-BA42-466C-B725-9DEFABB86EBA}"/>
     <dgm:cxn modelId="{30FB6EF8-A674-47E1-BABB-3437AFDFB362}" srcId="{82DE48E3-CB1F-4106-9F1F-01F0D42EDF89}" destId="{02CA0385-1CAD-4135-A3C0-C4C91BA6DA7D}" srcOrd="1" destOrd="0" parTransId="{58C3F012-AE0E-4ED0-BFF3-79E8401BB77C}" sibTransId="{4F9FE247-AA94-4C8A-95E5-1D6324DDA921}"/>
     <dgm:cxn modelId="{2B6A1D8F-7B53-4464-9B25-CD2C68FCBC27}" srcId="{9C4328CC-5B2C-4F54-B943-922922D1242B}" destId="{AD53933D-69A8-4A54-96E1-30C818C99E98}" srcOrd="0" destOrd="0" parTransId="{287FEE92-3D92-42DA-8C7D-8DB1A36F49AA}" sibTransId="{FE0068E2-A474-43A9-BDE1-EAB817561010}"/>
-    <dgm:cxn modelId="{EF547C2E-5E87-40F7-875F-4DAEDE5EC6EA}" type="presOf" srcId="{E55DB9F5-BE52-43B6-B7F3-06A7F73ED458}" destId="{4E43DB1D-10A2-4BC3-A169-A991CB339C5B}" srcOrd="0" destOrd="0" presId="urn:microsoft.com/office/officeart/2005/8/layout/hierarchy2"/>
+    <dgm:cxn modelId="{FC56C4F6-FAB5-48C7-9968-349603C25E1A}" type="presOf" srcId="{7078DD97-2FC2-491E-962A-BF7326F4C133}" destId="{47565275-2A81-4DB2-AAAA-2C33EEE4B163}" srcOrd="1" destOrd="0" presId="urn:microsoft.com/office/officeart/2005/8/layout/hierarchy2"/>
     <dgm:cxn modelId="{654A5B92-A914-4C61-90F6-E494916A5918}" srcId="{82DE48E3-CB1F-4106-9F1F-01F0D42EDF89}" destId="{525C0D8E-87E7-4B9D-9F49-10C91BB974AA}" srcOrd="2" destOrd="0" parTransId="{7078DD97-2FC2-491E-962A-BF7326F4C133}" sibTransId="{1FF8C41F-9802-4C5B-9603-D78C56AE666F}"/>
+    <dgm:cxn modelId="{18C1A5EF-C527-4270-ADF4-468705C6D559}" type="presOf" srcId="{287FEE92-3D92-42DA-8C7D-8DB1A36F49AA}" destId="{40AECEF5-C06A-48BC-8490-E9E24886AFAE}" srcOrd="1" destOrd="0" presId="urn:microsoft.com/office/officeart/2005/8/layout/hierarchy2"/>
+    <dgm:cxn modelId="{A5233259-4D96-475C-A8C9-F156836EBBC3}" type="presOf" srcId="{E3B13B85-1A54-4F86-B81D-3A2588857034}" destId="{7636703E-4177-405D-9F81-78D979E5F2D6}" srcOrd="1" destOrd="0" presId="urn:microsoft.com/office/officeart/2005/8/layout/hierarchy2"/>
     <dgm:cxn modelId="{3865D663-FDF0-476C-ABB8-DD73AC659E37}" srcId="{9C4328CC-5B2C-4F54-B943-922922D1242B}" destId="{82DE48E3-CB1F-4106-9F1F-01F0D42EDF89}" srcOrd="1" destOrd="0" parTransId="{0B540C21-C7B3-443F-A69B-B6ED002E3689}" sibTransId="{CF0EA28E-801C-43DD-A87A-6DD72E50D957}"/>
+    <dgm:cxn modelId="{848478BC-EFC0-4E47-AD85-B4EB1B73D9EA}" type="presOf" srcId="{A1DF2837-F374-4C4F-91BF-A0EB035F518E}" destId="{84BCD990-2A5B-4A25-8352-4D64D1C4C97B}" srcOrd="0" destOrd="0" presId="urn:microsoft.com/office/officeart/2005/8/layout/hierarchy2"/>
     <dgm:cxn modelId="{C997CC29-A8AC-48D4-871A-E95AE62B5AF6}" srcId="{82DE48E3-CB1F-4106-9F1F-01F0D42EDF89}" destId="{A1DF2837-F374-4C4F-91BF-A0EB035F518E}" srcOrd="0" destOrd="0" parTransId="{D1F08FF3-0E0D-4014-A7A6-1455E548C393}" sibTransId="{95AEA83A-82F9-45E3-B393-20A7F727756B}"/>
-    <dgm:cxn modelId="{284D780F-A331-40D9-8C82-245A7090D3F4}" type="presOf" srcId="{9594A952-0F8D-409E-ACBD-FBA9B4743092}" destId="{2A3068A9-05B9-4DFD-8386-67CCEADBAE48}" srcOrd="0" destOrd="0" presId="urn:microsoft.com/office/officeart/2005/8/layout/hierarchy2"/>
-    <dgm:cxn modelId="{196AF971-3161-4BE4-B5A3-47DE8CBBA3CB}" type="presOf" srcId="{58C3F012-AE0E-4ED0-BFF3-79E8401BB77C}" destId="{BAD8E070-7718-41BA-8B55-0EDD4CBBF348}" srcOrd="0" destOrd="0" presId="urn:microsoft.com/office/officeart/2005/8/layout/hierarchy2"/>
-    <dgm:cxn modelId="{8DD56ADD-B31B-4D1E-A0EB-1BCD568D1E71}" type="presOf" srcId="{A1DF2837-F374-4C4F-91BF-A0EB035F518E}" destId="{84BCD990-2A5B-4A25-8352-4D64D1C4C97B}" srcOrd="0" destOrd="0" presId="urn:microsoft.com/office/officeart/2005/8/layout/hierarchy2"/>
-    <dgm:cxn modelId="{6615FF88-D597-4A52-B91E-33184069713A}" type="presOf" srcId="{910545EF-2E55-4924-A57E-7A2B4159069C}" destId="{287B243C-262F-427A-9F06-1DF4FEF99DB2}" srcOrd="1" destOrd="0" presId="urn:microsoft.com/office/officeart/2005/8/layout/hierarchy2"/>
-    <dgm:cxn modelId="{C16C4440-E485-4F17-992C-56A035997FCA}" type="presOf" srcId="{525C0D8E-87E7-4B9D-9F49-10C91BB974AA}" destId="{4604550F-CEC3-4F5D-A97E-535E53715F79}" srcOrd="0" destOrd="0" presId="urn:microsoft.com/office/officeart/2005/8/layout/hierarchy2"/>
-    <dgm:cxn modelId="{9EC307BF-1326-4403-B611-2A4BDA51829A}" type="presOf" srcId="{287FEE92-3D92-42DA-8C7D-8DB1A36F49AA}" destId="{7C96C082-E055-4FBD-BCD5-683435DF9647}" srcOrd="0" destOrd="0" presId="urn:microsoft.com/office/officeart/2005/8/layout/hierarchy2"/>
-    <dgm:cxn modelId="{228502F3-263E-441C-A757-930E2B1F4E81}" type="presOf" srcId="{9C4328CC-5B2C-4F54-B943-922922D1242B}" destId="{4E3BFC1C-D6EB-4860-AF11-3AB9E80C91E3}" srcOrd="0" destOrd="0" presId="urn:microsoft.com/office/officeart/2005/8/layout/hierarchy2"/>
-    <dgm:cxn modelId="{8FC8AEB8-51FF-4088-8639-4F7FCAA42D98}" type="presOf" srcId="{CF5CDB41-8574-4F71-9BB1-15B5474EC18B}" destId="{116F3B60-BCB0-4973-A150-AC311D762E3D}" srcOrd="0" destOrd="0" presId="urn:microsoft.com/office/officeart/2005/8/layout/hierarchy2"/>
+    <dgm:cxn modelId="{140E321D-F5FD-4021-A94D-4B1F81F4AEE5}" type="presOf" srcId="{287FEE92-3D92-42DA-8C7D-8DB1A36F49AA}" destId="{7C96C082-E055-4FBD-BCD5-683435DF9647}" srcOrd="0" destOrd="0" presId="urn:microsoft.com/office/officeart/2005/8/layout/hierarchy2"/>
+    <dgm:cxn modelId="{3B8610DE-C820-4479-938B-BC1D35278922}" type="presOf" srcId="{910545EF-2E55-4924-A57E-7A2B4159069C}" destId="{287B243C-262F-427A-9F06-1DF4FEF99DB2}" srcOrd="1" destOrd="0" presId="urn:microsoft.com/office/officeart/2005/8/layout/hierarchy2"/>
+    <dgm:cxn modelId="{ECB47BF9-8EF1-474B-83BA-B9ADFA9FD81E}" type="presOf" srcId="{E3B13B85-1A54-4F86-B81D-3A2588857034}" destId="{219514A2-172F-496B-8195-BAF9CAECF6FB}" srcOrd="0" destOrd="0" presId="urn:microsoft.com/office/officeart/2005/8/layout/hierarchy2"/>
     <dgm:cxn modelId="{4BA95ABC-7735-4D34-8B2F-5016758F15DF}" srcId="{AD53933D-69A8-4A54-96E1-30C818C99E98}" destId="{544458EF-BE02-4878-83EA-745192E07775}" srcOrd="0" destOrd="0" parTransId="{E3B13B85-1A54-4F86-B81D-3A2588857034}" sibTransId="{F3725CCC-CC86-43C4-AD35-D5484AAF1304}"/>
-    <dgm:cxn modelId="{366BA91A-2130-4902-B8C9-E5BE5EEF2005}" type="presOf" srcId="{7078DD97-2FC2-491E-962A-BF7326F4C133}" destId="{30242C97-15DC-42D8-9CA7-46172D701751}" srcOrd="0" destOrd="0" presId="urn:microsoft.com/office/officeart/2005/8/layout/hierarchy2"/>
+    <dgm:cxn modelId="{7EB41771-9AA4-4FA3-AC50-7E1C3E2686FD}" type="presOf" srcId="{58C3F012-AE0E-4ED0-BFF3-79E8401BB77C}" destId="{CB89CBD0-8D7B-4431-B96B-DC70624FA77C}" srcOrd="1" destOrd="0" presId="urn:microsoft.com/office/officeart/2005/8/layout/hierarchy2"/>
+    <dgm:cxn modelId="{4C573316-A6B9-45DB-B43B-9855A4923CB3}" type="presOf" srcId="{465F37F1-49E6-401F-80B4-309DD2211D96}" destId="{3F4EE753-9727-44B4-A9C7-BABC73E2D20C}" srcOrd="0" destOrd="0" presId="urn:microsoft.com/office/officeart/2005/8/layout/hierarchy2"/>
     <dgm:cxn modelId="{B1E99FDF-0ADF-44BA-82A2-8B1F34843160}" srcId="{AD53933D-69A8-4A54-96E1-30C818C99E98}" destId="{CF5CDB41-8574-4F71-9BB1-15B5474EC18B}" srcOrd="2" destOrd="0" parTransId="{9594A952-0F8D-409E-ACBD-FBA9B4743092}" sibTransId="{21ABFDDC-A80C-42F1-AFED-22DEB5CE9981}"/>
-    <dgm:cxn modelId="{DA4B3E4E-4CF8-433D-9AB6-FDA7EB0965E3}" type="presParOf" srcId="{3F4EE753-9727-44B4-A9C7-BABC73E2D20C}" destId="{B6D1E92C-AB73-4F14-A1D4-C7E150527E3F}" srcOrd="0" destOrd="0" presId="urn:microsoft.com/office/officeart/2005/8/layout/hierarchy2"/>
-    <dgm:cxn modelId="{652F1938-8EA8-4169-824E-3433CD7F6642}" type="presParOf" srcId="{B6D1E92C-AB73-4F14-A1D4-C7E150527E3F}" destId="{4E3BFC1C-D6EB-4860-AF11-3AB9E80C91E3}" srcOrd="0" destOrd="0" presId="urn:microsoft.com/office/officeart/2005/8/layout/hierarchy2"/>
-    <dgm:cxn modelId="{4ABA276C-B445-4632-9B41-70FD30AF84F3}" type="presParOf" srcId="{B6D1E92C-AB73-4F14-A1D4-C7E150527E3F}" destId="{A31335C1-7B76-4DF5-A164-A3B68023C168}" srcOrd="1" destOrd="0" presId="urn:microsoft.com/office/officeart/2005/8/layout/hierarchy2"/>
-    <dgm:cxn modelId="{D44A58BF-72EF-45F1-96A9-5B0F28F62332}" type="presParOf" srcId="{A31335C1-7B76-4DF5-A164-A3B68023C168}" destId="{7C96C082-E055-4FBD-BCD5-683435DF9647}" srcOrd="0" destOrd="0" presId="urn:microsoft.com/office/officeart/2005/8/layout/hierarchy2"/>
-    <dgm:cxn modelId="{9620D535-7891-4873-9E91-9523A1E29B2D}" type="presParOf" srcId="{7C96C082-E055-4FBD-BCD5-683435DF9647}" destId="{40AECEF5-C06A-48BC-8490-E9E24886AFAE}" srcOrd="0" destOrd="0" presId="urn:microsoft.com/office/officeart/2005/8/layout/hierarchy2"/>
-    <dgm:cxn modelId="{DA44F0CA-FE8B-4ED7-9D62-1BE6DD6E9A25}" type="presParOf" srcId="{A31335C1-7B76-4DF5-A164-A3B68023C168}" destId="{F6651682-29F0-4D8E-8CF4-7B1D9281C522}" srcOrd="1" destOrd="0" presId="urn:microsoft.com/office/officeart/2005/8/layout/hierarchy2"/>
-    <dgm:cxn modelId="{48DEEBEB-472E-4EAB-8E2A-1E91CC840145}" type="presParOf" srcId="{F6651682-29F0-4D8E-8CF4-7B1D9281C522}" destId="{67EADA4C-88BF-4071-B7ED-630DCF3933F3}" srcOrd="0" destOrd="0" presId="urn:microsoft.com/office/officeart/2005/8/layout/hierarchy2"/>
-    <dgm:cxn modelId="{F39EC4A0-FFFC-4C97-8B84-F4A5273B8917}" type="presParOf" srcId="{F6651682-29F0-4D8E-8CF4-7B1D9281C522}" destId="{2EF1EA7D-D63C-4AD2-B05D-60DB2A58555D}" srcOrd="1" destOrd="0" presId="urn:microsoft.com/office/officeart/2005/8/layout/hierarchy2"/>
-    <dgm:cxn modelId="{7BA09E70-A074-40BE-BD10-83D18EBC7412}" type="presParOf" srcId="{2EF1EA7D-D63C-4AD2-B05D-60DB2A58555D}" destId="{219514A2-172F-496B-8195-BAF9CAECF6FB}" srcOrd="0" destOrd="0" presId="urn:microsoft.com/office/officeart/2005/8/layout/hierarchy2"/>
-    <dgm:cxn modelId="{911C889B-1B30-4C85-B895-A0799AA835A3}" type="presParOf" srcId="{219514A2-172F-496B-8195-BAF9CAECF6FB}" destId="{7636703E-4177-405D-9F81-78D979E5F2D6}" srcOrd="0" destOrd="0" presId="urn:microsoft.com/office/officeart/2005/8/layout/hierarchy2"/>
-    <dgm:cxn modelId="{AF403FFF-C2B6-48A9-A65C-A44EBF03A146}" type="presParOf" srcId="{2EF1EA7D-D63C-4AD2-B05D-60DB2A58555D}" destId="{6F39B80A-07AA-464C-852B-0BD16D0AFFF1}" srcOrd="1" destOrd="0" presId="urn:microsoft.com/office/officeart/2005/8/layout/hierarchy2"/>
-    <dgm:cxn modelId="{00B2C5CF-0E99-451F-BF76-CDB4FD9CE783}" type="presParOf" srcId="{6F39B80A-07AA-464C-852B-0BD16D0AFFF1}" destId="{DAA6E2D9-9C91-4AF0-BACF-B26DDB3ACF0A}" srcOrd="0" destOrd="0" presId="urn:microsoft.com/office/officeart/2005/8/layout/hierarchy2"/>
-    <dgm:cxn modelId="{B3C697CD-27DD-4B13-A78F-91EBF85DD9F8}" type="presParOf" srcId="{6F39B80A-07AA-464C-852B-0BD16D0AFFF1}" destId="{572A4573-3120-406F-9D13-8C59422303E4}" srcOrd="1" destOrd="0" presId="urn:microsoft.com/office/officeart/2005/8/layout/hierarchy2"/>
-    <dgm:cxn modelId="{758BB3EE-4331-45D1-A513-8BB5CA0169DE}" type="presParOf" srcId="{2EF1EA7D-D63C-4AD2-B05D-60DB2A58555D}" destId="{C3ACC755-6F94-4546-BB15-D2025D87C5CD}" srcOrd="2" destOrd="0" presId="urn:microsoft.com/office/officeart/2005/8/layout/hierarchy2"/>
-    <dgm:cxn modelId="{217086A8-8EB7-456D-8B8D-AC60DD0BCC44}" type="presParOf" srcId="{C3ACC755-6F94-4546-BB15-D2025D87C5CD}" destId="{287B243C-262F-427A-9F06-1DF4FEF99DB2}" srcOrd="0" destOrd="0" presId="urn:microsoft.com/office/officeart/2005/8/layout/hierarchy2"/>
-    <dgm:cxn modelId="{11958A65-D2EE-4199-B7F8-CC708E6990B0}" type="presParOf" srcId="{2EF1EA7D-D63C-4AD2-B05D-60DB2A58555D}" destId="{E523A75F-E3E9-483B-9D68-7BF240691A8D}" srcOrd="3" destOrd="0" presId="urn:microsoft.com/office/officeart/2005/8/layout/hierarchy2"/>
-    <dgm:cxn modelId="{C5BA1912-AE61-490D-93BB-B9BF91279C67}" type="presParOf" srcId="{E523A75F-E3E9-483B-9D68-7BF240691A8D}" destId="{4E43DB1D-10A2-4BC3-A169-A991CB339C5B}" srcOrd="0" destOrd="0" presId="urn:microsoft.com/office/officeart/2005/8/layout/hierarchy2"/>
-    <dgm:cxn modelId="{AD01F73B-CC22-404E-BBB3-8A9FCFDFEE22}" type="presParOf" srcId="{E523A75F-E3E9-483B-9D68-7BF240691A8D}" destId="{2F208818-430C-4035-8F47-C0C47C9A592E}" srcOrd="1" destOrd="0" presId="urn:microsoft.com/office/officeart/2005/8/layout/hierarchy2"/>
-    <dgm:cxn modelId="{A98314C4-1084-4AD0-A496-D4AAB06A5628}" type="presParOf" srcId="{2EF1EA7D-D63C-4AD2-B05D-60DB2A58555D}" destId="{2A3068A9-05B9-4DFD-8386-67CCEADBAE48}" srcOrd="4" destOrd="0" presId="urn:microsoft.com/office/officeart/2005/8/layout/hierarchy2"/>
-    <dgm:cxn modelId="{8B725FB5-A240-4B63-B3D0-6A1E15149019}" type="presParOf" srcId="{2A3068A9-05B9-4DFD-8386-67CCEADBAE48}" destId="{A8F69AEA-8E23-4021-AC78-1B18DD5D8CBB}" srcOrd="0" destOrd="0" presId="urn:microsoft.com/office/officeart/2005/8/layout/hierarchy2"/>
-    <dgm:cxn modelId="{999CE9F4-4CF2-4FF2-B4E5-31ED4AAB78E1}" type="presParOf" srcId="{2EF1EA7D-D63C-4AD2-B05D-60DB2A58555D}" destId="{9E9BDC5E-42F6-4D35-9298-758EBC07ABA6}" srcOrd="5" destOrd="0" presId="urn:microsoft.com/office/officeart/2005/8/layout/hierarchy2"/>
-    <dgm:cxn modelId="{352CD16E-ACBF-4155-BF30-83B724CF25E5}" type="presParOf" srcId="{9E9BDC5E-42F6-4D35-9298-758EBC07ABA6}" destId="{116F3B60-BCB0-4973-A150-AC311D762E3D}" srcOrd="0" destOrd="0" presId="urn:microsoft.com/office/officeart/2005/8/layout/hierarchy2"/>
-    <dgm:cxn modelId="{23B9C08D-B627-4476-88AE-B92C22293289}" type="presParOf" srcId="{9E9BDC5E-42F6-4D35-9298-758EBC07ABA6}" destId="{6EB9F89D-29D6-4B1D-B822-1799C960761F}" srcOrd="1" destOrd="0" presId="urn:microsoft.com/office/officeart/2005/8/layout/hierarchy2"/>
-    <dgm:cxn modelId="{714AB2A0-F0E1-440E-89EC-E9565648AACE}" type="presParOf" srcId="{A31335C1-7B76-4DF5-A164-A3B68023C168}" destId="{A5D0731E-B659-49F9-93B7-F0009E5AE68D}" srcOrd="2" destOrd="0" presId="urn:microsoft.com/office/officeart/2005/8/layout/hierarchy2"/>
-    <dgm:cxn modelId="{295036B0-29D8-4CFF-95DC-2770DE7E7219}" type="presParOf" srcId="{A5D0731E-B659-49F9-93B7-F0009E5AE68D}" destId="{69975651-EF4B-491E-A161-CA22103276C5}" srcOrd="0" destOrd="0" presId="urn:microsoft.com/office/officeart/2005/8/layout/hierarchy2"/>
-    <dgm:cxn modelId="{9633134D-4289-45A4-B551-D8C19910A7BC}" type="presParOf" srcId="{A31335C1-7B76-4DF5-A164-A3B68023C168}" destId="{8ECE22D8-59CA-4483-9183-9B86B9FA353E}" srcOrd="3" destOrd="0" presId="urn:microsoft.com/office/officeart/2005/8/layout/hierarchy2"/>
-    <dgm:cxn modelId="{38B39A43-4208-4A5D-95E7-15DD461304B9}" type="presParOf" srcId="{8ECE22D8-59CA-4483-9183-9B86B9FA353E}" destId="{4E4430A8-03DA-40D1-9F5D-9EBBF80B24B8}" srcOrd="0" destOrd="0" presId="urn:microsoft.com/office/officeart/2005/8/layout/hierarchy2"/>
-    <dgm:cxn modelId="{B90C612B-DF04-4882-BF26-0BE5D0666850}" type="presParOf" srcId="{8ECE22D8-59CA-4483-9183-9B86B9FA353E}" destId="{27E36944-5A7D-4FBC-ACB6-27F0EC361D07}" srcOrd="1" destOrd="0" presId="urn:microsoft.com/office/officeart/2005/8/layout/hierarchy2"/>
-    <dgm:cxn modelId="{37BCB01B-9781-4757-A7D0-AAC39F6737F9}" type="presParOf" srcId="{27E36944-5A7D-4FBC-ACB6-27F0EC361D07}" destId="{3295B03A-458B-46A1-98A7-460769A7AE87}" srcOrd="0" destOrd="0" presId="urn:microsoft.com/office/officeart/2005/8/layout/hierarchy2"/>
-    <dgm:cxn modelId="{8B13A8CA-0D88-4D54-8B3D-8E993636CB12}" type="presParOf" srcId="{3295B03A-458B-46A1-98A7-460769A7AE87}" destId="{537DEF55-938F-414B-BBCF-DF7F98BEAC0C}" srcOrd="0" destOrd="0" presId="urn:microsoft.com/office/officeart/2005/8/layout/hierarchy2"/>
-    <dgm:cxn modelId="{C67ADEC0-A96C-4EA3-BA05-4EAC9791FE1C}" type="presParOf" srcId="{27E36944-5A7D-4FBC-ACB6-27F0EC361D07}" destId="{B8A87548-C007-4CB9-94FE-D5B3C53D50AF}" srcOrd="1" destOrd="0" presId="urn:microsoft.com/office/officeart/2005/8/layout/hierarchy2"/>
-    <dgm:cxn modelId="{D5BC8C67-5C3F-4FF5-8925-A23D29D8946E}" type="presParOf" srcId="{B8A87548-C007-4CB9-94FE-D5B3C53D50AF}" destId="{84BCD990-2A5B-4A25-8352-4D64D1C4C97B}" srcOrd="0" destOrd="0" presId="urn:microsoft.com/office/officeart/2005/8/layout/hierarchy2"/>
-    <dgm:cxn modelId="{1CC454AC-7EBE-45E5-A4EE-AC9184FB1792}" type="presParOf" srcId="{B8A87548-C007-4CB9-94FE-D5B3C53D50AF}" destId="{9E3B1198-2FBC-451D-91AC-6613A9A4FB44}" srcOrd="1" destOrd="0" presId="urn:microsoft.com/office/officeart/2005/8/layout/hierarchy2"/>
-    <dgm:cxn modelId="{34A44123-FB84-4762-A575-8F1DEC575137}" type="presParOf" srcId="{27E36944-5A7D-4FBC-ACB6-27F0EC361D07}" destId="{BAD8E070-7718-41BA-8B55-0EDD4CBBF348}" srcOrd="2" destOrd="0" presId="urn:microsoft.com/office/officeart/2005/8/layout/hierarchy2"/>
-    <dgm:cxn modelId="{8C39EE7B-8147-4FEF-ACD8-981912698771}" type="presParOf" srcId="{BAD8E070-7718-41BA-8B55-0EDD4CBBF348}" destId="{CB89CBD0-8D7B-4431-B96B-DC70624FA77C}" srcOrd="0" destOrd="0" presId="urn:microsoft.com/office/officeart/2005/8/layout/hierarchy2"/>
-    <dgm:cxn modelId="{D66343AF-AB5A-4350-9DA8-E74003C6F6B7}" type="presParOf" srcId="{27E36944-5A7D-4FBC-ACB6-27F0EC361D07}" destId="{7F21DC3F-C6C4-4D04-9D02-347DF7710245}" srcOrd="3" destOrd="0" presId="urn:microsoft.com/office/officeart/2005/8/layout/hierarchy2"/>
-    <dgm:cxn modelId="{FDD15D82-5E24-4ED7-AB53-07D38773CFB6}" type="presParOf" srcId="{7F21DC3F-C6C4-4D04-9D02-347DF7710245}" destId="{D05D17E2-1B51-49EE-A492-4D692B90A749}" srcOrd="0" destOrd="0" presId="urn:microsoft.com/office/officeart/2005/8/layout/hierarchy2"/>
-    <dgm:cxn modelId="{DDAD2E95-913D-48FB-AF1D-CF4035131C53}" type="presParOf" srcId="{7F21DC3F-C6C4-4D04-9D02-347DF7710245}" destId="{DEC64F24-66BB-469B-B2AF-DE375B9ED650}" srcOrd="1" destOrd="0" presId="urn:microsoft.com/office/officeart/2005/8/layout/hierarchy2"/>
-    <dgm:cxn modelId="{F50EC792-D1B6-417F-8C15-3128894F6346}" type="presParOf" srcId="{27E36944-5A7D-4FBC-ACB6-27F0EC361D07}" destId="{30242C97-15DC-42D8-9CA7-46172D701751}" srcOrd="4" destOrd="0" presId="urn:microsoft.com/office/officeart/2005/8/layout/hierarchy2"/>
-    <dgm:cxn modelId="{A4A6810B-5B57-4E94-8822-6EBF3D6F0C85}" type="presParOf" srcId="{30242C97-15DC-42D8-9CA7-46172D701751}" destId="{47565275-2A81-4DB2-AAAA-2C33EEE4B163}" srcOrd="0" destOrd="0" presId="urn:microsoft.com/office/officeart/2005/8/layout/hierarchy2"/>
-    <dgm:cxn modelId="{E6EC68D5-9E16-4FE6-879B-01E65236607F}" type="presParOf" srcId="{27E36944-5A7D-4FBC-ACB6-27F0EC361D07}" destId="{955FDCF1-7778-491B-BF79-597DB92E44A5}" srcOrd="5" destOrd="0" presId="urn:microsoft.com/office/officeart/2005/8/layout/hierarchy2"/>
-    <dgm:cxn modelId="{C0A1AB30-C2B1-40F8-8C77-329D58820C83}" type="presParOf" srcId="{955FDCF1-7778-491B-BF79-597DB92E44A5}" destId="{4604550F-CEC3-4F5D-A97E-535E53715F79}" srcOrd="0" destOrd="0" presId="urn:microsoft.com/office/officeart/2005/8/layout/hierarchy2"/>
-    <dgm:cxn modelId="{DC684C3E-46CF-45EE-8B25-D761230EA6A1}" type="presParOf" srcId="{955FDCF1-7778-491B-BF79-597DB92E44A5}" destId="{E66AFEF1-DA28-4731-A8D7-8B8A6C807BFD}" srcOrd="1" destOrd="0" presId="urn:microsoft.com/office/officeart/2005/8/layout/hierarchy2"/>
+    <dgm:cxn modelId="{1C0A57E0-A878-46A9-82B8-29A6EAFD2554}" type="presOf" srcId="{82DE48E3-CB1F-4106-9F1F-01F0D42EDF89}" destId="{4E4430A8-03DA-40D1-9F5D-9EBBF80B24B8}" srcOrd="0" destOrd="0" presId="urn:microsoft.com/office/officeart/2005/8/layout/hierarchy2"/>
+    <dgm:cxn modelId="{3F0B4462-7489-4361-BE3F-02A1F56F83FA}" type="presParOf" srcId="{3F4EE753-9727-44B4-A9C7-BABC73E2D20C}" destId="{B6D1E92C-AB73-4F14-A1D4-C7E150527E3F}" srcOrd="0" destOrd="0" presId="urn:microsoft.com/office/officeart/2005/8/layout/hierarchy2"/>
+    <dgm:cxn modelId="{6FA63979-D863-48DC-A246-6A6D2650F7D7}" type="presParOf" srcId="{B6D1E92C-AB73-4F14-A1D4-C7E150527E3F}" destId="{4E3BFC1C-D6EB-4860-AF11-3AB9E80C91E3}" srcOrd="0" destOrd="0" presId="urn:microsoft.com/office/officeart/2005/8/layout/hierarchy2"/>
+    <dgm:cxn modelId="{4B9E0518-46EA-4DFD-A462-E85137003E44}" type="presParOf" srcId="{B6D1E92C-AB73-4F14-A1D4-C7E150527E3F}" destId="{A31335C1-7B76-4DF5-A164-A3B68023C168}" srcOrd="1" destOrd="0" presId="urn:microsoft.com/office/officeart/2005/8/layout/hierarchy2"/>
+    <dgm:cxn modelId="{E1DC6F08-39E8-4F67-80D5-6FD79661B0A7}" type="presParOf" srcId="{A31335C1-7B76-4DF5-A164-A3B68023C168}" destId="{7C96C082-E055-4FBD-BCD5-683435DF9647}" srcOrd="0" destOrd="0" presId="urn:microsoft.com/office/officeart/2005/8/layout/hierarchy2"/>
+    <dgm:cxn modelId="{BEA8B6B3-B833-44E8-BA38-94D0B947C9B0}" type="presParOf" srcId="{7C96C082-E055-4FBD-BCD5-683435DF9647}" destId="{40AECEF5-C06A-48BC-8490-E9E24886AFAE}" srcOrd="0" destOrd="0" presId="urn:microsoft.com/office/officeart/2005/8/layout/hierarchy2"/>
+    <dgm:cxn modelId="{1EA45BD6-9CE9-4D27-9D2E-6430CCB7DA91}" type="presParOf" srcId="{A31335C1-7B76-4DF5-A164-A3B68023C168}" destId="{F6651682-29F0-4D8E-8CF4-7B1D9281C522}" srcOrd="1" destOrd="0" presId="urn:microsoft.com/office/officeart/2005/8/layout/hierarchy2"/>
+    <dgm:cxn modelId="{6C3B77A5-CFD2-4633-BE74-D49E973C8C8E}" type="presParOf" srcId="{F6651682-29F0-4D8E-8CF4-7B1D9281C522}" destId="{67EADA4C-88BF-4071-B7ED-630DCF3933F3}" srcOrd="0" destOrd="0" presId="urn:microsoft.com/office/officeart/2005/8/layout/hierarchy2"/>
+    <dgm:cxn modelId="{839E5188-FC81-4DDA-8A22-BF91C5B72F0D}" type="presParOf" srcId="{F6651682-29F0-4D8E-8CF4-7B1D9281C522}" destId="{2EF1EA7D-D63C-4AD2-B05D-60DB2A58555D}" srcOrd="1" destOrd="0" presId="urn:microsoft.com/office/officeart/2005/8/layout/hierarchy2"/>
+    <dgm:cxn modelId="{BCD73E0E-41A7-4C94-B808-82AB333420CA}" type="presParOf" srcId="{2EF1EA7D-D63C-4AD2-B05D-60DB2A58555D}" destId="{219514A2-172F-496B-8195-BAF9CAECF6FB}" srcOrd="0" destOrd="0" presId="urn:microsoft.com/office/officeart/2005/8/layout/hierarchy2"/>
+    <dgm:cxn modelId="{084E5B78-3226-4129-B21C-5AA8CA810702}" type="presParOf" srcId="{219514A2-172F-496B-8195-BAF9CAECF6FB}" destId="{7636703E-4177-405D-9F81-78D979E5F2D6}" srcOrd="0" destOrd="0" presId="urn:microsoft.com/office/officeart/2005/8/layout/hierarchy2"/>
+    <dgm:cxn modelId="{0FABF86A-4C06-4013-9AFB-48F650829117}" type="presParOf" srcId="{2EF1EA7D-D63C-4AD2-B05D-60DB2A58555D}" destId="{6F39B80A-07AA-464C-852B-0BD16D0AFFF1}" srcOrd="1" destOrd="0" presId="urn:microsoft.com/office/officeart/2005/8/layout/hierarchy2"/>
+    <dgm:cxn modelId="{92BB0539-D762-4500-9041-E650539EF775}" type="presParOf" srcId="{6F39B80A-07AA-464C-852B-0BD16D0AFFF1}" destId="{DAA6E2D9-9C91-4AF0-BACF-B26DDB3ACF0A}" srcOrd="0" destOrd="0" presId="urn:microsoft.com/office/officeart/2005/8/layout/hierarchy2"/>
+    <dgm:cxn modelId="{CDC0CC3A-125F-46D7-AEFE-C9AC627832B5}" type="presParOf" srcId="{6F39B80A-07AA-464C-852B-0BD16D0AFFF1}" destId="{572A4573-3120-406F-9D13-8C59422303E4}" srcOrd="1" destOrd="0" presId="urn:microsoft.com/office/officeart/2005/8/layout/hierarchy2"/>
+    <dgm:cxn modelId="{D187BE63-F47B-4806-9B4A-571BA7FCF884}" type="presParOf" srcId="{2EF1EA7D-D63C-4AD2-B05D-60DB2A58555D}" destId="{C3ACC755-6F94-4546-BB15-D2025D87C5CD}" srcOrd="2" destOrd="0" presId="urn:microsoft.com/office/officeart/2005/8/layout/hierarchy2"/>
+    <dgm:cxn modelId="{21891184-F7C9-4F2A-8815-93F047643581}" type="presParOf" srcId="{C3ACC755-6F94-4546-BB15-D2025D87C5CD}" destId="{287B243C-262F-427A-9F06-1DF4FEF99DB2}" srcOrd="0" destOrd="0" presId="urn:microsoft.com/office/officeart/2005/8/layout/hierarchy2"/>
+    <dgm:cxn modelId="{B6BE996A-6EC5-43B5-A17B-4CE8800D00BC}" type="presParOf" srcId="{2EF1EA7D-D63C-4AD2-B05D-60DB2A58555D}" destId="{E523A75F-E3E9-483B-9D68-7BF240691A8D}" srcOrd="3" destOrd="0" presId="urn:microsoft.com/office/officeart/2005/8/layout/hierarchy2"/>
+    <dgm:cxn modelId="{A7E1ACCF-2B55-40B6-8D22-E8EAC74E68F5}" type="presParOf" srcId="{E523A75F-E3E9-483B-9D68-7BF240691A8D}" destId="{4E43DB1D-10A2-4BC3-A169-A991CB339C5B}" srcOrd="0" destOrd="0" presId="urn:microsoft.com/office/officeart/2005/8/layout/hierarchy2"/>
+    <dgm:cxn modelId="{4C6932BE-06D4-4987-8C25-8C95BB8F9266}" type="presParOf" srcId="{E523A75F-E3E9-483B-9D68-7BF240691A8D}" destId="{2F208818-430C-4035-8F47-C0C47C9A592E}" srcOrd="1" destOrd="0" presId="urn:microsoft.com/office/officeart/2005/8/layout/hierarchy2"/>
+    <dgm:cxn modelId="{87F0B9D3-8BD0-4D0B-9D61-7DA9F6645E82}" type="presParOf" srcId="{2EF1EA7D-D63C-4AD2-B05D-60DB2A58555D}" destId="{2A3068A9-05B9-4DFD-8386-67CCEADBAE48}" srcOrd="4" destOrd="0" presId="urn:microsoft.com/office/officeart/2005/8/layout/hierarchy2"/>
+    <dgm:cxn modelId="{D0A38888-6A66-45BC-A463-D32C3E68BE01}" type="presParOf" srcId="{2A3068A9-05B9-4DFD-8386-67CCEADBAE48}" destId="{A8F69AEA-8E23-4021-AC78-1B18DD5D8CBB}" srcOrd="0" destOrd="0" presId="urn:microsoft.com/office/officeart/2005/8/layout/hierarchy2"/>
+    <dgm:cxn modelId="{1192FC1A-1767-4873-B3F5-3A072C0EBE37}" type="presParOf" srcId="{2EF1EA7D-D63C-4AD2-B05D-60DB2A58555D}" destId="{9E9BDC5E-42F6-4D35-9298-758EBC07ABA6}" srcOrd="5" destOrd="0" presId="urn:microsoft.com/office/officeart/2005/8/layout/hierarchy2"/>
+    <dgm:cxn modelId="{F26CA619-4F41-4D52-A74C-E5146D121197}" type="presParOf" srcId="{9E9BDC5E-42F6-4D35-9298-758EBC07ABA6}" destId="{116F3B60-BCB0-4973-A150-AC311D762E3D}" srcOrd="0" destOrd="0" presId="urn:microsoft.com/office/officeart/2005/8/layout/hierarchy2"/>
+    <dgm:cxn modelId="{A2634410-6AD0-4999-BA77-E104CD258657}" type="presParOf" srcId="{9E9BDC5E-42F6-4D35-9298-758EBC07ABA6}" destId="{6EB9F89D-29D6-4B1D-B822-1799C960761F}" srcOrd="1" destOrd="0" presId="urn:microsoft.com/office/officeart/2005/8/layout/hierarchy2"/>
+    <dgm:cxn modelId="{9EAF5A79-C7B5-4D2F-AF52-C5F0F154F432}" type="presParOf" srcId="{A31335C1-7B76-4DF5-A164-A3B68023C168}" destId="{A5D0731E-B659-49F9-93B7-F0009E5AE68D}" srcOrd="2" destOrd="0" presId="urn:microsoft.com/office/officeart/2005/8/layout/hierarchy2"/>
+    <dgm:cxn modelId="{7DEB089F-343C-4705-BC65-8170FFDC001D}" type="presParOf" srcId="{A5D0731E-B659-49F9-93B7-F0009E5AE68D}" destId="{69975651-EF4B-491E-A161-CA22103276C5}" srcOrd="0" destOrd="0" presId="urn:microsoft.com/office/officeart/2005/8/layout/hierarchy2"/>
+    <dgm:cxn modelId="{8B4DF144-4D1D-4570-9F5B-556591ECB3C5}" type="presParOf" srcId="{A31335C1-7B76-4DF5-A164-A3B68023C168}" destId="{8ECE22D8-59CA-4483-9183-9B86B9FA353E}" srcOrd="3" destOrd="0" presId="urn:microsoft.com/office/officeart/2005/8/layout/hierarchy2"/>
+    <dgm:cxn modelId="{CBD84468-FD3E-4069-9607-C606DD7E75A2}" type="presParOf" srcId="{8ECE22D8-59CA-4483-9183-9B86B9FA353E}" destId="{4E4430A8-03DA-40D1-9F5D-9EBBF80B24B8}" srcOrd="0" destOrd="0" presId="urn:microsoft.com/office/officeart/2005/8/layout/hierarchy2"/>
+    <dgm:cxn modelId="{5BB6ED2F-3351-49FC-8F26-AFBAC70F2488}" type="presParOf" srcId="{8ECE22D8-59CA-4483-9183-9B86B9FA353E}" destId="{27E36944-5A7D-4FBC-ACB6-27F0EC361D07}" srcOrd="1" destOrd="0" presId="urn:microsoft.com/office/officeart/2005/8/layout/hierarchy2"/>
+    <dgm:cxn modelId="{C0E0C38C-C96C-4195-BEDD-B75220DBEB9E}" type="presParOf" srcId="{27E36944-5A7D-4FBC-ACB6-27F0EC361D07}" destId="{3295B03A-458B-46A1-98A7-460769A7AE87}" srcOrd="0" destOrd="0" presId="urn:microsoft.com/office/officeart/2005/8/layout/hierarchy2"/>
+    <dgm:cxn modelId="{88EA7A25-2A67-4CA8-872C-F5A1655E3DBB}" type="presParOf" srcId="{3295B03A-458B-46A1-98A7-460769A7AE87}" destId="{537DEF55-938F-414B-BBCF-DF7F98BEAC0C}" srcOrd="0" destOrd="0" presId="urn:microsoft.com/office/officeart/2005/8/layout/hierarchy2"/>
+    <dgm:cxn modelId="{C5CF3326-10FA-4E35-BD24-ECA9DE8EFA3E}" type="presParOf" srcId="{27E36944-5A7D-4FBC-ACB6-27F0EC361D07}" destId="{B8A87548-C007-4CB9-94FE-D5B3C53D50AF}" srcOrd="1" destOrd="0" presId="urn:microsoft.com/office/officeart/2005/8/layout/hierarchy2"/>
+    <dgm:cxn modelId="{E5F7142F-5E3C-4E2B-B2A3-EA608F44CD01}" type="presParOf" srcId="{B8A87548-C007-4CB9-94FE-D5B3C53D50AF}" destId="{84BCD990-2A5B-4A25-8352-4D64D1C4C97B}" srcOrd="0" destOrd="0" presId="urn:microsoft.com/office/officeart/2005/8/layout/hierarchy2"/>
+    <dgm:cxn modelId="{87748E81-1127-4364-9C86-38A7B9FDC3A7}" type="presParOf" srcId="{B8A87548-C007-4CB9-94FE-D5B3C53D50AF}" destId="{9E3B1198-2FBC-451D-91AC-6613A9A4FB44}" srcOrd="1" destOrd="0" presId="urn:microsoft.com/office/officeart/2005/8/layout/hierarchy2"/>
+    <dgm:cxn modelId="{E72F6876-C546-4549-B573-1477CD2E4B6F}" type="presParOf" srcId="{27E36944-5A7D-4FBC-ACB6-27F0EC361D07}" destId="{BAD8E070-7718-41BA-8B55-0EDD4CBBF348}" srcOrd="2" destOrd="0" presId="urn:microsoft.com/office/officeart/2005/8/layout/hierarchy2"/>
+    <dgm:cxn modelId="{2F4211CF-DCA2-4A6B-8AAA-2FD3B2A9BC50}" type="presParOf" srcId="{BAD8E070-7718-41BA-8B55-0EDD4CBBF348}" destId="{CB89CBD0-8D7B-4431-B96B-DC70624FA77C}" srcOrd="0" destOrd="0" presId="urn:microsoft.com/office/officeart/2005/8/layout/hierarchy2"/>
+    <dgm:cxn modelId="{0235DE01-B477-4FF3-880E-5AF99701C94D}" type="presParOf" srcId="{27E36944-5A7D-4FBC-ACB6-27F0EC361D07}" destId="{7F21DC3F-C6C4-4D04-9D02-347DF7710245}" srcOrd="3" destOrd="0" presId="urn:microsoft.com/office/officeart/2005/8/layout/hierarchy2"/>
+    <dgm:cxn modelId="{8399CC4A-4665-4213-B3A2-C634F96B1A56}" type="presParOf" srcId="{7F21DC3F-C6C4-4D04-9D02-347DF7710245}" destId="{D05D17E2-1B51-49EE-A492-4D692B90A749}" srcOrd="0" destOrd="0" presId="urn:microsoft.com/office/officeart/2005/8/layout/hierarchy2"/>
+    <dgm:cxn modelId="{63F0CA5C-CC3B-4A76-B75D-3E872F59CD5D}" type="presParOf" srcId="{7F21DC3F-C6C4-4D04-9D02-347DF7710245}" destId="{DEC64F24-66BB-469B-B2AF-DE375B9ED650}" srcOrd="1" destOrd="0" presId="urn:microsoft.com/office/officeart/2005/8/layout/hierarchy2"/>
+    <dgm:cxn modelId="{86D0BC5A-7631-45C7-B23C-60F50130D938}" type="presParOf" srcId="{27E36944-5A7D-4FBC-ACB6-27F0EC361D07}" destId="{30242C97-15DC-42D8-9CA7-46172D701751}" srcOrd="4" destOrd="0" presId="urn:microsoft.com/office/officeart/2005/8/layout/hierarchy2"/>
+    <dgm:cxn modelId="{2F78B8E1-E8B2-4365-95C4-004BCF09CCAA}" type="presParOf" srcId="{30242C97-15DC-42D8-9CA7-46172D701751}" destId="{47565275-2A81-4DB2-AAAA-2C33EEE4B163}" srcOrd="0" destOrd="0" presId="urn:microsoft.com/office/officeart/2005/8/layout/hierarchy2"/>
+    <dgm:cxn modelId="{188AB4E8-9E46-4355-8427-CB5AED2975F9}" type="presParOf" srcId="{27E36944-5A7D-4FBC-ACB6-27F0EC361D07}" destId="{955FDCF1-7778-491B-BF79-597DB92E44A5}" srcOrd="5" destOrd="0" presId="urn:microsoft.com/office/officeart/2005/8/layout/hierarchy2"/>
+    <dgm:cxn modelId="{A0BE6BF2-1266-4589-9C0F-EB08F30E7CDD}" type="presParOf" srcId="{955FDCF1-7778-491B-BF79-597DB92E44A5}" destId="{4604550F-CEC3-4F5D-A97E-535E53715F79}" srcOrd="0" destOrd="0" presId="urn:microsoft.com/office/officeart/2005/8/layout/hierarchy2"/>
+    <dgm:cxn modelId="{3CE46F32-BA08-40D2-9989-ECFB7D6AD8F8}" type="presParOf" srcId="{955FDCF1-7778-491B-BF79-597DB92E44A5}" destId="{E66AFEF1-DA28-4731-A8D7-8B8A6C807BFD}" srcOrd="1" destOrd="0" presId="urn:microsoft.com/office/officeart/2005/8/layout/hierarchy2"/>
   </dgm:cxnLst>
   <dgm:bg/>
   <dgm:whole/>
@@ -62562,7 +62586,7 @@
 </file>
 
 <file path=customXml/itemProps2.xml><?xml version="1.0" encoding="utf-8"?>
-<ds:datastoreItem xmlns:ds="http://schemas.openxmlformats.org/officeDocument/2006/customXml" ds:itemID="{928AA9EC-07B9-4281-A770-50122DE35455}">
+<ds:datastoreItem xmlns:ds="http://schemas.openxmlformats.org/officeDocument/2006/customXml" ds:itemID="{7905B386-0BE9-4978-8681-F14C70927185}">
   <ds:schemaRefs>
     <ds:schemaRef ds:uri="http://schemas.openxmlformats.org/officeDocument/2006/bibliography"/>
   </ds:schemaRefs>

</xml_diff>